<commit_message>
Úprava úvodu a 1 normostrana teorie
</commit_message>
<xml_diff>
--- a/Documentation/Technická dokumentace - RAID Pole.docx
+++ b/Documentation/Technická dokumentace - RAID Pole.docx
@@ -1016,7 +1016,7 @@
         <w:rPr>
           <w:noProof/>
         </w:rPr>
-        <w:t>11. listopadu 2024</w:t>
+        <w:t>12. listopadu 2024</w:t>
       </w:r>
       <w:r>
         <w:fldChar w:fldCharType="end"/>
@@ -1078,7 +1078,7 @@
         <w:rPr>
           <w:noProof/>
         </w:rPr>
-        <w:t>11. listopadu 2024</w:t>
+        <w:t>12. listopadu 2024</w:t>
       </w:r>
       <w:r>
         <w:fldChar w:fldCharType="end"/>
@@ -4021,101 +4021,108 @@
     </w:p>
     <w:p>
       <w:r>
-        <w:t xml:space="preserve">V této technické dokumentaci bude vysvětlena funkcionalita RAID pole disků, jejich výhody a nevýhody a rozdíly mezi různými konfiguracemi RAID pole. Dále tato dokumentace bude dále objasňovat služby jako je FTP, HTML PHP, USB, </w:t>
+        <w:t>Tento projekt jsem si vybral</w:t>
+      </w:r>
+      <w:r>
+        <w:t xml:space="preserve"> z </w:t>
+      </w:r>
+      <w:r>
+        <w:t>důvodu,</w:t>
+      </w:r>
+      <w:r>
+        <w:t xml:space="preserve"> že mě zajímají technologie, které se u tohoto projektu používají. Také se mě líbí nápad spojit </w:t>
       </w:r>
       <w:proofErr w:type="spellStart"/>
       <w:r>
-        <w:t>Flash</w:t>
+        <w:t>flash</w:t>
       </w:r>
       <w:proofErr w:type="spellEnd"/>
       <w:r>
-        <w:t xml:space="preserve">, NAS, </w:t>
-      </w:r>
-      <w:proofErr w:type="spellStart"/>
-      <w:r>
-        <w:t>MySQL</w:t>
-      </w:r>
-      <w:proofErr w:type="spellEnd"/>
-      <w:r>
-        <w:t>.</w:t>
+        <w:t xml:space="preserve"> disky, které by se jinak zužitkovat nedaly, do RAID pole a použít je například jako síťové uložiště.</w:t>
       </w:r>
     </w:p>
     <w:p>
       <w:r>
-        <w:t>U</w:t>
-      </w:r>
-      <w:r>
-        <w:t> FTP se podíváme na princip fungování této služby, kdy vznikla a</w:t>
-      </w:r>
-      <w:r>
-        <w:t xml:space="preserve"> jak ji implementovat do webového rozhraní pomocí PHP skriptu.</w:t>
+        <w:t xml:space="preserve">V této technické dokumentaci bude vysvětlena funkcionalita RAID pole disků, jejich výhody a nevýhody a rozdíly mezi různými konfiguracemi RAID pole. Dále tato dokumentace bude dále objasňovat služby jako je FTP, HTML PHP, USB, </w:t>
+      </w:r>
+      <w:proofErr w:type="spellStart"/>
+      <w:r>
+        <w:t>Flash</w:t>
+      </w:r>
+      <w:proofErr w:type="spellEnd"/>
+      <w:r>
+        <w:t xml:space="preserve">, NAS, </w:t>
+      </w:r>
+      <w:proofErr w:type="spellStart"/>
+      <w:r>
+        <w:t>MySQL</w:t>
+      </w:r>
+      <w:proofErr w:type="spellEnd"/>
+      <w:r>
+        <w:t>.</w:t>
       </w:r>
     </w:p>
     <w:p>
       <w:r>
-        <w:t xml:space="preserve">U NAS si </w:t>
-      </w:r>
-      <w:proofErr w:type="gramStart"/>
-      <w:r>
-        <w:t>vysvětlíme</w:t>
-      </w:r>
-      <w:proofErr w:type="gramEnd"/>
-      <w:r>
-        <w:t xml:space="preserve"> co je za potřebí, abychom mohli tuto službu použít a jak se dá uplatnit při použití RAID pole.</w:t>
+        <w:t>U</w:t>
+      </w:r>
+      <w:r>
+        <w:t> FTP se podíváme na princip fungování této služby, kdy vznikla a</w:t>
+      </w:r>
+      <w:r>
+        <w:t xml:space="preserve"> jak ji implementovat do webového rozhraní pomocí PHP skriptu.</w:t>
       </w:r>
     </w:p>
     <w:p>
       <w:r>
-        <w:t xml:space="preserve">Vysvětlíme si, proč se používá </w:t>
-      </w:r>
-      <w:proofErr w:type="spellStart"/>
-      <w:r>
-        <w:t>Flash</w:t>
-      </w:r>
-      <w:proofErr w:type="spellEnd"/>
-      <w:r>
-        <w:t xml:space="preserve"> oproti jiným druhům uložiště, jeho výhody a jak souvisí s USB disky.</w:t>
+        <w:t xml:space="preserve">U NAS si </w:t>
+      </w:r>
+      <w:r>
+        <w:t>vysvětlíme,</w:t>
+      </w:r>
+      <w:r>
+        <w:t xml:space="preserve"> co je za potřebí, abychom mohli tuto službu použít a jak se dá uplatnit při použití RAID pole.</w:t>
       </w:r>
     </w:p>
     <w:p>
       <w:r>
-        <w:t>Tak</w:t>
-      </w:r>
-      <w:r>
-        <w:t>é</w:t>
-      </w:r>
-      <w:r>
-        <w:t xml:space="preserve"> si objasníme použití webové služby </w:t>
+        <w:t xml:space="preserve">Vysvětlíme si, proč se používá </w:t>
       </w:r>
       <w:proofErr w:type="spellStart"/>
       <w:r>
-        <w:t>MySQL</w:t>
+        <w:t>Flash</w:t>
       </w:r>
       <w:proofErr w:type="spellEnd"/>
       <w:r>
-        <w:t xml:space="preserve"> </w:t>
-      </w:r>
-      <w:r>
-        <w:t>a jak ji napojit na PHP</w:t>
-      </w:r>
-      <w:r>
-        <w:t xml:space="preserve">. </w:t>
-      </w:r>
-      <w:r>
-        <w:t xml:space="preserve">Ukážeme </w:t>
-      </w:r>
-      <w:proofErr w:type="gramStart"/>
-      <w:r>
-        <w:t>si</w:t>
-      </w:r>
-      <w:proofErr w:type="gramEnd"/>
-      <w:r>
-        <w:t xml:space="preserve"> jak databázi zašifrovat a ochránit proti útokům.</w:t>
+        <w:t xml:space="preserve"> oproti jiným druhům uložiště, jeho výhody a jak souvisí s USB disky.</w:t>
       </w:r>
     </w:p>
     <w:p>
       <w:r>
-        <w:t xml:space="preserve">Řekneme </w:t>
+        <w:t>Tak</w:t>
+      </w:r>
+      <w:r>
+        <w:t>é</w:t>
+      </w:r>
+      <w:r>
+        <w:t xml:space="preserve"> si objasníme použití webové služby </w:t>
+      </w:r>
+      <w:proofErr w:type="spellStart"/>
+      <w:r>
+        <w:t>MySQL</w:t>
+      </w:r>
+      <w:proofErr w:type="spellEnd"/>
+      <w:r>
+        <w:t xml:space="preserve"> </w:t>
+      </w:r>
+      <w:r>
+        <w:t>a jak ji napojit na PHP</w:t>
+      </w:r>
+      <w:r>
+        <w:t xml:space="preserve">. </w:t>
+      </w:r>
+      <w:r>
+        <w:t xml:space="preserve">Ukážeme </w:t>
       </w:r>
       <w:proofErr w:type="gramStart"/>
       <w:r>
@@ -4123,26 +4130,35 @@
       </w:r>
       <w:proofErr w:type="gramEnd"/>
       <w:r>
-        <w:t xml:space="preserve"> kde se používá PHP, na co je určen a jak se používá.</w:t>
+        <w:t xml:space="preserve"> jak databázi zašifrovat a ochránit proti útokům.</w:t>
       </w:r>
     </w:p>
     <w:p>
       <w:r>
-        <w:t xml:space="preserve">Prakticky si </w:t>
-      </w:r>
-      <w:proofErr w:type="gramStart"/>
-      <w:r>
-        <w:t>ukážeme</w:t>
-      </w:r>
-      <w:proofErr w:type="gramEnd"/>
-      <w:r>
-        <w:t xml:space="preserve"> jak vytvořit RAID pole a rozdíly v rychlostech a spolehlivosti RAID polích typu 0, 1 a 5, jak vytvořit NAS a FTP a jak si zahostovat webovou stránku s HTML a PHP.</w:t>
-      </w:r>
-      <w:r>
-        <w:t xml:space="preserve"> Také si ukážeme, jak zabezpečit připojení mezi serverem a klientem pomocí SSL.</w:t>
+        <w:t xml:space="preserve">Řekneme </w:t>
+      </w:r>
+      <w:r>
+        <w:t>si,</w:t>
+      </w:r>
+      <w:r>
+        <w:t xml:space="preserve"> kde se používá PHP, na co je určen a jak se používá.</w:t>
       </w:r>
     </w:p>
     <w:p>
+      <w:r>
+        <w:t xml:space="preserve">Prakticky si </w:t>
+      </w:r>
+      <w:r>
+        <w:t>ukážeme,</w:t>
+      </w:r>
+      <w:r>
+        <w:t xml:space="preserve"> jak vytvořit RAID pole a rozdíly v rychlostech a spolehlivosti RAID polích typu 0, 1 a 5, jak vytvořit NAS a FTP a jak si zahostovat webovou stránku s HTML a PHP.</w:t>
+      </w:r>
+      <w:r>
+        <w:t xml:space="preserve"> Také si ukážeme, jak zabezpečit připojení mezi serverem a klientem pomocí SSL.</w:t>
+      </w:r>
+    </w:p>
+    <w:p>
       <w:pPr>
         <w:spacing w:before="0" w:after="160" w:line="259" w:lineRule="auto"/>
         <w:jc w:val="left"/>
@@ -4376,6 +4392,339 @@
         <w:fldChar w:fldCharType="end"/>
       </w:r>
     </w:p>
+    <w:p/>
+    <w:p>
+      <w:pPr>
+        <w:pStyle w:val="Nadpis3"/>
+      </w:pPr>
+      <w:r>
+        <w:lastRenderedPageBreak/>
+        <w:t>RAID 5</w:t>
+      </w:r>
+    </w:p>
+    <w:p>
+      <w:pPr>
+        <w:pStyle w:val="Pokraovn"/>
+      </w:pPr>
+      <w:r>
+        <w:t xml:space="preserve">RAID 5 nabízí to nejlepší z předešlých RAID 0 a RAID 1. Pro toto zapojení je zapotřebí nejméně 3 nebo více disků. </w:t>
+      </w:r>
+      <w:r>
+        <w:fldChar w:fldCharType="begin"/>
+      </w:r>
+      <w:r>
+        <w:instrText xml:space="preserve"> REF _Ref182252182 \r \h </w:instrText>
+      </w:r>
+      <w:r>
+        <w:fldChar w:fldCharType="separate"/>
+      </w:r>
+      <w:r>
+        <w:t>[1]</w:t>
+      </w:r>
+      <w:r>
+        <w:fldChar w:fldCharType="end"/>
+      </w:r>
+    </w:p>
+    <w:p>
+      <w:pPr>
+        <w:pStyle w:val="Pokraovn"/>
+      </w:pPr>
+      <w:r>
+        <w:t xml:space="preserve">Pro zachování dat se u RAID 5 počítají parity, které se při selhání disku v poli použijí pro vypočítání ztracených dat. Nevýhodou je, že pole zvládne výpadek pouze jednoho disku (nezáleží na počtu disků v poli), při selhání více než jednoho disku dochází k ztrátě dat. </w:t>
+      </w:r>
+      <w:r>
+        <w:fldChar w:fldCharType="begin"/>
+      </w:r>
+      <w:r>
+        <w:instrText xml:space="preserve"> REF _Ref182252182 \r \h </w:instrText>
+      </w:r>
+      <w:r>
+        <w:fldChar w:fldCharType="separate"/>
+      </w:r>
+      <w:r>
+        <w:t>[1]</w:t>
+      </w:r>
+      <w:r>
+        <w:fldChar w:fldCharType="end"/>
+      </w:r>
+    </w:p>
+    <w:p>
+      <w:pPr>
+        <w:pStyle w:val="Pokraovn"/>
+      </w:pPr>
+      <w:r>
+        <w:t>Dále RAID 5 nabízí zvýšenou rychlost oproti RAID 1, avšak zvýšení rychlosti není tak znatelné jako u RAID 0.</w:t>
+      </w:r>
+      <w:r>
+        <w:fldChar w:fldCharType="begin"/>
+      </w:r>
+      <w:r>
+        <w:instrText xml:space="preserve"> REF _Ref182252182 \r \h </w:instrText>
+      </w:r>
+      <w:r>
+        <w:fldChar w:fldCharType="separate"/>
+      </w:r>
+      <w:r>
+        <w:t>[1]</w:t>
+      </w:r>
+      <w:r>
+        <w:fldChar w:fldCharType="end"/>
+      </w:r>
+    </w:p>
+    <w:p>
+      <w:pPr>
+        <w:pStyle w:val="Nadpis3"/>
+      </w:pPr>
+      <w:r>
+        <w:t>JBOD</w:t>
+      </w:r>
+    </w:p>
+    <w:p>
+      <w:pPr>
+        <w:pStyle w:val="Pokraovn"/>
+      </w:pPr>
+      <w:r>
+        <w:t xml:space="preserve">Za zmínku stojí ještě JBOD. Zkratka JBOD v angličtině znamená „Just a </w:t>
+      </w:r>
+      <w:proofErr w:type="spellStart"/>
+      <w:r>
+        <w:t>Bunch</w:t>
+      </w:r>
+      <w:proofErr w:type="spellEnd"/>
+      <w:r>
+        <w:t xml:space="preserve"> </w:t>
+      </w:r>
+      <w:proofErr w:type="spellStart"/>
+      <w:r>
+        <w:t>of</w:t>
+      </w:r>
+      <w:proofErr w:type="spellEnd"/>
+      <w:r>
+        <w:t xml:space="preserve"> </w:t>
+      </w:r>
+      <w:proofErr w:type="spellStart"/>
+      <w:r>
+        <w:t>Disks</w:t>
+      </w:r>
+      <w:proofErr w:type="spellEnd"/>
+      <w:r>
+        <w:t xml:space="preserve">“ (v češtině „jen hromada disků“). </w:t>
+      </w:r>
+      <w:r>
+        <w:fldChar w:fldCharType="begin"/>
+      </w:r>
+      <w:r>
+        <w:instrText xml:space="preserve"> REF _Ref182252182 \r \h </w:instrText>
+      </w:r>
+      <w:r>
+        <w:fldChar w:fldCharType="separate"/>
+      </w:r>
+      <w:r>
+        <w:t>[1]</w:t>
+      </w:r>
+      <w:r>
+        <w:fldChar w:fldCharType="end"/>
+      </w:r>
+    </w:p>
+    <w:p>
+      <w:pPr>
+        <w:pStyle w:val="Pokraovn"/>
+      </w:pPr>
+      <w:r>
+        <w:t>JBOD je hodně flexibilní, to znamená, že lze přidat nebo vyměnit další disky bez nutného formátování. Tato flexibilita je dosažena tím, že se každý disk chová zcela nezávisle a každý disk má vlastní oddíl. To také znamená, že při selhání disku se ztrácí data pouze z toho disku, který selhal. JBOD spojuje oddíly těchto disků a zobrazuje je jako jeden velký „logický“ oddíl.</w:t>
+      </w:r>
+      <w:r>
+        <w:fldChar w:fldCharType="begin"/>
+      </w:r>
+      <w:r>
+        <w:instrText xml:space="preserve"> REF _Ref182252182 \r \h </w:instrText>
+      </w:r>
+      <w:r>
+        <w:fldChar w:fldCharType="separate"/>
+      </w:r>
+      <w:r>
+        <w:t>[1]</w:t>
+      </w:r>
+      <w:r>
+        <w:fldChar w:fldCharType="end"/>
+      </w:r>
+    </w:p>
+    <w:p>
+      <w:pPr>
+        <w:pStyle w:val="Nadpis2"/>
+      </w:pPr>
+      <w:r>
+        <w:t xml:space="preserve">Ovladač </w:t>
+      </w:r>
+      <w:proofErr w:type="spellStart"/>
+      <w:r>
+        <w:t>RAIDu</w:t>
+      </w:r>
+      <w:proofErr w:type="spellEnd"/>
+    </w:p>
+    <w:p>
+      <w:pPr>
+        <w:pStyle w:val="Pokraovn"/>
+      </w:pPr>
+      <w:r>
+        <w:t xml:space="preserve">Ovladač </w:t>
+      </w:r>
+      <w:proofErr w:type="spellStart"/>
+      <w:r>
+        <w:t>RAIDu</w:t>
+      </w:r>
+      <w:proofErr w:type="spellEnd"/>
+      <w:r>
+        <w:t xml:space="preserve"> pracuje mezi operačním systémem a fyzickými disky. Tento ovladač se rozděluje na tři typy. Tyto typy jsou: hardwarový, softwarový a firmwarový. Ovladač </w:t>
+      </w:r>
+      <w:proofErr w:type="spellStart"/>
+      <w:r>
+        <w:t>RAIDu</w:t>
+      </w:r>
+      <w:proofErr w:type="spellEnd"/>
+      <w:r>
+        <w:t xml:space="preserve"> organizuje disky do pole RAID.</w:t>
+      </w:r>
+      <w:r>
+        <w:fldChar w:fldCharType="begin"/>
+      </w:r>
+      <w:r>
+        <w:instrText xml:space="preserve"> REF _Ref182339114 \r \h </w:instrText>
+      </w:r>
+      <w:r>
+        <w:fldChar w:fldCharType="separate"/>
+      </w:r>
+      <w:r>
+        <w:t>[2]</w:t>
+      </w:r>
+      <w:r>
+        <w:fldChar w:fldCharType="end"/>
+      </w:r>
+    </w:p>
+    <w:p>
+      <w:pPr>
+        <w:pStyle w:val="Nadpis3"/>
+      </w:pPr>
+      <w:r>
+        <w:t>Hardwarový ovladač</w:t>
+      </w:r>
+    </w:p>
+    <w:p>
+      <w:pPr>
+        <w:pStyle w:val="Pokraovn"/>
+      </w:pPr>
+      <w:r>
+        <w:t xml:space="preserve">Hardwarový ovladač je fyzická jednotka, která obsluhuje celé pole RAID. Tato jednotka je schopna spravovat několik disků zapojených do této jednotky. Pro připojení k této jednotce se používají například SATA. </w:t>
+      </w:r>
+      <w:r>
+        <w:t>Hardwarový ovladač se občas integruje přímo do základních desek počítače. Tento typ ovladače je nejlepší pro výkon počítače, protože pracuje nezávisle na počítači a nevyužívá jeho prostředky.</w:t>
+      </w:r>
+      <w:r>
+        <w:fldChar w:fldCharType="begin"/>
+      </w:r>
+      <w:r>
+        <w:instrText xml:space="preserve"> REF _Ref182339114 \r \h </w:instrText>
+      </w:r>
+      <w:r>
+        <w:fldChar w:fldCharType="separate"/>
+      </w:r>
+      <w:r>
+        <w:t>[2]</w:t>
+      </w:r>
+      <w:r>
+        <w:fldChar w:fldCharType="end"/>
+      </w:r>
+    </w:p>
+    <w:p/>
+    <w:p/>
+    <w:p>
+      <w:pPr>
+        <w:pStyle w:val="Nadpis3"/>
+      </w:pPr>
+      <w:r>
+        <w:lastRenderedPageBreak/>
+        <w:t>Softwarový ovladač</w:t>
+      </w:r>
+    </w:p>
+    <w:p>
+      <w:pPr>
+        <w:pStyle w:val="Pokraovn"/>
+      </w:pPr>
+      <w:r>
+        <w:t xml:space="preserve">Pro softwarový RAID není zapotřebí žádného externího zařízení. To znamená, že pro použití tohoto ovladače </w:t>
+      </w:r>
+      <w:proofErr w:type="spellStart"/>
+      <w:r>
+        <w:t>RAIDu</w:t>
+      </w:r>
+      <w:proofErr w:type="spellEnd"/>
+      <w:r>
+        <w:t xml:space="preserve"> je za potřebí procesor a paměť počítače, což může zpomalit ostatní služby běžící na počítači, nebo i samotný RAID. Z toho důvodu nemusí být softwarový RAID tak výkonný jako hardwarový RAID.</w:t>
+      </w:r>
+      <w:r>
+        <w:fldChar w:fldCharType="begin"/>
+      </w:r>
+      <w:r>
+        <w:instrText xml:space="preserve"> REF _Ref182339114 \r \h </w:instrText>
+      </w:r>
+      <w:r>
+        <w:fldChar w:fldCharType="separate"/>
+      </w:r>
+      <w:r>
+        <w:t>[2]</w:t>
+      </w:r>
+      <w:r>
+        <w:fldChar w:fldCharType="end"/>
+      </w:r>
+    </w:p>
+    <w:p>
+      <w:pPr>
+        <w:pStyle w:val="Nadpis3"/>
+      </w:pPr>
+      <w:r>
+        <w:t>Firmwarový ovladač</w:t>
+      </w:r>
+    </w:p>
+    <w:p>
+      <w:pPr>
+        <w:pStyle w:val="Pokraovn"/>
+      </w:pPr>
+      <w:r>
+        <w:t xml:space="preserve">Tento ovladač také potřebuje pro svoje fungování procesor počítače. Na rozdíl od softwarového </w:t>
+      </w:r>
+      <w:proofErr w:type="spellStart"/>
+      <w:r>
+        <w:t>RAIDu</w:t>
+      </w:r>
+      <w:proofErr w:type="spellEnd"/>
+      <w:r>
+        <w:t xml:space="preserve"> se firmwarový RAID deklaruje již při spuštění počítače. Po spuštění operačního systému se RAID předává speciálním ovladačům počítače. Toto řešení je levnější než </w:t>
+      </w:r>
+      <w:r>
+        <w:t xml:space="preserve">hardwarový ovladač. Tomuto řešení se taky nazývá </w:t>
+      </w:r>
+      <w:r>
+        <w:br/>
+        <w:t>hardware-asistovaný software RAID, hybrid model RAID nebo falešný RAID.</w:t>
+      </w:r>
+      <w:r>
+        <w:fldChar w:fldCharType="begin"/>
+      </w:r>
+      <w:r>
+        <w:instrText xml:space="preserve"> REF _Ref182339114 \r \h </w:instrText>
+      </w:r>
+      <w:r>
+        <w:fldChar w:fldCharType="separate"/>
+      </w:r>
+      <w:r>
+        <w:t>[2]</w:t>
+      </w:r>
+      <w:r>
+        <w:fldChar w:fldCharType="end"/>
+      </w:r>
+    </w:p>
+    <w:p/>
+    <w:p/>
     <w:p>
       <w:pPr>
         <w:pStyle w:val="uvodzaver"/>
@@ -4555,23 +4904,118 @@
     </w:p>
     <w:p>
       <w:pPr>
+        <w:pStyle w:val="Seznampouitliteratury"/>
+      </w:pPr>
+      <w:bookmarkStart w:id="29" w:name="_Ref182339114"/>
+      <w:r>
+        <w:t>GEEKSFORGEEKS. RAID (</w:t>
+      </w:r>
+      <w:proofErr w:type="spellStart"/>
+      <w:r>
+        <w:t>Redundant</w:t>
+      </w:r>
+      <w:proofErr w:type="spellEnd"/>
+      <w:r>
+        <w:t xml:space="preserve"> </w:t>
+      </w:r>
+      <w:proofErr w:type="spellStart"/>
+      <w:r>
+        <w:t>Arrays</w:t>
+      </w:r>
+      <w:proofErr w:type="spellEnd"/>
+      <w:r>
+        <w:t xml:space="preserve"> </w:t>
+      </w:r>
+      <w:proofErr w:type="spellStart"/>
+      <w:r>
+        <w:t>of</w:t>
+      </w:r>
+      <w:proofErr w:type="spellEnd"/>
+      <w:r>
+        <w:t xml:space="preserve"> Independent </w:t>
+      </w:r>
+      <w:proofErr w:type="spellStart"/>
+      <w:r>
+        <w:t>Disks</w:t>
+      </w:r>
+      <w:proofErr w:type="spellEnd"/>
+      <w:r>
+        <w:t xml:space="preserve">). Online. GEEKSFORGEEKS. </w:t>
+      </w:r>
+      <w:proofErr w:type="spellStart"/>
+      <w:r>
+        <w:t>GeeksforGeeks</w:t>
+      </w:r>
+      <w:proofErr w:type="spellEnd"/>
+      <w:r>
+        <w:t xml:space="preserve"> | A </w:t>
+      </w:r>
+      <w:proofErr w:type="spellStart"/>
+      <w:r>
+        <w:t>computer</w:t>
+      </w:r>
+      <w:proofErr w:type="spellEnd"/>
+      <w:r>
+        <w:t xml:space="preserve"> science </w:t>
+      </w:r>
+      <w:proofErr w:type="spellStart"/>
+      <w:r>
+        <w:t>portal</w:t>
+      </w:r>
+      <w:proofErr w:type="spellEnd"/>
+      <w:r>
+        <w:t xml:space="preserve"> </w:t>
+      </w:r>
+      <w:proofErr w:type="spellStart"/>
+      <w:r>
+        <w:t>for</w:t>
+      </w:r>
+      <w:proofErr w:type="spellEnd"/>
+      <w:r>
+        <w:t xml:space="preserve"> </w:t>
+      </w:r>
+      <w:proofErr w:type="spellStart"/>
+      <w:r>
+        <w:t>geeks</w:t>
+      </w:r>
+      <w:proofErr w:type="spellEnd"/>
+      <w:r>
+        <w:t>. 2024, 2024-5-10. Dostupné z: </w:t>
+      </w:r>
+      <w:hyperlink r:id="rId11" w:history="1">
+        <w:r>
+          <w:rPr>
+            <w:rStyle w:val="Hypertextovodkaz"/>
+            <w:color w:val="auto"/>
+            <w:u w:val="none"/>
+          </w:rPr>
+          <w:t>https://www.geeksforgeeks.org/raid-redundant-arrays-of-independent-disks/</w:t>
+        </w:r>
+      </w:hyperlink>
+      <w:r>
+        <w:t>. [cit. 2024-11-12].</w:t>
+      </w:r>
+      <w:bookmarkEnd w:id="29"/>
+    </w:p>
+    <w:p>
+      <w:pPr>
         <w:pStyle w:val="uvodzaver"/>
       </w:pPr>
-      <w:bookmarkStart w:id="29" w:name="_Toc144753411"/>
-      <w:bookmarkStart w:id="30" w:name="_Toc144746942"/>
-      <w:bookmarkStart w:id="31" w:name="_Toc515880904"/>
-      <w:bookmarkStart w:id="32" w:name="_Toc147495645"/>
+      <w:bookmarkStart w:id="30" w:name="_Toc144753411"/>
+      <w:bookmarkStart w:id="31" w:name="_Toc144746942"/>
+      <w:bookmarkStart w:id="32" w:name="_Toc515880904"/>
+      <w:bookmarkStart w:id="33" w:name="_Toc147495645"/>
       <w:r>
         <w:lastRenderedPageBreak/>
         <w:t>S</w:t>
       </w:r>
-      <w:bookmarkEnd w:id="29"/>
       <w:bookmarkEnd w:id="30"/>
       <w:bookmarkEnd w:id="31"/>
+      <w:bookmarkEnd w:id="32"/>
       <w:r>
         <w:t>eznam použitých symbolů a zkratek</w:t>
       </w:r>
-      <w:bookmarkEnd w:id="32"/>
+      <w:bookmarkEnd w:id="33"/>
     </w:p>
     <w:tbl>
       <w:tblPr>
@@ -4957,21 +5401,21 @@
       <w:pPr>
         <w:pStyle w:val="uvodzaver"/>
       </w:pPr>
-      <w:bookmarkStart w:id="33" w:name="_Toc144753412"/>
-      <w:bookmarkStart w:id="34" w:name="_Toc144746943"/>
-      <w:bookmarkStart w:id="35" w:name="_Toc515880905"/>
-      <w:bookmarkStart w:id="36" w:name="_Toc147495646"/>
+      <w:bookmarkStart w:id="34" w:name="_Toc144753412"/>
+      <w:bookmarkStart w:id="35" w:name="_Toc144746943"/>
+      <w:bookmarkStart w:id="36" w:name="_Toc515880905"/>
+      <w:bookmarkStart w:id="37" w:name="_Toc147495646"/>
       <w:r>
         <w:lastRenderedPageBreak/>
         <w:t>S</w:t>
       </w:r>
-      <w:bookmarkEnd w:id="33"/>
       <w:bookmarkEnd w:id="34"/>
       <w:bookmarkEnd w:id="35"/>
+      <w:bookmarkEnd w:id="36"/>
       <w:r>
         <w:t>eznam obrázků</w:t>
       </w:r>
-      <w:bookmarkEnd w:id="36"/>
+      <w:bookmarkEnd w:id="37"/>
     </w:p>
     <w:p>
       <w:pPr>
@@ -5137,12 +5581,12 @@
       <w:pPr>
         <w:pStyle w:val="uvodzaver"/>
       </w:pPr>
-      <w:bookmarkStart w:id="37" w:name="_Toc147495647"/>
+      <w:bookmarkStart w:id="38" w:name="_Toc147495647"/>
       <w:r>
         <w:lastRenderedPageBreak/>
         <w:t>Seznam tabulek</w:t>
       </w:r>
-      <w:bookmarkEnd w:id="37"/>
+      <w:bookmarkEnd w:id="38"/>
     </w:p>
     <w:p>
       <w:pPr>
@@ -5252,32 +5696,32 @@
       <w:pPr>
         <w:pStyle w:val="uvodzaver"/>
       </w:pPr>
-      <w:bookmarkStart w:id="38" w:name="_Toc144753414"/>
-      <w:bookmarkStart w:id="39" w:name="_Toc144746945"/>
-      <w:bookmarkStart w:id="40" w:name="_Toc515880907"/>
-      <w:bookmarkStart w:id="41" w:name="_Toc147495648"/>
+      <w:bookmarkStart w:id="39" w:name="_Toc144753414"/>
+      <w:bookmarkStart w:id="40" w:name="_Toc144746945"/>
+      <w:bookmarkStart w:id="41" w:name="_Toc515880907"/>
+      <w:bookmarkStart w:id="42" w:name="_Toc147495648"/>
       <w:r>
         <w:lastRenderedPageBreak/>
         <w:t>S</w:t>
       </w:r>
-      <w:bookmarkEnd w:id="38"/>
       <w:bookmarkEnd w:id="39"/>
       <w:bookmarkEnd w:id="40"/>
+      <w:bookmarkEnd w:id="41"/>
       <w:r>
         <w:t>eznam příloh</w:t>
       </w:r>
-      <w:bookmarkEnd w:id="41"/>
+      <w:bookmarkEnd w:id="42"/>
     </w:p>
     <w:p>
       <w:r>
         <w:t>Prázdná šablona maturitní práce</w:t>
       </w:r>
-      <w:bookmarkStart w:id="42" w:name="_Toc144746946"/>
+      <w:bookmarkStart w:id="43" w:name="_Toc144746946"/>
       <w:bookmarkEnd w:id="1"/>
-      <w:bookmarkEnd w:id="42"/>
+      <w:bookmarkEnd w:id="43"/>
     </w:p>
     <w:sectPr>
-      <w:footerReference w:type="default" r:id="rId11"/>
+      <w:footerReference w:type="default" r:id="rId12"/>
       <w:pgSz w:w="11906" w:h="16838"/>
       <w:pgMar w:top="1701" w:right="1418" w:bottom="1701" w:left="2268" w:header="709" w:footer="709" w:gutter="0"/>
       <w:cols w:space="708"/>
@@ -9672,6 +10116,18 @@
       <w:shd w:val="clear" w:color="auto" w:fill="E1DFDD"/>
     </w:rPr>
   </w:style>
+  <w:style w:type="character" w:styleId="Sledovanodkaz">
+    <w:name w:val="FollowedHyperlink"/>
+    <w:basedOn w:val="Standardnpsmoodstavce"/>
+    <w:uiPriority w:val="99"/>
+    <w:semiHidden/>
+    <w:unhideWhenUsed/>
+    <w:rsid w:val="00F70EC3"/>
+    <w:rPr>
+      <w:color w:val="954F72" w:themeColor="followedHyperlink"/>
+      <w:u w:val="single"/>
+    </w:rPr>
+  </w:style>
 </w:styles>
 </file>
 

</xml_diff>

<commit_message>
Added RAID 5 test, Edited documentation
Přidané zkratky, úprava literatury (začíná od 1), přidáno zadání projektu.
</commit_message>
<xml_diff>
--- a/Documentation/Technická dokumentace - RAID Pole.docx
+++ b/Documentation/Technická dokumentace - RAID Pole.docx
@@ -1,6 +1,6 @@
 
 <file path=word/document.xml><?xml version="1.0" encoding="utf-8"?>
-<w:document xmlns:wpc="http://schemas.microsoft.com/office/word/2010/wordprocessingCanvas" xmlns:cx="http://schemas.microsoft.com/office/drawing/2014/chartex" xmlns:cx1="http://schemas.microsoft.com/office/drawing/2015/9/8/chartex" xmlns:cx2="http://schemas.microsoft.com/office/drawing/2015/10/21/chartex" xmlns:cx3="http://schemas.microsoft.com/office/drawing/2016/5/9/chartex" xmlns:cx4="http://schemas.microsoft.com/office/drawing/2016/5/10/chartex" xmlns:cx5="http://schemas.microsoft.com/office/drawing/2016/5/11/chartex" xmlns:cx6="http://schemas.microsoft.com/office/drawing/2016/5/12/chartex" xmlns:cx7="http://schemas.microsoft.com/office/drawing/2016/5/13/chartex" xmlns:cx8="http://schemas.microsoft.com/office/drawing/2016/5/14/chartex" xmlns:mc="http://schemas.openxmlformats.org/markup-compatibility/2006" xmlns:aink="http://schemas.microsoft.com/office/drawing/2016/ink" xmlns:am3d="http://schemas.microsoft.com/office/drawing/2017/model3d" xmlns:o="urn:schemas-microsoft-com:office:office" xmlns:r="http://schemas.openxmlformats.org/officeDocument/2006/relationships" xmlns:m="http://schemas.openxmlformats.org/officeDocument/2006/math" xmlns:v="urn:schemas-microsoft-com:vml" xmlns:wp14="http://schemas.microsoft.com/office/word/2010/wordprocessingDrawing" xmlns:wp="http://schemas.openxmlformats.org/drawingml/2006/wordprocessingDrawing" xmlns:w10="urn:schemas-microsoft-com:office:word" xmlns:w="http://schemas.openxmlformats.org/wordprocessingml/2006/main" xmlns:w14="http://schemas.microsoft.com/office/word/2010/wordml" xmlns:w15="http://schemas.microsoft.com/office/word/2012/wordml" xmlns:w16cid="http://schemas.microsoft.com/office/word/2016/wordml/cid" xmlns:w16se="http://schemas.microsoft.com/office/word/2015/wordml/symex" xmlns:wpg="http://schemas.microsoft.com/office/word/2010/wordprocessingGroup" xmlns:wpi="http://schemas.microsoft.com/office/word/2010/wordprocessingInk" xmlns:wne="http://schemas.microsoft.com/office/word/2006/wordml" xmlns:wps="http://schemas.microsoft.com/office/word/2010/wordprocessingShape" mc:Ignorable="w14 w15 w16se w16cid wp14">
+<w:document xmlns:wpc="http://schemas.microsoft.com/office/word/2010/wordprocessingCanvas" xmlns:cx="http://schemas.microsoft.com/office/drawing/2014/chartex" xmlns:cx1="http://schemas.microsoft.com/office/drawing/2015/9/8/chartex" xmlns:cx2="http://schemas.microsoft.com/office/drawing/2015/10/21/chartex" xmlns:cx3="http://schemas.microsoft.com/office/drawing/2016/5/9/chartex" xmlns:cx4="http://schemas.microsoft.com/office/drawing/2016/5/10/chartex" xmlns:cx5="http://schemas.microsoft.com/office/drawing/2016/5/11/chartex" xmlns:cx6="http://schemas.microsoft.com/office/drawing/2016/5/12/chartex" xmlns:cx7="http://schemas.microsoft.com/office/drawing/2016/5/13/chartex" xmlns:cx8="http://schemas.microsoft.com/office/drawing/2016/5/14/chartex" xmlns:mc="http://schemas.openxmlformats.org/markup-compatibility/2006" xmlns:aink="http://schemas.microsoft.com/office/drawing/2016/ink" xmlns:am3d="http://schemas.microsoft.com/office/drawing/2017/model3d" xmlns:o="urn:schemas-microsoft-com:office:office" xmlns:oel="http://schemas.microsoft.com/office/2019/extlst" xmlns:r="http://schemas.openxmlformats.org/officeDocument/2006/relationships" xmlns:m="http://schemas.openxmlformats.org/officeDocument/2006/math" xmlns:v="urn:schemas-microsoft-com:vml" xmlns:wp14="http://schemas.microsoft.com/office/word/2010/wordprocessingDrawing" xmlns:wp="http://schemas.openxmlformats.org/drawingml/2006/wordprocessingDrawing" xmlns:w10="urn:schemas-microsoft-com:office:word" xmlns:w="http://schemas.openxmlformats.org/wordprocessingml/2006/main" xmlns:w14="http://schemas.microsoft.com/office/word/2010/wordml" xmlns:w15="http://schemas.microsoft.com/office/word/2012/wordml" xmlns:w16cex="http://schemas.microsoft.com/office/word/2018/wordml/cex" xmlns:w16cid="http://schemas.microsoft.com/office/word/2016/wordml/cid" xmlns:w16="http://schemas.microsoft.com/office/word/2018/wordml" xmlns:w16du="http://schemas.microsoft.com/office/word/2023/wordml/word16du" xmlns:w16sdtdh="http://schemas.microsoft.com/office/word/2020/wordml/sdtdatahash" xmlns:w16sdtfl="http://schemas.microsoft.com/office/word/2024/wordml/sdtformatlock" xmlns:w16se="http://schemas.microsoft.com/office/word/2015/wordml/symex" xmlns:wpg="http://schemas.microsoft.com/office/word/2010/wordprocessingGroup" xmlns:wpi="http://schemas.microsoft.com/office/word/2010/wordprocessingInk" xmlns:wne="http://schemas.microsoft.com/office/word/2006/wordml" xmlns:wps="http://schemas.microsoft.com/office/word/2010/wordprocessingShape" mc:Ignorable="w14 w15 w16se w16cid w16 w16cex w16sdtdh w16sdtfl w16du wp14">
   <w:body>
     <w:p>
       <w:pPr>
@@ -194,7 +194,7 @@
                 <v:stroke joinstyle="miter"/>
                 <v:path gradientshapeok="t" o:connecttype="rect"/>
               </v:shapetype>
-              <v:shape id="Textové pole 2" o:spid="_x0000_s1026" type="#_x0000_t202" style="position:absolute;left:0;text-align:left;margin-left:6.25pt;margin-top:174.7pt;width:421.5pt;height:135.8pt;z-index:251659264;visibility:visible;mso-wrap-style:square;mso-width-percent:0;mso-height-percent:0;mso-wrap-distance-left:9pt;mso-wrap-distance-top:3.6pt;mso-wrap-distance-right:9pt;mso-wrap-distance-bottom:3.6pt;mso-position-horizontal:absolute;mso-position-horizontal-relative:text;mso-position-vertical:absolute;mso-position-vertical-relative:text;mso-width-percent:0;mso-height-percent:0;mso-width-relative:margin;mso-height-relative:margin;v-text-anchor:top" o:gfxdata="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" stroked="f">
+              <v:shape id="Textové pole 2" o:spid="_x0000_s1026" type="#_x0000_t202" style="position:absolute;left:0;text-align:left;margin-left:6.25pt;margin-top:174.7pt;width:421.5pt;height:135.8pt;z-index:251659264;visibility:visible;mso-wrap-style:square;mso-width-percent:0;mso-height-percent:0;mso-wrap-distance-left:9pt;mso-wrap-distance-top:3.6pt;mso-wrap-distance-right:9pt;mso-wrap-distance-bottom:3.6pt;mso-position-horizontal:absolute;mso-position-horizontal-relative:text;mso-position-vertical:absolute;mso-position-vertical-relative:text;mso-width-percent:0;mso-height-percent:0;mso-width-relative:margin;mso-height-relative:margin;v-text-anchor:top" o:gfxdata="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" stroked="f">
                 <v:textbox>
                   <w:txbxContent>
                     <w:p>
@@ -342,7 +342,7 @@
           </mc:Choice>
           <mc:Fallback>
             <w:pict>
-              <v:shape w14:anchorId="39203A71" id="_x0000_s1027" type="#_x0000_t202" style="position:absolute;left:0;text-align:left;margin-left:367.95pt;margin-top:547.75pt;width:419.15pt;height:101.9pt;z-index:251661312;visibility:visible;mso-wrap-style:square;mso-width-percent:0;mso-height-percent:0;mso-wrap-distance-left:9pt;mso-wrap-distance-top:3.6pt;mso-wrap-distance-right:9pt;mso-wrap-distance-bottom:3.6pt;mso-position-horizontal:right;mso-position-horizontal-relative:margin;mso-position-vertical:absolute;mso-position-vertical-relative:text;mso-width-percent:0;mso-height-percent:0;mso-width-relative:margin;mso-height-relative:margin;v-text-anchor:top" o:gfxdata="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" stroked="f">
+              <v:shape w14:anchorId="39203A71" id="_x0000_s1027" type="#_x0000_t202" style="position:absolute;left:0;text-align:left;margin-left:367.95pt;margin-top:547.75pt;width:419.15pt;height:101.9pt;z-index:251661312;visibility:visible;mso-wrap-style:square;mso-width-percent:0;mso-height-percent:0;mso-wrap-distance-left:9pt;mso-wrap-distance-top:3.6pt;mso-wrap-distance-right:9pt;mso-wrap-distance-bottom:3.6pt;mso-position-horizontal:right;mso-position-horizontal-relative:margin;mso-position-vertical:absolute;mso-position-vertical-relative:text;mso-width-percent:0;mso-height-percent:0;mso-width-relative:margin;mso-height-relative:margin;v-text-anchor:top" o:gfxdata="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" stroked="f">
                 <v:textbox>
                   <w:txbxContent>
                     <w:p>
@@ -404,85 +404,945 @@
     </w:p>
     <w:p>
       <w:pPr>
-        <w:pStyle w:val="NadpisBezObs"/>
-      </w:pPr>
-      <w:r>
+        <w:spacing w:after="200"/>
+        <w:jc w:val="center"/>
+      </w:pPr>
+      <w:bookmarkStart w:id="2" w:name="_Toc413407049"/>
+      <w:r>
+        <w:rPr>
+          <w:rFonts w:ascii="Calibri" w:eastAsia="Calibri" w:hAnsi="Calibri" w:cs="Calibri"/>
+          <w:b/>
+          <w:sz w:val="32"/>
+        </w:rPr>
         <w:lastRenderedPageBreak/>
-        <w:t>Zadání práce</w:t>
+        <w:t>Zadání ročníkové práce</w:t>
       </w:r>
     </w:p>
     <w:p>
+      <w:pPr>
+        <w:jc w:val="center"/>
+      </w:pPr>
+      <w:r>
+        <w:t xml:space="preserve">Obor studia: </w:t>
+      </w:r>
       <w:r>
         <w:rPr>
-          <w:shd w:val="clear" w:color="auto" w:fill="FFFFFF"/>
+          <w:rFonts w:ascii="Calibri" w:eastAsia="Calibri" w:hAnsi="Calibri" w:cs="Calibri"/>
+          <w:b/>
         </w:rPr>
-        <w:t xml:space="preserve">Cílem práce je nalézt využití zastaralých paměťových médií jako například </w:t>
-      </w:r>
-      <w:proofErr w:type="spellStart"/>
-      <w:r>
-        <w:rPr>
-          <w:shd w:val="clear" w:color="auto" w:fill="FFFFFF"/>
-        </w:rPr>
-        <w:t>slabopaměťové</w:t>
-      </w:r>
-      <w:proofErr w:type="spellEnd"/>
-      <w:r>
-        <w:rPr>
-          <w:shd w:val="clear" w:color="auto" w:fill="FFFFFF"/>
-        </w:rPr>
-        <w:t xml:space="preserve"> USB </w:t>
-      </w:r>
-      <w:proofErr w:type="spellStart"/>
-      <w:r>
-        <w:rPr>
-          <w:shd w:val="clear" w:color="auto" w:fill="FFFFFF"/>
-        </w:rPr>
-        <w:t>flash</w:t>
-      </w:r>
-      <w:proofErr w:type="spellEnd"/>
-      <w:r>
-        <w:rPr>
-          <w:shd w:val="clear" w:color="auto" w:fill="FFFFFF"/>
-        </w:rPr>
-        <w:t xml:space="preserve"> disky s malou paměťovou kapacitou. Technologii RAID (NAS) pole v praxi implementujte na vícero RAID technologiích a vzájemně komparujte řešení. Komparujte chování navrženého systému minimálně na technologiích RAID 0, RAID 1 a RAID 5. Vytvořte vzdálené připojení na toto RAID pole s možností nahrání a stažení souborů po přihlášení uživatele (web login). K tomuto účelu vytvořte webovou aplikaci. Zabezpečte vzdálené připojení. Použité technologie: RAID, NAS, FTP, USB, </w:t>
-      </w:r>
-      <w:proofErr w:type="spellStart"/>
-      <w:r>
-        <w:rPr>
-          <w:shd w:val="clear" w:color="auto" w:fill="FFFFFF"/>
-        </w:rPr>
-        <w:t>Flash</w:t>
-      </w:r>
-      <w:proofErr w:type="spellEnd"/>
-      <w:r>
-        <w:rPr>
-          <w:shd w:val="clear" w:color="auto" w:fill="FFFFFF"/>
-        </w:rPr>
-        <w:t xml:space="preserve">, HTML, PHP, </w:t>
-      </w:r>
-      <w:proofErr w:type="spellStart"/>
-      <w:r>
-        <w:rPr>
-          <w:shd w:val="clear" w:color="auto" w:fill="FFFFFF"/>
-        </w:rPr>
-        <w:t>MySQL</w:t>
-      </w:r>
-      <w:proofErr w:type="spellEnd"/>
-      <w:r>
-        <w:rPr>
-          <w:shd w:val="clear" w:color="auto" w:fill="FFFFFF"/>
-        </w:rPr>
-        <w:t>.</w:t>
-      </w:r>
-      <w:r>
-        <w:br w:type="page"/>
+        <w:t>18-20-M/01 Informační technologie</w:t>
+      </w:r>
+    </w:p>
+    <w:tbl>
+      <w:tblPr>
+        <w:tblStyle w:val="TableGrid"/>
+        <w:tblW w:w="8255" w:type="dxa"/>
+        <w:tblInd w:w="0" w:type="dxa"/>
+        <w:tblCellMar>
+          <w:top w:w="0" w:type="dxa"/>
+          <w:left w:w="0" w:type="dxa"/>
+          <w:bottom w:w="0" w:type="dxa"/>
+          <w:right w:w="0" w:type="dxa"/>
+        </w:tblCellMar>
+        <w:tblLook w:val="04A0" w:firstRow="1" w:lastRow="0" w:firstColumn="1" w:lastColumn="0" w:noHBand="0" w:noVBand="1"/>
+      </w:tblPr>
+      <w:tblGrid>
+        <w:gridCol w:w="2314"/>
+        <w:gridCol w:w="2473"/>
+        <w:gridCol w:w="2391"/>
+        <w:gridCol w:w="1077"/>
+      </w:tblGrid>
+      <w:tr>
+        <w:trPr>
+          <w:trHeight w:val="282"/>
+        </w:trPr>
+        <w:tc>
+          <w:tcPr>
+            <w:tcW w:w="2314" w:type="dxa"/>
+            <w:tcBorders>
+              <w:top w:val="nil"/>
+              <w:left w:val="nil"/>
+              <w:bottom w:val="nil"/>
+              <w:right w:val="nil"/>
+            </w:tcBorders>
+          </w:tcPr>
+          <w:p>
+            <w:pPr>
+              <w:spacing w:after="0"/>
+            </w:pPr>
+            <w:r>
+              <w:t>Celé jméno studenta:</w:t>
+            </w:r>
+          </w:p>
+        </w:tc>
+        <w:tc>
+          <w:tcPr>
+            <w:tcW w:w="2473" w:type="dxa"/>
+            <w:tcBorders>
+              <w:top w:val="nil"/>
+              <w:left w:val="nil"/>
+              <w:bottom w:val="nil"/>
+              <w:right w:val="nil"/>
+            </w:tcBorders>
+          </w:tcPr>
+          <w:p>
+            <w:pPr>
+              <w:spacing w:after="0"/>
+            </w:pPr>
+            <w:r>
+              <w:rPr>
+                <w:rFonts w:ascii="Calibri" w:eastAsia="Calibri" w:hAnsi="Calibri" w:cs="Calibri"/>
+                <w:b/>
+              </w:rPr>
+              <w:t>Michal Sedlák</w:t>
+            </w:r>
+          </w:p>
+        </w:tc>
+        <w:tc>
+          <w:tcPr>
+            <w:tcW w:w="2391" w:type="dxa"/>
+            <w:tcBorders>
+              <w:top w:val="nil"/>
+              <w:left w:val="nil"/>
+              <w:bottom w:val="nil"/>
+              <w:right w:val="nil"/>
+            </w:tcBorders>
+          </w:tcPr>
+          <w:p>
+            <w:pPr>
+              <w:spacing w:after="160"/>
+            </w:pPr>
+          </w:p>
+        </w:tc>
+        <w:tc>
+          <w:tcPr>
+            <w:tcW w:w="1077" w:type="dxa"/>
+            <w:tcBorders>
+              <w:top w:val="nil"/>
+              <w:left w:val="nil"/>
+              <w:bottom w:val="nil"/>
+              <w:right w:val="nil"/>
+            </w:tcBorders>
+          </w:tcPr>
+          <w:p>
+            <w:pPr>
+              <w:spacing w:after="160"/>
+            </w:pPr>
+          </w:p>
+        </w:tc>
+      </w:tr>
+      <w:tr>
+        <w:trPr>
+          <w:trHeight w:val="300"/>
+        </w:trPr>
+        <w:tc>
+          <w:tcPr>
+            <w:tcW w:w="2314" w:type="dxa"/>
+            <w:tcBorders>
+              <w:top w:val="nil"/>
+              <w:left w:val="nil"/>
+              <w:bottom w:val="nil"/>
+              <w:right w:val="nil"/>
+            </w:tcBorders>
+          </w:tcPr>
+          <w:p>
+            <w:pPr>
+              <w:spacing w:after="0"/>
+            </w:pPr>
+            <w:r>
+              <w:t>Třída:</w:t>
+            </w:r>
+          </w:p>
+        </w:tc>
+        <w:tc>
+          <w:tcPr>
+            <w:tcW w:w="2473" w:type="dxa"/>
+            <w:tcBorders>
+              <w:top w:val="nil"/>
+              <w:left w:val="nil"/>
+              <w:bottom w:val="nil"/>
+              <w:right w:val="nil"/>
+            </w:tcBorders>
+          </w:tcPr>
+          <w:p>
+            <w:pPr>
+              <w:spacing w:after="0"/>
+            </w:pPr>
+            <w:r>
+              <w:rPr>
+                <w:rFonts w:ascii="Calibri" w:eastAsia="Calibri" w:hAnsi="Calibri" w:cs="Calibri"/>
+                <w:b/>
+              </w:rPr>
+              <w:t>ITB4</w:t>
+            </w:r>
+          </w:p>
+        </w:tc>
+        <w:tc>
+          <w:tcPr>
+            <w:tcW w:w="2391" w:type="dxa"/>
+            <w:tcBorders>
+              <w:top w:val="nil"/>
+              <w:left w:val="nil"/>
+              <w:bottom w:val="nil"/>
+              <w:right w:val="nil"/>
+            </w:tcBorders>
+          </w:tcPr>
+          <w:p>
+            <w:pPr>
+              <w:spacing w:after="0"/>
+            </w:pPr>
+            <w:r>
+              <w:t>Školní rok:</w:t>
+            </w:r>
+          </w:p>
+        </w:tc>
+        <w:tc>
+          <w:tcPr>
+            <w:tcW w:w="1077" w:type="dxa"/>
+            <w:tcBorders>
+              <w:top w:val="nil"/>
+              <w:left w:val="nil"/>
+              <w:bottom w:val="nil"/>
+              <w:right w:val="nil"/>
+            </w:tcBorders>
+          </w:tcPr>
+          <w:p>
+            <w:pPr>
+              <w:spacing w:after="0"/>
+            </w:pPr>
+            <w:r>
+              <w:rPr>
+                <w:rFonts w:ascii="Calibri" w:eastAsia="Calibri" w:hAnsi="Calibri" w:cs="Calibri"/>
+                <w:b/>
+              </w:rPr>
+              <w:t>2024/2025</w:t>
+            </w:r>
+          </w:p>
+        </w:tc>
+      </w:tr>
+      <w:tr>
+        <w:trPr>
+          <w:trHeight w:val="300"/>
+        </w:trPr>
+        <w:tc>
+          <w:tcPr>
+            <w:tcW w:w="2314" w:type="dxa"/>
+            <w:tcBorders>
+              <w:top w:val="nil"/>
+              <w:left w:val="nil"/>
+              <w:bottom w:val="nil"/>
+              <w:right w:val="nil"/>
+            </w:tcBorders>
+          </w:tcPr>
+          <w:p>
+            <w:pPr>
+              <w:spacing w:after="0"/>
+            </w:pPr>
+            <w:r>
+              <w:t>Číslo tématu:</w:t>
+            </w:r>
+          </w:p>
+        </w:tc>
+        <w:tc>
+          <w:tcPr>
+            <w:tcW w:w="2473" w:type="dxa"/>
+            <w:tcBorders>
+              <w:top w:val="nil"/>
+              <w:left w:val="nil"/>
+              <w:bottom w:val="nil"/>
+              <w:right w:val="nil"/>
+            </w:tcBorders>
+          </w:tcPr>
+          <w:p>
+            <w:pPr>
+              <w:spacing w:after="0"/>
+            </w:pPr>
+            <w:r>
+              <w:rPr>
+                <w:rFonts w:ascii="Calibri" w:eastAsia="Calibri" w:hAnsi="Calibri" w:cs="Calibri"/>
+                <w:b/>
+              </w:rPr>
+              <w:t>16</w:t>
+            </w:r>
+          </w:p>
+        </w:tc>
+        <w:tc>
+          <w:tcPr>
+            <w:tcW w:w="2391" w:type="dxa"/>
+            <w:tcBorders>
+              <w:top w:val="nil"/>
+              <w:left w:val="nil"/>
+              <w:bottom w:val="nil"/>
+              <w:right w:val="nil"/>
+            </w:tcBorders>
+          </w:tcPr>
+          <w:p>
+            <w:pPr>
+              <w:spacing w:after="160"/>
+            </w:pPr>
+          </w:p>
+        </w:tc>
+        <w:tc>
+          <w:tcPr>
+            <w:tcW w:w="1077" w:type="dxa"/>
+            <w:tcBorders>
+              <w:top w:val="nil"/>
+              <w:left w:val="nil"/>
+              <w:bottom w:val="nil"/>
+              <w:right w:val="nil"/>
+            </w:tcBorders>
+          </w:tcPr>
+          <w:p>
+            <w:pPr>
+              <w:spacing w:after="160"/>
+            </w:pPr>
+          </w:p>
+        </w:tc>
+      </w:tr>
+      <w:tr>
+        <w:trPr>
+          <w:trHeight w:val="300"/>
+        </w:trPr>
+        <w:tc>
+          <w:tcPr>
+            <w:tcW w:w="2314" w:type="dxa"/>
+            <w:tcBorders>
+              <w:top w:val="nil"/>
+              <w:left w:val="nil"/>
+              <w:bottom w:val="nil"/>
+              <w:right w:val="nil"/>
+            </w:tcBorders>
+          </w:tcPr>
+          <w:p>
+            <w:pPr>
+              <w:spacing w:after="0"/>
+            </w:pPr>
+            <w:r>
+              <w:t>Název tématu:</w:t>
+            </w:r>
+          </w:p>
+        </w:tc>
+        <w:tc>
+          <w:tcPr>
+            <w:tcW w:w="2473" w:type="dxa"/>
+            <w:tcBorders>
+              <w:top w:val="nil"/>
+              <w:left w:val="nil"/>
+              <w:bottom w:val="nil"/>
+              <w:right w:val="nil"/>
+            </w:tcBorders>
+          </w:tcPr>
+          <w:p>
+            <w:pPr>
+              <w:spacing w:after="0"/>
+            </w:pPr>
+            <w:r>
+              <w:rPr>
+                <w:rFonts w:ascii="Calibri" w:eastAsia="Calibri" w:hAnsi="Calibri" w:cs="Calibri"/>
+                <w:b/>
+              </w:rPr>
+              <w:t>USB RAID pole</w:t>
+            </w:r>
+          </w:p>
+        </w:tc>
+        <w:tc>
+          <w:tcPr>
+            <w:tcW w:w="2391" w:type="dxa"/>
+            <w:tcBorders>
+              <w:top w:val="nil"/>
+              <w:left w:val="nil"/>
+              <w:bottom w:val="nil"/>
+              <w:right w:val="nil"/>
+            </w:tcBorders>
+          </w:tcPr>
+          <w:p>
+            <w:pPr>
+              <w:spacing w:after="160"/>
+            </w:pPr>
+          </w:p>
+        </w:tc>
+        <w:tc>
+          <w:tcPr>
+            <w:tcW w:w="1077" w:type="dxa"/>
+            <w:tcBorders>
+              <w:top w:val="nil"/>
+              <w:left w:val="nil"/>
+              <w:bottom w:val="nil"/>
+              <w:right w:val="nil"/>
+            </w:tcBorders>
+          </w:tcPr>
+          <w:p>
+            <w:pPr>
+              <w:spacing w:after="160"/>
+            </w:pPr>
+          </w:p>
+        </w:tc>
+      </w:tr>
+      <w:tr>
+        <w:trPr>
+          <w:trHeight w:val="282"/>
+        </w:trPr>
+        <w:tc>
+          <w:tcPr>
+            <w:tcW w:w="2314" w:type="dxa"/>
+            <w:tcBorders>
+              <w:top w:val="nil"/>
+              <w:left w:val="nil"/>
+              <w:bottom w:val="nil"/>
+              <w:right w:val="nil"/>
+            </w:tcBorders>
+          </w:tcPr>
+          <w:p>
+            <w:pPr>
+              <w:spacing w:after="0"/>
+            </w:pPr>
+            <w:r>
+              <w:t>Rozsah práce:</w:t>
+            </w:r>
+          </w:p>
+        </w:tc>
+        <w:tc>
+          <w:tcPr>
+            <w:tcW w:w="2473" w:type="dxa"/>
+            <w:tcBorders>
+              <w:top w:val="nil"/>
+              <w:left w:val="nil"/>
+              <w:bottom w:val="nil"/>
+              <w:right w:val="nil"/>
+            </w:tcBorders>
+          </w:tcPr>
+          <w:p>
+            <w:pPr>
+              <w:spacing w:after="0"/>
+            </w:pPr>
+            <w:r>
+              <w:rPr>
+                <w:rFonts w:ascii="Calibri" w:eastAsia="Calibri" w:hAnsi="Calibri" w:cs="Calibri"/>
+                <w:b/>
+              </w:rPr>
+              <w:t>15 - 25 stránek textu</w:t>
+            </w:r>
+          </w:p>
+        </w:tc>
+        <w:tc>
+          <w:tcPr>
+            <w:tcW w:w="2391" w:type="dxa"/>
+            <w:tcBorders>
+              <w:top w:val="nil"/>
+              <w:left w:val="nil"/>
+              <w:bottom w:val="nil"/>
+              <w:right w:val="nil"/>
+            </w:tcBorders>
+          </w:tcPr>
+          <w:p>
+            <w:pPr>
+              <w:spacing w:after="160"/>
+            </w:pPr>
+          </w:p>
+        </w:tc>
+        <w:tc>
+          <w:tcPr>
+            <w:tcW w:w="1077" w:type="dxa"/>
+            <w:tcBorders>
+              <w:top w:val="nil"/>
+              <w:left w:val="nil"/>
+              <w:bottom w:val="nil"/>
+              <w:right w:val="nil"/>
+            </w:tcBorders>
+          </w:tcPr>
+          <w:p>
+            <w:pPr>
+              <w:spacing w:after="160"/>
+            </w:pPr>
+          </w:p>
+        </w:tc>
+      </w:tr>
+    </w:tbl>
+    <w:p>
+      <w:pPr>
+        <w:spacing w:after="284"/>
+      </w:pPr>
+      <w:r>
+        <w:t>Specifické úkoly, které tato práce řeší:</w:t>
       </w:r>
     </w:p>
     <w:p>
+      <w:r>
+        <w:rPr>
+          <w:noProof/>
+          <w:sz w:val="22"/>
+        </w:rPr>
+        <mc:AlternateContent>
+          <mc:Choice Requires="wpg">
+            <w:drawing>
+              <wp:anchor distT="0" distB="0" distL="114300" distR="114300" simplePos="0" relativeHeight="251664384" behindDoc="0" locked="0" layoutInCell="1" allowOverlap="1" wp14:anchorId="35B6D06A" wp14:editId="416653C4">
+                <wp:simplePos x="0" y="0"/>
+                <wp:positionH relativeFrom="page">
+                  <wp:posOffset>720000</wp:posOffset>
+                </wp:positionH>
+                <wp:positionV relativeFrom="page">
+                  <wp:posOffset>1</wp:posOffset>
+                </wp:positionV>
+                <wp:extent cx="6480000" cy="1440000"/>
+                <wp:effectExtent l="0" t="0" r="0" b="0"/>
+                <wp:wrapTopAndBottom/>
+                <wp:docPr id="361" name="Group 361"/>
+                <wp:cNvGraphicFramePr/>
+                <a:graphic xmlns:a="http://schemas.openxmlformats.org/drawingml/2006/main">
+                  <a:graphicData uri="http://schemas.microsoft.com/office/word/2010/wordprocessingGroup">
+                    <wpg:wgp>
+                      <wpg:cNvGrpSpPr/>
+                      <wpg:grpSpPr>
+                        <a:xfrm>
+                          <a:off x="0" y="0"/>
+                          <a:ext cx="6480000" cy="1440000"/>
+                          <a:chOff x="0" y="0"/>
+                          <a:chExt cx="6480000" cy="1440000"/>
+                        </a:xfrm>
+                      </wpg:grpSpPr>
+                      <pic:pic xmlns:pic="http://schemas.openxmlformats.org/drawingml/2006/picture">
+                        <pic:nvPicPr>
+                          <pic:cNvPr id="751" name="Picture 751"/>
+                          <pic:cNvPicPr/>
+                        </pic:nvPicPr>
+                        <pic:blipFill>
+                          <a:blip r:embed="rId9"/>
+                          <a:stretch>
+                            <a:fillRect/>
+                          </a:stretch>
+                        </pic:blipFill>
+                        <pic:spPr>
+                          <a:xfrm>
+                            <a:off x="-3719" y="0"/>
+                            <a:ext cx="6483096" cy="1438656"/>
+                          </a:xfrm>
+                          <a:prstGeom prst="rect">
+                            <a:avLst/>
+                          </a:prstGeom>
+                        </pic:spPr>
+                      </pic:pic>
+                      <wps:wsp>
+                        <wps:cNvPr id="8" name="Shape 8"/>
+                        <wps:cNvSpPr/>
+                        <wps:spPr>
+                          <a:xfrm>
+                            <a:off x="0" y="1440000"/>
+                            <a:ext cx="6120005" cy="0"/>
+                          </a:xfrm>
+                          <a:custGeom>
+                            <a:avLst/>
+                            <a:gdLst/>
+                            <a:ahLst/>
+                            <a:cxnLst/>
+                            <a:rect l="0" t="0" r="0" b="0"/>
+                            <a:pathLst>
+                              <a:path w="6120005">
+                                <a:moveTo>
+                                  <a:pt x="0" y="0"/>
+                                </a:moveTo>
+                                <a:lnTo>
+                                  <a:pt x="6120005" y="0"/>
+                                </a:lnTo>
+                              </a:path>
+                            </a:pathLst>
+                          </a:custGeom>
+                          <a:ln w="10795" cap="sq">
+                            <a:miter lim="127000"/>
+                          </a:ln>
+                        </wps:spPr>
+                        <wps:style>
+                          <a:lnRef idx="1">
+                            <a:srgbClr val="000000"/>
+                          </a:lnRef>
+                          <a:fillRef idx="0">
+                            <a:srgbClr val="000000">
+                              <a:alpha val="0"/>
+                            </a:srgbClr>
+                          </a:fillRef>
+                          <a:effectRef idx="0">
+                            <a:scrgbClr r="0" g="0" b="0"/>
+                          </a:effectRef>
+                          <a:fontRef idx="none"/>
+                        </wps:style>
+                        <wps:bodyPr/>
+                      </wps:wsp>
+                    </wpg:wgp>
+                  </a:graphicData>
+                </a:graphic>
+              </wp:anchor>
+            </w:drawing>
+          </mc:Choice>
+          <mc:Fallback>
+            <w:pict>
+              <v:group w14:anchorId="0B92CE35" id="Group 361" o:spid="_x0000_s1026" style="position:absolute;margin-left:56.7pt;margin-top:0;width:510.25pt;height:113.4pt;z-index:251664384;mso-position-horizontal-relative:page;mso-position-vertical-relative:page" coordsize="64800,14400" o:gfxdata="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">
+                <v:shapetype id="_x0000_t75" coordsize="21600,21600" o:spt="75" o:preferrelative="t" path="m@4@5l@4@11@9@11@9@5xe" filled="f" stroked="f">
+                  <v:stroke joinstyle="miter"/>
+                  <v:formulas>
+                    <v:f eqn="if lineDrawn pixelLineWidth 0"/>
+                    <v:f eqn="sum @0 1 0"/>
+                    <v:f eqn="sum 0 0 @1"/>
+                    <v:f eqn="prod @2 1 2"/>
+                    <v:f eqn="prod @3 21600 pixelWidth"/>
+                    <v:f eqn="prod @3 21600 pixelHeight"/>
+                    <v:f eqn="sum @0 0 1"/>
+                    <v:f eqn="prod @6 1 2"/>
+                    <v:f eqn="prod @7 21600 pixelWidth"/>
+                    <v:f eqn="sum @8 21600 0"/>
+                    <v:f eqn="prod @7 21600 pixelHeight"/>
+                    <v:f eqn="sum @10 21600 0"/>
+                  </v:formulas>
+                  <v:path o:extrusionok="f" gradientshapeok="t" o:connecttype="rect"/>
+                  <o:lock v:ext="edit" aspectratio="t"/>
+                </v:shapetype>
+                <v:shape id="Picture 751" o:spid="_x0000_s1027" type="#_x0000_t75" style="position:absolute;left:-37;width:64830;height:14386;visibility:visible;mso-wrap-style:square" o:gfxdata="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">
+                  <v:imagedata r:id="rId10" o:title=""/>
+                </v:shape>
+                <v:shape id="Shape 8" o:spid="_x0000_s1028" style="position:absolute;top:14400;width:61200;height:0;visibility:visible;mso-wrap-style:square;v-text-anchor:top" coordsize="6120005,0" o:gfxdata="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" path="m,l6120005,e" filled="f" strokeweight=".85pt">
+                  <v:stroke miterlimit="83231f" joinstyle="miter" endcap="square"/>
+                  <v:path arrowok="t" textboxrect="0,0,6120005,0"/>
+                </v:shape>
+                <w10:wrap type="topAndBottom" anchorx="page" anchory="page"/>
+              </v:group>
+            </w:pict>
+          </mc:Fallback>
+        </mc:AlternateContent>
+      </w:r>
+      <w:r>
+        <w:rPr>
+          <w:noProof/>
+          <w:sz w:val="22"/>
+        </w:rPr>
+        <mc:AlternateContent>
+          <mc:Choice Requires="wpg">
+            <w:drawing>
+              <wp:anchor distT="0" distB="0" distL="114300" distR="114300" simplePos="0" relativeHeight="251665408" behindDoc="0" locked="0" layoutInCell="1" allowOverlap="1" wp14:anchorId="0DA85734" wp14:editId="0E2626EF">
+                <wp:simplePos x="0" y="0"/>
+                <wp:positionH relativeFrom="page">
+                  <wp:posOffset>720000</wp:posOffset>
+                </wp:positionH>
+                <wp:positionV relativeFrom="page">
+                  <wp:posOffset>10692003</wp:posOffset>
+                </wp:positionV>
+                <wp:extent cx="6120005" cy="10795"/>
+                <wp:effectExtent l="0" t="0" r="0" b="0"/>
+                <wp:wrapTopAndBottom/>
+                <wp:docPr id="362" name="Group 362"/>
+                <wp:cNvGraphicFramePr/>
+                <a:graphic xmlns:a="http://schemas.openxmlformats.org/drawingml/2006/main">
+                  <a:graphicData uri="http://schemas.microsoft.com/office/word/2010/wordprocessingGroup">
+                    <wpg:wgp>
+                      <wpg:cNvGrpSpPr/>
+                      <wpg:grpSpPr>
+                        <a:xfrm>
+                          <a:off x="0" y="0"/>
+                          <a:ext cx="6120005" cy="10795"/>
+                          <a:chOff x="0" y="0"/>
+                          <a:chExt cx="6120005" cy="10795"/>
+                        </a:xfrm>
+                      </wpg:grpSpPr>
+                      <wps:wsp>
+                        <wps:cNvPr id="41" name="Shape 41"/>
+                        <wps:cNvSpPr/>
+                        <wps:spPr>
+                          <a:xfrm>
+                            <a:off x="0" y="0"/>
+                            <a:ext cx="6120005" cy="0"/>
+                          </a:xfrm>
+                          <a:custGeom>
+                            <a:avLst/>
+                            <a:gdLst/>
+                            <a:ahLst/>
+                            <a:cxnLst/>
+                            <a:rect l="0" t="0" r="0" b="0"/>
+                            <a:pathLst>
+                              <a:path w="6120005">
+                                <a:moveTo>
+                                  <a:pt x="6120005" y="0"/>
+                                </a:moveTo>
+                                <a:lnTo>
+                                  <a:pt x="0" y="0"/>
+                                </a:lnTo>
+                              </a:path>
+                            </a:pathLst>
+                          </a:custGeom>
+                          <a:ln w="10795" cap="sq">
+                            <a:miter lim="127000"/>
+                          </a:ln>
+                        </wps:spPr>
+                        <wps:style>
+                          <a:lnRef idx="1">
+                            <a:srgbClr val="000000"/>
+                          </a:lnRef>
+                          <a:fillRef idx="0">
+                            <a:srgbClr val="000000">
+                              <a:alpha val="0"/>
+                            </a:srgbClr>
+                          </a:fillRef>
+                          <a:effectRef idx="0">
+                            <a:scrgbClr r="0" g="0" b="0"/>
+                          </a:effectRef>
+                          <a:fontRef idx="none"/>
+                        </wps:style>
+                        <wps:bodyPr/>
+                      </wps:wsp>
+                    </wpg:wgp>
+                  </a:graphicData>
+                </a:graphic>
+              </wp:anchor>
+            </w:drawing>
+          </mc:Choice>
+          <mc:Fallback>
+            <w:pict>
+              <v:group w14:anchorId="6E7D4A39" id="Group 362" o:spid="_x0000_s1026" style="position:absolute;margin-left:56.7pt;margin-top:841.9pt;width:481.9pt;height:.85pt;z-index:251665408;mso-position-horizontal-relative:page;mso-position-vertical-relative:page" coordsize="61200,107" o:gfxdata="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">
+                <v:shape id="Shape 41" o:spid="_x0000_s1027" style="position:absolute;width:61200;height:0;visibility:visible;mso-wrap-style:square;v-text-anchor:top" coordsize="6120005,0" o:gfxdata="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" path="m6120005,l,e" filled="f" strokeweight=".85pt">
+                  <v:stroke miterlimit="83231f" joinstyle="miter" endcap="square"/>
+                  <v:path arrowok="t" textboxrect="0,0,6120005,0"/>
+                </v:shape>
+                <w10:wrap type="topAndBottom" anchorx="page" anchory="page"/>
+              </v:group>
+            </w:pict>
+          </mc:Fallback>
+        </mc:AlternateContent>
+      </w:r>
+      <w:r>
+        <w:t>Cílem práce je nalézt využití zastaralých paměťových médií jako například slabopaměťové USB flash disky s malou paměťovou kapacitou. Technologii RAID (NAS) pole v praxi implementujte na vícero RAID technologiích a vzájemně komparujte řešení. Komparujte chování navrženého systému minimálně na technologiích RAID 0, RAID 1 a RAID 5. Vytvořte vzdálené připojení na toto RAID pole s možností nahrání a stažení souborů po přihlášení uživatele (web login). K tomuto účelu vytvořte webovou aplikaci. Zabezpečte vzdálené připojení. Použité technologie: RAID, NAS, FTP, USB, Flash, HTML, PHP.</w:t>
+      </w:r>
+    </w:p>
+    <w:tbl>
+      <w:tblPr>
+        <w:tblStyle w:val="TableGrid"/>
+        <w:tblW w:w="6265" w:type="dxa"/>
+        <w:tblInd w:w="0" w:type="dxa"/>
+        <w:tblCellMar>
+          <w:top w:w="0" w:type="dxa"/>
+          <w:left w:w="0" w:type="dxa"/>
+          <w:bottom w:w="0" w:type="dxa"/>
+          <w:right w:w="0" w:type="dxa"/>
+        </w:tblCellMar>
+        <w:tblLook w:val="04A0" w:firstRow="1" w:lastRow="0" w:firstColumn="1" w:lastColumn="0" w:noHBand="0" w:noVBand="1"/>
+      </w:tblPr>
+      <w:tblGrid>
+        <w:gridCol w:w="2409"/>
+        <w:gridCol w:w="3856"/>
+      </w:tblGrid>
+      <w:tr>
+        <w:trPr>
+          <w:trHeight w:val="432"/>
+        </w:trPr>
+        <w:tc>
+          <w:tcPr>
+            <w:tcW w:w="2409" w:type="dxa"/>
+            <w:tcBorders>
+              <w:top w:val="nil"/>
+              <w:left w:val="nil"/>
+              <w:bottom w:val="nil"/>
+              <w:right w:val="nil"/>
+            </w:tcBorders>
+          </w:tcPr>
+          <w:p>
+            <w:pPr>
+              <w:spacing w:after="0"/>
+            </w:pPr>
+            <w:r>
+              <w:t>Termín odevzdání:</w:t>
+            </w:r>
+          </w:p>
+        </w:tc>
+        <w:tc>
+          <w:tcPr>
+            <w:tcW w:w="3856" w:type="dxa"/>
+            <w:tcBorders>
+              <w:top w:val="nil"/>
+              <w:left w:val="nil"/>
+              <w:bottom w:val="nil"/>
+              <w:right w:val="nil"/>
+            </w:tcBorders>
+          </w:tcPr>
+          <w:p>
+            <w:pPr>
+              <w:spacing w:after="0"/>
+            </w:pPr>
+            <w:r>
+              <w:rPr>
+                <w:rFonts w:ascii="Calibri" w:eastAsia="Calibri" w:hAnsi="Calibri" w:cs="Calibri"/>
+                <w:b/>
+              </w:rPr>
+              <w:t>28. března 2025, 23.00</w:t>
+            </w:r>
+          </w:p>
+        </w:tc>
+      </w:tr>
+      <w:tr>
+        <w:trPr>
+          <w:trHeight w:val="600"/>
+        </w:trPr>
+        <w:tc>
+          <w:tcPr>
+            <w:tcW w:w="2409" w:type="dxa"/>
+            <w:tcBorders>
+              <w:top w:val="nil"/>
+              <w:left w:val="nil"/>
+              <w:bottom w:val="nil"/>
+              <w:right w:val="nil"/>
+            </w:tcBorders>
+            <w:vAlign w:val="center"/>
+          </w:tcPr>
+          <w:p>
+            <w:pPr>
+              <w:spacing w:after="0"/>
+            </w:pPr>
+            <w:r>
+              <w:t>Vedoucí projektu:</w:t>
+            </w:r>
+          </w:p>
+        </w:tc>
+        <w:tc>
+          <w:tcPr>
+            <w:tcW w:w="3856" w:type="dxa"/>
+            <w:tcBorders>
+              <w:top w:val="nil"/>
+              <w:left w:val="nil"/>
+              <w:bottom w:val="nil"/>
+              <w:right w:val="nil"/>
+            </w:tcBorders>
+            <w:vAlign w:val="center"/>
+          </w:tcPr>
+          <w:p>
+            <w:pPr>
+              <w:spacing w:after="0"/>
+            </w:pPr>
+            <w:r>
+              <w:rPr>
+                <w:rFonts w:ascii="Calibri" w:eastAsia="Calibri" w:hAnsi="Calibri" w:cs="Calibri"/>
+                <w:b/>
+              </w:rPr>
+              <w:t>Ing. Ondřej Stejskal</w:t>
+            </w:r>
+          </w:p>
+        </w:tc>
+      </w:tr>
+      <w:tr>
+        <w:trPr>
+          <w:trHeight w:val="600"/>
+        </w:trPr>
+        <w:tc>
+          <w:tcPr>
+            <w:tcW w:w="2409" w:type="dxa"/>
+            <w:tcBorders>
+              <w:top w:val="nil"/>
+              <w:left w:val="nil"/>
+              <w:bottom w:val="nil"/>
+              <w:right w:val="nil"/>
+            </w:tcBorders>
+            <w:vAlign w:val="center"/>
+          </w:tcPr>
+          <w:p>
+            <w:pPr>
+              <w:spacing w:after="0"/>
+            </w:pPr>
+            <w:r>
+              <w:t>Oponent:</w:t>
+            </w:r>
+          </w:p>
+        </w:tc>
+        <w:tc>
+          <w:tcPr>
+            <w:tcW w:w="3856" w:type="dxa"/>
+            <w:tcBorders>
+              <w:top w:val="nil"/>
+              <w:left w:val="nil"/>
+              <w:bottom w:val="nil"/>
+              <w:right w:val="nil"/>
+            </w:tcBorders>
+            <w:vAlign w:val="center"/>
+          </w:tcPr>
+          <w:p>
+            <w:pPr>
+              <w:spacing w:after="0"/>
+            </w:pPr>
+            <w:r>
+              <w:rPr>
+                <w:rFonts w:ascii="Calibri" w:eastAsia="Calibri" w:hAnsi="Calibri" w:cs="Calibri"/>
+                <w:b/>
+              </w:rPr>
+              <w:t>Ing. Drahomír Škárka</w:t>
+            </w:r>
+          </w:p>
+        </w:tc>
+      </w:tr>
+      <w:tr>
+        <w:trPr>
+          <w:trHeight w:val="432"/>
+        </w:trPr>
+        <w:tc>
+          <w:tcPr>
+            <w:tcW w:w="2409" w:type="dxa"/>
+            <w:tcBorders>
+              <w:top w:val="nil"/>
+              <w:left w:val="nil"/>
+              <w:bottom w:val="nil"/>
+              <w:right w:val="nil"/>
+            </w:tcBorders>
+            <w:vAlign w:val="bottom"/>
+          </w:tcPr>
+          <w:p>
+            <w:pPr>
+              <w:spacing w:after="0"/>
+            </w:pPr>
+            <w:r>
+              <w:t>Schválil:</w:t>
+            </w:r>
+          </w:p>
+        </w:tc>
+        <w:tc>
+          <w:tcPr>
+            <w:tcW w:w="3856" w:type="dxa"/>
+            <w:tcBorders>
+              <w:top w:val="nil"/>
+              <w:left w:val="nil"/>
+              <w:bottom w:val="nil"/>
+              <w:right w:val="nil"/>
+            </w:tcBorders>
+            <w:vAlign w:val="bottom"/>
+          </w:tcPr>
+          <w:p>
+            <w:pPr>
+              <w:spacing w:after="0"/>
+            </w:pPr>
+            <w:r>
+              <w:rPr>
+                <w:rFonts w:ascii="Calibri" w:eastAsia="Calibri" w:hAnsi="Calibri" w:cs="Calibri"/>
+                <w:b/>
+              </w:rPr>
+              <w:t>Ing. Petra Hrbáčková, ředitelka školy</w:t>
+            </w:r>
+          </w:p>
+        </w:tc>
+      </w:tr>
+    </w:tbl>
+    <w:p>
       <w:pPr>
         <w:pStyle w:val="NadpisBezObs"/>
       </w:pPr>
-      <w:bookmarkStart w:id="2" w:name="_Toc413407049"/>
+    </w:p>
+    <w:p>
+      <w:pPr>
+        <w:spacing w:before="0" w:after="160" w:line="259" w:lineRule="auto"/>
+        <w:jc w:val="left"/>
+        <w:rPr>
+          <w:b/>
+          <w:kern w:val="28"/>
+          <w:sz w:val="40"/>
+        </w:rPr>
+      </w:pPr>
+      <w:r>
+        <w:br w:type="page"/>
+      </w:r>
+    </w:p>
+    <w:p>
+      <w:pPr>
+        <w:pStyle w:val="NadpisBezObs"/>
+      </w:pPr>
       <w:r>
         <w:lastRenderedPageBreak/>
         <w:t>A</w:t>
@@ -535,421 +1395,8 @@
       <w:bookmarkEnd w:id="4"/>
     </w:p>
     <w:p>
-      <w:proofErr w:type="spellStart"/>
-      <w:r>
-        <w:t>The</w:t>
-      </w:r>
-      <w:proofErr w:type="spellEnd"/>
-      <w:r>
-        <w:t xml:space="preserve"> </w:t>
-      </w:r>
-      <w:proofErr w:type="spellStart"/>
-      <w:r>
-        <w:t>creation</w:t>
-      </w:r>
-      <w:proofErr w:type="spellEnd"/>
-      <w:r>
-        <w:t xml:space="preserve"> </w:t>
-      </w:r>
-      <w:proofErr w:type="spellStart"/>
-      <w:r>
-        <w:t>of</w:t>
-      </w:r>
-      <w:proofErr w:type="spellEnd"/>
-      <w:r>
-        <w:t xml:space="preserve"> a </w:t>
-      </w:r>
-      <w:proofErr w:type="spellStart"/>
-      <w:r>
-        <w:t>graduation</w:t>
-      </w:r>
-      <w:proofErr w:type="spellEnd"/>
-      <w:r>
-        <w:t xml:space="preserve"> thesis </w:t>
-      </w:r>
-      <w:proofErr w:type="spellStart"/>
-      <w:r>
-        <w:t>is</w:t>
-      </w:r>
-      <w:proofErr w:type="spellEnd"/>
-      <w:r>
-        <w:t xml:space="preserve"> </w:t>
-      </w:r>
-      <w:proofErr w:type="spellStart"/>
-      <w:r>
-        <w:t>one</w:t>
-      </w:r>
-      <w:proofErr w:type="spellEnd"/>
-      <w:r>
-        <w:t xml:space="preserve"> </w:t>
-      </w:r>
-      <w:proofErr w:type="spellStart"/>
-      <w:r>
-        <w:t>of</w:t>
-      </w:r>
-      <w:proofErr w:type="spellEnd"/>
-      <w:r>
-        <w:t xml:space="preserve"> </w:t>
-      </w:r>
-      <w:proofErr w:type="spellStart"/>
-      <w:r>
-        <w:t>the</w:t>
-      </w:r>
-      <w:proofErr w:type="spellEnd"/>
-      <w:r>
-        <w:t xml:space="preserve"> most </w:t>
-      </w:r>
-      <w:proofErr w:type="spellStart"/>
-      <w:r>
-        <w:t>crucial</w:t>
-      </w:r>
-      <w:proofErr w:type="spellEnd"/>
-      <w:r>
-        <w:t xml:space="preserve"> </w:t>
-      </w:r>
-      <w:proofErr w:type="spellStart"/>
-      <w:r>
-        <w:t>moments</w:t>
-      </w:r>
-      <w:proofErr w:type="spellEnd"/>
-      <w:r>
-        <w:t xml:space="preserve"> </w:t>
-      </w:r>
-      <w:proofErr w:type="spellStart"/>
-      <w:r>
-        <w:t>during</w:t>
-      </w:r>
-      <w:proofErr w:type="spellEnd"/>
-      <w:r>
-        <w:t xml:space="preserve"> </w:t>
-      </w:r>
-      <w:proofErr w:type="spellStart"/>
-      <w:r>
-        <w:t>studies</w:t>
-      </w:r>
-      <w:proofErr w:type="spellEnd"/>
-      <w:r>
-        <w:t xml:space="preserve">. </w:t>
-      </w:r>
-      <w:proofErr w:type="spellStart"/>
-      <w:r>
-        <w:t>The</w:t>
-      </w:r>
-      <w:proofErr w:type="spellEnd"/>
-      <w:r>
-        <w:t xml:space="preserve"> </w:t>
-      </w:r>
-      <w:proofErr w:type="spellStart"/>
-      <w:r>
-        <w:t>quality</w:t>
-      </w:r>
-      <w:proofErr w:type="spellEnd"/>
-      <w:r>
-        <w:t xml:space="preserve"> </w:t>
-      </w:r>
-      <w:proofErr w:type="spellStart"/>
-      <w:r>
-        <w:t>of</w:t>
-      </w:r>
-      <w:proofErr w:type="spellEnd"/>
-      <w:r>
-        <w:t xml:space="preserve"> </w:t>
-      </w:r>
-      <w:proofErr w:type="spellStart"/>
-      <w:r>
-        <w:t>the</w:t>
-      </w:r>
-      <w:proofErr w:type="spellEnd"/>
-      <w:r>
-        <w:t xml:space="preserve"> </w:t>
-      </w:r>
-      <w:proofErr w:type="spellStart"/>
-      <w:r>
-        <w:t>processing</w:t>
-      </w:r>
-      <w:proofErr w:type="spellEnd"/>
-      <w:r>
-        <w:t xml:space="preserve"> </w:t>
-      </w:r>
-      <w:proofErr w:type="spellStart"/>
-      <w:r>
-        <w:t>of</w:t>
-      </w:r>
-      <w:proofErr w:type="spellEnd"/>
-      <w:r>
-        <w:t xml:space="preserve"> </w:t>
-      </w:r>
-      <w:proofErr w:type="spellStart"/>
-      <w:r>
-        <w:t>its</w:t>
-      </w:r>
-      <w:proofErr w:type="spellEnd"/>
-      <w:r>
-        <w:t xml:space="preserve"> </w:t>
-      </w:r>
-      <w:proofErr w:type="spellStart"/>
-      <w:r>
-        <w:t>formal</w:t>
-      </w:r>
-      <w:proofErr w:type="spellEnd"/>
-      <w:r>
-        <w:t xml:space="preserve"> part </w:t>
-      </w:r>
-      <w:proofErr w:type="spellStart"/>
-      <w:r>
-        <w:t>is</w:t>
-      </w:r>
-      <w:proofErr w:type="spellEnd"/>
-      <w:r>
-        <w:t xml:space="preserve"> </w:t>
-      </w:r>
-      <w:proofErr w:type="spellStart"/>
-      <w:r>
-        <w:t>then</w:t>
-      </w:r>
-      <w:proofErr w:type="spellEnd"/>
-      <w:r>
-        <w:t xml:space="preserve"> </w:t>
-      </w:r>
-      <w:proofErr w:type="spellStart"/>
-      <w:r>
-        <w:t>one</w:t>
-      </w:r>
-      <w:proofErr w:type="spellEnd"/>
-      <w:r>
-        <w:t xml:space="preserve"> </w:t>
-      </w:r>
-      <w:proofErr w:type="spellStart"/>
-      <w:r>
-        <w:t>of</w:t>
-      </w:r>
-      <w:proofErr w:type="spellEnd"/>
-      <w:r>
-        <w:t xml:space="preserve"> </w:t>
-      </w:r>
-      <w:proofErr w:type="spellStart"/>
-      <w:r>
-        <w:t>the</w:t>
-      </w:r>
-      <w:proofErr w:type="spellEnd"/>
-      <w:r>
-        <w:t xml:space="preserve"> most </w:t>
-      </w:r>
-      <w:proofErr w:type="spellStart"/>
-      <w:r>
-        <w:t>important</w:t>
-      </w:r>
-      <w:proofErr w:type="spellEnd"/>
-      <w:r>
-        <w:t xml:space="preserve"> </w:t>
-      </w:r>
-      <w:proofErr w:type="spellStart"/>
-      <w:r>
-        <w:t>criteria</w:t>
-      </w:r>
-      <w:proofErr w:type="spellEnd"/>
-      <w:r>
-        <w:t xml:space="preserve"> in </w:t>
-      </w:r>
-      <w:proofErr w:type="spellStart"/>
-      <w:r>
-        <w:t>its</w:t>
-      </w:r>
-      <w:proofErr w:type="spellEnd"/>
-      <w:r>
-        <w:t xml:space="preserve"> </w:t>
-      </w:r>
-      <w:proofErr w:type="spellStart"/>
-      <w:r>
-        <w:t>evaluation</w:t>
-      </w:r>
-      <w:proofErr w:type="spellEnd"/>
-      <w:r>
-        <w:t xml:space="preserve">. </w:t>
-      </w:r>
-      <w:proofErr w:type="spellStart"/>
-      <w:r>
-        <w:t>The</w:t>
-      </w:r>
-      <w:proofErr w:type="spellEnd"/>
-      <w:r>
-        <w:t xml:space="preserve"> </w:t>
-      </w:r>
-      <w:proofErr w:type="spellStart"/>
-      <w:r>
-        <w:t>aim</w:t>
-      </w:r>
-      <w:proofErr w:type="spellEnd"/>
-      <w:r>
-        <w:t xml:space="preserve"> </w:t>
-      </w:r>
-      <w:proofErr w:type="spellStart"/>
-      <w:r>
-        <w:t>of</w:t>
-      </w:r>
-      <w:proofErr w:type="spellEnd"/>
-      <w:r>
-        <w:t xml:space="preserve"> </w:t>
-      </w:r>
-      <w:proofErr w:type="spellStart"/>
-      <w:r>
-        <w:t>this</w:t>
-      </w:r>
-      <w:proofErr w:type="spellEnd"/>
-      <w:r>
-        <w:t xml:space="preserve"> </w:t>
-      </w:r>
-      <w:proofErr w:type="spellStart"/>
-      <w:r>
-        <w:t>work</w:t>
-      </w:r>
-      <w:proofErr w:type="spellEnd"/>
-      <w:r>
-        <w:t xml:space="preserve"> </w:t>
-      </w:r>
-      <w:proofErr w:type="spellStart"/>
-      <w:r>
-        <w:t>is</w:t>
-      </w:r>
-      <w:proofErr w:type="spellEnd"/>
-      <w:r>
-        <w:t xml:space="preserve"> to </w:t>
-      </w:r>
-      <w:proofErr w:type="spellStart"/>
-      <w:r>
-        <w:t>describe</w:t>
-      </w:r>
-      <w:proofErr w:type="spellEnd"/>
-      <w:r>
-        <w:t xml:space="preserve"> </w:t>
-      </w:r>
-      <w:proofErr w:type="spellStart"/>
-      <w:r>
-        <w:t>the</w:t>
-      </w:r>
-      <w:proofErr w:type="spellEnd"/>
-      <w:r>
-        <w:t xml:space="preserve"> </w:t>
-      </w:r>
-      <w:proofErr w:type="spellStart"/>
-      <w:r>
-        <w:t>individual</w:t>
-      </w:r>
-      <w:proofErr w:type="spellEnd"/>
-      <w:r>
-        <w:t xml:space="preserve"> </w:t>
-      </w:r>
-      <w:proofErr w:type="spellStart"/>
-      <w:r>
-        <w:t>steps</w:t>
-      </w:r>
-      <w:proofErr w:type="spellEnd"/>
-      <w:r>
-        <w:t xml:space="preserve"> </w:t>
-      </w:r>
-      <w:proofErr w:type="spellStart"/>
-      <w:r>
-        <w:t>during</w:t>
-      </w:r>
-      <w:proofErr w:type="spellEnd"/>
-      <w:r>
-        <w:t xml:space="preserve"> </w:t>
-      </w:r>
-      <w:proofErr w:type="spellStart"/>
-      <w:r>
-        <w:t>this</w:t>
-      </w:r>
-      <w:proofErr w:type="spellEnd"/>
-      <w:r>
-        <w:t xml:space="preserve"> </w:t>
-      </w:r>
-      <w:proofErr w:type="spellStart"/>
-      <w:r>
-        <w:t>process</w:t>
-      </w:r>
-      <w:proofErr w:type="spellEnd"/>
-      <w:r>
-        <w:t xml:space="preserve">, </w:t>
-      </w:r>
-      <w:proofErr w:type="spellStart"/>
-      <w:r>
-        <w:t>recommend</w:t>
-      </w:r>
-      <w:proofErr w:type="spellEnd"/>
-      <w:r>
-        <w:t xml:space="preserve"> </w:t>
-      </w:r>
-      <w:proofErr w:type="spellStart"/>
-      <w:r>
-        <w:t>procedures</w:t>
-      </w:r>
-      <w:proofErr w:type="spellEnd"/>
-      <w:r>
-        <w:t xml:space="preserve"> and </w:t>
-      </w:r>
-      <w:proofErr w:type="spellStart"/>
-      <w:r>
-        <w:t>create</w:t>
-      </w:r>
-      <w:proofErr w:type="spellEnd"/>
-      <w:r>
-        <w:t xml:space="preserve"> a </w:t>
-      </w:r>
-      <w:proofErr w:type="spellStart"/>
-      <w:r>
-        <w:t>template</w:t>
-      </w:r>
-      <w:proofErr w:type="spellEnd"/>
-      <w:r>
-        <w:t xml:space="preserve"> </w:t>
-      </w:r>
-      <w:proofErr w:type="spellStart"/>
-      <w:r>
-        <w:t>that</w:t>
-      </w:r>
-      <w:proofErr w:type="spellEnd"/>
-      <w:r>
-        <w:t xml:space="preserve"> </w:t>
-      </w:r>
-      <w:proofErr w:type="spellStart"/>
-      <w:r>
-        <w:t>will</w:t>
-      </w:r>
-      <w:proofErr w:type="spellEnd"/>
-      <w:r>
-        <w:t xml:space="preserve"> </w:t>
-      </w:r>
-      <w:proofErr w:type="spellStart"/>
-      <w:r>
-        <w:t>facilitate</w:t>
-      </w:r>
-      <w:proofErr w:type="spellEnd"/>
-      <w:r>
-        <w:t xml:space="preserve"> </w:t>
-      </w:r>
-      <w:proofErr w:type="spellStart"/>
-      <w:r>
-        <w:t>the</w:t>
-      </w:r>
-      <w:proofErr w:type="spellEnd"/>
-      <w:r>
-        <w:t xml:space="preserve"> </w:t>
-      </w:r>
-      <w:proofErr w:type="spellStart"/>
-      <w:r>
-        <w:t>entire</w:t>
-      </w:r>
-      <w:proofErr w:type="spellEnd"/>
-      <w:r>
-        <w:t xml:space="preserve"> </w:t>
-      </w:r>
-      <w:proofErr w:type="spellStart"/>
-      <w:r>
-        <w:t>process</w:t>
-      </w:r>
-      <w:proofErr w:type="spellEnd"/>
-      <w:r>
-        <w:t>.</w:t>
+      <w:r>
+        <w:t>The creation of a graduation thesis is one of the most crucial moments during studies. The quality of the processing of its formal part is then one of the most important criteria in its evaluation. The aim of this work is to describe the individual steps during this process, recommend procedures and create a template that will facilitate the entire process.</w:t>
       </w:r>
     </w:p>
     <w:p>
@@ -966,25 +1413,15 @@
       <w:pPr>
         <w:pStyle w:val="Pokraovn"/>
       </w:pPr>
-      <w:proofErr w:type="spellStart"/>
       <w:r>
         <w:t>g</w:t>
       </w:r>
       <w:r>
-        <w:t>raduation</w:t>
-      </w:r>
-      <w:proofErr w:type="spellEnd"/>
-      <w:r>
-        <w:t xml:space="preserve"> thesis</w:t>
-      </w:r>
-      <w:r>
-        <w:t xml:space="preserve">, </w:t>
-      </w:r>
-      <w:proofErr w:type="spellStart"/>
-      <w:r>
-        <w:t>template</w:t>
-      </w:r>
-      <w:proofErr w:type="spellEnd"/>
+        <w:t>raduation thesis</w:t>
+      </w:r>
+      <w:r>
+        <w:t>, template</w:t>
+      </w:r>
     </w:p>
     <w:p>
       <w:r>
@@ -1034,7 +1471,7 @@
         <w:rPr>
           <w:noProof/>
         </w:rPr>
-        <w:t>14. listopadu 2024</w:t>
+        <w:t>12. ledna 2025</w:t>
       </w:r>
       <w:r>
         <w:fldChar w:fldCharType="end"/>
@@ -1096,7 +1533,7 @@
         <w:rPr>
           <w:noProof/>
         </w:rPr>
-        <w:t>14. listopadu 2024</w:t>
+        <w:t>12. ledna 2025</w:t>
       </w:r>
       <w:r>
         <w:fldChar w:fldCharType="end"/>
@@ -1157,7 +1594,6 @@
           <w:docPartUnique/>
         </w:docPartObj>
       </w:sdtPr>
-      <w:sdtEndPr/>
       <w:sdtContent>
         <w:p>
           <w:pPr>
@@ -2930,7 +3366,7 @@
     <w:p>
       <w:pPr>
         <w:sectPr>
-          <w:footerReference w:type="default" r:id="rId9"/>
+          <w:footerReference w:type="default" r:id="rId11"/>
           <w:pgSz w:w="11906" w:h="16838"/>
           <w:pgMar w:top="1701" w:right="1418" w:bottom="1701" w:left="2268" w:header="709" w:footer="709" w:gutter="0"/>
           <w:cols w:space="708"/>
@@ -2987,41 +3423,59 @@
       <w:r>
         <w:t xml:space="preserve"> že mě zajímají technologie, které se u tohoto projektu používají. Také se mě líbí nápad spojit </w:t>
       </w:r>
-      <w:proofErr w:type="spellStart"/>
       <w:r>
         <w:t>F</w:t>
       </w:r>
       <w:r>
-        <w:t>lash</w:t>
-      </w:r>
-      <w:proofErr w:type="spellEnd"/>
-      <w:r>
-        <w:t xml:space="preserve"> disky, které by se jinak zužitkovat nedaly, do RAID pole a použít je například jako síťové uložiště.</w:t>
+        <w:t>lash disky, které by se jinak zužitkovat nedaly, do RAID</w:t>
+      </w:r>
+      <w:r>
+        <w:t xml:space="preserve"> (Radundant Array of Independent Disks)</w:t>
+      </w:r>
+      <w:r>
+        <w:t xml:space="preserve"> pole a použít je například jako síťové uložiště.</w:t>
       </w:r>
     </w:p>
     <w:p>
       <w:r>
-        <w:t>V této technické dokumentaci bude vysvětlena funkcionalita RAID pole disků, jejich výhody a nevýhody a rozdíly mezi různými konfiguracemi RAID pole. Dále tato dokumentace bude objasňovat služby jako je FTP, HTML</w:t>
+        <w:t>V této technické dokumentaci bude vysvětlena funkcionalita RAID pole disků, jejich výhody a nevýhody a rozdíly mezi různými konfiguracemi RAID pole. Dále tato dokumentace bude objasňovat služby jako je FTP</w:t>
+      </w:r>
+      <w:r>
+        <w:t xml:space="preserve"> (File Transfer Protocol)</w:t>
+      </w:r>
+      <w:r>
+        <w:t>, HTML</w:t>
+      </w:r>
+      <w:r>
+        <w:t xml:space="preserve"> (HyperText Markup Language)</w:t>
       </w:r>
       <w:r>
         <w:t>,</w:t>
       </w:r>
       <w:r>
-        <w:t xml:space="preserve"> PHP, USB, </w:t>
-      </w:r>
-      <w:proofErr w:type="spellStart"/>
-      <w:r>
-        <w:t>Flash</w:t>
-      </w:r>
-      <w:proofErr w:type="spellEnd"/>
-      <w:r>
-        <w:t xml:space="preserve">, NAS, </w:t>
-      </w:r>
-      <w:proofErr w:type="spellStart"/>
-      <w:r>
-        <w:t>MySQL</w:t>
-      </w:r>
-      <w:proofErr w:type="spellEnd"/>
+        <w:t xml:space="preserve"> PHP</w:t>
+      </w:r>
+      <w:r>
+        <w:t xml:space="preserve"> (Hypertext Processor)</w:t>
+      </w:r>
+      <w:r>
+        <w:t>, USB</w:t>
+      </w:r>
+      <w:r>
+        <w:t xml:space="preserve"> (Universal Serial Bus)</w:t>
+      </w:r>
+      <w:r>
+        <w:t>, Flash, NAS</w:t>
+      </w:r>
+      <w:r>
+        <w:t xml:space="preserve"> (Network Attached Storage)</w:t>
+      </w:r>
+      <w:r>
+        <w:t>, MySQL</w:t>
+      </w:r>
+      <w:r>
+        <w:t xml:space="preserve"> (My Structured Query Language)</w:t>
+      </w:r>
       <w:r>
         <w:t>.</w:t>
       </w:r>
@@ -3052,15 +3506,7 @@
         <w:t xml:space="preserve"> </w:t>
       </w:r>
       <w:r>
-        <w:t xml:space="preserve">Vysvětlíme si, proč se používá </w:t>
-      </w:r>
-      <w:proofErr w:type="spellStart"/>
-      <w:r>
-        <w:t>Flash</w:t>
-      </w:r>
-      <w:proofErr w:type="spellEnd"/>
-      <w:r>
-        <w:t xml:space="preserve"> oproti jiným druhům uložiště, jeho výhody a jak souvisí s USB disky.</w:t>
+        <w:t>Vysvětlíme si, proč se používá Flash oproti jiným druhům uložiště, jeho výhody a jak souvisí s USB disky.</w:t>
       </w:r>
       <w:r>
         <w:t xml:space="preserve"> </w:t>
@@ -3072,13 +3518,8 @@
         <w:t>é</w:t>
       </w:r>
       <w:r>
-        <w:t xml:space="preserve"> si objasníme použití webové služby </w:t>
-      </w:r>
-      <w:proofErr w:type="spellStart"/>
-      <w:r>
-        <w:t>MySQL</w:t>
-      </w:r>
-      <w:proofErr w:type="spellEnd"/>
+        <w:t xml:space="preserve"> si objasníme použití webové služby MySQL</w:t>
+      </w:r>
       <w:r>
         <w:t xml:space="preserve"> </w:t>
       </w:r>
@@ -3121,7 +3562,13 @@
         <w:t xml:space="preserve"> jak vytvořit RAID pole a rozdíly v rychlostech a spolehlivosti RAID polích typu 0, 1 a 5, jak vytvořit NAS a FTP a jak si zahostovat webovou stránku s HTML a PHP.</w:t>
       </w:r>
       <w:r>
-        <w:t xml:space="preserve"> Také si ukážeme, jak zabezpečit připojení mezi serverem a klientem pomocí SSL.</w:t>
+        <w:t xml:space="preserve"> Také si ukážeme, jak zabezpečit připojení mezi serverem a klientem pomocí SSL</w:t>
+      </w:r>
+      <w:r>
+        <w:t xml:space="preserve"> (Secure Sockets Layer)</w:t>
+      </w:r>
+      <w:r>
+        <w:t>.</w:t>
       </w:r>
     </w:p>
     <w:p>
@@ -3176,16 +3623,11 @@
         <w:t xml:space="preserve"> pole, použité technologie pro přístup dat z webového prostoru a části použité pro sestavení webové stránky.</w:t>
       </w:r>
       <w:r>
-        <w:t xml:space="preserve"> Tato část objasní funkcionalitu </w:t>
-      </w:r>
-      <w:proofErr w:type="spellStart"/>
-      <w:r>
-        <w:t>RAID</w:t>
+        <w:t xml:space="preserve"> Tato část objasní funkcionalitu RAID</w:t>
       </w:r>
       <w:r>
         <w:t>u</w:t>
       </w:r>
-      <w:proofErr w:type="spellEnd"/>
       <w:r>
         <w:t xml:space="preserve">, proč ho použít, jaké jsou jeho výhody a nevýhody a </w:t>
       </w:r>
@@ -3239,23 +3681,10 @@
         <w:fldChar w:fldCharType="separate"/>
       </w:r>
       <w:r>
-        <w:t>[2]</w:t>
+        <w:t>[1]</w:t>
       </w:r>
       <w:r>
         <w:fldChar w:fldCharType="end"/>
-      </w:r>
-      <w:r>
-        <w:t xml:space="preserve"> </w:t>
-      </w:r>
-      <w:r>
-        <w:t xml:space="preserve"> </w:t>
-      </w:r>
-      <w:r>
-        <w:rPr>
-          <w:i/>
-          <w:u w:val="single"/>
-        </w:rPr>
-        <w:t>Začít s 1</w:t>
       </w:r>
     </w:p>
     <w:p>
@@ -3263,16 +3692,11 @@
         <w:pStyle w:val="Pokraovn"/>
       </w:pPr>
       <w:r>
-        <w:t xml:space="preserve">Další využití </w:t>
-      </w:r>
-      <w:proofErr w:type="spellStart"/>
-      <w:r>
-        <w:t>RAID</w:t>
+        <w:t>Další využití RAID</w:t>
       </w:r>
       <w:r>
         <w:t>u</w:t>
       </w:r>
-      <w:proofErr w:type="spellEnd"/>
       <w:r>
         <w:t xml:space="preserve"> může být zvýšení rychlosti disku. Například při použití pomalých plotnových disků lze znásobit jejich rychlost, aby úkoly náročné na rychlost disků byly plynulejší.</w:t>
       </w:r>
@@ -3292,72 +3716,28 @@
         <w:pStyle w:val="Pokraovn"/>
       </w:pPr>
       <w:r>
-        <w:t xml:space="preserve">Zkratka RAID znamená </w:t>
-      </w:r>
-      <w:proofErr w:type="spellStart"/>
-      <w:r>
-        <w:t>Redundant</w:t>
-      </w:r>
-      <w:proofErr w:type="spellEnd"/>
-      <w:r>
-        <w:t xml:space="preserve"> </w:t>
-      </w:r>
-      <w:proofErr w:type="spellStart"/>
-      <w:r>
-        <w:t>Array</w:t>
-      </w:r>
-      <w:proofErr w:type="spellEnd"/>
-      <w:r>
-        <w:t xml:space="preserve"> </w:t>
-      </w:r>
-      <w:proofErr w:type="spellStart"/>
-      <w:r>
-        <w:t>of</w:t>
-      </w:r>
-      <w:proofErr w:type="spellEnd"/>
-      <w:r>
-        <w:t xml:space="preserve"> Independent </w:t>
-      </w:r>
-      <w:proofErr w:type="spellStart"/>
-      <w:r>
-        <w:t>Disks</w:t>
-      </w:r>
-      <w:proofErr w:type="spellEnd"/>
-      <w:r>
-        <w:t xml:space="preserve"> (V češtině používáno „Vícenásobné pole levných disků“ nebo „Vícenásobné pole nezávislých disků“). Tato technologie zapisuje data napříč </w:t>
-      </w:r>
-      <w:r>
-        <w:rPr>
-          <w:color w:val="FF0000"/>
-        </w:rPr>
-        <w:t>několika disk</w:t>
-      </w:r>
-      <w:r>
-        <w:rPr>
-          <w:color w:val="FF0000"/>
-        </w:rPr>
-        <w:t>y</w:t>
-      </w:r>
-      <w:r>
-        <w:rPr>
-          <w:color w:val="FF0000"/>
-        </w:rPr>
-        <w:t xml:space="preserve"> </w:t>
-      </w:r>
-      <w:r>
-        <w:t xml:space="preserve">ve stejném systému. Nejčastěji používané RAID pole jsou RAID 0, RAID 1 a RAID 5. RAID pole se používají pro zvýšení výkonu, zvýšení odolnosti před ztrátou dat nebo se používá kombinace obojího. </w:t>
+        <w:t xml:space="preserve">Zkratka RAID znamená Redundant Array of Independent Disks (V češtině používáno „Vícenásobné pole levných disků“ nebo „Vícenásobné pole nezávislých disků“). </w:t>
+      </w:r>
+      <w:r>
+        <w:t>Tato technologie umožňuje zápis dat napříč několika disky ve stejném systému</w:t>
+      </w:r>
+      <w:r>
+        <w:t xml:space="preserve">. </w:t>
+      </w:r>
+      <w:r>
+        <w:t xml:space="preserve">Nejčastěji používané RAID pole jsou RAID 0, RAID 1 a RAID 5. RAID pole se používají pro zvýšení výkonu, zvýšení odolnosti před ztrátou dat nebo se používá kombinace obojího. </w:t>
       </w:r>
       <w:r>
         <w:fldChar w:fldCharType="begin"/>
       </w:r>
       <w:r>
-        <w:instrText xml:space="preserve"> REF _Ref182252182 \r \h </w:instrText>
+        <w:instrText xml:space="preserve"> REF _Ref187595267 \r \h </w:instrText>
       </w:r>
       <w:r>
         <w:fldChar w:fldCharType="separate"/>
       </w:r>
       <w:r>
-        <w:t>[1]</w:t>
+        <w:t>[2]</w:t>
       </w:r>
       <w:r>
         <w:fldChar w:fldCharType="end"/>
@@ -3387,13 +3767,13 @@
         <w:fldChar w:fldCharType="begin"/>
       </w:r>
       <w:r>
-        <w:instrText xml:space="preserve"> REF _Ref182252182 \r \h </w:instrText>
+        <w:instrText xml:space="preserve"> REF _Ref187595267 \r \h </w:instrText>
       </w:r>
       <w:r>
         <w:fldChar w:fldCharType="separate"/>
       </w:r>
       <w:r>
-        <w:t>[1]</w:t>
+        <w:t>[2]</w:t>
       </w:r>
       <w:r>
         <w:fldChar w:fldCharType="end"/>
@@ -3425,13 +3805,13 @@
         <w:fldChar w:fldCharType="begin"/>
       </w:r>
       <w:r>
-        <w:instrText xml:space="preserve"> REF _Ref182252182 \r \h </w:instrText>
+        <w:instrText xml:space="preserve"> REF _Ref187595267 \r \h </w:instrText>
       </w:r>
       <w:r>
         <w:fldChar w:fldCharType="separate"/>
       </w:r>
       <w:r>
-        <w:t>[1]</w:t>
+        <w:t>[2]</w:t>
       </w:r>
       <w:r>
         <w:fldChar w:fldCharType="end"/>
@@ -3447,7 +3827,7 @@
         </w:rPr>
         <w:lastRenderedPageBreak/>
         <w:drawing>
-          <wp:inline distT="0" distB="0" distL="0" distR="0" wp14:anchorId="566FEB79" wp14:editId="0DE44C84">
+          <wp:inline distT="0" distB="0" distL="0" distR="0" wp14:anchorId="566FEB79" wp14:editId="50A72216">
             <wp:extent cx="3600000" cy="1803600"/>
             <wp:effectExtent l="0" t="0" r="635" b="6350"/>
             <wp:docPr id="475775646" name="Obrázek 4" descr="RAID-0"/>
@@ -3464,7 +3844,7 @@
                     </pic:cNvPicPr>
                   </pic:nvPicPr>
                   <pic:blipFill>
-                    <a:blip r:embed="rId10" cstate="print">
+                    <a:blip r:embed="rId12" cstate="print">
                       <a:extLst>
                         <a:ext uri="{28A0092B-C50C-407E-A947-70E740481C1C}">
                           <a14:useLocalDpi xmlns:a14="http://schemas.microsoft.com/office/drawing/2010/main" val="0"/>
@@ -3504,48 +3884,38 @@
       <w:r>
         <w:t xml:space="preserve">Obrázek </w:t>
       </w:r>
+      <w:fldSimple w:instr=" SEQ Obrázek \* ARABIC ">
+        <w:r>
+          <w:rPr>
+            <w:noProof/>
+          </w:rPr>
+          <w:t>1</w:t>
+        </w:r>
+      </w:fldSimple>
+      <w:r>
+        <w:t>: Ukázka funkcionality RAID 0</w:t>
+      </w:r>
+      <w:r>
+        <w:t xml:space="preserve"> </w:t>
+      </w:r>
       <w:r>
         <w:fldChar w:fldCharType="begin"/>
       </w:r>
       <w:r>
-        <w:instrText xml:space="preserve"> SEQ Obrázek \* ARABIC </w:instrText>
+        <w:instrText xml:space="preserve"> REF _Ref182339114 \r \h </w:instrText>
       </w:r>
       <w:r>
         <w:fldChar w:fldCharType="separate"/>
       </w:r>
       <w:r>
-        <w:rPr>
-          <w:noProof/>
-        </w:rPr>
-        <w:t>1</w:t>
-      </w:r>
-      <w:r>
-        <w:rPr>
-          <w:noProof/>
-        </w:rPr>
+        <w:t>[1]</w:t>
+      </w:r>
+      <w:r>
         <w:fldChar w:fldCharType="end"/>
       </w:r>
-      <w:r>
-        <w:t>: Ukázka funkcionality RAID 0</w:t>
-      </w:r>
+      <w:bookmarkEnd w:id="24"/>
       <w:r>
         <w:t xml:space="preserve"> </w:t>
-      </w:r>
-      <w:r>
-        <w:fldChar w:fldCharType="begin"/>
-      </w:r>
-      <w:r>
-        <w:instrText xml:space="preserve"> REF _Ref182339114 \r \h </w:instrText>
-      </w:r>
-      <w:r>
-        <w:fldChar w:fldCharType="separate"/>
-      </w:r>
-      <w:r>
-        <w:t>[2]</w:t>
-      </w:r>
-      <w:bookmarkEnd w:id="24"/>
-      <w:r>
-        <w:fldChar w:fldCharType="end"/>
       </w:r>
     </w:p>
     <w:p>
@@ -3593,13 +3963,13 @@
         <w:fldChar w:fldCharType="begin"/>
       </w:r>
       <w:r>
-        <w:instrText xml:space="preserve"> REF _Ref182252182 \r \h </w:instrText>
+        <w:instrText xml:space="preserve"> REF _Ref187595267 \r \h </w:instrText>
       </w:r>
       <w:r>
         <w:fldChar w:fldCharType="separate"/>
       </w:r>
       <w:r>
-        <w:t>[1]</w:t>
+        <w:t>[2]</w:t>
       </w:r>
       <w:r>
         <w:fldChar w:fldCharType="end"/>
@@ -3614,7 +3984,7 @@
           <w:noProof/>
         </w:rPr>
         <w:drawing>
-          <wp:inline distT="0" distB="0" distL="0" distR="0" wp14:anchorId="17CDFC12" wp14:editId="69697617">
+          <wp:inline distT="0" distB="0" distL="0" distR="0" wp14:anchorId="17CDFC12" wp14:editId="4A1CDF16">
             <wp:extent cx="3600000" cy="1800000"/>
             <wp:effectExtent l="0" t="0" r="635" b="0"/>
             <wp:docPr id="481301732" name="Obrázek 5" descr="Raid-1"/>
@@ -3631,7 +4001,7 @@
                     </pic:cNvPicPr>
                   </pic:nvPicPr>
                   <pic:blipFill>
-                    <a:blip r:embed="rId11" cstate="print">
+                    <a:blip r:embed="rId13" cstate="print">
                       <a:extLst>
                         <a:ext uri="{28A0092B-C50C-407E-A947-70E740481C1C}">
                           <a14:useLocalDpi xmlns:a14="http://schemas.microsoft.com/office/drawing/2010/main" val="0"/>
@@ -3671,46 +4041,39 @@
       <w:r>
         <w:t xml:space="preserve">Obrázek </w:t>
       </w:r>
+      <w:fldSimple w:instr=" SEQ Obrázek \* ARABIC ">
+        <w:r>
+          <w:rPr>
+            <w:noProof/>
+          </w:rPr>
+          <w:t>2</w:t>
+        </w:r>
+      </w:fldSimple>
+      <w:r>
+        <w:t>: Ukázka funkcionality RAID 1</w:t>
+      </w:r>
+      <w:r>
+        <w:t xml:space="preserve"> </w:t>
+      </w:r>
+      <w:bookmarkEnd w:id="26"/>
       <w:r>
         <w:fldChar w:fldCharType="begin"/>
       </w:r>
       <w:r>
-        <w:instrText xml:space="preserve"> SEQ Obrázek \* ARABIC </w:instrText>
+        <w:instrText xml:space="preserve"> REF _Ref182339114 \r \h </w:instrText>
       </w:r>
       <w:r>
         <w:fldChar w:fldCharType="separate"/>
       </w:r>
       <w:r>
-        <w:rPr>
-          <w:noProof/>
-        </w:rPr>
-        <w:t>2</w:t>
-      </w:r>
-      <w:r>
-        <w:rPr>
-          <w:noProof/>
-        </w:rPr>
-        <w:fldChar w:fldCharType="end"/>
-      </w:r>
-      <w:r>
-        <w:t>: Ukázka funkcionality RAID 1</w:t>
-      </w:r>
-      <w:r>
-        <w:t xml:space="preserve"> </w:t>
-      </w:r>
-      <w:r>
-        <w:fldChar w:fldCharType="begin"/>
-      </w:r>
-      <w:r>
-        <w:instrText xml:space="preserve"> REF _Ref182339114 \r \h </w:instrText>
-      </w:r>
-      <w:r>
-        <w:fldChar w:fldCharType="separate"/>
-      </w:r>
-      <w:r>
-        <w:t>[2]</w:t>
-      </w:r>
-      <w:bookmarkEnd w:id="26"/>
+        <w:t>[</w:t>
+      </w:r>
+      <w:r>
+        <w:t>1</w:t>
+      </w:r>
+      <w:r>
+        <w:t>]</w:t>
+      </w:r>
       <w:r>
         <w:fldChar w:fldCharType="end"/>
       </w:r>
@@ -3736,13 +4099,13 @@
         <w:fldChar w:fldCharType="begin"/>
       </w:r>
       <w:r>
-        <w:instrText xml:space="preserve"> REF _Ref182252182 \r \h </w:instrText>
+        <w:instrText xml:space="preserve"> REF _Ref187595267 \r \h </w:instrText>
       </w:r>
       <w:r>
         <w:fldChar w:fldCharType="separate"/>
       </w:r>
       <w:r>
-        <w:t>[1]</w:t>
+        <w:t>[2]</w:t>
       </w:r>
       <w:r>
         <w:fldChar w:fldCharType="end"/>
@@ -3757,16 +4120,11 @@
       </w:r>
       <w:r>
         <w:lastRenderedPageBreak/>
-        <w:t xml:space="preserve">disku (nezáleží na počtu disků v poli), při selhání více než jednoho disku dochází k ztrátě dat. Dále RAID 5 nabízí zvýšenou rychlost oproti RAID 1, avšak zvýšení rychlosti není tak znatelné jako u </w:t>
-      </w:r>
-      <w:proofErr w:type="spellStart"/>
-      <w:r>
-        <w:t>RAID</w:t>
+        <w:t>disku (nezáleží na počtu disků v poli), při selhání více než jednoho disku dochází k ztrátě dat. Dále RAID 5 nabízí zvýšenou rychlost oproti RAID 1, avšak zvýšení rychlosti není tak znatelné jako u RAID</w:t>
       </w:r>
       <w:r>
         <w:t>u</w:t>
       </w:r>
-      <w:proofErr w:type="spellEnd"/>
       <w:r>
         <w:t xml:space="preserve"> 0.</w:t>
       </w:r>
@@ -3777,13 +4135,13 @@
         <w:fldChar w:fldCharType="begin"/>
       </w:r>
       <w:r>
-        <w:instrText xml:space="preserve"> REF _Ref182252182 \r \h </w:instrText>
+        <w:instrText xml:space="preserve"> REF _Ref187595267 \r \h </w:instrText>
       </w:r>
       <w:r>
         <w:fldChar w:fldCharType="separate"/>
       </w:r>
       <w:r>
-        <w:t>[1]</w:t>
+        <w:t>[2]</w:t>
       </w:r>
       <w:r>
         <w:fldChar w:fldCharType="end"/>
@@ -3798,7 +4156,7 @@
           <w:noProof/>
         </w:rPr>
         <w:drawing>
-          <wp:inline distT="0" distB="0" distL="0" distR="0" wp14:anchorId="2DBD883D" wp14:editId="67A96A8C">
+          <wp:inline distT="0" distB="0" distL="0" distR="0" wp14:anchorId="2DBD883D" wp14:editId="04584A09">
             <wp:extent cx="3600000" cy="1800000"/>
             <wp:effectExtent l="0" t="0" r="635" b="0"/>
             <wp:docPr id="1410692107" name="Obrázek 6" descr="Raid-5"/>
@@ -3815,7 +4173,7 @@
                     </pic:cNvPicPr>
                   </pic:nvPicPr>
                   <pic:blipFill>
-                    <a:blip r:embed="rId12" cstate="print">
+                    <a:blip r:embed="rId14" cstate="print">
                       <a:extLst>
                         <a:ext uri="{28A0092B-C50C-407E-A947-70E740481C1C}">
                           <a14:useLocalDpi xmlns:a14="http://schemas.microsoft.com/office/drawing/2010/main" val="0"/>
@@ -3855,46 +4213,33 @@
       <w:r>
         <w:t xml:space="preserve">Obrázek </w:t>
       </w:r>
+      <w:fldSimple w:instr=" SEQ Obrázek \* ARABIC ">
+        <w:r>
+          <w:rPr>
+            <w:noProof/>
+          </w:rPr>
+          <w:t>3</w:t>
+        </w:r>
+      </w:fldSimple>
+      <w:r>
+        <w:t>: Ukázka funkcionality RAID 5. P znázorňují parity</w:t>
+      </w:r>
+      <w:r>
+        <w:t xml:space="preserve"> </w:t>
+      </w:r>
+      <w:bookmarkEnd w:id="28"/>
       <w:r>
         <w:fldChar w:fldCharType="begin"/>
       </w:r>
       <w:r>
-        <w:instrText xml:space="preserve"> SEQ Obrázek \* ARABIC </w:instrText>
+        <w:instrText xml:space="preserve"> REF _Ref182339114 \r \h </w:instrText>
       </w:r>
       <w:r>
         <w:fldChar w:fldCharType="separate"/>
       </w:r>
       <w:r>
-        <w:rPr>
-          <w:noProof/>
-        </w:rPr>
-        <w:t>3</w:t>
-      </w:r>
-      <w:r>
-        <w:rPr>
-          <w:noProof/>
-        </w:rPr>
-        <w:fldChar w:fldCharType="end"/>
-      </w:r>
-      <w:r>
-        <w:t>: Ukázka funkcionality RAID 5. P znázorňují parity</w:t>
-      </w:r>
-      <w:r>
-        <w:t xml:space="preserve"> </w:t>
-      </w:r>
-      <w:r>
-        <w:fldChar w:fldCharType="begin"/>
-      </w:r>
-      <w:r>
-        <w:instrText xml:space="preserve"> REF _Ref182339114 \r \h  \* MERGEFORMAT </w:instrText>
-      </w:r>
-      <w:r>
-        <w:fldChar w:fldCharType="separate"/>
-      </w:r>
-      <w:r>
-        <w:t>[2]</w:t>
-      </w:r>
-      <w:bookmarkEnd w:id="28"/>
+        <w:t>[1]</w:t>
+      </w:r>
       <w:r>
         <w:fldChar w:fldCharType="end"/>
       </w:r>
@@ -3914,43 +4259,19 @@
         <w:pStyle w:val="Pokraovn"/>
       </w:pPr>
       <w:r>
-        <w:t xml:space="preserve">Za zmínku stojí ještě JBOD. Zkratka JBOD v angličtině znamená „Just a </w:t>
-      </w:r>
-      <w:proofErr w:type="spellStart"/>
-      <w:r>
-        <w:t>Bunch</w:t>
-      </w:r>
-      <w:proofErr w:type="spellEnd"/>
-      <w:r>
-        <w:t xml:space="preserve"> </w:t>
-      </w:r>
-      <w:proofErr w:type="spellStart"/>
-      <w:r>
-        <w:t>of</w:t>
-      </w:r>
-      <w:proofErr w:type="spellEnd"/>
-      <w:r>
-        <w:t xml:space="preserve"> </w:t>
-      </w:r>
-      <w:proofErr w:type="spellStart"/>
-      <w:r>
-        <w:t>Disks</w:t>
-      </w:r>
-      <w:proofErr w:type="spellEnd"/>
-      <w:r>
-        <w:t xml:space="preserve">“ (v češtině „jen hromada disků“). </w:t>
+        <w:t xml:space="preserve">Za zmínku stojí ještě JBOD. Zkratka JBOD v angličtině znamená „Just a Bunch of Disks“ (v češtině „jen hromada disků“). </w:t>
       </w:r>
       <w:r>
         <w:fldChar w:fldCharType="begin"/>
       </w:r>
       <w:r>
-        <w:instrText xml:space="preserve"> REF _Ref182252182 \r \h </w:instrText>
+        <w:instrText xml:space="preserve"> REF _Ref187595267 \r \h </w:instrText>
       </w:r>
       <w:r>
         <w:fldChar w:fldCharType="separate"/>
       </w:r>
       <w:r>
-        <w:t>[1]</w:t>
+        <w:t>[2]</w:t>
       </w:r>
       <w:r>
         <w:fldChar w:fldCharType="end"/>
@@ -3970,13 +4291,13 @@
         <w:fldChar w:fldCharType="begin"/>
       </w:r>
       <w:r>
-        <w:instrText xml:space="preserve"> REF _Ref182252182 \r \h </w:instrText>
+        <w:instrText xml:space="preserve"> REF _Ref187595267 \r \h </w:instrText>
       </w:r>
       <w:r>
         <w:fldChar w:fldCharType="separate"/>
       </w:r>
       <w:r>
-        <w:t>[1]</w:t>
+        <w:t>[2]</w:t>
       </w:r>
       <w:r>
         <w:fldChar w:fldCharType="end"/>
@@ -3997,15 +4318,7 @@
         <w:pStyle w:val="Pokraovn"/>
       </w:pPr>
       <w:r>
-        <w:t xml:space="preserve">RAID pole se dají kombinovat pro zvýšení rychlosti nebo odolnosti. Tyto kombinace se označují na příklad RAID 10 nebo RAID 50. Pro RAID 10 to znamená, že jsou zapojeny 2 skupiny disků do RAID 1 a výsledné dva </w:t>
-      </w:r>
-      <w:proofErr w:type="spellStart"/>
-      <w:r>
-        <w:t>RAIDy</w:t>
-      </w:r>
-      <w:proofErr w:type="spellEnd"/>
-      <w:r>
-        <w:t xml:space="preserve"> jsou poté zapojeny do RAID 0.</w:t>
+        <w:t>RAID pole se dají kombinovat pro zvýšení rychlosti nebo odolnosti. Tyto kombinace se označují na příklad RAID 10 nebo RAID 50. Pro RAID 10 to znamená, že jsou zapojeny 2 skupiny disků do RAID 1 a výsledné dva RAIDy jsou poté zapojeny do RAID 0.</w:t>
       </w:r>
     </w:p>
     <w:p>
@@ -4036,7 +4349,7 @@
                     </pic:cNvPicPr>
                   </pic:nvPicPr>
                   <pic:blipFill>
-                    <a:blip r:embed="rId13" cstate="print">
+                    <a:blip r:embed="rId15" cstate="print">
                       <a:extLst>
                         <a:ext uri="{28A0092B-C50C-407E-A947-70E740481C1C}">
                           <a14:useLocalDpi xmlns:a14="http://schemas.microsoft.com/office/drawing/2010/main" val="0"/>
@@ -4076,27 +4389,14 @@
       <w:r>
         <w:t xml:space="preserve">Obrázek </w:t>
       </w:r>
-      <w:r>
-        <w:fldChar w:fldCharType="begin"/>
-      </w:r>
-      <w:r>
-        <w:instrText xml:space="preserve"> SEQ Obrázek \* ARABIC </w:instrText>
-      </w:r>
-      <w:r>
-        <w:fldChar w:fldCharType="separate"/>
-      </w:r>
-      <w:r>
-        <w:rPr>
-          <w:noProof/>
-        </w:rPr>
-        <w:t>4</w:t>
-      </w:r>
-      <w:r>
-        <w:rPr>
-          <w:noProof/>
-        </w:rPr>
-        <w:fldChar w:fldCharType="end"/>
-      </w:r>
+      <w:fldSimple w:instr=" SEQ Obrázek \* ARABIC ">
+        <w:r>
+          <w:rPr>
+            <w:noProof/>
+          </w:rPr>
+          <w:t>4</w:t>
+        </w:r>
+      </w:fldSimple>
       <w:r>
         <w:t>: Ukázka RAID 10</w:t>
       </w:r>
@@ -4114,37 +4414,16 @@
       </w:pPr>
       <w:bookmarkStart w:id="32" w:name="_Toc182482233"/>
       <w:r>
-        <w:t xml:space="preserve">Ovladač </w:t>
-      </w:r>
-      <w:proofErr w:type="spellStart"/>
-      <w:r>
-        <w:t>RAIDu</w:t>
+        <w:t>Ovladač RAIDu</w:t>
       </w:r>
       <w:bookmarkEnd w:id="32"/>
-      <w:proofErr w:type="spellEnd"/>
     </w:p>
     <w:p>
       <w:pPr>
         <w:pStyle w:val="Pokraovn"/>
       </w:pPr>
       <w:r>
-        <w:t xml:space="preserve">Ovladač </w:t>
-      </w:r>
-      <w:proofErr w:type="spellStart"/>
-      <w:r>
-        <w:t>RAIDu</w:t>
-      </w:r>
-      <w:proofErr w:type="spellEnd"/>
-      <w:r>
-        <w:t xml:space="preserve"> pracuje mezi operačním systémem a fyzickými disky. Tento ovladač se rozděluje na tři typy. Tyto typy jsou: hardwarový, softwarový a firmwarový. Ovladač </w:t>
-      </w:r>
-      <w:proofErr w:type="spellStart"/>
-      <w:r>
-        <w:t>RAIDu</w:t>
-      </w:r>
-      <w:proofErr w:type="spellEnd"/>
-      <w:r>
-        <w:t xml:space="preserve"> organizuje disky do pole RAID.</w:t>
+        <w:t>Ovladač RAIDu pracuje mezi operačním systémem a fyzickými disky. Tento ovladač se rozděluje na tři typy. Tyto typy jsou: hardwarový, softwarový a firmwarový. Ovladač RAIDu organizuje disky do pole RAID.</w:t>
       </w:r>
       <w:r>
         <w:t xml:space="preserve"> </w:t>
@@ -4159,7 +4438,7 @@
         <w:fldChar w:fldCharType="separate"/>
       </w:r>
       <w:r>
-        <w:t>[2]</w:t>
+        <w:t>[1]</w:t>
       </w:r>
       <w:r>
         <w:fldChar w:fldCharType="end"/>
@@ -4204,7 +4483,7 @@
         <w:fldChar w:fldCharType="separate"/>
       </w:r>
       <w:r>
-        <w:t>[2]</w:t>
+        <w:t>[1]</w:t>
       </w:r>
       <w:r>
         <w:fldChar w:fldCharType="end"/>
@@ -4225,26 +4504,13 @@
         <w:pStyle w:val="Pokraovn"/>
       </w:pPr>
       <w:r>
-        <w:t xml:space="preserve">Pro softwarový </w:t>
-      </w:r>
-      <w:proofErr w:type="spellStart"/>
-      <w:r>
-        <w:t>RAID</w:t>
+        <w:t>Pro softwarový RAID</w:t>
       </w:r>
       <w:r>
         <w:t>u</w:t>
       </w:r>
-      <w:proofErr w:type="spellEnd"/>
-      <w:r>
-        <w:t xml:space="preserve"> není zapotřebí žádného externího zařízení. To znamená, že pro použití tohoto ovladače </w:t>
-      </w:r>
-      <w:proofErr w:type="spellStart"/>
-      <w:r>
-        <w:t>RAIDu</w:t>
-      </w:r>
-      <w:proofErr w:type="spellEnd"/>
-      <w:r>
-        <w:t xml:space="preserve"> je za potřebí procesor a paměť počítače, což může zpomalit ostatní služby běžící na počítači, nebo i samotný RAID. Z toho důvodu nemusí být softwarový RAID tak výkonný jako hardwarový RAID.</w:t>
+      <w:r>
+        <w:t xml:space="preserve"> není zapotřebí žádného externího zařízení. To znamená, že pro použití tohoto ovladače RAIDu je za potřebí procesor a paměť počítače, což může zpomalit ostatní služby běžící na počítači, nebo i samotný RAID. Z toho důvodu nemusí být softwarový RAID tak výkonný jako hardwarový RAID.</w:t>
       </w:r>
       <w:r>
         <w:t xml:space="preserve"> </w:t>
@@ -4259,7 +4525,7 @@
         <w:fldChar w:fldCharType="separate"/>
       </w:r>
       <w:r>
-        <w:t>[2]</w:t>
+        <w:t>[1]</w:t>
       </w:r>
       <w:r>
         <w:fldChar w:fldCharType="end"/>
@@ -4281,15 +4547,7 @@
         <w:pStyle w:val="Pokraovn"/>
       </w:pPr>
       <w:r>
-        <w:t xml:space="preserve">Tento ovladač také potřebuje pro svoje fungování procesor počítače. Na rozdíl od softwarového </w:t>
-      </w:r>
-      <w:proofErr w:type="spellStart"/>
-      <w:r>
-        <w:t>RAIDu</w:t>
-      </w:r>
-      <w:proofErr w:type="spellEnd"/>
-      <w:r>
-        <w:t xml:space="preserve"> se firmwarový RAID deklaruje již při spuštění počítače. Po spuštění operačního systému se RAID předává speciálním ovladačům počítače. Toto řešení je levnější než </w:t>
+        <w:t xml:space="preserve">Tento ovladač také potřebuje pro svoje fungování procesor počítače. Na rozdíl od softwarového RAIDu se firmwarový RAID deklaruje již při spuštění počítače. Po spuštění operačního systému se RAID předává speciálním ovladačům počítače. Toto řešení je levnější než </w:t>
       </w:r>
       <w:r>
         <w:t>hardwarový ovladač. Toto řešení se tak</w:t>
@@ -4317,7 +4575,7 @@
         <w:fldChar w:fldCharType="separate"/>
       </w:r>
       <w:r>
-        <w:t>[2]</w:t>
+        <w:t>[1]</w:t>
       </w:r>
       <w:r>
         <w:fldChar w:fldCharType="end"/>
@@ -4509,90 +4767,34 @@
         <w:pStyle w:val="Seznampouitliteratury"/>
       </w:pPr>
       <w:bookmarkStart w:id="45" w:name="_Ref182252182"/>
-      <w:r>
-        <w:t xml:space="preserve">WESTERN DIGITAL. RAID </w:t>
-      </w:r>
-      <w:proofErr w:type="spellStart"/>
-      <w:r>
-        <w:t>Storage</w:t>
-      </w:r>
-      <w:proofErr w:type="spellEnd"/>
-      <w:r>
-        <w:t xml:space="preserve"> </w:t>
-      </w:r>
-      <w:proofErr w:type="spellStart"/>
-      <w:r>
-        <w:t>Solutions</w:t>
-      </w:r>
-      <w:proofErr w:type="spellEnd"/>
-      <w:r>
-        <w:t xml:space="preserve"> &amp; RAID </w:t>
-      </w:r>
-      <w:proofErr w:type="spellStart"/>
-      <w:r>
-        <w:t>Arrays</w:t>
-      </w:r>
-      <w:proofErr w:type="spellEnd"/>
-      <w:r>
-        <w:t xml:space="preserve">. Online. WESTERN DIGITAL. </w:t>
-      </w:r>
-      <w:proofErr w:type="spellStart"/>
-      <w:r>
-        <w:t>High-Capacity</w:t>
-      </w:r>
-      <w:proofErr w:type="spellEnd"/>
-      <w:r>
-        <w:t xml:space="preserve"> </w:t>
-      </w:r>
-      <w:proofErr w:type="spellStart"/>
-      <w:r>
-        <w:t>HDDs</w:t>
-      </w:r>
-      <w:proofErr w:type="spellEnd"/>
-      <w:r>
-        <w:t xml:space="preserve"> </w:t>
-      </w:r>
-      <w:proofErr w:type="spellStart"/>
-      <w:r>
-        <w:t>for</w:t>
-      </w:r>
-      <w:proofErr w:type="spellEnd"/>
-      <w:r>
-        <w:t xml:space="preserve"> </w:t>
-      </w:r>
-      <w:proofErr w:type="spellStart"/>
-      <w:r>
-        <w:t>PCs</w:t>
-      </w:r>
-      <w:proofErr w:type="spellEnd"/>
-      <w:r>
-        <w:t xml:space="preserve">, NAS, </w:t>
-      </w:r>
-      <w:proofErr w:type="spellStart"/>
-      <w:r>
-        <w:t>Gaming</w:t>
-      </w:r>
-      <w:proofErr w:type="spellEnd"/>
-      <w:r>
-        <w:t xml:space="preserve">, Data </w:t>
-      </w:r>
-      <w:proofErr w:type="spellStart"/>
-      <w:r>
-        <w:t>Centers</w:t>
-      </w:r>
-      <w:proofErr w:type="spellEnd"/>
-      <w:r>
-        <w:t xml:space="preserve">, and AI Data </w:t>
-      </w:r>
-      <w:proofErr w:type="spellStart"/>
-      <w:r>
-        <w:t>Cycles</w:t>
-      </w:r>
-      <w:proofErr w:type="spellEnd"/>
-      <w:r>
-        <w:t>. 2024. Dostupné z: </w:t>
-      </w:r>
-      <w:hyperlink r:id="rId14" w:history="1">
+      <w:bookmarkStart w:id="46" w:name="_Ref182339114"/>
+      <w:r>
+        <w:t>GEEKSFORGEEKS. RAID (Redundant Arrays of Independent Disks). Online. GEEKSFORGEEKS. GeeksforGeeks | A computer science portal for geeks. 2024, 2024-5-10. Dostupné z: </w:t>
+      </w:r>
+      <w:hyperlink r:id="rId16" w:history="1">
+        <w:r>
+          <w:rPr>
+            <w:rStyle w:val="Hypertextovodkaz"/>
+            <w:color w:val="auto"/>
+            <w:u w:val="none"/>
+          </w:rPr>
+          <w:t>https://www.geeksforgeeks.org/raid-redundant-arrays-of-independent-disks/</w:t>
+        </w:r>
+      </w:hyperlink>
+      <w:r>
+        <w:t>. [cit. 2024-11-12].</w:t>
+      </w:r>
+      <w:bookmarkEnd w:id="46"/>
+    </w:p>
+    <w:p>
+      <w:pPr>
+        <w:pStyle w:val="Seznampouitliteratury"/>
+      </w:pPr>
+      <w:bookmarkStart w:id="47" w:name="_Ref187595267"/>
+      <w:r>
+        <w:t>WESTERN DIGITAL. RAID Storage Solutions &amp; RAID Arrays. Online. WESTERN DIGITAL. High-Capacity HDDs for PCs, NAS, Gaming, Data Centers, and AI Data Cycles. 2024. Dostupné z: </w:t>
+      </w:r>
+      <w:hyperlink r:id="rId17" w:history="1">
         <w:r>
           <w:rPr>
             <w:rStyle w:val="Hypertextovodkaz"/>
@@ -4606,119 +4808,17 @@
         <w:t>. [cit. 2024-11-11].</w:t>
       </w:r>
       <w:bookmarkEnd w:id="45"/>
+      <w:bookmarkEnd w:id="47"/>
     </w:p>
     <w:p>
       <w:pPr>
         <w:pStyle w:val="Seznampouitliteratury"/>
       </w:pPr>
-      <w:bookmarkStart w:id="46" w:name="_Ref182339114"/>
-      <w:r>
-        <w:t>GEEKSFORGEEKS. RAID (</w:t>
-      </w:r>
-      <w:proofErr w:type="spellStart"/>
-      <w:r>
-        <w:t>Redundant</w:t>
-      </w:r>
-      <w:proofErr w:type="spellEnd"/>
-      <w:r>
-        <w:t xml:space="preserve"> </w:t>
-      </w:r>
-      <w:proofErr w:type="spellStart"/>
-      <w:r>
-        <w:t>Arrays</w:t>
-      </w:r>
-      <w:proofErr w:type="spellEnd"/>
-      <w:r>
-        <w:t xml:space="preserve"> </w:t>
-      </w:r>
-      <w:proofErr w:type="spellStart"/>
-      <w:r>
-        <w:t>of</w:t>
-      </w:r>
-      <w:proofErr w:type="spellEnd"/>
-      <w:r>
-        <w:t xml:space="preserve"> Independent </w:t>
-      </w:r>
-      <w:proofErr w:type="spellStart"/>
-      <w:r>
-        <w:t>Disks</w:t>
-      </w:r>
-      <w:proofErr w:type="spellEnd"/>
-      <w:r>
-        <w:t xml:space="preserve">). Online. GEEKSFORGEEKS. </w:t>
-      </w:r>
-      <w:proofErr w:type="spellStart"/>
-      <w:r>
-        <w:t>GeeksforGeeks</w:t>
-      </w:r>
-      <w:proofErr w:type="spellEnd"/>
-      <w:r>
-        <w:t xml:space="preserve"> | A </w:t>
-      </w:r>
-      <w:proofErr w:type="spellStart"/>
-      <w:r>
-        <w:t>computer</w:t>
-      </w:r>
-      <w:proofErr w:type="spellEnd"/>
-      <w:r>
-        <w:t xml:space="preserve"> science </w:t>
-      </w:r>
-      <w:proofErr w:type="spellStart"/>
-      <w:r>
-        <w:t>portal</w:t>
-      </w:r>
-      <w:proofErr w:type="spellEnd"/>
-      <w:r>
-        <w:t xml:space="preserve"> </w:t>
-      </w:r>
-      <w:proofErr w:type="spellStart"/>
-      <w:r>
-        <w:t>for</w:t>
-      </w:r>
-      <w:proofErr w:type="spellEnd"/>
-      <w:r>
-        <w:t xml:space="preserve"> </w:t>
-      </w:r>
-      <w:proofErr w:type="spellStart"/>
-      <w:r>
-        <w:t>geeks</w:t>
-      </w:r>
-      <w:proofErr w:type="spellEnd"/>
-      <w:r>
-        <w:t>. 2024, 2024-5-10. Dostupné z: </w:t>
-      </w:r>
-      <w:hyperlink r:id="rId15" w:history="1">
-        <w:r>
-          <w:rPr>
-            <w:rStyle w:val="Hypertextovodkaz"/>
-            <w:color w:val="auto"/>
-            <w:u w:val="none"/>
-          </w:rPr>
-          <w:t>https://www.geeksforgeeks.org/raid-redundant-arrays-of-independent-disks/</w:t>
-        </w:r>
-      </w:hyperlink>
-      <w:r>
-        <w:t>. [cit. 2024-11-12].</w:t>
-      </w:r>
-      <w:bookmarkEnd w:id="46"/>
-    </w:p>
-    <w:p>
-      <w:pPr>
-        <w:pStyle w:val="Seznampouitliteratury"/>
-      </w:pPr>
-      <w:bookmarkStart w:id="47" w:name="_Ref182413836"/>
-      <w:r>
-        <w:t xml:space="preserve">MASTERDC. RAID disková pole: jaké jsou základní typy a v čem se liší? Online. </w:t>
-      </w:r>
-      <w:proofErr w:type="spellStart"/>
-      <w:r>
-        <w:t>MasterDC</w:t>
-      </w:r>
-      <w:proofErr w:type="spellEnd"/>
-      <w:r>
-        <w:t>. 2024. Dostupné z: </w:t>
-      </w:r>
-      <w:hyperlink r:id="rId16" w:history="1">
+      <w:bookmarkStart w:id="48" w:name="_Ref182413836"/>
+      <w:r>
+        <w:t>MASTERDC. RAID disková pole: jaké jsou základní typy a v čem se liší? Online. MasterDC. 2024. Dostupné z: </w:t>
+      </w:r>
+      <w:hyperlink r:id="rId18" w:history="1">
         <w:r>
           <w:rPr>
             <w:rStyle w:val="Hypertextovodkaz"/>
@@ -4731,27 +4831,27 @@
       <w:r>
         <w:t>. [cit. 2024-11-13].</w:t>
       </w:r>
-      <w:bookmarkEnd w:id="47"/>
+      <w:bookmarkEnd w:id="48"/>
     </w:p>
     <w:p>
       <w:pPr>
         <w:pStyle w:val="uvodzaver"/>
       </w:pPr>
-      <w:bookmarkStart w:id="48" w:name="_Toc144753411"/>
-      <w:bookmarkStart w:id="49" w:name="_Toc144746942"/>
-      <w:bookmarkStart w:id="50" w:name="_Toc515880904"/>
-      <w:bookmarkStart w:id="51" w:name="_Toc182482240"/>
+      <w:bookmarkStart w:id="49" w:name="_Toc144753411"/>
+      <w:bookmarkStart w:id="50" w:name="_Toc144746942"/>
+      <w:bookmarkStart w:id="51" w:name="_Toc515880904"/>
+      <w:bookmarkStart w:id="52" w:name="_Toc182482240"/>
       <w:r>
         <w:lastRenderedPageBreak/>
         <w:t>S</w:t>
       </w:r>
-      <w:bookmarkEnd w:id="48"/>
       <w:bookmarkEnd w:id="49"/>
       <w:bookmarkEnd w:id="50"/>
+      <w:bookmarkEnd w:id="51"/>
       <w:r>
         <w:t>eznam použitých symbolů a zkratek</w:t>
       </w:r>
-      <w:bookmarkEnd w:id="51"/>
+      <w:bookmarkEnd w:id="52"/>
     </w:p>
     <w:tbl>
       <w:tblPr>
@@ -5137,21 +5237,21 @@
       <w:pPr>
         <w:pStyle w:val="uvodzaver"/>
       </w:pPr>
-      <w:bookmarkStart w:id="52" w:name="_Toc144753412"/>
-      <w:bookmarkStart w:id="53" w:name="_Toc144746943"/>
-      <w:bookmarkStart w:id="54" w:name="_Toc515880905"/>
-      <w:bookmarkStart w:id="55" w:name="_Toc182482241"/>
+      <w:bookmarkStart w:id="53" w:name="_Toc144753412"/>
+      <w:bookmarkStart w:id="54" w:name="_Toc144746943"/>
+      <w:bookmarkStart w:id="55" w:name="_Toc515880905"/>
+      <w:bookmarkStart w:id="56" w:name="_Toc182482241"/>
       <w:r>
         <w:lastRenderedPageBreak/>
         <w:t>S</w:t>
       </w:r>
-      <w:bookmarkEnd w:id="52"/>
       <w:bookmarkEnd w:id="53"/>
       <w:bookmarkEnd w:id="54"/>
+      <w:bookmarkEnd w:id="55"/>
       <w:r>
         <w:t>eznam obrázků</w:t>
       </w:r>
-      <w:bookmarkEnd w:id="55"/>
+      <w:bookmarkEnd w:id="56"/>
     </w:p>
     <w:p>
       <w:pPr>
@@ -5458,8 +5558,6 @@
       <w:r>
         <w:fldChar w:fldCharType="end"/>
       </w:r>
-      <w:bookmarkStart w:id="56" w:name="_GoBack"/>
-      <w:bookmarkEnd w:id="56"/>
     </w:p>
     <w:p>
       <w:pPr>
@@ -5542,7 +5640,7 @@
       <w:bookmarkEnd w:id="62"/>
     </w:p>
     <w:sectPr>
-      <w:footerReference w:type="default" r:id="rId17"/>
+      <w:footerReference w:type="default" r:id="rId19"/>
       <w:pgSz w:w="11906" w:h="16838"/>
       <w:pgMar w:top="1701" w:right="1418" w:bottom="1701" w:left="2268" w:header="709" w:footer="709" w:gutter="0"/>
       <w:cols w:space="708"/>
@@ -5553,7 +5651,7 @@
 </file>
 
 <file path=word/endnotes.xml><?xml version="1.0" encoding="utf-8"?>
-<w:endnotes xmlns:wpc="http://schemas.microsoft.com/office/word/2010/wordprocessingCanvas" xmlns:cx="http://schemas.microsoft.com/office/drawing/2014/chartex" xmlns:cx1="http://schemas.microsoft.com/office/drawing/2015/9/8/chartex" xmlns:cx2="http://schemas.microsoft.com/office/drawing/2015/10/21/chartex" xmlns:cx3="http://schemas.microsoft.com/office/drawing/2016/5/9/chartex" xmlns:cx4="http://schemas.microsoft.com/office/drawing/2016/5/10/chartex" xmlns:cx5="http://schemas.microsoft.com/office/drawing/2016/5/11/chartex" xmlns:cx6="http://schemas.microsoft.com/office/drawing/2016/5/12/chartex" xmlns:cx7="http://schemas.microsoft.com/office/drawing/2016/5/13/chartex" xmlns:cx8="http://schemas.microsoft.com/office/drawing/2016/5/14/chartex" xmlns:mc="http://schemas.openxmlformats.org/markup-compatibility/2006" xmlns:aink="http://schemas.microsoft.com/office/drawing/2016/ink" xmlns:am3d="http://schemas.microsoft.com/office/drawing/2017/model3d" xmlns:o="urn:schemas-microsoft-com:office:office" xmlns:r="http://schemas.openxmlformats.org/officeDocument/2006/relationships" xmlns:m="http://schemas.openxmlformats.org/officeDocument/2006/math" xmlns:v="urn:schemas-microsoft-com:vml" xmlns:wp14="http://schemas.microsoft.com/office/word/2010/wordprocessingDrawing" xmlns:wp="http://schemas.openxmlformats.org/drawingml/2006/wordprocessingDrawing" xmlns:w10="urn:schemas-microsoft-com:office:word" xmlns:w="http://schemas.openxmlformats.org/wordprocessingml/2006/main" xmlns:w14="http://schemas.microsoft.com/office/word/2010/wordml" xmlns:w15="http://schemas.microsoft.com/office/word/2012/wordml" xmlns:w16cid="http://schemas.microsoft.com/office/word/2016/wordml/cid" xmlns:w16se="http://schemas.microsoft.com/office/word/2015/wordml/symex" xmlns:wpg="http://schemas.microsoft.com/office/word/2010/wordprocessingGroup" xmlns:wpi="http://schemas.microsoft.com/office/word/2010/wordprocessingInk" xmlns:wne="http://schemas.microsoft.com/office/word/2006/wordml" xmlns:wps="http://schemas.microsoft.com/office/word/2010/wordprocessingShape" mc:Ignorable="w14 w15 w16se w16cid wp14">
+<w:endnotes xmlns:wpc="http://schemas.microsoft.com/office/word/2010/wordprocessingCanvas" xmlns:cx="http://schemas.microsoft.com/office/drawing/2014/chartex" xmlns:cx1="http://schemas.microsoft.com/office/drawing/2015/9/8/chartex" xmlns:cx2="http://schemas.microsoft.com/office/drawing/2015/10/21/chartex" xmlns:cx3="http://schemas.microsoft.com/office/drawing/2016/5/9/chartex" xmlns:cx4="http://schemas.microsoft.com/office/drawing/2016/5/10/chartex" xmlns:cx5="http://schemas.microsoft.com/office/drawing/2016/5/11/chartex" xmlns:cx6="http://schemas.microsoft.com/office/drawing/2016/5/12/chartex" xmlns:cx7="http://schemas.microsoft.com/office/drawing/2016/5/13/chartex" xmlns:cx8="http://schemas.microsoft.com/office/drawing/2016/5/14/chartex" xmlns:mc="http://schemas.openxmlformats.org/markup-compatibility/2006" xmlns:aink="http://schemas.microsoft.com/office/drawing/2016/ink" xmlns:am3d="http://schemas.microsoft.com/office/drawing/2017/model3d" xmlns:o="urn:schemas-microsoft-com:office:office" xmlns:oel="http://schemas.microsoft.com/office/2019/extlst" xmlns:r="http://schemas.openxmlformats.org/officeDocument/2006/relationships" xmlns:m="http://schemas.openxmlformats.org/officeDocument/2006/math" xmlns:v="urn:schemas-microsoft-com:vml" xmlns:wp14="http://schemas.microsoft.com/office/word/2010/wordprocessingDrawing" xmlns:wp="http://schemas.openxmlformats.org/drawingml/2006/wordprocessingDrawing" xmlns:w10="urn:schemas-microsoft-com:office:word" xmlns:w="http://schemas.openxmlformats.org/wordprocessingml/2006/main" xmlns:w14="http://schemas.microsoft.com/office/word/2010/wordml" xmlns:w15="http://schemas.microsoft.com/office/word/2012/wordml" xmlns:w16cex="http://schemas.microsoft.com/office/word/2018/wordml/cex" xmlns:w16cid="http://schemas.microsoft.com/office/word/2016/wordml/cid" xmlns:w16="http://schemas.microsoft.com/office/word/2018/wordml" xmlns:w16du="http://schemas.microsoft.com/office/word/2023/wordml/word16du" xmlns:w16sdtdh="http://schemas.microsoft.com/office/word/2020/wordml/sdtdatahash" xmlns:w16sdtfl="http://schemas.microsoft.com/office/word/2024/wordml/sdtformatlock" xmlns:w16se="http://schemas.microsoft.com/office/word/2015/wordml/symex" xmlns:wpg="http://schemas.microsoft.com/office/word/2010/wordprocessingGroup" xmlns:wpi="http://schemas.microsoft.com/office/word/2010/wordprocessingInk" xmlns:wne="http://schemas.microsoft.com/office/word/2006/wordml" xmlns:wps="http://schemas.microsoft.com/office/word/2010/wordprocessingShape" mc:Ignorable="w14 w15 w16se w16cid w16 w16cex w16sdtdh w16sdtfl w16du wp14">
   <w:endnote w:type="separator" w:id="-1">
     <w:p>
       <w:r>
@@ -5576,7 +5674,7 @@
 </file>
 
 <file path=word/footer1.xml><?xml version="1.0" encoding="utf-8"?>
-<w:ftr xmlns:wpc="http://schemas.microsoft.com/office/word/2010/wordprocessingCanvas" xmlns:cx="http://schemas.microsoft.com/office/drawing/2014/chartex" xmlns:cx1="http://schemas.microsoft.com/office/drawing/2015/9/8/chartex" xmlns:cx2="http://schemas.microsoft.com/office/drawing/2015/10/21/chartex" xmlns:cx3="http://schemas.microsoft.com/office/drawing/2016/5/9/chartex" xmlns:cx4="http://schemas.microsoft.com/office/drawing/2016/5/10/chartex" xmlns:cx5="http://schemas.microsoft.com/office/drawing/2016/5/11/chartex" xmlns:cx6="http://schemas.microsoft.com/office/drawing/2016/5/12/chartex" xmlns:cx7="http://schemas.microsoft.com/office/drawing/2016/5/13/chartex" xmlns:cx8="http://schemas.microsoft.com/office/drawing/2016/5/14/chartex" xmlns:mc="http://schemas.openxmlformats.org/markup-compatibility/2006" xmlns:aink="http://schemas.microsoft.com/office/drawing/2016/ink" xmlns:am3d="http://schemas.microsoft.com/office/drawing/2017/model3d" xmlns:o="urn:schemas-microsoft-com:office:office" xmlns:r="http://schemas.openxmlformats.org/officeDocument/2006/relationships" xmlns:m="http://schemas.openxmlformats.org/officeDocument/2006/math" xmlns:v="urn:schemas-microsoft-com:vml" xmlns:wp14="http://schemas.microsoft.com/office/word/2010/wordprocessingDrawing" xmlns:wp="http://schemas.openxmlformats.org/drawingml/2006/wordprocessingDrawing" xmlns:w10="urn:schemas-microsoft-com:office:word" xmlns:w="http://schemas.openxmlformats.org/wordprocessingml/2006/main" xmlns:w14="http://schemas.microsoft.com/office/word/2010/wordml" xmlns:w15="http://schemas.microsoft.com/office/word/2012/wordml" xmlns:w16cid="http://schemas.microsoft.com/office/word/2016/wordml/cid" xmlns:w16se="http://schemas.microsoft.com/office/word/2015/wordml/symex" xmlns:wpg="http://schemas.microsoft.com/office/word/2010/wordprocessingGroup" xmlns:wpi="http://schemas.microsoft.com/office/word/2010/wordprocessingInk" xmlns:wne="http://schemas.microsoft.com/office/word/2006/wordml" xmlns:wps="http://schemas.microsoft.com/office/word/2010/wordprocessingShape" mc:Ignorable="w14 w15 w16se w16cid wp14">
+<w:ftr xmlns:wpc="http://schemas.microsoft.com/office/word/2010/wordprocessingCanvas" xmlns:cx="http://schemas.microsoft.com/office/drawing/2014/chartex" xmlns:cx1="http://schemas.microsoft.com/office/drawing/2015/9/8/chartex" xmlns:cx2="http://schemas.microsoft.com/office/drawing/2015/10/21/chartex" xmlns:cx3="http://schemas.microsoft.com/office/drawing/2016/5/9/chartex" xmlns:cx4="http://schemas.microsoft.com/office/drawing/2016/5/10/chartex" xmlns:cx5="http://schemas.microsoft.com/office/drawing/2016/5/11/chartex" xmlns:cx6="http://schemas.microsoft.com/office/drawing/2016/5/12/chartex" xmlns:cx7="http://schemas.microsoft.com/office/drawing/2016/5/13/chartex" xmlns:cx8="http://schemas.microsoft.com/office/drawing/2016/5/14/chartex" xmlns:mc="http://schemas.openxmlformats.org/markup-compatibility/2006" xmlns:aink="http://schemas.microsoft.com/office/drawing/2016/ink" xmlns:am3d="http://schemas.microsoft.com/office/drawing/2017/model3d" xmlns:o="urn:schemas-microsoft-com:office:office" xmlns:oel="http://schemas.microsoft.com/office/2019/extlst" xmlns:r="http://schemas.openxmlformats.org/officeDocument/2006/relationships" xmlns:m="http://schemas.openxmlformats.org/officeDocument/2006/math" xmlns:v="urn:schemas-microsoft-com:vml" xmlns:wp14="http://schemas.microsoft.com/office/word/2010/wordprocessingDrawing" xmlns:wp="http://schemas.openxmlformats.org/drawingml/2006/wordprocessingDrawing" xmlns:w10="urn:schemas-microsoft-com:office:word" xmlns:w="http://schemas.openxmlformats.org/wordprocessingml/2006/main" xmlns:w14="http://schemas.microsoft.com/office/word/2010/wordml" xmlns:w15="http://schemas.microsoft.com/office/word/2012/wordml" xmlns:w16cex="http://schemas.microsoft.com/office/word/2018/wordml/cex" xmlns:w16cid="http://schemas.microsoft.com/office/word/2016/wordml/cid" xmlns:w16="http://schemas.microsoft.com/office/word/2018/wordml" xmlns:w16du="http://schemas.microsoft.com/office/word/2023/wordml/word16du" xmlns:w16sdtdh="http://schemas.microsoft.com/office/word/2020/wordml/sdtdatahash" xmlns:w16sdtfl="http://schemas.microsoft.com/office/word/2024/wordml/sdtformatlock" xmlns:w16se="http://schemas.microsoft.com/office/word/2015/wordml/symex" xmlns:wpg="http://schemas.microsoft.com/office/word/2010/wordprocessingGroup" xmlns:wpi="http://schemas.microsoft.com/office/word/2010/wordprocessingInk" xmlns:wne="http://schemas.microsoft.com/office/word/2006/wordml" xmlns:wps="http://schemas.microsoft.com/office/word/2010/wordprocessingShape" mc:Ignorable="w14 w15 w16se w16cid w16 w16cex w16sdtdh w16sdtfl w16du wp14">
   <w:p>
     <w:pPr>
       <w:pStyle w:val="Zpat"/>
@@ -5586,7 +5684,7 @@
 </file>
 
 <file path=word/footer2.xml><?xml version="1.0" encoding="utf-8"?>
-<w:ftr xmlns:wpc="http://schemas.microsoft.com/office/word/2010/wordprocessingCanvas" xmlns:cx="http://schemas.microsoft.com/office/drawing/2014/chartex" xmlns:cx1="http://schemas.microsoft.com/office/drawing/2015/9/8/chartex" xmlns:cx2="http://schemas.microsoft.com/office/drawing/2015/10/21/chartex" xmlns:cx3="http://schemas.microsoft.com/office/drawing/2016/5/9/chartex" xmlns:cx4="http://schemas.microsoft.com/office/drawing/2016/5/10/chartex" xmlns:cx5="http://schemas.microsoft.com/office/drawing/2016/5/11/chartex" xmlns:cx6="http://schemas.microsoft.com/office/drawing/2016/5/12/chartex" xmlns:cx7="http://schemas.microsoft.com/office/drawing/2016/5/13/chartex" xmlns:cx8="http://schemas.microsoft.com/office/drawing/2016/5/14/chartex" xmlns:mc="http://schemas.openxmlformats.org/markup-compatibility/2006" xmlns:aink="http://schemas.microsoft.com/office/drawing/2016/ink" xmlns:am3d="http://schemas.microsoft.com/office/drawing/2017/model3d" xmlns:o="urn:schemas-microsoft-com:office:office" xmlns:r="http://schemas.openxmlformats.org/officeDocument/2006/relationships" xmlns:m="http://schemas.openxmlformats.org/officeDocument/2006/math" xmlns:v="urn:schemas-microsoft-com:vml" xmlns:wp14="http://schemas.microsoft.com/office/word/2010/wordprocessingDrawing" xmlns:wp="http://schemas.openxmlformats.org/drawingml/2006/wordprocessingDrawing" xmlns:w10="urn:schemas-microsoft-com:office:word" xmlns:w="http://schemas.openxmlformats.org/wordprocessingml/2006/main" xmlns:w14="http://schemas.microsoft.com/office/word/2010/wordml" xmlns:w15="http://schemas.microsoft.com/office/word/2012/wordml" xmlns:w16cid="http://schemas.microsoft.com/office/word/2016/wordml/cid" xmlns:w16se="http://schemas.microsoft.com/office/word/2015/wordml/symex" xmlns:wpg="http://schemas.microsoft.com/office/word/2010/wordprocessingGroup" xmlns:wpi="http://schemas.microsoft.com/office/word/2010/wordprocessingInk" xmlns:wne="http://schemas.microsoft.com/office/word/2006/wordml" xmlns:wps="http://schemas.microsoft.com/office/word/2010/wordprocessingShape" mc:Ignorable="w14 w15 w16se w16cid wp14">
+<w:ftr xmlns:wpc="http://schemas.microsoft.com/office/word/2010/wordprocessingCanvas" xmlns:cx="http://schemas.microsoft.com/office/drawing/2014/chartex" xmlns:cx1="http://schemas.microsoft.com/office/drawing/2015/9/8/chartex" xmlns:cx2="http://schemas.microsoft.com/office/drawing/2015/10/21/chartex" xmlns:cx3="http://schemas.microsoft.com/office/drawing/2016/5/9/chartex" xmlns:cx4="http://schemas.microsoft.com/office/drawing/2016/5/10/chartex" xmlns:cx5="http://schemas.microsoft.com/office/drawing/2016/5/11/chartex" xmlns:cx6="http://schemas.microsoft.com/office/drawing/2016/5/12/chartex" xmlns:cx7="http://schemas.microsoft.com/office/drawing/2016/5/13/chartex" xmlns:cx8="http://schemas.microsoft.com/office/drawing/2016/5/14/chartex" xmlns:mc="http://schemas.openxmlformats.org/markup-compatibility/2006" xmlns:aink="http://schemas.microsoft.com/office/drawing/2016/ink" xmlns:am3d="http://schemas.microsoft.com/office/drawing/2017/model3d" xmlns:o="urn:schemas-microsoft-com:office:office" xmlns:oel="http://schemas.microsoft.com/office/2019/extlst" xmlns:r="http://schemas.openxmlformats.org/officeDocument/2006/relationships" xmlns:m="http://schemas.openxmlformats.org/officeDocument/2006/math" xmlns:v="urn:schemas-microsoft-com:vml" xmlns:wp14="http://schemas.microsoft.com/office/word/2010/wordprocessingDrawing" xmlns:wp="http://schemas.openxmlformats.org/drawingml/2006/wordprocessingDrawing" xmlns:w10="urn:schemas-microsoft-com:office:word" xmlns:w="http://schemas.openxmlformats.org/wordprocessingml/2006/main" xmlns:w14="http://schemas.microsoft.com/office/word/2010/wordml" xmlns:w15="http://schemas.microsoft.com/office/word/2012/wordml" xmlns:w16cex="http://schemas.microsoft.com/office/word/2018/wordml/cex" xmlns:w16cid="http://schemas.microsoft.com/office/word/2016/wordml/cid" xmlns:w16="http://schemas.microsoft.com/office/word/2018/wordml" xmlns:w16du="http://schemas.microsoft.com/office/word/2023/wordml/word16du" xmlns:w16sdtdh="http://schemas.microsoft.com/office/word/2020/wordml/sdtdatahash" xmlns:w16sdtfl="http://schemas.microsoft.com/office/word/2024/wordml/sdtformatlock" xmlns:w16se="http://schemas.microsoft.com/office/word/2015/wordml/symex" xmlns:wpg="http://schemas.microsoft.com/office/word/2010/wordprocessingGroup" xmlns:wpi="http://schemas.microsoft.com/office/word/2010/wordprocessingInk" xmlns:wne="http://schemas.microsoft.com/office/word/2006/wordml" xmlns:wps="http://schemas.microsoft.com/office/word/2010/wordprocessingShape" mc:Ignorable="w14 w15 w16se w16cid w16 w16cex w16sdtdh w16sdtfl w16du wp14">
   <w:sdt>
     <w:sdtPr>
       <w:id w:val="47111526"/>
@@ -5654,7 +5752,7 @@
 </file>
 
 <file path=word/footnotes.xml><?xml version="1.0" encoding="utf-8"?>
-<w:footnotes xmlns:wpc="http://schemas.microsoft.com/office/word/2010/wordprocessingCanvas" xmlns:cx="http://schemas.microsoft.com/office/drawing/2014/chartex" xmlns:cx1="http://schemas.microsoft.com/office/drawing/2015/9/8/chartex" xmlns:cx2="http://schemas.microsoft.com/office/drawing/2015/10/21/chartex" xmlns:cx3="http://schemas.microsoft.com/office/drawing/2016/5/9/chartex" xmlns:cx4="http://schemas.microsoft.com/office/drawing/2016/5/10/chartex" xmlns:cx5="http://schemas.microsoft.com/office/drawing/2016/5/11/chartex" xmlns:cx6="http://schemas.microsoft.com/office/drawing/2016/5/12/chartex" xmlns:cx7="http://schemas.microsoft.com/office/drawing/2016/5/13/chartex" xmlns:cx8="http://schemas.microsoft.com/office/drawing/2016/5/14/chartex" xmlns:mc="http://schemas.openxmlformats.org/markup-compatibility/2006" xmlns:aink="http://schemas.microsoft.com/office/drawing/2016/ink" xmlns:am3d="http://schemas.microsoft.com/office/drawing/2017/model3d" xmlns:o="urn:schemas-microsoft-com:office:office" xmlns:r="http://schemas.openxmlformats.org/officeDocument/2006/relationships" xmlns:m="http://schemas.openxmlformats.org/officeDocument/2006/math" xmlns:v="urn:schemas-microsoft-com:vml" xmlns:wp14="http://schemas.microsoft.com/office/word/2010/wordprocessingDrawing" xmlns:wp="http://schemas.openxmlformats.org/drawingml/2006/wordprocessingDrawing" xmlns:w10="urn:schemas-microsoft-com:office:word" xmlns:w="http://schemas.openxmlformats.org/wordprocessingml/2006/main" xmlns:w14="http://schemas.microsoft.com/office/word/2010/wordml" xmlns:w15="http://schemas.microsoft.com/office/word/2012/wordml" xmlns:w16cid="http://schemas.microsoft.com/office/word/2016/wordml/cid" xmlns:w16se="http://schemas.microsoft.com/office/word/2015/wordml/symex" xmlns:wpg="http://schemas.microsoft.com/office/word/2010/wordprocessingGroup" xmlns:wpi="http://schemas.microsoft.com/office/word/2010/wordprocessingInk" xmlns:wne="http://schemas.microsoft.com/office/word/2006/wordml" xmlns:wps="http://schemas.microsoft.com/office/word/2010/wordprocessingShape" mc:Ignorable="w14 w15 w16se w16cid wp14">
+<w:footnotes xmlns:wpc="http://schemas.microsoft.com/office/word/2010/wordprocessingCanvas" xmlns:cx="http://schemas.microsoft.com/office/drawing/2014/chartex" xmlns:cx1="http://schemas.microsoft.com/office/drawing/2015/9/8/chartex" xmlns:cx2="http://schemas.microsoft.com/office/drawing/2015/10/21/chartex" xmlns:cx3="http://schemas.microsoft.com/office/drawing/2016/5/9/chartex" xmlns:cx4="http://schemas.microsoft.com/office/drawing/2016/5/10/chartex" xmlns:cx5="http://schemas.microsoft.com/office/drawing/2016/5/11/chartex" xmlns:cx6="http://schemas.microsoft.com/office/drawing/2016/5/12/chartex" xmlns:cx7="http://schemas.microsoft.com/office/drawing/2016/5/13/chartex" xmlns:cx8="http://schemas.microsoft.com/office/drawing/2016/5/14/chartex" xmlns:mc="http://schemas.openxmlformats.org/markup-compatibility/2006" xmlns:aink="http://schemas.microsoft.com/office/drawing/2016/ink" xmlns:am3d="http://schemas.microsoft.com/office/drawing/2017/model3d" xmlns:o="urn:schemas-microsoft-com:office:office" xmlns:oel="http://schemas.microsoft.com/office/2019/extlst" xmlns:r="http://schemas.openxmlformats.org/officeDocument/2006/relationships" xmlns:m="http://schemas.openxmlformats.org/officeDocument/2006/math" xmlns:v="urn:schemas-microsoft-com:vml" xmlns:wp14="http://schemas.microsoft.com/office/word/2010/wordprocessingDrawing" xmlns:wp="http://schemas.openxmlformats.org/drawingml/2006/wordprocessingDrawing" xmlns:w10="urn:schemas-microsoft-com:office:word" xmlns:w="http://schemas.openxmlformats.org/wordprocessingml/2006/main" xmlns:w14="http://schemas.microsoft.com/office/word/2010/wordml" xmlns:w15="http://schemas.microsoft.com/office/word/2012/wordml" xmlns:w16cex="http://schemas.microsoft.com/office/word/2018/wordml/cex" xmlns:w16cid="http://schemas.microsoft.com/office/word/2016/wordml/cid" xmlns:w16="http://schemas.microsoft.com/office/word/2018/wordml" xmlns:w16du="http://schemas.microsoft.com/office/word/2023/wordml/word16du" xmlns:w16sdtdh="http://schemas.microsoft.com/office/word/2020/wordml/sdtdatahash" xmlns:w16sdtfl="http://schemas.microsoft.com/office/word/2024/wordml/sdtformatlock" xmlns:w16se="http://schemas.microsoft.com/office/word/2015/wordml/symex" xmlns:wpg="http://schemas.microsoft.com/office/word/2010/wordprocessingGroup" xmlns:wpi="http://schemas.microsoft.com/office/word/2010/wordprocessingInk" xmlns:wne="http://schemas.microsoft.com/office/word/2006/wordml" xmlns:wps="http://schemas.microsoft.com/office/word/2010/wordprocessingShape" mc:Ignorable="w14 w15 w16se w16cid w16 w16cex w16sdtdh w16sdtfl w16du wp14">
   <w:footnote w:type="separator" w:id="-1">
     <w:p>
       <w:r>
@@ -5677,7 +5775,7 @@
 </file>
 
 <file path=word/numbering.xml><?xml version="1.0" encoding="utf-8"?>
-<w:numbering xmlns:wpc="http://schemas.microsoft.com/office/word/2010/wordprocessingCanvas" xmlns:cx="http://schemas.microsoft.com/office/drawing/2014/chartex" xmlns:cx1="http://schemas.microsoft.com/office/drawing/2015/9/8/chartex" xmlns:cx2="http://schemas.microsoft.com/office/drawing/2015/10/21/chartex" xmlns:cx3="http://schemas.microsoft.com/office/drawing/2016/5/9/chartex" xmlns:cx4="http://schemas.microsoft.com/office/drawing/2016/5/10/chartex" xmlns:cx5="http://schemas.microsoft.com/office/drawing/2016/5/11/chartex" xmlns:cx6="http://schemas.microsoft.com/office/drawing/2016/5/12/chartex" xmlns:cx7="http://schemas.microsoft.com/office/drawing/2016/5/13/chartex" xmlns:cx8="http://schemas.microsoft.com/office/drawing/2016/5/14/chartex" xmlns:mc="http://schemas.openxmlformats.org/markup-compatibility/2006" xmlns:aink="http://schemas.microsoft.com/office/drawing/2016/ink" xmlns:am3d="http://schemas.microsoft.com/office/drawing/2017/model3d" xmlns:o="urn:schemas-microsoft-com:office:office" xmlns:r="http://schemas.openxmlformats.org/officeDocument/2006/relationships" xmlns:m="http://schemas.openxmlformats.org/officeDocument/2006/math" xmlns:v="urn:schemas-microsoft-com:vml" xmlns:wp14="http://schemas.microsoft.com/office/word/2010/wordprocessingDrawing" xmlns:wp="http://schemas.openxmlformats.org/drawingml/2006/wordprocessingDrawing" xmlns:w10="urn:schemas-microsoft-com:office:word" xmlns:w="http://schemas.openxmlformats.org/wordprocessingml/2006/main" xmlns:w14="http://schemas.microsoft.com/office/word/2010/wordml" xmlns:w15="http://schemas.microsoft.com/office/word/2012/wordml" xmlns:w16cid="http://schemas.microsoft.com/office/word/2016/wordml/cid" xmlns:w16se="http://schemas.microsoft.com/office/word/2015/wordml/symex" xmlns:wpg="http://schemas.microsoft.com/office/word/2010/wordprocessingGroup" xmlns:wpi="http://schemas.microsoft.com/office/word/2010/wordprocessingInk" xmlns:wne="http://schemas.microsoft.com/office/word/2006/wordml" xmlns:wps="http://schemas.microsoft.com/office/word/2010/wordprocessingShape" mc:Ignorable="w14 w15 w16se w16cid wp14">
+<w:numbering xmlns:wpc="http://schemas.microsoft.com/office/word/2010/wordprocessingCanvas" xmlns:cx="http://schemas.microsoft.com/office/drawing/2014/chartex" xmlns:cx1="http://schemas.microsoft.com/office/drawing/2015/9/8/chartex" xmlns:cx2="http://schemas.microsoft.com/office/drawing/2015/10/21/chartex" xmlns:cx3="http://schemas.microsoft.com/office/drawing/2016/5/9/chartex" xmlns:cx4="http://schemas.microsoft.com/office/drawing/2016/5/10/chartex" xmlns:cx5="http://schemas.microsoft.com/office/drawing/2016/5/11/chartex" xmlns:cx6="http://schemas.microsoft.com/office/drawing/2016/5/12/chartex" xmlns:cx7="http://schemas.microsoft.com/office/drawing/2016/5/13/chartex" xmlns:cx8="http://schemas.microsoft.com/office/drawing/2016/5/14/chartex" xmlns:mc="http://schemas.openxmlformats.org/markup-compatibility/2006" xmlns:aink="http://schemas.microsoft.com/office/drawing/2016/ink" xmlns:am3d="http://schemas.microsoft.com/office/drawing/2017/model3d" xmlns:o="urn:schemas-microsoft-com:office:office" xmlns:oel="http://schemas.microsoft.com/office/2019/extlst" xmlns:r="http://schemas.openxmlformats.org/officeDocument/2006/relationships" xmlns:m="http://schemas.openxmlformats.org/officeDocument/2006/math" xmlns:v="urn:schemas-microsoft-com:vml" xmlns:wp14="http://schemas.microsoft.com/office/word/2010/wordprocessingDrawing" xmlns:wp="http://schemas.openxmlformats.org/drawingml/2006/wordprocessingDrawing" xmlns:w10="urn:schemas-microsoft-com:office:word" xmlns:w="http://schemas.openxmlformats.org/wordprocessingml/2006/main" xmlns:w14="http://schemas.microsoft.com/office/word/2010/wordml" xmlns:w15="http://schemas.microsoft.com/office/word/2012/wordml" xmlns:w16cex="http://schemas.microsoft.com/office/word/2018/wordml/cex" xmlns:w16cid="http://schemas.microsoft.com/office/word/2016/wordml/cid" xmlns:w16="http://schemas.microsoft.com/office/word/2018/wordml" xmlns:w16du="http://schemas.microsoft.com/office/word/2023/wordml/word16du" xmlns:w16sdtdh="http://schemas.microsoft.com/office/word/2020/wordml/sdtdatahash" xmlns:w16sdtfl="http://schemas.microsoft.com/office/word/2024/wordml/sdtformatlock" xmlns:w16se="http://schemas.microsoft.com/office/word/2015/wordml/symex" xmlns:wpg="http://schemas.microsoft.com/office/word/2010/wordprocessingGroup" xmlns:wpi="http://schemas.microsoft.com/office/word/2010/wordprocessingInk" xmlns:wne="http://schemas.microsoft.com/office/word/2006/wordml" xmlns:wps="http://schemas.microsoft.com/office/word/2010/wordprocessingShape" mc:Ignorable="w14 w15 w16se w16cid w16 w16cex w16sdtdh w16sdtfl w16du wp14">
   <w:abstractNum w:abstractNumId="0" w15:restartNumberingAfterBreak="0">
     <w:nsid w:val="FFFFFF7E"/>
     <w:multiLevelType w:val="singleLevel"/>
@@ -8102,70 +8200,70 @@
       </w:pPr>
     </w:lvl>
   </w:abstractNum>
-  <w:num w:numId="1">
+  <w:num w:numId="1" w16cid:durableId="156458986">
     <w:abstractNumId w:val="3"/>
   </w:num>
-  <w:num w:numId="2">
+  <w:num w:numId="2" w16cid:durableId="1124427720">
     <w:abstractNumId w:val="21"/>
   </w:num>
-  <w:num w:numId="3">
+  <w:num w:numId="3" w16cid:durableId="1027751987">
     <w:abstractNumId w:val="16"/>
   </w:num>
-  <w:num w:numId="4">
+  <w:num w:numId="4" w16cid:durableId="1717508123">
     <w:abstractNumId w:val="18"/>
   </w:num>
-  <w:num w:numId="5">
+  <w:num w:numId="5" w16cid:durableId="1740135898">
     <w:abstractNumId w:val="11"/>
   </w:num>
-  <w:num w:numId="6">
+  <w:num w:numId="6" w16cid:durableId="1508397041">
     <w:abstractNumId w:val="4"/>
   </w:num>
-  <w:num w:numId="7">
+  <w:num w:numId="7" w16cid:durableId="660892501">
     <w:abstractNumId w:val="9"/>
   </w:num>
-  <w:num w:numId="8">
+  <w:num w:numId="8" w16cid:durableId="1671911623">
     <w:abstractNumId w:val="6"/>
   </w:num>
-  <w:num w:numId="9">
+  <w:num w:numId="9" w16cid:durableId="1907448844">
     <w:abstractNumId w:val="2"/>
   </w:num>
-  <w:num w:numId="10">
+  <w:num w:numId="10" w16cid:durableId="224684097">
     <w:abstractNumId w:val="1"/>
   </w:num>
-  <w:num w:numId="11">
+  <w:num w:numId="11" w16cid:durableId="1091319750">
     <w:abstractNumId w:val="0"/>
   </w:num>
-  <w:num w:numId="12">
+  <w:num w:numId="12" w16cid:durableId="2085251316">
     <w:abstractNumId w:val="22"/>
   </w:num>
-  <w:num w:numId="13">
+  <w:num w:numId="13" w16cid:durableId="1085491607">
     <w:abstractNumId w:val="13"/>
   </w:num>
-  <w:num w:numId="14">
+  <w:num w:numId="14" w16cid:durableId="2061904028">
     <w:abstractNumId w:val="5"/>
   </w:num>
-  <w:num w:numId="15">
+  <w:num w:numId="15" w16cid:durableId="1061364903">
     <w:abstractNumId w:val="14"/>
   </w:num>
-  <w:num w:numId="16">
+  <w:num w:numId="16" w16cid:durableId="1549028390">
     <w:abstractNumId w:val="15"/>
   </w:num>
-  <w:num w:numId="17">
+  <w:num w:numId="17" w16cid:durableId="1123770317">
     <w:abstractNumId w:val="12"/>
   </w:num>
-  <w:num w:numId="18">
+  <w:num w:numId="18" w16cid:durableId="861556634">
     <w:abstractNumId w:val="19"/>
   </w:num>
-  <w:num w:numId="19">
+  <w:num w:numId="19" w16cid:durableId="2070566361">
     <w:abstractNumId w:val="10"/>
   </w:num>
-  <w:num w:numId="20">
+  <w:num w:numId="20" w16cid:durableId="28265878">
     <w:abstractNumId w:val="23"/>
   </w:num>
-  <w:num w:numId="21">
+  <w:num w:numId="21" w16cid:durableId="1365670004">
     <w:abstractNumId w:val="8"/>
   </w:num>
-  <w:num w:numId="22">
+  <w:num w:numId="22" w16cid:durableId="1049571199">
     <w:abstractNumId w:val="23"/>
     <w:lvlOverride w:ilvl="0">
       <w:startOverride w:val="1"/>
@@ -8195,41 +8293,41 @@
       <w:startOverride w:val="1"/>
     </w:lvlOverride>
   </w:num>
-  <w:num w:numId="23">
+  <w:num w:numId="23" w16cid:durableId="1811053238">
     <w:abstractNumId w:val="8"/>
   </w:num>
-  <w:num w:numId="24">
+  <w:num w:numId="24" w16cid:durableId="1677608902">
     <w:abstractNumId w:val="5"/>
   </w:num>
-  <w:num w:numId="25">
+  <w:num w:numId="25" w16cid:durableId="1164249009">
     <w:abstractNumId w:val="23"/>
   </w:num>
-  <w:num w:numId="26">
+  <w:num w:numId="26" w16cid:durableId="1746029477">
     <w:abstractNumId w:val="14"/>
   </w:num>
-  <w:num w:numId="27">
+  <w:num w:numId="27" w16cid:durableId="1419448826">
     <w:abstractNumId w:val="23"/>
   </w:num>
-  <w:num w:numId="28">
+  <w:num w:numId="28" w16cid:durableId="2077824090">
     <w:abstractNumId w:val="23"/>
   </w:num>
-  <w:num w:numId="29">
+  <w:num w:numId="29" w16cid:durableId="167600567">
     <w:abstractNumId w:val="23"/>
   </w:num>
-  <w:num w:numId="30">
+  <w:num w:numId="30" w16cid:durableId="1126201239">
     <w:abstractNumId w:val="20"/>
   </w:num>
-  <w:num w:numId="31">
+  <w:num w:numId="31" w16cid:durableId="140581377">
     <w:abstractNumId w:val="17"/>
   </w:num>
-  <w:num w:numId="32">
+  <w:num w:numId="32" w16cid:durableId="1953317491">
     <w:abstractNumId w:val="7"/>
   </w:num>
 </w:numbering>
 </file>
 
 <file path=word/styles.xml><?xml version="1.0" encoding="utf-8"?>
-<w:styles xmlns:mc="http://schemas.openxmlformats.org/markup-compatibility/2006" xmlns:r="http://schemas.openxmlformats.org/officeDocument/2006/relationships" xmlns:w="http://schemas.openxmlformats.org/wordprocessingml/2006/main" xmlns:w14="http://schemas.microsoft.com/office/word/2010/wordml" xmlns:w15="http://schemas.microsoft.com/office/word/2012/wordml" xmlns:w16cid="http://schemas.microsoft.com/office/word/2016/wordml/cid" xmlns:w16se="http://schemas.microsoft.com/office/word/2015/wordml/symex" mc:Ignorable="w14 w15 w16se w16cid">
+<w:styles xmlns:mc="http://schemas.openxmlformats.org/markup-compatibility/2006" xmlns:r="http://schemas.openxmlformats.org/officeDocument/2006/relationships" xmlns:w="http://schemas.openxmlformats.org/wordprocessingml/2006/main" xmlns:w14="http://schemas.microsoft.com/office/word/2010/wordml" xmlns:w15="http://schemas.microsoft.com/office/word/2012/wordml" xmlns:w16cex="http://schemas.microsoft.com/office/word/2018/wordml/cex" xmlns:w16cid="http://schemas.microsoft.com/office/word/2016/wordml/cid" xmlns:w16="http://schemas.microsoft.com/office/word/2018/wordml" xmlns:w16du="http://schemas.microsoft.com/office/word/2023/wordml/word16du" xmlns:w16sdtdh="http://schemas.microsoft.com/office/word/2020/wordml/sdtdatahash" xmlns:w16sdtfl="http://schemas.microsoft.com/office/word/2024/wordml/sdtformatlock" xmlns:w16se="http://schemas.microsoft.com/office/word/2015/wordml/symex" mc:Ignorable="w14 w15 w16se w16cid w16 w16cex w16sdtdh w16sdtfl w16du">
   <w:docDefaults>
     <w:rPrDefault>
       <w:rPr>
@@ -8245,7 +8343,7 @@
       </w:pPr>
     </w:pPrDefault>
   </w:docDefaults>
-  <w:latentStyles w:defLockedState="0" w:defUIPriority="99" w:defSemiHidden="0" w:defUnhideWhenUsed="0" w:defQFormat="0" w:count="375">
+  <w:latentStyles w:defLockedState="0" w:defUIPriority="99" w:defSemiHidden="0" w:defUnhideWhenUsed="0" w:defQFormat="0" w:count="376">
     <w:lsdException w:name="Normal" w:uiPriority="0" w:qFormat="1"/>
     <w:lsdException w:name="heading 1" w:uiPriority="9" w:qFormat="1"/>
     <w:lsdException w:name="heading 2" w:semiHidden="1" w:uiPriority="9" w:unhideWhenUsed="1" w:qFormat="1"/>
@@ -8621,6 +8719,7 @@
     <w:lsdException w:name="Smart Hyperlink" w:semiHidden="1" w:unhideWhenUsed="1"/>
     <w:lsdException w:name="Hashtag" w:semiHidden="1" w:unhideWhenUsed="1"/>
     <w:lsdException w:name="Unresolved Mention" w:semiHidden="1" w:unhideWhenUsed="1"/>
+    <w:lsdException w:name="Smart Link" w:semiHidden="1" w:unhideWhenUsed="1"/>
   </w:latentStyles>
   <w:style w:type="paragraph" w:default="1" w:styleId="Normln">
     <w:name w:val="Normal"/>
@@ -8896,7 +8995,6 @@
   <w:style w:type="character" w:default="1" w:styleId="Standardnpsmoodstavce">
     <w:name w:val="Default Paragraph Font"/>
     <w:uiPriority w:val="1"/>
-    <w:semiHidden/>
     <w:unhideWhenUsed/>
   </w:style>
   <w:style w:type="table" w:default="1" w:styleId="Normlntabulka">
@@ -10065,6 +10163,29 @@
       <w:u w:val="single"/>
     </w:rPr>
   </w:style>
+  <w:style w:type="table" w:customStyle="1" w:styleId="TableGrid">
+    <w:name w:val="TableGrid"/>
+    <w:rsid w:val="00F71F1F"/>
+    <w:pPr>
+      <w:spacing w:after="0" w:line="240" w:lineRule="auto"/>
+    </w:pPr>
+    <w:rPr>
+      <w:rFonts w:eastAsiaTheme="minorEastAsia"/>
+      <w:kern w:val="2"/>
+      <w:sz w:val="24"/>
+      <w:szCs w:val="24"/>
+      <w:lang w:eastAsia="cs-CZ"/>
+      <w14:ligatures w14:val="standardContextual"/>
+    </w:rPr>
+    <w:tblPr>
+      <w:tblCellMar>
+        <w:top w:w="0" w:type="dxa"/>
+        <w:left w:w="0" w:type="dxa"/>
+        <w:bottom w:w="0" w:type="dxa"/>
+        <w:right w:w="0" w:type="dxa"/>
+      </w:tblCellMar>
+    </w:tblPr>
+  </w:style>
 </w:styles>
 </file>
 

</xml_diff>

<commit_message>
Popis a použití služby FTP
</commit_message>
<xml_diff>
--- a/Documentation/Technická dokumentace - RAID Pole.docx
+++ b/Documentation/Technická dokumentace - RAID Pole.docx
@@ -438,12 +438,6 @@
         <w:tblStyle w:val="TableGrid"/>
         <w:tblW w:w="8255" w:type="dxa"/>
         <w:tblInd w:w="0" w:type="dxa"/>
-        <w:tblCellMar>
-          <w:top w:w="0" w:type="dxa"/>
-          <w:left w:w="0" w:type="dxa"/>
-          <w:bottom w:w="0" w:type="dxa"/>
-          <w:right w:w="0" w:type="dxa"/>
-        </w:tblCellMar>
         <w:tblLook w:val="04A0" w:firstRow="1" w:lastRow="0" w:firstColumn="1" w:lastColumn="0" w:noHBand="0" w:noVBand="1"/>
       </w:tblPr>
       <w:tblGrid>
@@ -815,12 +809,21 @@
             <w:pPr>
               <w:spacing w:after="0"/>
             </w:pPr>
+            <w:proofErr w:type="gramStart"/>
             <w:r>
               <w:rPr>
                 <w:rFonts w:ascii="Calibri" w:eastAsia="Calibri" w:hAnsi="Calibri" w:cs="Calibri"/>
                 <w:b/>
               </w:rPr>
-              <w:t>15 - 25 stránek textu</w:t>
+              <w:t>15 - 25</w:t>
+            </w:r>
+            <w:proofErr w:type="gramEnd"/>
+            <w:r>
+              <w:rPr>
+                <w:rFonts w:ascii="Calibri" w:eastAsia="Calibri" w:hAnsi="Calibri" w:cs="Calibri"/>
+                <w:b/>
+              </w:rPr>
+              <w:t xml:space="preserve"> stránek textu</w:t>
             </w:r>
           </w:p>
         </w:tc>
@@ -1105,7 +1108,31 @@
         </mc:AlternateContent>
       </w:r>
       <w:r>
-        <w:t>Cílem práce je nalézt využití zastaralých paměťových médií jako například slabopaměťové USB flash disky s malou paměťovou kapacitou. Technologii RAID (NAS) pole v praxi implementujte na vícero RAID technologiích a vzájemně komparujte řešení. Komparujte chování navrženého systému minimálně na technologiích RAID 0, RAID 1 a RAID 5. Vytvořte vzdálené připojení na toto RAID pole s možností nahrání a stažení souborů po přihlášení uživatele (web login). K tomuto účelu vytvořte webovou aplikaci. Zabezpečte vzdálené připojení. Použité technologie: RAID, NAS, FTP, USB, Flash, HTML, PHP.</w:t>
+        <w:t xml:space="preserve">Cílem práce je nalézt využití zastaralých paměťových médií jako například </w:t>
+      </w:r>
+      <w:proofErr w:type="spellStart"/>
+      <w:r>
+        <w:t>slabopaměťové</w:t>
+      </w:r>
+      <w:proofErr w:type="spellEnd"/>
+      <w:r>
+        <w:t xml:space="preserve"> USB </w:t>
+      </w:r>
+      <w:proofErr w:type="spellStart"/>
+      <w:r>
+        <w:t>flash</w:t>
+      </w:r>
+      <w:proofErr w:type="spellEnd"/>
+      <w:r>
+        <w:t xml:space="preserve"> disky s malou paměťovou kapacitou. Technologii RAID (NAS) pole v praxi implementujte na vícero RAID technologiích a vzájemně komparujte řešení. Komparujte chování navrženého systému minimálně na technologiích RAID 0, RAID 1 a RAID 5. Vytvořte vzdálené připojení na toto RAID pole s možností nahrání a stažení souborů po přihlášení uživatele (web login). K tomuto účelu vytvořte webovou aplikaci. Zabezpečte vzdálené připojení. Použité technologie: RAID, NAS, FTP, USB, </w:t>
+      </w:r>
+      <w:proofErr w:type="spellStart"/>
+      <w:r>
+        <w:t>Flash</w:t>
+      </w:r>
+      <w:proofErr w:type="spellEnd"/>
+      <w:r>
+        <w:t>, HTML, PHP.</w:t>
       </w:r>
     </w:p>
     <w:tbl>
@@ -1113,12 +1140,6 @@
         <w:tblStyle w:val="TableGrid"/>
         <w:tblW w:w="6265" w:type="dxa"/>
         <w:tblInd w:w="0" w:type="dxa"/>
-        <w:tblCellMar>
-          <w:top w:w="0" w:type="dxa"/>
-          <w:left w:w="0" w:type="dxa"/>
-          <w:bottom w:w="0" w:type="dxa"/>
-          <w:right w:w="0" w:type="dxa"/>
-        </w:tblCellMar>
         <w:tblLook w:val="04A0" w:firstRow="1" w:lastRow="0" w:firstColumn="1" w:lastColumn="0" w:noHBand="0" w:noVBand="1"/>
       </w:tblPr>
       <w:tblGrid>
@@ -1395,8 +1416,421 @@
       <w:bookmarkEnd w:id="4"/>
     </w:p>
     <w:p>
-      <w:r>
-        <w:t>The creation of a graduation thesis is one of the most crucial moments during studies. The quality of the processing of its formal part is then one of the most important criteria in its evaluation. The aim of this work is to describe the individual steps during this process, recommend procedures and create a template that will facilitate the entire process.</w:t>
+      <w:proofErr w:type="spellStart"/>
+      <w:r>
+        <w:t>The</w:t>
+      </w:r>
+      <w:proofErr w:type="spellEnd"/>
+      <w:r>
+        <w:t xml:space="preserve"> </w:t>
+      </w:r>
+      <w:proofErr w:type="spellStart"/>
+      <w:r>
+        <w:t>creation</w:t>
+      </w:r>
+      <w:proofErr w:type="spellEnd"/>
+      <w:r>
+        <w:t xml:space="preserve"> </w:t>
+      </w:r>
+      <w:proofErr w:type="spellStart"/>
+      <w:r>
+        <w:t>of</w:t>
+      </w:r>
+      <w:proofErr w:type="spellEnd"/>
+      <w:r>
+        <w:t xml:space="preserve"> a </w:t>
+      </w:r>
+      <w:proofErr w:type="spellStart"/>
+      <w:r>
+        <w:t>graduation</w:t>
+      </w:r>
+      <w:proofErr w:type="spellEnd"/>
+      <w:r>
+        <w:t xml:space="preserve"> thesis </w:t>
+      </w:r>
+      <w:proofErr w:type="spellStart"/>
+      <w:r>
+        <w:t>is</w:t>
+      </w:r>
+      <w:proofErr w:type="spellEnd"/>
+      <w:r>
+        <w:t xml:space="preserve"> </w:t>
+      </w:r>
+      <w:proofErr w:type="spellStart"/>
+      <w:r>
+        <w:t>one</w:t>
+      </w:r>
+      <w:proofErr w:type="spellEnd"/>
+      <w:r>
+        <w:t xml:space="preserve"> </w:t>
+      </w:r>
+      <w:proofErr w:type="spellStart"/>
+      <w:r>
+        <w:t>of</w:t>
+      </w:r>
+      <w:proofErr w:type="spellEnd"/>
+      <w:r>
+        <w:t xml:space="preserve"> </w:t>
+      </w:r>
+      <w:proofErr w:type="spellStart"/>
+      <w:r>
+        <w:t>the</w:t>
+      </w:r>
+      <w:proofErr w:type="spellEnd"/>
+      <w:r>
+        <w:t xml:space="preserve"> most </w:t>
+      </w:r>
+      <w:proofErr w:type="spellStart"/>
+      <w:r>
+        <w:t>crucial</w:t>
+      </w:r>
+      <w:proofErr w:type="spellEnd"/>
+      <w:r>
+        <w:t xml:space="preserve"> </w:t>
+      </w:r>
+      <w:proofErr w:type="spellStart"/>
+      <w:r>
+        <w:t>moments</w:t>
+      </w:r>
+      <w:proofErr w:type="spellEnd"/>
+      <w:r>
+        <w:t xml:space="preserve"> </w:t>
+      </w:r>
+      <w:proofErr w:type="spellStart"/>
+      <w:r>
+        <w:t>during</w:t>
+      </w:r>
+      <w:proofErr w:type="spellEnd"/>
+      <w:r>
+        <w:t xml:space="preserve"> </w:t>
+      </w:r>
+      <w:proofErr w:type="spellStart"/>
+      <w:r>
+        <w:t>studies</w:t>
+      </w:r>
+      <w:proofErr w:type="spellEnd"/>
+      <w:r>
+        <w:t xml:space="preserve">. </w:t>
+      </w:r>
+      <w:proofErr w:type="spellStart"/>
+      <w:r>
+        <w:t>The</w:t>
+      </w:r>
+      <w:proofErr w:type="spellEnd"/>
+      <w:r>
+        <w:t xml:space="preserve"> </w:t>
+      </w:r>
+      <w:proofErr w:type="spellStart"/>
+      <w:r>
+        <w:t>quality</w:t>
+      </w:r>
+      <w:proofErr w:type="spellEnd"/>
+      <w:r>
+        <w:t xml:space="preserve"> </w:t>
+      </w:r>
+      <w:proofErr w:type="spellStart"/>
+      <w:r>
+        <w:t>of</w:t>
+      </w:r>
+      <w:proofErr w:type="spellEnd"/>
+      <w:r>
+        <w:t xml:space="preserve"> </w:t>
+      </w:r>
+      <w:proofErr w:type="spellStart"/>
+      <w:r>
+        <w:t>the</w:t>
+      </w:r>
+      <w:proofErr w:type="spellEnd"/>
+      <w:r>
+        <w:t xml:space="preserve"> </w:t>
+      </w:r>
+      <w:proofErr w:type="spellStart"/>
+      <w:r>
+        <w:t>processing</w:t>
+      </w:r>
+      <w:proofErr w:type="spellEnd"/>
+      <w:r>
+        <w:t xml:space="preserve"> </w:t>
+      </w:r>
+      <w:proofErr w:type="spellStart"/>
+      <w:r>
+        <w:t>of</w:t>
+      </w:r>
+      <w:proofErr w:type="spellEnd"/>
+      <w:r>
+        <w:t xml:space="preserve"> </w:t>
+      </w:r>
+      <w:proofErr w:type="spellStart"/>
+      <w:r>
+        <w:t>its</w:t>
+      </w:r>
+      <w:proofErr w:type="spellEnd"/>
+      <w:r>
+        <w:t xml:space="preserve"> </w:t>
+      </w:r>
+      <w:proofErr w:type="spellStart"/>
+      <w:r>
+        <w:t>formal</w:t>
+      </w:r>
+      <w:proofErr w:type="spellEnd"/>
+      <w:r>
+        <w:t xml:space="preserve"> part </w:t>
+      </w:r>
+      <w:proofErr w:type="spellStart"/>
+      <w:r>
+        <w:t>is</w:t>
+      </w:r>
+      <w:proofErr w:type="spellEnd"/>
+      <w:r>
+        <w:t xml:space="preserve"> </w:t>
+      </w:r>
+      <w:proofErr w:type="spellStart"/>
+      <w:r>
+        <w:t>then</w:t>
+      </w:r>
+      <w:proofErr w:type="spellEnd"/>
+      <w:r>
+        <w:t xml:space="preserve"> </w:t>
+      </w:r>
+      <w:proofErr w:type="spellStart"/>
+      <w:r>
+        <w:t>one</w:t>
+      </w:r>
+      <w:proofErr w:type="spellEnd"/>
+      <w:r>
+        <w:t xml:space="preserve"> </w:t>
+      </w:r>
+      <w:proofErr w:type="spellStart"/>
+      <w:r>
+        <w:t>of</w:t>
+      </w:r>
+      <w:proofErr w:type="spellEnd"/>
+      <w:r>
+        <w:t xml:space="preserve"> </w:t>
+      </w:r>
+      <w:proofErr w:type="spellStart"/>
+      <w:r>
+        <w:t>the</w:t>
+      </w:r>
+      <w:proofErr w:type="spellEnd"/>
+      <w:r>
+        <w:t xml:space="preserve"> most </w:t>
+      </w:r>
+      <w:proofErr w:type="spellStart"/>
+      <w:r>
+        <w:t>important</w:t>
+      </w:r>
+      <w:proofErr w:type="spellEnd"/>
+      <w:r>
+        <w:t xml:space="preserve"> </w:t>
+      </w:r>
+      <w:proofErr w:type="spellStart"/>
+      <w:r>
+        <w:t>criteria</w:t>
+      </w:r>
+      <w:proofErr w:type="spellEnd"/>
+      <w:r>
+        <w:t xml:space="preserve"> in </w:t>
+      </w:r>
+      <w:proofErr w:type="spellStart"/>
+      <w:r>
+        <w:t>its</w:t>
+      </w:r>
+      <w:proofErr w:type="spellEnd"/>
+      <w:r>
+        <w:t xml:space="preserve"> </w:t>
+      </w:r>
+      <w:proofErr w:type="spellStart"/>
+      <w:r>
+        <w:t>evaluation</w:t>
+      </w:r>
+      <w:proofErr w:type="spellEnd"/>
+      <w:r>
+        <w:t xml:space="preserve">. </w:t>
+      </w:r>
+      <w:proofErr w:type="spellStart"/>
+      <w:r>
+        <w:t>The</w:t>
+      </w:r>
+      <w:proofErr w:type="spellEnd"/>
+      <w:r>
+        <w:t xml:space="preserve"> </w:t>
+      </w:r>
+      <w:proofErr w:type="spellStart"/>
+      <w:r>
+        <w:t>aim</w:t>
+      </w:r>
+      <w:proofErr w:type="spellEnd"/>
+      <w:r>
+        <w:t xml:space="preserve"> </w:t>
+      </w:r>
+      <w:proofErr w:type="spellStart"/>
+      <w:r>
+        <w:t>of</w:t>
+      </w:r>
+      <w:proofErr w:type="spellEnd"/>
+      <w:r>
+        <w:t xml:space="preserve"> </w:t>
+      </w:r>
+      <w:proofErr w:type="spellStart"/>
+      <w:r>
+        <w:t>this</w:t>
+      </w:r>
+      <w:proofErr w:type="spellEnd"/>
+      <w:r>
+        <w:t xml:space="preserve"> </w:t>
+      </w:r>
+      <w:proofErr w:type="spellStart"/>
+      <w:r>
+        <w:t>work</w:t>
+      </w:r>
+      <w:proofErr w:type="spellEnd"/>
+      <w:r>
+        <w:t xml:space="preserve"> </w:t>
+      </w:r>
+      <w:proofErr w:type="spellStart"/>
+      <w:r>
+        <w:t>is</w:t>
+      </w:r>
+      <w:proofErr w:type="spellEnd"/>
+      <w:r>
+        <w:t xml:space="preserve"> to </w:t>
+      </w:r>
+      <w:proofErr w:type="spellStart"/>
+      <w:r>
+        <w:t>describe</w:t>
+      </w:r>
+      <w:proofErr w:type="spellEnd"/>
+      <w:r>
+        <w:t xml:space="preserve"> </w:t>
+      </w:r>
+      <w:proofErr w:type="spellStart"/>
+      <w:r>
+        <w:t>the</w:t>
+      </w:r>
+      <w:proofErr w:type="spellEnd"/>
+      <w:r>
+        <w:t xml:space="preserve"> </w:t>
+      </w:r>
+      <w:proofErr w:type="spellStart"/>
+      <w:r>
+        <w:t>individual</w:t>
+      </w:r>
+      <w:proofErr w:type="spellEnd"/>
+      <w:r>
+        <w:t xml:space="preserve"> </w:t>
+      </w:r>
+      <w:proofErr w:type="spellStart"/>
+      <w:r>
+        <w:t>steps</w:t>
+      </w:r>
+      <w:proofErr w:type="spellEnd"/>
+      <w:r>
+        <w:t xml:space="preserve"> </w:t>
+      </w:r>
+      <w:proofErr w:type="spellStart"/>
+      <w:r>
+        <w:t>during</w:t>
+      </w:r>
+      <w:proofErr w:type="spellEnd"/>
+      <w:r>
+        <w:t xml:space="preserve"> </w:t>
+      </w:r>
+      <w:proofErr w:type="spellStart"/>
+      <w:r>
+        <w:t>this</w:t>
+      </w:r>
+      <w:proofErr w:type="spellEnd"/>
+      <w:r>
+        <w:t xml:space="preserve"> </w:t>
+      </w:r>
+      <w:proofErr w:type="spellStart"/>
+      <w:r>
+        <w:t>process</w:t>
+      </w:r>
+      <w:proofErr w:type="spellEnd"/>
+      <w:r>
+        <w:t xml:space="preserve">, </w:t>
+      </w:r>
+      <w:proofErr w:type="spellStart"/>
+      <w:r>
+        <w:t>recommend</w:t>
+      </w:r>
+      <w:proofErr w:type="spellEnd"/>
+      <w:r>
+        <w:t xml:space="preserve"> </w:t>
+      </w:r>
+      <w:proofErr w:type="spellStart"/>
+      <w:r>
+        <w:t>procedures</w:t>
+      </w:r>
+      <w:proofErr w:type="spellEnd"/>
+      <w:r>
+        <w:t xml:space="preserve"> and </w:t>
+      </w:r>
+      <w:proofErr w:type="spellStart"/>
+      <w:r>
+        <w:t>create</w:t>
+      </w:r>
+      <w:proofErr w:type="spellEnd"/>
+      <w:r>
+        <w:t xml:space="preserve"> a </w:t>
+      </w:r>
+      <w:proofErr w:type="spellStart"/>
+      <w:r>
+        <w:t>template</w:t>
+      </w:r>
+      <w:proofErr w:type="spellEnd"/>
+      <w:r>
+        <w:t xml:space="preserve"> </w:t>
+      </w:r>
+      <w:proofErr w:type="spellStart"/>
+      <w:r>
+        <w:t>that</w:t>
+      </w:r>
+      <w:proofErr w:type="spellEnd"/>
+      <w:r>
+        <w:t xml:space="preserve"> </w:t>
+      </w:r>
+      <w:proofErr w:type="spellStart"/>
+      <w:r>
+        <w:t>will</w:t>
+      </w:r>
+      <w:proofErr w:type="spellEnd"/>
+      <w:r>
+        <w:t xml:space="preserve"> </w:t>
+      </w:r>
+      <w:proofErr w:type="spellStart"/>
+      <w:r>
+        <w:t>facilitate</w:t>
+      </w:r>
+      <w:proofErr w:type="spellEnd"/>
+      <w:r>
+        <w:t xml:space="preserve"> </w:t>
+      </w:r>
+      <w:proofErr w:type="spellStart"/>
+      <w:r>
+        <w:t>the</w:t>
+      </w:r>
+      <w:proofErr w:type="spellEnd"/>
+      <w:r>
+        <w:t xml:space="preserve"> </w:t>
+      </w:r>
+      <w:proofErr w:type="spellStart"/>
+      <w:r>
+        <w:t>entire</w:t>
+      </w:r>
+      <w:proofErr w:type="spellEnd"/>
+      <w:r>
+        <w:t xml:space="preserve"> </w:t>
+      </w:r>
+      <w:proofErr w:type="spellStart"/>
+      <w:r>
+        <w:t>process</w:t>
+      </w:r>
+      <w:proofErr w:type="spellEnd"/>
+      <w:r>
+        <w:t>.</w:t>
       </w:r>
     </w:p>
     <w:p>
@@ -1413,15 +1847,25 @@
       <w:pPr>
         <w:pStyle w:val="Pokraovn"/>
       </w:pPr>
+      <w:proofErr w:type="spellStart"/>
       <w:r>
         <w:t>g</w:t>
       </w:r>
       <w:r>
-        <w:t>raduation thesis</w:t>
-      </w:r>
-      <w:r>
-        <w:t>, template</w:t>
-      </w:r>
+        <w:t>raduation</w:t>
+      </w:r>
+      <w:proofErr w:type="spellEnd"/>
+      <w:r>
+        <w:t xml:space="preserve"> thesis</w:t>
+      </w:r>
+      <w:r>
+        <w:t xml:space="preserve">, </w:t>
+      </w:r>
+      <w:proofErr w:type="spellStart"/>
+      <w:r>
+        <w:t>template</w:t>
+      </w:r>
+      <w:proofErr w:type="spellEnd"/>
     </w:p>
     <w:p>
       <w:r>
@@ -1471,7 +1915,7 @@
         <w:rPr>
           <w:noProof/>
         </w:rPr>
-        <w:t>12. ledna 2025</w:t>
+        <w:t>18. ledna 2025</w:t>
       </w:r>
       <w:r>
         <w:fldChar w:fldCharType="end"/>
@@ -1533,7 +1977,7 @@
         <w:rPr>
           <w:noProof/>
         </w:rPr>
-        <w:t>12. ledna 2025</w:t>
+        <w:t>18. ledna 2025</w:t>
       </w:r>
       <w:r>
         <w:fldChar w:fldCharType="end"/>
@@ -3423,14 +3867,51 @@
       <w:r>
         <w:t xml:space="preserve"> že mě zajímají technologie, které se u tohoto projektu používají. Také se mě líbí nápad spojit </w:t>
       </w:r>
+      <w:proofErr w:type="spellStart"/>
       <w:r>
         <w:t>F</w:t>
       </w:r>
       <w:r>
-        <w:t>lash disky, které by se jinak zužitkovat nedaly, do RAID</w:t>
-      </w:r>
-      <w:r>
-        <w:t xml:space="preserve"> (Radundant Array of Independent Disks)</w:t>
+        <w:t>lash</w:t>
+      </w:r>
+      <w:proofErr w:type="spellEnd"/>
+      <w:r>
+        <w:t xml:space="preserve"> disky, které by se jinak zužitkovat nedaly, do RAID</w:t>
+      </w:r>
+      <w:r>
+        <w:t xml:space="preserve"> (</w:t>
+      </w:r>
+      <w:proofErr w:type="spellStart"/>
+      <w:r>
+        <w:t>Radundant</w:t>
+      </w:r>
+      <w:proofErr w:type="spellEnd"/>
+      <w:r>
+        <w:t xml:space="preserve"> </w:t>
+      </w:r>
+      <w:proofErr w:type="spellStart"/>
+      <w:r>
+        <w:t>Array</w:t>
+      </w:r>
+      <w:proofErr w:type="spellEnd"/>
+      <w:r>
+        <w:t xml:space="preserve"> </w:t>
+      </w:r>
+      <w:proofErr w:type="spellStart"/>
+      <w:r>
+        <w:t>of</w:t>
+      </w:r>
+      <w:proofErr w:type="spellEnd"/>
+      <w:r>
+        <w:t xml:space="preserve"> Independent </w:t>
+      </w:r>
+      <w:proofErr w:type="spellStart"/>
+      <w:r>
+        <w:t>Disks</w:t>
+      </w:r>
+      <w:proofErr w:type="spellEnd"/>
+      <w:r>
+        <w:t>)</w:t>
       </w:r>
       <w:r>
         <w:t xml:space="preserve"> pole a použít je například jako síťové uložiště.</w:t>
@@ -3441,13 +3922,53 @@
         <w:t>V této technické dokumentaci bude vysvětlena funkcionalita RAID pole disků, jejich výhody a nevýhody a rozdíly mezi různými konfiguracemi RAID pole. Dále tato dokumentace bude objasňovat služby jako je FTP</w:t>
       </w:r>
       <w:r>
-        <w:t xml:space="preserve"> (File Transfer Protocol)</w:t>
+        <w:t xml:space="preserve"> (</w:t>
+      </w:r>
+      <w:proofErr w:type="spellStart"/>
+      <w:r>
+        <w:t>File</w:t>
+      </w:r>
+      <w:proofErr w:type="spellEnd"/>
+      <w:r>
+        <w:t xml:space="preserve"> Transfer </w:t>
+      </w:r>
+      <w:proofErr w:type="spellStart"/>
+      <w:r>
+        <w:t>Protocol</w:t>
+      </w:r>
+      <w:proofErr w:type="spellEnd"/>
+      <w:r>
+        <w:t>)</w:t>
       </w:r>
       <w:r>
         <w:t>, HTML</w:t>
       </w:r>
       <w:r>
-        <w:t xml:space="preserve"> (HyperText Markup Language)</w:t>
+        <w:t xml:space="preserve"> (</w:t>
+      </w:r>
+      <w:proofErr w:type="spellStart"/>
+      <w:r>
+        <w:t>HyperText</w:t>
+      </w:r>
+      <w:proofErr w:type="spellEnd"/>
+      <w:r>
+        <w:t xml:space="preserve"> </w:t>
+      </w:r>
+      <w:proofErr w:type="spellStart"/>
+      <w:r>
+        <w:t>Markup</w:t>
+      </w:r>
+      <w:proofErr w:type="spellEnd"/>
+      <w:r>
+        <w:t xml:space="preserve"> </w:t>
+      </w:r>
+      <w:proofErr w:type="spellStart"/>
+      <w:r>
+        <w:t>Language</w:t>
+      </w:r>
+      <w:proofErr w:type="spellEnd"/>
+      <w:r>
+        <w:t>)</w:t>
       </w:r>
       <w:r>
         <w:t>,</w:t>
@@ -3456,25 +3977,94 @@
         <w:t xml:space="preserve"> PHP</w:t>
       </w:r>
       <w:r>
-        <w:t xml:space="preserve"> (Hypertext Processor)</w:t>
+        <w:t xml:space="preserve"> (Hypertext </w:t>
+      </w:r>
+      <w:proofErr w:type="spellStart"/>
+      <w:r>
+        <w:t>Processor</w:t>
+      </w:r>
+      <w:proofErr w:type="spellEnd"/>
+      <w:r>
+        <w:t>)</w:t>
       </w:r>
       <w:r>
         <w:t>, USB</w:t>
       </w:r>
       <w:r>
-        <w:t xml:space="preserve"> (Universal Serial Bus)</w:t>
-      </w:r>
-      <w:r>
-        <w:t>, Flash, NAS</w:t>
-      </w:r>
-      <w:r>
-        <w:t xml:space="preserve"> (Network Attached Storage)</w:t>
-      </w:r>
-      <w:r>
-        <w:t>, MySQL</w:t>
-      </w:r>
-      <w:r>
-        <w:t xml:space="preserve"> (My Structured Query Language)</w:t>
+        <w:t xml:space="preserve"> (Universal </w:t>
+      </w:r>
+      <w:proofErr w:type="spellStart"/>
+      <w:r>
+        <w:t>Serial</w:t>
+      </w:r>
+      <w:proofErr w:type="spellEnd"/>
+      <w:r>
+        <w:t xml:space="preserve"> Bus)</w:t>
+      </w:r>
+      <w:r>
+        <w:t xml:space="preserve">, </w:t>
+      </w:r>
+      <w:proofErr w:type="spellStart"/>
+      <w:r>
+        <w:t>Flash</w:t>
+      </w:r>
+      <w:proofErr w:type="spellEnd"/>
+      <w:r>
+        <w:t>, NAS</w:t>
+      </w:r>
+      <w:r>
+        <w:t xml:space="preserve"> (Network </w:t>
+      </w:r>
+      <w:proofErr w:type="spellStart"/>
+      <w:r>
+        <w:t>Attached</w:t>
+      </w:r>
+      <w:proofErr w:type="spellEnd"/>
+      <w:r>
+        <w:t xml:space="preserve"> </w:t>
+      </w:r>
+      <w:proofErr w:type="spellStart"/>
+      <w:r>
+        <w:t>Storage</w:t>
+      </w:r>
+      <w:proofErr w:type="spellEnd"/>
+      <w:r>
+        <w:t>)</w:t>
+      </w:r>
+      <w:r>
+        <w:t xml:space="preserve">, </w:t>
+      </w:r>
+      <w:proofErr w:type="spellStart"/>
+      <w:r>
+        <w:t>MySQL</w:t>
+      </w:r>
+      <w:proofErr w:type="spellEnd"/>
+      <w:r>
+        <w:t xml:space="preserve"> (My </w:t>
+      </w:r>
+      <w:proofErr w:type="spellStart"/>
+      <w:r>
+        <w:t>Structured</w:t>
+      </w:r>
+      <w:proofErr w:type="spellEnd"/>
+      <w:r>
+        <w:t xml:space="preserve"> </w:t>
+      </w:r>
+      <w:proofErr w:type="spellStart"/>
+      <w:r>
+        <w:t>Query</w:t>
+      </w:r>
+      <w:proofErr w:type="spellEnd"/>
+      <w:r>
+        <w:t xml:space="preserve"> </w:t>
+      </w:r>
+      <w:proofErr w:type="spellStart"/>
+      <w:r>
+        <w:t>Language</w:t>
+      </w:r>
+      <w:proofErr w:type="spellEnd"/>
+      <w:r>
+        <w:t>)</w:t>
       </w:r>
       <w:r>
         <w:t>.</w:t>
@@ -3506,7 +4096,15 @@
         <w:t xml:space="preserve"> </w:t>
       </w:r>
       <w:r>
-        <w:t>Vysvětlíme si, proč se používá Flash oproti jiným druhům uložiště, jeho výhody a jak souvisí s USB disky.</w:t>
+        <w:t xml:space="preserve">Vysvětlíme si, proč se používá </w:t>
+      </w:r>
+      <w:proofErr w:type="spellStart"/>
+      <w:r>
+        <w:t>Flash</w:t>
+      </w:r>
+      <w:proofErr w:type="spellEnd"/>
+      <w:r>
+        <w:t xml:space="preserve"> oproti jiným druhům uložiště, jeho výhody a jak souvisí s USB disky.</w:t>
       </w:r>
       <w:r>
         <w:t xml:space="preserve"> </w:t>
@@ -3518,8 +4116,13 @@
         <w:t>é</w:t>
       </w:r>
       <w:r>
-        <w:t xml:space="preserve"> si objasníme použití webové služby MySQL</w:t>
-      </w:r>
+        <w:t xml:space="preserve"> si objasníme použití webové služby </w:t>
+      </w:r>
+      <w:proofErr w:type="spellStart"/>
+      <w:r>
+        <w:t>MySQL</w:t>
+      </w:r>
+      <w:proofErr w:type="spellEnd"/>
       <w:r>
         <w:t xml:space="preserve"> </w:t>
       </w:r>
@@ -3565,7 +4168,31 @@
         <w:t xml:space="preserve"> Také si ukážeme, jak zabezpečit připojení mezi serverem a klientem pomocí SSL</w:t>
       </w:r>
       <w:r>
-        <w:t xml:space="preserve"> (Secure Sockets Layer)</w:t>
+        <w:t xml:space="preserve"> (</w:t>
+      </w:r>
+      <w:proofErr w:type="spellStart"/>
+      <w:r>
+        <w:t>Secure</w:t>
+      </w:r>
+      <w:proofErr w:type="spellEnd"/>
+      <w:r>
+        <w:t xml:space="preserve"> </w:t>
+      </w:r>
+      <w:proofErr w:type="spellStart"/>
+      <w:r>
+        <w:t>Sockets</w:t>
+      </w:r>
+      <w:proofErr w:type="spellEnd"/>
+      <w:r>
+        <w:t xml:space="preserve"> </w:t>
+      </w:r>
+      <w:proofErr w:type="spellStart"/>
+      <w:r>
+        <w:t>Layer</w:t>
+      </w:r>
+      <w:proofErr w:type="spellEnd"/>
+      <w:r>
+        <w:t>)</w:t>
       </w:r>
       <w:r>
         <w:t>.</w:t>
@@ -3623,11 +4250,16 @@
         <w:t xml:space="preserve"> pole, použité technologie pro přístup dat z webového prostoru a části použité pro sestavení webové stránky.</w:t>
       </w:r>
       <w:r>
-        <w:t xml:space="preserve"> Tato část objasní funkcionalitu RAID</w:t>
+        <w:t xml:space="preserve"> Tato část objasní funkcionalitu </w:t>
+      </w:r>
+      <w:proofErr w:type="spellStart"/>
+      <w:r>
+        <w:t>RAID</w:t>
       </w:r>
       <w:r>
         <w:t>u</w:t>
       </w:r>
+      <w:proofErr w:type="spellEnd"/>
       <w:r>
         <w:t xml:space="preserve">, proč ho použít, jaké jsou jeho výhody a nevýhody a </w:t>
       </w:r>
@@ -3692,11 +4324,16 @@
         <w:pStyle w:val="Pokraovn"/>
       </w:pPr>
       <w:r>
-        <w:t>Další využití RAID</w:t>
+        <w:t xml:space="preserve">Další využití </w:t>
+      </w:r>
+      <w:proofErr w:type="spellStart"/>
+      <w:r>
+        <w:t>RAID</w:t>
       </w:r>
       <w:r>
         <w:t>u</w:t>
       </w:r>
+      <w:proofErr w:type="spellEnd"/>
       <w:r>
         <w:t xml:space="preserve"> může být zvýšení rychlosti disku. Například při použití pomalých plotnových disků lze znásobit jejich rychlost, aby úkoly náročné na rychlost disků byly plynulejší.</w:t>
       </w:r>
@@ -3716,7 +4353,39 @@
         <w:pStyle w:val="Pokraovn"/>
       </w:pPr>
       <w:r>
-        <w:t xml:space="preserve">Zkratka RAID znamená Redundant Array of Independent Disks (V češtině používáno „Vícenásobné pole levných disků“ nebo „Vícenásobné pole nezávislých disků“). </w:t>
+        <w:t xml:space="preserve">Zkratka RAID znamená </w:t>
+      </w:r>
+      <w:proofErr w:type="spellStart"/>
+      <w:r>
+        <w:t>Redundant</w:t>
+      </w:r>
+      <w:proofErr w:type="spellEnd"/>
+      <w:r>
+        <w:t xml:space="preserve"> </w:t>
+      </w:r>
+      <w:proofErr w:type="spellStart"/>
+      <w:r>
+        <w:t>Array</w:t>
+      </w:r>
+      <w:proofErr w:type="spellEnd"/>
+      <w:r>
+        <w:t xml:space="preserve"> </w:t>
+      </w:r>
+      <w:proofErr w:type="spellStart"/>
+      <w:r>
+        <w:t>of</w:t>
+      </w:r>
+      <w:proofErr w:type="spellEnd"/>
+      <w:r>
+        <w:t xml:space="preserve"> Independent </w:t>
+      </w:r>
+      <w:proofErr w:type="spellStart"/>
+      <w:r>
+        <w:t>Disks</w:t>
+      </w:r>
+      <w:proofErr w:type="spellEnd"/>
+      <w:r>
+        <w:t xml:space="preserve"> (V češtině používáno „Vícenásobné pole levných disků“ nebo „Vícenásobné pole nezávislých disků“). </w:t>
       </w:r>
       <w:r>
         <w:t>Tato technologie umožňuje zápis dat napříč několika disky ve stejném systému</w:t>
@@ -3827,7 +4496,7 @@
         </w:rPr>
         <w:lastRenderedPageBreak/>
         <w:drawing>
-          <wp:inline distT="0" distB="0" distL="0" distR="0" wp14:anchorId="566FEB79" wp14:editId="50A72216">
+          <wp:inline distT="0" distB="0" distL="0" distR="0" wp14:anchorId="566FEB79" wp14:editId="1CC1BFFA">
             <wp:extent cx="3600000" cy="1803600"/>
             <wp:effectExtent l="0" t="0" r="635" b="6350"/>
             <wp:docPr id="475775646" name="Obrázek 4" descr="RAID-0"/>
@@ -3984,7 +4653,7 @@
           <w:noProof/>
         </w:rPr>
         <w:drawing>
-          <wp:inline distT="0" distB="0" distL="0" distR="0" wp14:anchorId="17CDFC12" wp14:editId="4A1CDF16">
+          <wp:inline distT="0" distB="0" distL="0" distR="0" wp14:anchorId="17CDFC12" wp14:editId="0453C539">
             <wp:extent cx="3600000" cy="1800000"/>
             <wp:effectExtent l="0" t="0" r="635" b="0"/>
             <wp:docPr id="481301732" name="Obrázek 5" descr="Raid-1"/>
@@ -4066,13 +4735,7 @@
         <w:fldChar w:fldCharType="separate"/>
       </w:r>
       <w:r>
-        <w:t>[</w:t>
-      </w:r>
-      <w:r>
-        <w:t>1</w:t>
-      </w:r>
-      <w:r>
-        <w:t>]</w:t>
+        <w:t>[1]</w:t>
       </w:r>
       <w:r>
         <w:fldChar w:fldCharType="end"/>
@@ -4120,11 +4783,16 @@
       </w:r>
       <w:r>
         <w:lastRenderedPageBreak/>
-        <w:t>disku (nezáleží na počtu disků v poli), při selhání více než jednoho disku dochází k ztrátě dat. Dále RAID 5 nabízí zvýšenou rychlost oproti RAID 1, avšak zvýšení rychlosti není tak znatelné jako u RAID</w:t>
+        <w:t xml:space="preserve">disku (nezáleží na počtu disků v poli), při selhání více než jednoho disku dochází k ztrátě dat. Dále RAID 5 nabízí zvýšenou rychlost oproti RAID 1, avšak zvýšení rychlosti není tak znatelné jako u </w:t>
+      </w:r>
+      <w:proofErr w:type="spellStart"/>
+      <w:r>
+        <w:t>RAID</w:t>
       </w:r>
       <w:r>
         <w:t>u</w:t>
       </w:r>
+      <w:proofErr w:type="spellEnd"/>
       <w:r>
         <w:t xml:space="preserve"> 0.</w:t>
       </w:r>
@@ -4156,7 +4824,7 @@
           <w:noProof/>
         </w:rPr>
         <w:drawing>
-          <wp:inline distT="0" distB="0" distL="0" distR="0" wp14:anchorId="2DBD883D" wp14:editId="04584A09">
+          <wp:inline distT="0" distB="0" distL="0" distR="0" wp14:anchorId="2DBD883D" wp14:editId="63EC8915">
             <wp:extent cx="3600000" cy="1800000"/>
             <wp:effectExtent l="0" t="0" r="635" b="0"/>
             <wp:docPr id="1410692107" name="Obrázek 6" descr="Raid-5"/>
@@ -4259,7 +4927,31 @@
         <w:pStyle w:val="Pokraovn"/>
       </w:pPr>
       <w:r>
-        <w:t xml:space="preserve">Za zmínku stojí ještě JBOD. Zkratka JBOD v angličtině znamená „Just a Bunch of Disks“ (v češtině „jen hromada disků“). </w:t>
+        <w:t xml:space="preserve">Za zmínku stojí ještě JBOD. Zkratka JBOD v angličtině znamená „Just a </w:t>
+      </w:r>
+      <w:proofErr w:type="spellStart"/>
+      <w:r>
+        <w:t>Bunch</w:t>
+      </w:r>
+      <w:proofErr w:type="spellEnd"/>
+      <w:r>
+        <w:t xml:space="preserve"> </w:t>
+      </w:r>
+      <w:proofErr w:type="spellStart"/>
+      <w:r>
+        <w:t>of</w:t>
+      </w:r>
+      <w:proofErr w:type="spellEnd"/>
+      <w:r>
+        <w:t xml:space="preserve"> </w:t>
+      </w:r>
+      <w:proofErr w:type="spellStart"/>
+      <w:r>
+        <w:t>Disks</w:t>
+      </w:r>
+      <w:proofErr w:type="spellEnd"/>
+      <w:r>
+        <w:t xml:space="preserve">“ (v češtině „jen hromada disků“). </w:t>
       </w:r>
       <w:r>
         <w:fldChar w:fldCharType="begin"/>
@@ -4318,7 +5010,15 @@
         <w:pStyle w:val="Pokraovn"/>
       </w:pPr>
       <w:r>
-        <w:t>RAID pole se dají kombinovat pro zvýšení rychlosti nebo odolnosti. Tyto kombinace se označují na příklad RAID 10 nebo RAID 50. Pro RAID 10 to znamená, že jsou zapojeny 2 skupiny disků do RAID 1 a výsledné dva RAIDy jsou poté zapojeny do RAID 0.</w:t>
+        <w:t xml:space="preserve">RAID pole se dají kombinovat pro zvýšení rychlosti nebo odolnosti. Tyto kombinace se označují na příklad RAID 10 nebo RAID 50. Pro RAID 10 to znamená, že jsou zapojeny 2 skupiny disků do RAID 1 a výsledné dva </w:t>
+      </w:r>
+      <w:proofErr w:type="spellStart"/>
+      <w:r>
+        <w:t>RAIDy</w:t>
+      </w:r>
+      <w:proofErr w:type="spellEnd"/>
+      <w:r>
+        <w:t xml:space="preserve"> jsou poté zapojeny do RAID 0.</w:t>
       </w:r>
     </w:p>
     <w:p>
@@ -4414,16 +5114,37 @@
       </w:pPr>
       <w:bookmarkStart w:id="32" w:name="_Toc182482233"/>
       <w:r>
-        <w:t>Ovladač RAIDu</w:t>
+        <w:t xml:space="preserve">Ovladač </w:t>
+      </w:r>
+      <w:proofErr w:type="spellStart"/>
+      <w:r>
+        <w:t>RAIDu</w:t>
       </w:r>
       <w:bookmarkEnd w:id="32"/>
+      <w:proofErr w:type="spellEnd"/>
     </w:p>
     <w:p>
       <w:pPr>
         <w:pStyle w:val="Pokraovn"/>
       </w:pPr>
       <w:r>
-        <w:t>Ovladač RAIDu pracuje mezi operačním systémem a fyzickými disky. Tento ovladač se rozděluje na tři typy. Tyto typy jsou: hardwarový, softwarový a firmwarový. Ovladač RAIDu organizuje disky do pole RAID.</w:t>
+        <w:t xml:space="preserve">Ovladač </w:t>
+      </w:r>
+      <w:proofErr w:type="spellStart"/>
+      <w:r>
+        <w:t>RAIDu</w:t>
+      </w:r>
+      <w:proofErr w:type="spellEnd"/>
+      <w:r>
+        <w:t xml:space="preserve"> pracuje mezi operačním systémem a fyzickými disky. Tento ovladač se rozděluje na tři typy. Tyto typy jsou: hardwarový, softwarový a firmwarový. Ovladač </w:t>
+      </w:r>
+      <w:proofErr w:type="spellStart"/>
+      <w:r>
+        <w:t>RAIDu</w:t>
+      </w:r>
+      <w:proofErr w:type="spellEnd"/>
+      <w:r>
+        <w:t xml:space="preserve"> organizuje disky do pole RAID.</w:t>
       </w:r>
       <w:r>
         <w:t xml:space="preserve"> </w:t>
@@ -4504,13 +5225,26 @@
         <w:pStyle w:val="Pokraovn"/>
       </w:pPr>
       <w:r>
-        <w:t>Pro softwarový RAID</w:t>
+        <w:t xml:space="preserve">Pro softwarový </w:t>
+      </w:r>
+      <w:proofErr w:type="spellStart"/>
+      <w:r>
+        <w:t>RAID</w:t>
       </w:r>
       <w:r>
         <w:t>u</w:t>
       </w:r>
-      <w:r>
-        <w:t xml:space="preserve"> není zapotřebí žádného externího zařízení. To znamená, že pro použití tohoto ovladače RAIDu je za potřebí procesor a paměť počítače, což může zpomalit ostatní služby běžící na počítači, nebo i samotný RAID. Z toho důvodu nemusí být softwarový RAID tak výkonný jako hardwarový RAID.</w:t>
+      <w:proofErr w:type="spellEnd"/>
+      <w:r>
+        <w:t xml:space="preserve"> není zapotřebí žádného externího zařízení. To znamená, že pro použití tohoto ovladače </w:t>
+      </w:r>
+      <w:proofErr w:type="spellStart"/>
+      <w:r>
+        <w:t>RAIDu</w:t>
+      </w:r>
+      <w:proofErr w:type="spellEnd"/>
+      <w:r>
+        <w:t xml:space="preserve"> je za potřebí procesor a paměť počítače, což může zpomalit ostatní služby běžící na počítači, nebo i samotný RAID. Z toho důvodu nemusí být softwarový RAID tak výkonný jako hardwarový RAID.</w:t>
       </w:r>
       <w:r>
         <w:t xml:space="preserve"> </w:t>
@@ -4547,7 +5281,15 @@
         <w:pStyle w:val="Pokraovn"/>
       </w:pPr>
       <w:r>
-        <w:t xml:space="preserve">Tento ovladač také potřebuje pro svoje fungování procesor počítače. Na rozdíl od softwarového RAIDu se firmwarový RAID deklaruje již při spuštění počítače. Po spuštění operačního systému se RAID předává speciálním ovladačům počítače. Toto řešení je levnější než </w:t>
+        <w:t xml:space="preserve">Tento ovladač také potřebuje pro svoje fungování procesor počítače. Na rozdíl od softwarového </w:t>
+      </w:r>
+      <w:proofErr w:type="spellStart"/>
+      <w:r>
+        <w:t>RAIDu</w:t>
+      </w:r>
+      <w:proofErr w:type="spellEnd"/>
+      <w:r>
+        <w:t xml:space="preserve"> se firmwarový RAID deklaruje již při spuštění počítače. Po spuštění operačního systému se RAID předává speciálním ovladačům počítače. Toto řešení je levnější než </w:t>
       </w:r>
       <w:r>
         <w:t>hardwarový ovladač. Toto řešení se tak</w:t>
@@ -4678,7 +5420,163 @@
         <w:t>JBOD má uplatnění, pokud je potřeba spojit několik rozdílných disků do jednoho velkého.</w:t>
       </w:r>
     </w:p>
-    <w:p/>
+    <w:p>
+      <w:pPr>
+        <w:pStyle w:val="Nadpis2"/>
+      </w:pPr>
+      <w:r>
+        <w:t>Technologie FTP</w:t>
+      </w:r>
+    </w:p>
+    <w:p>
+      <w:pPr>
+        <w:pStyle w:val="Pokraovn"/>
+      </w:pPr>
+      <w:r>
+        <w:t>Tento projekt využívá službu SFTP (</w:t>
+      </w:r>
+      <w:proofErr w:type="spellStart"/>
+      <w:r>
+        <w:t>Secure</w:t>
+      </w:r>
+      <w:proofErr w:type="spellEnd"/>
+      <w:r>
+        <w:t xml:space="preserve"> </w:t>
+      </w:r>
+      <w:proofErr w:type="spellStart"/>
+      <w:r>
+        <w:t>File</w:t>
+      </w:r>
+      <w:proofErr w:type="spellEnd"/>
+      <w:r>
+        <w:t xml:space="preserve"> Transfer </w:t>
+      </w:r>
+      <w:proofErr w:type="spellStart"/>
+      <w:r>
+        <w:t>Protocol</w:t>
+      </w:r>
+      <w:proofErr w:type="spellEnd"/>
+      <w:r>
+        <w:t>). SFTP používá pro svoji funkcionalitu zabezpečenou komunikaci SSH (</w:t>
+      </w:r>
+      <w:proofErr w:type="spellStart"/>
+      <w:r>
+        <w:t>Secure</w:t>
+      </w:r>
+      <w:proofErr w:type="spellEnd"/>
+      <w:r>
+        <w:t xml:space="preserve"> Shell)</w:t>
+      </w:r>
+      <w:r>
+        <w:t xml:space="preserve">. Oproti klasickému FTP se liší metodami, které používá pro přenos souborů. </w:t>
+      </w:r>
+      <w:r>
+        <w:fldChar w:fldCharType="begin"/>
+      </w:r>
+      <w:r>
+        <w:instrText xml:space="preserve"> REF _Ref188121200 \r \h </w:instrText>
+      </w:r>
+      <w:r>
+        <w:fldChar w:fldCharType="separate"/>
+      </w:r>
+      <w:r>
+        <w:t>[4]</w:t>
+      </w:r>
+      <w:r>
+        <w:fldChar w:fldCharType="end"/>
+      </w:r>
+    </w:p>
+    <w:p>
+      <w:pPr>
+        <w:pStyle w:val="Nadpis3"/>
+      </w:pPr>
+      <w:r>
+        <w:t>Historie SFTP</w:t>
+      </w:r>
+    </w:p>
+    <w:p>
+      <w:pPr>
+        <w:pStyle w:val="Pokraovn"/>
+      </w:pPr>
+      <w:r>
+        <w:t xml:space="preserve">SFTP bylo vytvořeno v roce 1995. SFTP </w:t>
+      </w:r>
+      <w:r>
+        <w:t>mělo nahradit starší, nezabezpečený protokol FTP. Díky tomu se stalo rychle populární, protože data mohly být bezpečně přesunuty mezi zařízeními.</w:t>
+      </w:r>
+      <w:r>
+        <w:t xml:space="preserve"> </w:t>
+      </w:r>
+      <w:r>
+        <w:fldChar w:fldCharType="begin"/>
+      </w:r>
+      <w:r>
+        <w:instrText xml:space="preserve"> REF _Ref188121200 \r \h </w:instrText>
+      </w:r>
+      <w:r>
+        <w:fldChar w:fldCharType="separate"/>
+      </w:r>
+      <w:r>
+        <w:t>[4]</w:t>
+      </w:r>
+      <w:r>
+        <w:fldChar w:fldCharType="end"/>
+      </w:r>
+    </w:p>
+    <w:p>
+      <w:pPr>
+        <w:pStyle w:val="Nadpis3"/>
+      </w:pPr>
+      <w:r>
+        <w:t>Použití SFTP</w:t>
+      </w:r>
+    </w:p>
+    <w:p>
+      <w:pPr>
+        <w:pStyle w:val="Pokraovn"/>
+      </w:pPr>
+      <w:r>
+        <w:t xml:space="preserve">SFTP se používá pro bezpečný přenos dat. Používá se například pro přesun záloh, webových stránek, správu souborů nebo přesun důležitých dat webů (např. </w:t>
+      </w:r>
+      <w:r>
+        <w:lastRenderedPageBreak/>
+        <w:t xml:space="preserve">objednávky). Jedná se o velmi bezpečný protokol, ale s nevýhodou nižší rychlosti oproti FTP nebo FTPS. </w:t>
+      </w:r>
+      <w:r>
+        <w:fldChar w:fldCharType="begin"/>
+      </w:r>
+      <w:r>
+        <w:instrText xml:space="preserve"> REF _Ref188121200 \r \h </w:instrText>
+      </w:r>
+      <w:r>
+        <w:fldChar w:fldCharType="separate"/>
+      </w:r>
+      <w:r>
+        <w:t>[</w:t>
+      </w:r>
+      <w:r>
+        <w:t>4</w:t>
+      </w:r>
+      <w:r>
+        <w:t>]</w:t>
+      </w:r>
+      <w:r>
+        <w:fldChar w:fldCharType="end"/>
+      </w:r>
+    </w:p>
+    <w:p>
+      <w:r>
+        <w:t>Další nesporná výhoda SFTP je, že na serveru stačí mít otevřený jen jeden port jak pro navázání komunikace, tak pro přenos dat. SFTP využívá pouze portu 22 (port služby SSH)</w:t>
+      </w:r>
+      <w:r>
+        <w:t>, zatím co FTP používá port 20 pro přenos dat a port 21 pro navázání komunikace a posílání příkazů. Dále jelikož je SFTP nadstavba pro SSH, tak obě služby jedou na stejném portu, tudíž když na serveru již máme otevřenou komunikaci pomocí SSH, tak je SFTP velmi dobrá volba.</w:t>
+      </w:r>
+    </w:p>
+    <w:p>
+      <w:r>
+        <w:t>Další výhoda pro server je, že služba SFTP funguje na straně klienta. To znamená že není potřeba další konfigurace na serveru.</w:t>
+      </w:r>
+    </w:p>
     <w:p/>
     <w:p>
       <w:pPr>
@@ -4766,10 +5664,82 @@
       <w:pPr>
         <w:pStyle w:val="Seznampouitliteratury"/>
       </w:pPr>
-      <w:bookmarkStart w:id="45" w:name="_Ref182252182"/>
-      <w:bookmarkStart w:id="46" w:name="_Ref182339114"/>
-      <w:r>
-        <w:t>GEEKSFORGEEKS. RAID (Redundant Arrays of Independent Disks). Online. GEEKSFORGEEKS. GeeksforGeeks | A computer science portal for geeks. 2024, 2024-5-10. Dostupné z: </w:t>
+      <w:bookmarkStart w:id="45" w:name="_Ref182339114"/>
+      <w:bookmarkStart w:id="46" w:name="_Ref182252182"/>
+      <w:r>
+        <w:t>GEEKSFORGEEKS. RAID (</w:t>
+      </w:r>
+      <w:proofErr w:type="spellStart"/>
+      <w:r>
+        <w:t>Redundant</w:t>
+      </w:r>
+      <w:proofErr w:type="spellEnd"/>
+      <w:r>
+        <w:t xml:space="preserve"> </w:t>
+      </w:r>
+      <w:proofErr w:type="spellStart"/>
+      <w:r>
+        <w:t>Arrays</w:t>
+      </w:r>
+      <w:proofErr w:type="spellEnd"/>
+      <w:r>
+        <w:t xml:space="preserve"> </w:t>
+      </w:r>
+      <w:proofErr w:type="spellStart"/>
+      <w:r>
+        <w:t>of</w:t>
+      </w:r>
+      <w:proofErr w:type="spellEnd"/>
+      <w:r>
+        <w:t xml:space="preserve"> Independent </w:t>
+      </w:r>
+      <w:proofErr w:type="spellStart"/>
+      <w:r>
+        <w:t>Disks</w:t>
+      </w:r>
+      <w:proofErr w:type="spellEnd"/>
+      <w:r>
+        <w:t xml:space="preserve">). Online. GEEKSFORGEEKS. </w:t>
+      </w:r>
+      <w:proofErr w:type="spellStart"/>
+      <w:r>
+        <w:t>GeeksforGeeks</w:t>
+      </w:r>
+      <w:proofErr w:type="spellEnd"/>
+      <w:r>
+        <w:t xml:space="preserve"> | A </w:t>
+      </w:r>
+      <w:proofErr w:type="spellStart"/>
+      <w:r>
+        <w:t>computer</w:t>
+      </w:r>
+      <w:proofErr w:type="spellEnd"/>
+      <w:r>
+        <w:t xml:space="preserve"> science </w:t>
+      </w:r>
+      <w:proofErr w:type="spellStart"/>
+      <w:r>
+        <w:t>portal</w:t>
+      </w:r>
+      <w:proofErr w:type="spellEnd"/>
+      <w:r>
+        <w:t xml:space="preserve"> </w:t>
+      </w:r>
+      <w:proofErr w:type="spellStart"/>
+      <w:r>
+        <w:t>for</w:t>
+      </w:r>
+      <w:proofErr w:type="spellEnd"/>
+      <w:r>
+        <w:t xml:space="preserve"> </w:t>
+      </w:r>
+      <w:proofErr w:type="spellStart"/>
+      <w:r>
+        <w:t>geeks</w:t>
+      </w:r>
+      <w:proofErr w:type="spellEnd"/>
+      <w:r>
+        <w:t>. 2024, 2024-5-10. Dostupné z: </w:t>
       </w:r>
       <w:hyperlink r:id="rId16" w:history="1">
         <w:r>
@@ -4784,7 +5754,7 @@
       <w:r>
         <w:t>. [cit. 2024-11-12].</w:t>
       </w:r>
-      <w:bookmarkEnd w:id="46"/>
+      <w:bookmarkEnd w:id="45"/>
     </w:p>
     <w:p>
       <w:pPr>
@@ -4792,7 +5762,79 @@
       </w:pPr>
       <w:bookmarkStart w:id="47" w:name="_Ref187595267"/>
       <w:r>
-        <w:t>WESTERN DIGITAL. RAID Storage Solutions &amp; RAID Arrays. Online. WESTERN DIGITAL. High-Capacity HDDs for PCs, NAS, Gaming, Data Centers, and AI Data Cycles. 2024. Dostupné z: </w:t>
+        <w:t xml:space="preserve">WESTERN DIGITAL. RAID </w:t>
+      </w:r>
+      <w:proofErr w:type="spellStart"/>
+      <w:r>
+        <w:t>Storage</w:t>
+      </w:r>
+      <w:proofErr w:type="spellEnd"/>
+      <w:r>
+        <w:t xml:space="preserve"> </w:t>
+      </w:r>
+      <w:proofErr w:type="spellStart"/>
+      <w:r>
+        <w:t>Solutions</w:t>
+      </w:r>
+      <w:proofErr w:type="spellEnd"/>
+      <w:r>
+        <w:t xml:space="preserve"> &amp; RAID </w:t>
+      </w:r>
+      <w:proofErr w:type="spellStart"/>
+      <w:r>
+        <w:t>Arrays</w:t>
+      </w:r>
+      <w:proofErr w:type="spellEnd"/>
+      <w:r>
+        <w:t xml:space="preserve">. Online. WESTERN DIGITAL. </w:t>
+      </w:r>
+      <w:proofErr w:type="spellStart"/>
+      <w:r>
+        <w:t>High-Capacity</w:t>
+      </w:r>
+      <w:proofErr w:type="spellEnd"/>
+      <w:r>
+        <w:t xml:space="preserve"> </w:t>
+      </w:r>
+      <w:proofErr w:type="spellStart"/>
+      <w:r>
+        <w:t>HDDs</w:t>
+      </w:r>
+      <w:proofErr w:type="spellEnd"/>
+      <w:r>
+        <w:t xml:space="preserve"> </w:t>
+      </w:r>
+      <w:proofErr w:type="spellStart"/>
+      <w:r>
+        <w:t>for</w:t>
+      </w:r>
+      <w:proofErr w:type="spellEnd"/>
+      <w:r>
+        <w:t xml:space="preserve"> </w:t>
+      </w:r>
+      <w:proofErr w:type="spellStart"/>
+      <w:r>
+        <w:t>PCs</w:t>
+      </w:r>
+      <w:proofErr w:type="spellEnd"/>
+      <w:r>
+        <w:t xml:space="preserve">, NAS, Gaming, Data </w:t>
+      </w:r>
+      <w:proofErr w:type="spellStart"/>
+      <w:r>
+        <w:t>Centers</w:t>
+      </w:r>
+      <w:proofErr w:type="spellEnd"/>
+      <w:r>
+        <w:t xml:space="preserve">, and AI Data </w:t>
+      </w:r>
+      <w:proofErr w:type="spellStart"/>
+      <w:r>
+        <w:t>Cycles</w:t>
+      </w:r>
+      <w:proofErr w:type="spellEnd"/>
+      <w:r>
+        <w:t>. 2024. Dostupné z: </w:t>
       </w:r>
       <w:hyperlink r:id="rId17" w:history="1">
         <w:r>
@@ -4801,13 +5843,41 @@
             <w:color w:val="auto"/>
             <w:u w:val="none"/>
           </w:rPr>
-          <w:t>https://www.westerndigital.com/solutions/raid</w:t>
+          <w:t>https://www.westerndigital.com/</w:t>
         </w:r>
+        <w:proofErr w:type="spellStart"/>
+        <w:r>
+          <w:rPr>
+            <w:rStyle w:val="Hypertextovodkaz"/>
+            <w:color w:val="auto"/>
+            <w:u w:val="none"/>
+          </w:rPr>
+          <w:t>solutions</w:t>
+        </w:r>
+        <w:proofErr w:type="spellEnd"/>
+        <w:r>
+          <w:rPr>
+            <w:rStyle w:val="Hypertextovodkaz"/>
+            <w:color w:val="auto"/>
+            <w:u w:val="none"/>
+          </w:rPr>
+          <w:t>/</w:t>
+        </w:r>
+        <w:proofErr w:type="spellStart"/>
+        <w:r>
+          <w:rPr>
+            <w:rStyle w:val="Hypertextovodkaz"/>
+            <w:color w:val="auto"/>
+            <w:u w:val="none"/>
+          </w:rPr>
+          <w:t>raid</w:t>
+        </w:r>
+        <w:proofErr w:type="spellEnd"/>
       </w:hyperlink>
       <w:r>
         <w:t>. [cit. 2024-11-11].</w:t>
       </w:r>
-      <w:bookmarkEnd w:id="45"/>
+      <w:bookmarkEnd w:id="46"/>
       <w:bookmarkEnd w:id="47"/>
     </w:p>
     <w:p>
@@ -4816,7 +5886,15 @@
       </w:pPr>
       <w:bookmarkStart w:id="48" w:name="_Ref182413836"/>
       <w:r>
-        <w:t>MASTERDC. RAID disková pole: jaké jsou základní typy a v čem se liší? Online. MasterDC. 2024. Dostupné z: </w:t>
+        <w:t xml:space="preserve">MASTERDC. RAID disková pole: jaké jsou základní typy a v čem se liší? Online. </w:t>
+      </w:r>
+      <w:proofErr w:type="spellStart"/>
+      <w:r>
+        <w:t>MasterDC</w:t>
+      </w:r>
+      <w:proofErr w:type="spellEnd"/>
+      <w:r>
+        <w:t>. 2024. Dostupné z: </w:t>
       </w:r>
       <w:hyperlink r:id="rId18" w:history="1">
         <w:r>
@@ -4835,23 +5913,96 @@
     </w:p>
     <w:p>
       <w:pPr>
+        <w:pStyle w:val="Seznampouitliteratury"/>
+      </w:pPr>
+      <w:bookmarkStart w:id="49" w:name="_Ref188121200"/>
+      <w:r>
+        <w:t>NORDVPN. </w:t>
+      </w:r>
+      <w:proofErr w:type="spellStart"/>
+      <w:r>
+        <w:rPr>
+          <w:i/>
+          <w:iCs/>
+        </w:rPr>
+        <w:t>Secure</w:t>
+      </w:r>
+      <w:proofErr w:type="spellEnd"/>
+      <w:r>
+        <w:rPr>
+          <w:i/>
+          <w:iCs/>
+        </w:rPr>
+        <w:t xml:space="preserve"> </w:t>
+      </w:r>
+      <w:proofErr w:type="spellStart"/>
+      <w:r>
+        <w:rPr>
+          <w:i/>
+          <w:iCs/>
+        </w:rPr>
+        <w:t>File</w:t>
+      </w:r>
+      <w:proofErr w:type="spellEnd"/>
+      <w:r>
+        <w:rPr>
+          <w:i/>
+          <w:iCs/>
+        </w:rPr>
+        <w:t xml:space="preserve"> Transfer </w:t>
+      </w:r>
+      <w:proofErr w:type="spellStart"/>
+      <w:r>
+        <w:rPr>
+          <w:i/>
+          <w:iCs/>
+        </w:rPr>
+        <w:t>Protocol</w:t>
+      </w:r>
+      <w:proofErr w:type="spellEnd"/>
+      <w:r>
+        <w:t xml:space="preserve">. Online. NORDVPN. </w:t>
+      </w:r>
+      <w:proofErr w:type="spellStart"/>
+      <w:r>
+        <w:t>NordVPN</w:t>
+      </w:r>
+      <w:proofErr w:type="spellEnd"/>
+      <w:r>
+        <w:t>. 2012. Dostupné z: </w:t>
+      </w:r>
+      <w:hyperlink r:id="rId19" w:history="1">
+        <w:r>
+          <w:rPr>
+            <w:rStyle w:val="Hypertextovodkaz"/>
+          </w:rPr>
+          <w:t>https://nordvpn.com/cybersecurity/glossary/secure-file-transfer-protocol/</w:t>
+        </w:r>
+      </w:hyperlink>
+      <w:r>
+        <w:t>. [cit. 2025-01-18].</w:t>
+      </w:r>
+      <w:bookmarkEnd w:id="49"/>
+    </w:p>
+    <w:p>
+      <w:pPr>
         <w:pStyle w:val="uvodzaver"/>
       </w:pPr>
-      <w:bookmarkStart w:id="49" w:name="_Toc144753411"/>
-      <w:bookmarkStart w:id="50" w:name="_Toc144746942"/>
-      <w:bookmarkStart w:id="51" w:name="_Toc515880904"/>
-      <w:bookmarkStart w:id="52" w:name="_Toc182482240"/>
+      <w:bookmarkStart w:id="50" w:name="_Toc144753411"/>
+      <w:bookmarkStart w:id="51" w:name="_Toc144746942"/>
+      <w:bookmarkStart w:id="52" w:name="_Toc515880904"/>
+      <w:bookmarkStart w:id="53" w:name="_Toc182482240"/>
       <w:r>
         <w:lastRenderedPageBreak/>
         <w:t>S</w:t>
       </w:r>
-      <w:bookmarkEnd w:id="49"/>
       <w:bookmarkEnd w:id="50"/>
       <w:bookmarkEnd w:id="51"/>
+      <w:bookmarkEnd w:id="52"/>
       <w:r>
         <w:t>eznam použitých symbolů a zkratek</w:t>
       </w:r>
-      <w:bookmarkEnd w:id="52"/>
+      <w:bookmarkEnd w:id="53"/>
     </w:p>
     <w:tbl>
       <w:tblPr>
@@ -5237,21 +6388,21 @@
       <w:pPr>
         <w:pStyle w:val="uvodzaver"/>
       </w:pPr>
-      <w:bookmarkStart w:id="53" w:name="_Toc144753412"/>
-      <w:bookmarkStart w:id="54" w:name="_Toc144746943"/>
-      <w:bookmarkStart w:id="55" w:name="_Toc515880905"/>
-      <w:bookmarkStart w:id="56" w:name="_Toc182482241"/>
+      <w:bookmarkStart w:id="54" w:name="_Toc144753412"/>
+      <w:bookmarkStart w:id="55" w:name="_Toc144746943"/>
+      <w:bookmarkStart w:id="56" w:name="_Toc515880905"/>
+      <w:bookmarkStart w:id="57" w:name="_Toc182482241"/>
       <w:r>
         <w:lastRenderedPageBreak/>
         <w:t>S</w:t>
       </w:r>
-      <w:bookmarkEnd w:id="53"/>
       <w:bookmarkEnd w:id="54"/>
       <w:bookmarkEnd w:id="55"/>
+      <w:bookmarkEnd w:id="56"/>
       <w:r>
         <w:t>eznam obrázků</w:t>
       </w:r>
-      <w:bookmarkEnd w:id="56"/>
+      <w:bookmarkEnd w:id="57"/>
     </w:p>
     <w:p>
       <w:pPr>
@@ -5563,12 +6714,12 @@
       <w:pPr>
         <w:pStyle w:val="uvodzaver"/>
       </w:pPr>
-      <w:bookmarkStart w:id="57" w:name="_Toc182482242"/>
+      <w:bookmarkStart w:id="58" w:name="_Toc182482242"/>
       <w:r>
         <w:lastRenderedPageBreak/>
         <w:t>Seznam tabulek</w:t>
       </w:r>
-      <w:bookmarkEnd w:id="57"/>
+      <w:bookmarkEnd w:id="58"/>
     </w:p>
     <w:p>
       <w:pPr>
@@ -5615,32 +6766,32 @@
       <w:pPr>
         <w:pStyle w:val="uvodzaver"/>
       </w:pPr>
-      <w:bookmarkStart w:id="58" w:name="_Toc144753414"/>
-      <w:bookmarkStart w:id="59" w:name="_Toc144746945"/>
-      <w:bookmarkStart w:id="60" w:name="_Toc515880907"/>
-      <w:bookmarkStart w:id="61" w:name="_Toc182482243"/>
+      <w:bookmarkStart w:id="59" w:name="_Toc144753414"/>
+      <w:bookmarkStart w:id="60" w:name="_Toc144746945"/>
+      <w:bookmarkStart w:id="61" w:name="_Toc515880907"/>
+      <w:bookmarkStart w:id="62" w:name="_Toc182482243"/>
       <w:r>
         <w:lastRenderedPageBreak/>
         <w:t>S</w:t>
       </w:r>
-      <w:bookmarkEnd w:id="58"/>
       <w:bookmarkEnd w:id="59"/>
       <w:bookmarkEnd w:id="60"/>
+      <w:bookmarkEnd w:id="61"/>
       <w:r>
         <w:t>eznam příloh</w:t>
       </w:r>
-      <w:bookmarkEnd w:id="61"/>
+      <w:bookmarkEnd w:id="62"/>
     </w:p>
     <w:p>
       <w:r>
         <w:t>Prázdná šablona maturitní práce</w:t>
       </w:r>
-      <w:bookmarkStart w:id="62" w:name="_Toc144746946"/>
+      <w:bookmarkStart w:id="63" w:name="_Toc144746946"/>
       <w:bookmarkEnd w:id="1"/>
-      <w:bookmarkEnd w:id="62"/>
+      <w:bookmarkEnd w:id="63"/>
     </w:p>
     <w:sectPr>
-      <w:footerReference w:type="default" r:id="rId19"/>
+      <w:footerReference w:type="default" r:id="rId20"/>
       <w:pgSz w:w="11906" w:h="16838"/>
       <w:pgMar w:top="1701" w:right="1418" w:bottom="1701" w:left="2268" w:header="709" w:footer="709" w:gutter="0"/>
       <w:cols w:space="708"/>

</xml_diff>

<commit_message>
Doplněno MySQL, přidáno CSS, HTML
</commit_message>
<xml_diff>
--- a/Documentation/Technická dokumentace - RAID Pole.docx
+++ b/Documentation/Technická dokumentace - RAID Pole.docx
@@ -809,12 +809,21 @@
             <w:pPr>
               <w:spacing w:after="0"/>
             </w:pPr>
+            <w:proofErr w:type="gramStart"/>
             <w:r>
               <w:rPr>
                 <w:rFonts w:ascii="Calibri" w:eastAsia="Calibri" w:hAnsi="Calibri" w:cs="Calibri"/>
                 <w:b/>
               </w:rPr>
-              <w:t>15 - 25 stránek textu</w:t>
+              <w:t>15 - 25</w:t>
+            </w:r>
+            <w:proofErr w:type="gramEnd"/>
+            <w:r>
+              <w:rPr>
+                <w:rFonts w:ascii="Calibri" w:eastAsia="Calibri" w:hAnsi="Calibri" w:cs="Calibri"/>
+                <w:b/>
+              </w:rPr>
+              <w:t xml:space="preserve"> stránek textu</w:t>
             </w:r>
           </w:p>
         </w:tc>
@@ -1906,7 +1915,7 @@
         <w:rPr>
           <w:noProof/>
         </w:rPr>
-        <w:t>28. ledna 2025</w:t>
+        <w:t>5. února 2025</w:t>
       </w:r>
       <w:r>
         <w:fldChar w:fldCharType="end"/>
@@ -1968,7 +1977,7 @@
         <w:rPr>
           <w:noProof/>
         </w:rPr>
-        <w:t>28. ledna 2025</w:t>
+        <w:t>5. února 2025</w:t>
       </w:r>
       <w:r>
         <w:fldChar w:fldCharType="end"/>
@@ -3972,7 +3981,13 @@
       </w:r>
       <w:proofErr w:type="spellStart"/>
       <w:r>
-        <w:t>Processor</w:t>
+        <w:t>P</w:t>
+      </w:r>
+      <w:r>
+        <w:t>rep</w:t>
+      </w:r>
+      <w:r>
+        <w:t>rocessor</w:t>
       </w:r>
       <w:proofErr w:type="spellEnd"/>
       <w:r>
@@ -4487,7 +4502,7 @@
         </w:rPr>
         <w:lastRenderedPageBreak/>
         <w:drawing>
-          <wp:inline distT="0" distB="0" distL="0" distR="0" wp14:anchorId="566FEB79" wp14:editId="6AFFB709">
+          <wp:inline distT="0" distB="0" distL="0" distR="0" wp14:anchorId="566FEB79" wp14:editId="54B8FA10">
             <wp:extent cx="3600000" cy="1803600"/>
             <wp:effectExtent l="0" t="0" r="635" b="6350"/>
             <wp:docPr id="475775646" name="Obrázek 4" descr="RAID-0"/>
@@ -4644,7 +4659,7 @@
           <w:noProof/>
         </w:rPr>
         <w:drawing>
-          <wp:inline distT="0" distB="0" distL="0" distR="0" wp14:anchorId="17CDFC12" wp14:editId="5A9A42C0">
+          <wp:inline distT="0" distB="0" distL="0" distR="0" wp14:anchorId="17CDFC12" wp14:editId="78CFBE00">
             <wp:extent cx="3600000" cy="1800000"/>
             <wp:effectExtent l="0" t="0" r="635" b="0"/>
             <wp:docPr id="481301732" name="Obrázek 5" descr="Raid-1"/>
@@ -4815,7 +4830,7 @@
           <w:noProof/>
         </w:rPr>
         <w:drawing>
-          <wp:inline distT="0" distB="0" distL="0" distR="0" wp14:anchorId="2DBD883D" wp14:editId="19EE009D">
+          <wp:inline distT="0" distB="0" distL="0" distR="0" wp14:anchorId="2DBD883D" wp14:editId="59B7BCB8">
             <wp:extent cx="3600000" cy="1800000"/>
             <wp:effectExtent l="0" t="0" r="635" b="0"/>
             <wp:docPr id="1410692107" name="Obrázek 6" descr="Raid-5"/>
@@ -5832,7 +5847,13 @@
       </w:r>
       <w:proofErr w:type="spellEnd"/>
       <w:r>
-        <w:t xml:space="preserve"> je světově nejpopulárnější open source databázový systém. Databáze jsou nedílná součást dnešních aplikací. Používají se například při vyhledávání na webu, přihlašování, provozu eshopu nebo při platbách. </w:t>
+        <w:t xml:space="preserve"> je světově nejpopulárnější open source databázový systém. Databáze jsou nedílná součást dnešních aplikací. Používají se například při vyhledávání na webu, přihlašování, provozu </w:t>
+      </w:r>
+      <w:r>
+        <w:t>e-shopu</w:t>
+      </w:r>
+      <w:r>
+        <w:t xml:space="preserve"> nebo při platbách. </w:t>
       </w:r>
       <w:proofErr w:type="spellStart"/>
       <w:r>
@@ -5890,10 +5911,7 @@
         <w:t xml:space="preserve"> (Strukturovaný Dotazovací Jazyk). </w:t>
       </w:r>
       <w:r>
-        <w:t>Používá se pro získání, aktualizaci, odstranění a další manipulaci s daty v relační databázi</w:t>
-      </w:r>
-      <w:r>
-        <w:t xml:space="preserve">. </w:t>
+        <w:t xml:space="preserve">Používá se pro získání, aktualizaci, odstranění a další manipulaci s daty v relační databázi. </w:t>
       </w:r>
       <w:r>
         <w:fldChar w:fldCharType="begin"/>
@@ -5918,10 +5936,7 @@
       </w:r>
       <w:proofErr w:type="spellEnd"/>
       <w:r>
-        <w:t xml:space="preserve"> je založena na SQL relační databázi. Je navržen pro skladování a zprávu strukturovaných dat, ale v nedávné době byla zavedena podpora pro JSON data. Tyto změny zavedla společnost Oracle</w:t>
-      </w:r>
-      <w:r>
-        <w:t xml:space="preserve">. </w:t>
+        <w:t xml:space="preserve"> je založena na SQL relační databázi. Je navržen pro skladování a zprávu strukturovaných dat, ale v nedávné době byla zavedena podpora pro JSON data. Tyto změny zavedla společnost Oracle. </w:t>
       </w:r>
       <w:r>
         <w:fldChar w:fldCharType="begin"/>
@@ -5934,6 +5949,306 @@
       </w:r>
       <w:r>
         <w:t>[6]</w:t>
+      </w:r>
+      <w:r>
+        <w:fldChar w:fldCharType="end"/>
+      </w:r>
+    </w:p>
+    <w:p>
+      <w:pPr>
+        <w:pStyle w:val="Nadpis3"/>
+      </w:pPr>
+      <w:r>
+        <w:t xml:space="preserve">Benefity </w:t>
+      </w:r>
+      <w:proofErr w:type="spellStart"/>
+      <w:r>
+        <w:t>MySQL</w:t>
+      </w:r>
+      <w:proofErr w:type="spellEnd"/>
+    </w:p>
+    <w:p>
+      <w:pPr>
+        <w:pStyle w:val="Pokraovn"/>
+      </w:pPr>
+      <w:proofErr w:type="spellStart"/>
+      <w:r>
+        <w:t>MySQL</w:t>
+      </w:r>
+      <w:proofErr w:type="spellEnd"/>
+      <w:r>
+        <w:t xml:space="preserve"> je rychlá, spolehlivé, dobře škálovatelné a jednoduché na použití. Původně bylo navrženo pro </w:t>
+      </w:r>
+      <w:r>
+        <w:t xml:space="preserve">rychlou </w:t>
+      </w:r>
+      <w:r>
+        <w:t>práci s velkými databázem</w:t>
+      </w:r>
+      <w:r>
+        <w:t>i</w:t>
+      </w:r>
+      <w:r>
+        <w:t xml:space="preserve">, proto je používáno ve vysoce náročných prostředí již několik let. </w:t>
+      </w:r>
+      <w:proofErr w:type="spellStart"/>
+      <w:r>
+        <w:t>MySQL</w:t>
+      </w:r>
+      <w:proofErr w:type="spellEnd"/>
+      <w:r>
+        <w:t xml:space="preserve"> má mnoho bohatých nástrojů a sety funkcí. Také je stále ve vývoji společností Oracle, aby byla zaručena funkčnost a stabilita.</w:t>
+      </w:r>
+      <w:r>
+        <w:t xml:space="preserve"> </w:t>
+      </w:r>
+      <w:r>
+        <w:fldChar w:fldCharType="begin"/>
+      </w:r>
+      <w:r>
+        <w:instrText xml:space="preserve"> REF _Ref188992016 \r \h </w:instrText>
+      </w:r>
+      <w:r>
+        <w:fldChar w:fldCharType="separate"/>
+      </w:r>
+      <w:r>
+        <w:t>[6]</w:t>
+      </w:r>
+      <w:r>
+        <w:fldChar w:fldCharType="end"/>
+      </w:r>
+    </w:p>
+    <w:p>
+      <w:pPr>
+        <w:pStyle w:val="Nadpis2"/>
+      </w:pPr>
+      <w:r>
+        <w:t>HTML</w:t>
+      </w:r>
+    </w:p>
+    <w:p>
+      <w:pPr>
+        <w:pStyle w:val="Pokraovn"/>
+      </w:pPr>
+      <w:r>
+        <w:t xml:space="preserve">HTML znamená </w:t>
+      </w:r>
+      <w:proofErr w:type="spellStart"/>
+      <w:r>
+        <w:t>HyperText</w:t>
+      </w:r>
+      <w:proofErr w:type="spellEnd"/>
+      <w:r>
+        <w:t xml:space="preserve"> </w:t>
+      </w:r>
+      <w:proofErr w:type="spellStart"/>
+      <w:r>
+        <w:t>Markup</w:t>
+      </w:r>
+      <w:proofErr w:type="spellEnd"/>
+      <w:r>
+        <w:t xml:space="preserve"> </w:t>
+      </w:r>
+      <w:proofErr w:type="spellStart"/>
+      <w:r>
+        <w:t>Language</w:t>
+      </w:r>
+      <w:proofErr w:type="spellEnd"/>
+      <w:r>
+        <w:t>. Jedná se o značkovací jazyk, nikoli programovací, to znamená, že určuje zobrazení na stránce. Je to standartní jazyk pro vytváření webových stránek. Formuje základní strukturu webových stránek a poté je doplněn CSS</w:t>
+      </w:r>
+      <w:r>
+        <w:t xml:space="preserve"> (</w:t>
+      </w:r>
+      <w:proofErr w:type="spellStart"/>
+      <w:r>
+        <w:t>Cascading</w:t>
+      </w:r>
+      <w:proofErr w:type="spellEnd"/>
+      <w:r>
+        <w:t xml:space="preserve"> Style </w:t>
+      </w:r>
+      <w:proofErr w:type="spellStart"/>
+      <w:r>
+        <w:t>Sheets</w:t>
+      </w:r>
+      <w:proofErr w:type="spellEnd"/>
+      <w:r>
+        <w:t>)</w:t>
+      </w:r>
+      <w:r>
+        <w:t xml:space="preserve"> styly a</w:t>
+      </w:r>
+      <w:r>
+        <w:t xml:space="preserve"> </w:t>
+      </w:r>
+      <w:r>
+        <w:t xml:space="preserve">JavaScript interaktivitou. </w:t>
+      </w:r>
+      <w:r>
+        <w:fldChar w:fldCharType="begin"/>
+      </w:r>
+      <w:r>
+        <w:instrText xml:space="preserve"> REF _Ref189686813 \r \h </w:instrText>
+      </w:r>
+      <w:r>
+        <w:fldChar w:fldCharType="separate"/>
+      </w:r>
+      <w:r>
+        <w:t>[7]</w:t>
+      </w:r>
+      <w:r>
+        <w:fldChar w:fldCharType="end"/>
+      </w:r>
+    </w:p>
+    <w:p>
+      <w:pPr>
+        <w:pStyle w:val="Nadpis3"/>
+      </w:pPr>
+      <w:r>
+        <w:t>HTML elementy a tagy</w:t>
+      </w:r>
+    </w:p>
+    <w:p>
+      <w:pPr>
+        <w:pStyle w:val="Pokraovn"/>
+      </w:pPr>
+      <w:r>
+        <w:t xml:space="preserve">HTML elementy jsou kompletní struktura. Skládá se většinou z otevíracího tagu, obsahu a uzavírajícího tagu. </w:t>
+      </w:r>
+      <w:r>
+        <w:fldChar w:fldCharType="begin"/>
+      </w:r>
+      <w:r>
+        <w:instrText xml:space="preserve"> REF _Ref189686813 \r \h </w:instrText>
+      </w:r>
+      <w:r>
+        <w:fldChar w:fldCharType="separate"/>
+      </w:r>
+      <w:r>
+        <w:t>[7]</w:t>
+      </w:r>
+      <w:r>
+        <w:fldChar w:fldCharType="end"/>
+      </w:r>
+    </w:p>
+    <w:p>
+      <w:r>
+        <w:t xml:space="preserve">Tagy jsou klíčová slova uzavřená v závorkách </w:t>
+      </w:r>
+      <w:r>
+        <w:t>(&lt;&gt;</w:t>
+      </w:r>
+      <w:r>
+        <w:t xml:space="preserve">), které </w:t>
+      </w:r>
+      <w:r>
+        <w:t xml:space="preserve">určují, jaký obsah má prohlížeč očekávat a podle toho je zpracovat </w:t>
+      </w:r>
+      <w:r>
+        <w:fldChar w:fldCharType="begin"/>
+      </w:r>
+      <w:r>
+        <w:instrText xml:space="preserve"> REF _Ref189686813 \r \h </w:instrText>
+      </w:r>
+      <w:r>
+        <w:fldChar w:fldCharType="separate"/>
+      </w:r>
+      <w:r>
+        <w:t>[7]</w:t>
+      </w:r>
+      <w:r>
+        <w:fldChar w:fldCharType="end"/>
+      </w:r>
+      <w:r>
+        <w:t>. Tagy se dělí na párové (př. &lt;div&gt; &lt;/div&gt;) a nepárové (př. &lt;</w:t>
+      </w:r>
+      <w:proofErr w:type="spellStart"/>
+      <w:r>
+        <w:t>img</w:t>
+      </w:r>
+      <w:proofErr w:type="spellEnd"/>
+      <w:r>
+        <w:t xml:space="preserve">&gt;). Tagy mohou obsahovat atributy (např. </w:t>
+      </w:r>
+      <w:proofErr w:type="spellStart"/>
+      <w:r>
+        <w:t>class</w:t>
+      </w:r>
+      <w:proofErr w:type="spellEnd"/>
+      <w:r>
+        <w:t xml:space="preserve">, style, id, </w:t>
+      </w:r>
+      <w:proofErr w:type="spellStart"/>
+      <w:proofErr w:type="gramStart"/>
+      <w:r>
+        <w:t>href</w:t>
+      </w:r>
+      <w:proofErr w:type="spellEnd"/>
+      <w:r>
+        <w:t>,..</w:t>
+      </w:r>
+      <w:proofErr w:type="gramEnd"/>
+      <w:r>
+        <w:t>), pokud jsou párové, tak i obsah vnořený v nich.</w:t>
+      </w:r>
+    </w:p>
+    <w:p>
+      <w:r>
+        <w:lastRenderedPageBreak/>
+        <w:t>HTML kód zpracovává prohlížeč. Elementy v kódu jsou zpracovávány postupně, od shora dolů, zároveň při jejich zpracování dochází k vykreslení ve webovém prohlížeči.</w:t>
+      </w:r>
+    </w:p>
+    <w:p>
+      <w:pPr>
+        <w:pStyle w:val="Nadpis2"/>
+      </w:pPr>
+      <w:r>
+        <w:t>CSS</w:t>
+      </w:r>
+    </w:p>
+    <w:p>
+      <w:pPr>
+        <w:pStyle w:val="Pokraovn"/>
+      </w:pPr>
+      <w:r>
+        <w:t xml:space="preserve">CSS stojí za názvem </w:t>
+      </w:r>
+      <w:proofErr w:type="spellStart"/>
+      <w:r>
+        <w:t>Cascading</w:t>
+      </w:r>
+      <w:proofErr w:type="spellEnd"/>
+      <w:r>
+        <w:t xml:space="preserve"> Style </w:t>
+      </w:r>
+      <w:proofErr w:type="spellStart"/>
+      <w:r>
+        <w:t>Sheets</w:t>
+      </w:r>
+      <w:proofErr w:type="spellEnd"/>
+      <w:r>
+        <w:t xml:space="preserve"> (kaskádové styly). Používá se pro stylování a vylepšování vzhledové stránky webů. CSS je jedna ze tří hlavních komponent webové stránky společně s HTML a </w:t>
+      </w:r>
+      <w:proofErr w:type="spellStart"/>
+      <w:r>
+        <w:t>JavaScriptem</w:t>
+      </w:r>
+      <w:proofErr w:type="spellEnd"/>
+      <w:r>
+        <w:t xml:space="preserve">. CSS vyšlo roku 1996, tři roky po HTML. Hlavní účel byl zavedení grafiky na webové stránky. </w:t>
+      </w:r>
+      <w:r>
+        <w:fldChar w:fldCharType="begin"/>
+      </w:r>
+      <w:r>
+        <w:instrText xml:space="preserve"> REF _Ref189688444 \r \h </w:instrText>
+      </w:r>
+      <w:r>
+        <w:fldChar w:fldCharType="separate"/>
+      </w:r>
+      <w:r>
+        <w:t>[8]</w:t>
       </w:r>
       <w:r>
         <w:fldChar w:fldCharType="end"/>
@@ -6556,7 +6871,35 @@
           <w:rPr>
             <w:rStyle w:val="Hypertextovodkaz"/>
           </w:rPr>
-          <w:t>/mysql/what-is-mysql/</w:t>
+          <w:t>/</w:t>
+        </w:r>
+        <w:proofErr w:type="spellStart"/>
+        <w:r>
+          <w:rPr>
+            <w:rStyle w:val="Hypertextovodkaz"/>
+          </w:rPr>
+          <w:t>mysql</w:t>
+        </w:r>
+        <w:proofErr w:type="spellEnd"/>
+        <w:r>
+          <w:rPr>
+            <w:rStyle w:val="Hypertextovodkaz"/>
+          </w:rPr>
+          <w:t>/</w:t>
+        </w:r>
+        <w:proofErr w:type="spellStart"/>
+        <w:r>
+          <w:rPr>
+            <w:rStyle w:val="Hypertextovodkaz"/>
+          </w:rPr>
+          <w:t>what-is-mysql</w:t>
+        </w:r>
+        <w:proofErr w:type="spellEnd"/>
+        <w:r>
+          <w:rPr>
+            <w:rStyle w:val="Hypertextovodkaz"/>
+          </w:rPr>
+          <w:t>/</w:t>
         </w:r>
       </w:hyperlink>
       <w:r>
@@ -6566,23 +6909,105 @@
     </w:p>
     <w:p>
       <w:pPr>
+        <w:pStyle w:val="Seznampouitliteratury"/>
+      </w:pPr>
+      <w:bookmarkStart w:id="52" w:name="_Ref189686813"/>
+      <w:r>
+        <w:t>GEEKSFORGEEKS. </w:t>
+      </w:r>
+      <w:proofErr w:type="spellStart"/>
+      <w:r>
+        <w:rPr>
+          <w:i/>
+          <w:iCs/>
+        </w:rPr>
+        <w:t>GeeksforGeeks</w:t>
+      </w:r>
+      <w:proofErr w:type="spellEnd"/>
+      <w:r>
+        <w:t xml:space="preserve">. Online. GEEKSFORGEEKS. HTML </w:t>
+      </w:r>
+      <w:proofErr w:type="spellStart"/>
+      <w:r>
+        <w:t>Introduction</w:t>
+      </w:r>
+      <w:proofErr w:type="spellEnd"/>
+      <w:r>
+        <w:t>. 2024-12-24. Dostupné z: </w:t>
+      </w:r>
+      <w:hyperlink r:id="rId22" w:history="1">
+        <w:r>
+          <w:rPr>
+            <w:rStyle w:val="Hypertextovodkaz"/>
+          </w:rPr>
+          <w:t>https://www.geeksforgeeks.org/</w:t>
+        </w:r>
+      </w:hyperlink>
+      <w:r>
+        <w:t>. [cit. 2025-02-05].</w:t>
+      </w:r>
+      <w:bookmarkEnd w:id="52"/>
+    </w:p>
+    <w:p>
+      <w:pPr>
+        <w:pStyle w:val="Seznampouitliteratury"/>
+      </w:pPr>
+      <w:bookmarkStart w:id="53" w:name="_Ref189688444"/>
+      <w:r>
+        <w:t>GEEKSFORGEEKS. </w:t>
+      </w:r>
+      <w:proofErr w:type="spellStart"/>
+      <w:r>
+        <w:rPr>
+          <w:i/>
+          <w:iCs/>
+        </w:rPr>
+        <w:t>GeeksforGeeks</w:t>
+      </w:r>
+      <w:proofErr w:type="spellEnd"/>
+      <w:r>
+        <w:t xml:space="preserve">. Online. GEEKSFORGEEKS. CSS </w:t>
+      </w:r>
+      <w:proofErr w:type="spellStart"/>
+      <w:r>
+        <w:t>Tutorial</w:t>
+      </w:r>
+      <w:proofErr w:type="spellEnd"/>
+      <w:r>
+        <w:t>. 04-02-2025. Dostupné z: </w:t>
+      </w:r>
+      <w:hyperlink r:id="rId23" w:history="1">
+        <w:r>
+          <w:rPr>
+            <w:rStyle w:val="Hypertextovodkaz"/>
+          </w:rPr>
+          <w:t>https://www.geeksforgeeks.org/</w:t>
+        </w:r>
+      </w:hyperlink>
+      <w:r>
+        <w:t>. [cit. 2025-02-05].</w:t>
+      </w:r>
+      <w:bookmarkEnd w:id="53"/>
+    </w:p>
+    <w:p>
+      <w:pPr>
         <w:pStyle w:val="uvodzaver"/>
       </w:pPr>
-      <w:bookmarkStart w:id="52" w:name="_Toc144753411"/>
-      <w:bookmarkStart w:id="53" w:name="_Toc144746942"/>
-      <w:bookmarkStart w:id="54" w:name="_Toc515880904"/>
-      <w:bookmarkStart w:id="55" w:name="_Toc182482240"/>
+      <w:bookmarkStart w:id="54" w:name="_Toc144753411"/>
+      <w:bookmarkStart w:id="55" w:name="_Toc144746942"/>
+      <w:bookmarkStart w:id="56" w:name="_Toc515880904"/>
+      <w:bookmarkStart w:id="57" w:name="_Toc182482240"/>
       <w:r>
         <w:lastRenderedPageBreak/>
         <w:t>S</w:t>
       </w:r>
-      <w:bookmarkEnd w:id="52"/>
-      <w:bookmarkEnd w:id="53"/>
       <w:bookmarkEnd w:id="54"/>
+      <w:bookmarkEnd w:id="55"/>
+      <w:bookmarkEnd w:id="56"/>
       <w:r>
         <w:t>eznam použitých symbolů a zkratek</w:t>
       </w:r>
-      <w:bookmarkEnd w:id="55"/>
+      <w:bookmarkEnd w:id="57"/>
     </w:p>
     <w:tbl>
       <w:tblPr>
@@ -6968,21 +7393,21 @@
       <w:pPr>
         <w:pStyle w:val="uvodzaver"/>
       </w:pPr>
-      <w:bookmarkStart w:id="56" w:name="_Toc144753412"/>
-      <w:bookmarkStart w:id="57" w:name="_Toc144746943"/>
-      <w:bookmarkStart w:id="58" w:name="_Toc515880905"/>
-      <w:bookmarkStart w:id="59" w:name="_Toc182482241"/>
+      <w:bookmarkStart w:id="58" w:name="_Toc144753412"/>
+      <w:bookmarkStart w:id="59" w:name="_Toc144746943"/>
+      <w:bookmarkStart w:id="60" w:name="_Toc515880905"/>
+      <w:bookmarkStart w:id="61" w:name="_Toc182482241"/>
       <w:r>
         <w:lastRenderedPageBreak/>
         <w:t>S</w:t>
       </w:r>
-      <w:bookmarkEnd w:id="56"/>
-      <w:bookmarkEnd w:id="57"/>
       <w:bookmarkEnd w:id="58"/>
+      <w:bookmarkEnd w:id="59"/>
+      <w:bookmarkEnd w:id="60"/>
       <w:r>
         <w:t>eznam obrázků</w:t>
       </w:r>
-      <w:bookmarkEnd w:id="59"/>
+      <w:bookmarkEnd w:id="61"/>
     </w:p>
     <w:p>
       <w:pPr>
@@ -7294,12 +7719,12 @@
       <w:pPr>
         <w:pStyle w:val="uvodzaver"/>
       </w:pPr>
-      <w:bookmarkStart w:id="60" w:name="_Toc182482242"/>
+      <w:bookmarkStart w:id="62" w:name="_Toc182482242"/>
       <w:r>
         <w:lastRenderedPageBreak/>
         <w:t>Seznam tabulek</w:t>
       </w:r>
-      <w:bookmarkEnd w:id="60"/>
+      <w:bookmarkEnd w:id="62"/>
     </w:p>
     <w:p>
       <w:pPr>
@@ -7346,32 +7771,32 @@
       <w:pPr>
         <w:pStyle w:val="uvodzaver"/>
       </w:pPr>
-      <w:bookmarkStart w:id="61" w:name="_Toc144753414"/>
-      <w:bookmarkStart w:id="62" w:name="_Toc144746945"/>
-      <w:bookmarkStart w:id="63" w:name="_Toc515880907"/>
-      <w:bookmarkStart w:id="64" w:name="_Toc182482243"/>
+      <w:bookmarkStart w:id="63" w:name="_Toc144753414"/>
+      <w:bookmarkStart w:id="64" w:name="_Toc144746945"/>
+      <w:bookmarkStart w:id="65" w:name="_Toc515880907"/>
+      <w:bookmarkStart w:id="66" w:name="_Toc182482243"/>
       <w:r>
         <w:lastRenderedPageBreak/>
         <w:t>S</w:t>
       </w:r>
-      <w:bookmarkEnd w:id="61"/>
-      <w:bookmarkEnd w:id="62"/>
       <w:bookmarkEnd w:id="63"/>
+      <w:bookmarkEnd w:id="64"/>
+      <w:bookmarkEnd w:id="65"/>
       <w:r>
         <w:t>eznam příloh</w:t>
       </w:r>
-      <w:bookmarkEnd w:id="64"/>
+      <w:bookmarkEnd w:id="66"/>
     </w:p>
     <w:p>
       <w:r>
         <w:t>Prázdná šablona maturitní práce</w:t>
       </w:r>
-      <w:bookmarkStart w:id="65" w:name="_Toc144746946"/>
+      <w:bookmarkStart w:id="67" w:name="_Toc144746946"/>
       <w:bookmarkEnd w:id="1"/>
-      <w:bookmarkEnd w:id="65"/>
+      <w:bookmarkEnd w:id="67"/>
     </w:p>
     <w:sectPr>
-      <w:footerReference w:type="default" r:id="rId22"/>
+      <w:footerReference w:type="default" r:id="rId24"/>
       <w:pgSz w:w="11906" w:h="16838"/>
       <w:pgMar w:top="1701" w:right="1418" w:bottom="1701" w:left="2268" w:header="709" w:footer="709" w:gutter="0"/>
       <w:cols w:space="708"/>

</xml_diff>

<commit_message>
Praktická část - nastavení sftp klienta
</commit_message>
<xml_diff>
--- a/Documentation/Technická dokumentace - RAID Pole.docx
+++ b/Documentation/Technická dokumentace - RAID Pole.docx
@@ -791,12 +791,21 @@
             <w:pPr>
               <w:spacing w:after="0"/>
             </w:pPr>
+            <w:proofErr w:type="gramStart"/>
             <w:r>
               <w:rPr>
                 <w:rFonts w:ascii="Calibri" w:eastAsia="Calibri" w:hAnsi="Calibri" w:cs="Calibri"/>
                 <w:b/>
               </w:rPr>
-              <w:t>15 - 25 stránek textu</w:t>
+              <w:t>15 - 25</w:t>
+            </w:r>
+            <w:proofErr w:type="gramEnd"/>
+            <w:r>
+              <w:rPr>
+                <w:rFonts w:ascii="Calibri" w:eastAsia="Calibri" w:hAnsi="Calibri" w:cs="Calibri"/>
+                <w:b/>
+              </w:rPr>
+              <w:t xml:space="preserve"> stránek textu</w:t>
             </w:r>
           </w:p>
         </w:tc>
@@ -6706,7 +6715,7 @@
         </w:rPr>
         <w:lastRenderedPageBreak/>
         <w:drawing>
-          <wp:inline distT="0" distB="0" distL="0" distR="0" wp14:anchorId="566FEB79" wp14:editId="40589C64">
+          <wp:inline distT="0" distB="0" distL="0" distR="0" wp14:anchorId="566FEB79" wp14:editId="37F9062D">
             <wp:extent cx="3600000" cy="1803600"/>
             <wp:effectExtent l="0" t="0" r="635" b="6350"/>
             <wp:docPr id="475775646" name="Obrázek 4" descr="RAID-0"/>
@@ -6763,27 +6772,14 @@
       <w:r>
         <w:t xml:space="preserve">Obrázek </w:t>
       </w:r>
-      <w:r>
-        <w:fldChar w:fldCharType="begin"/>
-      </w:r>
-      <w:r>
-        <w:instrText xml:space="preserve"> SEQ Obrázek \* ARABIC </w:instrText>
-      </w:r>
-      <w:r>
-        <w:fldChar w:fldCharType="separate"/>
-      </w:r>
-      <w:r>
-        <w:rPr>
-          <w:noProof/>
-        </w:rPr>
-        <w:t>1</w:t>
-      </w:r>
-      <w:r>
-        <w:rPr>
-          <w:noProof/>
-        </w:rPr>
-        <w:fldChar w:fldCharType="end"/>
-      </w:r>
+      <w:fldSimple w:instr=" SEQ Obrázek \* ARABIC ">
+        <w:r>
+          <w:rPr>
+            <w:noProof/>
+          </w:rPr>
+          <w:t>1</w:t>
+        </w:r>
+      </w:fldSimple>
       <w:r>
         <w:t>: Ukázka funkcionality RAID 0</w:t>
       </w:r>
@@ -6876,7 +6872,7 @@
           <w:noProof/>
         </w:rPr>
         <w:drawing>
-          <wp:inline distT="0" distB="0" distL="0" distR="0" wp14:anchorId="17CDFC12" wp14:editId="3173BE4F">
+          <wp:inline distT="0" distB="0" distL="0" distR="0" wp14:anchorId="17CDFC12" wp14:editId="5929E9BE">
             <wp:extent cx="3600000" cy="1800000"/>
             <wp:effectExtent l="0" t="0" r="635" b="0"/>
             <wp:docPr id="481301732" name="Obrázek 5" descr="Raid-1"/>
@@ -6933,27 +6929,14 @@
       <w:r>
         <w:t xml:space="preserve">Obrázek </w:t>
       </w:r>
-      <w:r>
-        <w:fldChar w:fldCharType="begin"/>
-      </w:r>
-      <w:r>
-        <w:instrText xml:space="preserve"> SEQ Obrázek \* ARABIC </w:instrText>
-      </w:r>
-      <w:r>
-        <w:fldChar w:fldCharType="separate"/>
-      </w:r>
-      <w:r>
-        <w:rPr>
-          <w:noProof/>
-        </w:rPr>
-        <w:t>2</w:t>
-      </w:r>
-      <w:r>
-        <w:rPr>
-          <w:noProof/>
-        </w:rPr>
-        <w:fldChar w:fldCharType="end"/>
-      </w:r>
+      <w:fldSimple w:instr=" SEQ Obrázek \* ARABIC ">
+        <w:r>
+          <w:rPr>
+            <w:noProof/>
+          </w:rPr>
+          <w:t>2</w:t>
+        </w:r>
+      </w:fldSimple>
       <w:r>
         <w:t>: Ukázka funkcionality RAID 1</w:t>
       </w:r>
@@ -7060,7 +7043,7 @@
           <w:noProof/>
         </w:rPr>
         <w:drawing>
-          <wp:inline distT="0" distB="0" distL="0" distR="0" wp14:anchorId="2DBD883D" wp14:editId="01DA5ECE">
+          <wp:inline distT="0" distB="0" distL="0" distR="0" wp14:anchorId="2DBD883D" wp14:editId="1CB7FB21">
             <wp:extent cx="3600000" cy="1800000"/>
             <wp:effectExtent l="0" t="0" r="635" b="0"/>
             <wp:docPr id="1410692107" name="Obrázek 6" descr="Raid-5"/>
@@ -7117,27 +7100,14 @@
       <w:r>
         <w:t xml:space="preserve">Obrázek </w:t>
       </w:r>
-      <w:r>
-        <w:fldChar w:fldCharType="begin"/>
-      </w:r>
-      <w:r>
-        <w:instrText xml:space="preserve"> SEQ Obrázek \* ARABIC </w:instrText>
-      </w:r>
-      <w:r>
-        <w:fldChar w:fldCharType="separate"/>
-      </w:r>
-      <w:r>
-        <w:rPr>
-          <w:noProof/>
-        </w:rPr>
-        <w:t>3</w:t>
-      </w:r>
-      <w:r>
-        <w:rPr>
-          <w:noProof/>
-        </w:rPr>
-        <w:fldChar w:fldCharType="end"/>
-      </w:r>
+      <w:fldSimple w:instr=" SEQ Obrázek \* ARABIC ">
+        <w:r>
+          <w:rPr>
+            <w:noProof/>
+          </w:rPr>
+          <w:t>3</w:t>
+        </w:r>
+      </w:fldSimple>
       <w:r>
         <w:t>: Ukázka funkcionality RAID 5. P znázorňují parity</w:t>
       </w:r>
@@ -7338,27 +7308,14 @@
       <w:r>
         <w:t xml:space="preserve">Obrázek </w:t>
       </w:r>
-      <w:r>
-        <w:fldChar w:fldCharType="begin"/>
-      </w:r>
-      <w:r>
-        <w:instrText xml:space="preserve"> SEQ Obrázek \* ARABIC </w:instrText>
-      </w:r>
-      <w:r>
-        <w:fldChar w:fldCharType="separate"/>
-      </w:r>
-      <w:r>
-        <w:rPr>
-          <w:noProof/>
-        </w:rPr>
-        <w:t>4</w:t>
-      </w:r>
-      <w:r>
-        <w:rPr>
-          <w:noProof/>
-        </w:rPr>
-        <w:fldChar w:fldCharType="end"/>
-      </w:r>
+      <w:fldSimple w:instr=" SEQ Obrázek \* ARABIC ">
+        <w:r>
+          <w:rPr>
+            <w:noProof/>
+          </w:rPr>
+          <w:t>4</w:t>
+        </w:r>
+      </w:fldSimple>
       <w:r>
         <w:t>: Ukázka RAID 10</w:t>
       </w:r>
@@ -8450,12 +8407,17 @@
         <w:t xml:space="preserve">, style, id, </w:t>
       </w:r>
       <w:proofErr w:type="spellStart"/>
+      <w:proofErr w:type="gramStart"/>
       <w:r>
         <w:t>href</w:t>
       </w:r>
       <w:proofErr w:type="spellEnd"/>
       <w:r>
-        <w:t>,..), pokud jsou párové, tak i obsah vnořený v nich.</w:t>
+        <w:t>,..</w:t>
+      </w:r>
+      <w:proofErr w:type="gramEnd"/>
+      <w:r>
+        <w:t>), pokud jsou párové, tak i obsah vnořený v nich.</w:t>
       </w:r>
       <w:r>
         <w:t xml:space="preserve"> </w:t>
@@ -8747,7 +8709,15 @@
         <w:pStyle w:val="Pokraovn"/>
       </w:pPr>
       <w:r>
-        <w:t>Universal seriál bus (USB) je definovaný standart ve výpočetní technice. Stará se o</w:t>
+        <w:t xml:space="preserve">Universal seriál bus (USB) je definovaný </w:t>
+      </w:r>
+      <w:proofErr w:type="gramStart"/>
+      <w:r>
+        <w:t>standart</w:t>
+      </w:r>
+      <w:proofErr w:type="gramEnd"/>
+      <w:r>
+        <w:t xml:space="preserve"> ve výpočetní technice. Stará se o</w:t>
       </w:r>
       <w:r>
         <w:t> </w:t>
@@ -8948,7 +8918,15 @@
         <w:t> </w:t>
       </w:r>
       <w:r>
-        <w:t xml:space="preserve">zbylých 10% výkonu si nechá zálohovaných. </w:t>
+        <w:t xml:space="preserve">zbylých </w:t>
+      </w:r>
+      <w:proofErr w:type="gramStart"/>
+      <w:r>
+        <w:t>10%</w:t>
+      </w:r>
+      <w:proofErr w:type="gramEnd"/>
+      <w:r>
+        <w:t xml:space="preserve"> výkonu si nechá zálohovaných. </w:t>
       </w:r>
       <w:r>
         <w:fldChar w:fldCharType="begin"/>
@@ -9079,7 +9057,15 @@
         <w:pStyle w:val="Pokraovn"/>
       </w:pPr>
       <w:r>
-        <w:t>Další výhoda USB je možnost napájení zařízení. Standartně se jedná o napájení 5V o</w:t>
+        <w:t xml:space="preserve">Další výhoda USB je možnost napájení zařízení. Standartně se jedná o napájení </w:t>
+      </w:r>
+      <w:proofErr w:type="gramStart"/>
+      <w:r>
+        <w:t>5V</w:t>
+      </w:r>
+      <w:proofErr w:type="gramEnd"/>
+      <w:r>
+        <w:t xml:space="preserve"> o</w:t>
       </w:r>
       <w:r>
         <w:t> </w:t>
@@ -9400,27 +9386,14 @@
       <w:r>
         <w:t xml:space="preserve">Obrázek </w:t>
       </w:r>
-      <w:r>
-        <w:fldChar w:fldCharType="begin"/>
-      </w:r>
-      <w:r>
-        <w:instrText xml:space="preserve"> SEQ Obrázek \* ARABIC </w:instrText>
-      </w:r>
-      <w:r>
-        <w:fldChar w:fldCharType="separate"/>
-      </w:r>
-      <w:r>
-        <w:rPr>
-          <w:noProof/>
-        </w:rPr>
-        <w:t>5</w:t>
-      </w:r>
-      <w:r>
-        <w:rPr>
-          <w:noProof/>
-        </w:rPr>
-        <w:fldChar w:fldCharType="end"/>
-      </w:r>
+      <w:fldSimple w:instr=" SEQ Obrázek \* ARABIC ">
+        <w:r>
+          <w:rPr>
+            <w:noProof/>
+          </w:rPr>
+          <w:t>5</w:t>
+        </w:r>
+      </w:fldSimple>
       <w:r>
         <w:t xml:space="preserve"> Ukázka RAID pole v </w:t>
       </w:r>
@@ -9532,27 +9505,14 @@
       <w:r>
         <w:t xml:space="preserve">Obrázek </w:t>
       </w:r>
-      <w:r>
-        <w:fldChar w:fldCharType="begin"/>
-      </w:r>
-      <w:r>
-        <w:instrText xml:space="preserve"> SEQ Obrázek \* ARABIC </w:instrText>
-      </w:r>
-      <w:r>
-        <w:fldChar w:fldCharType="separate"/>
-      </w:r>
-      <w:r>
-        <w:rPr>
-          <w:noProof/>
-        </w:rPr>
-        <w:t>6</w:t>
-      </w:r>
-      <w:r>
-        <w:rPr>
-          <w:noProof/>
-        </w:rPr>
-        <w:fldChar w:fldCharType="end"/>
-      </w:r>
+      <w:fldSimple w:instr=" SEQ Obrázek \* ARABIC ">
+        <w:r>
+          <w:rPr>
+            <w:noProof/>
+          </w:rPr>
+          <w:t>6</w:t>
+        </w:r>
+      </w:fldSimple>
       <w:r>
         <w:t xml:space="preserve">: Instrukce pro instalaci </w:t>
       </w:r>
@@ -9786,238 +9746,228 @@
       <w:r>
         <w:t xml:space="preserve">Obrázek </w:t>
       </w:r>
-      <w:r>
-        <w:fldChar w:fldCharType="begin"/>
-      </w:r>
-      <w:r>
-        <w:instrText xml:space="preserve"> SEQ Obrázek \* ARABIC </w:instrText>
-      </w:r>
-      <w:r>
-        <w:fldChar w:fldCharType="separate"/>
-      </w:r>
+      <w:fldSimple w:instr=" SEQ Obrázek \* ARABIC ">
+        <w:r>
+          <w:rPr>
+            <w:noProof/>
+          </w:rPr>
+          <w:t>7</w:t>
+        </w:r>
+      </w:fldSimple>
+      <w:r>
+        <w:t xml:space="preserve">: Ukázka </w:t>
+      </w:r>
+      <w:proofErr w:type="spellStart"/>
+      <w:r>
+        <w:t>PuTTY</w:t>
+      </w:r>
+      <w:proofErr w:type="spellEnd"/>
+      <w:r>
+        <w:t xml:space="preserve"> </w:t>
+      </w:r>
+      <w:proofErr w:type="spellStart"/>
+      <w:r>
+        <w:t>interfaceu</w:t>
+      </w:r>
+      <w:bookmarkEnd w:id="62"/>
+      <w:proofErr w:type="spellEnd"/>
+    </w:p>
+    <w:p>
+      <w:pPr>
+        <w:pStyle w:val="Nadpis3"/>
+      </w:pPr>
+      <w:proofErr w:type="spellStart"/>
+      <w:r>
+        <w:t>Apache</w:t>
+      </w:r>
+      <w:proofErr w:type="spellEnd"/>
+    </w:p>
+    <w:p>
+      <w:pPr>
+        <w:pStyle w:val="Pokraovn"/>
+      </w:pPr>
+      <w:proofErr w:type="spellStart"/>
+      <w:r>
+        <w:t>Apache</w:t>
+      </w:r>
+      <w:proofErr w:type="spellEnd"/>
+      <w:r>
+        <w:t xml:space="preserve"> je služba pro hostování webových stránek. V základu podporuje pouze HTML a JavaScript. </w:t>
+      </w:r>
+      <w:proofErr w:type="spellStart"/>
+      <w:r>
+        <w:t>Apache</w:t>
+      </w:r>
+      <w:proofErr w:type="spellEnd"/>
+      <w:r>
+        <w:t xml:space="preserve"> využívá i například XAMPP (</w:t>
+      </w:r>
+      <w:proofErr w:type="spellStart"/>
+      <w:r>
+        <w:t>Cross-Platform</w:t>
+      </w:r>
+      <w:proofErr w:type="spellEnd"/>
+      <w:r>
+        <w:t xml:space="preserve">, </w:t>
+      </w:r>
+      <w:proofErr w:type="spellStart"/>
+      <w:r>
+        <w:t>Apache</w:t>
+      </w:r>
+      <w:proofErr w:type="spellEnd"/>
+      <w:r>
+        <w:t xml:space="preserve">, </w:t>
+      </w:r>
+      <w:proofErr w:type="spellStart"/>
+      <w:r>
+        <w:t>MariaDB</w:t>
+      </w:r>
+      <w:proofErr w:type="spellEnd"/>
+      <w:r>
+        <w:t xml:space="preserve">, PHP a Perl), který je populární volbou pro správu webového serveru na Windows a Linux. </w:t>
+      </w:r>
+      <w:proofErr w:type="spellStart"/>
+      <w:r>
+        <w:t>Apache</w:t>
+      </w:r>
+      <w:proofErr w:type="spellEnd"/>
+      <w:r>
+        <w:t xml:space="preserve"> dále podporuje různé moduly, například PHP. Pro správu databází pomocí </w:t>
+      </w:r>
+      <w:proofErr w:type="spellStart"/>
+      <w:r>
+        <w:t>Apache</w:t>
+      </w:r>
+      <w:proofErr w:type="spellEnd"/>
+      <w:r>
+        <w:t xml:space="preserve"> serveru je potřeba PHP modulu.</w:t>
+      </w:r>
+    </w:p>
+    <w:p>
+      <w:pPr>
+        <w:pStyle w:val="Nadpis2"/>
+      </w:pPr>
+      <w:r>
+        <w:t>MDADM RAID</w:t>
+      </w:r>
+    </w:p>
+    <w:p>
+      <w:pPr>
+        <w:pStyle w:val="Pokraovn"/>
+      </w:pPr>
+      <w:r>
+        <w:t xml:space="preserve">Pro vytvoření MDADM </w:t>
+      </w:r>
+      <w:proofErr w:type="spellStart"/>
+      <w:r>
+        <w:t>RAIDu</w:t>
+      </w:r>
+      <w:proofErr w:type="spellEnd"/>
+      <w:r>
+        <w:t xml:space="preserve"> máme několik možností. Můžeme použít terminál, nebo </w:t>
+      </w:r>
+      <w:proofErr w:type="spellStart"/>
+      <w:r>
+        <w:t>Cockpit</w:t>
+      </w:r>
+      <w:proofErr w:type="spellEnd"/>
+      <w:r>
+        <w:t xml:space="preserve"> panel, který jsem zmiňoval dříve. Při použití </w:t>
+      </w:r>
+      <w:proofErr w:type="spellStart"/>
+      <w:r>
+        <w:t>Cockpit</w:t>
+      </w:r>
+      <w:proofErr w:type="spellEnd"/>
+      <w:r>
+        <w:t xml:space="preserve"> panelu je proces jednodušší, protože se zároveň stará a uložení nastavení a automatického připojení </w:t>
+      </w:r>
+      <w:proofErr w:type="spellStart"/>
+      <w:r>
+        <w:t>RAIDu</w:t>
+      </w:r>
+      <w:proofErr w:type="spellEnd"/>
+      <w:r>
+        <w:t xml:space="preserve"> do </w:t>
+      </w:r>
+      <w:proofErr w:type="spellStart"/>
+      <w:r>
+        <w:t>File</w:t>
+      </w:r>
+      <w:proofErr w:type="spellEnd"/>
+      <w:r>
+        <w:t xml:space="preserve"> </w:t>
+      </w:r>
+      <w:proofErr w:type="spellStart"/>
+      <w:r>
+        <w:t>Systemu</w:t>
+      </w:r>
+      <w:proofErr w:type="spellEnd"/>
+      <w:r>
+        <w:t xml:space="preserve"> </w:t>
+      </w:r>
+      <w:proofErr w:type="spellStart"/>
+      <w:r>
+        <w:t>linuxu</w:t>
+      </w:r>
+      <w:proofErr w:type="spellEnd"/>
+      <w:r>
+        <w:t>.</w:t>
+      </w:r>
+    </w:p>
+    <w:p>
+      <w:r>
+        <w:t xml:space="preserve">Pro vytvoření MDADM </w:t>
+      </w:r>
+      <w:proofErr w:type="spellStart"/>
+      <w:r>
+        <w:t>RAIDu</w:t>
+      </w:r>
+      <w:proofErr w:type="spellEnd"/>
+      <w:r>
+        <w:t xml:space="preserve"> v </w:t>
+      </w:r>
+      <w:proofErr w:type="spellStart"/>
+      <w:r>
+        <w:t>cockpitu</w:t>
+      </w:r>
+      <w:proofErr w:type="spellEnd"/>
+      <w:r>
+        <w:t xml:space="preserve"> stačí najet na záložku Uložiště, kliknout na 3 čárky a vybrat „</w:t>
+      </w:r>
+      <w:proofErr w:type="spellStart"/>
+      <w:r>
+        <w:t>Vytvořid</w:t>
+      </w:r>
+      <w:proofErr w:type="spellEnd"/>
+      <w:r>
+        <w:t xml:space="preserve"> MDRAID zařízení“. Poté stačí jen vybrat disky, pojmenovat nový </w:t>
+      </w:r>
+      <w:proofErr w:type="spellStart"/>
+      <w:r>
+        <w:t>raid</w:t>
+      </w:r>
+      <w:proofErr w:type="spellEnd"/>
+      <w:r>
+        <w:t xml:space="preserve"> a </w:t>
+      </w:r>
+      <w:proofErr w:type="spellStart"/>
+      <w:r>
+        <w:t>vytvořít</w:t>
+      </w:r>
+      <w:proofErr w:type="spellEnd"/>
+      <w:r>
+        <w:t xml:space="preserve"> ho.</w:t>
+      </w:r>
+    </w:p>
+    <w:p>
+      <w:pPr>
+        <w:pStyle w:val="Titulek"/>
+      </w:pPr>
       <w:r>
         <w:rPr>
           <w:noProof/>
         </w:rPr>
-        <w:t>7</w:t>
-      </w:r>
-      <w:r>
-        <w:rPr>
-          <w:noProof/>
-        </w:rPr>
-        <w:fldChar w:fldCharType="end"/>
-      </w:r>
-      <w:r>
-        <w:t xml:space="preserve">: Ukázka </w:t>
-      </w:r>
-      <w:proofErr w:type="spellStart"/>
-      <w:r>
-        <w:t>PuTTY</w:t>
-      </w:r>
-      <w:proofErr w:type="spellEnd"/>
-      <w:r>
-        <w:t xml:space="preserve"> </w:t>
-      </w:r>
-      <w:proofErr w:type="spellStart"/>
-      <w:r>
-        <w:t>interfaceu</w:t>
-      </w:r>
-      <w:bookmarkEnd w:id="62"/>
-      <w:proofErr w:type="spellEnd"/>
-    </w:p>
-    <w:p>
-      <w:pPr>
-        <w:pStyle w:val="Nadpis3"/>
-      </w:pPr>
-      <w:proofErr w:type="spellStart"/>
-      <w:r>
-        <w:t>Apache</w:t>
-      </w:r>
-      <w:proofErr w:type="spellEnd"/>
-    </w:p>
-    <w:p>
-      <w:pPr>
-        <w:pStyle w:val="Pokraovn"/>
-      </w:pPr>
-      <w:proofErr w:type="spellStart"/>
-      <w:r>
-        <w:t>Apache</w:t>
-      </w:r>
-      <w:proofErr w:type="spellEnd"/>
-      <w:r>
-        <w:t xml:space="preserve"> je služba pro hostování webových stránek. V základu podporuje pouze HTML a JavaScript. </w:t>
-      </w:r>
-      <w:proofErr w:type="spellStart"/>
-      <w:r>
-        <w:t>Apache</w:t>
-      </w:r>
-      <w:proofErr w:type="spellEnd"/>
-      <w:r>
-        <w:t xml:space="preserve"> využívá i například XAMPP (</w:t>
-      </w:r>
-      <w:proofErr w:type="spellStart"/>
-      <w:r>
-        <w:t>Cross-Platform</w:t>
-      </w:r>
-      <w:proofErr w:type="spellEnd"/>
-      <w:r>
-        <w:t xml:space="preserve">, </w:t>
-      </w:r>
-      <w:proofErr w:type="spellStart"/>
-      <w:r>
-        <w:t>Apache</w:t>
-      </w:r>
-      <w:proofErr w:type="spellEnd"/>
-      <w:r>
-        <w:t xml:space="preserve">, </w:t>
-      </w:r>
-      <w:proofErr w:type="spellStart"/>
-      <w:r>
-        <w:t>MariaDB</w:t>
-      </w:r>
-      <w:proofErr w:type="spellEnd"/>
-      <w:r>
-        <w:t xml:space="preserve">, PHP a Perl), který je populární volbou pro správu webového serveru na Windows a Linux. </w:t>
-      </w:r>
-      <w:proofErr w:type="spellStart"/>
-      <w:r>
-        <w:t>Apache</w:t>
-      </w:r>
-      <w:proofErr w:type="spellEnd"/>
-      <w:r>
-        <w:t xml:space="preserve"> dále podporuje různé moduly, například PHP. Pro správu databází pomocí </w:t>
-      </w:r>
-      <w:proofErr w:type="spellStart"/>
-      <w:r>
-        <w:t>Apache</w:t>
-      </w:r>
-      <w:proofErr w:type="spellEnd"/>
-      <w:r>
-        <w:t xml:space="preserve"> serveru je potřeba PHP modulu.</w:t>
-      </w:r>
-    </w:p>
-    <w:p>
-      <w:pPr>
-        <w:pStyle w:val="Nadpis2"/>
-      </w:pPr>
-      <w:r>
-        <w:t>MDADM RAID</w:t>
-      </w:r>
-    </w:p>
-    <w:p>
-      <w:pPr>
-        <w:pStyle w:val="Pokraovn"/>
-      </w:pPr>
-      <w:r>
-        <w:t xml:space="preserve">Pro vytvoření MDADM </w:t>
-      </w:r>
-      <w:proofErr w:type="spellStart"/>
-      <w:r>
-        <w:t>RAIDu</w:t>
-      </w:r>
-      <w:proofErr w:type="spellEnd"/>
-      <w:r>
-        <w:t xml:space="preserve"> máme několik možností. Můžeme použít terminál, nebo </w:t>
-      </w:r>
-      <w:proofErr w:type="spellStart"/>
-      <w:r>
-        <w:t>Cockpit</w:t>
-      </w:r>
-      <w:proofErr w:type="spellEnd"/>
-      <w:r>
-        <w:t xml:space="preserve"> panel, který jsem zmiňoval dříve. Při použití </w:t>
-      </w:r>
-      <w:proofErr w:type="spellStart"/>
-      <w:r>
-        <w:t>Cockpit</w:t>
-      </w:r>
-      <w:proofErr w:type="spellEnd"/>
-      <w:r>
-        <w:t xml:space="preserve"> panelu je proces jednodušší, protože se zároveň stará a uložení nastavení a automatického připojení </w:t>
-      </w:r>
-      <w:proofErr w:type="spellStart"/>
-      <w:r>
-        <w:t>RAIDu</w:t>
-      </w:r>
-      <w:proofErr w:type="spellEnd"/>
-      <w:r>
-        <w:t xml:space="preserve"> do </w:t>
-      </w:r>
-      <w:proofErr w:type="spellStart"/>
-      <w:r>
-        <w:t>File</w:t>
-      </w:r>
-      <w:proofErr w:type="spellEnd"/>
-      <w:r>
-        <w:t xml:space="preserve"> </w:t>
-      </w:r>
-      <w:proofErr w:type="spellStart"/>
-      <w:r>
-        <w:t>Systemu</w:t>
-      </w:r>
-      <w:proofErr w:type="spellEnd"/>
-      <w:r>
-        <w:t xml:space="preserve"> </w:t>
-      </w:r>
-      <w:proofErr w:type="spellStart"/>
-      <w:r>
-        <w:t>linuxu</w:t>
-      </w:r>
-      <w:proofErr w:type="spellEnd"/>
-      <w:r>
-        <w:t>.</w:t>
-      </w:r>
-    </w:p>
-    <w:p>
-      <w:r>
-        <w:t xml:space="preserve">Pro vytvoření MDADM </w:t>
-      </w:r>
-      <w:proofErr w:type="spellStart"/>
-      <w:r>
-        <w:t>RAIDu</w:t>
-      </w:r>
-      <w:proofErr w:type="spellEnd"/>
-      <w:r>
-        <w:t xml:space="preserve"> v </w:t>
-      </w:r>
-      <w:proofErr w:type="spellStart"/>
-      <w:r>
-        <w:t>cockpitu</w:t>
-      </w:r>
-      <w:proofErr w:type="spellEnd"/>
-      <w:r>
-        <w:t xml:space="preserve"> stačí najet na záložku Uložiště, kliknout na 3 čárky a vybrat „</w:t>
-      </w:r>
-      <w:proofErr w:type="spellStart"/>
-      <w:r>
-        <w:t>Vytvořid</w:t>
-      </w:r>
-      <w:proofErr w:type="spellEnd"/>
-      <w:r>
-        <w:t xml:space="preserve"> MDRAID zařízení“. Poté stačí jen vybrat disky, pojmenovat nový </w:t>
-      </w:r>
-      <w:proofErr w:type="spellStart"/>
-      <w:r>
-        <w:t>raid</w:t>
-      </w:r>
-      <w:proofErr w:type="spellEnd"/>
-      <w:r>
-        <w:t xml:space="preserve"> a </w:t>
-      </w:r>
-      <w:proofErr w:type="spellStart"/>
-      <w:r>
-        <w:t>vytvořít</w:t>
-      </w:r>
-      <w:proofErr w:type="spellEnd"/>
-      <w:r>
-        <w:t xml:space="preserve"> ho.</w:t>
-      </w:r>
-    </w:p>
-    <w:p>
-      <w:pPr>
-        <w:pStyle w:val="Titulek"/>
-      </w:pPr>
-      <w:r>
         <w:lastRenderedPageBreak/>
         <w:drawing>
           <wp:inline distT="0" distB="0" distL="0" distR="0" wp14:anchorId="5C093F1F" wp14:editId="4DBB12CF">
@@ -10063,46 +10013,39 @@
       <w:r>
         <w:t xml:space="preserve">Obrázek </w:t>
       </w:r>
-      <w:r>
-        <w:fldChar w:fldCharType="begin"/>
-      </w:r>
-      <w:r>
-        <w:instrText xml:space="preserve"> SEQ Obrázek \* ARABIC </w:instrText>
-      </w:r>
-      <w:r>
-        <w:fldChar w:fldCharType="separate"/>
-      </w:r>
+      <w:fldSimple w:instr=" SEQ Obrázek \* ARABIC ">
+        <w:r>
+          <w:rPr>
+            <w:noProof/>
+          </w:rPr>
+          <w:t>8</w:t>
+        </w:r>
+      </w:fldSimple>
+      <w:r>
+        <w:t>: ukázka vytvoření MDRAID zařízení</w:t>
+      </w:r>
+    </w:p>
+    <w:p>
+      <w:r>
+        <w:t>Dále při selhání disku je jednoduché ho identifikovat. Při selhání se ukáže upozornění v </w:t>
+      </w:r>
+      <w:proofErr w:type="spellStart"/>
+      <w:r>
+        <w:t>Cockpit</w:t>
+      </w:r>
+      <w:proofErr w:type="spellEnd"/>
+      <w:r>
+        <w:t xml:space="preserve"> panelu a při rozkliknutí se můžeme dozvědět další informace.</w:t>
+      </w:r>
+    </w:p>
+    <w:p>
+      <w:pPr>
+        <w:pStyle w:val="Titulek"/>
+      </w:pPr>
       <w:r>
         <w:rPr>
           <w:noProof/>
         </w:rPr>
-        <w:t>8</w:t>
-      </w:r>
-      <w:r>
-        <w:fldChar w:fldCharType="end"/>
-      </w:r>
-      <w:r>
-        <w:t>: ukázka vytvoření MDRAID zařízení</w:t>
-      </w:r>
-    </w:p>
-    <w:p>
-      <w:r>
-        <w:t>Dále při selhání disku je jednoduché ho identifikovat. Při selhání se ukáže upozornění v </w:t>
-      </w:r>
-      <w:proofErr w:type="spellStart"/>
-      <w:r>
-        <w:t>Cockpit</w:t>
-      </w:r>
-      <w:proofErr w:type="spellEnd"/>
-      <w:r>
-        <w:t xml:space="preserve"> panelu a při rozkliknutí se můžeme dozvědět další informace.</w:t>
-      </w:r>
-    </w:p>
-    <w:p>
-      <w:pPr>
-        <w:pStyle w:val="Titulek"/>
-      </w:pPr>
-      <w:r>
         <w:drawing>
           <wp:inline distT="0" distB="0" distL="0" distR="0" wp14:anchorId="43C0381A" wp14:editId="4EC3FD32">
             <wp:extent cx="5219700" cy="1997075"/>
@@ -10150,24 +10093,14 @@
       <w:r>
         <w:t xml:space="preserve">Obrázek </w:t>
       </w:r>
-      <w:r>
-        <w:fldChar w:fldCharType="begin"/>
-      </w:r>
-      <w:r>
-        <w:instrText xml:space="preserve"> SEQ Obrázek \* ARABIC </w:instrText>
-      </w:r>
-      <w:r>
-        <w:fldChar w:fldCharType="separate"/>
-      </w:r>
-      <w:r>
-        <w:rPr>
-          <w:noProof/>
-        </w:rPr>
-        <w:t>9</w:t>
-      </w:r>
-      <w:r>
-        <w:fldChar w:fldCharType="end"/>
-      </w:r>
+      <w:fldSimple w:instr=" SEQ Obrázek \* ARABIC ">
+        <w:r>
+          <w:rPr>
+            <w:noProof/>
+          </w:rPr>
+          <w:t>9</w:t>
+        </w:r>
+      </w:fldSimple>
       <w:r>
         <w:rPr>
           <w:noProof/>
@@ -10233,6 +10166,217 @@
         <w:t xml:space="preserve"> a doplňky pro PHP pro správu databáze.</w:t>
       </w:r>
     </w:p>
+    <w:p>
+      <w:pPr>
+        <w:pStyle w:val="Titulek"/>
+      </w:pPr>
+      <w:r>
+        <w:drawing>
+          <wp:inline distT="0" distB="0" distL="0" distR="0" wp14:anchorId="62DDF32E" wp14:editId="23D46AB8">
+            <wp:extent cx="2095792" cy="1009791"/>
+            <wp:effectExtent l="0" t="0" r="0" b="0"/>
+            <wp:docPr id="131976075" name="Obrázek 1" descr="Obsah obrázku text, Písmo, snímek obrazovky&#10;&#10;Obsah vygenerovaný umělou inteligencí může být nesprávný."/>
+            <wp:cNvGraphicFramePr>
+              <a:graphicFrameLocks xmlns:a="http://schemas.openxmlformats.org/drawingml/2006/main" noChangeAspect="1"/>
+            </wp:cNvGraphicFramePr>
+            <a:graphic xmlns:a="http://schemas.openxmlformats.org/drawingml/2006/main">
+              <a:graphicData uri="http://schemas.openxmlformats.org/drawingml/2006/picture">
+                <pic:pic xmlns:pic="http://schemas.openxmlformats.org/drawingml/2006/picture">
+                  <pic:nvPicPr>
+                    <pic:cNvPr id="131976075" name="Obrázek 1" descr="Obsah obrázku text, Písmo, snímek obrazovky&#10;&#10;Obsah vygenerovaný umělou inteligencí může být nesprávný."/>
+                    <pic:cNvPicPr/>
+                  </pic:nvPicPr>
+                  <pic:blipFill>
+                    <a:blip r:embed="rId21"/>
+                    <a:stretch>
+                      <a:fillRect/>
+                    </a:stretch>
+                  </pic:blipFill>
+                  <pic:spPr>
+                    <a:xfrm>
+                      <a:off x="0" y="0"/>
+                      <a:ext cx="2095792" cy="1009791"/>
+                    </a:xfrm>
+                    <a:prstGeom prst="rect">
+                      <a:avLst/>
+                    </a:prstGeom>
+                  </pic:spPr>
+                </pic:pic>
+              </a:graphicData>
+            </a:graphic>
+          </wp:inline>
+        </w:drawing>
+      </w:r>
+    </w:p>
+    <w:p>
+      <w:pPr>
+        <w:pStyle w:val="Titulek"/>
+      </w:pPr>
+      <w:r>
+        <w:t xml:space="preserve">Obrázek </w:t>
+      </w:r>
+      <w:fldSimple w:instr=" SEQ Obrázek \* ARABIC ">
+        <w:r>
+          <w:rPr>
+            <w:noProof/>
+          </w:rPr>
+          <w:t>10</w:t>
+        </w:r>
+      </w:fldSimple>
+      <w:r>
+        <w:t>: Ukázka konfigurace SFTP web klienta</w:t>
+      </w:r>
+    </w:p>
+    <w:p>
+      <w:r>
+        <w:t xml:space="preserve">Na obrázku si můžeme všimnout obsahu souboru </w:t>
+      </w:r>
+      <w:proofErr w:type="spellStart"/>
+      <w:r>
+        <w:rPr>
+          <w:b/>
+          <w:bCs/>
+        </w:rPr>
+        <w:t>config.php</w:t>
+      </w:r>
+      <w:proofErr w:type="spellEnd"/>
+      <w:r>
+        <w:t>, který se nachází v </w:t>
+      </w:r>
+      <w:proofErr w:type="spellStart"/>
+      <w:r>
+        <w:rPr>
+          <w:b/>
+          <w:bCs/>
+        </w:rPr>
+        <w:t>conten</w:t>
+      </w:r>
+      <w:r>
+        <w:rPr>
+          <w:b/>
+          <w:bCs/>
+        </w:rPr>
+        <w:t>t</w:t>
+      </w:r>
+      <w:proofErr w:type="spellEnd"/>
+      <w:r>
+        <w:rPr>
+          <w:b/>
+          <w:bCs/>
+        </w:rPr>
+        <w:t>/</w:t>
+      </w:r>
+      <w:proofErr w:type="spellStart"/>
+      <w:r>
+        <w:rPr>
+          <w:b/>
+          <w:bCs/>
+        </w:rPr>
+        <w:t>ftp</w:t>
+      </w:r>
+      <w:proofErr w:type="spellEnd"/>
+      <w:r>
+        <w:rPr>
+          <w:b/>
+          <w:bCs/>
+        </w:rPr>
+        <w:t xml:space="preserve">. </w:t>
+      </w:r>
+      <w:r>
+        <w:t xml:space="preserve">Tato část </w:t>
+      </w:r>
+      <w:r>
+        <w:t xml:space="preserve">je potřeba upravit pro funkčnost webové stránky. Do proměnné „host“ je zapotřebí napsat IP adresu, pokud je webová stránka a </w:t>
+      </w:r>
+      <w:proofErr w:type="spellStart"/>
+      <w:r>
+        <w:t>raid</w:t>
+      </w:r>
+      <w:proofErr w:type="spellEnd"/>
+      <w:r>
+        <w:t xml:space="preserve"> disk na stejném zařízení, píšeme </w:t>
+      </w:r>
+      <w:proofErr w:type="spellStart"/>
+      <w:r>
+        <w:t>localhost</w:t>
+      </w:r>
+      <w:proofErr w:type="spellEnd"/>
+      <w:r>
+        <w:t xml:space="preserve"> IP adresu (tedy 127.0.0.1). To je z důvodu, že PHP pracuje lokálně, tedy není zapotřebí psát IP adresu zařízení v síti, protože data nepotřebují cestovat jinam než z </w:t>
+      </w:r>
+      <w:proofErr w:type="spellStart"/>
+      <w:r>
+        <w:t>localhostu</w:t>
+      </w:r>
+      <w:proofErr w:type="spellEnd"/>
+      <w:r>
+        <w:t>. Dále je zapotřebí účet na linuxovém zařízení. Pro tyto účely doporučuji založit separátní účet, který bude mít přístup jen tam, kde to je třeba. Přihlašovací údaje tohoto účtu vypíšeme do proměnných „</w:t>
+      </w:r>
+      <w:proofErr w:type="spellStart"/>
+      <w:r>
+        <w:t>username</w:t>
+      </w:r>
+      <w:proofErr w:type="spellEnd"/>
+      <w:r>
+        <w:t>“ a „</w:t>
+      </w:r>
+      <w:proofErr w:type="spellStart"/>
+      <w:r>
+        <w:t>password</w:t>
+      </w:r>
+      <w:proofErr w:type="spellEnd"/>
+      <w:r>
+        <w:t>“. A poslední proměnná je „</w:t>
+      </w:r>
+      <w:proofErr w:type="spellStart"/>
+      <w:r>
+        <w:t>defaultPath</w:t>
+      </w:r>
+      <w:proofErr w:type="spellEnd"/>
+      <w:r>
+        <w:t xml:space="preserve">“. Ta </w:t>
+      </w:r>
+      <w:proofErr w:type="spellStart"/>
+      <w:r>
+        <w:t>ukčuje</w:t>
+      </w:r>
+      <w:proofErr w:type="spellEnd"/>
+      <w:r>
+        <w:t xml:space="preserve">, kam bude uživatel přesměrován po přihlášení. Uživatel nemůže jít </w:t>
+      </w:r>
+      <w:proofErr w:type="gramStart"/>
+      <w:r>
+        <w:t>výš</w:t>
+      </w:r>
+      <w:proofErr w:type="gramEnd"/>
+      <w:r>
+        <w:t xml:space="preserve"> než je základní cesta, jinak pokud bude základní cesta „/</w:t>
+      </w:r>
+      <w:proofErr w:type="spellStart"/>
+      <w:r>
+        <w:t>mnt</w:t>
+      </w:r>
+      <w:proofErr w:type="spellEnd"/>
+      <w:r>
+        <w:t>/</w:t>
+      </w:r>
+      <w:proofErr w:type="spellStart"/>
+      <w:r>
+        <w:t>raid</w:t>
+      </w:r>
+      <w:proofErr w:type="spellEnd"/>
+      <w:r>
+        <w:t>“, uživatel se dostane nejvýše do tohoto bodu, ale do „/</w:t>
+      </w:r>
+      <w:proofErr w:type="spellStart"/>
+      <w:r>
+        <w:t>mnt</w:t>
+      </w:r>
+      <w:proofErr w:type="spellEnd"/>
+      <w:r>
+        <w:t xml:space="preserve">“ už se nedostane. </w:t>
+      </w:r>
+    </w:p>
     <w:p/>
     <w:p>
       <w:pPr>
@@ -10397,7 +10541,7 @@
       <w:r>
         <w:t>. 2024, 2024-5-10. Dostupné z: </w:t>
       </w:r>
-      <w:hyperlink r:id="rId21" w:history="1">
+      <w:hyperlink r:id="rId22" w:history="1">
         <w:r>
           <w:rPr>
             <w:rStyle w:val="Hypertextovodkaz"/>
@@ -10492,7 +10636,7 @@
       <w:r>
         <w:t>. 2024. Dostupné z: </w:t>
       </w:r>
-      <w:hyperlink r:id="rId22" w:history="1">
+      <w:hyperlink r:id="rId23" w:history="1">
         <w:r>
           <w:rPr>
             <w:rStyle w:val="Hypertextovodkaz"/>
@@ -10552,7 +10696,7 @@
       <w:r>
         <w:t>. 2024. Dostupné z: </w:t>
       </w:r>
-      <w:hyperlink r:id="rId23" w:history="1">
+      <w:hyperlink r:id="rId24" w:history="1">
         <w:r>
           <w:rPr>
             <w:rStyle w:val="Hypertextovodkaz"/>
@@ -10627,7 +10771,7 @@
       <w:r>
         <w:t>. 2012. Dostupné z: </w:t>
       </w:r>
-      <w:hyperlink r:id="rId24" w:history="1">
+      <w:hyperlink r:id="rId25" w:history="1">
         <w:r>
           <w:rPr>
             <w:rStyle w:val="Hypertextovodkaz"/>
@@ -10710,23 +10854,7 @@
           <w:i/>
           <w:iCs/>
         </w:rPr>
-        <w:t xml:space="preserve"> </w:t>
-      </w:r>
-      <w:proofErr w:type="spellStart"/>
-      <w:r>
-        <w:rPr>
-          <w:i/>
-          <w:iCs/>
-        </w:rPr>
-        <w:t>of</w:t>
-      </w:r>
-      <w:proofErr w:type="spellEnd"/>
-      <w:r>
-        <w:rPr>
-          <w:i/>
-          <w:iCs/>
-        </w:rPr>
-        <w:t xml:space="preserve"> SFTP</w:t>
+        <w:t xml:space="preserve"> of SFTP</w:t>
       </w:r>
       <w:r>
         <w:t xml:space="preserve">. Online. INTEGRATE. </w:t>
@@ -10739,7 +10867,7 @@
       <w:r>
         <w:t>. 2023. Dostupné z: </w:t>
       </w:r>
-      <w:hyperlink r:id="rId25" w:history="1">
+      <w:hyperlink r:id="rId26" w:history="1">
         <w:r>
           <w:rPr>
             <w:rStyle w:val="Hypertextovodkaz"/>
@@ -10876,7 +11004,7 @@
       <w:r>
         <w:t xml:space="preserve"> (OCI). 2024. Dostupné z: </w:t>
       </w:r>
-      <w:hyperlink r:id="rId26" w:history="1">
+      <w:hyperlink r:id="rId27" w:history="1">
         <w:r>
           <w:rPr>
             <w:rStyle w:val="Hypertextovodkaz"/>
@@ -10965,7 +11093,7 @@
       <w:r>
         <w:t>. 2025, 2024-12-24. Dostupné z: </w:t>
       </w:r>
-      <w:hyperlink r:id="rId27" w:history="1">
+      <w:hyperlink r:id="rId28" w:history="1">
         <w:r>
           <w:rPr>
             <w:rStyle w:val="Hypertextovodkaz"/>
@@ -11028,7 +11156,7 @@
       <w:r>
         <w:t>. 2025, 04-02-2025. Dostupné z: </w:t>
       </w:r>
-      <w:hyperlink r:id="rId28" w:history="1">
+      <w:hyperlink r:id="rId29" w:history="1">
         <w:r>
           <w:rPr>
             <w:rStyle w:val="Hypertextovodkaz"/>
@@ -11085,7 +11213,7 @@
       <w:r>
         <w:t>. 2022. Dostupné z: </w:t>
       </w:r>
-      <w:hyperlink r:id="rId29" w:history="1">
+      <w:hyperlink r:id="rId30" w:history="1">
         <w:r>
           <w:rPr>
             <w:rStyle w:val="Hypertextovodkaz"/>
@@ -11242,7 +11370,7 @@
       <w:r>
         <w:t>. 2023. Dostupné z: </w:t>
       </w:r>
-      <w:hyperlink r:id="rId30" w:history="1">
+      <w:hyperlink r:id="rId31" w:history="1">
         <w:r>
           <w:rPr>
             <w:rStyle w:val="Hypertextovodkaz"/>
@@ -12089,7 +12217,7 @@
       <w:bookmarkEnd w:id="92"/>
     </w:p>
     <w:sectPr>
-      <w:footerReference w:type="default" r:id="rId31"/>
+      <w:footerReference w:type="default" r:id="rId32"/>
       <w:pgSz w:w="11906" w:h="16838"/>
       <w:pgMar w:top="1701" w:right="1418" w:bottom="1701" w:left="2268" w:header="709" w:footer="709" w:gutter="0"/>
       <w:cols w:space="708"/>

</xml_diff>

<commit_message>
Praktická část - nastavení a funkce webu, přidání exportu databáze
</commit_message>
<xml_diff>
--- a/Documentation/Technická dokumentace - RAID Pole.docx
+++ b/Documentation/Technická dokumentace - RAID Pole.docx
@@ -1897,7 +1897,7 @@
         <w:rPr>
           <w:noProof/>
         </w:rPr>
-        <w:t>9. března 2025</w:t>
+        <w:t>10. března 2025</w:t>
       </w:r>
       <w:r>
         <w:fldChar w:fldCharType="end"/>
@@ -1959,7 +1959,7 @@
         <w:rPr>
           <w:noProof/>
         </w:rPr>
-        <w:t>9. března 2025</w:t>
+        <w:t>10. března 2025</w:t>
       </w:r>
       <w:r>
         <w:fldChar w:fldCharType="end"/>
@@ -6715,7 +6715,7 @@
         </w:rPr>
         <w:lastRenderedPageBreak/>
         <w:drawing>
-          <wp:inline distT="0" distB="0" distL="0" distR="0" wp14:anchorId="566FEB79" wp14:editId="37F9062D">
+          <wp:inline distT="0" distB="0" distL="0" distR="0" wp14:anchorId="566FEB79" wp14:editId="061F1D92">
             <wp:extent cx="3600000" cy="1803600"/>
             <wp:effectExtent l="0" t="0" r="635" b="6350"/>
             <wp:docPr id="475775646" name="Obrázek 4" descr="RAID-0"/>
@@ -6872,7 +6872,7 @@
           <w:noProof/>
         </w:rPr>
         <w:drawing>
-          <wp:inline distT="0" distB="0" distL="0" distR="0" wp14:anchorId="17CDFC12" wp14:editId="5929E9BE">
+          <wp:inline distT="0" distB="0" distL="0" distR="0" wp14:anchorId="17CDFC12" wp14:editId="38BEADD2">
             <wp:extent cx="3600000" cy="1800000"/>
             <wp:effectExtent l="0" t="0" r="635" b="0"/>
             <wp:docPr id="481301732" name="Obrázek 5" descr="Raid-1"/>
@@ -7043,7 +7043,7 @@
           <w:noProof/>
         </w:rPr>
         <w:drawing>
-          <wp:inline distT="0" distB="0" distL="0" distR="0" wp14:anchorId="2DBD883D" wp14:editId="1CB7FB21">
+          <wp:inline distT="0" distB="0" distL="0" distR="0" wp14:anchorId="2DBD883D" wp14:editId="3BFECB01">
             <wp:extent cx="3600000" cy="1800000"/>
             <wp:effectExtent l="0" t="0" r="635" b="0"/>
             <wp:docPr id="1410692107" name="Obrázek 6" descr="Raid-5"/>
@@ -10171,6 +10171,9 @@
         <w:pStyle w:val="Titulek"/>
       </w:pPr>
       <w:r>
+        <w:rPr>
+          <w:noProof/>
+        </w:rPr>
         <w:drawing>
           <wp:inline distT="0" distB="0" distL="0" distR="0" wp14:anchorId="62DDF32E" wp14:editId="23D46AB8">
             <wp:extent cx="2095792" cy="1009791"/>
@@ -10377,7 +10380,784 @@
         <w:t xml:space="preserve">“ už se nedostane. </w:t>
       </w:r>
     </w:p>
-    <w:p/>
+    <w:p>
+      <w:pPr>
+        <w:pStyle w:val="Nadpis2"/>
+      </w:pPr>
+      <w:r>
+        <w:t>Nastavení webové stránky</w:t>
+      </w:r>
+    </w:p>
+    <w:p>
+      <w:pPr>
+        <w:pStyle w:val="Pokraovn"/>
+      </w:pPr>
+      <w:r>
+        <w:t>Předchozí krok se týkal SFTP klienta, nyní si vysvětlíme, jak nastavit databázi pro login, aby na webovce fungovala.</w:t>
+      </w:r>
+    </w:p>
+    <w:p>
+      <w:r>
+        <w:t xml:space="preserve">Pro zjednodušení jsem vytvořil export databáze. Tento export stačí nahrát do </w:t>
+      </w:r>
+      <w:proofErr w:type="spellStart"/>
+      <w:r>
+        <w:t>phpmyadmin</w:t>
+      </w:r>
+      <w:proofErr w:type="spellEnd"/>
+      <w:r>
+        <w:t xml:space="preserve"> a vytvoří se databáze s tabulkou </w:t>
+      </w:r>
+      <w:proofErr w:type="spellStart"/>
+      <w:r>
+        <w:rPr>
+          <w:b/>
+          <w:bCs/>
+        </w:rPr>
+        <w:t>users</w:t>
+      </w:r>
+      <w:proofErr w:type="spellEnd"/>
+      <w:r>
+        <w:t xml:space="preserve">. </w:t>
+      </w:r>
+    </w:p>
+    <w:p>
+      <w:pPr>
+        <w:pStyle w:val="Titulek"/>
+      </w:pPr>
+      <w:r>
+        <w:lastRenderedPageBreak/>
+        <w:drawing>
+          <wp:inline distT="0" distB="0" distL="0" distR="0" wp14:anchorId="2AE0B595" wp14:editId="601DC852">
+            <wp:extent cx="5219700" cy="1654175"/>
+            <wp:effectExtent l="0" t="0" r="0" b="3175"/>
+            <wp:docPr id="556539074" name="Obrázek 1" descr="Obsah obrázku text, snímek obrazovky, software, Webová stránka&#10;&#10;Obsah vygenerovaný umělou inteligencí může být nesprávný."/>
+            <wp:cNvGraphicFramePr>
+              <a:graphicFrameLocks xmlns:a="http://schemas.openxmlformats.org/drawingml/2006/main" noChangeAspect="1"/>
+            </wp:cNvGraphicFramePr>
+            <a:graphic xmlns:a="http://schemas.openxmlformats.org/drawingml/2006/main">
+              <a:graphicData uri="http://schemas.openxmlformats.org/drawingml/2006/picture">
+                <pic:pic xmlns:pic="http://schemas.openxmlformats.org/drawingml/2006/picture">
+                  <pic:nvPicPr>
+                    <pic:cNvPr id="556539074" name="Obrázek 1" descr="Obsah obrázku text, snímek obrazovky, software, Webová stránka&#10;&#10;Obsah vygenerovaný umělou inteligencí může být nesprávný."/>
+                    <pic:cNvPicPr/>
+                  </pic:nvPicPr>
+                  <pic:blipFill>
+                    <a:blip r:embed="rId22"/>
+                    <a:stretch>
+                      <a:fillRect/>
+                    </a:stretch>
+                  </pic:blipFill>
+                  <pic:spPr>
+                    <a:xfrm>
+                      <a:off x="0" y="0"/>
+                      <a:ext cx="5219700" cy="1654175"/>
+                    </a:xfrm>
+                    <a:prstGeom prst="rect">
+                      <a:avLst/>
+                    </a:prstGeom>
+                  </pic:spPr>
+                </pic:pic>
+              </a:graphicData>
+            </a:graphic>
+          </wp:inline>
+        </w:drawing>
+      </w:r>
+    </w:p>
+    <w:p>
+      <w:pPr>
+        <w:pStyle w:val="Titulek"/>
+      </w:pPr>
+      <w:r>
+        <w:t xml:space="preserve">Obrázek </w:t>
+      </w:r>
+      <w:fldSimple w:instr=" SEQ Obrázek \* ARABIC ">
+        <w:r>
+          <w:rPr>
+            <w:noProof/>
+          </w:rPr>
+          <w:t>11</w:t>
+        </w:r>
+      </w:fldSimple>
+      <w:r>
+        <w:t xml:space="preserve">: </w:t>
+      </w:r>
+      <w:proofErr w:type="gramStart"/>
+      <w:r>
+        <w:t>Ukázka</w:t>
+      </w:r>
+      <w:proofErr w:type="gramEnd"/>
+      <w:r>
+        <w:t xml:space="preserve"> jak importovat pomocí </w:t>
+      </w:r>
+      <w:proofErr w:type="spellStart"/>
+      <w:r>
+        <w:t>phpmyadmin</w:t>
+      </w:r>
+      <w:proofErr w:type="spellEnd"/>
+    </w:p>
+    <w:p>
+      <w:r>
+        <w:t xml:space="preserve">Dále potřebujeme uživatele, který může z databáze číst a zapisovat. Toho vytvoříme pomocí najetí na </w:t>
+      </w:r>
+      <w:r>
+        <w:rPr>
+          <w:b/>
+          <w:bCs/>
+        </w:rPr>
+        <w:t>databázi</w:t>
+      </w:r>
+      <w:r>
+        <w:t xml:space="preserve">, kliknutí na záložku </w:t>
+      </w:r>
+      <w:r>
+        <w:rPr>
+          <w:b/>
+          <w:bCs/>
+        </w:rPr>
+        <w:t>oprávnění</w:t>
+      </w:r>
+      <w:r>
+        <w:t xml:space="preserve"> a přidáme </w:t>
+      </w:r>
+      <w:r>
+        <w:rPr>
+          <w:b/>
+          <w:bCs/>
+        </w:rPr>
+        <w:t>nového uživatele</w:t>
+      </w:r>
+      <w:r>
+        <w:t>.</w:t>
+      </w:r>
+    </w:p>
+    <w:p>
+      <w:pPr>
+        <w:pStyle w:val="Titulek"/>
+      </w:pPr>
+      <w:r>
+        <w:drawing>
+          <wp:inline distT="0" distB="0" distL="0" distR="0" wp14:anchorId="271B47EC" wp14:editId="70E8688D">
+            <wp:extent cx="5219700" cy="1941195"/>
+            <wp:effectExtent l="0" t="0" r="0" b="1905"/>
+            <wp:docPr id="1445745105" name="Obrázek 1" descr="Obsah obrázku text, software, Počítačová ikona, Webová stránka&#10;&#10;Obsah vygenerovaný umělou inteligencí může být nesprávný."/>
+            <wp:cNvGraphicFramePr>
+              <a:graphicFrameLocks xmlns:a="http://schemas.openxmlformats.org/drawingml/2006/main" noChangeAspect="1"/>
+            </wp:cNvGraphicFramePr>
+            <a:graphic xmlns:a="http://schemas.openxmlformats.org/drawingml/2006/main">
+              <a:graphicData uri="http://schemas.openxmlformats.org/drawingml/2006/picture">
+                <pic:pic xmlns:pic="http://schemas.openxmlformats.org/drawingml/2006/picture">
+                  <pic:nvPicPr>
+                    <pic:cNvPr id="1445745105" name="Obrázek 1" descr="Obsah obrázku text, software, Počítačová ikona, Webová stránka&#10;&#10;Obsah vygenerovaný umělou inteligencí může být nesprávný."/>
+                    <pic:cNvPicPr/>
+                  </pic:nvPicPr>
+                  <pic:blipFill>
+                    <a:blip r:embed="rId23"/>
+                    <a:stretch>
+                      <a:fillRect/>
+                    </a:stretch>
+                  </pic:blipFill>
+                  <pic:spPr>
+                    <a:xfrm>
+                      <a:off x="0" y="0"/>
+                      <a:ext cx="5219700" cy="1941195"/>
+                    </a:xfrm>
+                    <a:prstGeom prst="rect">
+                      <a:avLst/>
+                    </a:prstGeom>
+                  </pic:spPr>
+                </pic:pic>
+              </a:graphicData>
+            </a:graphic>
+          </wp:inline>
+        </w:drawing>
+      </w:r>
+    </w:p>
+    <w:p>
+      <w:pPr>
+        <w:pStyle w:val="Titulek"/>
+        <w:rPr>
+          <w:noProof/>
+        </w:rPr>
+      </w:pPr>
+      <w:r>
+        <w:t xml:space="preserve">Obrázek </w:t>
+      </w:r>
+      <w:fldSimple w:instr=" SEQ Obrázek \* ARABIC ">
+        <w:r>
+          <w:rPr>
+            <w:noProof/>
+          </w:rPr>
+          <w:t>12</w:t>
+        </w:r>
+      </w:fldSimple>
+      <w:r>
+        <w:rPr>
+          <w:noProof/>
+        </w:rPr>
+        <w:t>: Ukázka, jak vytvořit uživatele</w:t>
+      </w:r>
+    </w:p>
+    <w:p>
+      <w:r>
+        <w:t xml:space="preserve">Po kliknutí na </w:t>
+      </w:r>
+      <w:r>
+        <w:rPr>
+          <w:b/>
+          <w:bCs/>
+        </w:rPr>
+        <w:t>Přidat uživatele</w:t>
+      </w:r>
+      <w:r>
+        <w:rPr>
+          <w:b/>
+          <w:bCs/>
+        </w:rPr>
+        <w:t xml:space="preserve"> </w:t>
+      </w:r>
+      <w:r>
+        <w:t>můžeme</w:t>
+      </w:r>
+      <w:r>
+        <w:t xml:space="preserve"> vytvořit uživatele, který bude mít přístup do databáze. Pro účely přihlášení stačí oprávnění pro </w:t>
+      </w:r>
+      <w:r>
+        <w:rPr>
+          <w:b/>
+          <w:bCs/>
+        </w:rPr>
+        <w:t>Data</w:t>
+      </w:r>
+      <w:r>
+        <w:t xml:space="preserve">. </w:t>
+      </w:r>
+    </w:p>
+    <w:p>
+      <w:pPr>
+        <w:rPr>
+          <w:b/>
+          <w:bCs/>
+        </w:rPr>
+      </w:pPr>
+      <w:r>
+        <w:t xml:space="preserve">Po vytvoření uživatele je potřeba jej zavést do </w:t>
+      </w:r>
+      <w:proofErr w:type="spellStart"/>
+      <w:r>
+        <w:t>php</w:t>
+      </w:r>
+      <w:proofErr w:type="spellEnd"/>
+      <w:r>
+        <w:t xml:space="preserve"> scriptů</w:t>
+      </w:r>
+      <w:r>
+        <w:rPr>
+          <w:rStyle w:val="Znakapoznpodarou"/>
+        </w:rPr>
+        <w:footnoteReference w:id="1"/>
+      </w:r>
+      <w:r>
+        <w:t xml:space="preserve"> na webové stránce. Přesněji se jedná o scripty </w:t>
+      </w:r>
+      <w:proofErr w:type="spellStart"/>
+      <w:r>
+        <w:t>login.php</w:t>
+      </w:r>
+      <w:proofErr w:type="spellEnd"/>
+      <w:r>
+        <w:t xml:space="preserve"> a </w:t>
+      </w:r>
+      <w:proofErr w:type="spellStart"/>
+      <w:r>
+        <w:t>addusermanager.php</w:t>
+      </w:r>
+      <w:proofErr w:type="spellEnd"/>
+      <w:r>
+        <w:t xml:space="preserve">. V těchto scriptech je potřeba nahradit proměnné </w:t>
+      </w:r>
+      <w:proofErr w:type="spellStart"/>
+      <w:r>
+        <w:rPr>
+          <w:b/>
+          <w:bCs/>
+        </w:rPr>
+        <w:t>servername</w:t>
+      </w:r>
+      <w:proofErr w:type="spellEnd"/>
+      <w:r>
+        <w:t xml:space="preserve">, </w:t>
+      </w:r>
+      <w:proofErr w:type="spellStart"/>
+      <w:r>
+        <w:rPr>
+          <w:b/>
+          <w:bCs/>
+        </w:rPr>
+        <w:t>username</w:t>
+      </w:r>
+      <w:proofErr w:type="spellEnd"/>
+      <w:r>
+        <w:t xml:space="preserve">, </w:t>
+      </w:r>
+      <w:proofErr w:type="spellStart"/>
+      <w:r>
+        <w:rPr>
+          <w:b/>
+          <w:bCs/>
+        </w:rPr>
+        <w:t>password</w:t>
+      </w:r>
+      <w:proofErr w:type="spellEnd"/>
+      <w:r>
+        <w:t xml:space="preserve"> a </w:t>
+      </w:r>
+      <w:proofErr w:type="spellStart"/>
+      <w:r>
+        <w:rPr>
+          <w:b/>
+          <w:bCs/>
+        </w:rPr>
+        <w:t>db</w:t>
+      </w:r>
+      <w:proofErr w:type="spellEnd"/>
+      <w:r>
+        <w:rPr>
+          <w:b/>
+          <w:bCs/>
+        </w:rPr>
+        <w:t>.</w:t>
+      </w:r>
+    </w:p>
+    <w:p>
+      <w:pPr>
+        <w:pStyle w:val="Titulek"/>
+      </w:pPr>
+      <w:r>
+        <w:lastRenderedPageBreak/>
+        <w:drawing>
+          <wp:inline distT="0" distB="0" distL="0" distR="0" wp14:anchorId="6F994D7E" wp14:editId="19A54103">
+            <wp:extent cx="3067478" cy="1171739"/>
+            <wp:effectExtent l="0" t="0" r="0" b="9525"/>
+            <wp:docPr id="1976021547" name="Obrázek 1" descr="Obsah obrázku text, Písmo, snímek obrazovky&#10;&#10;Obsah vygenerovaný umělou inteligencí může být nesprávný."/>
+            <wp:cNvGraphicFramePr>
+              <a:graphicFrameLocks xmlns:a="http://schemas.openxmlformats.org/drawingml/2006/main" noChangeAspect="1"/>
+            </wp:cNvGraphicFramePr>
+            <a:graphic xmlns:a="http://schemas.openxmlformats.org/drawingml/2006/main">
+              <a:graphicData uri="http://schemas.openxmlformats.org/drawingml/2006/picture">
+                <pic:pic xmlns:pic="http://schemas.openxmlformats.org/drawingml/2006/picture">
+                  <pic:nvPicPr>
+                    <pic:cNvPr id="1976021547" name="Obrázek 1" descr="Obsah obrázku text, Písmo, snímek obrazovky&#10;&#10;Obsah vygenerovaný umělou inteligencí může být nesprávný."/>
+                    <pic:cNvPicPr/>
+                  </pic:nvPicPr>
+                  <pic:blipFill>
+                    <a:blip r:embed="rId24"/>
+                    <a:stretch>
+                      <a:fillRect/>
+                    </a:stretch>
+                  </pic:blipFill>
+                  <pic:spPr>
+                    <a:xfrm>
+                      <a:off x="0" y="0"/>
+                      <a:ext cx="3067478" cy="1171739"/>
+                    </a:xfrm>
+                    <a:prstGeom prst="rect">
+                      <a:avLst/>
+                    </a:prstGeom>
+                  </pic:spPr>
+                </pic:pic>
+              </a:graphicData>
+            </a:graphic>
+          </wp:inline>
+        </w:drawing>
+      </w:r>
+    </w:p>
+    <w:p>
+      <w:pPr>
+        <w:pStyle w:val="Titulek"/>
+        <w:rPr>
+          <w:noProof/>
+        </w:rPr>
+      </w:pPr>
+      <w:r>
+        <w:t xml:space="preserve">Obrázek </w:t>
+      </w:r>
+      <w:fldSimple w:instr=" SEQ Obrázek \* ARABIC ">
+        <w:r>
+          <w:rPr>
+            <w:noProof/>
+          </w:rPr>
+          <w:t>13</w:t>
+        </w:r>
+      </w:fldSimple>
+      <w:r>
+        <w:rPr>
+          <w:noProof/>
+        </w:rPr>
+        <w:t>: Ukázka údajů databáze</w:t>
+      </w:r>
+    </w:p>
+    <w:p>
+      <w:r>
+        <w:t xml:space="preserve">Tato část kódu na obrázku je v obou souborech v horní části scriptu. Pro funkčnost je třeba vyplnit údaje, které jsme zadávali při nastavování databáze. Do proměnné </w:t>
+      </w:r>
+      <w:proofErr w:type="spellStart"/>
+      <w:r>
+        <w:rPr>
+          <w:b/>
+          <w:bCs/>
+        </w:rPr>
+        <w:t>servername</w:t>
+      </w:r>
+      <w:proofErr w:type="spellEnd"/>
+      <w:r>
+        <w:t xml:space="preserve"> je třeba zadat IP adresu serveru. Pokud jede databáze na stejném zařízení jako webová stránka, můžeme použít </w:t>
+      </w:r>
+      <w:proofErr w:type="spellStart"/>
+      <w:r>
+        <w:t>localhost</w:t>
+      </w:r>
+      <w:proofErr w:type="spellEnd"/>
+      <w:r>
+        <w:t xml:space="preserve"> IP adresu (neboli 127.0.0.1) a port </w:t>
+      </w:r>
+      <w:r>
+        <w:t xml:space="preserve">podle nastavení databáze (v základu se jedná o port 3306). Výsledný </w:t>
+      </w:r>
+      <w:proofErr w:type="spellStart"/>
+      <w:r>
+        <w:t>socket</w:t>
+      </w:r>
+      <w:proofErr w:type="spellEnd"/>
+      <w:r>
+        <w:t xml:space="preserve"> by mohl vypadat třeba takto: 127.0.0.1:3306. Dále je potřeba vyplnit údaje uživatele, kterého jsme vytvářeli v </w:t>
+      </w:r>
+      <w:proofErr w:type="spellStart"/>
+      <w:r>
+        <w:t>phpmyadmin</w:t>
+      </w:r>
+      <w:proofErr w:type="spellEnd"/>
+      <w:r>
+        <w:t xml:space="preserve">. Konkrétně se jedná o proměnné </w:t>
+      </w:r>
+      <w:proofErr w:type="spellStart"/>
+      <w:r>
+        <w:rPr>
+          <w:b/>
+          <w:bCs/>
+        </w:rPr>
+        <w:t>username</w:t>
+      </w:r>
+      <w:proofErr w:type="spellEnd"/>
+      <w:r>
+        <w:t xml:space="preserve"> a </w:t>
+      </w:r>
+      <w:proofErr w:type="spellStart"/>
+      <w:r>
+        <w:rPr>
+          <w:b/>
+          <w:bCs/>
+        </w:rPr>
+        <w:t>password</w:t>
+      </w:r>
+      <w:proofErr w:type="spellEnd"/>
+      <w:r>
+        <w:t xml:space="preserve">. V neposlední řadě je potřeba zadat název databáze. Při importu databáze podle instrukcí se jedná o databázi </w:t>
+      </w:r>
+      <w:proofErr w:type="spellStart"/>
+      <w:r>
+        <w:rPr>
+          <w:b/>
+          <w:bCs/>
+        </w:rPr>
+        <w:t>usbraidlogin</w:t>
+      </w:r>
+      <w:proofErr w:type="spellEnd"/>
+      <w:r>
+        <w:t xml:space="preserve">. </w:t>
+      </w:r>
+      <w:r>
+        <w:t>V jiném případě vyplňujeme jméno zvolené při zakládání databáze.</w:t>
+      </w:r>
+    </w:p>
+    <w:p>
+      <w:pPr>
+        <w:pStyle w:val="Nadpis2"/>
+      </w:pPr>
+      <w:r>
+        <w:t>První použití webovky</w:t>
+      </w:r>
+    </w:p>
+    <w:p>
+      <w:pPr>
+        <w:pStyle w:val="Pokraovn"/>
+      </w:pPr>
+      <w:r>
+        <w:t xml:space="preserve">Po nastavení webové stránky můžeme poprvé ověřit její funkčnost. Při otevření webové stránky se ukáže formulář s přihlášením. Základní údaje pro přístup je </w:t>
+      </w:r>
+      <w:r>
+        <w:rPr>
+          <w:b/>
+          <w:bCs/>
+        </w:rPr>
+        <w:t>admin</w:t>
+      </w:r>
+      <w:r>
+        <w:t xml:space="preserve"> s heslem </w:t>
+      </w:r>
+      <w:r>
+        <w:rPr>
+          <w:b/>
+          <w:bCs/>
+        </w:rPr>
+        <w:t>admin</w:t>
+      </w:r>
+      <w:r>
+        <w:t xml:space="preserve">. </w:t>
+      </w:r>
+    </w:p>
+    <w:p>
+      <w:pPr>
+        <w:pStyle w:val="Titulek"/>
+      </w:pPr>
+      <w:r>
+        <w:lastRenderedPageBreak/>
+        <w:drawing>
+          <wp:inline distT="0" distB="0" distL="0" distR="0" wp14:anchorId="4D49EF88" wp14:editId="057EE25B">
+            <wp:extent cx="3676147" cy="3010237"/>
+            <wp:effectExtent l="0" t="0" r="635" b="0"/>
+            <wp:docPr id="500387882" name="Obrázek 1" descr="Obsah obrázku text, snímek obrazovky, Písmo, číslo&#10;&#10;Obsah vygenerovaný umělou inteligencí může být nesprávný."/>
+            <wp:cNvGraphicFramePr>
+              <a:graphicFrameLocks xmlns:a="http://schemas.openxmlformats.org/drawingml/2006/main" noChangeAspect="1"/>
+            </wp:cNvGraphicFramePr>
+            <a:graphic xmlns:a="http://schemas.openxmlformats.org/drawingml/2006/main">
+              <a:graphicData uri="http://schemas.openxmlformats.org/drawingml/2006/picture">
+                <pic:pic xmlns:pic="http://schemas.openxmlformats.org/drawingml/2006/picture">
+                  <pic:nvPicPr>
+                    <pic:cNvPr id="500387882" name="Obrázek 1" descr="Obsah obrázku text, snímek obrazovky, Písmo, číslo&#10;&#10;Obsah vygenerovaný umělou inteligencí může být nesprávný."/>
+                    <pic:cNvPicPr/>
+                  </pic:nvPicPr>
+                  <pic:blipFill>
+                    <a:blip r:embed="rId25"/>
+                    <a:stretch>
+                      <a:fillRect/>
+                    </a:stretch>
+                  </pic:blipFill>
+                  <pic:spPr>
+                    <a:xfrm>
+                      <a:off x="0" y="0"/>
+                      <a:ext cx="3681576" cy="3014682"/>
+                    </a:xfrm>
+                    <a:prstGeom prst="rect">
+                      <a:avLst/>
+                    </a:prstGeom>
+                  </pic:spPr>
+                </pic:pic>
+              </a:graphicData>
+            </a:graphic>
+          </wp:inline>
+        </w:drawing>
+      </w:r>
+    </w:p>
+    <w:p>
+      <w:pPr>
+        <w:pStyle w:val="Titulek"/>
+      </w:pPr>
+      <w:r>
+        <w:t xml:space="preserve">Obrázek </w:t>
+      </w:r>
+      <w:fldSimple w:instr=" SEQ Obrázek \* ARABIC ">
+        <w:r>
+          <w:rPr>
+            <w:noProof/>
+          </w:rPr>
+          <w:t>14</w:t>
+        </w:r>
+      </w:fldSimple>
+      <w:r>
+        <w:rPr>
+          <w:noProof/>
+        </w:rPr>
+        <w:t>: Ukázka formuláře pro přihlášení</w:t>
+      </w:r>
+    </w:p>
+    <w:p>
+      <w:pPr>
+        <w:pStyle w:val="Pokraovn"/>
+      </w:pPr>
+      <w:r>
+        <w:t xml:space="preserve">Po přihlášení pomocí těchto údajů se dostáváme na admin panel. V admin panelu můžeme vytvořit další uživatele. Uživatele vytvářejte na tomto formuláři z důvodu </w:t>
+      </w:r>
+      <w:proofErr w:type="spellStart"/>
+      <w:r>
+        <w:t>hashování</w:t>
+      </w:r>
+      <w:proofErr w:type="spellEnd"/>
+      <w:r>
+        <w:t xml:space="preserve"> hesel.</w:t>
+      </w:r>
+      <w:r>
+        <w:t xml:space="preserve"> Další nastavení uživatele provádíme v </w:t>
+      </w:r>
+      <w:proofErr w:type="spellStart"/>
+      <w:r>
+        <w:t>phpmyadmin</w:t>
+      </w:r>
+      <w:proofErr w:type="spellEnd"/>
+      <w:r>
+        <w:t>. V databázi můžeme přidat roli admina pro uživatele a také zde můžeme odstranit uživatele.</w:t>
+      </w:r>
+    </w:p>
+    <w:p>
+      <w:pPr>
+        <w:pStyle w:val="Titulek"/>
+      </w:pPr>
+      <w:r>
+        <w:drawing>
+          <wp:inline distT="0" distB="0" distL="0" distR="0" wp14:anchorId="466E5C3F" wp14:editId="6BB3A3DE">
+            <wp:extent cx="2864581" cy="3349453"/>
+            <wp:effectExtent l="0" t="0" r="0" b="3810"/>
+            <wp:docPr id="2107590357" name="Obrázek 1" descr="Obsah obrázku text, snímek obrazovky, Písmo, číslo&#10;&#10;Obsah vygenerovaný umělou inteligencí může být nesprávný."/>
+            <wp:cNvGraphicFramePr>
+              <a:graphicFrameLocks xmlns:a="http://schemas.openxmlformats.org/drawingml/2006/main" noChangeAspect="1"/>
+            </wp:cNvGraphicFramePr>
+            <a:graphic xmlns:a="http://schemas.openxmlformats.org/drawingml/2006/main">
+              <a:graphicData uri="http://schemas.openxmlformats.org/drawingml/2006/picture">
+                <pic:pic xmlns:pic="http://schemas.openxmlformats.org/drawingml/2006/picture">
+                  <pic:nvPicPr>
+                    <pic:cNvPr id="2107590357" name="Obrázek 1" descr="Obsah obrázku text, snímek obrazovky, Písmo, číslo&#10;&#10;Obsah vygenerovaný umělou inteligencí může být nesprávný."/>
+                    <pic:cNvPicPr/>
+                  </pic:nvPicPr>
+                  <pic:blipFill>
+                    <a:blip r:embed="rId26"/>
+                    <a:stretch>
+                      <a:fillRect/>
+                    </a:stretch>
+                  </pic:blipFill>
+                  <pic:spPr>
+                    <a:xfrm>
+                      <a:off x="0" y="0"/>
+                      <a:ext cx="2870104" cy="3355911"/>
+                    </a:xfrm>
+                    <a:prstGeom prst="rect">
+                      <a:avLst/>
+                    </a:prstGeom>
+                  </pic:spPr>
+                </pic:pic>
+              </a:graphicData>
+            </a:graphic>
+          </wp:inline>
+        </w:drawing>
+      </w:r>
+    </w:p>
+    <w:p>
+      <w:pPr>
+        <w:pStyle w:val="Titulek"/>
+      </w:pPr>
+      <w:r>
+        <w:t xml:space="preserve">Obrázek </w:t>
+      </w:r>
+      <w:fldSimple w:instr=" SEQ Obrázek \* ARABIC ">
+        <w:r>
+          <w:rPr>
+            <w:noProof/>
+          </w:rPr>
+          <w:t>15</w:t>
+        </w:r>
+      </w:fldSimple>
+      <w:r>
+        <w:t>: Ukázka admin panelu</w:t>
+      </w:r>
+    </w:p>
+    <w:p>
+      <w:pPr>
+        <w:pStyle w:val="Nadpis2"/>
+      </w:pPr>
+      <w:r>
+        <w:lastRenderedPageBreak/>
+        <w:t>Funkcionalita stránky</w:t>
+      </w:r>
+    </w:p>
+    <w:p>
+      <w:pPr>
+        <w:pStyle w:val="Pokraovn"/>
+      </w:pPr>
+      <w:r>
+        <w:t xml:space="preserve">Pro správu přihlášení stránka využívá session. Po přihlášení je možné se odhlásit a tím zrušit session. Při neodhlášení zůstává session otevřená do restartu prohlížeče. </w:t>
+      </w:r>
+    </w:p>
+    <w:p>
+      <w:pPr>
+        <w:pStyle w:val="Titulek"/>
+      </w:pPr>
+      <w:r>
+        <w:drawing>
+          <wp:inline distT="0" distB="0" distL="0" distR="0" wp14:anchorId="74AA9CCA" wp14:editId="4E0EA059">
+            <wp:extent cx="5219700" cy="2894965"/>
+            <wp:effectExtent l="0" t="0" r="0" b="635"/>
+            <wp:docPr id="139776977" name="Obrázek 1" descr="Obsah obrázku text, snímek obrazovky, číslo, software&#10;&#10;Obsah vygenerovaný umělou inteligencí může být nesprávný."/>
+            <wp:cNvGraphicFramePr>
+              <a:graphicFrameLocks xmlns:a="http://schemas.openxmlformats.org/drawingml/2006/main" noChangeAspect="1"/>
+            </wp:cNvGraphicFramePr>
+            <a:graphic xmlns:a="http://schemas.openxmlformats.org/drawingml/2006/main">
+              <a:graphicData uri="http://schemas.openxmlformats.org/drawingml/2006/picture">
+                <pic:pic xmlns:pic="http://schemas.openxmlformats.org/drawingml/2006/picture">
+                  <pic:nvPicPr>
+                    <pic:cNvPr id="139776977" name="Obrázek 1" descr="Obsah obrázku text, snímek obrazovky, číslo, software&#10;&#10;Obsah vygenerovaný umělou inteligencí může být nesprávný."/>
+                    <pic:cNvPicPr/>
+                  </pic:nvPicPr>
+                  <pic:blipFill>
+                    <a:blip r:embed="rId27"/>
+                    <a:stretch>
+                      <a:fillRect/>
+                    </a:stretch>
+                  </pic:blipFill>
+                  <pic:spPr>
+                    <a:xfrm>
+                      <a:off x="0" y="0"/>
+                      <a:ext cx="5219700" cy="2894965"/>
+                    </a:xfrm>
+                    <a:prstGeom prst="rect">
+                      <a:avLst/>
+                    </a:prstGeom>
+                  </pic:spPr>
+                </pic:pic>
+              </a:graphicData>
+            </a:graphic>
+          </wp:inline>
+        </w:drawing>
+      </w:r>
+    </w:p>
+    <w:p>
+      <w:pPr>
+        <w:pStyle w:val="Titulek"/>
+      </w:pPr>
+      <w:r>
+        <w:t xml:space="preserve">Obrázek </w:t>
+      </w:r>
+      <w:fldSimple w:instr=" SEQ Obrázek \* ARABIC ">
+        <w:r>
+          <w:rPr>
+            <w:noProof/>
+          </w:rPr>
+          <w:t>16</w:t>
+        </w:r>
+      </w:fldSimple>
+      <w:r>
+        <w:rPr>
+          <w:noProof/>
+        </w:rPr>
+        <w:t>: Ukázka SFTP klienta na webu</w:t>
+      </w:r>
+    </w:p>
+    <w:p>
+      <w:pPr>
+        <w:pStyle w:val="Pokraovn"/>
+      </w:pPr>
+      <w:r>
+        <w:t>Po přihlášení pomocí uživatele bez administrátorského přístupu se dostáváme na SFTP klienta, kde můžeme nahrávat položky pomocí drag-and-drop menu, stahovat položky, procházet adresáře a mazat položky i adresáře.</w:t>
+      </w:r>
+    </w:p>
     <w:p>
       <w:pPr>
         <w:pStyle w:val="uvodzaver"/>
@@ -10541,7 +11321,7 @@
       <w:r>
         <w:t>. 2024, 2024-5-10. Dostupné z: </w:t>
       </w:r>
-      <w:hyperlink r:id="rId22" w:history="1">
+      <w:hyperlink r:id="rId28" w:history="1">
         <w:r>
           <w:rPr>
             <w:rStyle w:val="Hypertextovodkaz"/>
@@ -10636,43 +11416,15 @@
       <w:r>
         <w:t>. 2024. Dostupné z: </w:t>
       </w:r>
-      <w:hyperlink r:id="rId23" w:history="1">
+      <w:hyperlink r:id="rId29" w:history="1">
         <w:r>
           <w:rPr>
             <w:rStyle w:val="Hypertextovodkaz"/>
             <w:color w:val="auto"/>
             <w:u w:val="none"/>
           </w:rPr>
-          <w:t>https://www.westerndigital.com/</w:t>
+          <w:t>https://www.westerndigital.com/solutions/raid</w:t>
         </w:r>
-        <w:proofErr w:type="spellStart"/>
-        <w:r>
-          <w:rPr>
-            <w:rStyle w:val="Hypertextovodkaz"/>
-            <w:color w:val="auto"/>
-            <w:u w:val="none"/>
-          </w:rPr>
-          <w:t>solutions</w:t>
-        </w:r>
-        <w:proofErr w:type="spellEnd"/>
-        <w:r>
-          <w:rPr>
-            <w:rStyle w:val="Hypertextovodkaz"/>
-            <w:color w:val="auto"/>
-            <w:u w:val="none"/>
-          </w:rPr>
-          <w:t>/</w:t>
-        </w:r>
-        <w:proofErr w:type="spellStart"/>
-        <w:r>
-          <w:rPr>
-            <w:rStyle w:val="Hypertextovodkaz"/>
-            <w:color w:val="auto"/>
-            <w:u w:val="none"/>
-          </w:rPr>
-          <w:t>raid</w:t>
-        </w:r>
-        <w:proofErr w:type="spellEnd"/>
       </w:hyperlink>
       <w:r>
         <w:t>. [cit. 2024-11-11].</w:t>
@@ -10696,7 +11448,7 @@
       <w:r>
         <w:t>. 2024. Dostupné z: </w:t>
       </w:r>
-      <w:hyperlink r:id="rId24" w:history="1">
+      <w:hyperlink r:id="rId30" w:history="1">
         <w:r>
           <w:rPr>
             <w:rStyle w:val="Hypertextovodkaz"/>
@@ -10771,7 +11523,7 @@
       <w:r>
         <w:t>. 2012. Dostupné z: </w:t>
       </w:r>
-      <w:hyperlink r:id="rId25" w:history="1">
+      <w:hyperlink r:id="rId31" w:history="1">
         <w:r>
           <w:rPr>
             <w:rStyle w:val="Hypertextovodkaz"/>
@@ -10867,7 +11619,7 @@
       <w:r>
         <w:t>. 2023. Dostupné z: </w:t>
       </w:r>
-      <w:hyperlink r:id="rId26" w:history="1">
+      <w:hyperlink r:id="rId32" w:history="1">
         <w:r>
           <w:rPr>
             <w:rStyle w:val="Hypertextovodkaz"/>
@@ -11004,54 +11756,12 @@
       <w:r>
         <w:t xml:space="preserve"> (OCI). 2024. Dostupné z: </w:t>
       </w:r>
-      <w:hyperlink r:id="rId27" w:history="1">
+      <w:hyperlink r:id="rId33" w:history="1">
         <w:r>
           <w:rPr>
             <w:rStyle w:val="Hypertextovodkaz"/>
           </w:rPr>
-          <w:t>https://www.oracle.com/</w:t>
-        </w:r>
-        <w:proofErr w:type="spellStart"/>
-        <w:r>
-          <w:rPr>
-            <w:rStyle w:val="Hypertextovodkaz"/>
-          </w:rPr>
-          <w:t>cz</w:t>
-        </w:r>
-        <w:proofErr w:type="spellEnd"/>
-        <w:r>
-          <w:rPr>
-            <w:rStyle w:val="Hypertextovodkaz"/>
-          </w:rPr>
-          <w:t>/</w:t>
-        </w:r>
-        <w:proofErr w:type="spellStart"/>
-        <w:r>
-          <w:rPr>
-            <w:rStyle w:val="Hypertextovodkaz"/>
-          </w:rPr>
-          <w:t>mysql</w:t>
-        </w:r>
-        <w:proofErr w:type="spellEnd"/>
-        <w:r>
-          <w:rPr>
-            <w:rStyle w:val="Hypertextovodkaz"/>
-          </w:rPr>
-          <w:t>/</w:t>
-        </w:r>
-        <w:proofErr w:type="spellStart"/>
-        <w:r>
-          <w:rPr>
-            <w:rStyle w:val="Hypertextovodkaz"/>
-          </w:rPr>
-          <w:t>what-is-mysql</w:t>
-        </w:r>
-        <w:proofErr w:type="spellEnd"/>
-        <w:r>
-          <w:rPr>
-            <w:rStyle w:val="Hypertextovodkaz"/>
-          </w:rPr>
-          <w:t>/</w:t>
+          <w:t>https://www.oracle.com/cz/mysql/what-is-mysql/</w:t>
         </w:r>
       </w:hyperlink>
       <w:r>
@@ -11093,26 +11803,12 @@
       <w:r>
         <w:t>. 2025, 2024-12-24. Dostupné z: </w:t>
       </w:r>
-      <w:hyperlink r:id="rId28" w:history="1">
+      <w:hyperlink r:id="rId34" w:history="1">
         <w:r>
           <w:rPr>
             <w:rStyle w:val="Hypertextovodkaz"/>
           </w:rPr>
-          <w:t>https://www.geeksforgeeks.org/html-</w:t>
-        </w:r>
-        <w:proofErr w:type="spellStart"/>
-        <w:r>
-          <w:rPr>
-            <w:rStyle w:val="Hypertextovodkaz"/>
-          </w:rPr>
-          <w:t>introduction</w:t>
-        </w:r>
-        <w:proofErr w:type="spellEnd"/>
-        <w:r>
-          <w:rPr>
-            <w:rStyle w:val="Hypertextovodkaz"/>
-          </w:rPr>
-          <w:t>/</w:t>
+          <w:t>https://www.geeksforgeeks.org/html-introduction/</w:t>
         </w:r>
       </w:hyperlink>
       <w:r>
@@ -11156,26 +11852,12 @@
       <w:r>
         <w:t>. 2025, 04-02-2025. Dostupné z: </w:t>
       </w:r>
-      <w:hyperlink r:id="rId29" w:history="1">
+      <w:hyperlink r:id="rId35" w:history="1">
         <w:r>
           <w:rPr>
             <w:rStyle w:val="Hypertextovodkaz"/>
           </w:rPr>
-          <w:t>https://www.geeksforgeeks.org/</w:t>
-        </w:r>
-        <w:proofErr w:type="spellStart"/>
-        <w:r>
-          <w:rPr>
-            <w:rStyle w:val="Hypertextovodkaz"/>
-          </w:rPr>
-          <w:t>css-tutorial</w:t>
-        </w:r>
-        <w:proofErr w:type="spellEnd"/>
-        <w:r>
-          <w:rPr>
-            <w:rStyle w:val="Hypertextovodkaz"/>
-          </w:rPr>
-          <w:t>/</w:t>
+          <w:t>https://www.geeksforgeeks.org/css-tutorial/</w:t>
         </w:r>
       </w:hyperlink>
       <w:r>
@@ -11213,49 +11895,13 @@
       <w:r>
         <w:t>. 2022. Dostupné z: </w:t>
       </w:r>
-      <w:hyperlink r:id="rId30" w:history="1">
+      <w:hyperlink r:id="rId36" w:history="1">
         <w:r>
           <w:rPr>
             <w:rStyle w:val="Hypertextovodkaz"/>
           </w:rPr>
-          <w:t>https://www.techtarget.com/</w:t>
+          <w:t>https://www.techtarget.com/whatis/definition/bootstrap</w:t>
         </w:r>
-        <w:proofErr w:type="spellStart"/>
-        <w:r>
-          <w:rPr>
-            <w:rStyle w:val="Hypertextovodkaz"/>
-          </w:rPr>
-          <w:t>whatis</w:t>
-        </w:r>
-        <w:proofErr w:type="spellEnd"/>
-        <w:r>
-          <w:rPr>
-            <w:rStyle w:val="Hypertextovodkaz"/>
-          </w:rPr>
-          <w:t>/</w:t>
-        </w:r>
-        <w:proofErr w:type="spellStart"/>
-        <w:r>
-          <w:rPr>
-            <w:rStyle w:val="Hypertextovodkaz"/>
-          </w:rPr>
-          <w:t>definition</w:t>
-        </w:r>
-        <w:proofErr w:type="spellEnd"/>
-        <w:r>
-          <w:rPr>
-            <w:rStyle w:val="Hypertextovodkaz"/>
-          </w:rPr>
-          <w:t>/</w:t>
-        </w:r>
-        <w:proofErr w:type="spellStart"/>
-        <w:r>
-          <w:rPr>
-            <w:rStyle w:val="Hypertextovodkaz"/>
-          </w:rPr>
-          <w:t>bootstrap</w:t>
-        </w:r>
-        <w:proofErr w:type="spellEnd"/>
       </w:hyperlink>
       <w:r>
         <w:t xml:space="preserve">. [cit. 2025-02-06]. </w:t>
@@ -11370,7 +12016,7 @@
       <w:r>
         <w:t>. 2023. Dostupné z: </w:t>
       </w:r>
-      <w:hyperlink r:id="rId31" w:history="1">
+      <w:hyperlink r:id="rId37" w:history="1">
         <w:r>
           <w:rPr>
             <w:rStyle w:val="Hypertextovodkaz"/>
@@ -12217,7 +12863,7 @@
       <w:bookmarkEnd w:id="92"/>
     </w:p>
     <w:sectPr>
-      <w:footerReference w:type="default" r:id="rId32"/>
+      <w:footerReference w:type="default" r:id="rId38"/>
       <w:pgSz w:w="11906" w:h="16838"/>
       <w:pgMar w:top="1701" w:right="1418" w:bottom="1701" w:left="2268" w:header="709" w:footer="709" w:gutter="0"/>
       <w:cols w:space="708"/>
@@ -12347,6 +12993,22 @@
     </w:p>
     <w:p/>
     <w:p/>
+  </w:footnote>
+  <w:footnote w:id="1">
+    <w:p>
+      <w:pPr>
+        <w:pStyle w:val="Textpoznpodarou"/>
+      </w:pPr>
+      <w:r>
+        <w:rPr>
+          <w:rStyle w:val="Znakapoznpodarou"/>
+        </w:rPr>
+        <w:footnoteRef/>
+      </w:r>
+      <w:r>
+        <w:t xml:space="preserve"> Pro správnou funkčnost je potřeba nahradit informace u všech scriptů.</w:t>
+      </w:r>
+    </w:p>
   </w:footnote>
 </w:footnotes>
 </file>
@@ -16809,6 +17471,47 @@
       <w:color w:val="666666"/>
     </w:rPr>
   </w:style>
+  <w:style w:type="paragraph" w:styleId="Textpoznpodarou">
+    <w:name w:val="footnote text"/>
+    <w:basedOn w:val="Normln"/>
+    <w:link w:val="TextpoznpodarouChar"/>
+    <w:uiPriority w:val="99"/>
+    <w:semiHidden/>
+    <w:unhideWhenUsed/>
+    <w:rsid w:val="00106F0F"/>
+    <w:pPr>
+      <w:spacing w:before="0" w:after="0" w:line="240" w:lineRule="auto"/>
+    </w:pPr>
+    <w:rPr>
+      <w:sz w:val="20"/>
+    </w:rPr>
+  </w:style>
+  <w:style w:type="character" w:customStyle="1" w:styleId="TextpoznpodarouChar">
+    <w:name w:val="Text pozn. pod čarou Char"/>
+    <w:basedOn w:val="Standardnpsmoodstavce"/>
+    <w:link w:val="Textpoznpodarou"/>
+    <w:uiPriority w:val="99"/>
+    <w:semiHidden/>
+    <w:rsid w:val="00106F0F"/>
+    <w:rPr>
+      <w:rFonts w:ascii="Times New Roman" w:eastAsia="Times New Roman" w:hAnsi="Times New Roman" w:cs="Times New Roman"/>
+      <w:color w:val="000000"/>
+      <w:sz w:val="20"/>
+      <w:szCs w:val="20"/>
+      <w:lang w:eastAsia="cs-CZ"/>
+    </w:rPr>
+  </w:style>
+  <w:style w:type="character" w:styleId="Znakapoznpodarou">
+    <w:name w:val="footnote reference"/>
+    <w:basedOn w:val="Standardnpsmoodstavce"/>
+    <w:uiPriority w:val="99"/>
+    <w:semiHidden/>
+    <w:unhideWhenUsed/>
+    <w:rsid w:val="00106F0F"/>
+    <w:rPr>
+      <w:vertAlign w:val="superscript"/>
+    </w:rPr>
+  </w:style>
 </w:styles>
 </file>
 

</xml_diff>

<commit_message>
Popis kódu webové stránky
</commit_message>
<xml_diff>
--- a/Documentation/Technická dokumentace - RAID Pole.docx
+++ b/Documentation/Technická dokumentace - RAID Pole.docx
@@ -957,7 +957,7 @@
               </wp:anchor>
             </w:drawing>
           </mc:Choice>
-          <mc:Fallback xmlns:w16sdtfl="http://schemas.microsoft.com/office/word/2024/wordml/sdtformatlock" xmlns:w16sdtdh="http://schemas.microsoft.com/office/word/2020/wordml/sdtdatahash" xmlns:w16du="http://schemas.microsoft.com/office/word/2023/wordml/word16du" xmlns:w16="http://schemas.microsoft.com/office/word/2018/wordml" xmlns:w16cex="http://schemas.microsoft.com/office/word/2018/wordml/cex" xmlns:oel="http://schemas.microsoft.com/office/2019/extlst">
+          <mc:Fallback xmlns:oel="http://schemas.microsoft.com/office/2019/extlst" xmlns:w16cex="http://schemas.microsoft.com/office/word/2018/wordml/cex" xmlns:w16="http://schemas.microsoft.com/office/word/2018/wordml" xmlns:w16du="http://schemas.microsoft.com/office/word/2023/wordml/word16du" xmlns:w16sdtdh="http://schemas.microsoft.com/office/word/2020/wordml/sdtdatahash" xmlns:w16sdtfl="http://schemas.microsoft.com/office/word/2024/wordml/sdtformatlock">
             <w:pict>
               <v:group w14:anchorId="0B92CE35" id="Group 361" o:spid="_x0000_s1026" style="position:absolute;margin-left:56.7pt;margin-top:0;width:510.25pt;height:113.4pt;z-index:251664384;mso-position-horizontal-relative:page;mso-position-vertical-relative:page" coordsize="64800,14400" o:gfxdata="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">
                 <v:shapetype id="_x0000_t75" coordsize="21600,21600" o:spt="75" o:preferrelative="t" path="m@4@5l@4@11@9@11@9@5xe" filled="f" stroked="f">
@@ -1076,7 +1076,7 @@
               </wp:anchor>
             </w:drawing>
           </mc:Choice>
-          <mc:Fallback xmlns:w16sdtfl="http://schemas.microsoft.com/office/word/2024/wordml/sdtformatlock" xmlns:w16sdtdh="http://schemas.microsoft.com/office/word/2020/wordml/sdtdatahash" xmlns:w16du="http://schemas.microsoft.com/office/word/2023/wordml/word16du" xmlns:w16="http://schemas.microsoft.com/office/word/2018/wordml" xmlns:w16cex="http://schemas.microsoft.com/office/word/2018/wordml/cex" xmlns:oel="http://schemas.microsoft.com/office/2019/extlst">
+          <mc:Fallback xmlns:oel="http://schemas.microsoft.com/office/2019/extlst" xmlns:w16cex="http://schemas.microsoft.com/office/word/2018/wordml/cex" xmlns:w16="http://schemas.microsoft.com/office/word/2018/wordml" xmlns:w16du="http://schemas.microsoft.com/office/word/2023/wordml/word16du" xmlns:w16sdtdh="http://schemas.microsoft.com/office/word/2020/wordml/sdtdatahash" xmlns:w16sdtfl="http://schemas.microsoft.com/office/word/2024/wordml/sdtformatlock">
             <w:pict>
               <v:group w14:anchorId="6E7D4A39" id="Group 362" o:spid="_x0000_s1026" style="position:absolute;margin-left:56.7pt;margin-top:841.9pt;width:481.9pt;height:.85pt;z-index:251665408;mso-position-horizontal-relative:page;mso-position-vertical-relative:page" coordsize="61200,107" o:gfxdata="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">
                 <v:shape id="Shape 41" o:spid="_x0000_s1027" style="position:absolute;width:61200;height:0;visibility:visible;mso-wrap-style:square;v-text-anchor:top" coordsize="6120005,0" o:gfxdata="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" path="m6120005,l,e" filled="f" strokeweight=".85pt">
@@ -1106,7 +1106,15 @@
       </w:r>
       <w:proofErr w:type="spellEnd"/>
       <w:r>
-        <w:t xml:space="preserve"> disky s malou paměťovou kapacitou. Technologii RAID (NAS) pole v praxi implementujte na vícero RAID technologiích a vzájemně komparujte řešení. Komparujte chování navrženého systému minimálně na technologiích RAID 0, RAID 1 a RAID 5. Vytvořte vzdálené připojení na toto RAID pole s možností nahrání a stažení souborů po přihlášení uživatele (web login). K tomuto účelu vytvořte webovou aplikaci. Zabezpečte vzdálené připojení. Použité technologie: RAID, NAS, FTP, USB, </w:t>
+        <w:t xml:space="preserve"> disky s malou paměťovou kapacitou. Technologii RAID (NAS) pole v praxi implementujte na vícero RAID technologiích a vzájemně komparujte řešení. Komparujte chování navrženého systému minimálně na technologiích RAID 0, RAID 1 a RAID 5. Vytvořte vzdálené připojení na toto RAID pole s možností nahrání a stažení souborů po přihlášení uživatele (web </w:t>
+      </w:r>
+      <w:proofErr w:type="spellStart"/>
+      <w:r>
+        <w:t>login</w:t>
+      </w:r>
+      <w:proofErr w:type="spellEnd"/>
+      <w:r>
+        <w:t xml:space="preserve">). K tomuto účelu vytvořte webovou aplikaci. Zabezpečte vzdálené připojení. Použité technologie: RAID, NAS, FTP, USB, </w:t>
       </w:r>
       <w:proofErr w:type="spellStart"/>
       <w:r>
@@ -1436,7 +1444,7 @@
         <w:rPr>
           <w:noProof/>
         </w:rPr>
-        <w:t>11. března 2025</w:t>
+        <w:t>12. března 2025</w:t>
       </w:r>
       <w:r>
         <w:fldChar w:fldCharType="end"/>
@@ -1498,7 +1506,7 @@
         <w:rPr>
           <w:noProof/>
         </w:rPr>
-        <w:t>11. března 2025</w:t>
+        <w:t>12. března 2025</w:t>
       </w:r>
       <w:r>
         <w:fldChar w:fldCharType="end"/>
@@ -1580,9 +1588,8 @@
               <w:bCs w:val="0"/>
               <w:noProof/>
               <w:color w:val="auto"/>
-              <w:kern w:val="2"/>
-              <w:szCs w:val="24"/>
-              <w14:ligatures w14:val="standardContextual"/>
+              <w:sz w:val="22"/>
+              <w:szCs w:val="22"/>
             </w:rPr>
           </w:pPr>
           <w:r>
@@ -1594,7 +1601,7 @@
           <w:r>
             <w:fldChar w:fldCharType="separate"/>
           </w:r>
-          <w:hyperlink w:anchor="_Toc192536798" w:history="1">
+          <w:hyperlink w:anchor="_Toc192675275" w:history="1">
             <w:r>
               <w:rPr>
                 <w:rStyle w:val="Hypertextovodkaz"/>
@@ -1622,7 +1629,7 @@
                 <w:noProof/>
                 <w:webHidden/>
               </w:rPr>
-              <w:instrText xml:space="preserve"> PAGEREF _Toc192536798 \h </w:instrText>
+              <w:instrText xml:space="preserve"> PAGEREF _Toc192675275 \h </w:instrText>
             </w:r>
             <w:r>
               <w:rPr>
@@ -1666,12 +1673,11 @@
               <w:bCs w:val="0"/>
               <w:noProof/>
               <w:color w:val="auto"/>
-              <w:kern w:val="2"/>
-              <w:szCs w:val="24"/>
-              <w14:ligatures w14:val="standardContextual"/>
+              <w:sz w:val="22"/>
+              <w:szCs w:val="22"/>
             </w:rPr>
           </w:pPr>
-          <w:hyperlink w:anchor="_Toc192536799" w:history="1">
+          <w:hyperlink w:anchor="_Toc192675276" w:history="1">
             <w:r>
               <w:rPr>
                 <w:rStyle w:val="Hypertextovodkaz"/>
@@ -1687,9 +1693,8 @@
                 <w:bCs w:val="0"/>
                 <w:noProof/>
                 <w:color w:val="auto"/>
-                <w:kern w:val="2"/>
-                <w:szCs w:val="24"/>
-                <w14:ligatures w14:val="standardContextual"/>
+                <w:sz w:val="22"/>
+                <w:szCs w:val="22"/>
               </w:rPr>
               <w:tab/>
             </w:r>
@@ -1720,7 +1725,7 @@
                 <w:noProof/>
                 <w:webHidden/>
               </w:rPr>
-              <w:instrText xml:space="preserve"> PAGEREF _Toc192536799 \h </w:instrText>
+              <w:instrText xml:space="preserve"> PAGEREF _Toc192675276 \h </w:instrText>
             </w:r>
             <w:r>
               <w:rPr>
@@ -1764,12 +1769,11 @@
               <w:iCs w:val="0"/>
               <w:noProof/>
               <w:color w:val="auto"/>
-              <w:kern w:val="2"/>
-              <w:szCs w:val="24"/>
-              <w14:ligatures w14:val="standardContextual"/>
+              <w:sz w:val="22"/>
+              <w:szCs w:val="22"/>
             </w:rPr>
           </w:pPr>
-          <w:hyperlink w:anchor="_Toc192536800" w:history="1">
+          <w:hyperlink w:anchor="_Toc192675277" w:history="1">
             <w:r>
               <w:rPr>
                 <w:rStyle w:val="Hypertextovodkaz"/>
@@ -1785,9 +1789,8 @@
                 <w:iCs w:val="0"/>
                 <w:noProof/>
                 <w:color w:val="auto"/>
-                <w:kern w:val="2"/>
-                <w:szCs w:val="24"/>
-                <w14:ligatures w14:val="standardContextual"/>
+                <w:sz w:val="22"/>
+                <w:szCs w:val="22"/>
               </w:rPr>
               <w:tab/>
             </w:r>
@@ -1818,7 +1821,7 @@
                 <w:noProof/>
                 <w:webHidden/>
               </w:rPr>
-              <w:instrText xml:space="preserve"> PAGEREF _Toc192536800 \h </w:instrText>
+              <w:instrText xml:space="preserve"> PAGEREF _Toc192675277 \h </w:instrText>
             </w:r>
             <w:r>
               <w:rPr>
@@ -1862,12 +1865,11 @@
               <w:iCs w:val="0"/>
               <w:noProof/>
               <w:color w:val="auto"/>
-              <w:kern w:val="2"/>
-              <w:szCs w:val="24"/>
-              <w14:ligatures w14:val="standardContextual"/>
+              <w:sz w:val="22"/>
+              <w:szCs w:val="22"/>
             </w:rPr>
           </w:pPr>
-          <w:hyperlink w:anchor="_Toc192536801" w:history="1">
+          <w:hyperlink w:anchor="_Toc192675278" w:history="1">
             <w:r>
               <w:rPr>
                 <w:rStyle w:val="Hypertextovodkaz"/>
@@ -1883,9 +1885,8 @@
                 <w:iCs w:val="0"/>
                 <w:noProof/>
                 <w:color w:val="auto"/>
-                <w:kern w:val="2"/>
-                <w:szCs w:val="24"/>
-                <w14:ligatures w14:val="standardContextual"/>
+                <w:sz w:val="22"/>
+                <w:szCs w:val="22"/>
               </w:rPr>
               <w:tab/>
             </w:r>
@@ -1916,7 +1917,7 @@
                 <w:noProof/>
                 <w:webHidden/>
               </w:rPr>
-              <w:instrText xml:space="preserve"> PAGEREF _Toc192536801 \h </w:instrText>
+              <w:instrText xml:space="preserve"> PAGEREF _Toc192675278 \h </w:instrText>
             </w:r>
             <w:r>
               <w:rPr>
@@ -1951,19 +1952,18 @@
           <w:pPr>
             <w:pStyle w:val="Obsah3"/>
             <w:tabs>
-              <w:tab w:val="left" w:pos="960"/>
+              <w:tab w:val="left" w:pos="720"/>
               <w:tab w:val="right" w:leader="dot" w:pos="8210"/>
             </w:tabs>
             <w:rPr>
               <w:rFonts w:asciiTheme="minorHAnsi" w:eastAsiaTheme="minorEastAsia" w:hAnsiTheme="minorHAnsi" w:cstheme="minorBidi"/>
               <w:noProof/>
               <w:color w:val="auto"/>
-              <w:kern w:val="2"/>
-              <w:szCs w:val="24"/>
-              <w14:ligatures w14:val="standardContextual"/>
+              <w:sz w:val="22"/>
+              <w:szCs w:val="22"/>
             </w:rPr>
           </w:pPr>
-          <w:hyperlink w:anchor="_Toc192536802" w:history="1">
+          <w:hyperlink w:anchor="_Toc192675279" w:history="1">
             <w:r>
               <w:rPr>
                 <w:rStyle w:val="Hypertextovodkaz"/>
@@ -1977,9 +1977,8 @@
                 <w:rFonts w:asciiTheme="minorHAnsi" w:eastAsiaTheme="minorEastAsia" w:hAnsiTheme="minorHAnsi" w:cstheme="minorBidi"/>
                 <w:noProof/>
                 <w:color w:val="auto"/>
-                <w:kern w:val="2"/>
-                <w:szCs w:val="24"/>
-                <w14:ligatures w14:val="standardContextual"/>
+                <w:sz w:val="22"/>
+                <w:szCs w:val="22"/>
               </w:rPr>
               <w:tab/>
             </w:r>
@@ -2010,7 +2009,7 @@
                 <w:noProof/>
                 <w:webHidden/>
               </w:rPr>
-              <w:instrText xml:space="preserve"> PAGEREF _Toc192536802 \h </w:instrText>
+              <w:instrText xml:space="preserve"> PAGEREF _Toc192675279 \h </w:instrText>
             </w:r>
             <w:r>
               <w:rPr>
@@ -2045,19 +2044,18 @@
           <w:pPr>
             <w:pStyle w:val="Obsah3"/>
             <w:tabs>
-              <w:tab w:val="left" w:pos="960"/>
+              <w:tab w:val="left" w:pos="720"/>
               <w:tab w:val="right" w:leader="dot" w:pos="8210"/>
             </w:tabs>
             <w:rPr>
               <w:rFonts w:asciiTheme="minorHAnsi" w:eastAsiaTheme="minorEastAsia" w:hAnsiTheme="minorHAnsi" w:cstheme="minorBidi"/>
               <w:noProof/>
               <w:color w:val="auto"/>
-              <w:kern w:val="2"/>
-              <w:szCs w:val="24"/>
-              <w14:ligatures w14:val="standardContextual"/>
+              <w:sz w:val="22"/>
+              <w:szCs w:val="22"/>
             </w:rPr>
           </w:pPr>
-          <w:hyperlink w:anchor="_Toc192536803" w:history="1">
+          <w:hyperlink w:anchor="_Toc192675280" w:history="1">
             <w:r>
               <w:rPr>
                 <w:rStyle w:val="Hypertextovodkaz"/>
@@ -2071,9 +2069,8 @@
                 <w:rFonts w:asciiTheme="minorHAnsi" w:eastAsiaTheme="minorEastAsia" w:hAnsiTheme="minorHAnsi" w:cstheme="minorBidi"/>
                 <w:noProof/>
                 <w:color w:val="auto"/>
-                <w:kern w:val="2"/>
-                <w:szCs w:val="24"/>
-                <w14:ligatures w14:val="standardContextual"/>
+                <w:sz w:val="22"/>
+                <w:szCs w:val="22"/>
               </w:rPr>
               <w:tab/>
             </w:r>
@@ -2104,7 +2101,7 @@
                 <w:noProof/>
                 <w:webHidden/>
               </w:rPr>
-              <w:instrText xml:space="preserve"> PAGEREF _Toc192536803 \h </w:instrText>
+              <w:instrText xml:space="preserve"> PAGEREF _Toc192675280 \h </w:instrText>
             </w:r>
             <w:r>
               <w:rPr>
@@ -2139,19 +2136,18 @@
           <w:pPr>
             <w:pStyle w:val="Obsah3"/>
             <w:tabs>
-              <w:tab w:val="left" w:pos="960"/>
+              <w:tab w:val="left" w:pos="720"/>
               <w:tab w:val="right" w:leader="dot" w:pos="8210"/>
             </w:tabs>
             <w:rPr>
               <w:rFonts w:asciiTheme="minorHAnsi" w:eastAsiaTheme="minorEastAsia" w:hAnsiTheme="minorHAnsi" w:cstheme="minorBidi"/>
               <w:noProof/>
               <w:color w:val="auto"/>
-              <w:kern w:val="2"/>
-              <w:szCs w:val="24"/>
-              <w14:ligatures w14:val="standardContextual"/>
+              <w:sz w:val="22"/>
+              <w:szCs w:val="22"/>
             </w:rPr>
           </w:pPr>
-          <w:hyperlink w:anchor="_Toc192536804" w:history="1">
+          <w:hyperlink w:anchor="_Toc192675281" w:history="1">
             <w:r>
               <w:rPr>
                 <w:rStyle w:val="Hypertextovodkaz"/>
@@ -2165,9 +2161,8 @@
                 <w:rFonts w:asciiTheme="minorHAnsi" w:eastAsiaTheme="minorEastAsia" w:hAnsiTheme="minorHAnsi" w:cstheme="minorBidi"/>
                 <w:noProof/>
                 <w:color w:val="auto"/>
-                <w:kern w:val="2"/>
-                <w:szCs w:val="24"/>
-                <w14:ligatures w14:val="standardContextual"/>
+                <w:sz w:val="22"/>
+                <w:szCs w:val="22"/>
               </w:rPr>
               <w:tab/>
             </w:r>
@@ -2198,7 +2193,7 @@
                 <w:noProof/>
                 <w:webHidden/>
               </w:rPr>
-              <w:instrText xml:space="preserve"> PAGEREF _Toc192536804 \h </w:instrText>
+              <w:instrText xml:space="preserve"> PAGEREF _Toc192675281 \h </w:instrText>
             </w:r>
             <w:r>
               <w:rPr>
@@ -2233,19 +2228,18 @@
           <w:pPr>
             <w:pStyle w:val="Obsah3"/>
             <w:tabs>
-              <w:tab w:val="left" w:pos="960"/>
+              <w:tab w:val="left" w:pos="720"/>
               <w:tab w:val="right" w:leader="dot" w:pos="8210"/>
             </w:tabs>
             <w:rPr>
               <w:rFonts w:asciiTheme="minorHAnsi" w:eastAsiaTheme="minorEastAsia" w:hAnsiTheme="minorHAnsi" w:cstheme="minorBidi"/>
               <w:noProof/>
               <w:color w:val="auto"/>
-              <w:kern w:val="2"/>
-              <w:szCs w:val="24"/>
-              <w14:ligatures w14:val="standardContextual"/>
+              <w:sz w:val="22"/>
+              <w:szCs w:val="22"/>
             </w:rPr>
           </w:pPr>
-          <w:hyperlink w:anchor="_Toc192536805" w:history="1">
+          <w:hyperlink w:anchor="_Toc192675282" w:history="1">
             <w:r>
               <w:rPr>
                 <w:rStyle w:val="Hypertextovodkaz"/>
@@ -2259,9 +2253,8 @@
                 <w:rFonts w:asciiTheme="minorHAnsi" w:eastAsiaTheme="minorEastAsia" w:hAnsiTheme="minorHAnsi" w:cstheme="minorBidi"/>
                 <w:noProof/>
                 <w:color w:val="auto"/>
-                <w:kern w:val="2"/>
-                <w:szCs w:val="24"/>
-                <w14:ligatures w14:val="standardContextual"/>
+                <w:sz w:val="22"/>
+                <w:szCs w:val="22"/>
               </w:rPr>
               <w:tab/>
             </w:r>
@@ -2292,7 +2285,7 @@
                 <w:noProof/>
                 <w:webHidden/>
               </w:rPr>
-              <w:instrText xml:space="preserve"> PAGEREF _Toc192536805 \h </w:instrText>
+              <w:instrText xml:space="preserve"> PAGEREF _Toc192675282 \h </w:instrText>
             </w:r>
             <w:r>
               <w:rPr>
@@ -2327,19 +2320,18 @@
           <w:pPr>
             <w:pStyle w:val="Obsah3"/>
             <w:tabs>
-              <w:tab w:val="left" w:pos="960"/>
+              <w:tab w:val="left" w:pos="720"/>
               <w:tab w:val="right" w:leader="dot" w:pos="8210"/>
             </w:tabs>
             <w:rPr>
               <w:rFonts w:asciiTheme="minorHAnsi" w:eastAsiaTheme="minorEastAsia" w:hAnsiTheme="minorHAnsi" w:cstheme="minorBidi"/>
               <w:noProof/>
               <w:color w:val="auto"/>
-              <w:kern w:val="2"/>
-              <w:szCs w:val="24"/>
-              <w14:ligatures w14:val="standardContextual"/>
+              <w:sz w:val="22"/>
+              <w:szCs w:val="22"/>
             </w:rPr>
           </w:pPr>
-          <w:hyperlink w:anchor="_Toc192536806" w:history="1">
+          <w:hyperlink w:anchor="_Toc192675283" w:history="1">
             <w:r>
               <w:rPr>
                 <w:rStyle w:val="Hypertextovodkaz"/>
@@ -2353,9 +2345,8 @@
                 <w:rFonts w:asciiTheme="minorHAnsi" w:eastAsiaTheme="minorEastAsia" w:hAnsiTheme="minorHAnsi" w:cstheme="minorBidi"/>
                 <w:noProof/>
                 <w:color w:val="auto"/>
-                <w:kern w:val="2"/>
-                <w:szCs w:val="24"/>
-                <w14:ligatures w14:val="standardContextual"/>
+                <w:sz w:val="22"/>
+                <w:szCs w:val="22"/>
               </w:rPr>
               <w:tab/>
             </w:r>
@@ -2386,7 +2377,7 @@
                 <w:noProof/>
                 <w:webHidden/>
               </w:rPr>
-              <w:instrText xml:space="preserve"> PAGEREF _Toc192536806 \h </w:instrText>
+              <w:instrText xml:space="preserve"> PAGEREF _Toc192675283 \h </w:instrText>
             </w:r>
             <w:r>
               <w:rPr>
@@ -2430,12 +2421,11 @@
               <w:iCs w:val="0"/>
               <w:noProof/>
               <w:color w:val="auto"/>
-              <w:kern w:val="2"/>
-              <w:szCs w:val="24"/>
-              <w14:ligatures w14:val="standardContextual"/>
+              <w:sz w:val="22"/>
+              <w:szCs w:val="22"/>
             </w:rPr>
           </w:pPr>
-          <w:hyperlink w:anchor="_Toc192536807" w:history="1">
+          <w:hyperlink w:anchor="_Toc192675284" w:history="1">
             <w:r>
               <w:rPr>
                 <w:rStyle w:val="Hypertextovodkaz"/>
@@ -2451,9 +2441,8 @@
                 <w:iCs w:val="0"/>
                 <w:noProof/>
                 <w:color w:val="auto"/>
-                <w:kern w:val="2"/>
-                <w:szCs w:val="24"/>
-                <w14:ligatures w14:val="standardContextual"/>
+                <w:sz w:val="22"/>
+                <w:szCs w:val="22"/>
               </w:rPr>
               <w:tab/>
             </w:r>
@@ -2484,7 +2473,7 @@
                 <w:noProof/>
                 <w:webHidden/>
               </w:rPr>
-              <w:instrText xml:space="preserve"> PAGEREF _Toc192536807 \h </w:instrText>
+              <w:instrText xml:space="preserve"> PAGEREF _Toc192675284 \h </w:instrText>
             </w:r>
             <w:r>
               <w:rPr>
@@ -2519,19 +2508,18 @@
           <w:pPr>
             <w:pStyle w:val="Obsah3"/>
             <w:tabs>
-              <w:tab w:val="left" w:pos="960"/>
+              <w:tab w:val="left" w:pos="720"/>
               <w:tab w:val="right" w:leader="dot" w:pos="8210"/>
             </w:tabs>
             <w:rPr>
               <w:rFonts w:asciiTheme="minorHAnsi" w:eastAsiaTheme="minorEastAsia" w:hAnsiTheme="minorHAnsi" w:cstheme="minorBidi"/>
               <w:noProof/>
               <w:color w:val="auto"/>
-              <w:kern w:val="2"/>
-              <w:szCs w:val="24"/>
-              <w14:ligatures w14:val="standardContextual"/>
+              <w:sz w:val="22"/>
+              <w:szCs w:val="22"/>
             </w:rPr>
           </w:pPr>
-          <w:hyperlink w:anchor="_Toc192536808" w:history="1">
+          <w:hyperlink w:anchor="_Toc192675285" w:history="1">
             <w:r>
               <w:rPr>
                 <w:rStyle w:val="Hypertextovodkaz"/>
@@ -2545,9 +2533,8 @@
                 <w:rFonts w:asciiTheme="minorHAnsi" w:eastAsiaTheme="minorEastAsia" w:hAnsiTheme="minorHAnsi" w:cstheme="minorBidi"/>
                 <w:noProof/>
                 <w:color w:val="auto"/>
-                <w:kern w:val="2"/>
-                <w:szCs w:val="24"/>
-                <w14:ligatures w14:val="standardContextual"/>
+                <w:sz w:val="22"/>
+                <w:szCs w:val="22"/>
               </w:rPr>
               <w:tab/>
             </w:r>
@@ -2578,7 +2565,7 @@
                 <w:noProof/>
                 <w:webHidden/>
               </w:rPr>
-              <w:instrText xml:space="preserve"> PAGEREF _Toc192536808 \h </w:instrText>
+              <w:instrText xml:space="preserve"> PAGEREF _Toc192675285 \h </w:instrText>
             </w:r>
             <w:r>
               <w:rPr>
@@ -2613,19 +2600,18 @@
           <w:pPr>
             <w:pStyle w:val="Obsah3"/>
             <w:tabs>
-              <w:tab w:val="left" w:pos="960"/>
+              <w:tab w:val="left" w:pos="720"/>
               <w:tab w:val="right" w:leader="dot" w:pos="8210"/>
             </w:tabs>
             <w:rPr>
               <w:rFonts w:asciiTheme="minorHAnsi" w:eastAsiaTheme="minorEastAsia" w:hAnsiTheme="minorHAnsi" w:cstheme="minorBidi"/>
               <w:noProof/>
               <w:color w:val="auto"/>
-              <w:kern w:val="2"/>
-              <w:szCs w:val="24"/>
-              <w14:ligatures w14:val="standardContextual"/>
+              <w:sz w:val="22"/>
+              <w:szCs w:val="22"/>
             </w:rPr>
           </w:pPr>
-          <w:hyperlink w:anchor="_Toc192536809" w:history="1">
+          <w:hyperlink w:anchor="_Toc192675286" w:history="1">
             <w:r>
               <w:rPr>
                 <w:rStyle w:val="Hypertextovodkaz"/>
@@ -2639,9 +2625,8 @@
                 <w:rFonts w:asciiTheme="minorHAnsi" w:eastAsiaTheme="minorEastAsia" w:hAnsiTheme="minorHAnsi" w:cstheme="minorBidi"/>
                 <w:noProof/>
                 <w:color w:val="auto"/>
-                <w:kern w:val="2"/>
-                <w:szCs w:val="24"/>
-                <w14:ligatures w14:val="standardContextual"/>
+                <w:sz w:val="22"/>
+                <w:szCs w:val="22"/>
               </w:rPr>
               <w:tab/>
             </w:r>
@@ -2672,7 +2657,7 @@
                 <w:noProof/>
                 <w:webHidden/>
               </w:rPr>
-              <w:instrText xml:space="preserve"> PAGEREF _Toc192536809 \h </w:instrText>
+              <w:instrText xml:space="preserve"> PAGEREF _Toc192675286 \h </w:instrText>
             </w:r>
             <w:r>
               <w:rPr>
@@ -2707,19 +2692,18 @@
           <w:pPr>
             <w:pStyle w:val="Obsah3"/>
             <w:tabs>
-              <w:tab w:val="left" w:pos="960"/>
+              <w:tab w:val="left" w:pos="720"/>
               <w:tab w:val="right" w:leader="dot" w:pos="8210"/>
             </w:tabs>
             <w:rPr>
               <w:rFonts w:asciiTheme="minorHAnsi" w:eastAsiaTheme="minorEastAsia" w:hAnsiTheme="minorHAnsi" w:cstheme="minorBidi"/>
               <w:noProof/>
               <w:color w:val="auto"/>
-              <w:kern w:val="2"/>
-              <w:szCs w:val="24"/>
-              <w14:ligatures w14:val="standardContextual"/>
+              <w:sz w:val="22"/>
+              <w:szCs w:val="22"/>
             </w:rPr>
           </w:pPr>
-          <w:hyperlink w:anchor="_Toc192536810" w:history="1">
+          <w:hyperlink w:anchor="_Toc192675287" w:history="1">
             <w:r>
               <w:rPr>
                 <w:rStyle w:val="Hypertextovodkaz"/>
@@ -2733,9 +2717,8 @@
                 <w:rFonts w:asciiTheme="minorHAnsi" w:eastAsiaTheme="minorEastAsia" w:hAnsiTheme="minorHAnsi" w:cstheme="minorBidi"/>
                 <w:noProof/>
                 <w:color w:val="auto"/>
-                <w:kern w:val="2"/>
-                <w:szCs w:val="24"/>
-                <w14:ligatures w14:val="standardContextual"/>
+                <w:sz w:val="22"/>
+                <w:szCs w:val="22"/>
               </w:rPr>
               <w:tab/>
             </w:r>
@@ -2766,7 +2749,7 @@
                 <w:noProof/>
                 <w:webHidden/>
               </w:rPr>
-              <w:instrText xml:space="preserve"> PAGEREF _Toc192536810 \h </w:instrText>
+              <w:instrText xml:space="preserve"> PAGEREF _Toc192675287 \h </w:instrText>
             </w:r>
             <w:r>
               <w:rPr>
@@ -2810,12 +2793,11 @@
               <w:iCs w:val="0"/>
               <w:noProof/>
               <w:color w:val="auto"/>
-              <w:kern w:val="2"/>
-              <w:szCs w:val="24"/>
-              <w14:ligatures w14:val="standardContextual"/>
+              <w:sz w:val="22"/>
+              <w:szCs w:val="22"/>
             </w:rPr>
           </w:pPr>
-          <w:hyperlink w:anchor="_Toc192536811" w:history="1">
+          <w:hyperlink w:anchor="_Toc192675288" w:history="1">
             <w:r>
               <w:rPr>
                 <w:rStyle w:val="Hypertextovodkaz"/>
@@ -2831,9 +2813,8 @@
                 <w:iCs w:val="0"/>
                 <w:noProof/>
                 <w:color w:val="auto"/>
-                <w:kern w:val="2"/>
-                <w:szCs w:val="24"/>
-                <w14:ligatures w14:val="standardContextual"/>
+                <w:sz w:val="22"/>
+                <w:szCs w:val="22"/>
               </w:rPr>
               <w:tab/>
             </w:r>
@@ -2864,7 +2845,7 @@
                 <w:noProof/>
                 <w:webHidden/>
               </w:rPr>
-              <w:instrText xml:space="preserve"> PAGEREF _Toc192536811 \h </w:instrText>
+              <w:instrText xml:space="preserve"> PAGEREF _Toc192675288 \h </w:instrText>
             </w:r>
             <w:r>
               <w:rPr>
@@ -2908,12 +2889,11 @@
               <w:iCs w:val="0"/>
               <w:noProof/>
               <w:color w:val="auto"/>
-              <w:kern w:val="2"/>
-              <w:szCs w:val="24"/>
-              <w14:ligatures w14:val="standardContextual"/>
+              <w:sz w:val="22"/>
+              <w:szCs w:val="22"/>
             </w:rPr>
           </w:pPr>
-          <w:hyperlink w:anchor="_Toc192536812" w:history="1">
+          <w:hyperlink w:anchor="_Toc192675289" w:history="1">
             <w:r>
               <w:rPr>
                 <w:rStyle w:val="Hypertextovodkaz"/>
@@ -2929,9 +2909,8 @@
                 <w:iCs w:val="0"/>
                 <w:noProof/>
                 <w:color w:val="auto"/>
-                <w:kern w:val="2"/>
-                <w:szCs w:val="24"/>
-                <w14:ligatures w14:val="standardContextual"/>
+                <w:sz w:val="22"/>
+                <w:szCs w:val="22"/>
               </w:rPr>
               <w:tab/>
             </w:r>
@@ -2962,7 +2941,7 @@
                 <w:noProof/>
                 <w:webHidden/>
               </w:rPr>
-              <w:instrText xml:space="preserve"> PAGEREF _Toc192536812 \h </w:instrText>
+              <w:instrText xml:space="preserve"> PAGEREF _Toc192675289 \h </w:instrText>
             </w:r>
             <w:r>
               <w:rPr>
@@ -2997,19 +2976,18 @@
           <w:pPr>
             <w:pStyle w:val="Obsah3"/>
             <w:tabs>
-              <w:tab w:val="left" w:pos="960"/>
+              <w:tab w:val="left" w:pos="720"/>
               <w:tab w:val="right" w:leader="dot" w:pos="8210"/>
             </w:tabs>
             <w:rPr>
               <w:rFonts w:asciiTheme="minorHAnsi" w:eastAsiaTheme="minorEastAsia" w:hAnsiTheme="minorHAnsi" w:cstheme="minorBidi"/>
               <w:noProof/>
               <w:color w:val="auto"/>
-              <w:kern w:val="2"/>
-              <w:szCs w:val="24"/>
-              <w14:ligatures w14:val="standardContextual"/>
+              <w:sz w:val="22"/>
+              <w:szCs w:val="22"/>
             </w:rPr>
           </w:pPr>
-          <w:hyperlink w:anchor="_Toc192536813" w:history="1">
+          <w:hyperlink w:anchor="_Toc192675290" w:history="1">
             <w:r>
               <w:rPr>
                 <w:rStyle w:val="Hypertextovodkaz"/>
@@ -3023,9 +3001,8 @@
                 <w:rFonts w:asciiTheme="minorHAnsi" w:eastAsiaTheme="minorEastAsia" w:hAnsiTheme="minorHAnsi" w:cstheme="minorBidi"/>
                 <w:noProof/>
                 <w:color w:val="auto"/>
-                <w:kern w:val="2"/>
-                <w:szCs w:val="24"/>
-                <w14:ligatures w14:val="standardContextual"/>
+                <w:sz w:val="22"/>
+                <w:szCs w:val="22"/>
               </w:rPr>
               <w:tab/>
             </w:r>
@@ -3056,7 +3033,7 @@
                 <w:noProof/>
                 <w:webHidden/>
               </w:rPr>
-              <w:instrText xml:space="preserve"> PAGEREF _Toc192536813 \h </w:instrText>
+              <w:instrText xml:space="preserve"> PAGEREF _Toc192675290 \h </w:instrText>
             </w:r>
             <w:r>
               <w:rPr>
@@ -3091,19 +3068,18 @@
           <w:pPr>
             <w:pStyle w:val="Obsah3"/>
             <w:tabs>
-              <w:tab w:val="left" w:pos="960"/>
+              <w:tab w:val="left" w:pos="720"/>
               <w:tab w:val="right" w:leader="dot" w:pos="8210"/>
             </w:tabs>
             <w:rPr>
               <w:rFonts w:asciiTheme="minorHAnsi" w:eastAsiaTheme="minorEastAsia" w:hAnsiTheme="minorHAnsi" w:cstheme="minorBidi"/>
               <w:noProof/>
               <w:color w:val="auto"/>
-              <w:kern w:val="2"/>
-              <w:szCs w:val="24"/>
-              <w14:ligatures w14:val="standardContextual"/>
+              <w:sz w:val="22"/>
+              <w:szCs w:val="22"/>
             </w:rPr>
           </w:pPr>
-          <w:hyperlink w:anchor="_Toc192536814" w:history="1">
+          <w:hyperlink w:anchor="_Toc192675291" w:history="1">
             <w:r>
               <w:rPr>
                 <w:rStyle w:val="Hypertextovodkaz"/>
@@ -3117,9 +3093,8 @@
                 <w:rFonts w:asciiTheme="minorHAnsi" w:eastAsiaTheme="minorEastAsia" w:hAnsiTheme="minorHAnsi" w:cstheme="minorBidi"/>
                 <w:noProof/>
                 <w:color w:val="auto"/>
-                <w:kern w:val="2"/>
-                <w:szCs w:val="24"/>
-                <w14:ligatures w14:val="standardContextual"/>
+                <w:sz w:val="22"/>
+                <w:szCs w:val="22"/>
               </w:rPr>
               <w:tab/>
             </w:r>
@@ -3150,7 +3125,7 @@
                 <w:noProof/>
                 <w:webHidden/>
               </w:rPr>
-              <w:instrText xml:space="preserve"> PAGEREF _Toc192536814 \h </w:instrText>
+              <w:instrText xml:space="preserve"> PAGEREF _Toc192675291 \h </w:instrText>
             </w:r>
             <w:r>
               <w:rPr>
@@ -3185,19 +3160,18 @@
           <w:pPr>
             <w:pStyle w:val="Obsah3"/>
             <w:tabs>
-              <w:tab w:val="left" w:pos="960"/>
+              <w:tab w:val="left" w:pos="720"/>
               <w:tab w:val="right" w:leader="dot" w:pos="8210"/>
             </w:tabs>
             <w:rPr>
               <w:rFonts w:asciiTheme="minorHAnsi" w:eastAsiaTheme="minorEastAsia" w:hAnsiTheme="minorHAnsi" w:cstheme="minorBidi"/>
               <w:noProof/>
               <w:color w:val="auto"/>
-              <w:kern w:val="2"/>
-              <w:szCs w:val="24"/>
-              <w14:ligatures w14:val="standardContextual"/>
+              <w:sz w:val="22"/>
+              <w:szCs w:val="22"/>
             </w:rPr>
           </w:pPr>
-          <w:hyperlink w:anchor="_Toc192536815" w:history="1">
+          <w:hyperlink w:anchor="_Toc192675292" w:history="1">
             <w:r>
               <w:rPr>
                 <w:rStyle w:val="Hypertextovodkaz"/>
@@ -3211,9 +3185,8 @@
                 <w:rFonts w:asciiTheme="minorHAnsi" w:eastAsiaTheme="minorEastAsia" w:hAnsiTheme="minorHAnsi" w:cstheme="minorBidi"/>
                 <w:noProof/>
                 <w:color w:val="auto"/>
-                <w:kern w:val="2"/>
-                <w:szCs w:val="24"/>
-                <w14:ligatures w14:val="standardContextual"/>
+                <w:sz w:val="22"/>
+                <w:szCs w:val="22"/>
               </w:rPr>
               <w:tab/>
             </w:r>
@@ -3244,7 +3217,7 @@
                 <w:noProof/>
                 <w:webHidden/>
               </w:rPr>
-              <w:instrText xml:space="preserve"> PAGEREF _Toc192536815 \h </w:instrText>
+              <w:instrText xml:space="preserve"> PAGEREF _Toc192675292 \h </w:instrText>
             </w:r>
             <w:r>
               <w:rPr>
@@ -3288,12 +3261,11 @@
               <w:iCs w:val="0"/>
               <w:noProof/>
               <w:color w:val="auto"/>
-              <w:kern w:val="2"/>
-              <w:szCs w:val="24"/>
-              <w14:ligatures w14:val="standardContextual"/>
+              <w:sz w:val="22"/>
+              <w:szCs w:val="22"/>
             </w:rPr>
           </w:pPr>
-          <w:hyperlink w:anchor="_Toc192536816" w:history="1">
+          <w:hyperlink w:anchor="_Toc192675293" w:history="1">
             <w:r>
               <w:rPr>
                 <w:rStyle w:val="Hypertextovodkaz"/>
@@ -3309,9 +3281,8 @@
                 <w:iCs w:val="0"/>
                 <w:noProof/>
                 <w:color w:val="auto"/>
-                <w:kern w:val="2"/>
-                <w:szCs w:val="24"/>
-                <w14:ligatures w14:val="standardContextual"/>
+                <w:sz w:val="22"/>
+                <w:szCs w:val="22"/>
               </w:rPr>
               <w:tab/>
             </w:r>
@@ -3342,7 +3313,7 @@
                 <w:noProof/>
                 <w:webHidden/>
               </w:rPr>
-              <w:instrText xml:space="preserve"> PAGEREF _Toc192536816 \h </w:instrText>
+              <w:instrText xml:space="preserve"> PAGEREF _Toc192675293 \h </w:instrText>
             </w:r>
             <w:r>
               <w:rPr>
@@ -3377,19 +3348,18 @@
           <w:pPr>
             <w:pStyle w:val="Obsah3"/>
             <w:tabs>
-              <w:tab w:val="left" w:pos="960"/>
+              <w:tab w:val="left" w:pos="720"/>
               <w:tab w:val="right" w:leader="dot" w:pos="8210"/>
             </w:tabs>
             <w:rPr>
               <w:rFonts w:asciiTheme="minorHAnsi" w:eastAsiaTheme="minorEastAsia" w:hAnsiTheme="minorHAnsi" w:cstheme="minorBidi"/>
               <w:noProof/>
               <w:color w:val="auto"/>
-              <w:kern w:val="2"/>
-              <w:szCs w:val="24"/>
-              <w14:ligatures w14:val="standardContextual"/>
+              <w:sz w:val="22"/>
+              <w:szCs w:val="22"/>
             </w:rPr>
           </w:pPr>
-          <w:hyperlink w:anchor="_Toc192536817" w:history="1">
+          <w:hyperlink w:anchor="_Toc192675294" w:history="1">
             <w:r>
               <w:rPr>
                 <w:rStyle w:val="Hypertextovodkaz"/>
@@ -3403,9 +3373,8 @@
                 <w:rFonts w:asciiTheme="minorHAnsi" w:eastAsiaTheme="minorEastAsia" w:hAnsiTheme="minorHAnsi" w:cstheme="minorBidi"/>
                 <w:noProof/>
                 <w:color w:val="auto"/>
-                <w:kern w:val="2"/>
-                <w:szCs w:val="24"/>
-                <w14:ligatures w14:val="standardContextual"/>
+                <w:sz w:val="22"/>
+                <w:szCs w:val="22"/>
               </w:rPr>
               <w:tab/>
             </w:r>
@@ -3436,7 +3405,7 @@
                 <w:noProof/>
                 <w:webHidden/>
               </w:rPr>
-              <w:instrText xml:space="preserve"> PAGEREF _Toc192536817 \h </w:instrText>
+              <w:instrText xml:space="preserve"> PAGEREF _Toc192675294 \h </w:instrText>
             </w:r>
             <w:r>
               <w:rPr>
@@ -3471,19 +3440,18 @@
           <w:pPr>
             <w:pStyle w:val="Obsah3"/>
             <w:tabs>
-              <w:tab w:val="left" w:pos="960"/>
+              <w:tab w:val="left" w:pos="720"/>
               <w:tab w:val="right" w:leader="dot" w:pos="8210"/>
             </w:tabs>
             <w:rPr>
               <w:rFonts w:asciiTheme="minorHAnsi" w:eastAsiaTheme="minorEastAsia" w:hAnsiTheme="minorHAnsi" w:cstheme="minorBidi"/>
               <w:noProof/>
               <w:color w:val="auto"/>
-              <w:kern w:val="2"/>
-              <w:szCs w:val="24"/>
-              <w14:ligatures w14:val="standardContextual"/>
+              <w:sz w:val="22"/>
+              <w:szCs w:val="22"/>
             </w:rPr>
           </w:pPr>
-          <w:hyperlink w:anchor="_Toc192536818" w:history="1">
+          <w:hyperlink w:anchor="_Toc192675295" w:history="1">
             <w:r>
               <w:rPr>
                 <w:rStyle w:val="Hypertextovodkaz"/>
@@ -3497,9 +3465,8 @@
                 <w:rFonts w:asciiTheme="minorHAnsi" w:eastAsiaTheme="minorEastAsia" w:hAnsiTheme="minorHAnsi" w:cstheme="minorBidi"/>
                 <w:noProof/>
                 <w:color w:val="auto"/>
-                <w:kern w:val="2"/>
-                <w:szCs w:val="24"/>
-                <w14:ligatures w14:val="standardContextual"/>
+                <w:sz w:val="22"/>
+                <w:szCs w:val="22"/>
               </w:rPr>
               <w:tab/>
             </w:r>
@@ -3530,7 +3497,7 @@
                 <w:noProof/>
                 <w:webHidden/>
               </w:rPr>
-              <w:instrText xml:space="preserve"> PAGEREF _Toc192536818 \h </w:instrText>
+              <w:instrText xml:space="preserve"> PAGEREF _Toc192675295 \h </w:instrText>
             </w:r>
             <w:r>
               <w:rPr>
@@ -3574,12 +3541,11 @@
               <w:iCs w:val="0"/>
               <w:noProof/>
               <w:color w:val="auto"/>
-              <w:kern w:val="2"/>
-              <w:szCs w:val="24"/>
-              <w14:ligatures w14:val="standardContextual"/>
+              <w:sz w:val="22"/>
+              <w:szCs w:val="22"/>
             </w:rPr>
           </w:pPr>
-          <w:hyperlink w:anchor="_Toc192536819" w:history="1">
+          <w:hyperlink w:anchor="_Toc192675296" w:history="1">
             <w:r>
               <w:rPr>
                 <w:rStyle w:val="Hypertextovodkaz"/>
@@ -3595,9 +3561,8 @@
                 <w:iCs w:val="0"/>
                 <w:noProof/>
                 <w:color w:val="auto"/>
-                <w:kern w:val="2"/>
-                <w:szCs w:val="24"/>
-                <w14:ligatures w14:val="standardContextual"/>
+                <w:sz w:val="22"/>
+                <w:szCs w:val="22"/>
               </w:rPr>
               <w:tab/>
             </w:r>
@@ -3628,7 +3593,7 @@
                 <w:noProof/>
                 <w:webHidden/>
               </w:rPr>
-              <w:instrText xml:space="preserve"> PAGEREF _Toc192536819 \h </w:instrText>
+              <w:instrText xml:space="preserve"> PAGEREF _Toc192675296 \h </w:instrText>
             </w:r>
             <w:r>
               <w:rPr>
@@ -3663,19 +3628,18 @@
           <w:pPr>
             <w:pStyle w:val="Obsah3"/>
             <w:tabs>
-              <w:tab w:val="left" w:pos="960"/>
+              <w:tab w:val="left" w:pos="720"/>
               <w:tab w:val="right" w:leader="dot" w:pos="8210"/>
             </w:tabs>
             <w:rPr>
               <w:rFonts w:asciiTheme="minorHAnsi" w:eastAsiaTheme="minorEastAsia" w:hAnsiTheme="minorHAnsi" w:cstheme="minorBidi"/>
               <w:noProof/>
               <w:color w:val="auto"/>
-              <w:kern w:val="2"/>
-              <w:szCs w:val="24"/>
-              <w14:ligatures w14:val="standardContextual"/>
+              <w:sz w:val="22"/>
+              <w:szCs w:val="22"/>
             </w:rPr>
           </w:pPr>
-          <w:hyperlink w:anchor="_Toc192536820" w:history="1">
+          <w:hyperlink w:anchor="_Toc192675297" w:history="1">
             <w:r>
               <w:rPr>
                 <w:rStyle w:val="Hypertextovodkaz"/>
@@ -3689,9 +3653,8 @@
                 <w:rFonts w:asciiTheme="minorHAnsi" w:eastAsiaTheme="minorEastAsia" w:hAnsiTheme="minorHAnsi" w:cstheme="minorBidi"/>
                 <w:noProof/>
                 <w:color w:val="auto"/>
-                <w:kern w:val="2"/>
-                <w:szCs w:val="24"/>
-                <w14:ligatures w14:val="standardContextual"/>
+                <w:sz w:val="22"/>
+                <w:szCs w:val="22"/>
               </w:rPr>
               <w:tab/>
             </w:r>
@@ -3722,7 +3685,7 @@
                 <w:noProof/>
                 <w:webHidden/>
               </w:rPr>
-              <w:instrText xml:space="preserve"> PAGEREF _Toc192536820 \h </w:instrText>
+              <w:instrText xml:space="preserve"> PAGEREF _Toc192675297 \h </w:instrText>
             </w:r>
             <w:r>
               <w:rPr>
@@ -3766,12 +3729,11 @@
               <w:iCs w:val="0"/>
               <w:noProof/>
               <w:color w:val="auto"/>
-              <w:kern w:val="2"/>
-              <w:szCs w:val="24"/>
-              <w14:ligatures w14:val="standardContextual"/>
+              <w:sz w:val="22"/>
+              <w:szCs w:val="22"/>
             </w:rPr>
           </w:pPr>
-          <w:hyperlink w:anchor="_Toc192536821" w:history="1">
+          <w:hyperlink w:anchor="_Toc192675298" w:history="1">
             <w:r>
               <w:rPr>
                 <w:rStyle w:val="Hypertextovodkaz"/>
@@ -3787,9 +3749,8 @@
                 <w:iCs w:val="0"/>
                 <w:noProof/>
                 <w:color w:val="auto"/>
-                <w:kern w:val="2"/>
-                <w:szCs w:val="24"/>
-                <w14:ligatures w14:val="standardContextual"/>
+                <w:sz w:val="22"/>
+                <w:szCs w:val="22"/>
               </w:rPr>
               <w:tab/>
             </w:r>
@@ -3820,7 +3781,7 @@
                 <w:noProof/>
                 <w:webHidden/>
               </w:rPr>
-              <w:instrText xml:space="preserve"> PAGEREF _Toc192536821 \h </w:instrText>
+              <w:instrText xml:space="preserve"> PAGEREF _Toc192675298 \h </w:instrText>
             </w:r>
             <w:r>
               <w:rPr>
@@ -3855,19 +3816,18 @@
           <w:pPr>
             <w:pStyle w:val="Obsah3"/>
             <w:tabs>
-              <w:tab w:val="left" w:pos="960"/>
+              <w:tab w:val="left" w:pos="720"/>
               <w:tab w:val="right" w:leader="dot" w:pos="8210"/>
             </w:tabs>
             <w:rPr>
               <w:rFonts w:asciiTheme="minorHAnsi" w:eastAsiaTheme="minorEastAsia" w:hAnsiTheme="minorHAnsi" w:cstheme="minorBidi"/>
               <w:noProof/>
               <w:color w:val="auto"/>
-              <w:kern w:val="2"/>
-              <w:szCs w:val="24"/>
-              <w14:ligatures w14:val="standardContextual"/>
+              <w:sz w:val="22"/>
+              <w:szCs w:val="22"/>
             </w:rPr>
           </w:pPr>
-          <w:hyperlink w:anchor="_Toc192536822" w:history="1">
+          <w:hyperlink w:anchor="_Toc192675299" w:history="1">
             <w:r>
               <w:rPr>
                 <w:rStyle w:val="Hypertextovodkaz"/>
@@ -3881,9 +3841,8 @@
                 <w:rFonts w:asciiTheme="minorHAnsi" w:eastAsiaTheme="minorEastAsia" w:hAnsiTheme="minorHAnsi" w:cstheme="minorBidi"/>
                 <w:noProof/>
                 <w:color w:val="auto"/>
-                <w:kern w:val="2"/>
-                <w:szCs w:val="24"/>
-                <w14:ligatures w14:val="standardContextual"/>
+                <w:sz w:val="22"/>
+                <w:szCs w:val="22"/>
               </w:rPr>
               <w:tab/>
             </w:r>
@@ -3914,7 +3873,7 @@
                 <w:noProof/>
                 <w:webHidden/>
               </w:rPr>
-              <w:instrText xml:space="preserve"> PAGEREF _Toc192536822 \h </w:instrText>
+              <w:instrText xml:space="preserve"> PAGEREF _Toc192675299 \h </w:instrText>
             </w:r>
             <w:r>
               <w:rPr>
@@ -3958,12 +3917,11 @@
               <w:iCs w:val="0"/>
               <w:noProof/>
               <w:color w:val="auto"/>
-              <w:kern w:val="2"/>
-              <w:szCs w:val="24"/>
-              <w14:ligatures w14:val="standardContextual"/>
+              <w:sz w:val="22"/>
+              <w:szCs w:val="22"/>
             </w:rPr>
           </w:pPr>
-          <w:hyperlink w:anchor="_Toc192536823" w:history="1">
+          <w:hyperlink w:anchor="_Toc192675300" w:history="1">
             <w:r>
               <w:rPr>
                 <w:rStyle w:val="Hypertextovodkaz"/>
@@ -3979,9 +3937,8 @@
                 <w:iCs w:val="0"/>
                 <w:noProof/>
                 <w:color w:val="auto"/>
-                <w:kern w:val="2"/>
-                <w:szCs w:val="24"/>
-                <w14:ligatures w14:val="standardContextual"/>
+                <w:sz w:val="22"/>
+                <w:szCs w:val="22"/>
               </w:rPr>
               <w:tab/>
             </w:r>
@@ -4012,7 +3969,7 @@
                 <w:noProof/>
                 <w:webHidden/>
               </w:rPr>
-              <w:instrText xml:space="preserve"> PAGEREF _Toc192536823 \h </w:instrText>
+              <w:instrText xml:space="preserve"> PAGEREF _Toc192675300 \h </w:instrText>
             </w:r>
             <w:r>
               <w:rPr>
@@ -4047,19 +4004,18 @@
           <w:pPr>
             <w:pStyle w:val="Obsah3"/>
             <w:tabs>
-              <w:tab w:val="left" w:pos="960"/>
+              <w:tab w:val="left" w:pos="720"/>
               <w:tab w:val="right" w:leader="dot" w:pos="8210"/>
             </w:tabs>
             <w:rPr>
               <w:rFonts w:asciiTheme="minorHAnsi" w:eastAsiaTheme="minorEastAsia" w:hAnsiTheme="minorHAnsi" w:cstheme="minorBidi"/>
               <w:noProof/>
               <w:color w:val="auto"/>
-              <w:kern w:val="2"/>
-              <w:szCs w:val="24"/>
-              <w14:ligatures w14:val="standardContextual"/>
+              <w:sz w:val="22"/>
+              <w:szCs w:val="22"/>
             </w:rPr>
           </w:pPr>
-          <w:hyperlink w:anchor="_Toc192536824" w:history="1">
+          <w:hyperlink w:anchor="_Toc192675301" w:history="1">
             <w:r>
               <w:rPr>
                 <w:rStyle w:val="Hypertextovodkaz"/>
@@ -4073,9 +4029,8 @@
                 <w:rFonts w:asciiTheme="minorHAnsi" w:eastAsiaTheme="minorEastAsia" w:hAnsiTheme="minorHAnsi" w:cstheme="minorBidi"/>
                 <w:noProof/>
                 <w:color w:val="auto"/>
-                <w:kern w:val="2"/>
-                <w:szCs w:val="24"/>
-                <w14:ligatures w14:val="standardContextual"/>
+                <w:sz w:val="22"/>
+                <w:szCs w:val="22"/>
               </w:rPr>
               <w:tab/>
             </w:r>
@@ -4106,7 +4061,7 @@
                 <w:noProof/>
                 <w:webHidden/>
               </w:rPr>
-              <w:instrText xml:space="preserve"> PAGEREF _Toc192536824 \h </w:instrText>
+              <w:instrText xml:space="preserve"> PAGEREF _Toc192675301 \h </w:instrText>
             </w:r>
             <w:r>
               <w:rPr>
@@ -4141,19 +4096,18 @@
           <w:pPr>
             <w:pStyle w:val="Obsah3"/>
             <w:tabs>
-              <w:tab w:val="left" w:pos="960"/>
+              <w:tab w:val="left" w:pos="720"/>
               <w:tab w:val="right" w:leader="dot" w:pos="8210"/>
             </w:tabs>
             <w:rPr>
               <w:rFonts w:asciiTheme="minorHAnsi" w:eastAsiaTheme="minorEastAsia" w:hAnsiTheme="minorHAnsi" w:cstheme="minorBidi"/>
               <w:noProof/>
               <w:color w:val="auto"/>
-              <w:kern w:val="2"/>
-              <w:szCs w:val="24"/>
-              <w14:ligatures w14:val="standardContextual"/>
+              <w:sz w:val="22"/>
+              <w:szCs w:val="22"/>
             </w:rPr>
           </w:pPr>
-          <w:hyperlink w:anchor="_Toc192536825" w:history="1">
+          <w:hyperlink w:anchor="_Toc192675302" w:history="1">
             <w:r>
               <w:rPr>
                 <w:rStyle w:val="Hypertextovodkaz"/>
@@ -4167,9 +4121,8 @@
                 <w:rFonts w:asciiTheme="minorHAnsi" w:eastAsiaTheme="minorEastAsia" w:hAnsiTheme="minorHAnsi" w:cstheme="minorBidi"/>
                 <w:noProof/>
                 <w:color w:val="auto"/>
-                <w:kern w:val="2"/>
-                <w:szCs w:val="24"/>
-                <w14:ligatures w14:val="standardContextual"/>
+                <w:sz w:val="22"/>
+                <w:szCs w:val="22"/>
               </w:rPr>
               <w:tab/>
             </w:r>
@@ -4200,7 +4153,7 @@
                 <w:noProof/>
                 <w:webHidden/>
               </w:rPr>
-              <w:instrText xml:space="preserve"> PAGEREF _Toc192536825 \h </w:instrText>
+              <w:instrText xml:space="preserve"> PAGEREF _Toc192675302 \h </w:instrText>
             </w:r>
             <w:r>
               <w:rPr>
@@ -4235,19 +4188,18 @@
           <w:pPr>
             <w:pStyle w:val="Obsah3"/>
             <w:tabs>
-              <w:tab w:val="left" w:pos="960"/>
+              <w:tab w:val="left" w:pos="720"/>
               <w:tab w:val="right" w:leader="dot" w:pos="8210"/>
             </w:tabs>
             <w:rPr>
               <w:rFonts w:asciiTheme="minorHAnsi" w:eastAsiaTheme="minorEastAsia" w:hAnsiTheme="minorHAnsi" w:cstheme="minorBidi"/>
               <w:noProof/>
               <w:color w:val="auto"/>
-              <w:kern w:val="2"/>
-              <w:szCs w:val="24"/>
-              <w14:ligatures w14:val="standardContextual"/>
+              <w:sz w:val="22"/>
+              <w:szCs w:val="22"/>
             </w:rPr>
           </w:pPr>
-          <w:hyperlink w:anchor="_Toc192536826" w:history="1">
+          <w:hyperlink w:anchor="_Toc192675303" w:history="1">
             <w:r>
               <w:rPr>
                 <w:rStyle w:val="Hypertextovodkaz"/>
@@ -4261,9 +4213,8 @@
                 <w:rFonts w:asciiTheme="minorHAnsi" w:eastAsiaTheme="minorEastAsia" w:hAnsiTheme="minorHAnsi" w:cstheme="minorBidi"/>
                 <w:noProof/>
                 <w:color w:val="auto"/>
-                <w:kern w:val="2"/>
-                <w:szCs w:val="24"/>
-                <w14:ligatures w14:val="standardContextual"/>
+                <w:sz w:val="22"/>
+                <w:szCs w:val="22"/>
               </w:rPr>
               <w:tab/>
             </w:r>
@@ -4294,7 +4245,7 @@
                 <w:noProof/>
                 <w:webHidden/>
               </w:rPr>
-              <w:instrText xml:space="preserve"> PAGEREF _Toc192536826 \h </w:instrText>
+              <w:instrText xml:space="preserve"> PAGEREF _Toc192675303 \h </w:instrText>
             </w:r>
             <w:r>
               <w:rPr>
@@ -4329,19 +4280,18 @@
           <w:pPr>
             <w:pStyle w:val="Obsah3"/>
             <w:tabs>
-              <w:tab w:val="left" w:pos="960"/>
+              <w:tab w:val="left" w:pos="720"/>
               <w:tab w:val="right" w:leader="dot" w:pos="8210"/>
             </w:tabs>
             <w:rPr>
               <w:rFonts w:asciiTheme="minorHAnsi" w:eastAsiaTheme="minorEastAsia" w:hAnsiTheme="minorHAnsi" w:cstheme="minorBidi"/>
               <w:noProof/>
               <w:color w:val="auto"/>
-              <w:kern w:val="2"/>
-              <w:szCs w:val="24"/>
-              <w14:ligatures w14:val="standardContextual"/>
+              <w:sz w:val="22"/>
+              <w:szCs w:val="22"/>
             </w:rPr>
           </w:pPr>
-          <w:hyperlink w:anchor="_Toc192536827" w:history="1">
+          <w:hyperlink w:anchor="_Toc192675304" w:history="1">
             <w:r>
               <w:rPr>
                 <w:rStyle w:val="Hypertextovodkaz"/>
@@ -4355,9 +4305,8 @@
                 <w:rFonts w:asciiTheme="minorHAnsi" w:eastAsiaTheme="minorEastAsia" w:hAnsiTheme="minorHAnsi" w:cstheme="minorBidi"/>
                 <w:noProof/>
                 <w:color w:val="auto"/>
-                <w:kern w:val="2"/>
-                <w:szCs w:val="24"/>
-                <w14:ligatures w14:val="standardContextual"/>
+                <w:sz w:val="22"/>
+                <w:szCs w:val="22"/>
               </w:rPr>
               <w:tab/>
             </w:r>
@@ -4388,7 +4337,7 @@
                 <w:noProof/>
                 <w:webHidden/>
               </w:rPr>
-              <w:instrText xml:space="preserve"> PAGEREF _Toc192536827 \h </w:instrText>
+              <w:instrText xml:space="preserve"> PAGEREF _Toc192675304 \h </w:instrText>
             </w:r>
             <w:r>
               <w:rPr>
@@ -4432,12 +4381,11 @@
               <w:iCs w:val="0"/>
               <w:noProof/>
               <w:color w:val="auto"/>
-              <w:kern w:val="2"/>
-              <w:szCs w:val="24"/>
-              <w14:ligatures w14:val="standardContextual"/>
+              <w:sz w:val="22"/>
+              <w:szCs w:val="22"/>
             </w:rPr>
           </w:pPr>
-          <w:hyperlink w:anchor="_Toc192536828" w:history="1">
+          <w:hyperlink w:anchor="_Toc192675305" w:history="1">
             <w:r>
               <w:rPr>
                 <w:rStyle w:val="Hypertextovodkaz"/>
@@ -4453,9 +4401,8 @@
                 <w:iCs w:val="0"/>
                 <w:noProof/>
                 <w:color w:val="auto"/>
-                <w:kern w:val="2"/>
-                <w:szCs w:val="24"/>
-                <w14:ligatures w14:val="standardContextual"/>
+                <w:sz w:val="22"/>
+                <w:szCs w:val="22"/>
               </w:rPr>
               <w:tab/>
             </w:r>
@@ -4486,7 +4433,7 @@
                 <w:noProof/>
                 <w:webHidden/>
               </w:rPr>
-              <w:instrText xml:space="preserve"> PAGEREF _Toc192536828 \h </w:instrText>
+              <w:instrText xml:space="preserve"> PAGEREF _Toc192675305 \h </w:instrText>
             </w:r>
             <w:r>
               <w:rPr>
@@ -4530,12 +4477,11 @@
               <w:bCs w:val="0"/>
               <w:noProof/>
               <w:color w:val="auto"/>
-              <w:kern w:val="2"/>
-              <w:szCs w:val="24"/>
-              <w14:ligatures w14:val="standardContextual"/>
+              <w:sz w:val="22"/>
+              <w:szCs w:val="22"/>
             </w:rPr>
           </w:pPr>
-          <w:hyperlink w:anchor="_Toc192536829" w:history="1">
+          <w:hyperlink w:anchor="_Toc192675306" w:history="1">
             <w:r>
               <w:rPr>
                 <w:rStyle w:val="Hypertextovodkaz"/>
@@ -4551,9 +4497,8 @@
                 <w:bCs w:val="0"/>
                 <w:noProof/>
                 <w:color w:val="auto"/>
-                <w:kern w:val="2"/>
-                <w:szCs w:val="24"/>
-                <w14:ligatures w14:val="standardContextual"/>
+                <w:sz w:val="22"/>
+                <w:szCs w:val="22"/>
               </w:rPr>
               <w:tab/>
             </w:r>
@@ -4584,7 +4529,7 @@
                 <w:noProof/>
                 <w:webHidden/>
               </w:rPr>
-              <w:instrText xml:space="preserve"> PAGEREF _Toc192536829 \h </w:instrText>
+              <w:instrText xml:space="preserve"> PAGEREF _Toc192675306 \h </w:instrText>
             </w:r>
             <w:r>
               <w:rPr>
@@ -4628,12 +4573,11 @@
               <w:iCs w:val="0"/>
               <w:noProof/>
               <w:color w:val="auto"/>
-              <w:kern w:val="2"/>
-              <w:szCs w:val="24"/>
-              <w14:ligatures w14:val="standardContextual"/>
+              <w:sz w:val="22"/>
+              <w:szCs w:val="22"/>
             </w:rPr>
           </w:pPr>
-          <w:hyperlink w:anchor="_Toc192536830" w:history="1">
+          <w:hyperlink w:anchor="_Toc192675307" w:history="1">
             <w:r>
               <w:rPr>
                 <w:rStyle w:val="Hypertextovodkaz"/>
@@ -4649,9 +4593,8 @@
                 <w:iCs w:val="0"/>
                 <w:noProof/>
                 <w:color w:val="auto"/>
-                <w:kern w:val="2"/>
-                <w:szCs w:val="24"/>
-                <w14:ligatures w14:val="standardContextual"/>
+                <w:sz w:val="22"/>
+                <w:szCs w:val="22"/>
               </w:rPr>
               <w:tab/>
             </w:r>
@@ -4682,7 +4625,7 @@
                 <w:noProof/>
                 <w:webHidden/>
               </w:rPr>
-              <w:instrText xml:space="preserve"> PAGEREF _Toc192536830 \h </w:instrText>
+              <w:instrText xml:space="preserve"> PAGEREF _Toc192675307 \h </w:instrText>
             </w:r>
             <w:r>
               <w:rPr>
@@ -4726,12 +4669,11 @@
               <w:iCs w:val="0"/>
               <w:noProof/>
               <w:color w:val="auto"/>
-              <w:kern w:val="2"/>
-              <w:szCs w:val="24"/>
-              <w14:ligatures w14:val="standardContextual"/>
+              <w:sz w:val="22"/>
+              <w:szCs w:val="22"/>
             </w:rPr>
           </w:pPr>
-          <w:hyperlink w:anchor="_Toc192536831" w:history="1">
+          <w:hyperlink w:anchor="_Toc192675308" w:history="1">
             <w:r>
               <w:rPr>
                 <w:rStyle w:val="Hypertextovodkaz"/>
@@ -4747,9 +4689,8 @@
                 <w:iCs w:val="0"/>
                 <w:noProof/>
                 <w:color w:val="auto"/>
-                <w:kern w:val="2"/>
-                <w:szCs w:val="24"/>
-                <w14:ligatures w14:val="standardContextual"/>
+                <w:sz w:val="22"/>
+                <w:szCs w:val="22"/>
               </w:rPr>
               <w:tab/>
             </w:r>
@@ -4780,7 +4721,7 @@
                 <w:noProof/>
                 <w:webHidden/>
               </w:rPr>
-              <w:instrText xml:space="preserve"> PAGEREF _Toc192536831 \h </w:instrText>
+              <w:instrText xml:space="preserve"> PAGEREF _Toc192675308 \h </w:instrText>
             </w:r>
             <w:r>
               <w:rPr>
@@ -4815,19 +4756,18 @@
           <w:pPr>
             <w:pStyle w:val="Obsah3"/>
             <w:tabs>
-              <w:tab w:val="left" w:pos="960"/>
+              <w:tab w:val="left" w:pos="720"/>
               <w:tab w:val="right" w:leader="dot" w:pos="8210"/>
             </w:tabs>
             <w:rPr>
               <w:rFonts w:asciiTheme="minorHAnsi" w:eastAsiaTheme="minorEastAsia" w:hAnsiTheme="minorHAnsi" w:cstheme="minorBidi"/>
               <w:noProof/>
               <w:color w:val="auto"/>
-              <w:kern w:val="2"/>
-              <w:szCs w:val="24"/>
-              <w14:ligatures w14:val="standardContextual"/>
+              <w:sz w:val="22"/>
+              <w:szCs w:val="22"/>
             </w:rPr>
           </w:pPr>
-          <w:hyperlink w:anchor="_Toc192536832" w:history="1">
+          <w:hyperlink w:anchor="_Toc192675309" w:history="1">
             <w:r>
               <w:rPr>
                 <w:rStyle w:val="Hypertextovodkaz"/>
@@ -4841,9 +4781,8 @@
                 <w:rFonts w:asciiTheme="minorHAnsi" w:eastAsiaTheme="minorEastAsia" w:hAnsiTheme="minorHAnsi" w:cstheme="minorBidi"/>
                 <w:noProof/>
                 <w:color w:val="auto"/>
-                <w:kern w:val="2"/>
-                <w:szCs w:val="24"/>
-                <w14:ligatures w14:val="standardContextual"/>
+                <w:sz w:val="22"/>
+                <w:szCs w:val="22"/>
               </w:rPr>
               <w:tab/>
             </w:r>
@@ -4874,7 +4813,7 @@
                 <w:noProof/>
                 <w:webHidden/>
               </w:rPr>
-              <w:instrText xml:space="preserve"> PAGEREF _Toc192536832 \h </w:instrText>
+              <w:instrText xml:space="preserve"> PAGEREF _Toc192675309 \h </w:instrText>
             </w:r>
             <w:r>
               <w:rPr>
@@ -4909,19 +4848,18 @@
           <w:pPr>
             <w:pStyle w:val="Obsah3"/>
             <w:tabs>
-              <w:tab w:val="left" w:pos="960"/>
+              <w:tab w:val="left" w:pos="720"/>
               <w:tab w:val="right" w:leader="dot" w:pos="8210"/>
             </w:tabs>
             <w:rPr>
               <w:rFonts w:asciiTheme="minorHAnsi" w:eastAsiaTheme="minorEastAsia" w:hAnsiTheme="minorHAnsi" w:cstheme="minorBidi"/>
               <w:noProof/>
               <w:color w:val="auto"/>
-              <w:kern w:val="2"/>
-              <w:szCs w:val="24"/>
-              <w14:ligatures w14:val="standardContextual"/>
+              <w:sz w:val="22"/>
+              <w:szCs w:val="22"/>
             </w:rPr>
           </w:pPr>
-          <w:hyperlink w:anchor="_Toc192536833" w:history="1">
+          <w:hyperlink w:anchor="_Toc192675310" w:history="1">
             <w:r>
               <w:rPr>
                 <w:rStyle w:val="Hypertextovodkaz"/>
@@ -4935,9 +4873,8 @@
                 <w:rFonts w:asciiTheme="minorHAnsi" w:eastAsiaTheme="minorEastAsia" w:hAnsiTheme="minorHAnsi" w:cstheme="minorBidi"/>
                 <w:noProof/>
                 <w:color w:val="auto"/>
-                <w:kern w:val="2"/>
-                <w:szCs w:val="24"/>
-                <w14:ligatures w14:val="standardContextual"/>
+                <w:sz w:val="22"/>
+                <w:szCs w:val="22"/>
               </w:rPr>
               <w:tab/>
             </w:r>
@@ -4968,7 +4905,7 @@
                 <w:noProof/>
                 <w:webHidden/>
               </w:rPr>
-              <w:instrText xml:space="preserve"> PAGEREF _Toc192536833 \h </w:instrText>
+              <w:instrText xml:space="preserve"> PAGEREF _Toc192675310 \h </w:instrText>
             </w:r>
             <w:r>
               <w:rPr>
@@ -5003,19 +4940,18 @@
           <w:pPr>
             <w:pStyle w:val="Obsah3"/>
             <w:tabs>
-              <w:tab w:val="left" w:pos="960"/>
+              <w:tab w:val="left" w:pos="720"/>
               <w:tab w:val="right" w:leader="dot" w:pos="8210"/>
             </w:tabs>
             <w:rPr>
               <w:rFonts w:asciiTheme="minorHAnsi" w:eastAsiaTheme="minorEastAsia" w:hAnsiTheme="minorHAnsi" w:cstheme="minorBidi"/>
               <w:noProof/>
               <w:color w:val="auto"/>
-              <w:kern w:val="2"/>
-              <w:szCs w:val="24"/>
-              <w14:ligatures w14:val="standardContextual"/>
+              <w:sz w:val="22"/>
+              <w:szCs w:val="22"/>
             </w:rPr>
           </w:pPr>
-          <w:hyperlink w:anchor="_Toc192536834" w:history="1">
+          <w:hyperlink w:anchor="_Toc192675311" w:history="1">
             <w:r>
               <w:rPr>
                 <w:rStyle w:val="Hypertextovodkaz"/>
@@ -5029,9 +4965,8 @@
                 <w:rFonts w:asciiTheme="minorHAnsi" w:eastAsiaTheme="minorEastAsia" w:hAnsiTheme="minorHAnsi" w:cstheme="minorBidi"/>
                 <w:noProof/>
                 <w:color w:val="auto"/>
-                <w:kern w:val="2"/>
-                <w:szCs w:val="24"/>
-                <w14:ligatures w14:val="standardContextual"/>
+                <w:sz w:val="22"/>
+                <w:szCs w:val="22"/>
               </w:rPr>
               <w:tab/>
             </w:r>
@@ -5062,7 +4997,7 @@
                 <w:noProof/>
                 <w:webHidden/>
               </w:rPr>
-              <w:instrText xml:space="preserve"> PAGEREF _Toc192536834 \h </w:instrText>
+              <w:instrText xml:space="preserve"> PAGEREF _Toc192675311 \h </w:instrText>
             </w:r>
             <w:r>
               <w:rPr>
@@ -5097,19 +5032,18 @@
           <w:pPr>
             <w:pStyle w:val="Obsah3"/>
             <w:tabs>
-              <w:tab w:val="left" w:pos="960"/>
+              <w:tab w:val="left" w:pos="720"/>
               <w:tab w:val="right" w:leader="dot" w:pos="8210"/>
             </w:tabs>
             <w:rPr>
               <w:rFonts w:asciiTheme="minorHAnsi" w:eastAsiaTheme="minorEastAsia" w:hAnsiTheme="minorHAnsi" w:cstheme="minorBidi"/>
               <w:noProof/>
               <w:color w:val="auto"/>
-              <w:kern w:val="2"/>
-              <w:szCs w:val="24"/>
-              <w14:ligatures w14:val="standardContextual"/>
+              <w:sz w:val="22"/>
+              <w:szCs w:val="22"/>
             </w:rPr>
           </w:pPr>
-          <w:hyperlink w:anchor="_Toc192536835" w:history="1">
+          <w:hyperlink w:anchor="_Toc192675312" w:history="1">
             <w:r>
               <w:rPr>
                 <w:rStyle w:val="Hypertextovodkaz"/>
@@ -5123,9 +5057,8 @@
                 <w:rFonts w:asciiTheme="minorHAnsi" w:eastAsiaTheme="minorEastAsia" w:hAnsiTheme="minorHAnsi" w:cstheme="minorBidi"/>
                 <w:noProof/>
                 <w:color w:val="auto"/>
-                <w:kern w:val="2"/>
-                <w:szCs w:val="24"/>
-                <w14:ligatures w14:val="standardContextual"/>
+                <w:sz w:val="22"/>
+                <w:szCs w:val="22"/>
               </w:rPr>
               <w:tab/>
             </w:r>
@@ -5156,7 +5089,7 @@
                 <w:noProof/>
                 <w:webHidden/>
               </w:rPr>
-              <w:instrText xml:space="preserve"> PAGEREF _Toc192536835 \h </w:instrText>
+              <w:instrText xml:space="preserve"> PAGEREF _Toc192675312 \h </w:instrText>
             </w:r>
             <w:r>
               <w:rPr>
@@ -5200,12 +5133,11 @@
               <w:iCs w:val="0"/>
               <w:noProof/>
               <w:color w:val="auto"/>
-              <w:kern w:val="2"/>
-              <w:szCs w:val="24"/>
-              <w14:ligatures w14:val="standardContextual"/>
+              <w:sz w:val="22"/>
+              <w:szCs w:val="22"/>
             </w:rPr>
           </w:pPr>
-          <w:hyperlink w:anchor="_Toc192536836" w:history="1">
+          <w:hyperlink w:anchor="_Toc192675313" w:history="1">
             <w:r>
               <w:rPr>
                 <w:rStyle w:val="Hypertextovodkaz"/>
@@ -5221,9 +5153,8 @@
                 <w:iCs w:val="0"/>
                 <w:noProof/>
                 <w:color w:val="auto"/>
-                <w:kern w:val="2"/>
-                <w:szCs w:val="24"/>
-                <w14:ligatures w14:val="standardContextual"/>
+                <w:sz w:val="22"/>
+                <w:szCs w:val="22"/>
               </w:rPr>
               <w:tab/>
             </w:r>
@@ -5254,7 +5185,7 @@
                 <w:noProof/>
                 <w:webHidden/>
               </w:rPr>
-              <w:instrText xml:space="preserve"> PAGEREF _Toc192536836 \h </w:instrText>
+              <w:instrText xml:space="preserve"> PAGEREF _Toc192675313 \h </w:instrText>
             </w:r>
             <w:r>
               <w:rPr>
@@ -5298,12 +5229,11 @@
               <w:iCs w:val="0"/>
               <w:noProof/>
               <w:color w:val="auto"/>
-              <w:kern w:val="2"/>
-              <w:szCs w:val="24"/>
-              <w14:ligatures w14:val="standardContextual"/>
+              <w:sz w:val="22"/>
+              <w:szCs w:val="22"/>
             </w:rPr>
           </w:pPr>
-          <w:hyperlink w:anchor="_Toc192536837" w:history="1">
+          <w:hyperlink w:anchor="_Toc192675314" w:history="1">
             <w:r>
               <w:rPr>
                 <w:rStyle w:val="Hypertextovodkaz"/>
@@ -5319,9 +5249,8 @@
                 <w:iCs w:val="0"/>
                 <w:noProof/>
                 <w:color w:val="auto"/>
-                <w:kern w:val="2"/>
-                <w:szCs w:val="24"/>
-                <w14:ligatures w14:val="standardContextual"/>
+                <w:sz w:val="22"/>
+                <w:szCs w:val="22"/>
               </w:rPr>
               <w:tab/>
             </w:r>
@@ -5352,7 +5281,7 @@
                 <w:noProof/>
                 <w:webHidden/>
               </w:rPr>
-              <w:instrText xml:space="preserve"> PAGEREF _Toc192536837 \h </w:instrText>
+              <w:instrText xml:space="preserve"> PAGEREF _Toc192675314 \h </w:instrText>
             </w:r>
             <w:r>
               <w:rPr>
@@ -5396,12 +5325,11 @@
               <w:iCs w:val="0"/>
               <w:noProof/>
               <w:color w:val="auto"/>
-              <w:kern w:val="2"/>
-              <w:szCs w:val="24"/>
-              <w14:ligatures w14:val="standardContextual"/>
+              <w:sz w:val="22"/>
+              <w:szCs w:val="22"/>
             </w:rPr>
           </w:pPr>
-          <w:hyperlink w:anchor="_Toc192536838" w:history="1">
+          <w:hyperlink w:anchor="_Toc192675315" w:history="1">
             <w:r>
               <w:rPr>
                 <w:rStyle w:val="Hypertextovodkaz"/>
@@ -5417,9 +5345,8 @@
                 <w:iCs w:val="0"/>
                 <w:noProof/>
                 <w:color w:val="auto"/>
-                <w:kern w:val="2"/>
-                <w:szCs w:val="24"/>
-                <w14:ligatures w14:val="standardContextual"/>
+                <w:sz w:val="22"/>
+                <w:szCs w:val="22"/>
               </w:rPr>
               <w:tab/>
             </w:r>
@@ -5450,7 +5377,7 @@
                 <w:noProof/>
                 <w:webHidden/>
               </w:rPr>
-              <w:instrText xml:space="preserve"> PAGEREF _Toc192536838 \h </w:instrText>
+              <w:instrText xml:space="preserve"> PAGEREF _Toc192675315 \h </w:instrText>
             </w:r>
             <w:r>
               <w:rPr>
@@ -5494,12 +5421,11 @@
               <w:iCs w:val="0"/>
               <w:noProof/>
               <w:color w:val="auto"/>
-              <w:kern w:val="2"/>
-              <w:szCs w:val="24"/>
-              <w14:ligatures w14:val="standardContextual"/>
+              <w:sz w:val="22"/>
+              <w:szCs w:val="22"/>
             </w:rPr>
           </w:pPr>
-          <w:hyperlink w:anchor="_Toc192536839" w:history="1">
+          <w:hyperlink w:anchor="_Toc192675316" w:history="1">
             <w:r>
               <w:rPr>
                 <w:rStyle w:val="Hypertextovodkaz"/>
@@ -5515,9 +5441,8 @@
                 <w:iCs w:val="0"/>
                 <w:noProof/>
                 <w:color w:val="auto"/>
-                <w:kern w:val="2"/>
-                <w:szCs w:val="24"/>
-                <w14:ligatures w14:val="standardContextual"/>
+                <w:sz w:val="22"/>
+                <w:szCs w:val="22"/>
               </w:rPr>
               <w:tab/>
             </w:r>
@@ -5548,7 +5473,7 @@
                 <w:noProof/>
                 <w:webHidden/>
               </w:rPr>
-              <w:instrText xml:space="preserve"> PAGEREF _Toc192536839 \h </w:instrText>
+              <w:instrText xml:space="preserve"> PAGEREF _Toc192675316 \h </w:instrText>
             </w:r>
             <w:r>
               <w:rPr>
@@ -5592,12 +5517,11 @@
               <w:iCs w:val="0"/>
               <w:noProof/>
               <w:color w:val="auto"/>
-              <w:kern w:val="2"/>
-              <w:szCs w:val="24"/>
-              <w14:ligatures w14:val="standardContextual"/>
+              <w:sz w:val="22"/>
+              <w:szCs w:val="22"/>
             </w:rPr>
           </w:pPr>
-          <w:hyperlink w:anchor="_Toc192536840" w:history="1">
+          <w:hyperlink w:anchor="_Toc192675317" w:history="1">
             <w:r>
               <w:rPr>
                 <w:rStyle w:val="Hypertextovodkaz"/>
@@ -5613,9 +5537,8 @@
                 <w:iCs w:val="0"/>
                 <w:noProof/>
                 <w:color w:val="auto"/>
-                <w:kern w:val="2"/>
-                <w:szCs w:val="24"/>
-                <w14:ligatures w14:val="standardContextual"/>
+                <w:sz w:val="22"/>
+                <w:szCs w:val="22"/>
               </w:rPr>
               <w:tab/>
             </w:r>
@@ -5646,7 +5569,7 @@
                 <w:noProof/>
                 <w:webHidden/>
               </w:rPr>
-              <w:instrText xml:space="preserve"> PAGEREF _Toc192536840 \h </w:instrText>
+              <w:instrText xml:space="preserve"> PAGEREF _Toc192675317 \h </w:instrText>
             </w:r>
             <w:r>
               <w:rPr>
@@ -5667,6 +5590,382 @@
                 <w:webHidden/>
               </w:rPr>
               <w:t>26</w:t>
+            </w:r>
+            <w:r>
+              <w:rPr>
+                <w:noProof/>
+                <w:webHidden/>
+              </w:rPr>
+              <w:fldChar w:fldCharType="end"/>
+            </w:r>
+          </w:hyperlink>
+        </w:p>
+        <w:p>
+          <w:pPr>
+            <w:pStyle w:val="Obsah2"/>
+            <w:tabs>
+              <w:tab w:val="left" w:pos="720"/>
+              <w:tab w:val="right" w:leader="dot" w:pos="8210"/>
+            </w:tabs>
+            <w:rPr>
+              <w:rFonts w:asciiTheme="minorHAnsi" w:eastAsiaTheme="minorEastAsia" w:hAnsiTheme="minorHAnsi" w:cstheme="minorBidi"/>
+              <w:b w:val="0"/>
+              <w:iCs w:val="0"/>
+              <w:noProof/>
+              <w:color w:val="auto"/>
+              <w:sz w:val="22"/>
+              <w:szCs w:val="22"/>
+            </w:rPr>
+          </w:pPr>
+          <w:hyperlink w:anchor="_Toc192675318" w:history="1">
+            <w:r>
+              <w:rPr>
+                <w:rStyle w:val="Hypertextovodkaz"/>
+                <w:rFonts w:eastAsiaTheme="majorEastAsia"/>
+                <w:noProof/>
+              </w:rPr>
+              <w:t>2.8</w:t>
+            </w:r>
+            <w:r>
+              <w:rPr>
+                <w:rFonts w:asciiTheme="minorHAnsi" w:eastAsiaTheme="minorEastAsia" w:hAnsiTheme="minorHAnsi" w:cstheme="minorBidi"/>
+                <w:b w:val="0"/>
+                <w:iCs w:val="0"/>
+                <w:noProof/>
+                <w:color w:val="auto"/>
+                <w:sz w:val="22"/>
+                <w:szCs w:val="22"/>
+              </w:rPr>
+              <w:tab/>
+            </w:r>
+            <w:r>
+              <w:rPr>
+                <w:rStyle w:val="Hypertextovodkaz"/>
+                <w:rFonts w:eastAsiaTheme="majorEastAsia"/>
+                <w:noProof/>
+              </w:rPr>
+              <w:t>Praktické porovnání úrovní RAID</w:t>
+            </w:r>
+            <w:r>
+              <w:rPr>
+                <w:noProof/>
+                <w:webHidden/>
+              </w:rPr>
+              <w:tab/>
+            </w:r>
+            <w:r>
+              <w:rPr>
+                <w:noProof/>
+                <w:webHidden/>
+              </w:rPr>
+              <w:fldChar w:fldCharType="begin"/>
+            </w:r>
+            <w:r>
+              <w:rPr>
+                <w:noProof/>
+                <w:webHidden/>
+              </w:rPr>
+              <w:instrText xml:space="preserve"> PAGEREF _Toc192675318 \h </w:instrText>
+            </w:r>
+            <w:r>
+              <w:rPr>
+                <w:noProof/>
+                <w:webHidden/>
+              </w:rPr>
+            </w:r>
+            <w:r>
+              <w:rPr>
+                <w:noProof/>
+                <w:webHidden/>
+              </w:rPr>
+              <w:fldChar w:fldCharType="separate"/>
+            </w:r>
+            <w:r>
+              <w:rPr>
+                <w:noProof/>
+                <w:webHidden/>
+              </w:rPr>
+              <w:t>26</w:t>
+            </w:r>
+            <w:r>
+              <w:rPr>
+                <w:noProof/>
+                <w:webHidden/>
+              </w:rPr>
+              <w:fldChar w:fldCharType="end"/>
+            </w:r>
+          </w:hyperlink>
+        </w:p>
+        <w:p>
+          <w:pPr>
+            <w:pStyle w:val="Obsah2"/>
+            <w:tabs>
+              <w:tab w:val="left" w:pos="720"/>
+              <w:tab w:val="right" w:leader="dot" w:pos="8210"/>
+            </w:tabs>
+            <w:rPr>
+              <w:rFonts w:asciiTheme="minorHAnsi" w:eastAsiaTheme="minorEastAsia" w:hAnsiTheme="minorHAnsi" w:cstheme="minorBidi"/>
+              <w:b w:val="0"/>
+              <w:iCs w:val="0"/>
+              <w:noProof/>
+              <w:color w:val="auto"/>
+              <w:sz w:val="22"/>
+              <w:szCs w:val="22"/>
+            </w:rPr>
+          </w:pPr>
+          <w:hyperlink w:anchor="_Toc192675319" w:history="1">
+            <w:r>
+              <w:rPr>
+                <w:rStyle w:val="Hypertextovodkaz"/>
+                <w:rFonts w:eastAsiaTheme="majorEastAsia"/>
+                <w:noProof/>
+              </w:rPr>
+              <w:t>2.9</w:t>
+            </w:r>
+            <w:r>
+              <w:rPr>
+                <w:rFonts w:asciiTheme="minorHAnsi" w:eastAsiaTheme="minorEastAsia" w:hAnsiTheme="minorHAnsi" w:cstheme="minorBidi"/>
+                <w:b w:val="0"/>
+                <w:iCs w:val="0"/>
+                <w:noProof/>
+                <w:color w:val="auto"/>
+                <w:sz w:val="22"/>
+                <w:szCs w:val="22"/>
+              </w:rPr>
+              <w:tab/>
+            </w:r>
+            <w:r>
+              <w:rPr>
+                <w:rStyle w:val="Hypertextovodkaz"/>
+                <w:rFonts w:eastAsiaTheme="majorEastAsia"/>
+                <w:noProof/>
+              </w:rPr>
+              <w:t>Funkčnost webové stránky kódově</w:t>
+            </w:r>
+            <w:r>
+              <w:rPr>
+                <w:noProof/>
+                <w:webHidden/>
+              </w:rPr>
+              <w:tab/>
+            </w:r>
+            <w:r>
+              <w:rPr>
+                <w:noProof/>
+                <w:webHidden/>
+              </w:rPr>
+              <w:fldChar w:fldCharType="begin"/>
+            </w:r>
+            <w:r>
+              <w:rPr>
+                <w:noProof/>
+                <w:webHidden/>
+              </w:rPr>
+              <w:instrText xml:space="preserve"> PAGEREF _Toc192675319 \h </w:instrText>
+            </w:r>
+            <w:r>
+              <w:rPr>
+                <w:noProof/>
+                <w:webHidden/>
+              </w:rPr>
+            </w:r>
+            <w:r>
+              <w:rPr>
+                <w:noProof/>
+                <w:webHidden/>
+              </w:rPr>
+              <w:fldChar w:fldCharType="separate"/>
+            </w:r>
+            <w:r>
+              <w:rPr>
+                <w:noProof/>
+                <w:webHidden/>
+              </w:rPr>
+              <w:t>27</w:t>
+            </w:r>
+            <w:r>
+              <w:rPr>
+                <w:noProof/>
+                <w:webHidden/>
+              </w:rPr>
+              <w:fldChar w:fldCharType="end"/>
+            </w:r>
+          </w:hyperlink>
+        </w:p>
+        <w:p>
+          <w:pPr>
+            <w:pStyle w:val="Obsah3"/>
+            <w:tabs>
+              <w:tab w:val="left" w:pos="720"/>
+              <w:tab w:val="right" w:leader="dot" w:pos="8210"/>
+            </w:tabs>
+            <w:rPr>
+              <w:rFonts w:asciiTheme="minorHAnsi" w:eastAsiaTheme="minorEastAsia" w:hAnsiTheme="minorHAnsi" w:cstheme="minorBidi"/>
+              <w:noProof/>
+              <w:color w:val="auto"/>
+              <w:sz w:val="22"/>
+              <w:szCs w:val="22"/>
+            </w:rPr>
+          </w:pPr>
+          <w:hyperlink w:anchor="_Toc192675320" w:history="1">
+            <w:r>
+              <w:rPr>
+                <w:rStyle w:val="Hypertextovodkaz"/>
+                <w:rFonts w:eastAsiaTheme="majorEastAsia"/>
+                <w:noProof/>
+              </w:rPr>
+              <w:t>2.9.1</w:t>
+            </w:r>
+            <w:r>
+              <w:rPr>
+                <w:rFonts w:asciiTheme="minorHAnsi" w:eastAsiaTheme="minorEastAsia" w:hAnsiTheme="minorHAnsi" w:cstheme="minorBidi"/>
+                <w:noProof/>
+                <w:color w:val="auto"/>
+                <w:sz w:val="22"/>
+                <w:szCs w:val="22"/>
+              </w:rPr>
+              <w:tab/>
+            </w:r>
+            <w:r>
+              <w:rPr>
+                <w:rStyle w:val="Hypertextovodkaz"/>
+                <w:rFonts w:eastAsiaTheme="majorEastAsia"/>
+                <w:noProof/>
+              </w:rPr>
+              <w:t>Úvodní stránka</w:t>
+            </w:r>
+            <w:r>
+              <w:rPr>
+                <w:noProof/>
+                <w:webHidden/>
+              </w:rPr>
+              <w:tab/>
+            </w:r>
+            <w:r>
+              <w:rPr>
+                <w:noProof/>
+                <w:webHidden/>
+              </w:rPr>
+              <w:fldChar w:fldCharType="begin"/>
+            </w:r>
+            <w:r>
+              <w:rPr>
+                <w:noProof/>
+                <w:webHidden/>
+              </w:rPr>
+              <w:instrText xml:space="preserve"> PAGEREF _Toc192675320 \h </w:instrText>
+            </w:r>
+            <w:r>
+              <w:rPr>
+                <w:noProof/>
+                <w:webHidden/>
+              </w:rPr>
+            </w:r>
+            <w:r>
+              <w:rPr>
+                <w:noProof/>
+                <w:webHidden/>
+              </w:rPr>
+              <w:fldChar w:fldCharType="separate"/>
+            </w:r>
+            <w:r>
+              <w:rPr>
+                <w:noProof/>
+                <w:webHidden/>
+              </w:rPr>
+              <w:t>27</w:t>
+            </w:r>
+            <w:r>
+              <w:rPr>
+                <w:noProof/>
+                <w:webHidden/>
+              </w:rPr>
+              <w:fldChar w:fldCharType="end"/>
+            </w:r>
+          </w:hyperlink>
+        </w:p>
+        <w:p>
+          <w:pPr>
+            <w:pStyle w:val="Obsah3"/>
+            <w:tabs>
+              <w:tab w:val="left" w:pos="720"/>
+              <w:tab w:val="right" w:leader="dot" w:pos="8210"/>
+            </w:tabs>
+            <w:rPr>
+              <w:rFonts w:asciiTheme="minorHAnsi" w:eastAsiaTheme="minorEastAsia" w:hAnsiTheme="minorHAnsi" w:cstheme="minorBidi"/>
+              <w:noProof/>
+              <w:color w:val="auto"/>
+              <w:sz w:val="22"/>
+              <w:szCs w:val="22"/>
+            </w:rPr>
+          </w:pPr>
+          <w:hyperlink w:anchor="_Toc192675321" w:history="1">
+            <w:r>
+              <w:rPr>
+                <w:rStyle w:val="Hypertextovodkaz"/>
+                <w:rFonts w:eastAsiaTheme="majorEastAsia"/>
+                <w:noProof/>
+              </w:rPr>
+              <w:t>2.9.2</w:t>
+            </w:r>
+            <w:r>
+              <w:rPr>
+                <w:rFonts w:asciiTheme="minorHAnsi" w:eastAsiaTheme="minorEastAsia" w:hAnsiTheme="minorHAnsi" w:cstheme="minorBidi"/>
+                <w:noProof/>
+                <w:color w:val="auto"/>
+                <w:sz w:val="22"/>
+                <w:szCs w:val="22"/>
+              </w:rPr>
+              <w:tab/>
+            </w:r>
+            <w:r>
+              <w:rPr>
+                <w:rStyle w:val="Hypertextovodkaz"/>
+                <w:rFonts w:eastAsiaTheme="majorEastAsia"/>
+                <w:noProof/>
+              </w:rPr>
+              <w:t>Admin panel</w:t>
+            </w:r>
+            <w:r>
+              <w:rPr>
+                <w:noProof/>
+                <w:webHidden/>
+              </w:rPr>
+              <w:tab/>
+            </w:r>
+            <w:r>
+              <w:rPr>
+                <w:noProof/>
+                <w:webHidden/>
+              </w:rPr>
+              <w:fldChar w:fldCharType="begin"/>
+            </w:r>
+            <w:r>
+              <w:rPr>
+                <w:noProof/>
+                <w:webHidden/>
+              </w:rPr>
+              <w:instrText xml:space="preserve"> PAGEREF _Toc192675321 \h </w:instrText>
+            </w:r>
+            <w:r>
+              <w:rPr>
+                <w:noProof/>
+                <w:webHidden/>
+              </w:rPr>
+            </w:r>
+            <w:r>
+              <w:rPr>
+                <w:noProof/>
+                <w:webHidden/>
+              </w:rPr>
+              <w:fldChar w:fldCharType="separate"/>
+            </w:r>
+            <w:r>
+              <w:rPr>
+                <w:noProof/>
+                <w:webHidden/>
+              </w:rPr>
+              <w:t>29</w:t>
             </w:r>
             <w:r>
               <w:rPr>
@@ -5689,12 +5988,11 @@
               <w:bCs w:val="0"/>
               <w:noProof/>
               <w:color w:val="auto"/>
-              <w:kern w:val="2"/>
-              <w:szCs w:val="24"/>
-              <w14:ligatures w14:val="standardContextual"/>
+              <w:sz w:val="22"/>
+              <w:szCs w:val="22"/>
             </w:rPr>
           </w:pPr>
-          <w:hyperlink w:anchor="_Toc192536841" w:history="1">
+          <w:hyperlink w:anchor="_Toc192675322" w:history="1">
             <w:r>
               <w:rPr>
                 <w:rStyle w:val="Hypertextovodkaz"/>
@@ -5722,7 +6020,7 @@
                 <w:noProof/>
                 <w:webHidden/>
               </w:rPr>
-              <w:instrText xml:space="preserve"> PAGEREF _Toc192536841 \h </w:instrText>
+              <w:instrText xml:space="preserve"> PAGEREF _Toc192675322 \h </w:instrText>
             </w:r>
             <w:r>
               <w:rPr>
@@ -5742,7 +6040,7 @@
                 <w:noProof/>
                 <w:webHidden/>
               </w:rPr>
-              <w:t>27</w:t>
+              <w:t>30</w:t>
             </w:r>
             <w:r>
               <w:rPr>
@@ -5765,12 +6063,11 @@
               <w:bCs w:val="0"/>
               <w:noProof/>
               <w:color w:val="auto"/>
-              <w:kern w:val="2"/>
-              <w:szCs w:val="24"/>
-              <w14:ligatures w14:val="standardContextual"/>
+              <w:sz w:val="22"/>
+              <w:szCs w:val="22"/>
             </w:rPr>
           </w:pPr>
-          <w:hyperlink w:anchor="_Toc192536842" w:history="1">
+          <w:hyperlink w:anchor="_Toc192675323" w:history="1">
             <w:r>
               <w:rPr>
                 <w:rStyle w:val="Hypertextovodkaz"/>
@@ -5798,7 +6095,7 @@
                 <w:noProof/>
                 <w:webHidden/>
               </w:rPr>
-              <w:instrText xml:space="preserve"> PAGEREF _Toc192536842 \h </w:instrText>
+              <w:instrText xml:space="preserve"> PAGEREF _Toc192675323 \h </w:instrText>
             </w:r>
             <w:r>
               <w:rPr>
@@ -5818,7 +6115,7 @@
                 <w:noProof/>
                 <w:webHidden/>
               </w:rPr>
-              <w:t>28</w:t>
+              <w:t>31</w:t>
             </w:r>
             <w:r>
               <w:rPr>
@@ -5841,12 +6138,11 @@
               <w:bCs w:val="0"/>
               <w:noProof/>
               <w:color w:val="auto"/>
-              <w:kern w:val="2"/>
-              <w:szCs w:val="24"/>
-              <w14:ligatures w14:val="standardContextual"/>
+              <w:sz w:val="22"/>
+              <w:szCs w:val="22"/>
             </w:rPr>
           </w:pPr>
-          <w:hyperlink w:anchor="_Toc192536843" w:history="1">
+          <w:hyperlink w:anchor="_Toc192675324" w:history="1">
             <w:r>
               <w:rPr>
                 <w:rStyle w:val="Hypertextovodkaz"/>
@@ -5874,7 +6170,7 @@
                 <w:noProof/>
                 <w:webHidden/>
               </w:rPr>
-              <w:instrText xml:space="preserve"> PAGEREF _Toc192536843 \h </w:instrText>
+              <w:instrText xml:space="preserve"> PAGEREF _Toc192675324 \h </w:instrText>
             </w:r>
             <w:r>
               <w:rPr>
@@ -5894,7 +6190,7 @@
                 <w:noProof/>
                 <w:webHidden/>
               </w:rPr>
-              <w:t>30</w:t>
+              <w:t>33</w:t>
             </w:r>
             <w:r>
               <w:rPr>
@@ -5917,12 +6213,11 @@
               <w:bCs w:val="0"/>
               <w:noProof/>
               <w:color w:val="auto"/>
-              <w:kern w:val="2"/>
-              <w:szCs w:val="24"/>
-              <w14:ligatures w14:val="standardContextual"/>
+              <w:sz w:val="22"/>
+              <w:szCs w:val="22"/>
             </w:rPr>
           </w:pPr>
-          <w:hyperlink w:anchor="_Toc192536844" w:history="1">
+          <w:hyperlink w:anchor="_Toc192675325" w:history="1">
             <w:r>
               <w:rPr>
                 <w:rStyle w:val="Hypertextovodkaz"/>
@@ -5950,7 +6245,7 @@
                 <w:noProof/>
                 <w:webHidden/>
               </w:rPr>
-              <w:instrText xml:space="preserve"> PAGEREF _Toc192536844 \h </w:instrText>
+              <w:instrText xml:space="preserve"> PAGEREF _Toc192675325 \h </w:instrText>
             </w:r>
             <w:r>
               <w:rPr>
@@ -5970,7 +6265,7 @@
                 <w:noProof/>
                 <w:webHidden/>
               </w:rPr>
-              <w:t>31</w:t>
+              <w:t>34</w:t>
             </w:r>
             <w:r>
               <w:rPr>
@@ -5993,12 +6288,11 @@
               <w:bCs w:val="0"/>
               <w:noProof/>
               <w:color w:val="auto"/>
-              <w:kern w:val="2"/>
-              <w:szCs w:val="24"/>
-              <w14:ligatures w14:val="standardContextual"/>
+              <w:sz w:val="22"/>
+              <w:szCs w:val="22"/>
             </w:rPr>
           </w:pPr>
-          <w:hyperlink w:anchor="_Toc192536845" w:history="1">
+          <w:hyperlink w:anchor="_Toc192675326" w:history="1">
             <w:r>
               <w:rPr>
                 <w:rStyle w:val="Hypertextovodkaz"/>
@@ -6026,7 +6320,7 @@
                 <w:noProof/>
                 <w:webHidden/>
               </w:rPr>
-              <w:instrText xml:space="preserve"> PAGEREF _Toc192536845 \h </w:instrText>
+              <w:instrText xml:space="preserve"> PAGEREF _Toc192675326 \h </w:instrText>
             </w:r>
             <w:r>
               <w:rPr>
@@ -6046,7 +6340,7 @@
                 <w:noProof/>
                 <w:webHidden/>
               </w:rPr>
-              <w:t>32</w:t>
+              <w:t>35</w:t>
             </w:r>
             <w:r>
               <w:rPr>
@@ -6069,12 +6363,11 @@
               <w:bCs w:val="0"/>
               <w:noProof/>
               <w:color w:val="auto"/>
-              <w:kern w:val="2"/>
-              <w:szCs w:val="24"/>
-              <w14:ligatures w14:val="standardContextual"/>
+              <w:sz w:val="22"/>
+              <w:szCs w:val="22"/>
             </w:rPr>
           </w:pPr>
-          <w:hyperlink w:anchor="_Toc192536846" w:history="1">
+          <w:hyperlink w:anchor="_Toc192675327" w:history="1">
             <w:r>
               <w:rPr>
                 <w:rStyle w:val="Hypertextovodkaz"/>
@@ -6102,7 +6395,7 @@
                 <w:noProof/>
                 <w:webHidden/>
               </w:rPr>
-              <w:instrText xml:space="preserve"> PAGEREF _Toc192536846 \h </w:instrText>
+              <w:instrText xml:space="preserve"> PAGEREF _Toc192675327 \h </w:instrText>
             </w:r>
             <w:r>
               <w:rPr>
@@ -6122,7 +6415,7 @@
                 <w:noProof/>
                 <w:webHidden/>
               </w:rPr>
-              <w:t>33</w:t>
+              <w:t>36</w:t>
             </w:r>
             <w:r>
               <w:rPr>
@@ -6169,7 +6462,7 @@
       <w:bookmarkStart w:id="16" w:name="_Toc145263657"/>
       <w:bookmarkStart w:id="17" w:name="_Toc144753388"/>
       <w:bookmarkStart w:id="18" w:name="_Toc413407057"/>
-      <w:bookmarkStart w:id="19" w:name="_Toc192536798"/>
+      <w:bookmarkStart w:id="19" w:name="_Toc192675275"/>
       <w:r>
         <w:lastRenderedPageBreak/>
         <w:t>Ú</w:t>
@@ -6553,7 +6846,7 @@
       <w:pPr>
         <w:pStyle w:val="Nadpis1"/>
       </w:pPr>
-      <w:bookmarkStart w:id="20" w:name="_Toc192536799"/>
+      <w:bookmarkStart w:id="20" w:name="_Toc192675276"/>
       <w:r>
         <w:lastRenderedPageBreak/>
         <w:t xml:space="preserve">Teorie USB </w:t>
@@ -6613,7 +6906,7 @@
       <w:pPr>
         <w:pStyle w:val="Nadpis2"/>
       </w:pPr>
-      <w:bookmarkStart w:id="21" w:name="_Toc192536800"/>
+      <w:bookmarkStart w:id="21" w:name="_Toc192675277"/>
       <w:r>
         <w:t>Proč použít RAID</w:t>
       </w:r>
@@ -6684,7 +6977,7 @@
       <w:pPr>
         <w:pStyle w:val="Nadpis2"/>
       </w:pPr>
-      <w:bookmarkStart w:id="22" w:name="_Toc192536801"/>
+      <w:bookmarkStart w:id="22" w:name="_Toc192675278"/>
       <w:r>
         <w:t>Technologie RAID</w:t>
       </w:r>
@@ -6758,7 +7051,7 @@
       <w:pPr>
         <w:pStyle w:val="Nadpis3"/>
       </w:pPr>
-      <w:bookmarkStart w:id="23" w:name="_Toc192536802"/>
+      <w:bookmarkStart w:id="23" w:name="_Toc192675279"/>
       <w:r>
         <w:t>RAID 0</w:t>
       </w:r>
@@ -6891,7 +7184,7 @@
       <w:pPr>
         <w:pStyle w:val="Obrzek"/>
       </w:pPr>
-      <w:bookmarkStart w:id="24" w:name="_Toc192536847"/>
+      <w:bookmarkStart w:id="24" w:name="_Toc192675328"/>
       <w:r>
         <w:t xml:space="preserve">Obrázek </w:t>
       </w:r>
@@ -6933,7 +7226,7 @@
       <w:pPr>
         <w:pStyle w:val="Nadpis3"/>
       </w:pPr>
-      <w:bookmarkStart w:id="25" w:name="_Toc192536803"/>
+      <w:bookmarkStart w:id="25" w:name="_Toc192675280"/>
       <w:r>
         <w:t>RAID 1</w:t>
       </w:r>
@@ -7048,7 +7341,7 @@
       <w:pPr>
         <w:pStyle w:val="Obrzek"/>
       </w:pPr>
-      <w:bookmarkStart w:id="26" w:name="_Toc192536848"/>
+      <w:bookmarkStart w:id="26" w:name="_Toc192675329"/>
       <w:r>
         <w:t xml:space="preserve">Obrázek </w:t>
       </w:r>
@@ -7087,7 +7380,7 @@
       <w:pPr>
         <w:pStyle w:val="Nadpis3"/>
       </w:pPr>
-      <w:bookmarkStart w:id="27" w:name="_Toc192536804"/>
+      <w:bookmarkStart w:id="27" w:name="_Toc192675281"/>
       <w:r>
         <w:t>RAID 5</w:t>
       </w:r>
@@ -7219,7 +7512,7 @@
       <w:pPr>
         <w:pStyle w:val="Obrzek"/>
       </w:pPr>
-      <w:bookmarkStart w:id="28" w:name="_Toc192536849"/>
+      <w:bookmarkStart w:id="28" w:name="_Toc192675330"/>
       <w:r>
         <w:t xml:space="preserve">Obrázek </w:t>
       </w:r>
@@ -7258,7 +7551,7 @@
       <w:pPr>
         <w:pStyle w:val="Nadpis3"/>
       </w:pPr>
-      <w:bookmarkStart w:id="29" w:name="_Toc192536805"/>
+      <w:bookmarkStart w:id="29" w:name="_Toc192675282"/>
       <w:r>
         <w:t>JBOD</w:t>
       </w:r>
@@ -7341,7 +7634,7 @@
       <w:pPr>
         <w:pStyle w:val="Nadpis3"/>
       </w:pPr>
-      <w:bookmarkStart w:id="30" w:name="_Toc192536806"/>
+      <w:bookmarkStart w:id="30" w:name="_Toc192675283"/>
       <w:r>
         <w:t>Kombinace RAID pole</w:t>
       </w:r>
@@ -7427,7 +7720,7 @@
       <w:pPr>
         <w:pStyle w:val="Titulek"/>
       </w:pPr>
-      <w:bookmarkStart w:id="31" w:name="_Toc192536850"/>
+      <w:bookmarkStart w:id="31" w:name="_Toc192675331"/>
       <w:r>
         <w:t xml:space="preserve">Obrázek </w:t>
       </w:r>
@@ -7454,7 +7747,7 @@
       <w:pPr>
         <w:pStyle w:val="Nadpis2"/>
       </w:pPr>
-      <w:bookmarkStart w:id="32" w:name="_Toc192536807"/>
+      <w:bookmarkStart w:id="32" w:name="_Toc192675284"/>
       <w:r>
         <w:t xml:space="preserve">Ovladač </w:t>
       </w:r>
@@ -7511,7 +7804,7 @@
       <w:pPr>
         <w:pStyle w:val="Nadpis3"/>
       </w:pPr>
-      <w:bookmarkStart w:id="33" w:name="_Toc192536808"/>
+      <w:bookmarkStart w:id="33" w:name="_Toc192675285"/>
       <w:r>
         <w:t>Hardwarový ovladač</w:t>
       </w:r>
@@ -7556,7 +7849,7 @@
       <w:pPr>
         <w:pStyle w:val="Nadpis3"/>
       </w:pPr>
-      <w:bookmarkStart w:id="34" w:name="_Toc192536809"/>
+      <w:bookmarkStart w:id="34" w:name="_Toc192675286"/>
       <w:r>
         <w:t>Softwarový ovladač</w:t>
       </w:r>
@@ -7611,7 +7904,7 @@
       <w:pPr>
         <w:pStyle w:val="Nadpis3"/>
       </w:pPr>
-      <w:bookmarkStart w:id="35" w:name="_Toc192536810"/>
+      <w:bookmarkStart w:id="35" w:name="_Toc192675287"/>
       <w:r>
         <w:lastRenderedPageBreak/>
         <w:t>Firmwarový ovladač</w:t>
@@ -7669,7 +7962,7 @@
       <w:pPr>
         <w:pStyle w:val="Nadpis2"/>
       </w:pPr>
-      <w:bookmarkStart w:id="36" w:name="_Toc192536811"/>
+      <w:bookmarkStart w:id="36" w:name="_Toc192675288"/>
       <w:r>
         <w:t>Shrnutí</w:t>
       </w:r>
@@ -7766,7 +8059,7 @@
       <w:pPr>
         <w:pStyle w:val="Nadpis2"/>
       </w:pPr>
-      <w:bookmarkStart w:id="37" w:name="_Toc192536812"/>
+      <w:bookmarkStart w:id="37" w:name="_Toc192675289"/>
       <w:r>
         <w:t>Technologie FTP</w:t>
       </w:r>
@@ -7834,7 +8127,7 @@
       <w:pPr>
         <w:pStyle w:val="Nadpis3"/>
       </w:pPr>
-      <w:bookmarkStart w:id="38" w:name="_Toc192536813"/>
+      <w:bookmarkStart w:id="38" w:name="_Toc192675290"/>
       <w:r>
         <w:t>Historie SFTP</w:t>
       </w:r>
@@ -7873,7 +8166,7 @@
       <w:pPr>
         <w:pStyle w:val="Nadpis3"/>
       </w:pPr>
-      <w:bookmarkStart w:id="39" w:name="_Toc192536814"/>
+      <w:bookmarkStart w:id="39" w:name="_Toc192675291"/>
       <w:r>
         <w:t>Použití SFTP</w:t>
       </w:r>
@@ -7923,7 +8216,7 @@
       <w:pPr>
         <w:pStyle w:val="Nadpis3"/>
       </w:pPr>
-      <w:bookmarkStart w:id="40" w:name="_Toc192536815"/>
+      <w:bookmarkStart w:id="40" w:name="_Toc192675292"/>
       <w:r>
         <w:t>Jak funguje SFTP</w:t>
       </w:r>
@@ -8089,7 +8382,7 @@
       <w:pPr>
         <w:pStyle w:val="Nadpis2"/>
       </w:pPr>
-      <w:bookmarkStart w:id="41" w:name="_Toc192536816"/>
+      <w:bookmarkStart w:id="41" w:name="_Toc192675293"/>
       <w:proofErr w:type="spellStart"/>
       <w:r>
         <w:t>MySQL</w:t>
@@ -8112,7 +8405,31 @@
       </w:r>
       <w:proofErr w:type="spellEnd"/>
       <w:r>
-        <w:t xml:space="preserve"> populární volbou mezi vývojáři. Důkazem toho jsou například služby jako Facebook, Netflix, Uber, Airbnb, </w:t>
+        <w:t xml:space="preserve"> populární volbou mezi vývojáři. Důkazem toho jsou například služby jako </w:t>
+      </w:r>
+      <w:proofErr w:type="spellStart"/>
+      <w:r>
+        <w:t>Facebook</w:t>
+      </w:r>
+      <w:proofErr w:type="spellEnd"/>
+      <w:r>
+        <w:t xml:space="preserve">, </w:t>
+      </w:r>
+      <w:proofErr w:type="spellStart"/>
+      <w:r>
+        <w:t>Netflix</w:t>
+      </w:r>
+      <w:proofErr w:type="spellEnd"/>
+      <w:r>
+        <w:t xml:space="preserve">, Uber, </w:t>
+      </w:r>
+      <w:proofErr w:type="spellStart"/>
+      <w:r>
+        <w:t>Airbnb</w:t>
+      </w:r>
+      <w:proofErr w:type="spellEnd"/>
+      <w:r>
+        <w:t xml:space="preserve">, </w:t>
       </w:r>
       <w:r>
         <w:t>…</w:t>
@@ -8182,7 +8499,7 @@
       <w:pPr>
         <w:pStyle w:val="Nadpis3"/>
       </w:pPr>
-      <w:bookmarkStart w:id="42" w:name="_Toc192536817"/>
+      <w:bookmarkStart w:id="42" w:name="_Toc192675294"/>
       <w:r>
         <w:lastRenderedPageBreak/>
         <w:t xml:space="preserve">Co je </w:t>
@@ -8204,8 +8521,13 @@
         <w:t xml:space="preserve"> je světově nejpopulárnější open source databázový systém. Databáze jsou nedílná součást dnešních aplikací. Používají se například při vyhledávání na webu, přihlašování, provozu </w:t>
       </w:r>
       <w:r>
-        <w:t>e-shopu</w:t>
-      </w:r>
+        <w:t>e-</w:t>
+      </w:r>
+      <w:proofErr w:type="spellStart"/>
+      <w:r>
+        <w:t>shopu</w:t>
+      </w:r>
+      <w:proofErr w:type="spellEnd"/>
       <w:r>
         <w:t xml:space="preserve"> nebo při platbách. </w:t>
       </w:r>
@@ -8290,7 +8612,15 @@
       </w:r>
       <w:proofErr w:type="spellEnd"/>
       <w:r>
-        <w:t xml:space="preserve"> je založena na SQL relační databázi. Je navržen pro skladování a zprávu strukturovaných dat, ale v nedávné době byla zavedena podpora pro JSON data. Tyto změny zavedla společnost Oracle. </w:t>
+        <w:t xml:space="preserve"> je založena na SQL relační databázi. Je navržen pro skladování a zprávu strukturovaných dat, ale v nedávné době byla zavedena podpora pro JSON data. Tyto změny zavedla společnost </w:t>
+      </w:r>
+      <w:proofErr w:type="spellStart"/>
+      <w:r>
+        <w:t>Oracle</w:t>
+      </w:r>
+      <w:proofErr w:type="spellEnd"/>
+      <w:r>
+        <w:t xml:space="preserve">. </w:t>
       </w:r>
       <w:r>
         <w:fldChar w:fldCharType="begin"/>
@@ -8312,7 +8642,7 @@
       <w:pPr>
         <w:pStyle w:val="Nadpis3"/>
       </w:pPr>
-      <w:bookmarkStart w:id="43" w:name="_Toc192536818"/>
+      <w:bookmarkStart w:id="43" w:name="_Toc192675295"/>
       <w:r>
         <w:t xml:space="preserve">Benefity </w:t>
       </w:r>
@@ -8353,7 +8683,15 @@
       </w:r>
       <w:proofErr w:type="spellEnd"/>
       <w:r>
-        <w:t xml:space="preserve"> má mnoho bohatých nástrojů a sety funkcí. Také je stále ve vývoji společností Oracle, aby byla zaručena funkčnost a stabilita.</w:t>
+        <w:t xml:space="preserve"> má mnoho bohatých nástrojů a sety funkcí. Také je stále ve vývoji společností </w:t>
+      </w:r>
+      <w:proofErr w:type="spellStart"/>
+      <w:r>
+        <w:t>Oracle</w:t>
+      </w:r>
+      <w:proofErr w:type="spellEnd"/>
+      <w:r>
+        <w:t>, aby byla zaručena funkčnost a stabilita.</w:t>
       </w:r>
       <w:r>
         <w:t xml:space="preserve"> </w:t>
@@ -8378,7 +8716,7 @@
       <w:pPr>
         <w:pStyle w:val="Nadpis2"/>
       </w:pPr>
-      <w:bookmarkStart w:id="44" w:name="_Toc192536819"/>
+      <w:bookmarkStart w:id="44" w:name="_Toc192675296"/>
       <w:r>
         <w:t>HTML</w:t>
       </w:r>
@@ -8440,8 +8778,13 @@
       <w:r>
         <w:t xml:space="preserve"> </w:t>
       </w:r>
-      <w:r>
-        <w:t xml:space="preserve">JavaScript interaktivitou. </w:t>
+      <w:proofErr w:type="spellStart"/>
+      <w:r>
+        <w:t>JavaScript</w:t>
+      </w:r>
+      <w:proofErr w:type="spellEnd"/>
+      <w:r>
+        <w:t xml:space="preserve"> interaktivitou. </w:t>
       </w:r>
       <w:r>
         <w:fldChar w:fldCharType="begin"/>
@@ -8467,18 +8810,39 @@
       <w:pPr>
         <w:pStyle w:val="Nadpis3"/>
       </w:pPr>
-      <w:bookmarkStart w:id="45" w:name="_Toc192536820"/>
-      <w:r>
-        <w:t>HTML elementy a tagy</w:t>
+      <w:bookmarkStart w:id="45" w:name="_Toc192675297"/>
+      <w:r>
+        <w:t xml:space="preserve">HTML elementy a </w:t>
+      </w:r>
+      <w:proofErr w:type="spellStart"/>
+      <w:r>
+        <w:t>tagy</w:t>
       </w:r>
       <w:bookmarkEnd w:id="45"/>
+      <w:proofErr w:type="spellEnd"/>
     </w:p>
     <w:p>
       <w:pPr>
         <w:pStyle w:val="Pokraovn"/>
       </w:pPr>
       <w:r>
-        <w:t xml:space="preserve">HTML elementy jsou kompletní struktura. Skládá se většinou z otevíracího tagu, obsahu a uzavírajícího tagu. </w:t>
+        <w:t xml:space="preserve">HTML elementy jsou kompletní struktura. Skládá se většinou z otevíracího </w:t>
+      </w:r>
+      <w:proofErr w:type="spellStart"/>
+      <w:r>
+        <w:t>tagu</w:t>
+      </w:r>
+      <w:proofErr w:type="spellEnd"/>
+      <w:r>
+        <w:t xml:space="preserve">, obsahu a uzavírajícího </w:t>
+      </w:r>
+      <w:proofErr w:type="spellStart"/>
+      <w:r>
+        <w:t>tagu</w:t>
+      </w:r>
+      <w:proofErr w:type="spellEnd"/>
+      <w:r>
+        <w:t xml:space="preserve">. </w:t>
       </w:r>
       <w:r>
         <w:fldChar w:fldCharType="begin"/>
@@ -8501,8 +8865,13 @@
       </w:r>
     </w:p>
     <w:p>
-      <w:r>
-        <w:t xml:space="preserve">Tagy jsou klíčová slova uzavřená v závorkách </w:t>
+      <w:proofErr w:type="spellStart"/>
+      <w:r>
+        <w:t>Tagy</w:t>
+      </w:r>
+      <w:proofErr w:type="spellEnd"/>
+      <w:r>
+        <w:t xml:space="preserve"> jsou klíčová slova uzavřená v závorkách </w:t>
       </w:r>
       <w:r>
         <w:t>(&lt;&gt;</w:t>
@@ -8511,7 +8880,15 @@
         <w:t xml:space="preserve">), které </w:t>
       </w:r>
       <w:r>
-        <w:t>určují, jaký obsah má prohlížeč očekávat a podle toho je zpracovat. Tagy se dělí na párové (př. &lt;div&gt; &lt;/div&gt;) a nepárové (př. &lt;</w:t>
+        <w:t xml:space="preserve">určují, jaký obsah má prohlížeč očekávat a podle toho je zpracovat. </w:t>
+      </w:r>
+      <w:proofErr w:type="spellStart"/>
+      <w:r>
+        <w:t>Tagy</w:t>
+      </w:r>
+      <w:proofErr w:type="spellEnd"/>
+      <w:r>
+        <w:t xml:space="preserve"> se dělí na párové (př. &lt;div&gt; &lt;/div&gt;) a nepárové (př. &lt;</w:t>
       </w:r>
       <w:proofErr w:type="spellStart"/>
       <w:r>
@@ -8519,7 +8896,15 @@
       </w:r>
       <w:proofErr w:type="spellEnd"/>
       <w:r>
-        <w:t xml:space="preserve">&gt;). Tagy mohou obsahovat atributy (např. </w:t>
+        <w:t xml:space="preserve">&gt;). </w:t>
+      </w:r>
+      <w:proofErr w:type="spellStart"/>
+      <w:r>
+        <w:t>Tagy</w:t>
+      </w:r>
+      <w:proofErr w:type="spellEnd"/>
+      <w:r>
+        <w:t xml:space="preserve"> mohou obsahovat atributy (např. </w:t>
       </w:r>
       <w:proofErr w:type="spellStart"/>
       <w:r>
@@ -8597,7 +8982,7 @@
       <w:pPr>
         <w:pStyle w:val="Nadpis2"/>
       </w:pPr>
-      <w:bookmarkStart w:id="46" w:name="_Toc192536821"/>
+      <w:bookmarkStart w:id="46" w:name="_Toc192675298"/>
       <w:r>
         <w:t>CSS</w:t>
       </w:r>
@@ -8693,7 +9078,7 @@
       <w:pPr>
         <w:pStyle w:val="Nadpis3"/>
       </w:pPr>
-      <w:bookmarkStart w:id="47" w:name="_Toc192536822"/>
+      <w:bookmarkStart w:id="47" w:name="_Toc192675299"/>
       <w:proofErr w:type="spellStart"/>
       <w:r>
         <w:t>Bootstrap</w:t>
@@ -8714,7 +9099,15 @@
       </w:r>
       <w:proofErr w:type="spellEnd"/>
       <w:r>
-        <w:t xml:space="preserve"> je open source framework používaný pro front-end vývoj webových stránek a aplikací. </w:t>
+        <w:t xml:space="preserve"> je open source </w:t>
+      </w:r>
+      <w:proofErr w:type="spellStart"/>
+      <w:r>
+        <w:t>framework</w:t>
+      </w:r>
+      <w:proofErr w:type="spellEnd"/>
+      <w:r>
+        <w:t xml:space="preserve"> používaný pro front-end vývoj webových stránek a aplikací. </w:t>
       </w:r>
       <w:proofErr w:type="spellStart"/>
       <w:r>
@@ -8762,11 +9155,24 @@
       </w:r>
       <w:proofErr w:type="spellEnd"/>
       <w:r>
-        <w:t>. Díky tomuto frameworku je vývoj rychlejší a je zachována responziv</w:t>
+        <w:t xml:space="preserve">. Díky tomuto </w:t>
+      </w:r>
+      <w:proofErr w:type="spellStart"/>
+      <w:r>
+        <w:t>frameworku</w:t>
+      </w:r>
+      <w:proofErr w:type="spellEnd"/>
+      <w:r>
+        <w:t xml:space="preserve"> je vývoj rychlejší a je zachována </w:t>
+      </w:r>
+      <w:proofErr w:type="spellStart"/>
+      <w:r>
+        <w:t>responziv</w:t>
       </w:r>
       <w:r>
         <w:t>itu</w:t>
       </w:r>
+      <w:proofErr w:type="spellEnd"/>
       <w:r>
         <w:t xml:space="preserve"> stránek.</w:t>
       </w:r>
@@ -8821,7 +9227,7 @@
       <w:pPr>
         <w:pStyle w:val="Nadpis2"/>
       </w:pPr>
-      <w:bookmarkStart w:id="48" w:name="_Toc192536823"/>
+      <w:bookmarkStart w:id="48" w:name="_Toc192675300"/>
       <w:r>
         <w:t>USB</w:t>
       </w:r>
@@ -8863,7 +9269,7 @@
       <w:pPr>
         <w:pStyle w:val="Nadpis3"/>
       </w:pPr>
-      <w:bookmarkStart w:id="49" w:name="_Toc192536824"/>
+      <w:bookmarkStart w:id="49" w:name="_Toc192675301"/>
       <w:r>
         <w:t>Co je USB</w:t>
       </w:r>
@@ -8926,7 +9332,15 @@
     <w:p>
       <w:r>
         <w:lastRenderedPageBreak/>
-        <w:t>Rok 1998 byl pro USB průlomový, jelikož společnost Apple vydala první iMac, který zavedl podporu pouze USB konektorů. Tím donutil výrobce konečně přejít na tento standart.</w:t>
+        <w:t xml:space="preserve">Rok 1998 byl pro USB průlomový, jelikož společnost Apple vydala první </w:t>
+      </w:r>
+      <w:proofErr w:type="spellStart"/>
+      <w:r>
+        <w:t>iMac</w:t>
+      </w:r>
+      <w:proofErr w:type="spellEnd"/>
+      <w:r>
+        <w:t>, který zavedl podporu pouze USB konektorů. Tím donutil výrobce konečně přejít na tento standart.</w:t>
       </w:r>
       <w:r>
         <w:t xml:space="preserve"> </w:t>
@@ -8990,7 +9404,7 @@
       <w:pPr>
         <w:pStyle w:val="Nadpis3"/>
       </w:pPr>
-      <w:bookmarkStart w:id="50" w:name="_Toc192536825"/>
+      <w:bookmarkStart w:id="50" w:name="_Toc192675302"/>
       <w:r>
         <w:t>Jak USB funguje</w:t>
       </w:r>
@@ -9063,7 +9477,7 @@
       <w:pPr>
         <w:pStyle w:val="Nadpis3"/>
       </w:pPr>
-      <w:bookmarkStart w:id="51" w:name="_Toc192536826"/>
+      <w:bookmarkStart w:id="51" w:name="_Toc192675303"/>
       <w:r>
         <w:t>Jak fungují USB kabely</w:t>
       </w:r>
@@ -9096,7 +9510,7 @@
       <w:pPr>
         <w:pStyle w:val="Nadpis3"/>
       </w:pPr>
-      <w:bookmarkStart w:id="52" w:name="_Toc192536827"/>
+      <w:bookmarkStart w:id="52" w:name="_Toc192675304"/>
       <w:r>
         <w:t>Klíčové funkce USB</w:t>
       </w:r>
@@ -9172,7 +9586,15 @@
         <w:pStyle w:val="Pokraovn"/>
       </w:pPr>
       <w:r>
-        <w:t xml:space="preserve">Další výhoda USB je možnost napájení zařízení. Standartně se jedná o napájení </w:t>
+        <w:t xml:space="preserve">Další výhoda USB je možnost napájení zařízení. </w:t>
+      </w:r>
+      <w:proofErr w:type="spellStart"/>
+      <w:r>
+        <w:t>Standartně</w:t>
+      </w:r>
+      <w:proofErr w:type="spellEnd"/>
+      <w:r>
+        <w:t xml:space="preserve"> se jedná o napájení </w:t>
       </w:r>
       <w:proofErr w:type="gramStart"/>
       <w:r>
@@ -9234,7 +9656,7 @@
       <w:pPr>
         <w:pStyle w:val="Nadpis2"/>
       </w:pPr>
-      <w:bookmarkStart w:id="53" w:name="_Toc192536828"/>
+      <w:bookmarkStart w:id="53" w:name="_Toc192675305"/>
       <w:proofErr w:type="spellStart"/>
       <w:r>
         <w:lastRenderedPageBreak/>
@@ -9256,7 +9678,7 @@
       <w:pPr>
         <w:pStyle w:val="Nadpis1"/>
       </w:pPr>
-      <w:bookmarkStart w:id="54" w:name="_Toc192536829"/>
+      <w:bookmarkStart w:id="54" w:name="_Toc192675306"/>
       <w:r>
         <w:lastRenderedPageBreak/>
         <w:t>Praktická část</w:t>
@@ -9278,7 +9700,7 @@
       <w:pPr>
         <w:pStyle w:val="Nadpis2"/>
       </w:pPr>
-      <w:bookmarkStart w:id="55" w:name="_Toc192536830"/>
+      <w:bookmarkStart w:id="55" w:name="_Toc192675307"/>
       <w:r>
         <w:t>Systém</w:t>
       </w:r>
@@ -9334,7 +9756,7 @@
       <w:pPr>
         <w:pStyle w:val="Nadpis2"/>
       </w:pPr>
-      <w:bookmarkStart w:id="56" w:name="_Toc192536831"/>
+      <w:bookmarkStart w:id="56" w:name="_Toc192675308"/>
       <w:r>
         <w:t>Potřebné služby a aplikace</w:t>
       </w:r>
@@ -9419,7 +9841,7 @@
       <w:pPr>
         <w:pStyle w:val="Nadpis3"/>
       </w:pPr>
-      <w:bookmarkStart w:id="57" w:name="_Toc192536832"/>
+      <w:bookmarkStart w:id="57" w:name="_Toc192675309"/>
       <w:proofErr w:type="spellStart"/>
       <w:r>
         <w:t>Cockpit</w:t>
@@ -9513,7 +9935,7 @@
       <w:pPr>
         <w:pStyle w:val="Titulek"/>
       </w:pPr>
-      <w:bookmarkStart w:id="58" w:name="_Toc192536851"/>
+      <w:bookmarkStart w:id="58" w:name="_Toc192675332"/>
       <w:r>
         <w:t xml:space="preserve">Obrázek </w:t>
       </w:r>
@@ -9632,7 +10054,7 @@
       <w:pPr>
         <w:pStyle w:val="Titulek"/>
       </w:pPr>
-      <w:bookmarkStart w:id="59" w:name="_Toc192536852"/>
+      <w:bookmarkStart w:id="59" w:name="_Toc192675333"/>
       <w:r>
         <w:t xml:space="preserve">Obrázek </w:t>
       </w:r>
@@ -9687,7 +10109,7 @@
       <w:pPr>
         <w:pStyle w:val="Nadpis3"/>
       </w:pPr>
-      <w:bookmarkStart w:id="60" w:name="_Toc192536833"/>
+      <w:bookmarkStart w:id="60" w:name="_Toc192675310"/>
       <w:proofErr w:type="spellStart"/>
       <w:r>
         <w:t>OpenSSH</w:t>
@@ -9796,7 +10218,7 @@
       <w:pPr>
         <w:pStyle w:val="Nadpis3"/>
       </w:pPr>
-      <w:bookmarkStart w:id="61" w:name="_Toc192536834"/>
+      <w:bookmarkStart w:id="61" w:name="_Toc192675311"/>
       <w:proofErr w:type="spellStart"/>
       <w:r>
         <w:t>PuTTY</w:t>
@@ -9873,7 +10295,7 @@
       <w:pPr>
         <w:pStyle w:val="Titulek"/>
       </w:pPr>
-      <w:bookmarkStart w:id="62" w:name="_Toc192536853"/>
+      <w:bookmarkStart w:id="62" w:name="_Toc192675334"/>
       <w:r>
         <w:t xml:space="preserve">Obrázek </w:t>
       </w:r>
@@ -9907,7 +10329,7 @@
       <w:pPr>
         <w:pStyle w:val="Nadpis3"/>
       </w:pPr>
-      <w:bookmarkStart w:id="63" w:name="_Toc192536835"/>
+      <w:bookmarkStart w:id="63" w:name="_Toc192675312"/>
       <w:proofErr w:type="spellStart"/>
       <w:r>
         <w:t>Apache</w:t>
@@ -9925,7 +10347,15 @@
       </w:r>
       <w:proofErr w:type="spellEnd"/>
       <w:r>
-        <w:t xml:space="preserve"> je služba pro hostování webových stránek. V základu podporuje pouze HTML a JavaScript. </w:t>
+        <w:t xml:space="preserve"> je služba pro hostování webových stránek. V základu podporuje pouze HTML a </w:t>
+      </w:r>
+      <w:proofErr w:type="spellStart"/>
+      <w:r>
+        <w:t>JavaScript</w:t>
+      </w:r>
+      <w:proofErr w:type="spellEnd"/>
+      <w:r>
+        <w:t xml:space="preserve">. </w:t>
       </w:r>
       <w:proofErr w:type="spellStart"/>
       <w:r>
@@ -9980,7 +10410,7 @@
       <w:pPr>
         <w:pStyle w:val="Nadpis2"/>
       </w:pPr>
-      <w:bookmarkStart w:id="64" w:name="_Toc192536836"/>
+      <w:bookmarkStart w:id="64" w:name="_Toc192675313"/>
       <w:r>
         <w:t>MDADM RAID</w:t>
       </w:r>
@@ -10145,7 +10575,7 @@
       <w:pPr>
         <w:pStyle w:val="Titulek"/>
       </w:pPr>
-      <w:bookmarkStart w:id="65" w:name="_Toc192536854"/>
+      <w:bookmarkStart w:id="65" w:name="_Toc192675335"/>
       <w:r>
         <w:t xml:space="preserve">Obrázek </w:t>
       </w:r>
@@ -10172,7 +10602,15 @@
       </w:r>
       <w:proofErr w:type="spellEnd"/>
       <w:r>
-        <w:t xml:space="preserve"> panelu a při rozkliknutí se můžeme dozvědět další informace.</w:t>
+        <w:t xml:space="preserve"> panelu a při </w:t>
+      </w:r>
+      <w:proofErr w:type="spellStart"/>
+      <w:r>
+        <w:t>rozkliknutí</w:t>
+      </w:r>
+      <w:proofErr w:type="spellEnd"/>
+      <w:r>
+        <w:t xml:space="preserve"> se můžeme dozvědět další informace.</w:t>
       </w:r>
     </w:p>
     <w:p>
@@ -10227,7 +10665,7 @@
           <w:noProof/>
         </w:rPr>
       </w:pPr>
-      <w:bookmarkStart w:id="66" w:name="_Toc192536855"/>
+      <w:bookmarkStart w:id="66" w:name="_Toc192675336"/>
       <w:r>
         <w:t xml:space="preserve">Obrázek </w:t>
       </w:r>
@@ -10268,7 +10706,7 @@
       <w:pPr>
         <w:pStyle w:val="Nadpis2"/>
       </w:pPr>
-      <w:bookmarkStart w:id="67" w:name="_Toc192536837"/>
+      <w:bookmarkStart w:id="67" w:name="_Toc192675314"/>
       <w:r>
         <w:lastRenderedPageBreak/>
         <w:t>Přístup k MDRAID disku</w:t>
@@ -10288,7 +10726,15 @@
       </w:r>
       <w:proofErr w:type="spellEnd"/>
       <w:r>
-        <w:t xml:space="preserve"> disků využívám webovou stránku s web loginem, která obsahuje SFTP klienta pro přístup k disku. Webová stránka je hostována pomocí </w:t>
+        <w:t xml:space="preserve"> disků využívám webovou stránku s web </w:t>
+      </w:r>
+      <w:proofErr w:type="spellStart"/>
+      <w:r>
+        <w:t>loginem</w:t>
+      </w:r>
+      <w:proofErr w:type="spellEnd"/>
+      <w:r>
+        <w:t xml:space="preserve">, která obsahuje SFTP klienta pro přístup k disku. Webová stránka je hostována pomocí </w:t>
       </w:r>
       <w:proofErr w:type="spellStart"/>
       <w:r>
@@ -10356,7 +10802,7 @@
       <w:pPr>
         <w:pStyle w:val="Titulek"/>
       </w:pPr>
-      <w:bookmarkStart w:id="68" w:name="_Toc192536856"/>
+      <w:bookmarkStart w:id="68" w:name="_Toc192675337"/>
       <w:r>
         <w:t xml:space="preserve">Obrázek </w:t>
       </w:r>
@@ -10527,7 +10973,7 @@
       <w:pPr>
         <w:pStyle w:val="Nadpis2"/>
       </w:pPr>
-      <w:bookmarkStart w:id="69" w:name="_Toc192536838"/>
+      <w:bookmarkStart w:id="69" w:name="_Toc192675315"/>
       <w:r>
         <w:t>Nastavení webové stránky</w:t>
       </w:r>
@@ -10538,7 +10984,23 @@
         <w:pStyle w:val="Pokraovn"/>
       </w:pPr>
       <w:r>
-        <w:t>Předchozí krok se týkal SFTP klienta, nyní si vysvětlíme, jak nastavit databázi pro login, aby na webovce fungovala.</w:t>
+        <w:t xml:space="preserve">Předchozí krok se týkal SFTP klienta, nyní si vysvětlíme, jak nastavit databázi pro </w:t>
+      </w:r>
+      <w:proofErr w:type="spellStart"/>
+      <w:r>
+        <w:t>login</w:t>
+      </w:r>
+      <w:proofErr w:type="spellEnd"/>
+      <w:r>
+        <w:t xml:space="preserve">, aby na </w:t>
+      </w:r>
+      <w:proofErr w:type="spellStart"/>
+      <w:r>
+        <w:t>webovce</w:t>
+      </w:r>
+      <w:proofErr w:type="spellEnd"/>
+      <w:r>
+        <w:t xml:space="preserve"> fungovala.</w:t>
       </w:r>
     </w:p>
     <w:p>
@@ -10616,7 +11078,7 @@
       <w:pPr>
         <w:pStyle w:val="Titulek"/>
       </w:pPr>
-      <w:bookmarkStart w:id="70" w:name="_Toc192536857"/>
+      <w:bookmarkStart w:id="70" w:name="_Toc192675338"/>
       <w:r>
         <w:t xml:space="preserve">Obrázek </w:t>
       </w:r>
@@ -10733,7 +11195,7 @@
           <w:noProof/>
         </w:rPr>
       </w:pPr>
-      <w:bookmarkStart w:id="71" w:name="_Toc192536858"/>
+      <w:bookmarkStart w:id="71" w:name="_Toc192675339"/>
       <w:r>
         <w:t xml:space="preserve">Obrázek </w:t>
       </w:r>
@@ -10842,7 +11304,15 @@
       </w:r>
       <w:proofErr w:type="spellEnd"/>
       <w:r>
-        <w:t xml:space="preserve">. V těchto scriptech je potřeba nahradit proměnné </w:t>
+        <w:t xml:space="preserve">. V těchto </w:t>
+      </w:r>
+      <w:proofErr w:type="spellStart"/>
+      <w:r>
+        <w:t>scriptech</w:t>
+      </w:r>
+      <w:proofErr w:type="spellEnd"/>
+      <w:r>
+        <w:t xml:space="preserve"> je potřeba nahradit proměnné </w:t>
       </w:r>
       <w:proofErr w:type="spellStart"/>
       <w:r>
@@ -10950,7 +11420,7 @@
           <w:noProof/>
         </w:rPr>
       </w:pPr>
-      <w:bookmarkStart w:id="72" w:name="_Toc192536859"/>
+      <w:bookmarkStart w:id="72" w:name="_Toc192675340"/>
       <w:r>
         <w:t xml:space="preserve">Obrázek </w:t>
       </w:r>
@@ -10972,7 +11442,15 @@
     </w:p>
     <w:p>
       <w:r>
-        <w:t xml:space="preserve">Tato část kódu na obrázku je v obou souborech v horní části scriptu. Pro funkčnost je třeba vyplnit údaje, které jsme zadávali při nastavování databáze. Do proměnné </w:t>
+        <w:t xml:space="preserve">Tato část kódu na obrázku je v obou souborech v horní části </w:t>
+      </w:r>
+      <w:proofErr w:type="spellStart"/>
+      <w:r>
+        <w:t>scriptu</w:t>
+      </w:r>
+      <w:proofErr w:type="spellEnd"/>
+      <w:r>
+        <w:t xml:space="preserve">. Pro funkčnost je třeba vyplnit údaje, které jsme zadávali při nastavování databáze. Do proměnné </w:t>
       </w:r>
       <w:proofErr w:type="spellStart"/>
       <w:r>
@@ -11057,11 +11535,16 @@
       <w:pPr>
         <w:pStyle w:val="Nadpis2"/>
       </w:pPr>
-      <w:bookmarkStart w:id="73" w:name="_Toc192536839"/>
-      <w:r>
-        <w:t>První použití webovky</w:t>
+      <w:bookmarkStart w:id="73" w:name="_Toc192675316"/>
+      <w:r>
+        <w:t xml:space="preserve">První použití </w:t>
+      </w:r>
+      <w:proofErr w:type="spellStart"/>
+      <w:r>
+        <w:t>webovky</w:t>
       </w:r>
       <w:bookmarkEnd w:id="73"/>
+      <w:proofErr w:type="spellEnd"/>
     </w:p>
     <w:p>
       <w:pPr>
@@ -11070,6 +11553,7 @@
       <w:r>
         <w:t xml:space="preserve">Po nastavení webové stránky můžeme poprvé ověřit její funkčnost. Při otevření webové stránky se ukáže formulář s přihlášením. Základní údaje pro přístup je </w:t>
       </w:r>
+      <w:proofErr w:type="spellStart"/>
       <w:r>
         <w:rPr>
           <w:b/>
@@ -11077,9 +11561,11 @@
         </w:rPr>
         <w:t>admin</w:t>
       </w:r>
+      <w:proofErr w:type="spellEnd"/>
       <w:r>
         <w:t xml:space="preserve"> s heslem </w:t>
       </w:r>
+      <w:proofErr w:type="spellStart"/>
       <w:r>
         <w:rPr>
           <w:b/>
@@ -11087,6 +11573,7 @@
         </w:rPr>
         <w:t>admin</w:t>
       </w:r>
+      <w:proofErr w:type="spellEnd"/>
       <w:r>
         <w:t xml:space="preserve">. </w:t>
       </w:r>
@@ -11141,7 +11628,7 @@
       <w:pPr>
         <w:pStyle w:val="Titulek"/>
       </w:pPr>
-      <w:bookmarkStart w:id="74" w:name="_Toc192536860"/>
+      <w:bookmarkStart w:id="74" w:name="_Toc192675341"/>
       <w:r>
         <w:t xml:space="preserve">Obrázek </w:t>
       </w:r>
@@ -11166,7 +11653,23 @@
         <w:pStyle w:val="Pokraovn"/>
       </w:pPr>
       <w:r>
-        <w:t xml:space="preserve">Po přihlášení pomocí těchto údajů se dostáváme na admin panel. V admin panelu můžeme vytvořit další uživatele. Uživatele vytvářejte na tomto formuláři z důvodu </w:t>
+        <w:t xml:space="preserve">Po přihlášení pomocí těchto údajů se dostáváme na </w:t>
+      </w:r>
+      <w:proofErr w:type="spellStart"/>
+      <w:r>
+        <w:t>admin</w:t>
+      </w:r>
+      <w:proofErr w:type="spellEnd"/>
+      <w:r>
+        <w:t xml:space="preserve"> panel. V </w:t>
+      </w:r>
+      <w:proofErr w:type="spellStart"/>
+      <w:r>
+        <w:t>admin</w:t>
+      </w:r>
+      <w:proofErr w:type="spellEnd"/>
+      <w:r>
+        <w:t xml:space="preserve"> panelu můžeme vytvořit další uživatele. Uživatele vytvářejte na tomto formuláři z důvodu </w:t>
       </w:r>
       <w:proofErr w:type="spellStart"/>
       <w:r>
@@ -11185,7 +11688,15 @@
       </w:r>
       <w:proofErr w:type="spellEnd"/>
       <w:r>
-        <w:t>. V databázi můžeme přidat roli admina pro uživatele a také zde můžeme odstranit uživatele.</w:t>
+        <w:t xml:space="preserve">. V databázi můžeme přidat roli </w:t>
+      </w:r>
+      <w:proofErr w:type="spellStart"/>
+      <w:r>
+        <w:t>admina</w:t>
+      </w:r>
+      <w:proofErr w:type="spellEnd"/>
+      <w:r>
+        <w:t xml:space="preserve"> pro uživatele a také zde můžeme odstranit uživatele.</w:t>
       </w:r>
     </w:p>
     <w:p>
@@ -11237,7 +11748,7 @@
       <w:pPr>
         <w:pStyle w:val="Titulek"/>
       </w:pPr>
-      <w:bookmarkStart w:id="75" w:name="_Toc192536861"/>
+      <w:bookmarkStart w:id="75" w:name="_Toc192675342"/>
       <w:r>
         <w:t xml:space="preserve">Obrázek </w:t>
       </w:r>
@@ -11250,7 +11761,15 @@
         </w:r>
       </w:fldSimple>
       <w:r>
-        <w:t>: Ukázka admin panelu</w:t>
+        <w:t xml:space="preserve">: Ukázka </w:t>
+      </w:r>
+      <w:proofErr w:type="spellStart"/>
+      <w:r>
+        <w:t>admin</w:t>
+      </w:r>
+      <w:proofErr w:type="spellEnd"/>
+      <w:r>
+        <w:t xml:space="preserve"> panelu</w:t>
       </w:r>
       <w:bookmarkEnd w:id="75"/>
     </w:p>
@@ -11258,7 +11777,7 @@
       <w:pPr>
         <w:pStyle w:val="Nadpis2"/>
       </w:pPr>
-      <w:bookmarkStart w:id="76" w:name="_Toc192536840"/>
+      <w:bookmarkStart w:id="76" w:name="_Toc192675317"/>
       <w:r>
         <w:lastRenderedPageBreak/>
         <w:t>Funkcionalita stránky</w:t>
@@ -11322,7 +11841,7 @@
       <w:pPr>
         <w:pStyle w:val="Titulek"/>
       </w:pPr>
-      <w:bookmarkStart w:id="77" w:name="_Toc192536862"/>
+      <w:bookmarkStart w:id="77" w:name="_Toc192675343"/>
       <w:r>
         <w:t xml:space="preserve">Obrázek </w:t>
       </w:r>
@@ -11347,16 +11866,26 @@
         <w:pStyle w:val="Pokraovn"/>
       </w:pPr>
       <w:r>
-        <w:t>Po přihlášení pomocí uživatele bez administrátorského přístupu se dostáváme na SFTP klienta, kde můžeme nahrávat položky pomocí drag-and-drop menu, stahovat položky, procházet adresáře a mazat položky i adresáře.</w:t>
+        <w:t xml:space="preserve">Po přihlášení pomocí uživatele bez administrátorského přístupu se dostáváme na SFTP klienta, kde můžeme nahrávat položky pomocí </w:t>
+      </w:r>
+      <w:proofErr w:type="spellStart"/>
+      <w:r>
+        <w:t>drag</w:t>
+      </w:r>
+      <w:proofErr w:type="spellEnd"/>
+      <w:r>
+        <w:t>-and-drop menu, stahovat položky, procházet adresáře a mazat položky i adresáře.</w:t>
       </w:r>
     </w:p>
     <w:p>
       <w:pPr>
         <w:pStyle w:val="Nadpis2"/>
       </w:pPr>
+      <w:bookmarkStart w:id="78" w:name="_Toc192675318"/>
       <w:r>
         <w:t>Praktické porovnání úrovní RAID</w:t>
       </w:r>
+      <w:bookmarkEnd w:id="78"/>
     </w:p>
     <w:p>
       <w:pPr>
@@ -11620,64 +12149,527 @@
       </w:r>
     </w:p>
     <w:p>
-      <w:pPr>
+      <w:r>
+        <w:t>V praxi jsou rychlosti trochu menší než teoretické maximum. To je hlavně zapříčiněno tím, že RAID je v mém případě nastavený softwarově, a procesor musí počítat kam data půjdou a v případě RAID 5 musí počítat i paritu dat. Kvůli těmto důvodů je rychlost kompromitovaná, protože data musí čekat na procesor, aby se rozdělily na disky.</w:t>
+      </w:r>
+    </w:p>
+    <w:p>
+      <w:r>
+        <w:t xml:space="preserve">Samozřejmě každá úroveň RAID má vlastní výhody a nevýhody, které jsou pokryty v teoretické části. Pro každodenní používání jsem pro svoji aplikaci zvolil RAID 5, jelikož se jedná o zlatý střed mezi redundancí a rychlostí. Moje zapojení obsahuje tři </w:t>
+      </w:r>
+      <w:proofErr w:type="spellStart"/>
+      <w:r>
+        <w:t>flashdisky</w:t>
+      </w:r>
+      <w:proofErr w:type="spellEnd"/>
+      <w:r>
+        <w:t>, takže při selhání jednoho disku nebudou data ztracena.</w:t>
+      </w:r>
+    </w:p>
+    <w:p>
+      <w:pPr>
+        <w:pStyle w:val="Nadpis2"/>
+      </w:pPr>
+      <w:bookmarkStart w:id="79" w:name="_Toc192675319"/>
+      <w:r>
+        <w:t>Funkčnost webové stránky kódově</w:t>
+      </w:r>
+      <w:bookmarkEnd w:id="79"/>
+    </w:p>
+    <w:p>
+      <w:pPr>
+        <w:pStyle w:val="Pokraovn"/>
+      </w:pPr>
+      <w:r>
+        <w:t xml:space="preserve">Webová stránka je rozdělena na několik podstránek. Každá podstránka je důležitá pro správnou funkčnost webové stránky. </w:t>
+      </w:r>
+    </w:p>
+    <w:p>
+      <w:pPr>
+        <w:pStyle w:val="Nadpis3"/>
+      </w:pPr>
+      <w:bookmarkStart w:id="80" w:name="_Toc192675320"/>
+      <w:r>
+        <w:t>Úvodní stránka</w:t>
+      </w:r>
+      <w:bookmarkEnd w:id="80"/>
+    </w:p>
+    <w:p>
+      <w:pPr>
+        <w:pStyle w:val="Pokraovn"/>
+      </w:pPr>
+      <w:r>
+        <w:t xml:space="preserve">Úvodní stránka se nazývá </w:t>
+      </w:r>
+      <w:r>
         <w:rPr>
-          <w:lang w:val="en-US"/>
+          <w:b/>
         </w:rPr>
-      </w:pPr>
-      <w:r>
-        <w:t>V praxi jsou rychlosti trochu menší než teoretické maximum. To je hlavně zapříčiněno tím, že RAID je v mém případě nastavený softwarově, a procesor musí počítat kam data půjdou a v případě RAID 5 musí počítat i paritu dat. Kvůli těmto důvodů je rychlost kompromitovaná, protože data musí čekat na procesor, aby se rozdělily na disky.</w:t>
-      </w:r>
-      <w:bookmarkStart w:id="78" w:name="_GoBack"/>
-      <w:bookmarkEnd w:id="78"/>
-    </w:p>
+        <w:t>index.html</w:t>
+      </w:r>
+      <w:r>
+        <w:t xml:space="preserve"> a nachází se v nejvrchnějším adresáři. V případě </w:t>
+      </w:r>
+      <w:proofErr w:type="spellStart"/>
+      <w:r>
+        <w:t>github</w:t>
+      </w:r>
+      <w:proofErr w:type="spellEnd"/>
+      <w:r>
+        <w:t xml:space="preserve"> </w:t>
+      </w:r>
+      <w:proofErr w:type="spellStart"/>
+      <w:r>
+        <w:t>repozitáře</w:t>
+      </w:r>
+      <w:proofErr w:type="spellEnd"/>
+      <w:r>
+        <w:t xml:space="preserve"> se jedná o adresář </w:t>
+      </w:r>
+      <w:r>
+        <w:rPr>
+          <w:b/>
+        </w:rPr>
+        <w:t>web</w:t>
+      </w:r>
+      <w:r>
+        <w:t xml:space="preserve">. Pro stylizaci jsem zvolil Framework </w:t>
+      </w:r>
+      <w:proofErr w:type="spellStart"/>
+      <w:r>
+        <w:lastRenderedPageBreak/>
+        <w:t>bootstrap</w:t>
+      </w:r>
+      <w:proofErr w:type="spellEnd"/>
+      <w:r>
+        <w:t xml:space="preserve">, který se stará o vzhled a </w:t>
+      </w:r>
+      <w:proofErr w:type="spellStart"/>
+      <w:r>
+        <w:t>responzivitu</w:t>
+      </w:r>
+      <w:proofErr w:type="spellEnd"/>
+      <w:r>
+        <w:t xml:space="preserve"> na všech podstránkách </w:t>
+      </w:r>
+      <w:r>
+        <w:t xml:space="preserve">webu. I přes širokou podporu </w:t>
+      </w:r>
+      <w:proofErr w:type="spellStart"/>
+      <w:r>
+        <w:t>bootstrapu</w:t>
+      </w:r>
+      <w:proofErr w:type="spellEnd"/>
+      <w:r>
+        <w:t xml:space="preserve"> jsem si musel dopsat pár řádků kaskádového stylu.</w:t>
+      </w:r>
+    </w:p>
+    <w:p>
+      <w:pPr>
+        <w:pStyle w:val="Titulek"/>
+      </w:pPr>
+      <w:r>
+        <w:drawing>
+          <wp:inline distT="0" distB="0" distL="0" distR="0" wp14:anchorId="7DFCC2F6" wp14:editId="64D0401D">
+            <wp:extent cx="2705478" cy="1848108"/>
+            <wp:effectExtent l="0" t="0" r="0" b="0"/>
+            <wp:docPr id="1" name="Obrázek 1"/>
+            <wp:cNvGraphicFramePr>
+              <a:graphicFrameLocks xmlns:a="http://schemas.openxmlformats.org/drawingml/2006/main" noChangeAspect="1"/>
+            </wp:cNvGraphicFramePr>
+            <a:graphic xmlns:a="http://schemas.openxmlformats.org/drawingml/2006/main">
+              <a:graphicData uri="http://schemas.openxmlformats.org/drawingml/2006/picture">
+                <pic:pic xmlns:pic="http://schemas.openxmlformats.org/drawingml/2006/picture">
+                  <pic:nvPicPr>
+                    <pic:cNvPr id="1" name=""/>
+                    <pic:cNvPicPr/>
+                  </pic:nvPicPr>
+                  <pic:blipFill>
+                    <a:blip r:embed="rId28"/>
+                    <a:stretch>
+                      <a:fillRect/>
+                    </a:stretch>
+                  </pic:blipFill>
+                  <pic:spPr>
+                    <a:xfrm>
+                      <a:off x="0" y="0"/>
+                      <a:ext cx="2705478" cy="1848108"/>
+                    </a:xfrm>
+                    <a:prstGeom prst="rect">
+                      <a:avLst/>
+                    </a:prstGeom>
+                  </pic:spPr>
+                </pic:pic>
+              </a:graphicData>
+            </a:graphic>
+          </wp:inline>
+        </w:drawing>
+      </w:r>
+    </w:p>
+    <w:p>
+      <w:pPr>
+        <w:pStyle w:val="Titulek"/>
+      </w:pPr>
+      <w:bookmarkStart w:id="81" w:name="_Toc192675344"/>
+      <w:r>
+        <w:t xml:space="preserve">Obrázek </w:t>
+      </w:r>
+      <w:fldSimple w:instr=" SEQ Obrázek \* ARABIC ">
+        <w:r>
+          <w:rPr>
+            <w:noProof/>
+          </w:rPr>
+          <w:t>17</w:t>
+        </w:r>
+      </w:fldSimple>
+      <w:r>
+        <w:rPr>
+          <w:noProof/>
+        </w:rPr>
+        <w:t>: Ukázka stylů v index.html</w:t>
+      </w:r>
+      <w:bookmarkEnd w:id="81"/>
+    </w:p>
+    <w:p>
+      <w:r>
+        <w:t>Hlavní stránka obsahuje formulář pro přihlášení, který se dále zpracovává v </w:t>
+      </w:r>
+      <w:proofErr w:type="spellStart"/>
+      <w:r>
+        <w:rPr>
+          <w:b/>
+        </w:rPr>
+        <w:t>login.php</w:t>
+      </w:r>
+      <w:proofErr w:type="spellEnd"/>
+      <w:r>
+        <w:t xml:space="preserve">. </w:t>
+      </w:r>
+    </w:p>
+    <w:p>
+      <w:pPr>
+        <w:pStyle w:val="Titulek"/>
+      </w:pPr>
+      <w:r>
+        <w:drawing>
+          <wp:inline distT="0" distB="0" distL="0" distR="0" wp14:anchorId="0E96E9A8" wp14:editId="4E8E9C6F">
+            <wp:extent cx="4906060" cy="2848373"/>
+            <wp:effectExtent l="0" t="0" r="0" b="9525"/>
+            <wp:docPr id="2" name="Obrázek 2"/>
+            <wp:cNvGraphicFramePr>
+              <a:graphicFrameLocks xmlns:a="http://schemas.openxmlformats.org/drawingml/2006/main" noChangeAspect="1"/>
+            </wp:cNvGraphicFramePr>
+            <a:graphic xmlns:a="http://schemas.openxmlformats.org/drawingml/2006/main">
+              <a:graphicData uri="http://schemas.openxmlformats.org/drawingml/2006/picture">
+                <pic:pic xmlns:pic="http://schemas.openxmlformats.org/drawingml/2006/picture">
+                  <pic:nvPicPr>
+                    <pic:cNvPr id="1" name=""/>
+                    <pic:cNvPicPr/>
+                  </pic:nvPicPr>
+                  <pic:blipFill>
+                    <a:blip r:embed="rId29"/>
+                    <a:stretch>
+                      <a:fillRect/>
+                    </a:stretch>
+                  </pic:blipFill>
+                  <pic:spPr>
+                    <a:xfrm>
+                      <a:off x="0" y="0"/>
+                      <a:ext cx="4906060" cy="2848373"/>
+                    </a:xfrm>
+                    <a:prstGeom prst="rect">
+                      <a:avLst/>
+                    </a:prstGeom>
+                  </pic:spPr>
+                </pic:pic>
+              </a:graphicData>
+            </a:graphic>
+          </wp:inline>
+        </w:drawing>
+      </w:r>
+    </w:p>
+    <w:p>
+      <w:pPr>
+        <w:pStyle w:val="Titulek"/>
+      </w:pPr>
+      <w:bookmarkStart w:id="82" w:name="_Toc192675345"/>
+      <w:r>
+        <w:t xml:space="preserve">Obrázek </w:t>
+      </w:r>
+      <w:fldSimple w:instr=" SEQ Obrázek \* ARABIC ">
+        <w:r>
+          <w:rPr>
+            <w:noProof/>
+          </w:rPr>
+          <w:t>18</w:t>
+        </w:r>
+      </w:fldSimple>
+      <w:r>
+        <w:rPr>
+          <w:noProof/>
+        </w:rPr>
+        <w:t>: Ukázka login formuláře</w:t>
+      </w:r>
+      <w:bookmarkEnd w:id="82"/>
+    </w:p>
+    <w:p>
+      <w:r>
+        <w:t xml:space="preserve">Dále hlavní stránka kvůli </w:t>
+      </w:r>
+      <w:proofErr w:type="spellStart"/>
+      <w:r>
+        <w:t>bootstrapu</w:t>
+      </w:r>
+      <w:proofErr w:type="spellEnd"/>
+      <w:r>
+        <w:t xml:space="preserve"> obsahuje celou strukturu, která se dá využít při rozšíření webu nebo i při zakládání nové stránky. Rozložení obsahuje záhlaví, dvě postranní části</w:t>
+      </w:r>
+      <w:r>
+        <w:t xml:space="preserve"> a</w:t>
+      </w:r>
+      <w:r>
+        <w:t xml:space="preserve"> hlavní část vprostřed stránky.</w:t>
+      </w:r>
+      <w:r>
+        <w:t xml:space="preserve"> Při potřebě zápatí je stránka na tuto aplikaci nachystána, stačí pouze dopsat </w:t>
+      </w:r>
+      <w:proofErr w:type="spellStart"/>
+      <w:r>
+        <w:t>tag</w:t>
+      </w:r>
+      <w:proofErr w:type="spellEnd"/>
+      <w:r>
+        <w:t>.</w:t>
+      </w:r>
+    </w:p>
+    <w:p>
+      <w:pPr>
+        <w:pStyle w:val="Nadpis3"/>
+      </w:pPr>
+      <w:bookmarkStart w:id="83" w:name="_Toc192675321"/>
+      <w:proofErr w:type="spellStart"/>
+      <w:r>
+        <w:lastRenderedPageBreak/>
+        <w:t>Admin</w:t>
+      </w:r>
+      <w:proofErr w:type="spellEnd"/>
+      <w:r>
+        <w:t xml:space="preserve"> panel</w:t>
+      </w:r>
+      <w:bookmarkEnd w:id="83"/>
+    </w:p>
+    <w:p>
+      <w:pPr>
+        <w:pStyle w:val="Pokraovn"/>
+      </w:pPr>
+      <w:proofErr w:type="spellStart"/>
+      <w:r>
+        <w:t>Admin</w:t>
+      </w:r>
+      <w:proofErr w:type="spellEnd"/>
+      <w:r>
+        <w:t xml:space="preserve"> panel podporuje přidávání uživatelů do databáze. V původním návrhu měly být změny databáze vytvářeny v </w:t>
+      </w:r>
+      <w:proofErr w:type="spellStart"/>
+      <w:r>
+        <w:t>phpmyadmin</w:t>
+      </w:r>
+      <w:proofErr w:type="spellEnd"/>
+      <w:r>
+        <w:t xml:space="preserve"> nebo v terminálu, ale z důvodu </w:t>
+      </w:r>
+      <w:proofErr w:type="spellStart"/>
+      <w:r>
+        <w:t>hashování</w:t>
+      </w:r>
+      <w:proofErr w:type="spellEnd"/>
+      <w:r>
+        <w:t xml:space="preserve"> hesel pro bezpečnost je potřeba </w:t>
+      </w:r>
+      <w:proofErr w:type="spellStart"/>
+      <w:r>
+        <w:t>php</w:t>
+      </w:r>
+      <w:proofErr w:type="spellEnd"/>
+      <w:r>
+        <w:t xml:space="preserve"> funkce. Pro přidávání uživatelů používáme výhradně </w:t>
+      </w:r>
+      <w:proofErr w:type="spellStart"/>
+      <w:r>
+        <w:t>admin</w:t>
+      </w:r>
+      <w:proofErr w:type="spellEnd"/>
+      <w:r>
+        <w:t xml:space="preserve"> panel, jelikož při přihlašování se kontrolují </w:t>
+      </w:r>
+      <w:proofErr w:type="spellStart"/>
+      <w:r>
+        <w:t>hashe</w:t>
+      </w:r>
+      <w:proofErr w:type="spellEnd"/>
+      <w:r>
+        <w:t xml:space="preserve"> hesel, tedy při přidání záznamu manuálně je zapotřebí zadávat </w:t>
+      </w:r>
+      <w:proofErr w:type="spellStart"/>
+      <w:r>
+        <w:t>hash</w:t>
+      </w:r>
+      <w:proofErr w:type="spellEnd"/>
+      <w:r>
+        <w:t xml:space="preserve"> hesla. Pro účely </w:t>
+      </w:r>
+      <w:proofErr w:type="spellStart"/>
+      <w:r>
+        <w:t>hashování</w:t>
+      </w:r>
+      <w:proofErr w:type="spellEnd"/>
+      <w:r>
+        <w:t xml:space="preserve"> používám funkci </w:t>
+      </w:r>
+      <w:proofErr w:type="spellStart"/>
+      <w:r>
+        <w:t>php</w:t>
+      </w:r>
+      <w:proofErr w:type="spellEnd"/>
+      <w:r>
+        <w:t xml:space="preserve"> </w:t>
+      </w:r>
+      <w:proofErr w:type="spellStart"/>
+      <w:r>
+        <w:rPr>
+          <w:b/>
+        </w:rPr>
+        <w:t>password_hash</w:t>
+      </w:r>
+      <w:proofErr w:type="spellEnd"/>
+      <w:r>
+        <w:t xml:space="preserve">. </w:t>
+      </w:r>
+    </w:p>
+    <w:p>
+      <w:pPr>
+        <w:pStyle w:val="Titulek"/>
+      </w:pPr>
+      <w:r>
+        <w:drawing>
+          <wp:inline distT="0" distB="0" distL="0" distR="0" wp14:anchorId="4232EBCB" wp14:editId="368CA303">
+            <wp:extent cx="3562847" cy="2048161"/>
+            <wp:effectExtent l="0" t="0" r="0" b="9525"/>
+            <wp:docPr id="3" name="Obrázek 3"/>
+            <wp:cNvGraphicFramePr>
+              <a:graphicFrameLocks xmlns:a="http://schemas.openxmlformats.org/drawingml/2006/main" noChangeAspect="1"/>
+            </wp:cNvGraphicFramePr>
+            <a:graphic xmlns:a="http://schemas.openxmlformats.org/drawingml/2006/main">
+              <a:graphicData uri="http://schemas.openxmlformats.org/drawingml/2006/picture">
+                <pic:pic xmlns:pic="http://schemas.openxmlformats.org/drawingml/2006/picture">
+                  <pic:nvPicPr>
+                    <pic:cNvPr id="1" name=""/>
+                    <pic:cNvPicPr/>
+                  </pic:nvPicPr>
+                  <pic:blipFill>
+                    <a:blip r:embed="rId30"/>
+                    <a:stretch>
+                      <a:fillRect/>
+                    </a:stretch>
+                  </pic:blipFill>
+                  <pic:spPr>
+                    <a:xfrm>
+                      <a:off x="0" y="0"/>
+                      <a:ext cx="3562847" cy="2048161"/>
+                    </a:xfrm>
+                    <a:prstGeom prst="rect">
+                      <a:avLst/>
+                    </a:prstGeom>
+                  </pic:spPr>
+                </pic:pic>
+              </a:graphicData>
+            </a:graphic>
+          </wp:inline>
+        </w:drawing>
+      </w:r>
+    </w:p>
+    <w:p>
+      <w:pPr>
+        <w:pStyle w:val="Titulek"/>
+        <w:rPr>
+          <w:noProof/>
+        </w:rPr>
+      </w:pPr>
+      <w:bookmarkStart w:id="84" w:name="_Toc192675346"/>
+      <w:r>
+        <w:t xml:space="preserve">Obrázek </w:t>
+      </w:r>
+      <w:fldSimple w:instr=" SEQ Obrázek \* ARABIC ">
+        <w:r>
+          <w:rPr>
+            <w:noProof/>
+          </w:rPr>
+          <w:t>19</w:t>
+        </w:r>
+      </w:fldSimple>
+      <w:r>
+        <w:rPr>
+          <w:noProof/>
+        </w:rPr>
+        <w:t>: ukázka přidávání záznamů do databáze</w:t>
+      </w:r>
+      <w:bookmarkEnd w:id="84"/>
+    </w:p>
+    <w:p>
+      <w:r>
+        <w:t>Dále při přidávání záznamů se uživateli vypíše zda byla akce úspěšná či nikoliv.</w:t>
+      </w:r>
+      <w:bookmarkStart w:id="85" w:name="_GoBack"/>
+      <w:bookmarkEnd w:id="85"/>
+    </w:p>
+    <w:p/>
     <w:p>
       <w:pPr>
         <w:pStyle w:val="uvodzaver"/>
       </w:pPr>
-      <w:bookmarkStart w:id="79" w:name="_Toc144753409"/>
-      <w:bookmarkStart w:id="80" w:name="_Toc144746940"/>
-      <w:bookmarkStart w:id="81" w:name="_Toc515880902"/>
-      <w:bookmarkStart w:id="82" w:name="_Toc192536841"/>
+      <w:bookmarkStart w:id="86" w:name="_Toc144753409"/>
+      <w:bookmarkStart w:id="87" w:name="_Toc144746940"/>
+      <w:bookmarkStart w:id="88" w:name="_Toc515880902"/>
+      <w:bookmarkStart w:id="89" w:name="_Toc192675322"/>
       <w:r>
         <w:lastRenderedPageBreak/>
         <w:t>Z</w:t>
       </w:r>
-      <w:bookmarkEnd w:id="79"/>
-      <w:bookmarkEnd w:id="80"/>
-      <w:bookmarkEnd w:id="81"/>
+      <w:bookmarkEnd w:id="86"/>
+      <w:bookmarkEnd w:id="87"/>
+      <w:bookmarkEnd w:id="88"/>
       <w:r>
         <w:t>ávěr</w:t>
       </w:r>
-      <w:bookmarkEnd w:id="82"/>
+      <w:bookmarkEnd w:id="89"/>
     </w:p>
     <w:p/>
     <w:p>
       <w:pPr>
         <w:pStyle w:val="uvodzaver"/>
       </w:pPr>
-      <w:bookmarkStart w:id="83" w:name="_Toc144753410"/>
-      <w:bookmarkStart w:id="84" w:name="_Toc144746941"/>
-      <w:bookmarkStart w:id="85" w:name="_Toc515880903"/>
-      <w:bookmarkStart w:id="86" w:name="_Toc192536842"/>
+      <w:bookmarkStart w:id="90" w:name="_Toc144753410"/>
+      <w:bookmarkStart w:id="91" w:name="_Toc144746941"/>
+      <w:bookmarkStart w:id="92" w:name="_Toc515880903"/>
+      <w:bookmarkStart w:id="93" w:name="_Toc192675323"/>
       <w:r>
         <w:lastRenderedPageBreak/>
         <w:t>S</w:t>
       </w:r>
-      <w:bookmarkEnd w:id="83"/>
-      <w:bookmarkEnd w:id="84"/>
-      <w:bookmarkEnd w:id="85"/>
+      <w:bookmarkEnd w:id="90"/>
+      <w:bookmarkEnd w:id="91"/>
+      <w:bookmarkEnd w:id="92"/>
       <w:r>
         <w:t>eznam použitých zdrojů</w:t>
       </w:r>
-      <w:bookmarkEnd w:id="86"/>
+      <w:bookmarkEnd w:id="93"/>
     </w:p>
     <w:p>
       <w:pPr>
         <w:pStyle w:val="Seznampouitliteratury"/>
       </w:pPr>
-      <w:bookmarkStart w:id="87" w:name="_Ref182339114"/>
-      <w:bookmarkStart w:id="88" w:name="_Ref182252182"/>
+      <w:bookmarkStart w:id="94" w:name="_Ref182339114"/>
+      <w:bookmarkStart w:id="95" w:name="_Ref182252182"/>
       <w:r>
         <w:t>GEEKSFORGEEKS. RAID (</w:t>
       </w:r>
@@ -11753,7 +12745,7 @@
       <w:r>
         <w:t>. 2024, 2024-5-10. Dostupné z: </w:t>
       </w:r>
-      <w:hyperlink r:id="rId28" w:history="1">
+      <w:hyperlink r:id="rId31" w:history="1">
         <w:r>
           <w:rPr>
             <w:rStyle w:val="Hypertextovodkaz"/>
@@ -11766,13 +12758,13 @@
       <w:r>
         <w:t>. [cit. 2024-11-12].</w:t>
       </w:r>
-      <w:bookmarkEnd w:id="87"/>
+      <w:bookmarkEnd w:id="94"/>
     </w:p>
     <w:p>
       <w:pPr>
         <w:pStyle w:val="Seznampouitliteratury"/>
       </w:pPr>
-      <w:bookmarkStart w:id="89" w:name="_Ref187595267"/>
+      <w:bookmarkStart w:id="96" w:name="_Ref187595267"/>
       <w:r>
         <w:t xml:space="preserve">WESTERN DIGITAL. RAID </w:t>
       </w:r>
@@ -11856,7 +12848,7 @@
       <w:r>
         <w:t>. 2024. Dostupné z: </w:t>
       </w:r>
-      <w:hyperlink r:id="rId29" w:history="1">
+      <w:hyperlink r:id="rId32" w:history="1">
         <w:r>
           <w:rPr>
             <w:rStyle w:val="Hypertextovodkaz"/>
@@ -11869,14 +12861,14 @@
       <w:r>
         <w:t>. [cit. 2024-11-11].</w:t>
       </w:r>
-      <w:bookmarkEnd w:id="88"/>
-      <w:bookmarkEnd w:id="89"/>
+      <w:bookmarkEnd w:id="95"/>
+      <w:bookmarkEnd w:id="96"/>
     </w:p>
     <w:p>
       <w:pPr>
         <w:pStyle w:val="Seznampouitliteratury"/>
       </w:pPr>
-      <w:bookmarkStart w:id="90" w:name="_Ref182413836"/>
+      <w:bookmarkStart w:id="97" w:name="_Ref182413836"/>
       <w:r>
         <w:t xml:space="preserve">MASTERDC. RAID disková pole: jaké jsou základní typy a v čem se liší? Online. </w:t>
       </w:r>
@@ -11888,7 +12880,7 @@
       <w:r>
         <w:t>. 2024. Dostupné z: </w:t>
       </w:r>
-      <w:hyperlink r:id="rId30" w:history="1">
+      <w:hyperlink r:id="rId33" w:history="1">
         <w:r>
           <w:rPr>
             <w:rStyle w:val="Hypertextovodkaz"/>
@@ -11901,13 +12893,13 @@
       <w:r>
         <w:t>. [cit. 2024-11-13].</w:t>
       </w:r>
-      <w:bookmarkEnd w:id="90"/>
+      <w:bookmarkEnd w:id="97"/>
     </w:p>
     <w:p>
       <w:pPr>
         <w:pStyle w:val="Seznampouitliteratury"/>
       </w:pPr>
-      <w:bookmarkStart w:id="91" w:name="_Ref188121200"/>
+      <w:bookmarkStart w:id="98" w:name="_Ref188121200"/>
       <w:r>
         <w:t>NORDVPN. </w:t>
       </w:r>
@@ -11963,7 +12955,7 @@
       <w:r>
         <w:t>. 2012. Dostupné z: </w:t>
       </w:r>
-      <w:hyperlink r:id="rId31" w:history="1">
+      <w:hyperlink r:id="rId34" w:history="1">
         <w:r>
           <w:rPr>
             <w:rStyle w:val="Hypertextovodkaz"/>
@@ -11974,13 +12966,13 @@
       <w:r>
         <w:t>. [cit. 2025-01-18].</w:t>
       </w:r>
-      <w:bookmarkEnd w:id="91"/>
+      <w:bookmarkEnd w:id="98"/>
     </w:p>
     <w:p>
       <w:pPr>
         <w:pStyle w:val="Seznampouitliteratury"/>
       </w:pPr>
-      <w:bookmarkStart w:id="92" w:name="_Ref188198809"/>
+      <w:bookmarkStart w:id="99" w:name="_Ref188198809"/>
       <w:r>
         <w:t>INTEGRATE. </w:t>
       </w:r>
@@ -12075,7 +13067,7 @@
       <w:r>
         <w:t>. 2023. Dostupné z: </w:t>
       </w:r>
-      <w:hyperlink r:id="rId32" w:history="1">
+      <w:hyperlink r:id="rId35" w:history="1">
         <w:r>
           <w:rPr>
             <w:rStyle w:val="Hypertextovodkaz"/>
@@ -12086,13 +13078,13 @@
       <w:r>
         <w:t>. [cit. 2025-01-19].</w:t>
       </w:r>
-      <w:bookmarkEnd w:id="92"/>
+      <w:bookmarkEnd w:id="99"/>
     </w:p>
     <w:p>
       <w:pPr>
         <w:pStyle w:val="Seznampouitliteratury"/>
       </w:pPr>
-      <w:bookmarkStart w:id="93" w:name="_Ref188992016"/>
+      <w:bookmarkStart w:id="100" w:name="_Ref188992016"/>
       <w:r>
         <w:t>ORACLE. </w:t>
       </w:r>
@@ -12244,7 +13236,7 @@
       <w:r>
         <w:t xml:space="preserve"> (OCI). 2024. Dostupné z: </w:t>
       </w:r>
-      <w:hyperlink r:id="rId33" w:history="1">
+      <w:hyperlink r:id="rId36" w:history="1">
         <w:r>
           <w:rPr>
             <w:rStyle w:val="Hypertextovodkaz"/>
@@ -12255,7 +13247,7 @@
       <w:r>
         <w:t>. [cit. 2025-01-28].</w:t>
       </w:r>
-      <w:bookmarkEnd w:id="93"/>
+      <w:bookmarkEnd w:id="100"/>
     </w:p>
     <w:p>
       <w:pPr>
@@ -12291,7 +13283,7 @@
       <w:r>
         <w:t>. 2025, 2024-12-24. Dostupné z: </w:t>
       </w:r>
-      <w:hyperlink r:id="rId34" w:history="1">
+      <w:hyperlink r:id="rId37" w:history="1">
         <w:r>
           <w:rPr>
             <w:rStyle w:val="Hypertextovodkaz"/>
@@ -12340,7 +13332,7 @@
       <w:r>
         <w:t>. 2025, 04-02-2025. Dostupné z: </w:t>
       </w:r>
-      <w:hyperlink r:id="rId35" w:history="1">
+      <w:hyperlink r:id="rId38" w:history="1">
         <w:r>
           <w:rPr>
             <w:rStyle w:val="Hypertextovodkaz"/>
@@ -12359,7 +13351,7 @@
       <w:pPr>
         <w:pStyle w:val="Seznampouitliteratury"/>
       </w:pPr>
-      <w:bookmarkStart w:id="94" w:name="_Ref189736398"/>
+      <w:bookmarkStart w:id="101" w:name="_Ref189736398"/>
       <w:r>
         <w:t>TECHTARGET. </w:t>
       </w:r>
@@ -12383,7 +13375,7 @@
       <w:r>
         <w:t>. 2022. Dostupné z: </w:t>
       </w:r>
-      <w:hyperlink r:id="rId36" w:history="1">
+      <w:hyperlink r:id="rId39" w:history="1">
         <w:r>
           <w:rPr>
             <w:rStyle w:val="Hypertextovodkaz"/>
@@ -12395,7 +13387,7 @@
         <w:t xml:space="preserve">. [cit. 2025-02-06]. </w:t>
       </w:r>
     </w:p>
-    <w:bookmarkEnd w:id="94"/>
+    <w:bookmarkEnd w:id="101"/>
     <w:p>
       <w:pPr>
         <w:pStyle w:val="Seznampouitliteratury"/>
@@ -12504,7 +13496,7 @@
       <w:r>
         <w:t>. 2023. Dostupné z: </w:t>
       </w:r>
-      <w:hyperlink r:id="rId37" w:history="1">
+      <w:hyperlink r:id="rId40" w:history="1">
         <w:r>
           <w:rPr>
             <w:rStyle w:val="Hypertextovodkaz"/>
@@ -12520,21 +13512,21 @@
       <w:pPr>
         <w:pStyle w:val="uvodzaver"/>
       </w:pPr>
-      <w:bookmarkStart w:id="95" w:name="_Toc144753411"/>
-      <w:bookmarkStart w:id="96" w:name="_Toc144746942"/>
-      <w:bookmarkStart w:id="97" w:name="_Toc515880904"/>
-      <w:bookmarkStart w:id="98" w:name="_Toc192536843"/>
+      <w:bookmarkStart w:id="102" w:name="_Toc144753411"/>
+      <w:bookmarkStart w:id="103" w:name="_Toc144746942"/>
+      <w:bookmarkStart w:id="104" w:name="_Toc515880904"/>
+      <w:bookmarkStart w:id="105" w:name="_Toc192675324"/>
       <w:r>
         <w:lastRenderedPageBreak/>
         <w:t>S</w:t>
       </w:r>
-      <w:bookmarkEnd w:id="95"/>
-      <w:bookmarkEnd w:id="96"/>
-      <w:bookmarkEnd w:id="97"/>
+      <w:bookmarkEnd w:id="102"/>
+      <w:bookmarkEnd w:id="103"/>
+      <w:bookmarkEnd w:id="104"/>
       <w:r>
         <w:t>eznam použitých symbolů a zkratek</w:t>
       </w:r>
-      <w:bookmarkEnd w:id="98"/>
+      <w:bookmarkEnd w:id="105"/>
     </w:p>
     <w:tbl>
       <w:tblPr>
@@ -12722,21 +13714,21 @@
       <w:pPr>
         <w:pStyle w:val="uvodzaver"/>
       </w:pPr>
-      <w:bookmarkStart w:id="99" w:name="_Toc144753412"/>
-      <w:bookmarkStart w:id="100" w:name="_Toc144746943"/>
-      <w:bookmarkStart w:id="101" w:name="_Toc515880905"/>
-      <w:bookmarkStart w:id="102" w:name="_Toc192536844"/>
+      <w:bookmarkStart w:id="106" w:name="_Toc144753412"/>
+      <w:bookmarkStart w:id="107" w:name="_Toc144746943"/>
+      <w:bookmarkStart w:id="108" w:name="_Toc515880905"/>
+      <w:bookmarkStart w:id="109" w:name="_Toc192675325"/>
       <w:r>
         <w:lastRenderedPageBreak/>
         <w:t>S</w:t>
       </w:r>
-      <w:bookmarkEnd w:id="99"/>
-      <w:bookmarkEnd w:id="100"/>
-      <w:bookmarkEnd w:id="101"/>
+      <w:bookmarkEnd w:id="106"/>
+      <w:bookmarkEnd w:id="107"/>
+      <w:bookmarkEnd w:id="108"/>
       <w:r>
         <w:t>eznam obrázků</w:t>
       </w:r>
-      <w:bookmarkEnd w:id="102"/>
+      <w:bookmarkEnd w:id="109"/>
     </w:p>
     <w:p>
       <w:pPr>
@@ -12749,9 +13741,8 @@
           <w:bCs w:val="0"/>
           <w:noProof/>
           <w:color w:val="auto"/>
-          <w:kern w:val="2"/>
-          <w:szCs w:val="24"/>
-          <w14:ligatures w14:val="standardContextual"/>
+          <w:sz w:val="22"/>
+          <w:szCs w:val="22"/>
         </w:rPr>
       </w:pPr>
       <w:r>
@@ -12763,7 +13754,7 @@
       <w:r>
         <w:fldChar w:fldCharType="separate"/>
       </w:r>
-      <w:hyperlink w:anchor="_Toc192536847" w:history="1">
+      <w:hyperlink w:anchor="_Toc192675328" w:history="1">
         <w:r>
           <w:rPr>
             <w:rStyle w:val="Hypertextovodkaz"/>
@@ -12790,7 +13781,7 @@
             <w:noProof/>
             <w:webHidden/>
           </w:rPr>
-          <w:instrText xml:space="preserve"> PAGEREF _Toc192536847 \h </w:instrText>
+          <w:instrText xml:space="preserve"> PAGEREF _Toc192675328 \h </w:instrText>
         </w:r>
         <w:r>
           <w:rPr>
@@ -12832,12 +13823,11 @@
           <w:bCs w:val="0"/>
           <w:noProof/>
           <w:color w:val="auto"/>
-          <w:kern w:val="2"/>
-          <w:szCs w:val="24"/>
-          <w14:ligatures w14:val="standardContextual"/>
+          <w:sz w:val="22"/>
+          <w:szCs w:val="22"/>
         </w:rPr>
       </w:pPr>
-      <w:hyperlink w:anchor="_Toc192536848" w:history="1">
+      <w:hyperlink w:anchor="_Toc192675329" w:history="1">
         <w:r>
           <w:rPr>
             <w:rStyle w:val="Hypertextovodkaz"/>
@@ -12864,7 +13854,7 @@
             <w:noProof/>
             <w:webHidden/>
           </w:rPr>
-          <w:instrText xml:space="preserve"> PAGEREF _Toc192536848 \h </w:instrText>
+          <w:instrText xml:space="preserve"> PAGEREF _Toc192675329 \h </w:instrText>
         </w:r>
         <w:r>
           <w:rPr>
@@ -12906,12 +13896,11 @@
           <w:bCs w:val="0"/>
           <w:noProof/>
           <w:color w:val="auto"/>
-          <w:kern w:val="2"/>
-          <w:szCs w:val="24"/>
-          <w14:ligatures w14:val="standardContextual"/>
+          <w:sz w:val="22"/>
+          <w:szCs w:val="22"/>
         </w:rPr>
       </w:pPr>
-      <w:hyperlink w:anchor="_Toc192536849" w:history="1">
+      <w:hyperlink w:anchor="_Toc192675330" w:history="1">
         <w:r>
           <w:rPr>
             <w:rStyle w:val="Hypertextovodkaz"/>
@@ -12938,7 +13927,7 @@
             <w:noProof/>
             <w:webHidden/>
           </w:rPr>
-          <w:instrText xml:space="preserve"> PAGEREF _Toc192536849 \h </w:instrText>
+          <w:instrText xml:space="preserve"> PAGEREF _Toc192675330 \h </w:instrText>
         </w:r>
         <w:r>
           <w:rPr>
@@ -12980,12 +13969,11 @@
           <w:bCs w:val="0"/>
           <w:noProof/>
           <w:color w:val="auto"/>
-          <w:kern w:val="2"/>
-          <w:szCs w:val="24"/>
-          <w14:ligatures w14:val="standardContextual"/>
+          <w:sz w:val="22"/>
+          <w:szCs w:val="22"/>
         </w:rPr>
       </w:pPr>
-      <w:hyperlink w:anchor="_Toc192536850" w:history="1">
+      <w:hyperlink w:anchor="_Toc192675331" w:history="1">
         <w:r>
           <w:rPr>
             <w:rStyle w:val="Hypertextovodkaz"/>
@@ -13012,7 +14000,7 @@
             <w:noProof/>
             <w:webHidden/>
           </w:rPr>
-          <w:instrText xml:space="preserve"> PAGEREF _Toc192536850 \h </w:instrText>
+          <w:instrText xml:space="preserve"> PAGEREF _Toc192675331 \h </w:instrText>
         </w:r>
         <w:r>
           <w:rPr>
@@ -13054,12 +14042,11 @@
           <w:bCs w:val="0"/>
           <w:noProof/>
           <w:color w:val="auto"/>
-          <w:kern w:val="2"/>
-          <w:szCs w:val="24"/>
-          <w14:ligatures w14:val="standardContextual"/>
+          <w:sz w:val="22"/>
+          <w:szCs w:val="22"/>
         </w:rPr>
       </w:pPr>
-      <w:hyperlink w:anchor="_Toc192536851" w:history="1">
+      <w:hyperlink w:anchor="_Toc192675332" w:history="1">
         <w:r>
           <w:rPr>
             <w:rStyle w:val="Hypertextovodkaz"/>
@@ -13086,7 +14073,7 @@
             <w:noProof/>
             <w:webHidden/>
           </w:rPr>
-          <w:instrText xml:space="preserve"> PAGEREF _Toc192536851 \h </w:instrText>
+          <w:instrText xml:space="preserve"> PAGEREF _Toc192675332 \h </w:instrText>
         </w:r>
         <w:r>
           <w:rPr>
@@ -13128,12 +14115,11 @@
           <w:bCs w:val="0"/>
           <w:noProof/>
           <w:color w:val="auto"/>
-          <w:kern w:val="2"/>
-          <w:szCs w:val="24"/>
-          <w14:ligatures w14:val="standardContextual"/>
+          <w:sz w:val="22"/>
+          <w:szCs w:val="22"/>
         </w:rPr>
       </w:pPr>
-      <w:hyperlink w:anchor="_Toc192536852" w:history="1">
+      <w:hyperlink w:anchor="_Toc192675333" w:history="1">
         <w:r>
           <w:rPr>
             <w:rStyle w:val="Hypertextovodkaz"/>
@@ -13160,7 +14146,7 @@
             <w:noProof/>
             <w:webHidden/>
           </w:rPr>
-          <w:instrText xml:space="preserve"> PAGEREF _Toc192536852 \h </w:instrText>
+          <w:instrText xml:space="preserve"> PAGEREF _Toc192675333 \h </w:instrText>
         </w:r>
         <w:r>
           <w:rPr>
@@ -13202,12 +14188,11 @@
           <w:bCs w:val="0"/>
           <w:noProof/>
           <w:color w:val="auto"/>
-          <w:kern w:val="2"/>
-          <w:szCs w:val="24"/>
-          <w14:ligatures w14:val="standardContextual"/>
+          <w:sz w:val="22"/>
+          <w:szCs w:val="22"/>
         </w:rPr>
       </w:pPr>
-      <w:hyperlink w:anchor="_Toc192536853" w:history="1">
+      <w:hyperlink w:anchor="_Toc192675334" w:history="1">
         <w:r>
           <w:rPr>
             <w:rStyle w:val="Hypertextovodkaz"/>
@@ -13234,7 +14219,7 @@
             <w:noProof/>
             <w:webHidden/>
           </w:rPr>
-          <w:instrText xml:space="preserve"> PAGEREF _Toc192536853 \h </w:instrText>
+          <w:instrText xml:space="preserve"> PAGEREF _Toc192675334 \h </w:instrText>
         </w:r>
         <w:r>
           <w:rPr>
@@ -13276,12 +14261,11 @@
           <w:bCs w:val="0"/>
           <w:noProof/>
           <w:color w:val="auto"/>
-          <w:kern w:val="2"/>
-          <w:szCs w:val="24"/>
-          <w14:ligatures w14:val="standardContextual"/>
+          <w:sz w:val="22"/>
+          <w:szCs w:val="22"/>
         </w:rPr>
       </w:pPr>
-      <w:hyperlink w:anchor="_Toc192536854" w:history="1">
+      <w:hyperlink w:anchor="_Toc192675335" w:history="1">
         <w:r>
           <w:rPr>
             <w:rStyle w:val="Hypertextovodkaz"/>
@@ -13308,7 +14292,7 @@
             <w:noProof/>
             <w:webHidden/>
           </w:rPr>
-          <w:instrText xml:space="preserve"> PAGEREF _Toc192536854 \h </w:instrText>
+          <w:instrText xml:space="preserve"> PAGEREF _Toc192675335 \h </w:instrText>
         </w:r>
         <w:r>
           <w:rPr>
@@ -13350,12 +14334,11 @@
           <w:bCs w:val="0"/>
           <w:noProof/>
           <w:color w:val="auto"/>
-          <w:kern w:val="2"/>
-          <w:szCs w:val="24"/>
-          <w14:ligatures w14:val="standardContextual"/>
+          <w:sz w:val="22"/>
+          <w:szCs w:val="22"/>
         </w:rPr>
       </w:pPr>
-      <w:hyperlink w:anchor="_Toc192536855" w:history="1">
+      <w:hyperlink w:anchor="_Toc192675336" w:history="1">
         <w:r>
           <w:rPr>
             <w:rStyle w:val="Hypertextovodkaz"/>
@@ -13382,7 +14365,7 @@
             <w:noProof/>
             <w:webHidden/>
           </w:rPr>
-          <w:instrText xml:space="preserve"> PAGEREF _Toc192536855 \h </w:instrText>
+          <w:instrText xml:space="preserve"> PAGEREF _Toc192675336 \h </w:instrText>
         </w:r>
         <w:r>
           <w:rPr>
@@ -13424,12 +14407,11 @@
           <w:bCs w:val="0"/>
           <w:noProof/>
           <w:color w:val="auto"/>
-          <w:kern w:val="2"/>
-          <w:szCs w:val="24"/>
-          <w14:ligatures w14:val="standardContextual"/>
+          <w:sz w:val="22"/>
+          <w:szCs w:val="22"/>
         </w:rPr>
       </w:pPr>
-      <w:hyperlink w:anchor="_Toc192536856" w:history="1">
+      <w:hyperlink w:anchor="_Toc192675337" w:history="1">
         <w:r>
           <w:rPr>
             <w:rStyle w:val="Hypertextovodkaz"/>
@@ -13456,7 +14438,7 @@
             <w:noProof/>
             <w:webHidden/>
           </w:rPr>
-          <w:instrText xml:space="preserve"> PAGEREF _Toc192536856 \h </w:instrText>
+          <w:instrText xml:space="preserve"> PAGEREF _Toc192675337 \h </w:instrText>
         </w:r>
         <w:r>
           <w:rPr>
@@ -13498,12 +14480,11 @@
           <w:bCs w:val="0"/>
           <w:noProof/>
           <w:color w:val="auto"/>
-          <w:kern w:val="2"/>
-          <w:szCs w:val="24"/>
-          <w14:ligatures w14:val="standardContextual"/>
+          <w:sz w:val="22"/>
+          <w:szCs w:val="22"/>
         </w:rPr>
       </w:pPr>
-      <w:hyperlink w:anchor="_Toc192536857" w:history="1">
+      <w:hyperlink w:anchor="_Toc192675338" w:history="1">
         <w:r>
           <w:rPr>
             <w:rStyle w:val="Hypertextovodkaz"/>
@@ -13530,7 +14511,7 @@
             <w:noProof/>
             <w:webHidden/>
           </w:rPr>
-          <w:instrText xml:space="preserve"> PAGEREF _Toc192536857 \h </w:instrText>
+          <w:instrText xml:space="preserve"> PAGEREF _Toc192675338 \h </w:instrText>
         </w:r>
         <w:r>
           <w:rPr>
@@ -13572,12 +14553,11 @@
           <w:bCs w:val="0"/>
           <w:noProof/>
           <w:color w:val="auto"/>
-          <w:kern w:val="2"/>
-          <w:szCs w:val="24"/>
-          <w14:ligatures w14:val="standardContextual"/>
+          <w:sz w:val="22"/>
+          <w:szCs w:val="22"/>
         </w:rPr>
       </w:pPr>
-      <w:hyperlink w:anchor="_Toc192536858" w:history="1">
+      <w:hyperlink w:anchor="_Toc192675339" w:history="1">
         <w:r>
           <w:rPr>
             <w:rStyle w:val="Hypertextovodkaz"/>
@@ -13604,7 +14584,7 @@
             <w:noProof/>
             <w:webHidden/>
           </w:rPr>
-          <w:instrText xml:space="preserve"> PAGEREF _Toc192536858 \h </w:instrText>
+          <w:instrText xml:space="preserve"> PAGEREF _Toc192675339 \h </w:instrText>
         </w:r>
         <w:r>
           <w:rPr>
@@ -13646,12 +14626,11 @@
           <w:bCs w:val="0"/>
           <w:noProof/>
           <w:color w:val="auto"/>
-          <w:kern w:val="2"/>
-          <w:szCs w:val="24"/>
-          <w14:ligatures w14:val="standardContextual"/>
+          <w:sz w:val="22"/>
+          <w:szCs w:val="22"/>
         </w:rPr>
       </w:pPr>
-      <w:hyperlink w:anchor="_Toc192536859" w:history="1">
+      <w:hyperlink w:anchor="_Toc192675340" w:history="1">
         <w:r>
           <w:rPr>
             <w:rStyle w:val="Hypertextovodkaz"/>
@@ -13678,7 +14657,7 @@
             <w:noProof/>
             <w:webHidden/>
           </w:rPr>
-          <w:instrText xml:space="preserve"> PAGEREF _Toc192536859 \h </w:instrText>
+          <w:instrText xml:space="preserve"> PAGEREF _Toc192675340 \h </w:instrText>
         </w:r>
         <w:r>
           <w:rPr>
@@ -13720,12 +14699,11 @@
           <w:bCs w:val="0"/>
           <w:noProof/>
           <w:color w:val="auto"/>
-          <w:kern w:val="2"/>
-          <w:szCs w:val="24"/>
-          <w14:ligatures w14:val="standardContextual"/>
+          <w:sz w:val="22"/>
+          <w:szCs w:val="22"/>
         </w:rPr>
       </w:pPr>
-      <w:hyperlink w:anchor="_Toc192536860" w:history="1">
+      <w:hyperlink w:anchor="_Toc192675341" w:history="1">
         <w:r>
           <w:rPr>
             <w:rStyle w:val="Hypertextovodkaz"/>
@@ -13752,7 +14730,7 @@
             <w:noProof/>
             <w:webHidden/>
           </w:rPr>
-          <w:instrText xml:space="preserve"> PAGEREF _Toc192536860 \h </w:instrText>
+          <w:instrText xml:space="preserve"> PAGEREF _Toc192675341 \h </w:instrText>
         </w:r>
         <w:r>
           <w:rPr>
@@ -13794,12 +14772,11 @@
           <w:bCs w:val="0"/>
           <w:noProof/>
           <w:color w:val="auto"/>
-          <w:kern w:val="2"/>
-          <w:szCs w:val="24"/>
-          <w14:ligatures w14:val="standardContextual"/>
+          <w:sz w:val="22"/>
+          <w:szCs w:val="22"/>
         </w:rPr>
       </w:pPr>
-      <w:hyperlink w:anchor="_Toc192536861" w:history="1">
+      <w:hyperlink w:anchor="_Toc192675342" w:history="1">
         <w:r>
           <w:rPr>
             <w:rStyle w:val="Hypertextovodkaz"/>
@@ -13826,7 +14803,7 @@
             <w:noProof/>
             <w:webHidden/>
           </w:rPr>
-          <w:instrText xml:space="preserve"> PAGEREF _Toc192536861 \h </w:instrText>
+          <w:instrText xml:space="preserve"> PAGEREF _Toc192675342 \h </w:instrText>
         </w:r>
         <w:r>
           <w:rPr>
@@ -13868,12 +14845,11 @@
           <w:bCs w:val="0"/>
           <w:noProof/>
           <w:color w:val="auto"/>
-          <w:kern w:val="2"/>
-          <w:szCs w:val="24"/>
-          <w14:ligatures w14:val="standardContextual"/>
+          <w:sz w:val="22"/>
+          <w:szCs w:val="22"/>
         </w:rPr>
       </w:pPr>
-      <w:hyperlink w:anchor="_Toc192536862" w:history="1">
+      <w:hyperlink w:anchor="_Toc192675343" w:history="1">
         <w:r>
           <w:rPr>
             <w:rStyle w:val="Hypertextovodkaz"/>
@@ -13900,7 +14876,7 @@
             <w:noProof/>
             <w:webHidden/>
           </w:rPr>
-          <w:instrText xml:space="preserve"> PAGEREF _Toc192536862 \h </w:instrText>
+          <w:instrText xml:space="preserve"> PAGEREF _Toc192675343 \h </w:instrText>
         </w:r>
         <w:r>
           <w:rPr>
@@ -13932,6 +14908,225 @@
       </w:hyperlink>
     </w:p>
     <w:p>
+      <w:pPr>
+        <w:pStyle w:val="Seznamobrzk"/>
+        <w:tabs>
+          <w:tab w:val="right" w:leader="dot" w:pos="8210"/>
+        </w:tabs>
+        <w:rPr>
+          <w:rFonts w:asciiTheme="minorHAnsi" w:eastAsiaTheme="minorEastAsia" w:hAnsiTheme="minorHAnsi" w:cstheme="minorBidi"/>
+          <w:bCs w:val="0"/>
+          <w:noProof/>
+          <w:color w:val="auto"/>
+          <w:sz w:val="22"/>
+          <w:szCs w:val="22"/>
+        </w:rPr>
+      </w:pPr>
+      <w:hyperlink w:anchor="_Toc192675344" w:history="1">
+        <w:r>
+          <w:rPr>
+            <w:rStyle w:val="Hypertextovodkaz"/>
+            <w:noProof/>
+          </w:rPr>
+          <w:t>Obrázek 17: Ukázka stylů v index.html</w:t>
+        </w:r>
+        <w:r>
+          <w:rPr>
+            <w:noProof/>
+            <w:webHidden/>
+          </w:rPr>
+          <w:tab/>
+        </w:r>
+        <w:r>
+          <w:rPr>
+            <w:noProof/>
+            <w:webHidden/>
+          </w:rPr>
+          <w:fldChar w:fldCharType="begin"/>
+        </w:r>
+        <w:r>
+          <w:rPr>
+            <w:noProof/>
+            <w:webHidden/>
+          </w:rPr>
+          <w:instrText xml:space="preserve"> PAGEREF _Toc192675344 \h </w:instrText>
+        </w:r>
+        <w:r>
+          <w:rPr>
+            <w:noProof/>
+            <w:webHidden/>
+          </w:rPr>
+        </w:r>
+        <w:r>
+          <w:rPr>
+            <w:noProof/>
+            <w:webHidden/>
+          </w:rPr>
+          <w:fldChar w:fldCharType="separate"/>
+        </w:r>
+        <w:r>
+          <w:rPr>
+            <w:noProof/>
+            <w:webHidden/>
+          </w:rPr>
+          <w:t>28</w:t>
+        </w:r>
+        <w:r>
+          <w:rPr>
+            <w:noProof/>
+            <w:webHidden/>
+          </w:rPr>
+          <w:fldChar w:fldCharType="end"/>
+        </w:r>
+      </w:hyperlink>
+    </w:p>
+    <w:p>
+      <w:pPr>
+        <w:pStyle w:val="Seznamobrzk"/>
+        <w:tabs>
+          <w:tab w:val="right" w:leader="dot" w:pos="8210"/>
+        </w:tabs>
+        <w:rPr>
+          <w:rFonts w:asciiTheme="minorHAnsi" w:eastAsiaTheme="minorEastAsia" w:hAnsiTheme="minorHAnsi" w:cstheme="minorBidi"/>
+          <w:bCs w:val="0"/>
+          <w:noProof/>
+          <w:color w:val="auto"/>
+          <w:sz w:val="22"/>
+          <w:szCs w:val="22"/>
+        </w:rPr>
+      </w:pPr>
+      <w:hyperlink w:anchor="_Toc192675345" w:history="1">
+        <w:r>
+          <w:rPr>
+            <w:rStyle w:val="Hypertextovodkaz"/>
+            <w:noProof/>
+          </w:rPr>
+          <w:t>Obrázek 18: Ukázka login formuláře</w:t>
+        </w:r>
+        <w:r>
+          <w:rPr>
+            <w:noProof/>
+            <w:webHidden/>
+          </w:rPr>
+          <w:tab/>
+        </w:r>
+        <w:r>
+          <w:rPr>
+            <w:noProof/>
+            <w:webHidden/>
+          </w:rPr>
+          <w:fldChar w:fldCharType="begin"/>
+        </w:r>
+        <w:r>
+          <w:rPr>
+            <w:noProof/>
+            <w:webHidden/>
+          </w:rPr>
+          <w:instrText xml:space="preserve"> PAGEREF _Toc192675345 \h </w:instrText>
+        </w:r>
+        <w:r>
+          <w:rPr>
+            <w:noProof/>
+            <w:webHidden/>
+          </w:rPr>
+        </w:r>
+        <w:r>
+          <w:rPr>
+            <w:noProof/>
+            <w:webHidden/>
+          </w:rPr>
+          <w:fldChar w:fldCharType="separate"/>
+        </w:r>
+        <w:r>
+          <w:rPr>
+            <w:noProof/>
+            <w:webHidden/>
+          </w:rPr>
+          <w:t>28</w:t>
+        </w:r>
+        <w:r>
+          <w:rPr>
+            <w:noProof/>
+            <w:webHidden/>
+          </w:rPr>
+          <w:fldChar w:fldCharType="end"/>
+        </w:r>
+      </w:hyperlink>
+    </w:p>
+    <w:p>
+      <w:pPr>
+        <w:pStyle w:val="Seznamobrzk"/>
+        <w:tabs>
+          <w:tab w:val="right" w:leader="dot" w:pos="8210"/>
+        </w:tabs>
+        <w:rPr>
+          <w:rFonts w:asciiTheme="minorHAnsi" w:eastAsiaTheme="minorEastAsia" w:hAnsiTheme="minorHAnsi" w:cstheme="minorBidi"/>
+          <w:bCs w:val="0"/>
+          <w:noProof/>
+          <w:color w:val="auto"/>
+          <w:sz w:val="22"/>
+          <w:szCs w:val="22"/>
+        </w:rPr>
+      </w:pPr>
+      <w:hyperlink w:anchor="_Toc192675346" w:history="1">
+        <w:r>
+          <w:rPr>
+            <w:rStyle w:val="Hypertextovodkaz"/>
+            <w:noProof/>
+          </w:rPr>
+          <w:t>Obrázek 19: ukázka přidávání záznamů do databáze</w:t>
+        </w:r>
+        <w:r>
+          <w:rPr>
+            <w:noProof/>
+            <w:webHidden/>
+          </w:rPr>
+          <w:tab/>
+        </w:r>
+        <w:r>
+          <w:rPr>
+            <w:noProof/>
+            <w:webHidden/>
+          </w:rPr>
+          <w:fldChar w:fldCharType="begin"/>
+        </w:r>
+        <w:r>
+          <w:rPr>
+            <w:noProof/>
+            <w:webHidden/>
+          </w:rPr>
+          <w:instrText xml:space="preserve"> PAGEREF _Toc192675346 \h </w:instrText>
+        </w:r>
+        <w:r>
+          <w:rPr>
+            <w:noProof/>
+            <w:webHidden/>
+          </w:rPr>
+        </w:r>
+        <w:r>
+          <w:rPr>
+            <w:noProof/>
+            <w:webHidden/>
+          </w:rPr>
+          <w:fldChar w:fldCharType="separate"/>
+        </w:r>
+        <w:r>
+          <w:rPr>
+            <w:noProof/>
+            <w:webHidden/>
+          </w:rPr>
+          <w:t>29</w:t>
+        </w:r>
+        <w:r>
+          <w:rPr>
+            <w:noProof/>
+            <w:webHidden/>
+          </w:rPr>
+          <w:fldChar w:fldCharType="end"/>
+        </w:r>
+      </w:hyperlink>
+    </w:p>
+    <w:p>
       <w:r>
         <w:fldChar w:fldCharType="end"/>
       </w:r>
@@ -13940,12 +15135,12 @@
       <w:pPr>
         <w:pStyle w:val="uvodzaver"/>
       </w:pPr>
-      <w:bookmarkStart w:id="103" w:name="_Toc192536845"/>
+      <w:bookmarkStart w:id="110" w:name="_Toc192675326"/>
       <w:r>
         <w:lastRenderedPageBreak/>
         <w:t>Seznam tabulek</w:t>
       </w:r>
-      <w:bookmarkEnd w:id="103"/>
+      <w:bookmarkEnd w:id="110"/>
     </w:p>
     <w:p>
       <w:pPr>
@@ -13992,32 +15187,32 @@
       <w:pPr>
         <w:pStyle w:val="uvodzaver"/>
       </w:pPr>
-      <w:bookmarkStart w:id="104" w:name="_Toc144753414"/>
-      <w:bookmarkStart w:id="105" w:name="_Toc144746945"/>
-      <w:bookmarkStart w:id="106" w:name="_Toc515880907"/>
-      <w:bookmarkStart w:id="107" w:name="_Toc192536846"/>
+      <w:bookmarkStart w:id="111" w:name="_Toc144753414"/>
+      <w:bookmarkStart w:id="112" w:name="_Toc144746945"/>
+      <w:bookmarkStart w:id="113" w:name="_Toc515880907"/>
+      <w:bookmarkStart w:id="114" w:name="_Toc192675327"/>
       <w:r>
         <w:lastRenderedPageBreak/>
         <w:t>S</w:t>
       </w:r>
-      <w:bookmarkEnd w:id="104"/>
-      <w:bookmarkEnd w:id="105"/>
-      <w:bookmarkEnd w:id="106"/>
+      <w:bookmarkEnd w:id="111"/>
+      <w:bookmarkEnd w:id="112"/>
+      <w:bookmarkEnd w:id="113"/>
       <w:r>
         <w:t>eznam příloh</w:t>
       </w:r>
-      <w:bookmarkEnd w:id="107"/>
+      <w:bookmarkEnd w:id="114"/>
     </w:p>
     <w:p>
       <w:r>
         <w:t>Prázdná šablona maturitní práce</w:t>
       </w:r>
-      <w:bookmarkStart w:id="108" w:name="_Toc144746946"/>
+      <w:bookmarkStart w:id="115" w:name="_Toc144746946"/>
       <w:bookmarkEnd w:id="1"/>
-      <w:bookmarkEnd w:id="108"/>
+      <w:bookmarkEnd w:id="115"/>
     </w:p>
     <w:sectPr>
-      <w:footerReference w:type="default" r:id="rId38"/>
+      <w:footerReference w:type="default" r:id="rId41"/>
       <w:pgSz w:w="11906" w:h="16838"/>
       <w:pgMar w:top="1701" w:right="1418" w:bottom="1701" w:left="2268" w:header="709" w:footer="709" w:gutter="0"/>
       <w:cols w:space="708"/>
@@ -19035,7 +20230,7 @@
 </file>
 
 <file path=customXml/itemProps1.xml><?xml version="1.0" encoding="utf-8"?>
-<ds:datastoreItem xmlns:ds="http://schemas.openxmlformats.org/officeDocument/2006/customXml" ds:itemID="{6F0E1D38-07EE-4E26-BE5B-6EBDCF5A0F13}">
+<ds:datastoreItem xmlns:ds="http://schemas.openxmlformats.org/officeDocument/2006/customXml" ds:itemID="{B00323FF-F247-4885-9E10-741D2BEE9A9E}">
   <ds:schemaRefs>
     <ds:schemaRef ds:uri="http://schemas.openxmlformats.org/officeDocument/2006/bibliography"/>
   </ds:schemaRefs>

</xml_diff>

<commit_message>
Přidáno SFTP klient popis
</commit_message>
<xml_diff>
--- a/Documentation/Technická dokumentace - RAID Pole.docx
+++ b/Documentation/Technická dokumentace - RAID Pole.docx
@@ -1,6 +1,6 @@
 
 <file path=word/document.xml><?xml version="1.0" encoding="utf-8"?>
-<w:document xmlns:wpc="http://schemas.microsoft.com/office/word/2010/wordprocessingCanvas" xmlns:cx="http://schemas.microsoft.com/office/drawing/2014/chartex" xmlns:cx1="http://schemas.microsoft.com/office/drawing/2015/9/8/chartex" xmlns:cx2="http://schemas.microsoft.com/office/drawing/2015/10/21/chartex" xmlns:cx3="http://schemas.microsoft.com/office/drawing/2016/5/9/chartex" xmlns:cx4="http://schemas.microsoft.com/office/drawing/2016/5/10/chartex" xmlns:cx5="http://schemas.microsoft.com/office/drawing/2016/5/11/chartex" xmlns:cx6="http://schemas.microsoft.com/office/drawing/2016/5/12/chartex" xmlns:cx7="http://schemas.microsoft.com/office/drawing/2016/5/13/chartex" xmlns:cx8="http://schemas.microsoft.com/office/drawing/2016/5/14/chartex" xmlns:mc="http://schemas.openxmlformats.org/markup-compatibility/2006" xmlns:aink="http://schemas.microsoft.com/office/drawing/2016/ink" xmlns:am3d="http://schemas.microsoft.com/office/drawing/2017/model3d" xmlns:o="urn:schemas-microsoft-com:office:office" xmlns:r="http://schemas.openxmlformats.org/officeDocument/2006/relationships" xmlns:m="http://schemas.openxmlformats.org/officeDocument/2006/math" xmlns:v="urn:schemas-microsoft-com:vml" xmlns:wp14="http://schemas.microsoft.com/office/word/2010/wordprocessingDrawing" xmlns:wp="http://schemas.openxmlformats.org/drawingml/2006/wordprocessingDrawing" xmlns:w10="urn:schemas-microsoft-com:office:word" xmlns:w="http://schemas.openxmlformats.org/wordprocessingml/2006/main" xmlns:w14="http://schemas.microsoft.com/office/word/2010/wordml" xmlns:w15="http://schemas.microsoft.com/office/word/2012/wordml" xmlns:w16cid="http://schemas.microsoft.com/office/word/2016/wordml/cid" xmlns:w16se="http://schemas.microsoft.com/office/word/2015/wordml/symex" xmlns:wpg="http://schemas.microsoft.com/office/word/2010/wordprocessingGroup" xmlns:wpi="http://schemas.microsoft.com/office/word/2010/wordprocessingInk" xmlns:wne="http://schemas.microsoft.com/office/word/2006/wordml" xmlns:wps="http://schemas.microsoft.com/office/word/2010/wordprocessingShape" mc:Ignorable="w14 w15 w16se w16cid wp14">
+<w:document xmlns:wpc="http://schemas.microsoft.com/office/word/2010/wordprocessingCanvas" xmlns:cx="http://schemas.microsoft.com/office/drawing/2014/chartex" xmlns:cx1="http://schemas.microsoft.com/office/drawing/2015/9/8/chartex" xmlns:cx2="http://schemas.microsoft.com/office/drawing/2015/10/21/chartex" xmlns:cx3="http://schemas.microsoft.com/office/drawing/2016/5/9/chartex" xmlns:cx4="http://schemas.microsoft.com/office/drawing/2016/5/10/chartex" xmlns:cx5="http://schemas.microsoft.com/office/drawing/2016/5/11/chartex" xmlns:cx6="http://schemas.microsoft.com/office/drawing/2016/5/12/chartex" xmlns:cx7="http://schemas.microsoft.com/office/drawing/2016/5/13/chartex" xmlns:cx8="http://schemas.microsoft.com/office/drawing/2016/5/14/chartex" xmlns:mc="http://schemas.openxmlformats.org/markup-compatibility/2006" xmlns:aink="http://schemas.microsoft.com/office/drawing/2016/ink" xmlns:am3d="http://schemas.microsoft.com/office/drawing/2017/model3d" xmlns:o="urn:schemas-microsoft-com:office:office" xmlns:oel="http://schemas.microsoft.com/office/2019/extlst" xmlns:r="http://schemas.openxmlformats.org/officeDocument/2006/relationships" xmlns:m="http://schemas.openxmlformats.org/officeDocument/2006/math" xmlns:v="urn:schemas-microsoft-com:vml" xmlns:wp14="http://schemas.microsoft.com/office/word/2010/wordprocessingDrawing" xmlns:wp="http://schemas.openxmlformats.org/drawingml/2006/wordprocessingDrawing" xmlns:w10="urn:schemas-microsoft-com:office:word" xmlns:w="http://schemas.openxmlformats.org/wordprocessingml/2006/main" xmlns:w14="http://schemas.microsoft.com/office/word/2010/wordml" xmlns:w15="http://schemas.microsoft.com/office/word/2012/wordml" xmlns:w16cex="http://schemas.microsoft.com/office/word/2018/wordml/cex" xmlns:w16cid="http://schemas.microsoft.com/office/word/2016/wordml/cid" xmlns:w16="http://schemas.microsoft.com/office/word/2018/wordml" xmlns:w16du="http://schemas.microsoft.com/office/word/2023/wordml/word16du" xmlns:w16sdtdh="http://schemas.microsoft.com/office/word/2020/wordml/sdtdatahash" xmlns:w16sdtfl="http://schemas.microsoft.com/office/word/2024/wordml/sdtformatlock" xmlns:w16se="http://schemas.microsoft.com/office/word/2015/wordml/symex" xmlns:wpg="http://schemas.microsoft.com/office/word/2010/wordprocessingGroup" xmlns:wpi="http://schemas.microsoft.com/office/word/2010/wordprocessingInk" xmlns:wne="http://schemas.microsoft.com/office/word/2006/wordml" xmlns:wps="http://schemas.microsoft.com/office/word/2010/wordprocessingShape" mc:Ignorable="w14 w15 w16se w16cid w16 w16cex w16sdtdh w16sdtfl w16du wp14">
   <w:body>
     <w:p>
       <w:pPr>
@@ -194,7 +194,7 @@
                 <v:stroke joinstyle="miter"/>
                 <v:path gradientshapeok="t" o:connecttype="rect"/>
               </v:shapetype>
-              <v:shape id="Textové pole 2" o:spid="_x0000_s1026" type="#_x0000_t202" style="position:absolute;left:0;text-align:left;margin-left:6.25pt;margin-top:174.7pt;width:421.5pt;height:135.8pt;z-index:251659264;visibility:visible;mso-wrap-style:square;mso-width-percent:0;mso-height-percent:0;mso-wrap-distance-left:9pt;mso-wrap-distance-top:3.6pt;mso-wrap-distance-right:9pt;mso-wrap-distance-bottom:3.6pt;mso-position-horizontal:absolute;mso-position-horizontal-relative:text;mso-position-vertical:absolute;mso-position-vertical-relative:text;mso-width-percent:0;mso-height-percent:0;mso-width-relative:margin;mso-height-relative:margin;v-text-anchor:top" o:gfxdata="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" stroked="f">
+              <v:shape id="Textové pole 2" o:spid="_x0000_s1026" type="#_x0000_t202" style="position:absolute;left:0;text-align:left;margin-left:6.25pt;margin-top:174.7pt;width:421.5pt;height:135.8pt;z-index:251659264;visibility:visible;mso-wrap-style:square;mso-width-percent:0;mso-height-percent:0;mso-wrap-distance-left:9pt;mso-wrap-distance-top:3.6pt;mso-wrap-distance-right:9pt;mso-wrap-distance-bottom:3.6pt;mso-position-horizontal:absolute;mso-position-horizontal-relative:text;mso-position-vertical:absolute;mso-position-vertical-relative:text;mso-width-percent:0;mso-height-percent:0;mso-width-relative:margin;mso-height-relative:margin;v-text-anchor:top" o:gfxdata="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" stroked="f">
                 <v:textbox>
                   <w:txbxContent>
                     <w:p>
@@ -333,7 +333,7 @@
           </mc:Choice>
           <mc:Fallback>
             <w:pict>
-              <v:shape w14:anchorId="39203A71" id="_x0000_s1027" type="#_x0000_t202" style="position:absolute;left:0;text-align:left;margin-left:367.95pt;margin-top:547.75pt;width:419.15pt;height:101.9pt;z-index:251661312;visibility:visible;mso-wrap-style:square;mso-width-percent:0;mso-height-percent:0;mso-wrap-distance-left:9pt;mso-wrap-distance-top:3.6pt;mso-wrap-distance-right:9pt;mso-wrap-distance-bottom:3.6pt;mso-position-horizontal:right;mso-position-horizontal-relative:margin;mso-position-vertical:absolute;mso-position-vertical-relative:text;mso-width-percent:0;mso-height-percent:0;mso-width-relative:margin;mso-height-relative:margin;v-text-anchor:top" o:gfxdata="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" stroked="f">
+              <v:shape w14:anchorId="39203A71" id="_x0000_s1027" type="#_x0000_t202" style="position:absolute;left:0;text-align:left;margin-left:367.95pt;margin-top:547.75pt;width:419.15pt;height:101.9pt;z-index:251661312;visibility:visible;mso-wrap-style:square;mso-width-percent:0;mso-height-percent:0;mso-wrap-distance-left:9pt;mso-wrap-distance-top:3.6pt;mso-wrap-distance-right:9pt;mso-wrap-distance-bottom:3.6pt;mso-position-horizontal:right;mso-position-horizontal-relative:margin;mso-position-vertical:absolute;mso-position-vertical-relative:text;mso-width-percent:0;mso-height-percent:0;mso-width-relative:margin;mso-height-relative:margin;v-text-anchor:top" o:gfxdata="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" stroked="f">
                 <v:textbox>
                   <w:txbxContent>
                     <w:p>
@@ -957,7 +957,7 @@
               </wp:anchor>
             </w:drawing>
           </mc:Choice>
-          <mc:Fallback xmlns:oel="http://schemas.microsoft.com/office/2019/extlst" xmlns:w16cex="http://schemas.microsoft.com/office/word/2018/wordml/cex" xmlns:w16="http://schemas.microsoft.com/office/word/2018/wordml" xmlns:w16du="http://schemas.microsoft.com/office/word/2023/wordml/word16du" xmlns:w16sdtdh="http://schemas.microsoft.com/office/word/2020/wordml/sdtdatahash" xmlns:w16sdtfl="http://schemas.microsoft.com/office/word/2024/wordml/sdtformatlock">
+          <mc:Fallback>
             <w:pict>
               <v:group w14:anchorId="0B92CE35" id="Group 361" o:spid="_x0000_s1026" style="position:absolute;margin-left:56.7pt;margin-top:0;width:510.25pt;height:113.4pt;z-index:251664384;mso-position-horizontal-relative:page;mso-position-vertical-relative:page" coordsize="64800,14400" o:gfxdata="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">
                 <v:shapetype id="_x0000_t75" coordsize="21600,21600" o:spt="75" o:preferrelative="t" path="m@4@5l@4@11@9@11@9@5xe" filled="f" stroked="f">
@@ -1076,7 +1076,7 @@
               </wp:anchor>
             </w:drawing>
           </mc:Choice>
-          <mc:Fallback xmlns:oel="http://schemas.microsoft.com/office/2019/extlst" xmlns:w16cex="http://schemas.microsoft.com/office/word/2018/wordml/cex" xmlns:w16="http://schemas.microsoft.com/office/word/2018/wordml" xmlns:w16du="http://schemas.microsoft.com/office/word/2023/wordml/word16du" xmlns:w16sdtdh="http://schemas.microsoft.com/office/word/2020/wordml/sdtdatahash" xmlns:w16sdtfl="http://schemas.microsoft.com/office/word/2024/wordml/sdtformatlock">
+          <mc:Fallback>
             <w:pict>
               <v:group w14:anchorId="6E7D4A39" id="Group 362" o:spid="_x0000_s1026" style="position:absolute;margin-left:56.7pt;margin-top:841.9pt;width:481.9pt;height:.85pt;z-index:251665408;mso-position-horizontal-relative:page;mso-position-vertical-relative:page" coordsize="61200,107" o:gfxdata="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">
                 <v:shape id="Shape 41" o:spid="_x0000_s1027" style="position:absolute;width:61200;height:0;visibility:visible;mso-wrap-style:square;v-text-anchor:top" coordsize="6120005,0" o:gfxdata="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" path="m6120005,l,e" filled="f" strokeweight=".85pt">
@@ -1106,15 +1106,7 @@
       </w:r>
       <w:proofErr w:type="spellEnd"/>
       <w:r>
-        <w:t xml:space="preserve"> disky s malou paměťovou kapacitou. Technologii RAID (NAS) pole v praxi implementujte na vícero RAID technologiích a vzájemně komparujte řešení. Komparujte chování navrženého systému minimálně na technologiích RAID 0, RAID 1 a RAID 5. Vytvořte vzdálené připojení na toto RAID pole s možností nahrání a stažení souborů po přihlášení uživatele (web </w:t>
-      </w:r>
-      <w:proofErr w:type="spellStart"/>
-      <w:r>
-        <w:t>login</w:t>
-      </w:r>
-      <w:proofErr w:type="spellEnd"/>
-      <w:r>
-        <w:t xml:space="preserve">). K tomuto účelu vytvořte webovou aplikaci. Zabezpečte vzdálené připojení. Použité technologie: RAID, NAS, FTP, USB, </w:t>
+        <w:t xml:space="preserve"> disky s malou paměťovou kapacitou. Technologii RAID (NAS) pole v praxi implementujte na vícero RAID technologiích a vzájemně komparujte řešení. Komparujte chování navrženého systému minimálně na technologiích RAID 0, RAID 1 a RAID 5. Vytvořte vzdálené připojení na toto RAID pole s možností nahrání a stažení souborů po přihlášení uživatele (web login). K tomuto účelu vytvořte webovou aplikaci. Zabezpečte vzdálené připojení. Použité technologie: RAID, NAS, FTP, USB, </w:t>
       </w:r>
       <w:proofErr w:type="spellStart"/>
       <w:r>
@@ -7131,7 +7123,7 @@
         </w:rPr>
         <w:lastRenderedPageBreak/>
         <w:drawing>
-          <wp:inline distT="0" distB="0" distL="0" distR="0" wp14:anchorId="566FEB79" wp14:editId="2B053663">
+          <wp:inline distT="0" distB="0" distL="0" distR="0" wp14:anchorId="566FEB79" wp14:editId="525430A6">
             <wp:extent cx="3600000" cy="1803600"/>
             <wp:effectExtent l="0" t="0" r="635" b="6350"/>
             <wp:docPr id="475775646" name="Obrázek 4" descr="RAID-0"/>
@@ -7288,7 +7280,7 @@
           <w:noProof/>
         </w:rPr>
         <w:drawing>
-          <wp:inline distT="0" distB="0" distL="0" distR="0" wp14:anchorId="17CDFC12" wp14:editId="77344342">
+          <wp:inline distT="0" distB="0" distL="0" distR="0" wp14:anchorId="17CDFC12" wp14:editId="7258C395">
             <wp:extent cx="3600000" cy="1800000"/>
             <wp:effectExtent l="0" t="0" r="635" b="0"/>
             <wp:docPr id="481301732" name="Obrázek 5" descr="Raid-1"/>
@@ -7459,7 +7451,7 @@
           <w:noProof/>
         </w:rPr>
         <w:drawing>
-          <wp:inline distT="0" distB="0" distL="0" distR="0" wp14:anchorId="2DBD883D" wp14:editId="6EDB896E">
+          <wp:inline distT="0" distB="0" distL="0" distR="0" wp14:anchorId="2DBD883D" wp14:editId="2BCCFED4">
             <wp:extent cx="3600000" cy="1800000"/>
             <wp:effectExtent l="0" t="0" r="635" b="0"/>
             <wp:docPr id="1410692107" name="Obrázek 6" descr="Raid-5"/>
@@ -8206,6 +8198,24 @@
       <w:r>
         <w:t>, zatím co FTP používá port 20 pro přenos dat a port 21 pro navázání komunikace a posílání příkazů. Dále jelikož je SFTP nadstavba pro SSH, tak obě služby jedou na stejném portu, tudíž když na serveru již máme otevřenou komunikaci pomocí SSH, tak je SFTP velmi dobrá volba.</w:t>
       </w:r>
+      <w:r>
+        <w:t xml:space="preserve"> </w:t>
+      </w:r>
+      <w:r>
+        <w:fldChar w:fldCharType="begin"/>
+      </w:r>
+      <w:r>
+        <w:instrText xml:space="preserve"> REF _Ref192698511 \r \h </w:instrText>
+      </w:r>
+      <w:r>
+        <w:fldChar w:fldCharType="separate"/>
+      </w:r>
+      <w:r>
+        <w:t>[12]</w:t>
+      </w:r>
+      <w:r>
+        <w:fldChar w:fldCharType="end"/>
+      </w:r>
     </w:p>
     <w:p>
       <w:r>
@@ -8405,31 +8415,7 @@
       </w:r>
       <w:proofErr w:type="spellEnd"/>
       <w:r>
-        <w:t xml:space="preserve"> populární volbou mezi vývojáři. Důkazem toho jsou například služby jako </w:t>
-      </w:r>
-      <w:proofErr w:type="spellStart"/>
-      <w:r>
-        <w:t>Facebook</w:t>
-      </w:r>
-      <w:proofErr w:type="spellEnd"/>
-      <w:r>
-        <w:t xml:space="preserve">, </w:t>
-      </w:r>
-      <w:proofErr w:type="spellStart"/>
-      <w:r>
-        <w:t>Netflix</w:t>
-      </w:r>
-      <w:proofErr w:type="spellEnd"/>
-      <w:r>
-        <w:t xml:space="preserve">, Uber, </w:t>
-      </w:r>
-      <w:proofErr w:type="spellStart"/>
-      <w:r>
-        <w:t>Airbnb</w:t>
-      </w:r>
-      <w:proofErr w:type="spellEnd"/>
-      <w:r>
-        <w:t xml:space="preserve">, </w:t>
+        <w:t xml:space="preserve"> populární volbou mezi vývojáři. Důkazem toho jsou například služby jako Facebook, Netflix, Uber, Airbnb, </w:t>
       </w:r>
       <w:r>
         <w:t>…</w:t>
@@ -8521,13 +8507,8 @@
         <w:t xml:space="preserve"> je světově nejpopulárnější open source databázový systém. Databáze jsou nedílná součást dnešních aplikací. Používají se například při vyhledávání na webu, přihlašování, provozu </w:t>
       </w:r>
       <w:r>
-        <w:t>e-</w:t>
-      </w:r>
-      <w:proofErr w:type="spellStart"/>
-      <w:r>
-        <w:t>shopu</w:t>
-      </w:r>
-      <w:proofErr w:type="spellEnd"/>
+        <w:t>e-shopu</w:t>
+      </w:r>
       <w:r>
         <w:t xml:space="preserve"> nebo při platbách. </w:t>
       </w:r>
@@ -8612,15 +8593,7 @@
       </w:r>
       <w:proofErr w:type="spellEnd"/>
       <w:r>
-        <w:t xml:space="preserve"> je založena na SQL relační databázi. Je navržen pro skladování a zprávu strukturovaných dat, ale v nedávné době byla zavedena podpora pro JSON data. Tyto změny zavedla společnost </w:t>
-      </w:r>
-      <w:proofErr w:type="spellStart"/>
-      <w:r>
-        <w:t>Oracle</w:t>
-      </w:r>
-      <w:proofErr w:type="spellEnd"/>
-      <w:r>
-        <w:t xml:space="preserve">. </w:t>
+        <w:t xml:space="preserve"> je založena na SQL relační databázi. Je navržen pro skladování a zprávu strukturovaných dat, ale v nedávné době byla zavedena podpora pro JSON data. Tyto změny zavedla společnost Oracle. </w:t>
       </w:r>
       <w:r>
         <w:fldChar w:fldCharType="begin"/>
@@ -8683,15 +8656,7 @@
       </w:r>
       <w:proofErr w:type="spellEnd"/>
       <w:r>
-        <w:t xml:space="preserve"> má mnoho bohatých nástrojů a sety funkcí. Také je stále ve vývoji společností </w:t>
-      </w:r>
-      <w:proofErr w:type="spellStart"/>
-      <w:r>
-        <w:t>Oracle</w:t>
-      </w:r>
-      <w:proofErr w:type="spellEnd"/>
-      <w:r>
-        <w:t>, aby byla zaručena funkčnost a stabilita.</w:t>
+        <w:t xml:space="preserve"> má mnoho bohatých nástrojů a sety funkcí. Také je stále ve vývoji společností Oracle, aby byla zaručena funkčnost a stabilita.</w:t>
       </w:r>
       <w:r>
         <w:t xml:space="preserve"> </w:t>
@@ -8778,13 +8743,8 @@
       <w:r>
         <w:t xml:space="preserve"> </w:t>
       </w:r>
-      <w:proofErr w:type="spellStart"/>
-      <w:r>
-        <w:t>JavaScript</w:t>
-      </w:r>
-      <w:proofErr w:type="spellEnd"/>
-      <w:r>
-        <w:t xml:space="preserve"> interaktivitou. </w:t>
+      <w:r>
+        <w:t xml:space="preserve">JavaScript interaktivitou. </w:t>
       </w:r>
       <w:r>
         <w:fldChar w:fldCharType="begin"/>
@@ -8812,37 +8772,16 @@
       </w:pPr>
       <w:bookmarkStart w:id="45" w:name="_Toc192675297"/>
       <w:r>
-        <w:t xml:space="preserve">HTML elementy a </w:t>
-      </w:r>
-      <w:proofErr w:type="spellStart"/>
-      <w:r>
-        <w:t>tagy</w:t>
+        <w:t>HTML elementy a tagy</w:t>
       </w:r>
       <w:bookmarkEnd w:id="45"/>
-      <w:proofErr w:type="spellEnd"/>
     </w:p>
     <w:p>
       <w:pPr>
         <w:pStyle w:val="Pokraovn"/>
       </w:pPr>
       <w:r>
-        <w:t xml:space="preserve">HTML elementy jsou kompletní struktura. Skládá se většinou z otevíracího </w:t>
-      </w:r>
-      <w:proofErr w:type="spellStart"/>
-      <w:r>
-        <w:t>tagu</w:t>
-      </w:r>
-      <w:proofErr w:type="spellEnd"/>
-      <w:r>
-        <w:t xml:space="preserve">, obsahu a uzavírajícího </w:t>
-      </w:r>
-      <w:proofErr w:type="spellStart"/>
-      <w:r>
-        <w:t>tagu</w:t>
-      </w:r>
-      <w:proofErr w:type="spellEnd"/>
-      <w:r>
-        <w:t xml:space="preserve">. </w:t>
+        <w:t xml:space="preserve">HTML elementy jsou kompletní struktura. Skládá se většinou z otevíracího tagu, obsahu a uzavírajícího tagu. </w:t>
       </w:r>
       <w:r>
         <w:fldChar w:fldCharType="begin"/>
@@ -8865,13 +8804,8 @@
       </w:r>
     </w:p>
     <w:p>
-      <w:proofErr w:type="spellStart"/>
-      <w:r>
-        <w:t>Tagy</w:t>
-      </w:r>
-      <w:proofErr w:type="spellEnd"/>
-      <w:r>
-        <w:t xml:space="preserve"> jsou klíčová slova uzavřená v závorkách </w:t>
+      <w:r>
+        <w:t xml:space="preserve">Tagy jsou klíčová slova uzavřená v závorkách </w:t>
       </w:r>
       <w:r>
         <w:t>(&lt;&gt;</w:t>
@@ -8880,15 +8814,7 @@
         <w:t xml:space="preserve">), které </w:t>
       </w:r>
       <w:r>
-        <w:t xml:space="preserve">určují, jaký obsah má prohlížeč očekávat a podle toho je zpracovat. </w:t>
-      </w:r>
-      <w:proofErr w:type="spellStart"/>
-      <w:r>
-        <w:t>Tagy</w:t>
-      </w:r>
-      <w:proofErr w:type="spellEnd"/>
-      <w:r>
-        <w:t xml:space="preserve"> se dělí na párové (př. &lt;div&gt; &lt;/div&gt;) a nepárové (př. &lt;</w:t>
+        <w:t>určují, jaký obsah má prohlížeč očekávat a podle toho je zpracovat. Tagy se dělí na párové (př. &lt;div&gt; &lt;/div&gt;) a nepárové (př. &lt;</w:t>
       </w:r>
       <w:proofErr w:type="spellStart"/>
       <w:r>
@@ -8896,15 +8822,7 @@
       </w:r>
       <w:proofErr w:type="spellEnd"/>
       <w:r>
-        <w:t xml:space="preserve">&gt;). </w:t>
-      </w:r>
-      <w:proofErr w:type="spellStart"/>
-      <w:r>
-        <w:t>Tagy</w:t>
-      </w:r>
-      <w:proofErr w:type="spellEnd"/>
-      <w:r>
-        <w:t xml:space="preserve"> mohou obsahovat atributy (např. </w:t>
+        <w:t xml:space="preserve">&gt;). Tagy mohou obsahovat atributy (např. </w:t>
       </w:r>
       <w:proofErr w:type="spellStart"/>
       <w:r>
@@ -9099,15 +9017,7 @@
       </w:r>
       <w:proofErr w:type="spellEnd"/>
       <w:r>
-        <w:t xml:space="preserve"> je open source </w:t>
-      </w:r>
-      <w:proofErr w:type="spellStart"/>
-      <w:r>
-        <w:t>framework</w:t>
-      </w:r>
-      <w:proofErr w:type="spellEnd"/>
-      <w:r>
-        <w:t xml:space="preserve"> používaný pro front-end vývoj webových stránek a aplikací. </w:t>
+        <w:t xml:space="preserve"> je open source framework používaný pro front-end vývoj webových stránek a aplikací. </w:t>
       </w:r>
       <w:proofErr w:type="spellStart"/>
       <w:r>
@@ -9155,24 +9065,11 @@
       </w:r>
       <w:proofErr w:type="spellEnd"/>
       <w:r>
-        <w:t xml:space="preserve">. Díky tomuto </w:t>
-      </w:r>
-      <w:proofErr w:type="spellStart"/>
-      <w:r>
-        <w:t>frameworku</w:t>
-      </w:r>
-      <w:proofErr w:type="spellEnd"/>
-      <w:r>
-        <w:t xml:space="preserve"> je vývoj rychlejší a je zachována </w:t>
-      </w:r>
-      <w:proofErr w:type="spellStart"/>
-      <w:r>
-        <w:t>responziv</w:t>
+        <w:t>. Díky tomuto frameworku je vývoj rychlejší a je zachována responziv</w:t>
       </w:r>
       <w:r>
         <w:t>itu</w:t>
       </w:r>
-      <w:proofErr w:type="spellEnd"/>
       <w:r>
         <w:t xml:space="preserve"> stránek.</w:t>
       </w:r>
@@ -9332,15 +9229,7 @@
     <w:p>
       <w:r>
         <w:lastRenderedPageBreak/>
-        <w:t xml:space="preserve">Rok 1998 byl pro USB průlomový, jelikož společnost Apple vydala první </w:t>
-      </w:r>
-      <w:proofErr w:type="spellStart"/>
-      <w:r>
-        <w:t>iMac</w:t>
-      </w:r>
-      <w:proofErr w:type="spellEnd"/>
-      <w:r>
-        <w:t>, který zavedl podporu pouze USB konektorů. Tím donutil výrobce konečně přejít na tento standart.</w:t>
+        <w:t>Rok 1998 byl pro USB průlomový, jelikož společnost Apple vydala první iMac, který zavedl podporu pouze USB konektorů. Tím donutil výrobce konečně přejít na tento standart.</w:t>
       </w:r>
       <w:r>
         <w:t xml:space="preserve"> </w:t>
@@ -9586,15 +9475,7 @@
         <w:pStyle w:val="Pokraovn"/>
       </w:pPr>
       <w:r>
-        <w:t xml:space="preserve">Další výhoda USB je možnost napájení zařízení. </w:t>
-      </w:r>
-      <w:proofErr w:type="spellStart"/>
-      <w:r>
-        <w:t>Standartně</w:t>
-      </w:r>
-      <w:proofErr w:type="spellEnd"/>
-      <w:r>
-        <w:t xml:space="preserve"> se jedná o napájení </w:t>
+        <w:t xml:space="preserve">Další výhoda USB je možnost napájení zařízení. Standartně se jedná o napájení </w:t>
       </w:r>
       <w:proofErr w:type="gramStart"/>
       <w:r>
@@ -9670,8 +9551,128 @@
         <w:spacing w:before="0" w:after="160" w:line="259" w:lineRule="auto"/>
         <w:jc w:val="left"/>
       </w:pPr>
-      <w:r>
-        <w:br w:type="page"/>
+      <w:proofErr w:type="spellStart"/>
+      <w:r>
+        <w:t>Flash</w:t>
+      </w:r>
+      <w:proofErr w:type="spellEnd"/>
+      <w:r>
+        <w:t xml:space="preserve"> paměť je typ </w:t>
+      </w:r>
+      <w:proofErr w:type="spellStart"/>
+      <w:r>
+        <w:t>nonvolatilní</w:t>
+      </w:r>
+      <w:proofErr w:type="spellEnd"/>
+      <w:r>
+        <w:t xml:space="preserve"> paměti. Používá se v široké míře v běžných zařízeních, firemních systémech a ve velkovýrobních aplikacích. </w:t>
+      </w:r>
+      <w:proofErr w:type="spellStart"/>
+      <w:r>
+        <w:t>Flash</w:t>
+      </w:r>
+      <w:proofErr w:type="spellEnd"/>
+      <w:r>
+        <w:t xml:space="preserve"> paměť uchovává data po dlouhou dobu i když zařízení je vypnuto.</w:t>
+      </w:r>
+      <w:r>
+        <w:t xml:space="preserve"> </w:t>
+      </w:r>
+      <w:r>
+        <w:fldChar w:fldCharType="begin"/>
+      </w:r>
+      <w:r>
+        <w:instrText xml:space="preserve"> REF _Ref192698251 \r \h </w:instrText>
+      </w:r>
+      <w:r>
+        <w:fldChar w:fldCharType="separate"/>
+      </w:r>
+      <w:r>
+        <w:t>[11]</w:t>
+      </w:r>
+      <w:r>
+        <w:fldChar w:fldCharType="end"/>
+      </w:r>
+    </w:p>
+    <w:p>
+      <w:pPr>
+        <w:spacing w:before="0" w:after="160" w:line="259" w:lineRule="auto"/>
+        <w:jc w:val="left"/>
+      </w:pPr>
+      <w:r>
+        <w:t xml:space="preserve">Paměť </w:t>
+      </w:r>
+      <w:proofErr w:type="spellStart"/>
+      <w:r>
+        <w:t>flash</w:t>
+      </w:r>
+      <w:proofErr w:type="spellEnd"/>
+      <w:r>
+        <w:t xml:space="preserve"> se využívá i v datacentrech, v síťových zařízeních a ve velké míře v zařízeních pro širokou veřejnost. Jedná se například o USB flashdisky, SD karty, paměť mobilních zařízeních, kamer, tabletů a počítačů.</w:t>
+      </w:r>
+      <w:r>
+        <w:t xml:space="preserve"> </w:t>
+      </w:r>
+      <w:r>
+        <w:fldChar w:fldCharType="begin"/>
+      </w:r>
+      <w:r>
+        <w:instrText xml:space="preserve"> REF _Ref192698251 \r \h </w:instrText>
+      </w:r>
+      <w:r>
+        <w:fldChar w:fldCharType="separate"/>
+      </w:r>
+      <w:r>
+        <w:t>[11]</w:t>
+      </w:r>
+      <w:r>
+        <w:fldChar w:fldCharType="end"/>
+      </w:r>
+    </w:p>
+    <w:p>
+      <w:pPr>
+        <w:spacing w:before="0" w:after="160" w:line="259" w:lineRule="auto"/>
+        <w:jc w:val="left"/>
+      </w:pPr>
+      <w:r>
+        <w:t xml:space="preserve">Využívají se dva typy těchto zařízení: NAND a NOR. NAND SSD (Solid </w:t>
+      </w:r>
+      <w:proofErr w:type="spellStart"/>
+      <w:r>
+        <w:t>State</w:t>
+      </w:r>
+      <w:proofErr w:type="spellEnd"/>
+      <w:r>
+        <w:t xml:space="preserve"> Drive) se často využívají pro zrychlení náhodných čtení a zápisu. Kvůli těmto vlastnostem se často využívají jako uložiště různých zařízení. Například počítačů a mobilů. NOR paměť se zase nejčastěji využívá pro uchovávání </w:t>
+      </w:r>
+      <w:r>
+        <w:t xml:space="preserve">ovládacích kódů. Jedná se například o BIOS (Basic Input-Output </w:t>
+      </w:r>
+      <w:proofErr w:type="spellStart"/>
+      <w:r>
+        <w:t>System</w:t>
+      </w:r>
+      <w:proofErr w:type="spellEnd"/>
+      <w:r>
+        <w:t>) počítače.</w:t>
+      </w:r>
+      <w:r>
+        <w:t xml:space="preserve"> </w:t>
+      </w:r>
+      <w:r>
+        <w:fldChar w:fldCharType="begin"/>
+      </w:r>
+      <w:r>
+        <w:instrText xml:space="preserve"> REF _Ref192698251 \r \h </w:instrText>
+      </w:r>
+      <w:r>
+        <w:fldChar w:fldCharType="separate"/>
+      </w:r>
+      <w:r>
+        <w:t>[11]</w:t>
+      </w:r>
+      <w:r>
+        <w:fldChar w:fldCharType="end"/>
       </w:r>
     </w:p>
     <w:p>
@@ -9767,15 +9768,7 @@
         <w:pStyle w:val="Pokraovn"/>
       </w:pPr>
       <w:r>
-        <w:t xml:space="preserve">Pro správu linuxového zařízení jsem zvolil webový </w:t>
-      </w:r>
-      <w:proofErr w:type="spellStart"/>
-      <w:r>
-        <w:t>admin</w:t>
-      </w:r>
-      <w:proofErr w:type="spellEnd"/>
-      <w:r>
-        <w:t xml:space="preserve"> interface zvaný </w:t>
+        <w:t xml:space="preserve">Pro správu linuxového zařízení jsem zvolil webový admin interface zvaný </w:t>
       </w:r>
       <w:proofErr w:type="spellStart"/>
       <w:r>
@@ -9859,15 +9852,7 @@
       </w:r>
       <w:proofErr w:type="spellEnd"/>
       <w:r>
-        <w:t xml:space="preserve"> je webový </w:t>
-      </w:r>
-      <w:proofErr w:type="spellStart"/>
-      <w:r>
-        <w:t>admin</w:t>
-      </w:r>
-      <w:proofErr w:type="spellEnd"/>
-      <w:r>
-        <w:t xml:space="preserve"> panel pro správu serveru. Umožňuje sledování využití systémových prostředků, přistup k terminálu, a hlavně umožňuje správu uložiště s nativní podporou </w:t>
+        <w:t xml:space="preserve"> je webový admin panel pro správu serveru. Umožňuje sledování využití systémových prostředků, přistup k terminálu, a hlavně umožňuje správu uložiště s nativní podporou </w:t>
       </w:r>
       <w:proofErr w:type="spellStart"/>
       <w:r>
@@ -10347,15 +10332,7 @@
       </w:r>
       <w:proofErr w:type="spellEnd"/>
       <w:r>
-        <w:t xml:space="preserve"> je služba pro hostování webových stránek. V základu podporuje pouze HTML a </w:t>
-      </w:r>
-      <w:proofErr w:type="spellStart"/>
-      <w:r>
-        <w:t>JavaScript</w:t>
-      </w:r>
-      <w:proofErr w:type="spellEnd"/>
-      <w:r>
-        <w:t xml:space="preserve">. </w:t>
+        <w:t xml:space="preserve"> je služba pro hostování webových stránek. V základu podporuje pouze HTML a JavaScript. </w:t>
       </w:r>
       <w:proofErr w:type="spellStart"/>
       <w:r>
@@ -10602,15 +10579,7 @@
       </w:r>
       <w:proofErr w:type="spellEnd"/>
       <w:r>
-        <w:t xml:space="preserve"> panelu a při </w:t>
-      </w:r>
-      <w:proofErr w:type="spellStart"/>
-      <w:r>
-        <w:t>rozkliknutí</w:t>
-      </w:r>
-      <w:proofErr w:type="spellEnd"/>
-      <w:r>
-        <w:t xml:space="preserve"> se můžeme dozvědět další informace.</w:t>
+        <w:t xml:space="preserve"> panelu a při rozkliknutí se můžeme dozvědět další informace.</w:t>
       </w:r>
     </w:p>
     <w:p>
@@ -10726,15 +10695,7 @@
       </w:r>
       <w:proofErr w:type="spellEnd"/>
       <w:r>
-        <w:t xml:space="preserve"> disků využívám webovou stránku s web </w:t>
-      </w:r>
-      <w:proofErr w:type="spellStart"/>
-      <w:r>
-        <w:t>loginem</w:t>
-      </w:r>
-      <w:proofErr w:type="spellEnd"/>
-      <w:r>
-        <w:t xml:space="preserve">, která obsahuje SFTP klienta pro přístup k disku. Webová stránka je hostována pomocí </w:t>
+        <w:t xml:space="preserve"> disků využívám webovou stránku s web loginem, která obsahuje SFTP klienta pro přístup k disku. Webová stránka je hostována pomocí </w:t>
       </w:r>
       <w:proofErr w:type="spellStart"/>
       <w:r>
@@ -10984,23 +10945,7 @@
         <w:pStyle w:val="Pokraovn"/>
       </w:pPr>
       <w:r>
-        <w:t xml:space="preserve">Předchozí krok se týkal SFTP klienta, nyní si vysvětlíme, jak nastavit databázi pro </w:t>
-      </w:r>
-      <w:proofErr w:type="spellStart"/>
-      <w:r>
-        <w:t>login</w:t>
-      </w:r>
-      <w:proofErr w:type="spellEnd"/>
-      <w:r>
-        <w:t xml:space="preserve">, aby na </w:t>
-      </w:r>
-      <w:proofErr w:type="spellStart"/>
-      <w:r>
-        <w:t>webovce</w:t>
-      </w:r>
-      <w:proofErr w:type="spellEnd"/>
-      <w:r>
-        <w:t xml:space="preserve"> fungovala.</w:t>
+        <w:t>Předchozí krok se týkal SFTP klienta, nyní si vysvětlíme, jak nastavit databázi pro login, aby na webovce fungovala.</w:t>
       </w:r>
     </w:p>
     <w:p>
@@ -11266,13 +11211,8 @@
       </w:r>
       <w:proofErr w:type="spellEnd"/>
       <w:r>
-        <w:t xml:space="preserve"> </w:t>
-      </w:r>
-      <w:proofErr w:type="spellStart"/>
-      <w:r>
-        <w:t>scriptů</w:t>
-      </w:r>
-      <w:proofErr w:type="spellEnd"/>
+        <w:t xml:space="preserve"> scriptů</w:t>
+      </w:r>
       <w:r>
         <w:rPr>
           <w:rStyle w:val="Znakapoznpodarou"/>
@@ -11280,15 +11220,7 @@
         <w:footnoteReference w:id="1"/>
       </w:r>
       <w:r>
-        <w:t xml:space="preserve"> na webové stránce. Přesněji se jedná o </w:t>
-      </w:r>
-      <w:proofErr w:type="spellStart"/>
-      <w:r>
-        <w:t>scripty</w:t>
-      </w:r>
-      <w:proofErr w:type="spellEnd"/>
-      <w:r>
-        <w:t xml:space="preserve"> </w:t>
+        <w:t xml:space="preserve"> na webové stránce. Přesněji se jedná o scripty </w:t>
       </w:r>
       <w:proofErr w:type="spellStart"/>
       <w:r>
@@ -11304,15 +11236,7 @@
       </w:r>
       <w:proofErr w:type="spellEnd"/>
       <w:r>
-        <w:t xml:space="preserve">. V těchto </w:t>
-      </w:r>
-      <w:proofErr w:type="spellStart"/>
-      <w:r>
-        <w:t>scriptech</w:t>
-      </w:r>
-      <w:proofErr w:type="spellEnd"/>
-      <w:r>
-        <w:t xml:space="preserve"> je potřeba nahradit proměnné </w:t>
+        <w:t xml:space="preserve">. V těchto scriptech je potřeba nahradit proměnné </w:t>
       </w:r>
       <w:proofErr w:type="spellStart"/>
       <w:r>
@@ -11442,15 +11366,7 @@
     </w:p>
     <w:p>
       <w:r>
-        <w:t xml:space="preserve">Tato část kódu na obrázku je v obou souborech v horní části </w:t>
-      </w:r>
-      <w:proofErr w:type="spellStart"/>
-      <w:r>
-        <w:t>scriptu</w:t>
-      </w:r>
-      <w:proofErr w:type="spellEnd"/>
-      <w:r>
-        <w:t xml:space="preserve">. Pro funkčnost je třeba vyplnit údaje, které jsme zadávali při nastavování databáze. Do proměnné </w:t>
+        <w:t xml:space="preserve">Tato část kódu na obrázku je v obou souborech v horní části scriptu. Pro funkčnost je třeba vyplnit údaje, které jsme zadávali při nastavování databáze. Do proměnné </w:t>
       </w:r>
       <w:proofErr w:type="spellStart"/>
       <w:r>
@@ -11537,14 +11453,9 @@
       </w:pPr>
       <w:bookmarkStart w:id="73" w:name="_Toc192675316"/>
       <w:r>
-        <w:t xml:space="preserve">První použití </w:t>
-      </w:r>
-      <w:proofErr w:type="spellStart"/>
-      <w:r>
-        <w:t>webovky</w:t>
+        <w:t>První použití webovky</w:t>
       </w:r>
       <w:bookmarkEnd w:id="73"/>
-      <w:proofErr w:type="spellEnd"/>
     </w:p>
     <w:p>
       <w:pPr>
@@ -11553,7 +11464,6 @@
       <w:r>
         <w:t xml:space="preserve">Po nastavení webové stránky můžeme poprvé ověřit její funkčnost. Při otevření webové stránky se ukáže formulář s přihlášením. Základní údaje pro přístup je </w:t>
       </w:r>
-      <w:proofErr w:type="spellStart"/>
       <w:r>
         <w:rPr>
           <w:b/>
@@ -11561,11 +11471,9 @@
         </w:rPr>
         <w:t>admin</w:t>
       </w:r>
-      <w:proofErr w:type="spellEnd"/>
       <w:r>
         <w:t xml:space="preserve"> s heslem </w:t>
       </w:r>
-      <w:proofErr w:type="spellStart"/>
       <w:r>
         <w:rPr>
           <w:b/>
@@ -11573,7 +11481,6 @@
         </w:rPr>
         <w:t>admin</w:t>
       </w:r>
-      <w:proofErr w:type="spellEnd"/>
       <w:r>
         <w:t xml:space="preserve">. </w:t>
       </w:r>
@@ -11653,23 +11560,7 @@
         <w:pStyle w:val="Pokraovn"/>
       </w:pPr>
       <w:r>
-        <w:t xml:space="preserve">Po přihlášení pomocí těchto údajů se dostáváme na </w:t>
-      </w:r>
-      <w:proofErr w:type="spellStart"/>
-      <w:r>
-        <w:t>admin</w:t>
-      </w:r>
-      <w:proofErr w:type="spellEnd"/>
-      <w:r>
-        <w:t xml:space="preserve"> panel. V </w:t>
-      </w:r>
-      <w:proofErr w:type="spellStart"/>
-      <w:r>
-        <w:t>admin</w:t>
-      </w:r>
-      <w:proofErr w:type="spellEnd"/>
-      <w:r>
-        <w:t xml:space="preserve"> panelu můžeme vytvořit další uživatele. Uživatele vytvářejte na tomto formuláři z důvodu </w:t>
+        <w:t xml:space="preserve">Po přihlášení pomocí těchto údajů se dostáváme na admin panel. V admin panelu můžeme vytvořit další uživatele. Uživatele vytvářejte na tomto formuláři z důvodu </w:t>
       </w:r>
       <w:proofErr w:type="spellStart"/>
       <w:r>
@@ -11688,15 +11579,7 @@
       </w:r>
       <w:proofErr w:type="spellEnd"/>
       <w:r>
-        <w:t xml:space="preserve">. V databázi můžeme přidat roli </w:t>
-      </w:r>
-      <w:proofErr w:type="spellStart"/>
-      <w:r>
-        <w:t>admina</w:t>
-      </w:r>
-      <w:proofErr w:type="spellEnd"/>
-      <w:r>
-        <w:t xml:space="preserve"> pro uživatele a také zde můžeme odstranit uživatele.</w:t>
+        <w:t>. V databázi můžeme přidat roli admina pro uživatele a také zde můžeme odstranit uživatele.</w:t>
       </w:r>
     </w:p>
     <w:p>
@@ -11761,15 +11644,7 @@
         </w:r>
       </w:fldSimple>
       <w:r>
-        <w:t xml:space="preserve">: Ukázka </w:t>
-      </w:r>
-      <w:proofErr w:type="spellStart"/>
-      <w:r>
-        <w:t>admin</w:t>
-      </w:r>
-      <w:proofErr w:type="spellEnd"/>
-      <w:r>
-        <w:t xml:space="preserve"> panelu</w:t>
+        <w:t>: Ukázka admin panelu</w:t>
       </w:r>
       <w:bookmarkEnd w:id="75"/>
     </w:p>
@@ -11866,15 +11741,7 @@
         <w:pStyle w:val="Pokraovn"/>
       </w:pPr>
       <w:r>
-        <w:t xml:space="preserve">Po přihlášení pomocí uživatele bez administrátorského přístupu se dostáváme na SFTP klienta, kde můžeme nahrávat položky pomocí </w:t>
-      </w:r>
-      <w:proofErr w:type="spellStart"/>
-      <w:r>
-        <w:t>drag</w:t>
-      </w:r>
-      <w:proofErr w:type="spellEnd"/>
-      <w:r>
-        <w:t>-and-drop menu, stahovat položky, procházet adresáře a mazat položky i adresáře.</w:t>
+        <w:t>Po přihlášení pomocí uživatele bez administrátorského přístupu se dostáváme na SFTP klienta, kde můžeme nahrávat položky pomocí drag-and-drop menu, stahovat položky, procházet adresáře a mazat položky i adresáře.</w:t>
       </w:r>
     </w:p>
     <w:p>
@@ -11892,15 +11759,7 @@
         <w:pStyle w:val="Pokraovn"/>
       </w:pPr>
       <w:r>
-        <w:t xml:space="preserve">Pro funkcionalitu webové stránky jsem sestavil RAID ze 3 USB </w:t>
-      </w:r>
-      <w:proofErr w:type="spellStart"/>
-      <w:r>
-        <w:t>flashdisků</w:t>
-      </w:r>
-      <w:proofErr w:type="spellEnd"/>
-      <w:r>
-        <w:t>. Disky by měli být stejné kapacity, ale pokud jsou různé kapacity, je možné na nich udělat oddíly a přizpůsobit velikost nejmenšímu disku. Při tomto použití se ale ztrácí kapacita větších disků. Prakticky si ukážeme rychlosti RAID 0, 1 a 5. RAID úrovně 0 by měl podle teorie být nejrychlejší, úrovně 5 trochu pomalejší, ale rychlejší než úrovně 1, který je nejpomalejší.</w:t>
+        <w:t>Pro funkcionalitu webové stránky jsem sestavil RAID ze 3 USB flashdisků. Disky by měli být stejné kapacity, ale pokud jsou různé kapacity, je možné na nich udělat oddíly a přizpůsobit velikost nejmenšímu disku. Při tomto použití se ale ztrácí kapacita větších disků. Prakticky si ukážeme rychlosti RAID 0, 1 a 5. RAID úrovně 0 by měl podle teorie být nejrychlejší, úrovně 5 trochu pomalejší, ale rychlejší než úrovně 1, který je nejpomalejší.</w:t>
       </w:r>
     </w:p>
     <w:p>
@@ -12121,31 +11980,7 @@
         <w:t xml:space="preserve"> </w:t>
       </w:r>
       <w:r>
-        <w:t xml:space="preserve">Z tabulky můžeme vidět, že nám praxe ověřila teorii. Rychlostně je nejlepší RAID 0, následuje ho RAID 5 a na posledním místě je RAID 1. RAID 1 by měl být podobně rychlý jako </w:t>
-      </w:r>
-      <w:proofErr w:type="spellStart"/>
-      <w:r>
-        <w:t>flashdisk</w:t>
-      </w:r>
-      <w:proofErr w:type="spellEnd"/>
-      <w:r>
-        <w:t xml:space="preserve"> samotný, protože na zbylé dva </w:t>
-      </w:r>
-      <w:proofErr w:type="spellStart"/>
-      <w:r>
-        <w:t>flashdisky</w:t>
-      </w:r>
-      <w:proofErr w:type="spellEnd"/>
-      <w:r>
-        <w:t xml:space="preserve"> se data pouze kopírují. RAID 5 by měl být rychlost zhruba dvojnásobnou oproti RAID 1, protože využívá rychlost jednoho disku pro parity a rychlost dvou disků pro data. A RAID 0 je nejrychlejší, protože pouze rozděluje data mezi 3 </w:t>
-      </w:r>
-      <w:proofErr w:type="spellStart"/>
-      <w:r>
-        <w:t>flashdisky</w:t>
-      </w:r>
-      <w:proofErr w:type="spellEnd"/>
-      <w:r>
-        <w:t>, čím se rychlost teoreticky až ztrojnásobí.</w:t>
+        <w:t>Z tabulky můžeme vidět, že nám praxe ověřila teorii. Rychlostně je nejlepší RAID 0, následuje ho RAID 5 a na posledním místě je RAID 1. RAID 1 by měl být podobně rychlý jako flashdisk samotný, protože na zbylé dva flashdisky se data pouze kopírují. RAID 5 by měl být rychlost zhruba dvojnásobnou oproti RAID 1, protože využívá rychlost jednoho disku pro parity a rychlost dvou disků pro data. A RAID 0 je nejrychlejší, protože pouze rozděluje data mezi 3 flashdisky, čím se rychlost teoreticky až ztrojnásobí.</w:t>
       </w:r>
     </w:p>
     <w:p>
@@ -12155,15 +11990,7 @@
     </w:p>
     <w:p>
       <w:r>
-        <w:t xml:space="preserve">Samozřejmě každá úroveň RAID má vlastní výhody a nevýhody, které jsou pokryty v teoretické části. Pro každodenní používání jsem pro svoji aplikaci zvolil RAID 5, jelikož se jedná o zlatý střed mezi redundancí a rychlostí. Moje zapojení obsahuje tři </w:t>
-      </w:r>
-      <w:proofErr w:type="spellStart"/>
-      <w:r>
-        <w:t>flashdisky</w:t>
-      </w:r>
-      <w:proofErr w:type="spellEnd"/>
-      <w:r>
-        <w:t>, takže při selhání jednoho disku nebudou data ztracena.</w:t>
+        <w:t>Samozřejmě každá úroveň RAID má vlastní výhody a nevýhody, které jsou pokryty v teoretické části. Pro každodenní používání jsem pro svoji aplikaci zvolil RAID 5, jelikož se jedná o zlatý střed mezi redundancí a rychlostí. Moje zapojení obsahuje tři flashdisky, takže při selhání jednoho disku nebudou data ztracena.</w:t>
       </w:r>
     </w:p>
     <w:p>
@@ -12242,15 +12069,7 @@
       </w:r>
       <w:proofErr w:type="spellEnd"/>
       <w:r>
-        <w:t xml:space="preserve">, který se stará o vzhled a </w:t>
-      </w:r>
-      <w:proofErr w:type="spellStart"/>
-      <w:r>
-        <w:t>responzivitu</w:t>
-      </w:r>
-      <w:proofErr w:type="spellEnd"/>
-      <w:r>
-        <w:t xml:space="preserve"> na všech podstránkách </w:t>
+        <w:t xml:space="preserve">, který se stará o vzhled a responzivitu na všech podstránkách </w:t>
       </w:r>
       <w:r>
         <w:t xml:space="preserve">webu. I přes širokou podporu </w:t>
@@ -12269,6 +12088,9 @@
         <w:pStyle w:val="Titulek"/>
       </w:pPr>
       <w:r>
+        <w:rPr>
+          <w:noProof/>
+        </w:rPr>
         <w:drawing>
           <wp:inline distT="0" distB="0" distL="0" distR="0" wp14:anchorId="7DFCC2F6" wp14:editId="64D0401D">
             <wp:extent cx="2705478" cy="1848108"/>
@@ -12351,6 +12173,9 @@
         <w:pStyle w:val="Titulek"/>
       </w:pPr>
       <w:r>
+        <w:rPr>
+          <w:noProof/>
+        </w:rPr>
         <w:drawing>
           <wp:inline distT="0" distB="0" distL="0" distR="0" wp14:anchorId="0E96E9A8" wp14:editId="4E8E9C6F">
             <wp:extent cx="4906060" cy="2848373"/>
@@ -12431,15 +12256,7 @@
         <w:t xml:space="preserve"> hlavní část vprostřed stránky.</w:t>
       </w:r>
       <w:r>
-        <w:t xml:space="preserve"> Při potřebě zápatí je stránka na tuto aplikaci nachystána, stačí pouze dopsat </w:t>
-      </w:r>
-      <w:proofErr w:type="spellStart"/>
-      <w:r>
-        <w:t>tag</w:t>
-      </w:r>
-      <w:proofErr w:type="spellEnd"/>
-      <w:r>
-        <w:t>.</w:t>
+        <w:t xml:space="preserve"> Při potřebě zápatí je stránka na tuto aplikaci nachystána, stačí pouze dopsat tag.</w:t>
       </w:r>
     </w:p>
     <w:p>
@@ -12447,14 +12264,9 @@
         <w:pStyle w:val="Nadpis3"/>
       </w:pPr>
       <w:bookmarkStart w:id="83" w:name="_Toc192675321"/>
-      <w:proofErr w:type="spellStart"/>
       <w:r>
         <w:lastRenderedPageBreak/>
-        <w:t>Admin</w:t>
-      </w:r>
-      <w:proofErr w:type="spellEnd"/>
-      <w:r>
-        <w:t xml:space="preserve"> panel</w:t>
+        <w:t>Admin panel</w:t>
       </w:r>
       <w:bookmarkEnd w:id="83"/>
     </w:p>
@@ -12462,13 +12274,8 @@
       <w:pPr>
         <w:pStyle w:val="Pokraovn"/>
       </w:pPr>
-      <w:proofErr w:type="spellStart"/>
-      <w:r>
-        <w:t>Admin</w:t>
-      </w:r>
-      <w:proofErr w:type="spellEnd"/>
-      <w:r>
-        <w:t xml:space="preserve"> panel podporuje přidávání uživatelů do databáze. V původním návrhu měly být změny databáze vytvářeny v </w:t>
+      <w:r>
+        <w:t>Admin panel podporuje přidávání uživatelů do databáze. V původním návrhu měly být změny databáze vytvářeny v </w:t>
       </w:r>
       <w:proofErr w:type="spellStart"/>
       <w:r>
@@ -12492,15 +12299,7 @@
       </w:r>
       <w:proofErr w:type="spellEnd"/>
       <w:r>
-        <w:t xml:space="preserve"> funkce. Pro přidávání uživatelů používáme výhradně </w:t>
-      </w:r>
-      <w:proofErr w:type="spellStart"/>
-      <w:r>
-        <w:t>admin</w:t>
-      </w:r>
-      <w:proofErr w:type="spellEnd"/>
-      <w:r>
-        <w:t xml:space="preserve"> panel, jelikož při přihlašování se kontrolují </w:t>
+        <w:t xml:space="preserve"> funkce. Pro přidávání uživatelů používáme výhradně admin panel, jelikož při přihlašování se kontrolují </w:t>
       </w:r>
       <w:proofErr w:type="spellStart"/>
       <w:r>
@@ -12551,6 +12350,9 @@
         <w:pStyle w:val="Titulek"/>
       </w:pPr>
       <w:r>
+        <w:rPr>
+          <w:noProof/>
+        </w:rPr>
         <w:drawing>
           <wp:inline distT="0" distB="0" distL="0" distR="0" wp14:anchorId="4232EBCB" wp14:editId="368CA303">
             <wp:extent cx="3562847" cy="2048161"/>
@@ -12617,59 +12419,184 @@
     </w:p>
     <w:p>
       <w:r>
-        <w:t>Dále při přidávání záznamů se uživateli vypíše zda byla akce úspěšná či nikoliv.</w:t>
-      </w:r>
-      <w:bookmarkStart w:id="85" w:name="_GoBack"/>
-      <w:bookmarkEnd w:id="85"/>
+        <w:t xml:space="preserve">Dále při přidávání záznamů se uživateli </w:t>
+      </w:r>
+      <w:proofErr w:type="gramStart"/>
+      <w:r>
+        <w:t>vypíše</w:t>
+      </w:r>
+      <w:proofErr w:type="gramEnd"/>
+      <w:r>
+        <w:t xml:space="preserve"> zda byla akce úspěšná či nikoliv.</w:t>
+      </w:r>
+    </w:p>
+    <w:p>
+      <w:pPr>
+        <w:pStyle w:val="Nadpis3"/>
+      </w:pPr>
+      <w:r>
+        <w:t>SFTP klient</w:t>
+      </w:r>
+    </w:p>
+    <w:p>
+      <w:pPr>
+        <w:pStyle w:val="Pokraovn"/>
+      </w:pPr>
+      <w:r>
+        <w:t>SFTP klient se nachází v </w:t>
+      </w:r>
+      <w:proofErr w:type="spellStart"/>
+      <w:r>
+        <w:rPr>
+          <w:b/>
+          <w:bCs/>
+        </w:rPr>
+        <w:t>content</w:t>
+      </w:r>
+      <w:proofErr w:type="spellEnd"/>
+      <w:r>
+        <w:rPr>
+          <w:b/>
+          <w:bCs/>
+        </w:rPr>
+        <w:t>/</w:t>
+      </w:r>
+      <w:proofErr w:type="spellStart"/>
+      <w:r>
+        <w:rPr>
+          <w:b/>
+          <w:bCs/>
+        </w:rPr>
+        <w:t>ftp</w:t>
+      </w:r>
+      <w:proofErr w:type="spellEnd"/>
+      <w:r>
+        <w:rPr>
+          <w:b/>
+          <w:bCs/>
+        </w:rPr>
+        <w:t>/</w:t>
+      </w:r>
+      <w:proofErr w:type="spellStart"/>
+      <w:r>
+        <w:rPr>
+          <w:b/>
+          <w:bCs/>
+        </w:rPr>
+        <w:t>index.php</w:t>
+      </w:r>
+      <w:proofErr w:type="spellEnd"/>
+      <w:r>
+        <w:t xml:space="preserve">. To je hlavní stránka, kterou vidí uživatel po přihlášení. Dále klient využívá podpůrné </w:t>
+      </w:r>
+      <w:proofErr w:type="spellStart"/>
+      <w:r>
+        <w:t>php</w:t>
+      </w:r>
+      <w:proofErr w:type="spellEnd"/>
+      <w:r>
+        <w:t xml:space="preserve"> stránky, které se starají o funkčnost. Ve složce se nachází například i </w:t>
+      </w:r>
+      <w:proofErr w:type="spellStart"/>
+      <w:r>
+        <w:rPr>
+          <w:b/>
+          <w:bCs/>
+        </w:rPr>
+        <w:t>config.php</w:t>
+      </w:r>
+      <w:proofErr w:type="spellEnd"/>
+      <w:r>
+        <w:t xml:space="preserve">, který jsme nastavovali pár kroků nazpět. V tomto souboru se nastavují přihlašovací údaje a IP serveru, aby mohla být navázána SSH komunikace. Dále obsahuje další </w:t>
+      </w:r>
+      <w:r>
+        <w:t xml:space="preserve">důležité kódy, jako je </w:t>
+      </w:r>
+      <w:proofErr w:type="spellStart"/>
+      <w:r>
+        <w:rPr>
+          <w:b/>
+          <w:bCs/>
+        </w:rPr>
+        <w:t>delete.php</w:t>
+      </w:r>
+      <w:proofErr w:type="spellEnd"/>
+      <w:r>
+        <w:t xml:space="preserve"> pro mazání souborů a složek, </w:t>
+      </w:r>
+      <w:proofErr w:type="spellStart"/>
+      <w:r>
+        <w:rPr>
+          <w:b/>
+          <w:bCs/>
+        </w:rPr>
+        <w:t>download.php</w:t>
+      </w:r>
+      <w:proofErr w:type="spellEnd"/>
+      <w:r>
+        <w:t xml:space="preserve"> pro stahování souborů a </w:t>
+      </w:r>
+      <w:proofErr w:type="spellStart"/>
+      <w:r>
+        <w:rPr>
+          <w:b/>
+          <w:bCs/>
+        </w:rPr>
+        <w:t>upload.php</w:t>
+      </w:r>
+      <w:proofErr w:type="spellEnd"/>
+      <w:r>
+        <w:t xml:space="preserve"> pro nahrávání souborů a složek. </w:t>
+      </w:r>
     </w:p>
     <w:p/>
     <w:p>
       <w:pPr>
         <w:pStyle w:val="uvodzaver"/>
       </w:pPr>
-      <w:bookmarkStart w:id="86" w:name="_Toc144753409"/>
-      <w:bookmarkStart w:id="87" w:name="_Toc144746940"/>
-      <w:bookmarkStart w:id="88" w:name="_Toc515880902"/>
-      <w:bookmarkStart w:id="89" w:name="_Toc192675322"/>
+      <w:bookmarkStart w:id="85" w:name="_Toc144753409"/>
+      <w:bookmarkStart w:id="86" w:name="_Toc144746940"/>
+      <w:bookmarkStart w:id="87" w:name="_Toc515880902"/>
+      <w:bookmarkStart w:id="88" w:name="_Toc192675322"/>
       <w:r>
         <w:lastRenderedPageBreak/>
         <w:t>Z</w:t>
       </w:r>
+      <w:bookmarkEnd w:id="85"/>
       <w:bookmarkEnd w:id="86"/>
       <w:bookmarkEnd w:id="87"/>
+      <w:r>
+        <w:t>ávěr</w:t>
+      </w:r>
       <w:bookmarkEnd w:id="88"/>
-      <w:r>
-        <w:t>ávěr</w:t>
-      </w:r>
-      <w:bookmarkEnd w:id="89"/>
     </w:p>
     <w:p/>
     <w:p>
       <w:pPr>
         <w:pStyle w:val="uvodzaver"/>
       </w:pPr>
-      <w:bookmarkStart w:id="90" w:name="_Toc144753410"/>
-      <w:bookmarkStart w:id="91" w:name="_Toc144746941"/>
-      <w:bookmarkStart w:id="92" w:name="_Toc515880903"/>
-      <w:bookmarkStart w:id="93" w:name="_Toc192675323"/>
+      <w:bookmarkStart w:id="89" w:name="_Toc144753410"/>
+      <w:bookmarkStart w:id="90" w:name="_Toc144746941"/>
+      <w:bookmarkStart w:id="91" w:name="_Toc515880903"/>
+      <w:bookmarkStart w:id="92" w:name="_Toc192675323"/>
       <w:r>
         <w:lastRenderedPageBreak/>
         <w:t>S</w:t>
       </w:r>
+      <w:bookmarkEnd w:id="89"/>
       <w:bookmarkEnd w:id="90"/>
       <w:bookmarkEnd w:id="91"/>
+      <w:r>
+        <w:t>eznam použitých zdrojů</w:t>
+      </w:r>
       <w:bookmarkEnd w:id="92"/>
-      <w:r>
-        <w:t>eznam použitých zdrojů</w:t>
-      </w:r>
-      <w:bookmarkEnd w:id="93"/>
     </w:p>
     <w:p>
       <w:pPr>
         <w:pStyle w:val="Seznampouitliteratury"/>
       </w:pPr>
-      <w:bookmarkStart w:id="94" w:name="_Ref182339114"/>
-      <w:bookmarkStart w:id="95" w:name="_Ref182252182"/>
+      <w:bookmarkStart w:id="93" w:name="_Ref182339114"/>
+      <w:bookmarkStart w:id="94" w:name="_Ref182252182"/>
       <w:r>
         <w:t>GEEKSFORGEEKS. RAID (</w:t>
       </w:r>
@@ -12758,13 +12685,13 @@
       <w:r>
         <w:t>. [cit. 2024-11-12].</w:t>
       </w:r>
-      <w:bookmarkEnd w:id="94"/>
+      <w:bookmarkEnd w:id="93"/>
     </w:p>
     <w:p>
       <w:pPr>
         <w:pStyle w:val="Seznampouitliteratury"/>
       </w:pPr>
-      <w:bookmarkStart w:id="96" w:name="_Ref187595267"/>
+      <w:bookmarkStart w:id="95" w:name="_Ref187595267"/>
       <w:r>
         <w:t xml:space="preserve">WESTERN DIGITAL. RAID </w:t>
       </w:r>
@@ -12822,15 +12749,7 @@
       </w:r>
       <w:proofErr w:type="spellEnd"/>
       <w:r>
-        <w:t xml:space="preserve">, NAS, </w:t>
-      </w:r>
-      <w:proofErr w:type="spellStart"/>
-      <w:r>
-        <w:t>Gaming</w:t>
-      </w:r>
-      <w:proofErr w:type="spellEnd"/>
-      <w:r>
-        <w:t xml:space="preserve">, Data </w:t>
+        <w:t xml:space="preserve">, NAS, Gaming, Data </w:t>
       </w:r>
       <w:proofErr w:type="spellStart"/>
       <w:r>
@@ -12861,14 +12780,14 @@
       <w:r>
         <w:t>. [cit. 2024-11-11].</w:t>
       </w:r>
+      <w:bookmarkEnd w:id="94"/>
       <w:bookmarkEnd w:id="95"/>
-      <w:bookmarkEnd w:id="96"/>
     </w:p>
     <w:p>
       <w:pPr>
         <w:pStyle w:val="Seznampouitliteratury"/>
       </w:pPr>
-      <w:bookmarkStart w:id="97" w:name="_Ref182413836"/>
+      <w:bookmarkStart w:id="96" w:name="_Ref182413836"/>
       <w:r>
         <w:t xml:space="preserve">MASTERDC. RAID disková pole: jaké jsou základní typy a v čem se liší? Online. </w:t>
       </w:r>
@@ -12893,13 +12812,13 @@
       <w:r>
         <w:t>. [cit. 2024-11-13].</w:t>
       </w:r>
-      <w:bookmarkEnd w:id="97"/>
+      <w:bookmarkEnd w:id="96"/>
     </w:p>
     <w:p>
       <w:pPr>
         <w:pStyle w:val="Seznampouitliteratury"/>
       </w:pPr>
-      <w:bookmarkStart w:id="98" w:name="_Ref188121200"/>
+      <w:bookmarkStart w:id="97" w:name="_Ref188121200"/>
       <w:r>
         <w:t>NORDVPN. </w:t>
       </w:r>
@@ -12966,13 +12885,13 @@
       <w:r>
         <w:t>. [cit. 2025-01-18].</w:t>
       </w:r>
-      <w:bookmarkEnd w:id="98"/>
+      <w:bookmarkEnd w:id="97"/>
     </w:p>
     <w:p>
       <w:pPr>
         <w:pStyle w:val="Seznampouitliteratury"/>
       </w:pPr>
-      <w:bookmarkStart w:id="99" w:name="_Ref188198809"/>
+      <w:bookmarkStart w:id="98" w:name="_Ref188198809"/>
       <w:r>
         <w:t>INTEGRATE. </w:t>
       </w:r>
@@ -13078,13 +12997,13 @@
       <w:r>
         <w:t>. [cit. 2025-01-19].</w:t>
       </w:r>
-      <w:bookmarkEnd w:id="99"/>
+      <w:bookmarkEnd w:id="98"/>
     </w:p>
     <w:p>
       <w:pPr>
         <w:pStyle w:val="Seznampouitliteratury"/>
       </w:pPr>
-      <w:bookmarkStart w:id="100" w:name="_Ref188992016"/>
+      <w:bookmarkStart w:id="99" w:name="_Ref188992016"/>
       <w:r>
         <w:t>ORACLE. </w:t>
       </w:r>
@@ -13134,7 +13053,7 @@
           <w:i/>
           <w:iCs/>
         </w:rPr>
-        <w:t xml:space="preserve"> </w:t>
+        <w:t xml:space="preserve"> It </w:t>
       </w:r>
       <w:proofErr w:type="spellStart"/>
       <w:r>
@@ -13142,7 +13061,23 @@
           <w:i/>
           <w:iCs/>
         </w:rPr>
-        <w:t>It</w:t>
+        <w:t>Is</w:t>
+      </w:r>
+      <w:proofErr w:type="spellEnd"/>
+      <w:r>
+        <w:rPr>
+          <w:i/>
+          <w:iCs/>
+        </w:rPr>
+        <w:t xml:space="preserve"> and </w:t>
+      </w:r>
+      <w:proofErr w:type="spellStart"/>
+      <w:r>
+        <w:rPr>
+          <w:i/>
+          <w:iCs/>
+        </w:rPr>
+        <w:t>How</w:t>
       </w:r>
       <w:proofErr w:type="spellEnd"/>
       <w:r>
@@ -13158,23 +13093,7 @@
           <w:i/>
           <w:iCs/>
         </w:rPr>
-        <w:t>Is</w:t>
-      </w:r>
-      <w:proofErr w:type="spellEnd"/>
-      <w:r>
-        <w:rPr>
-          <w:i/>
-          <w:iCs/>
-        </w:rPr>
-        <w:t xml:space="preserve"> and </w:t>
-      </w:r>
-      <w:proofErr w:type="spellStart"/>
-      <w:r>
-        <w:rPr>
-          <w:i/>
-          <w:iCs/>
-        </w:rPr>
-        <w:t>How</w:t>
+        <w:t>It’s</w:t>
       </w:r>
       <w:proofErr w:type="spellEnd"/>
       <w:r>
@@ -13190,43 +13109,11 @@
           <w:i/>
           <w:iCs/>
         </w:rPr>
-        <w:t>It’s</w:t>
-      </w:r>
-      <w:proofErr w:type="spellEnd"/>
-      <w:r>
-        <w:rPr>
-          <w:i/>
-          <w:iCs/>
-        </w:rPr>
-        <w:t xml:space="preserve"> </w:t>
-      </w:r>
-      <w:proofErr w:type="spellStart"/>
-      <w:r>
-        <w:rPr>
-          <w:i/>
-          <w:iCs/>
-        </w:rPr>
         <w:t>Used</w:t>
       </w:r>
       <w:proofErr w:type="spellEnd"/>
       <w:r>
-        <w:t xml:space="preserve">. Online. ORACLE. </w:t>
-      </w:r>
-      <w:proofErr w:type="spellStart"/>
-      <w:r>
-        <w:t>Oracle</w:t>
-      </w:r>
-      <w:proofErr w:type="spellEnd"/>
-      <w:r>
-        <w:t xml:space="preserve"> </w:t>
-      </w:r>
-      <w:proofErr w:type="spellStart"/>
-      <w:r>
-        <w:t>Cloud</w:t>
-      </w:r>
-      <w:proofErr w:type="spellEnd"/>
-      <w:r>
-        <w:t xml:space="preserve"> </w:t>
+        <w:t xml:space="preserve">. Online. ORACLE. Oracle Cloud </w:t>
       </w:r>
       <w:proofErr w:type="spellStart"/>
       <w:r>
@@ -13247,7 +13134,7 @@
       <w:r>
         <w:t>. [cit. 2025-01-28].</w:t>
       </w:r>
-      <w:bookmarkEnd w:id="100"/>
+      <w:bookmarkEnd w:id="99"/>
     </w:p>
     <w:p>
       <w:pPr>
@@ -13351,7 +13238,7 @@
       <w:pPr>
         <w:pStyle w:val="Seznampouitliteratury"/>
       </w:pPr>
-      <w:bookmarkStart w:id="101" w:name="_Ref189736398"/>
+      <w:bookmarkStart w:id="100" w:name="_Ref189736398"/>
       <w:r>
         <w:t>TECHTARGET. </w:t>
       </w:r>
@@ -13373,7 +13260,13 @@
       </w:r>
       <w:proofErr w:type="spellEnd"/>
       <w:r>
-        <w:t>. 2022. Dostupné z: </w:t>
+        <w:t>. 20</w:t>
+      </w:r>
+      <w:r>
+        <w:t>00</w:t>
+      </w:r>
+      <w:r>
+        <w:t>. Dostupné z: </w:t>
       </w:r>
       <w:hyperlink r:id="rId39" w:history="1">
         <w:r>
@@ -13387,7 +13280,7 @@
         <w:t xml:space="preserve">. [cit. 2025-02-06]. </w:t>
       </w:r>
     </w:p>
-    <w:bookmarkEnd w:id="101"/>
+    <w:bookmarkEnd w:id="100"/>
     <w:p>
       <w:pPr>
         <w:pStyle w:val="Seznampouitliteratury"/>
@@ -13510,23 +13403,233 @@
     </w:p>
     <w:p>
       <w:pPr>
+        <w:pStyle w:val="Seznampouitliteratury"/>
+      </w:pPr>
+      <w:bookmarkStart w:id="101" w:name="_Ref192698251"/>
+      <w:r>
+        <w:t>TECHTARGET. </w:t>
+      </w:r>
+      <w:proofErr w:type="spellStart"/>
+      <w:r>
+        <w:rPr>
+          <w:i/>
+          <w:iCs/>
+        </w:rPr>
+        <w:t>Flash</w:t>
+      </w:r>
+      <w:proofErr w:type="spellEnd"/>
+      <w:r>
+        <w:rPr>
+          <w:i/>
+          <w:iCs/>
+        </w:rPr>
+        <w:t xml:space="preserve"> </w:t>
+      </w:r>
+      <w:proofErr w:type="spellStart"/>
+      <w:r>
+        <w:rPr>
+          <w:i/>
+          <w:iCs/>
+        </w:rPr>
+        <w:t>memory</w:t>
+      </w:r>
+      <w:proofErr w:type="spellEnd"/>
+      <w:r>
+        <w:t xml:space="preserve">. Online. TECHTARGET. </w:t>
+      </w:r>
+      <w:proofErr w:type="spellStart"/>
+      <w:r>
+        <w:t>TechTarget</w:t>
+      </w:r>
+      <w:proofErr w:type="spellEnd"/>
+      <w:r>
+        <w:t>. 2000. Dostupné z: </w:t>
+      </w:r>
+      <w:hyperlink r:id="rId41" w:history="1">
+        <w:r>
+          <w:rPr>
+            <w:rStyle w:val="Hypertextovodkaz"/>
+          </w:rPr>
+          <w:t>https://www.techtarget.com/searchstorage/definition/flash-memory</w:t>
+        </w:r>
+      </w:hyperlink>
+      <w:r>
+        <w:t>. [cit. 2025-03-12].</w:t>
+      </w:r>
+      <w:bookmarkEnd w:id="101"/>
+    </w:p>
+    <w:p>
+      <w:pPr>
+        <w:pStyle w:val="Seznampouitliteratury"/>
+      </w:pPr>
+      <w:bookmarkStart w:id="102" w:name="_Ref192698511"/>
+      <w:r>
+        <w:t>THRU. </w:t>
+      </w:r>
+      <w:proofErr w:type="spellStart"/>
+      <w:r>
+        <w:rPr>
+          <w:i/>
+          <w:iCs/>
+        </w:rPr>
+        <w:t>What</w:t>
+      </w:r>
+      <w:proofErr w:type="spellEnd"/>
+      <w:r>
+        <w:rPr>
+          <w:i/>
+          <w:iCs/>
+        </w:rPr>
+        <w:t xml:space="preserve"> </w:t>
+      </w:r>
+      <w:proofErr w:type="spellStart"/>
+      <w:r>
+        <w:rPr>
+          <w:i/>
+          <w:iCs/>
+        </w:rPr>
+        <w:t>Is</w:t>
+      </w:r>
+      <w:proofErr w:type="spellEnd"/>
+      <w:r>
+        <w:rPr>
+          <w:i/>
+          <w:iCs/>
+        </w:rPr>
+        <w:t xml:space="preserve"> </w:t>
+      </w:r>
+      <w:proofErr w:type="spellStart"/>
+      <w:r>
+        <w:rPr>
+          <w:i/>
+          <w:iCs/>
+        </w:rPr>
+        <w:t>Secure</w:t>
+      </w:r>
+      <w:proofErr w:type="spellEnd"/>
+      <w:r>
+        <w:rPr>
+          <w:i/>
+          <w:iCs/>
+        </w:rPr>
+        <w:t xml:space="preserve"> </w:t>
+      </w:r>
+      <w:proofErr w:type="spellStart"/>
+      <w:r>
+        <w:rPr>
+          <w:i/>
+          <w:iCs/>
+        </w:rPr>
+        <w:t>File</w:t>
+      </w:r>
+      <w:proofErr w:type="spellEnd"/>
+      <w:r>
+        <w:rPr>
+          <w:i/>
+          <w:iCs/>
+        </w:rPr>
+        <w:t xml:space="preserve"> Transfer </w:t>
+      </w:r>
+      <w:proofErr w:type="spellStart"/>
+      <w:r>
+        <w:rPr>
+          <w:i/>
+          <w:iCs/>
+        </w:rPr>
+        <w:t>Protocol</w:t>
+      </w:r>
+      <w:proofErr w:type="spellEnd"/>
+      <w:r>
+        <w:rPr>
+          <w:i/>
+          <w:iCs/>
+        </w:rPr>
+        <w:t xml:space="preserve"> (SFTP)? </w:t>
+      </w:r>
+      <w:proofErr w:type="spellStart"/>
+      <w:r>
+        <w:rPr>
+          <w:i/>
+          <w:iCs/>
+        </w:rPr>
+        <w:t>The</w:t>
+      </w:r>
+      <w:proofErr w:type="spellEnd"/>
+      <w:r>
+        <w:rPr>
+          <w:i/>
+          <w:iCs/>
+        </w:rPr>
+        <w:t xml:space="preserve"> </w:t>
+      </w:r>
+      <w:proofErr w:type="spellStart"/>
+      <w:r>
+        <w:rPr>
+          <w:i/>
+          <w:iCs/>
+        </w:rPr>
+        <w:t>Complete</w:t>
+      </w:r>
+      <w:proofErr w:type="spellEnd"/>
+      <w:r>
+        <w:rPr>
+          <w:i/>
+          <w:iCs/>
+        </w:rPr>
+        <w:t xml:space="preserve"> SFTP </w:t>
+      </w:r>
+      <w:proofErr w:type="spellStart"/>
+      <w:r>
+        <w:rPr>
+          <w:i/>
+          <w:iCs/>
+        </w:rPr>
+        <w:t>Guide</w:t>
+      </w:r>
+      <w:proofErr w:type="spellEnd"/>
+      <w:r>
+        <w:t xml:space="preserve">. Online. THRU. </w:t>
+      </w:r>
+      <w:proofErr w:type="spellStart"/>
+      <w:r>
+        <w:t>Thru</w:t>
+      </w:r>
+      <w:proofErr w:type="spellEnd"/>
+      <w:r>
+        <w:t>. 2002. Dostupné z: </w:t>
+      </w:r>
+      <w:hyperlink r:id="rId42" w:history="1">
+        <w:r>
+          <w:rPr>
+            <w:rStyle w:val="Hypertextovodkaz"/>
+          </w:rPr>
+          <w:t>https://www.thruinc.com/what-is-sftp-secure-file-transfer-protocol/</w:t>
+        </w:r>
+      </w:hyperlink>
+      <w:r>
+        <w:t>. [cit. 2025-03-12].</w:t>
+      </w:r>
+      <w:bookmarkEnd w:id="102"/>
+    </w:p>
+    <w:p>
+      <w:pPr>
         <w:pStyle w:val="uvodzaver"/>
       </w:pPr>
-      <w:bookmarkStart w:id="102" w:name="_Toc144753411"/>
-      <w:bookmarkStart w:id="103" w:name="_Toc144746942"/>
-      <w:bookmarkStart w:id="104" w:name="_Toc515880904"/>
-      <w:bookmarkStart w:id="105" w:name="_Toc192675324"/>
+      <w:bookmarkStart w:id="103" w:name="_Toc144753411"/>
+      <w:bookmarkStart w:id="104" w:name="_Toc144746942"/>
+      <w:bookmarkStart w:id="105" w:name="_Toc515880904"/>
+      <w:bookmarkStart w:id="106" w:name="_Toc192675324"/>
       <w:r>
         <w:lastRenderedPageBreak/>
         <w:t>S</w:t>
       </w:r>
-      <w:bookmarkEnd w:id="102"/>
       <w:bookmarkEnd w:id="103"/>
       <w:bookmarkEnd w:id="104"/>
+      <w:bookmarkEnd w:id="105"/>
       <w:r>
         <w:t>eznam použitých symbolů a zkratek</w:t>
       </w:r>
-      <w:bookmarkEnd w:id="105"/>
+      <w:bookmarkEnd w:id="106"/>
     </w:p>
     <w:tbl>
       <w:tblPr>
@@ -13714,21 +13817,21 @@
       <w:pPr>
         <w:pStyle w:val="uvodzaver"/>
       </w:pPr>
-      <w:bookmarkStart w:id="106" w:name="_Toc144753412"/>
-      <w:bookmarkStart w:id="107" w:name="_Toc144746943"/>
-      <w:bookmarkStart w:id="108" w:name="_Toc515880905"/>
-      <w:bookmarkStart w:id="109" w:name="_Toc192675325"/>
+      <w:bookmarkStart w:id="107" w:name="_Toc144753412"/>
+      <w:bookmarkStart w:id="108" w:name="_Toc144746943"/>
+      <w:bookmarkStart w:id="109" w:name="_Toc515880905"/>
+      <w:bookmarkStart w:id="110" w:name="_Toc192675325"/>
       <w:r>
         <w:lastRenderedPageBreak/>
         <w:t>S</w:t>
       </w:r>
-      <w:bookmarkEnd w:id="106"/>
       <w:bookmarkEnd w:id="107"/>
       <w:bookmarkEnd w:id="108"/>
+      <w:bookmarkEnd w:id="109"/>
       <w:r>
         <w:t>eznam obrázků</w:t>
       </w:r>
-      <w:bookmarkEnd w:id="109"/>
+      <w:bookmarkEnd w:id="110"/>
     </w:p>
     <w:p>
       <w:pPr>
@@ -15135,12 +15238,12 @@
       <w:pPr>
         <w:pStyle w:val="uvodzaver"/>
       </w:pPr>
-      <w:bookmarkStart w:id="110" w:name="_Toc192675326"/>
+      <w:bookmarkStart w:id="111" w:name="_Toc192675326"/>
       <w:r>
         <w:lastRenderedPageBreak/>
         <w:t>Seznam tabulek</w:t>
       </w:r>
-      <w:bookmarkEnd w:id="110"/>
+      <w:bookmarkEnd w:id="111"/>
     </w:p>
     <w:p>
       <w:pPr>
@@ -15187,32 +15290,32 @@
       <w:pPr>
         <w:pStyle w:val="uvodzaver"/>
       </w:pPr>
-      <w:bookmarkStart w:id="111" w:name="_Toc144753414"/>
-      <w:bookmarkStart w:id="112" w:name="_Toc144746945"/>
-      <w:bookmarkStart w:id="113" w:name="_Toc515880907"/>
-      <w:bookmarkStart w:id="114" w:name="_Toc192675327"/>
+      <w:bookmarkStart w:id="112" w:name="_Toc144753414"/>
+      <w:bookmarkStart w:id="113" w:name="_Toc144746945"/>
+      <w:bookmarkStart w:id="114" w:name="_Toc515880907"/>
+      <w:bookmarkStart w:id="115" w:name="_Toc192675327"/>
       <w:r>
         <w:lastRenderedPageBreak/>
         <w:t>S</w:t>
       </w:r>
-      <w:bookmarkEnd w:id="111"/>
       <w:bookmarkEnd w:id="112"/>
       <w:bookmarkEnd w:id="113"/>
+      <w:bookmarkEnd w:id="114"/>
       <w:r>
         <w:t>eznam příloh</w:t>
       </w:r>
-      <w:bookmarkEnd w:id="114"/>
+      <w:bookmarkEnd w:id="115"/>
     </w:p>
     <w:p>
       <w:r>
         <w:t>Prázdná šablona maturitní práce</w:t>
       </w:r>
-      <w:bookmarkStart w:id="115" w:name="_Toc144746946"/>
+      <w:bookmarkStart w:id="116" w:name="_Toc144746946"/>
       <w:bookmarkEnd w:id="1"/>
-      <w:bookmarkEnd w:id="115"/>
+      <w:bookmarkEnd w:id="116"/>
     </w:p>
     <w:sectPr>
-      <w:footerReference w:type="default" r:id="rId41"/>
+      <w:footerReference w:type="default" r:id="rId43"/>
       <w:pgSz w:w="11906" w:h="16838"/>
       <w:pgMar w:top="1701" w:right="1418" w:bottom="1701" w:left="2268" w:header="709" w:footer="709" w:gutter="0"/>
       <w:cols w:space="708"/>
@@ -15223,7 +15326,7 @@
 </file>
 
 <file path=word/endnotes.xml><?xml version="1.0" encoding="utf-8"?>
-<w:endnotes xmlns:wpc="http://schemas.microsoft.com/office/word/2010/wordprocessingCanvas" xmlns:cx="http://schemas.microsoft.com/office/drawing/2014/chartex" xmlns:cx1="http://schemas.microsoft.com/office/drawing/2015/9/8/chartex" xmlns:cx2="http://schemas.microsoft.com/office/drawing/2015/10/21/chartex" xmlns:cx3="http://schemas.microsoft.com/office/drawing/2016/5/9/chartex" xmlns:cx4="http://schemas.microsoft.com/office/drawing/2016/5/10/chartex" xmlns:cx5="http://schemas.microsoft.com/office/drawing/2016/5/11/chartex" xmlns:cx6="http://schemas.microsoft.com/office/drawing/2016/5/12/chartex" xmlns:cx7="http://schemas.microsoft.com/office/drawing/2016/5/13/chartex" xmlns:cx8="http://schemas.microsoft.com/office/drawing/2016/5/14/chartex" xmlns:mc="http://schemas.openxmlformats.org/markup-compatibility/2006" xmlns:aink="http://schemas.microsoft.com/office/drawing/2016/ink" xmlns:am3d="http://schemas.microsoft.com/office/drawing/2017/model3d" xmlns:o="urn:schemas-microsoft-com:office:office" xmlns:r="http://schemas.openxmlformats.org/officeDocument/2006/relationships" xmlns:m="http://schemas.openxmlformats.org/officeDocument/2006/math" xmlns:v="urn:schemas-microsoft-com:vml" xmlns:wp14="http://schemas.microsoft.com/office/word/2010/wordprocessingDrawing" xmlns:wp="http://schemas.openxmlformats.org/drawingml/2006/wordprocessingDrawing" xmlns:w10="urn:schemas-microsoft-com:office:word" xmlns:w="http://schemas.openxmlformats.org/wordprocessingml/2006/main" xmlns:w14="http://schemas.microsoft.com/office/word/2010/wordml" xmlns:w15="http://schemas.microsoft.com/office/word/2012/wordml" xmlns:w16cid="http://schemas.microsoft.com/office/word/2016/wordml/cid" xmlns:w16se="http://schemas.microsoft.com/office/word/2015/wordml/symex" xmlns:wpg="http://schemas.microsoft.com/office/word/2010/wordprocessingGroup" xmlns:wpi="http://schemas.microsoft.com/office/word/2010/wordprocessingInk" xmlns:wne="http://schemas.microsoft.com/office/word/2006/wordml" xmlns:wps="http://schemas.microsoft.com/office/word/2010/wordprocessingShape" mc:Ignorable="w14 w15 w16se w16cid wp14">
+<w:endnotes xmlns:wpc="http://schemas.microsoft.com/office/word/2010/wordprocessingCanvas" xmlns:cx="http://schemas.microsoft.com/office/drawing/2014/chartex" xmlns:cx1="http://schemas.microsoft.com/office/drawing/2015/9/8/chartex" xmlns:cx2="http://schemas.microsoft.com/office/drawing/2015/10/21/chartex" xmlns:cx3="http://schemas.microsoft.com/office/drawing/2016/5/9/chartex" xmlns:cx4="http://schemas.microsoft.com/office/drawing/2016/5/10/chartex" xmlns:cx5="http://schemas.microsoft.com/office/drawing/2016/5/11/chartex" xmlns:cx6="http://schemas.microsoft.com/office/drawing/2016/5/12/chartex" xmlns:cx7="http://schemas.microsoft.com/office/drawing/2016/5/13/chartex" xmlns:cx8="http://schemas.microsoft.com/office/drawing/2016/5/14/chartex" xmlns:mc="http://schemas.openxmlformats.org/markup-compatibility/2006" xmlns:aink="http://schemas.microsoft.com/office/drawing/2016/ink" xmlns:am3d="http://schemas.microsoft.com/office/drawing/2017/model3d" xmlns:o="urn:schemas-microsoft-com:office:office" xmlns:oel="http://schemas.microsoft.com/office/2019/extlst" xmlns:r="http://schemas.openxmlformats.org/officeDocument/2006/relationships" xmlns:m="http://schemas.openxmlformats.org/officeDocument/2006/math" xmlns:v="urn:schemas-microsoft-com:vml" xmlns:wp14="http://schemas.microsoft.com/office/word/2010/wordprocessingDrawing" xmlns:wp="http://schemas.openxmlformats.org/drawingml/2006/wordprocessingDrawing" xmlns:w10="urn:schemas-microsoft-com:office:word" xmlns:w="http://schemas.openxmlformats.org/wordprocessingml/2006/main" xmlns:w14="http://schemas.microsoft.com/office/word/2010/wordml" xmlns:w15="http://schemas.microsoft.com/office/word/2012/wordml" xmlns:w16cex="http://schemas.microsoft.com/office/word/2018/wordml/cex" xmlns:w16cid="http://schemas.microsoft.com/office/word/2016/wordml/cid" xmlns:w16="http://schemas.microsoft.com/office/word/2018/wordml" xmlns:w16du="http://schemas.microsoft.com/office/word/2023/wordml/word16du" xmlns:w16sdtdh="http://schemas.microsoft.com/office/word/2020/wordml/sdtdatahash" xmlns:w16sdtfl="http://schemas.microsoft.com/office/word/2024/wordml/sdtformatlock" xmlns:w16se="http://schemas.microsoft.com/office/word/2015/wordml/symex" xmlns:wpg="http://schemas.microsoft.com/office/word/2010/wordprocessingGroup" xmlns:wpi="http://schemas.microsoft.com/office/word/2010/wordprocessingInk" xmlns:wne="http://schemas.microsoft.com/office/word/2006/wordml" xmlns:wps="http://schemas.microsoft.com/office/word/2010/wordprocessingShape" mc:Ignorable="w14 w15 w16se w16cid w16 w16cex w16sdtdh w16sdtfl w16du wp14">
   <w:endnote w:type="separator" w:id="-1">
     <w:p>
       <w:r>
@@ -15246,7 +15349,7 @@
 </file>
 
 <file path=word/footer1.xml><?xml version="1.0" encoding="utf-8"?>
-<w:ftr xmlns:wpc="http://schemas.microsoft.com/office/word/2010/wordprocessingCanvas" xmlns:cx="http://schemas.microsoft.com/office/drawing/2014/chartex" xmlns:cx1="http://schemas.microsoft.com/office/drawing/2015/9/8/chartex" xmlns:cx2="http://schemas.microsoft.com/office/drawing/2015/10/21/chartex" xmlns:cx3="http://schemas.microsoft.com/office/drawing/2016/5/9/chartex" xmlns:cx4="http://schemas.microsoft.com/office/drawing/2016/5/10/chartex" xmlns:cx5="http://schemas.microsoft.com/office/drawing/2016/5/11/chartex" xmlns:cx6="http://schemas.microsoft.com/office/drawing/2016/5/12/chartex" xmlns:cx7="http://schemas.microsoft.com/office/drawing/2016/5/13/chartex" xmlns:cx8="http://schemas.microsoft.com/office/drawing/2016/5/14/chartex" xmlns:mc="http://schemas.openxmlformats.org/markup-compatibility/2006" xmlns:aink="http://schemas.microsoft.com/office/drawing/2016/ink" xmlns:am3d="http://schemas.microsoft.com/office/drawing/2017/model3d" xmlns:o="urn:schemas-microsoft-com:office:office" xmlns:r="http://schemas.openxmlformats.org/officeDocument/2006/relationships" xmlns:m="http://schemas.openxmlformats.org/officeDocument/2006/math" xmlns:v="urn:schemas-microsoft-com:vml" xmlns:wp14="http://schemas.microsoft.com/office/word/2010/wordprocessingDrawing" xmlns:wp="http://schemas.openxmlformats.org/drawingml/2006/wordprocessingDrawing" xmlns:w10="urn:schemas-microsoft-com:office:word" xmlns:w="http://schemas.openxmlformats.org/wordprocessingml/2006/main" xmlns:w14="http://schemas.microsoft.com/office/word/2010/wordml" xmlns:w15="http://schemas.microsoft.com/office/word/2012/wordml" xmlns:w16cid="http://schemas.microsoft.com/office/word/2016/wordml/cid" xmlns:w16se="http://schemas.microsoft.com/office/word/2015/wordml/symex" xmlns:wpg="http://schemas.microsoft.com/office/word/2010/wordprocessingGroup" xmlns:wpi="http://schemas.microsoft.com/office/word/2010/wordprocessingInk" xmlns:wne="http://schemas.microsoft.com/office/word/2006/wordml" xmlns:wps="http://schemas.microsoft.com/office/word/2010/wordprocessingShape" mc:Ignorable="w14 w15 w16se w16cid wp14">
+<w:ftr xmlns:wpc="http://schemas.microsoft.com/office/word/2010/wordprocessingCanvas" xmlns:cx="http://schemas.microsoft.com/office/drawing/2014/chartex" xmlns:cx1="http://schemas.microsoft.com/office/drawing/2015/9/8/chartex" xmlns:cx2="http://schemas.microsoft.com/office/drawing/2015/10/21/chartex" xmlns:cx3="http://schemas.microsoft.com/office/drawing/2016/5/9/chartex" xmlns:cx4="http://schemas.microsoft.com/office/drawing/2016/5/10/chartex" xmlns:cx5="http://schemas.microsoft.com/office/drawing/2016/5/11/chartex" xmlns:cx6="http://schemas.microsoft.com/office/drawing/2016/5/12/chartex" xmlns:cx7="http://schemas.microsoft.com/office/drawing/2016/5/13/chartex" xmlns:cx8="http://schemas.microsoft.com/office/drawing/2016/5/14/chartex" xmlns:mc="http://schemas.openxmlformats.org/markup-compatibility/2006" xmlns:aink="http://schemas.microsoft.com/office/drawing/2016/ink" xmlns:am3d="http://schemas.microsoft.com/office/drawing/2017/model3d" xmlns:o="urn:schemas-microsoft-com:office:office" xmlns:oel="http://schemas.microsoft.com/office/2019/extlst" xmlns:r="http://schemas.openxmlformats.org/officeDocument/2006/relationships" xmlns:m="http://schemas.openxmlformats.org/officeDocument/2006/math" xmlns:v="urn:schemas-microsoft-com:vml" xmlns:wp14="http://schemas.microsoft.com/office/word/2010/wordprocessingDrawing" xmlns:wp="http://schemas.openxmlformats.org/drawingml/2006/wordprocessingDrawing" xmlns:w10="urn:schemas-microsoft-com:office:word" xmlns:w="http://schemas.openxmlformats.org/wordprocessingml/2006/main" xmlns:w14="http://schemas.microsoft.com/office/word/2010/wordml" xmlns:w15="http://schemas.microsoft.com/office/word/2012/wordml" xmlns:w16cex="http://schemas.microsoft.com/office/word/2018/wordml/cex" xmlns:w16cid="http://schemas.microsoft.com/office/word/2016/wordml/cid" xmlns:w16="http://schemas.microsoft.com/office/word/2018/wordml" xmlns:w16du="http://schemas.microsoft.com/office/word/2023/wordml/word16du" xmlns:w16sdtdh="http://schemas.microsoft.com/office/word/2020/wordml/sdtdatahash" xmlns:w16sdtfl="http://schemas.microsoft.com/office/word/2024/wordml/sdtformatlock" xmlns:w16se="http://schemas.microsoft.com/office/word/2015/wordml/symex" xmlns:wpg="http://schemas.microsoft.com/office/word/2010/wordprocessingGroup" xmlns:wpi="http://schemas.microsoft.com/office/word/2010/wordprocessingInk" xmlns:wne="http://schemas.microsoft.com/office/word/2006/wordml" xmlns:wps="http://schemas.microsoft.com/office/word/2010/wordprocessingShape" mc:Ignorable="w14 w15 w16se w16cid w16 w16cex w16sdtdh w16sdtfl w16du wp14">
   <w:p>
     <w:pPr>
       <w:pStyle w:val="Zpat"/>
@@ -15256,7 +15359,7 @@
 </file>
 
 <file path=word/footer2.xml><?xml version="1.0" encoding="utf-8"?>
-<w:ftr xmlns:wpc="http://schemas.microsoft.com/office/word/2010/wordprocessingCanvas" xmlns:cx="http://schemas.microsoft.com/office/drawing/2014/chartex" xmlns:cx1="http://schemas.microsoft.com/office/drawing/2015/9/8/chartex" xmlns:cx2="http://schemas.microsoft.com/office/drawing/2015/10/21/chartex" xmlns:cx3="http://schemas.microsoft.com/office/drawing/2016/5/9/chartex" xmlns:cx4="http://schemas.microsoft.com/office/drawing/2016/5/10/chartex" xmlns:cx5="http://schemas.microsoft.com/office/drawing/2016/5/11/chartex" xmlns:cx6="http://schemas.microsoft.com/office/drawing/2016/5/12/chartex" xmlns:cx7="http://schemas.microsoft.com/office/drawing/2016/5/13/chartex" xmlns:cx8="http://schemas.microsoft.com/office/drawing/2016/5/14/chartex" xmlns:mc="http://schemas.openxmlformats.org/markup-compatibility/2006" xmlns:aink="http://schemas.microsoft.com/office/drawing/2016/ink" xmlns:am3d="http://schemas.microsoft.com/office/drawing/2017/model3d" xmlns:o="urn:schemas-microsoft-com:office:office" xmlns:r="http://schemas.openxmlformats.org/officeDocument/2006/relationships" xmlns:m="http://schemas.openxmlformats.org/officeDocument/2006/math" xmlns:v="urn:schemas-microsoft-com:vml" xmlns:wp14="http://schemas.microsoft.com/office/word/2010/wordprocessingDrawing" xmlns:wp="http://schemas.openxmlformats.org/drawingml/2006/wordprocessingDrawing" xmlns:w10="urn:schemas-microsoft-com:office:word" xmlns:w="http://schemas.openxmlformats.org/wordprocessingml/2006/main" xmlns:w14="http://schemas.microsoft.com/office/word/2010/wordml" xmlns:w15="http://schemas.microsoft.com/office/word/2012/wordml" xmlns:w16cid="http://schemas.microsoft.com/office/word/2016/wordml/cid" xmlns:w16se="http://schemas.microsoft.com/office/word/2015/wordml/symex" xmlns:wpg="http://schemas.microsoft.com/office/word/2010/wordprocessingGroup" xmlns:wpi="http://schemas.microsoft.com/office/word/2010/wordprocessingInk" xmlns:wne="http://schemas.microsoft.com/office/word/2006/wordml" xmlns:wps="http://schemas.microsoft.com/office/word/2010/wordprocessingShape" mc:Ignorable="w14 w15 w16se w16cid wp14">
+<w:ftr xmlns:wpc="http://schemas.microsoft.com/office/word/2010/wordprocessingCanvas" xmlns:cx="http://schemas.microsoft.com/office/drawing/2014/chartex" xmlns:cx1="http://schemas.microsoft.com/office/drawing/2015/9/8/chartex" xmlns:cx2="http://schemas.microsoft.com/office/drawing/2015/10/21/chartex" xmlns:cx3="http://schemas.microsoft.com/office/drawing/2016/5/9/chartex" xmlns:cx4="http://schemas.microsoft.com/office/drawing/2016/5/10/chartex" xmlns:cx5="http://schemas.microsoft.com/office/drawing/2016/5/11/chartex" xmlns:cx6="http://schemas.microsoft.com/office/drawing/2016/5/12/chartex" xmlns:cx7="http://schemas.microsoft.com/office/drawing/2016/5/13/chartex" xmlns:cx8="http://schemas.microsoft.com/office/drawing/2016/5/14/chartex" xmlns:mc="http://schemas.openxmlformats.org/markup-compatibility/2006" xmlns:aink="http://schemas.microsoft.com/office/drawing/2016/ink" xmlns:am3d="http://schemas.microsoft.com/office/drawing/2017/model3d" xmlns:o="urn:schemas-microsoft-com:office:office" xmlns:oel="http://schemas.microsoft.com/office/2019/extlst" xmlns:r="http://schemas.openxmlformats.org/officeDocument/2006/relationships" xmlns:m="http://schemas.openxmlformats.org/officeDocument/2006/math" xmlns:v="urn:schemas-microsoft-com:vml" xmlns:wp14="http://schemas.microsoft.com/office/word/2010/wordprocessingDrawing" xmlns:wp="http://schemas.openxmlformats.org/drawingml/2006/wordprocessingDrawing" xmlns:w10="urn:schemas-microsoft-com:office:word" xmlns:w="http://schemas.openxmlformats.org/wordprocessingml/2006/main" xmlns:w14="http://schemas.microsoft.com/office/word/2010/wordml" xmlns:w15="http://schemas.microsoft.com/office/word/2012/wordml" xmlns:w16cex="http://schemas.microsoft.com/office/word/2018/wordml/cex" xmlns:w16cid="http://schemas.microsoft.com/office/word/2016/wordml/cid" xmlns:w16="http://schemas.microsoft.com/office/word/2018/wordml" xmlns:w16du="http://schemas.microsoft.com/office/word/2023/wordml/word16du" xmlns:w16sdtdh="http://schemas.microsoft.com/office/word/2020/wordml/sdtdatahash" xmlns:w16sdtfl="http://schemas.microsoft.com/office/word/2024/wordml/sdtformatlock" xmlns:w16se="http://schemas.microsoft.com/office/word/2015/wordml/symex" xmlns:wpg="http://schemas.microsoft.com/office/word/2010/wordprocessingGroup" xmlns:wpi="http://schemas.microsoft.com/office/word/2010/wordprocessingInk" xmlns:wne="http://schemas.microsoft.com/office/word/2006/wordml" xmlns:wps="http://schemas.microsoft.com/office/word/2010/wordprocessingShape" mc:Ignorable="w14 w15 w16se w16cid w16 w16cex w16sdtdh w16sdtfl w16du wp14">
   <w:sdt>
     <w:sdtPr>
       <w:id w:val="47111526"/>
@@ -15324,7 +15427,7 @@
 </file>
 
 <file path=word/footnotes.xml><?xml version="1.0" encoding="utf-8"?>
-<w:footnotes xmlns:wpc="http://schemas.microsoft.com/office/word/2010/wordprocessingCanvas" xmlns:cx="http://schemas.microsoft.com/office/drawing/2014/chartex" xmlns:cx1="http://schemas.microsoft.com/office/drawing/2015/9/8/chartex" xmlns:cx2="http://schemas.microsoft.com/office/drawing/2015/10/21/chartex" xmlns:cx3="http://schemas.microsoft.com/office/drawing/2016/5/9/chartex" xmlns:cx4="http://schemas.microsoft.com/office/drawing/2016/5/10/chartex" xmlns:cx5="http://schemas.microsoft.com/office/drawing/2016/5/11/chartex" xmlns:cx6="http://schemas.microsoft.com/office/drawing/2016/5/12/chartex" xmlns:cx7="http://schemas.microsoft.com/office/drawing/2016/5/13/chartex" xmlns:cx8="http://schemas.microsoft.com/office/drawing/2016/5/14/chartex" xmlns:mc="http://schemas.openxmlformats.org/markup-compatibility/2006" xmlns:aink="http://schemas.microsoft.com/office/drawing/2016/ink" xmlns:am3d="http://schemas.microsoft.com/office/drawing/2017/model3d" xmlns:o="urn:schemas-microsoft-com:office:office" xmlns:r="http://schemas.openxmlformats.org/officeDocument/2006/relationships" xmlns:m="http://schemas.openxmlformats.org/officeDocument/2006/math" xmlns:v="urn:schemas-microsoft-com:vml" xmlns:wp14="http://schemas.microsoft.com/office/word/2010/wordprocessingDrawing" xmlns:wp="http://schemas.openxmlformats.org/drawingml/2006/wordprocessingDrawing" xmlns:w10="urn:schemas-microsoft-com:office:word" xmlns:w="http://schemas.openxmlformats.org/wordprocessingml/2006/main" xmlns:w14="http://schemas.microsoft.com/office/word/2010/wordml" xmlns:w15="http://schemas.microsoft.com/office/word/2012/wordml" xmlns:w16cid="http://schemas.microsoft.com/office/word/2016/wordml/cid" xmlns:w16se="http://schemas.microsoft.com/office/word/2015/wordml/symex" xmlns:wpg="http://schemas.microsoft.com/office/word/2010/wordprocessingGroup" xmlns:wpi="http://schemas.microsoft.com/office/word/2010/wordprocessingInk" xmlns:wne="http://schemas.microsoft.com/office/word/2006/wordml" xmlns:wps="http://schemas.microsoft.com/office/word/2010/wordprocessingShape" mc:Ignorable="w14 w15 w16se w16cid wp14">
+<w:footnotes xmlns:wpc="http://schemas.microsoft.com/office/word/2010/wordprocessingCanvas" xmlns:cx="http://schemas.microsoft.com/office/drawing/2014/chartex" xmlns:cx1="http://schemas.microsoft.com/office/drawing/2015/9/8/chartex" xmlns:cx2="http://schemas.microsoft.com/office/drawing/2015/10/21/chartex" xmlns:cx3="http://schemas.microsoft.com/office/drawing/2016/5/9/chartex" xmlns:cx4="http://schemas.microsoft.com/office/drawing/2016/5/10/chartex" xmlns:cx5="http://schemas.microsoft.com/office/drawing/2016/5/11/chartex" xmlns:cx6="http://schemas.microsoft.com/office/drawing/2016/5/12/chartex" xmlns:cx7="http://schemas.microsoft.com/office/drawing/2016/5/13/chartex" xmlns:cx8="http://schemas.microsoft.com/office/drawing/2016/5/14/chartex" xmlns:mc="http://schemas.openxmlformats.org/markup-compatibility/2006" xmlns:aink="http://schemas.microsoft.com/office/drawing/2016/ink" xmlns:am3d="http://schemas.microsoft.com/office/drawing/2017/model3d" xmlns:o="urn:schemas-microsoft-com:office:office" xmlns:oel="http://schemas.microsoft.com/office/2019/extlst" xmlns:r="http://schemas.openxmlformats.org/officeDocument/2006/relationships" xmlns:m="http://schemas.openxmlformats.org/officeDocument/2006/math" xmlns:v="urn:schemas-microsoft-com:vml" xmlns:wp14="http://schemas.microsoft.com/office/word/2010/wordprocessingDrawing" xmlns:wp="http://schemas.openxmlformats.org/drawingml/2006/wordprocessingDrawing" xmlns:w10="urn:schemas-microsoft-com:office:word" xmlns:w="http://schemas.openxmlformats.org/wordprocessingml/2006/main" xmlns:w14="http://schemas.microsoft.com/office/word/2010/wordml" xmlns:w15="http://schemas.microsoft.com/office/word/2012/wordml" xmlns:w16cex="http://schemas.microsoft.com/office/word/2018/wordml/cex" xmlns:w16cid="http://schemas.microsoft.com/office/word/2016/wordml/cid" xmlns:w16="http://schemas.microsoft.com/office/word/2018/wordml" xmlns:w16du="http://schemas.microsoft.com/office/word/2023/wordml/word16du" xmlns:w16sdtdh="http://schemas.microsoft.com/office/word/2020/wordml/sdtdatahash" xmlns:w16sdtfl="http://schemas.microsoft.com/office/word/2024/wordml/sdtformatlock" xmlns:w16se="http://schemas.microsoft.com/office/word/2015/wordml/symex" xmlns:wpg="http://schemas.microsoft.com/office/word/2010/wordprocessingGroup" xmlns:wpi="http://schemas.microsoft.com/office/word/2010/wordprocessingInk" xmlns:wne="http://schemas.microsoft.com/office/word/2006/wordml" xmlns:wps="http://schemas.microsoft.com/office/word/2010/wordprocessingShape" mc:Ignorable="w14 w15 w16se w16cid w16 w16cex w16sdtdh w16sdtfl w16du wp14">
   <w:footnote w:type="separator" w:id="-1">
     <w:p>
       <w:r>
@@ -15363,7 +15466,7 @@
 </file>
 
 <file path=word/numbering.xml><?xml version="1.0" encoding="utf-8"?>
-<w:numbering xmlns:wpc="http://schemas.microsoft.com/office/word/2010/wordprocessingCanvas" xmlns:cx="http://schemas.microsoft.com/office/drawing/2014/chartex" xmlns:cx1="http://schemas.microsoft.com/office/drawing/2015/9/8/chartex" xmlns:cx2="http://schemas.microsoft.com/office/drawing/2015/10/21/chartex" xmlns:cx3="http://schemas.microsoft.com/office/drawing/2016/5/9/chartex" xmlns:cx4="http://schemas.microsoft.com/office/drawing/2016/5/10/chartex" xmlns:cx5="http://schemas.microsoft.com/office/drawing/2016/5/11/chartex" xmlns:cx6="http://schemas.microsoft.com/office/drawing/2016/5/12/chartex" xmlns:cx7="http://schemas.microsoft.com/office/drawing/2016/5/13/chartex" xmlns:cx8="http://schemas.microsoft.com/office/drawing/2016/5/14/chartex" xmlns:mc="http://schemas.openxmlformats.org/markup-compatibility/2006" xmlns:aink="http://schemas.microsoft.com/office/drawing/2016/ink" xmlns:am3d="http://schemas.microsoft.com/office/drawing/2017/model3d" xmlns:o="urn:schemas-microsoft-com:office:office" xmlns:r="http://schemas.openxmlformats.org/officeDocument/2006/relationships" xmlns:m="http://schemas.openxmlformats.org/officeDocument/2006/math" xmlns:v="urn:schemas-microsoft-com:vml" xmlns:wp14="http://schemas.microsoft.com/office/word/2010/wordprocessingDrawing" xmlns:wp="http://schemas.openxmlformats.org/drawingml/2006/wordprocessingDrawing" xmlns:w10="urn:schemas-microsoft-com:office:word" xmlns:w="http://schemas.openxmlformats.org/wordprocessingml/2006/main" xmlns:w14="http://schemas.microsoft.com/office/word/2010/wordml" xmlns:w15="http://schemas.microsoft.com/office/word/2012/wordml" xmlns:w16cid="http://schemas.microsoft.com/office/word/2016/wordml/cid" xmlns:w16se="http://schemas.microsoft.com/office/word/2015/wordml/symex" xmlns:wpg="http://schemas.microsoft.com/office/word/2010/wordprocessingGroup" xmlns:wpi="http://schemas.microsoft.com/office/word/2010/wordprocessingInk" xmlns:wne="http://schemas.microsoft.com/office/word/2006/wordml" xmlns:wps="http://schemas.microsoft.com/office/word/2010/wordprocessingShape" mc:Ignorable="w14 w15 w16se w16cid wp14">
+<w:numbering xmlns:wpc="http://schemas.microsoft.com/office/word/2010/wordprocessingCanvas" xmlns:cx="http://schemas.microsoft.com/office/drawing/2014/chartex" xmlns:cx1="http://schemas.microsoft.com/office/drawing/2015/9/8/chartex" xmlns:cx2="http://schemas.microsoft.com/office/drawing/2015/10/21/chartex" xmlns:cx3="http://schemas.microsoft.com/office/drawing/2016/5/9/chartex" xmlns:cx4="http://schemas.microsoft.com/office/drawing/2016/5/10/chartex" xmlns:cx5="http://schemas.microsoft.com/office/drawing/2016/5/11/chartex" xmlns:cx6="http://schemas.microsoft.com/office/drawing/2016/5/12/chartex" xmlns:cx7="http://schemas.microsoft.com/office/drawing/2016/5/13/chartex" xmlns:cx8="http://schemas.microsoft.com/office/drawing/2016/5/14/chartex" xmlns:mc="http://schemas.openxmlformats.org/markup-compatibility/2006" xmlns:aink="http://schemas.microsoft.com/office/drawing/2016/ink" xmlns:am3d="http://schemas.microsoft.com/office/drawing/2017/model3d" xmlns:o="urn:schemas-microsoft-com:office:office" xmlns:oel="http://schemas.microsoft.com/office/2019/extlst" xmlns:r="http://schemas.openxmlformats.org/officeDocument/2006/relationships" xmlns:m="http://schemas.openxmlformats.org/officeDocument/2006/math" xmlns:v="urn:schemas-microsoft-com:vml" xmlns:wp14="http://schemas.microsoft.com/office/word/2010/wordprocessingDrawing" xmlns:wp="http://schemas.openxmlformats.org/drawingml/2006/wordprocessingDrawing" xmlns:w10="urn:schemas-microsoft-com:office:word" xmlns:w="http://schemas.openxmlformats.org/wordprocessingml/2006/main" xmlns:w14="http://schemas.microsoft.com/office/word/2010/wordml" xmlns:w15="http://schemas.microsoft.com/office/word/2012/wordml" xmlns:w16cex="http://schemas.microsoft.com/office/word/2018/wordml/cex" xmlns:w16cid="http://schemas.microsoft.com/office/word/2016/wordml/cid" xmlns:w16="http://schemas.microsoft.com/office/word/2018/wordml" xmlns:w16du="http://schemas.microsoft.com/office/word/2023/wordml/word16du" xmlns:w16sdtdh="http://schemas.microsoft.com/office/word/2020/wordml/sdtdatahash" xmlns:w16sdtfl="http://schemas.microsoft.com/office/word/2024/wordml/sdtformatlock" xmlns:w16se="http://schemas.microsoft.com/office/word/2015/wordml/symex" xmlns:wpg="http://schemas.microsoft.com/office/word/2010/wordprocessingGroup" xmlns:wpi="http://schemas.microsoft.com/office/word/2010/wordprocessingInk" xmlns:wne="http://schemas.microsoft.com/office/word/2006/wordml" xmlns:wps="http://schemas.microsoft.com/office/word/2010/wordprocessingShape" mc:Ignorable="w14 w15 w16se w16cid w16 w16cex w16sdtdh w16sdtfl w16du wp14">
   <w:abstractNum w:abstractNumId="0" w15:restartNumberingAfterBreak="0">
     <w:nsid w:val="FFFFFF7E"/>
     <w:multiLevelType w:val="singleLevel"/>
@@ -17788,70 +17891,70 @@
       </w:pPr>
     </w:lvl>
   </w:abstractNum>
-  <w:num w:numId="1">
+  <w:num w:numId="1" w16cid:durableId="1515727364">
     <w:abstractNumId w:val="3"/>
   </w:num>
-  <w:num w:numId="2">
+  <w:num w:numId="2" w16cid:durableId="1080828886">
     <w:abstractNumId w:val="21"/>
   </w:num>
-  <w:num w:numId="3">
+  <w:num w:numId="3" w16cid:durableId="1561862979">
     <w:abstractNumId w:val="16"/>
   </w:num>
-  <w:num w:numId="4">
+  <w:num w:numId="4" w16cid:durableId="145634522">
     <w:abstractNumId w:val="18"/>
   </w:num>
-  <w:num w:numId="5">
+  <w:num w:numId="5" w16cid:durableId="370809884">
     <w:abstractNumId w:val="11"/>
   </w:num>
-  <w:num w:numId="6">
+  <w:num w:numId="6" w16cid:durableId="1766922854">
     <w:abstractNumId w:val="4"/>
   </w:num>
-  <w:num w:numId="7">
+  <w:num w:numId="7" w16cid:durableId="1683508109">
     <w:abstractNumId w:val="9"/>
   </w:num>
-  <w:num w:numId="8">
+  <w:num w:numId="8" w16cid:durableId="1523201798">
     <w:abstractNumId w:val="6"/>
   </w:num>
-  <w:num w:numId="9">
+  <w:num w:numId="9" w16cid:durableId="387732345">
     <w:abstractNumId w:val="2"/>
   </w:num>
-  <w:num w:numId="10">
+  <w:num w:numId="10" w16cid:durableId="1605847777">
     <w:abstractNumId w:val="1"/>
   </w:num>
-  <w:num w:numId="11">
+  <w:num w:numId="11" w16cid:durableId="1612593743">
     <w:abstractNumId w:val="0"/>
   </w:num>
-  <w:num w:numId="12">
+  <w:num w:numId="12" w16cid:durableId="1828472251">
     <w:abstractNumId w:val="22"/>
   </w:num>
-  <w:num w:numId="13">
+  <w:num w:numId="13" w16cid:durableId="1357803708">
     <w:abstractNumId w:val="13"/>
   </w:num>
-  <w:num w:numId="14">
+  <w:num w:numId="14" w16cid:durableId="955330138">
     <w:abstractNumId w:val="5"/>
   </w:num>
-  <w:num w:numId="15">
+  <w:num w:numId="15" w16cid:durableId="98260560">
     <w:abstractNumId w:val="14"/>
   </w:num>
-  <w:num w:numId="16">
+  <w:num w:numId="16" w16cid:durableId="1098329226">
     <w:abstractNumId w:val="15"/>
   </w:num>
-  <w:num w:numId="17">
+  <w:num w:numId="17" w16cid:durableId="23602395">
     <w:abstractNumId w:val="12"/>
   </w:num>
-  <w:num w:numId="18">
+  <w:num w:numId="18" w16cid:durableId="1884978143">
     <w:abstractNumId w:val="19"/>
   </w:num>
-  <w:num w:numId="19">
+  <w:num w:numId="19" w16cid:durableId="891889523">
     <w:abstractNumId w:val="10"/>
   </w:num>
-  <w:num w:numId="20">
+  <w:num w:numId="20" w16cid:durableId="1301223975">
     <w:abstractNumId w:val="23"/>
   </w:num>
-  <w:num w:numId="21">
+  <w:num w:numId="21" w16cid:durableId="1448351113">
     <w:abstractNumId w:val="8"/>
   </w:num>
-  <w:num w:numId="22">
+  <w:num w:numId="22" w16cid:durableId="706878470">
     <w:abstractNumId w:val="23"/>
     <w:lvlOverride w:ilvl="0">
       <w:startOverride w:val="1"/>
@@ -17881,41 +17984,41 @@
       <w:startOverride w:val="1"/>
     </w:lvlOverride>
   </w:num>
-  <w:num w:numId="23">
+  <w:num w:numId="23" w16cid:durableId="2042657939">
     <w:abstractNumId w:val="8"/>
   </w:num>
-  <w:num w:numId="24">
+  <w:num w:numId="24" w16cid:durableId="1478495227">
     <w:abstractNumId w:val="5"/>
   </w:num>
-  <w:num w:numId="25">
+  <w:num w:numId="25" w16cid:durableId="1341662473">
     <w:abstractNumId w:val="23"/>
   </w:num>
-  <w:num w:numId="26">
+  <w:num w:numId="26" w16cid:durableId="636842184">
     <w:abstractNumId w:val="14"/>
   </w:num>
-  <w:num w:numId="27">
+  <w:num w:numId="27" w16cid:durableId="118648463">
     <w:abstractNumId w:val="23"/>
   </w:num>
-  <w:num w:numId="28">
+  <w:num w:numId="28" w16cid:durableId="361134253">
     <w:abstractNumId w:val="23"/>
   </w:num>
-  <w:num w:numId="29">
+  <w:num w:numId="29" w16cid:durableId="934285893">
     <w:abstractNumId w:val="23"/>
   </w:num>
-  <w:num w:numId="30">
+  <w:num w:numId="30" w16cid:durableId="76170709">
     <w:abstractNumId w:val="20"/>
   </w:num>
-  <w:num w:numId="31">
+  <w:num w:numId="31" w16cid:durableId="1357653103">
     <w:abstractNumId w:val="17"/>
   </w:num>
-  <w:num w:numId="32">
+  <w:num w:numId="32" w16cid:durableId="1149398805">
     <w:abstractNumId w:val="7"/>
   </w:num>
 </w:numbering>
 </file>
 
 <file path=word/styles.xml><?xml version="1.0" encoding="utf-8"?>
-<w:styles xmlns:mc="http://schemas.openxmlformats.org/markup-compatibility/2006" xmlns:r="http://schemas.openxmlformats.org/officeDocument/2006/relationships" xmlns:w="http://schemas.openxmlformats.org/wordprocessingml/2006/main" xmlns:w14="http://schemas.microsoft.com/office/word/2010/wordml" xmlns:w15="http://schemas.microsoft.com/office/word/2012/wordml" xmlns:w16cid="http://schemas.microsoft.com/office/word/2016/wordml/cid" xmlns:w16se="http://schemas.microsoft.com/office/word/2015/wordml/symex" mc:Ignorable="w14 w15 w16se w16cid">
+<w:styles xmlns:mc="http://schemas.openxmlformats.org/markup-compatibility/2006" xmlns:r="http://schemas.openxmlformats.org/officeDocument/2006/relationships" xmlns:w="http://schemas.openxmlformats.org/wordprocessingml/2006/main" xmlns:w14="http://schemas.microsoft.com/office/word/2010/wordml" xmlns:w15="http://schemas.microsoft.com/office/word/2012/wordml" xmlns:w16cex="http://schemas.microsoft.com/office/word/2018/wordml/cex" xmlns:w16cid="http://schemas.microsoft.com/office/word/2016/wordml/cid" xmlns:w16="http://schemas.microsoft.com/office/word/2018/wordml" xmlns:w16du="http://schemas.microsoft.com/office/word/2023/wordml/word16du" xmlns:w16sdtdh="http://schemas.microsoft.com/office/word/2020/wordml/sdtdatahash" xmlns:w16sdtfl="http://schemas.microsoft.com/office/word/2024/wordml/sdtformatlock" xmlns:w16se="http://schemas.microsoft.com/office/word/2015/wordml/symex" mc:Ignorable="w14 w15 w16se w16cid w16 w16cex w16sdtdh w16sdtfl w16du">
   <w:docDefaults>
     <w:rPrDefault>
       <w:rPr>
@@ -17931,7 +18034,7 @@
       </w:pPr>
     </w:pPrDefault>
   </w:docDefaults>
-  <w:latentStyles w:defLockedState="0" w:defUIPriority="99" w:defSemiHidden="0" w:defUnhideWhenUsed="0" w:defQFormat="0" w:count="375">
+  <w:latentStyles w:defLockedState="0" w:defUIPriority="99" w:defSemiHidden="0" w:defUnhideWhenUsed="0" w:defQFormat="0" w:count="376">
     <w:lsdException w:name="Normal" w:uiPriority="0" w:qFormat="1"/>
     <w:lsdException w:name="heading 1" w:uiPriority="9" w:qFormat="1"/>
     <w:lsdException w:name="heading 2" w:semiHidden="1" w:uiPriority="9" w:unhideWhenUsed="1" w:qFormat="1"/>
@@ -18307,6 +18410,7 @@
     <w:lsdException w:name="Smart Hyperlink" w:semiHidden="1" w:unhideWhenUsed="1"/>
     <w:lsdException w:name="Hashtag" w:semiHidden="1" w:unhideWhenUsed="1"/>
     <w:lsdException w:name="Unresolved Mention" w:semiHidden="1" w:unhideWhenUsed="1"/>
+    <w:lsdException w:name="Smart Link" w:semiHidden="1" w:unhideWhenUsed="1"/>
   </w:latentStyles>
   <w:style w:type="paragraph" w:default="1" w:styleId="Normln">
     <w:name w:val="Normal"/>
@@ -18582,7 +18686,6 @@
   <w:style w:type="character" w:default="1" w:styleId="Standardnpsmoodstavce">
     <w:name w:val="Default Paragraph Font"/>
     <w:uiPriority w:val="1"/>
-    <w:semiHidden/>
     <w:unhideWhenUsed/>
   </w:style>
   <w:style w:type="table" w:default="1" w:styleId="Normlntabulka">

</xml_diff>

<commit_message>
Přidána citace na obrázek v praktické části
</commit_message>
<xml_diff>
--- a/Documentation/Technická dokumentace - RAID Pole.docx
+++ b/Documentation/Technická dokumentace - RAID Pole.docx
@@ -1,6 +1,6 @@
 
 <file path=word/document.xml><?xml version="1.0" encoding="utf-8"?>
-<w:document xmlns:wpc="http://schemas.microsoft.com/office/word/2010/wordprocessingCanvas" xmlns:cx="http://schemas.microsoft.com/office/drawing/2014/chartex" xmlns:cx1="http://schemas.microsoft.com/office/drawing/2015/9/8/chartex" xmlns:cx2="http://schemas.microsoft.com/office/drawing/2015/10/21/chartex" xmlns:cx3="http://schemas.microsoft.com/office/drawing/2016/5/9/chartex" xmlns:cx4="http://schemas.microsoft.com/office/drawing/2016/5/10/chartex" xmlns:cx5="http://schemas.microsoft.com/office/drawing/2016/5/11/chartex" xmlns:cx6="http://schemas.microsoft.com/office/drawing/2016/5/12/chartex" xmlns:cx7="http://schemas.microsoft.com/office/drawing/2016/5/13/chartex" xmlns:cx8="http://schemas.microsoft.com/office/drawing/2016/5/14/chartex" xmlns:mc="http://schemas.openxmlformats.org/markup-compatibility/2006" xmlns:aink="http://schemas.microsoft.com/office/drawing/2016/ink" xmlns:am3d="http://schemas.microsoft.com/office/drawing/2017/model3d" xmlns:o="urn:schemas-microsoft-com:office:office" xmlns:oel="http://schemas.microsoft.com/office/2019/extlst" xmlns:r="http://schemas.openxmlformats.org/officeDocument/2006/relationships" xmlns:m="http://schemas.openxmlformats.org/officeDocument/2006/math" xmlns:v="urn:schemas-microsoft-com:vml" xmlns:wp14="http://schemas.microsoft.com/office/word/2010/wordprocessingDrawing" xmlns:wp="http://schemas.openxmlformats.org/drawingml/2006/wordprocessingDrawing" xmlns:w10="urn:schemas-microsoft-com:office:word" xmlns:w="http://schemas.openxmlformats.org/wordprocessingml/2006/main" xmlns:w14="http://schemas.microsoft.com/office/word/2010/wordml" xmlns:w15="http://schemas.microsoft.com/office/word/2012/wordml" xmlns:w16cex="http://schemas.microsoft.com/office/word/2018/wordml/cex" xmlns:w16cid="http://schemas.microsoft.com/office/word/2016/wordml/cid" xmlns:w16="http://schemas.microsoft.com/office/word/2018/wordml" xmlns:w16du="http://schemas.microsoft.com/office/word/2023/wordml/word16du" xmlns:w16sdtdh="http://schemas.microsoft.com/office/word/2020/wordml/sdtdatahash" xmlns:w16sdtfl="http://schemas.microsoft.com/office/word/2024/wordml/sdtformatlock" xmlns:w16se="http://schemas.microsoft.com/office/word/2015/wordml/symex" xmlns:wpg="http://schemas.microsoft.com/office/word/2010/wordprocessingGroup" xmlns:wpi="http://schemas.microsoft.com/office/word/2010/wordprocessingInk" xmlns:wne="http://schemas.microsoft.com/office/word/2006/wordml" xmlns:wps="http://schemas.microsoft.com/office/word/2010/wordprocessingShape" mc:Ignorable="w14 w15 w16se w16cid w16 w16cex w16sdtdh w16sdtfl w16du wp14">
+<w:document xmlns:wpc="http://schemas.microsoft.com/office/word/2010/wordprocessingCanvas" xmlns:cx="http://schemas.microsoft.com/office/drawing/2014/chartex" xmlns:cx1="http://schemas.microsoft.com/office/drawing/2015/9/8/chartex" xmlns:cx2="http://schemas.microsoft.com/office/drawing/2015/10/21/chartex" xmlns:cx3="http://schemas.microsoft.com/office/drawing/2016/5/9/chartex" xmlns:cx4="http://schemas.microsoft.com/office/drawing/2016/5/10/chartex" xmlns:cx5="http://schemas.microsoft.com/office/drawing/2016/5/11/chartex" xmlns:cx6="http://schemas.microsoft.com/office/drawing/2016/5/12/chartex" xmlns:cx7="http://schemas.microsoft.com/office/drawing/2016/5/13/chartex" xmlns:cx8="http://schemas.microsoft.com/office/drawing/2016/5/14/chartex" xmlns:mc="http://schemas.openxmlformats.org/markup-compatibility/2006" xmlns:aink="http://schemas.microsoft.com/office/drawing/2016/ink" xmlns:am3d="http://schemas.microsoft.com/office/drawing/2017/model3d" xmlns:o="urn:schemas-microsoft-com:office:office" xmlns:r="http://schemas.openxmlformats.org/officeDocument/2006/relationships" xmlns:m="http://schemas.openxmlformats.org/officeDocument/2006/math" xmlns:v="urn:schemas-microsoft-com:vml" xmlns:wp14="http://schemas.microsoft.com/office/word/2010/wordprocessingDrawing" xmlns:wp="http://schemas.openxmlformats.org/drawingml/2006/wordprocessingDrawing" xmlns:w10="urn:schemas-microsoft-com:office:word" xmlns:w="http://schemas.openxmlformats.org/wordprocessingml/2006/main" xmlns:w14="http://schemas.microsoft.com/office/word/2010/wordml" xmlns:w15="http://schemas.microsoft.com/office/word/2012/wordml" xmlns:w16cid="http://schemas.microsoft.com/office/word/2016/wordml/cid" xmlns:w16se="http://schemas.microsoft.com/office/word/2015/wordml/symex" xmlns:wpg="http://schemas.microsoft.com/office/word/2010/wordprocessingGroup" xmlns:wpi="http://schemas.microsoft.com/office/word/2010/wordprocessingInk" xmlns:wne="http://schemas.microsoft.com/office/word/2006/wordml" xmlns:wps="http://schemas.microsoft.com/office/word/2010/wordprocessingShape" mc:Ignorable="w14 w15 w16se w16cid wp14">
   <w:body>
     <w:p>
       <w:pPr>
@@ -188,7 +188,7 @@
               </wp:anchor>
             </w:drawing>
           </mc:Choice>
-          <mc:Fallback>
+          <mc:Fallback xmlns:w16sdtfl="http://schemas.microsoft.com/office/word/2024/wordml/sdtformatlock" xmlns:w16sdtdh="http://schemas.microsoft.com/office/word/2020/wordml/sdtdatahash" xmlns:w16du="http://schemas.microsoft.com/office/word/2023/wordml/word16du" xmlns:w16="http://schemas.microsoft.com/office/word/2018/wordml" xmlns:w16cex="http://schemas.microsoft.com/office/word/2018/wordml/cex" xmlns:oel="http://schemas.microsoft.com/office/2019/extlst">
             <w:pict>
               <v:shapetype w14:anchorId="09335D92" id="_x0000_t202" coordsize="21600,21600" o:spt="202" path="m,l,21600r21600,l21600,xe">
                 <v:stroke joinstyle="miter"/>
@@ -331,7 +331,7 @@
               </wp:anchor>
             </w:drawing>
           </mc:Choice>
-          <mc:Fallback>
+          <mc:Fallback xmlns:w16sdtfl="http://schemas.microsoft.com/office/word/2024/wordml/sdtformatlock" xmlns:w16sdtdh="http://schemas.microsoft.com/office/word/2020/wordml/sdtdatahash" xmlns:w16du="http://schemas.microsoft.com/office/word/2023/wordml/word16du" xmlns:w16="http://schemas.microsoft.com/office/word/2018/wordml" xmlns:w16cex="http://schemas.microsoft.com/office/word/2018/wordml/cex" xmlns:oel="http://schemas.microsoft.com/office/2019/extlst">
             <w:pict>
               <v:shape w14:anchorId="39203A71" id="_x0000_s1027" type="#_x0000_t202" style="position:absolute;left:0;text-align:left;margin-left:367.95pt;margin-top:547.75pt;width:419.15pt;height:101.9pt;z-index:251661312;visibility:visible;mso-wrap-style:square;mso-width-percent:0;mso-height-percent:0;mso-wrap-distance-left:9pt;mso-wrap-distance-top:3.6pt;mso-wrap-distance-right:9pt;mso-wrap-distance-bottom:3.6pt;mso-position-horizontal:right;mso-position-horizontal-relative:margin;mso-position-vertical:absolute;mso-position-vertical-relative:text;mso-width-percent:0;mso-height-percent:0;mso-width-relative:margin;mso-height-relative:margin;v-text-anchor:top" o:gfxdata="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" stroked="f">
                 <v:textbox>
@@ -957,7 +957,7 @@
               </wp:anchor>
             </w:drawing>
           </mc:Choice>
-          <mc:Fallback>
+          <mc:Fallback xmlns:w16sdtfl="http://schemas.microsoft.com/office/word/2024/wordml/sdtformatlock" xmlns:w16sdtdh="http://schemas.microsoft.com/office/word/2020/wordml/sdtdatahash" xmlns:w16du="http://schemas.microsoft.com/office/word/2023/wordml/word16du" xmlns:w16="http://schemas.microsoft.com/office/word/2018/wordml" xmlns:w16cex="http://schemas.microsoft.com/office/word/2018/wordml/cex" xmlns:oel="http://schemas.microsoft.com/office/2019/extlst">
             <w:pict>
               <v:group w14:anchorId="0B92CE35" id="Group 361" o:spid="_x0000_s1026" style="position:absolute;margin-left:56.7pt;margin-top:0;width:510.25pt;height:113.4pt;z-index:251664384;mso-position-horizontal-relative:page;mso-position-vertical-relative:page" coordsize="64800,14400" o:gfxdata="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">
                 <v:shapetype id="_x0000_t75" coordsize="21600,21600" o:spt="75" o:preferrelative="t" path="m@4@5l@4@11@9@11@9@5xe" filled="f" stroked="f">
@@ -1076,7 +1076,7 @@
               </wp:anchor>
             </w:drawing>
           </mc:Choice>
-          <mc:Fallback>
+          <mc:Fallback xmlns:w16sdtfl="http://schemas.microsoft.com/office/word/2024/wordml/sdtformatlock" xmlns:w16sdtdh="http://schemas.microsoft.com/office/word/2020/wordml/sdtdatahash" xmlns:w16du="http://schemas.microsoft.com/office/word/2023/wordml/word16du" xmlns:w16="http://schemas.microsoft.com/office/word/2018/wordml" xmlns:w16cex="http://schemas.microsoft.com/office/word/2018/wordml/cex" xmlns:oel="http://schemas.microsoft.com/office/2019/extlst">
             <w:pict>
               <v:group w14:anchorId="6E7D4A39" id="Group 362" o:spid="_x0000_s1026" style="position:absolute;margin-left:56.7pt;margin-top:841.9pt;width:481.9pt;height:.85pt;z-index:251665408;mso-position-horizontal-relative:page;mso-position-vertical-relative:page" coordsize="61200,107" o:gfxdata="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">
                 <v:shape id="Shape 41" o:spid="_x0000_s1027" style="position:absolute;width:61200;height:0;visibility:visible;mso-wrap-style:square;v-text-anchor:top" coordsize="6120005,0" o:gfxdata="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" path="m6120005,l,e" filled="f" strokeweight=".85pt">
@@ -1436,7 +1436,7 @@
         <w:rPr>
           <w:noProof/>
         </w:rPr>
-        <w:t>12. března 2025</w:t>
+        <w:t>13. března 2025</w:t>
       </w:r>
       <w:r>
         <w:fldChar w:fldCharType="end"/>
@@ -1498,7 +1498,7 @@
         <w:rPr>
           <w:noProof/>
         </w:rPr>
-        <w:t>12. března 2025</w:t>
+        <w:t>13. března 2025</w:t>
       </w:r>
       <w:r>
         <w:fldChar w:fldCharType="end"/>
@@ -1559,6 +1559,7 @@
           <w:docPartUnique/>
         </w:docPartObj>
       </w:sdtPr>
+      <w:sdtEndPr/>
       <w:sdtContent>
         <w:p>
           <w:pPr>
@@ -7180,14 +7181,27 @@
       <w:r>
         <w:t xml:space="preserve">Obrázek </w:t>
       </w:r>
-      <w:fldSimple w:instr=" SEQ Obrázek \* ARABIC ">
-        <w:r>
-          <w:rPr>
-            <w:noProof/>
-          </w:rPr>
-          <w:t>1</w:t>
-        </w:r>
-      </w:fldSimple>
+      <w:r>
+        <w:fldChar w:fldCharType="begin"/>
+      </w:r>
+      <w:r>
+        <w:instrText xml:space="preserve"> SEQ Obrázek \* ARABIC </w:instrText>
+      </w:r>
+      <w:r>
+        <w:fldChar w:fldCharType="separate"/>
+      </w:r>
+      <w:r>
+        <w:rPr>
+          <w:noProof/>
+        </w:rPr>
+        <w:t>1</w:t>
+      </w:r>
+      <w:r>
+        <w:rPr>
+          <w:noProof/>
+        </w:rPr>
+        <w:fldChar w:fldCharType="end"/>
+      </w:r>
       <w:r>
         <w:t>: Ukázka funkcionality RAID 0</w:t>
       </w:r>
@@ -7337,14 +7351,27 @@
       <w:r>
         <w:t xml:space="preserve">Obrázek </w:t>
       </w:r>
-      <w:fldSimple w:instr=" SEQ Obrázek \* ARABIC ">
-        <w:r>
-          <w:rPr>
-            <w:noProof/>
-          </w:rPr>
-          <w:t>2</w:t>
-        </w:r>
-      </w:fldSimple>
+      <w:r>
+        <w:fldChar w:fldCharType="begin"/>
+      </w:r>
+      <w:r>
+        <w:instrText xml:space="preserve"> SEQ Obrázek \* ARABIC </w:instrText>
+      </w:r>
+      <w:r>
+        <w:fldChar w:fldCharType="separate"/>
+      </w:r>
+      <w:r>
+        <w:rPr>
+          <w:noProof/>
+        </w:rPr>
+        <w:t>2</w:t>
+      </w:r>
+      <w:r>
+        <w:rPr>
+          <w:noProof/>
+        </w:rPr>
+        <w:fldChar w:fldCharType="end"/>
+      </w:r>
       <w:r>
         <w:t>: Ukázka funkcionality RAID 1</w:t>
       </w:r>
@@ -7508,14 +7535,27 @@
       <w:r>
         <w:t xml:space="preserve">Obrázek </w:t>
       </w:r>
-      <w:fldSimple w:instr=" SEQ Obrázek \* ARABIC ">
-        <w:r>
-          <w:rPr>
-            <w:noProof/>
-          </w:rPr>
-          <w:t>3</w:t>
-        </w:r>
-      </w:fldSimple>
+      <w:r>
+        <w:fldChar w:fldCharType="begin"/>
+      </w:r>
+      <w:r>
+        <w:instrText xml:space="preserve"> SEQ Obrázek \* ARABIC </w:instrText>
+      </w:r>
+      <w:r>
+        <w:fldChar w:fldCharType="separate"/>
+      </w:r>
+      <w:r>
+        <w:rPr>
+          <w:noProof/>
+        </w:rPr>
+        <w:t>3</w:t>
+      </w:r>
+      <w:r>
+        <w:rPr>
+          <w:noProof/>
+        </w:rPr>
+        <w:fldChar w:fldCharType="end"/>
+      </w:r>
       <w:r>
         <w:t>: Ukázka funkcionality RAID 5. P znázorňují parity</w:t>
       </w:r>
@@ -7716,14 +7756,27 @@
       <w:r>
         <w:t xml:space="preserve">Obrázek </w:t>
       </w:r>
-      <w:fldSimple w:instr=" SEQ Obrázek \* ARABIC ">
-        <w:r>
-          <w:rPr>
-            <w:noProof/>
-          </w:rPr>
-          <w:t>4</w:t>
-        </w:r>
-      </w:fldSimple>
+      <w:r>
+        <w:fldChar w:fldCharType="begin"/>
+      </w:r>
+      <w:r>
+        <w:instrText xml:space="preserve"> SEQ Obrázek \* ARABIC </w:instrText>
+      </w:r>
+      <w:r>
+        <w:fldChar w:fldCharType="separate"/>
+      </w:r>
+      <w:r>
+        <w:rPr>
+          <w:noProof/>
+        </w:rPr>
+        <w:t>4</w:t>
+      </w:r>
+      <w:r>
+        <w:rPr>
+          <w:noProof/>
+        </w:rPr>
+        <w:fldChar w:fldCharType="end"/>
+      </w:r>
       <w:r>
         <w:t>: Ukázka RAID 10</w:t>
       </w:r>
@@ -9654,10 +9707,7 @@
       </w:r>
       <w:proofErr w:type="spellEnd"/>
       <w:r>
-        <w:t>) počítače.</w:t>
-      </w:r>
-      <w:r>
-        <w:t xml:space="preserve"> </w:t>
+        <w:t xml:space="preserve">) počítače. </w:t>
       </w:r>
       <w:r>
         <w:fldChar w:fldCharType="begin"/>
@@ -9768,7 +9818,15 @@
         <w:pStyle w:val="Pokraovn"/>
       </w:pPr>
       <w:r>
-        <w:t xml:space="preserve">Pro správu linuxového zařízení jsem zvolil webový admin interface zvaný </w:t>
+        <w:t xml:space="preserve">Pro správu linuxového zařízení jsem zvolil webový </w:t>
+      </w:r>
+      <w:proofErr w:type="spellStart"/>
+      <w:r>
+        <w:t>admin</w:t>
+      </w:r>
+      <w:proofErr w:type="spellEnd"/>
+      <w:r>
+        <w:t xml:space="preserve"> interface zvaný </w:t>
       </w:r>
       <w:proofErr w:type="spellStart"/>
       <w:r>
@@ -9852,7 +9910,15 @@
       </w:r>
       <w:proofErr w:type="spellEnd"/>
       <w:r>
-        <w:t xml:space="preserve"> je webový admin panel pro správu serveru. Umožňuje sledování využití systémových prostředků, přistup k terminálu, a hlavně umožňuje správu uložiště s nativní podporou </w:t>
+        <w:t xml:space="preserve"> je webový </w:t>
+      </w:r>
+      <w:proofErr w:type="spellStart"/>
+      <w:r>
+        <w:t>admin</w:t>
+      </w:r>
+      <w:proofErr w:type="spellEnd"/>
+      <w:r>
+        <w:t xml:space="preserve"> panel pro správu serveru. Umožňuje sledování využití systémových prostředků, přistup k terminálu, a hlavně umožňuje správu uložiště s nativní podporou </w:t>
       </w:r>
       <w:proofErr w:type="spellStart"/>
       <w:r>
@@ -9924,14 +9990,27 @@
       <w:r>
         <w:t xml:space="preserve">Obrázek </w:t>
       </w:r>
-      <w:fldSimple w:instr=" SEQ Obrázek \* ARABIC ">
-        <w:r>
-          <w:rPr>
-            <w:noProof/>
-          </w:rPr>
-          <w:t>5</w:t>
-        </w:r>
-      </w:fldSimple>
+      <w:r>
+        <w:fldChar w:fldCharType="begin"/>
+      </w:r>
+      <w:r>
+        <w:instrText xml:space="preserve"> SEQ Obrázek \* ARABIC </w:instrText>
+      </w:r>
+      <w:r>
+        <w:fldChar w:fldCharType="separate"/>
+      </w:r>
+      <w:r>
+        <w:rPr>
+          <w:noProof/>
+        </w:rPr>
+        <w:t>5</w:t>
+      </w:r>
+      <w:r>
+        <w:rPr>
+          <w:noProof/>
+        </w:rPr>
+        <w:fldChar w:fldCharType="end"/>
+      </w:r>
       <w:r>
         <w:t xml:space="preserve"> Ukázka RAID pole v </w:t>
       </w:r>
@@ -10043,14 +10122,27 @@
       <w:r>
         <w:t xml:space="preserve">Obrázek </w:t>
       </w:r>
-      <w:fldSimple w:instr=" SEQ Obrázek \* ARABIC ">
-        <w:r>
-          <w:rPr>
-            <w:noProof/>
-          </w:rPr>
-          <w:t>6</w:t>
-        </w:r>
-      </w:fldSimple>
+      <w:r>
+        <w:fldChar w:fldCharType="begin"/>
+      </w:r>
+      <w:r>
+        <w:instrText xml:space="preserve"> SEQ Obrázek \* ARABIC </w:instrText>
+      </w:r>
+      <w:r>
+        <w:fldChar w:fldCharType="separate"/>
+      </w:r>
+      <w:r>
+        <w:rPr>
+          <w:noProof/>
+        </w:rPr>
+        <w:t>6</w:t>
+      </w:r>
+      <w:r>
+        <w:rPr>
+          <w:noProof/>
+        </w:rPr>
+        <w:fldChar w:fldCharType="end"/>
+      </w:r>
       <w:r>
         <w:t xml:space="preserve">: Instrukce pro instalaci </w:t>
       </w:r>
@@ -10060,6 +10152,21 @@
       </w:r>
       <w:bookmarkEnd w:id="59"/>
       <w:proofErr w:type="spellEnd"/>
+      <w:r>
+        <w:fldChar w:fldCharType="begin"/>
+      </w:r>
+      <w:r>
+        <w:instrText xml:space="preserve"> REF _Ref192747712 \r \h </w:instrText>
+      </w:r>
+      <w:r>
+        <w:fldChar w:fldCharType="separate"/>
+      </w:r>
+      <w:r>
+        <w:t>[13]</w:t>
+      </w:r>
+      <w:r>
+        <w:fldChar w:fldCharType="end"/>
+      </w:r>
     </w:p>
     <w:p>
       <w:r>
@@ -10073,6 +10180,8 @@
       <w:r>
         <w:t xml:space="preserve"> nastavovat.</w:t>
       </w:r>
+      <w:bookmarkStart w:id="60" w:name="_GoBack"/>
+      <w:bookmarkEnd w:id="60"/>
     </w:p>
     <w:p>
       <w:r>
@@ -10094,12 +10203,12 @@
       <w:pPr>
         <w:pStyle w:val="Nadpis3"/>
       </w:pPr>
-      <w:bookmarkStart w:id="60" w:name="_Toc192675310"/>
+      <w:bookmarkStart w:id="61" w:name="_Toc192675310"/>
       <w:proofErr w:type="spellStart"/>
       <w:r>
         <w:t>OpenSSH</w:t>
       </w:r>
-      <w:bookmarkEnd w:id="60"/>
+      <w:bookmarkEnd w:id="61"/>
       <w:proofErr w:type="spellEnd"/>
     </w:p>
     <w:p>
@@ -10203,12 +10312,12 @@
       <w:pPr>
         <w:pStyle w:val="Nadpis3"/>
       </w:pPr>
-      <w:bookmarkStart w:id="61" w:name="_Toc192675311"/>
+      <w:bookmarkStart w:id="62" w:name="_Toc192675311"/>
       <w:proofErr w:type="spellStart"/>
       <w:r>
         <w:t>PuTTY</w:t>
       </w:r>
-      <w:bookmarkEnd w:id="61"/>
+      <w:bookmarkEnd w:id="62"/>
       <w:proofErr w:type="spellEnd"/>
     </w:p>
     <w:p>
@@ -10280,18 +10389,31 @@
       <w:pPr>
         <w:pStyle w:val="Titulek"/>
       </w:pPr>
-      <w:bookmarkStart w:id="62" w:name="_Toc192675334"/>
+      <w:bookmarkStart w:id="63" w:name="_Toc192675334"/>
       <w:r>
         <w:t xml:space="preserve">Obrázek </w:t>
       </w:r>
-      <w:fldSimple w:instr=" SEQ Obrázek \* ARABIC ">
-        <w:r>
-          <w:rPr>
-            <w:noProof/>
-          </w:rPr>
-          <w:t>7</w:t>
-        </w:r>
-      </w:fldSimple>
+      <w:r>
+        <w:fldChar w:fldCharType="begin"/>
+      </w:r>
+      <w:r>
+        <w:instrText xml:space="preserve"> SEQ Obrázek \* ARABIC </w:instrText>
+      </w:r>
+      <w:r>
+        <w:fldChar w:fldCharType="separate"/>
+      </w:r>
+      <w:r>
+        <w:rPr>
+          <w:noProof/>
+        </w:rPr>
+        <w:t>7</w:t>
+      </w:r>
+      <w:r>
+        <w:rPr>
+          <w:noProof/>
+        </w:rPr>
+        <w:fldChar w:fldCharType="end"/>
+      </w:r>
       <w:r>
         <w:t xml:space="preserve">: Ukázka </w:t>
       </w:r>
@@ -10307,19 +10429,19 @@
       <w:r>
         <w:t>interfaceu</w:t>
       </w:r>
-      <w:bookmarkEnd w:id="62"/>
+      <w:bookmarkEnd w:id="63"/>
       <w:proofErr w:type="spellEnd"/>
     </w:p>
     <w:p>
       <w:pPr>
         <w:pStyle w:val="Nadpis3"/>
       </w:pPr>
-      <w:bookmarkStart w:id="63" w:name="_Toc192675312"/>
+      <w:bookmarkStart w:id="64" w:name="_Toc192675312"/>
       <w:proofErr w:type="spellStart"/>
       <w:r>
         <w:t>Apache</w:t>
       </w:r>
-      <w:bookmarkEnd w:id="63"/>
+      <w:bookmarkEnd w:id="64"/>
       <w:proofErr w:type="spellEnd"/>
     </w:p>
     <w:p>
@@ -10387,11 +10509,11 @@
       <w:pPr>
         <w:pStyle w:val="Nadpis2"/>
       </w:pPr>
-      <w:bookmarkStart w:id="64" w:name="_Toc192675313"/>
+      <w:bookmarkStart w:id="65" w:name="_Toc192675313"/>
       <w:r>
         <w:t>MDADM RAID</w:t>
       </w:r>
-      <w:bookmarkEnd w:id="64"/>
+      <w:bookmarkEnd w:id="65"/>
     </w:p>
     <w:p>
       <w:pPr>
@@ -10552,22 +10674,35 @@
       <w:pPr>
         <w:pStyle w:val="Titulek"/>
       </w:pPr>
-      <w:bookmarkStart w:id="65" w:name="_Toc192675335"/>
+      <w:bookmarkStart w:id="66" w:name="_Toc192675335"/>
       <w:r>
         <w:t xml:space="preserve">Obrázek </w:t>
       </w:r>
-      <w:fldSimple w:instr=" SEQ Obrázek \* ARABIC ">
-        <w:r>
-          <w:rPr>
-            <w:noProof/>
-          </w:rPr>
-          <w:t>8</w:t>
-        </w:r>
-      </w:fldSimple>
+      <w:r>
+        <w:fldChar w:fldCharType="begin"/>
+      </w:r>
+      <w:r>
+        <w:instrText xml:space="preserve"> SEQ Obrázek \* ARABIC </w:instrText>
+      </w:r>
+      <w:r>
+        <w:fldChar w:fldCharType="separate"/>
+      </w:r>
+      <w:r>
+        <w:rPr>
+          <w:noProof/>
+        </w:rPr>
+        <w:t>8</w:t>
+      </w:r>
+      <w:r>
+        <w:rPr>
+          <w:noProof/>
+        </w:rPr>
+        <w:fldChar w:fldCharType="end"/>
+      </w:r>
       <w:r>
         <w:t>: ukázka vytvoření MDRAID zařízení</w:t>
       </w:r>
-      <w:bookmarkEnd w:id="65"/>
+      <w:bookmarkEnd w:id="66"/>
     </w:p>
     <w:p>
       <w:r>
@@ -10634,25 +10769,38 @@
           <w:noProof/>
         </w:rPr>
       </w:pPr>
-      <w:bookmarkStart w:id="66" w:name="_Toc192675336"/>
+      <w:bookmarkStart w:id="67" w:name="_Toc192675336"/>
       <w:r>
         <w:t xml:space="preserve">Obrázek </w:t>
       </w:r>
-      <w:fldSimple w:instr=" SEQ Obrázek \* ARABIC ">
-        <w:r>
-          <w:rPr>
-            <w:noProof/>
-          </w:rPr>
-          <w:t>9</w:t>
-        </w:r>
-      </w:fldSimple>
+      <w:r>
+        <w:fldChar w:fldCharType="begin"/>
+      </w:r>
+      <w:r>
+        <w:instrText xml:space="preserve"> SEQ Obrázek \* ARABIC </w:instrText>
+      </w:r>
+      <w:r>
+        <w:fldChar w:fldCharType="separate"/>
+      </w:r>
       <w:r>
         <w:rPr>
           <w:noProof/>
         </w:rPr>
+        <w:t>9</w:t>
+      </w:r>
+      <w:r>
+        <w:rPr>
+          <w:noProof/>
+        </w:rPr>
+        <w:fldChar w:fldCharType="end"/>
+      </w:r>
+      <w:r>
+        <w:rPr>
+          <w:noProof/>
+        </w:rPr>
         <w:t>: Ukázka selhání disku v MDRAID zařízení</w:t>
       </w:r>
-      <w:bookmarkEnd w:id="66"/>
+      <w:bookmarkEnd w:id="67"/>
     </w:p>
     <w:p>
       <w:r>
@@ -10675,12 +10823,12 @@
       <w:pPr>
         <w:pStyle w:val="Nadpis2"/>
       </w:pPr>
-      <w:bookmarkStart w:id="67" w:name="_Toc192675314"/>
+      <w:bookmarkStart w:id="68" w:name="_Toc192675314"/>
       <w:r>
         <w:lastRenderedPageBreak/>
         <w:t>Přístup k MDRAID disku</w:t>
       </w:r>
-      <w:bookmarkEnd w:id="67"/>
+      <w:bookmarkEnd w:id="68"/>
     </w:p>
     <w:p>
       <w:pPr>
@@ -10763,22 +10911,35 @@
       <w:pPr>
         <w:pStyle w:val="Titulek"/>
       </w:pPr>
-      <w:bookmarkStart w:id="68" w:name="_Toc192675337"/>
+      <w:bookmarkStart w:id="69" w:name="_Toc192675337"/>
       <w:r>
         <w:t xml:space="preserve">Obrázek </w:t>
       </w:r>
-      <w:fldSimple w:instr=" SEQ Obrázek \* ARABIC ">
-        <w:r>
-          <w:rPr>
-            <w:noProof/>
-          </w:rPr>
-          <w:t>10</w:t>
-        </w:r>
-      </w:fldSimple>
+      <w:r>
+        <w:fldChar w:fldCharType="begin"/>
+      </w:r>
+      <w:r>
+        <w:instrText xml:space="preserve"> SEQ Obrázek \* ARABIC </w:instrText>
+      </w:r>
+      <w:r>
+        <w:fldChar w:fldCharType="separate"/>
+      </w:r>
+      <w:r>
+        <w:rPr>
+          <w:noProof/>
+        </w:rPr>
+        <w:t>10</w:t>
+      </w:r>
+      <w:r>
+        <w:rPr>
+          <w:noProof/>
+        </w:rPr>
+        <w:fldChar w:fldCharType="end"/>
+      </w:r>
       <w:r>
         <w:t>: Ukázka konfigurace SFTP web klienta</w:t>
       </w:r>
-      <w:bookmarkEnd w:id="68"/>
+      <w:bookmarkEnd w:id="69"/>
     </w:p>
     <w:p>
       <w:r>
@@ -10934,11 +11095,11 @@
       <w:pPr>
         <w:pStyle w:val="Nadpis2"/>
       </w:pPr>
-      <w:bookmarkStart w:id="69" w:name="_Toc192675315"/>
+      <w:bookmarkStart w:id="70" w:name="_Toc192675315"/>
       <w:r>
         <w:t>Nastavení webové stránky</w:t>
       </w:r>
-      <w:bookmarkEnd w:id="69"/>
+      <w:bookmarkEnd w:id="70"/>
     </w:p>
     <w:p>
       <w:pPr>
@@ -11023,18 +11184,31 @@
       <w:pPr>
         <w:pStyle w:val="Titulek"/>
       </w:pPr>
-      <w:bookmarkStart w:id="70" w:name="_Toc192675338"/>
+      <w:bookmarkStart w:id="71" w:name="_Toc192675338"/>
       <w:r>
         <w:t xml:space="preserve">Obrázek </w:t>
       </w:r>
-      <w:fldSimple w:instr=" SEQ Obrázek \* ARABIC ">
-        <w:r>
-          <w:rPr>
-            <w:noProof/>
-          </w:rPr>
-          <w:t>11</w:t>
-        </w:r>
-      </w:fldSimple>
+      <w:r>
+        <w:fldChar w:fldCharType="begin"/>
+      </w:r>
+      <w:r>
+        <w:instrText xml:space="preserve"> SEQ Obrázek \* ARABIC </w:instrText>
+      </w:r>
+      <w:r>
+        <w:fldChar w:fldCharType="separate"/>
+      </w:r>
+      <w:r>
+        <w:rPr>
+          <w:noProof/>
+        </w:rPr>
+        <w:t>11</w:t>
+      </w:r>
+      <w:r>
+        <w:rPr>
+          <w:noProof/>
+        </w:rPr>
+        <w:fldChar w:fldCharType="end"/>
+      </w:r>
       <w:r>
         <w:t xml:space="preserve">: </w:t>
       </w:r>
@@ -11050,7 +11224,7 @@
       <w:r>
         <w:t>phpmyadmin</w:t>
       </w:r>
-      <w:bookmarkEnd w:id="70"/>
+      <w:bookmarkEnd w:id="71"/>
       <w:proofErr w:type="spellEnd"/>
     </w:p>
     <w:p>
@@ -11140,25 +11314,38 @@
           <w:noProof/>
         </w:rPr>
       </w:pPr>
-      <w:bookmarkStart w:id="71" w:name="_Toc192675339"/>
+      <w:bookmarkStart w:id="72" w:name="_Toc192675339"/>
       <w:r>
         <w:t xml:space="preserve">Obrázek </w:t>
       </w:r>
-      <w:fldSimple w:instr=" SEQ Obrázek \* ARABIC ">
-        <w:r>
-          <w:rPr>
-            <w:noProof/>
-          </w:rPr>
-          <w:t>12</w:t>
-        </w:r>
-      </w:fldSimple>
+      <w:r>
+        <w:fldChar w:fldCharType="begin"/>
+      </w:r>
+      <w:r>
+        <w:instrText xml:space="preserve"> SEQ Obrázek \* ARABIC </w:instrText>
+      </w:r>
+      <w:r>
+        <w:fldChar w:fldCharType="separate"/>
+      </w:r>
       <w:r>
         <w:rPr>
           <w:noProof/>
         </w:rPr>
+        <w:t>12</w:t>
+      </w:r>
+      <w:r>
+        <w:rPr>
+          <w:noProof/>
+        </w:rPr>
+        <w:fldChar w:fldCharType="end"/>
+      </w:r>
+      <w:r>
+        <w:rPr>
+          <w:noProof/>
+        </w:rPr>
         <w:t>: Ukázka, jak vytvořit uživatele</w:t>
       </w:r>
-      <w:bookmarkEnd w:id="71"/>
+      <w:bookmarkEnd w:id="72"/>
     </w:p>
     <w:p>
       <w:r>
@@ -11211,8 +11398,13 @@
       </w:r>
       <w:proofErr w:type="spellEnd"/>
       <w:r>
-        <w:t xml:space="preserve"> scriptů</w:t>
-      </w:r>
+        <w:t xml:space="preserve"> </w:t>
+      </w:r>
+      <w:proofErr w:type="spellStart"/>
+      <w:r>
+        <w:t>scriptů</w:t>
+      </w:r>
+      <w:proofErr w:type="spellEnd"/>
       <w:r>
         <w:rPr>
           <w:rStyle w:val="Znakapoznpodarou"/>
@@ -11220,7 +11412,15 @@
         <w:footnoteReference w:id="1"/>
       </w:r>
       <w:r>
-        <w:t xml:space="preserve"> na webové stránce. Přesněji se jedná o scripty </w:t>
+        <w:t xml:space="preserve"> na webové stránce. Přesněji se jedná o </w:t>
+      </w:r>
+      <w:proofErr w:type="spellStart"/>
+      <w:r>
+        <w:t>scripty</w:t>
+      </w:r>
+      <w:proofErr w:type="spellEnd"/>
+      <w:r>
+        <w:t xml:space="preserve"> </w:t>
       </w:r>
       <w:proofErr w:type="spellStart"/>
       <w:r>
@@ -11344,25 +11544,38 @@
           <w:noProof/>
         </w:rPr>
       </w:pPr>
-      <w:bookmarkStart w:id="72" w:name="_Toc192675340"/>
+      <w:bookmarkStart w:id="73" w:name="_Toc192675340"/>
       <w:r>
         <w:t xml:space="preserve">Obrázek </w:t>
       </w:r>
-      <w:fldSimple w:instr=" SEQ Obrázek \* ARABIC ">
-        <w:r>
-          <w:rPr>
-            <w:noProof/>
-          </w:rPr>
-          <w:t>13</w:t>
-        </w:r>
-      </w:fldSimple>
+      <w:r>
+        <w:fldChar w:fldCharType="begin"/>
+      </w:r>
+      <w:r>
+        <w:instrText xml:space="preserve"> SEQ Obrázek \* ARABIC </w:instrText>
+      </w:r>
+      <w:r>
+        <w:fldChar w:fldCharType="separate"/>
+      </w:r>
       <w:r>
         <w:rPr>
           <w:noProof/>
         </w:rPr>
+        <w:t>13</w:t>
+      </w:r>
+      <w:r>
+        <w:rPr>
+          <w:noProof/>
+        </w:rPr>
+        <w:fldChar w:fldCharType="end"/>
+      </w:r>
+      <w:r>
+        <w:rPr>
+          <w:noProof/>
+        </w:rPr>
         <w:t>: Ukázka údajů databáze</w:t>
       </w:r>
-      <w:bookmarkEnd w:id="72"/>
+      <w:bookmarkEnd w:id="73"/>
     </w:p>
     <w:p>
       <w:r>
@@ -11451,11 +11664,11 @@
       <w:pPr>
         <w:pStyle w:val="Nadpis2"/>
       </w:pPr>
-      <w:bookmarkStart w:id="73" w:name="_Toc192675316"/>
+      <w:bookmarkStart w:id="74" w:name="_Toc192675316"/>
       <w:r>
         <w:t>První použití webovky</w:t>
       </w:r>
-      <w:bookmarkEnd w:id="73"/>
+      <w:bookmarkEnd w:id="74"/>
     </w:p>
     <w:p>
       <w:pPr>
@@ -11535,25 +11748,38 @@
       <w:pPr>
         <w:pStyle w:val="Titulek"/>
       </w:pPr>
-      <w:bookmarkStart w:id="74" w:name="_Toc192675341"/>
+      <w:bookmarkStart w:id="75" w:name="_Toc192675341"/>
       <w:r>
         <w:t xml:space="preserve">Obrázek </w:t>
       </w:r>
-      <w:fldSimple w:instr=" SEQ Obrázek \* ARABIC ">
-        <w:r>
-          <w:rPr>
-            <w:noProof/>
-          </w:rPr>
-          <w:t>14</w:t>
-        </w:r>
-      </w:fldSimple>
+      <w:r>
+        <w:fldChar w:fldCharType="begin"/>
+      </w:r>
+      <w:r>
+        <w:instrText xml:space="preserve"> SEQ Obrázek \* ARABIC </w:instrText>
+      </w:r>
+      <w:r>
+        <w:fldChar w:fldCharType="separate"/>
+      </w:r>
       <w:r>
         <w:rPr>
           <w:noProof/>
         </w:rPr>
+        <w:t>14</w:t>
+      </w:r>
+      <w:r>
+        <w:rPr>
+          <w:noProof/>
+        </w:rPr>
+        <w:fldChar w:fldCharType="end"/>
+      </w:r>
+      <w:r>
+        <w:rPr>
+          <w:noProof/>
+        </w:rPr>
         <w:t>: Ukázka formuláře pro přihlášení</w:t>
       </w:r>
-      <w:bookmarkEnd w:id="74"/>
+      <w:bookmarkEnd w:id="75"/>
     </w:p>
     <w:p>
       <w:pPr>
@@ -11631,33 +11857,46 @@
       <w:pPr>
         <w:pStyle w:val="Titulek"/>
       </w:pPr>
-      <w:bookmarkStart w:id="75" w:name="_Toc192675342"/>
+      <w:bookmarkStart w:id="76" w:name="_Toc192675342"/>
       <w:r>
         <w:t xml:space="preserve">Obrázek </w:t>
       </w:r>
-      <w:fldSimple w:instr=" SEQ Obrázek \* ARABIC ">
-        <w:r>
-          <w:rPr>
-            <w:noProof/>
-          </w:rPr>
-          <w:t>15</w:t>
-        </w:r>
-      </w:fldSimple>
+      <w:r>
+        <w:fldChar w:fldCharType="begin"/>
+      </w:r>
+      <w:r>
+        <w:instrText xml:space="preserve"> SEQ Obrázek \* ARABIC </w:instrText>
+      </w:r>
+      <w:r>
+        <w:fldChar w:fldCharType="separate"/>
+      </w:r>
+      <w:r>
+        <w:rPr>
+          <w:noProof/>
+        </w:rPr>
+        <w:t>15</w:t>
+      </w:r>
+      <w:r>
+        <w:rPr>
+          <w:noProof/>
+        </w:rPr>
+        <w:fldChar w:fldCharType="end"/>
+      </w:r>
       <w:r>
         <w:t>: Ukázka admin panelu</w:t>
       </w:r>
-      <w:bookmarkEnd w:id="75"/>
+      <w:bookmarkEnd w:id="76"/>
     </w:p>
     <w:p>
       <w:pPr>
         <w:pStyle w:val="Nadpis2"/>
       </w:pPr>
-      <w:bookmarkStart w:id="76" w:name="_Toc192675317"/>
+      <w:bookmarkStart w:id="77" w:name="_Toc192675317"/>
       <w:r>
         <w:lastRenderedPageBreak/>
         <w:t>Funkcionalita stránky</w:t>
       </w:r>
-      <w:bookmarkEnd w:id="76"/>
+      <w:bookmarkEnd w:id="77"/>
     </w:p>
     <w:p>
       <w:pPr>
@@ -11716,25 +11955,38 @@
       <w:pPr>
         <w:pStyle w:val="Titulek"/>
       </w:pPr>
-      <w:bookmarkStart w:id="77" w:name="_Toc192675343"/>
+      <w:bookmarkStart w:id="78" w:name="_Toc192675343"/>
       <w:r>
         <w:t xml:space="preserve">Obrázek </w:t>
       </w:r>
-      <w:fldSimple w:instr=" SEQ Obrázek \* ARABIC ">
-        <w:r>
-          <w:rPr>
-            <w:noProof/>
-          </w:rPr>
-          <w:t>16</w:t>
-        </w:r>
-      </w:fldSimple>
+      <w:r>
+        <w:fldChar w:fldCharType="begin"/>
+      </w:r>
+      <w:r>
+        <w:instrText xml:space="preserve"> SEQ Obrázek \* ARABIC </w:instrText>
+      </w:r>
+      <w:r>
+        <w:fldChar w:fldCharType="separate"/>
+      </w:r>
       <w:r>
         <w:rPr>
           <w:noProof/>
         </w:rPr>
+        <w:t>16</w:t>
+      </w:r>
+      <w:r>
+        <w:rPr>
+          <w:noProof/>
+        </w:rPr>
+        <w:fldChar w:fldCharType="end"/>
+      </w:r>
+      <w:r>
+        <w:rPr>
+          <w:noProof/>
+        </w:rPr>
         <w:t>: Ukázka SFTP klienta na webu</w:t>
       </w:r>
-      <w:bookmarkEnd w:id="77"/>
+      <w:bookmarkEnd w:id="78"/>
     </w:p>
     <w:p>
       <w:pPr>
@@ -11748,11 +12000,11 @@
       <w:pPr>
         <w:pStyle w:val="Nadpis2"/>
       </w:pPr>
-      <w:bookmarkStart w:id="78" w:name="_Toc192675318"/>
+      <w:bookmarkStart w:id="79" w:name="_Toc192675318"/>
       <w:r>
         <w:t>Praktické porovnání úrovní RAID</w:t>
       </w:r>
-      <w:bookmarkEnd w:id="78"/>
+      <w:bookmarkEnd w:id="79"/>
     </w:p>
     <w:p>
       <w:pPr>
@@ -11780,14 +12032,27 @@
       <w:r>
         <w:t xml:space="preserve">Tabulka </w:t>
       </w:r>
-      <w:fldSimple w:instr=" SEQ Tabulka \* ARABIC ">
-        <w:r>
-          <w:rPr>
-            <w:noProof/>
-          </w:rPr>
-          <w:t>1</w:t>
-        </w:r>
-      </w:fldSimple>
+      <w:r>
+        <w:fldChar w:fldCharType="begin"/>
+      </w:r>
+      <w:r>
+        <w:instrText xml:space="preserve"> SEQ Tabulka \* ARABIC </w:instrText>
+      </w:r>
+      <w:r>
+        <w:fldChar w:fldCharType="separate"/>
+      </w:r>
+      <w:r>
+        <w:rPr>
+          <w:noProof/>
+        </w:rPr>
+        <w:t>1</w:t>
+      </w:r>
+      <w:r>
+        <w:rPr>
+          <w:noProof/>
+        </w:rPr>
+        <w:fldChar w:fldCharType="end"/>
+      </w:r>
       <w:r>
         <w:rPr>
           <w:noProof/>
@@ -11997,11 +12262,11 @@
       <w:pPr>
         <w:pStyle w:val="Nadpis2"/>
       </w:pPr>
-      <w:bookmarkStart w:id="79" w:name="_Toc192675319"/>
+      <w:bookmarkStart w:id="80" w:name="_Toc192675319"/>
       <w:r>
         <w:t>Funkčnost webové stránky kódově</w:t>
       </w:r>
-      <w:bookmarkEnd w:id="79"/>
+      <w:bookmarkEnd w:id="80"/>
     </w:p>
     <w:p>
       <w:pPr>
@@ -12015,11 +12280,11 @@
       <w:pPr>
         <w:pStyle w:val="Nadpis3"/>
       </w:pPr>
-      <w:bookmarkStart w:id="80" w:name="_Toc192675320"/>
+      <w:bookmarkStart w:id="81" w:name="_Toc192675320"/>
       <w:r>
         <w:t>Úvodní stránka</w:t>
       </w:r>
-      <w:bookmarkEnd w:id="80"/>
+      <w:bookmarkEnd w:id="81"/>
     </w:p>
     <w:p>
       <w:pPr>
@@ -12132,25 +12397,38 @@
       <w:pPr>
         <w:pStyle w:val="Titulek"/>
       </w:pPr>
-      <w:bookmarkStart w:id="81" w:name="_Toc192675344"/>
+      <w:bookmarkStart w:id="82" w:name="_Toc192675344"/>
       <w:r>
         <w:t xml:space="preserve">Obrázek </w:t>
       </w:r>
-      <w:fldSimple w:instr=" SEQ Obrázek \* ARABIC ">
-        <w:r>
-          <w:rPr>
-            <w:noProof/>
-          </w:rPr>
-          <w:t>17</w:t>
-        </w:r>
-      </w:fldSimple>
+      <w:r>
+        <w:fldChar w:fldCharType="begin"/>
+      </w:r>
+      <w:r>
+        <w:instrText xml:space="preserve"> SEQ Obrázek \* ARABIC </w:instrText>
+      </w:r>
+      <w:r>
+        <w:fldChar w:fldCharType="separate"/>
+      </w:r>
       <w:r>
         <w:rPr>
           <w:noProof/>
         </w:rPr>
+        <w:t>17</w:t>
+      </w:r>
+      <w:r>
+        <w:rPr>
+          <w:noProof/>
+        </w:rPr>
+        <w:fldChar w:fldCharType="end"/>
+      </w:r>
+      <w:r>
+        <w:rPr>
+          <w:noProof/>
+        </w:rPr>
         <w:t>: Ukázka stylů v index.html</w:t>
       </w:r>
-      <w:bookmarkEnd w:id="81"/>
+      <w:bookmarkEnd w:id="82"/>
     </w:p>
     <w:p>
       <w:r>
@@ -12217,25 +12495,38 @@
       <w:pPr>
         <w:pStyle w:val="Titulek"/>
       </w:pPr>
-      <w:bookmarkStart w:id="82" w:name="_Toc192675345"/>
+      <w:bookmarkStart w:id="83" w:name="_Toc192675345"/>
       <w:r>
         <w:t xml:space="preserve">Obrázek </w:t>
       </w:r>
-      <w:fldSimple w:instr=" SEQ Obrázek \* ARABIC ">
-        <w:r>
-          <w:rPr>
-            <w:noProof/>
-          </w:rPr>
-          <w:t>18</w:t>
-        </w:r>
-      </w:fldSimple>
+      <w:r>
+        <w:fldChar w:fldCharType="begin"/>
+      </w:r>
+      <w:r>
+        <w:instrText xml:space="preserve"> SEQ Obrázek \* ARABIC </w:instrText>
+      </w:r>
+      <w:r>
+        <w:fldChar w:fldCharType="separate"/>
+      </w:r>
       <w:r>
         <w:rPr>
           <w:noProof/>
         </w:rPr>
+        <w:t>18</w:t>
+      </w:r>
+      <w:r>
+        <w:rPr>
+          <w:noProof/>
+        </w:rPr>
+        <w:fldChar w:fldCharType="end"/>
+      </w:r>
+      <w:r>
+        <w:rPr>
+          <w:noProof/>
+        </w:rPr>
         <w:t>: Ukázka login formuláře</w:t>
       </w:r>
-      <w:bookmarkEnd w:id="82"/>
+      <w:bookmarkEnd w:id="83"/>
     </w:p>
     <w:p>
       <w:r>
@@ -12263,12 +12554,12 @@
       <w:pPr>
         <w:pStyle w:val="Nadpis3"/>
       </w:pPr>
-      <w:bookmarkStart w:id="83" w:name="_Toc192675321"/>
+      <w:bookmarkStart w:id="84" w:name="_Toc192675321"/>
       <w:r>
         <w:lastRenderedPageBreak/>
         <w:t>Admin panel</w:t>
       </w:r>
-      <w:bookmarkEnd w:id="83"/>
+      <w:bookmarkEnd w:id="84"/>
     </w:p>
     <w:p>
       <w:pPr>
@@ -12397,25 +12688,38 @@
           <w:noProof/>
         </w:rPr>
       </w:pPr>
-      <w:bookmarkStart w:id="84" w:name="_Toc192675346"/>
+      <w:bookmarkStart w:id="85" w:name="_Toc192675346"/>
       <w:r>
         <w:t xml:space="preserve">Obrázek </w:t>
       </w:r>
-      <w:fldSimple w:instr=" SEQ Obrázek \* ARABIC ">
-        <w:r>
-          <w:rPr>
-            <w:noProof/>
-          </w:rPr>
-          <w:t>19</w:t>
-        </w:r>
-      </w:fldSimple>
+      <w:r>
+        <w:fldChar w:fldCharType="begin"/>
+      </w:r>
+      <w:r>
+        <w:instrText xml:space="preserve"> SEQ Obrázek \* ARABIC </w:instrText>
+      </w:r>
+      <w:r>
+        <w:fldChar w:fldCharType="separate"/>
+      </w:r>
       <w:r>
         <w:rPr>
           <w:noProof/>
         </w:rPr>
+        <w:t>19</w:t>
+      </w:r>
+      <w:r>
+        <w:rPr>
+          <w:noProof/>
+        </w:rPr>
+        <w:fldChar w:fldCharType="end"/>
+      </w:r>
+      <w:r>
+        <w:rPr>
+          <w:noProof/>
+        </w:rPr>
         <w:t>: ukázka přidávání záznamů do databáze</w:t>
       </w:r>
-      <w:bookmarkEnd w:id="84"/>
+      <w:bookmarkEnd w:id="85"/>
     </w:p>
     <w:p>
       <w:r>
@@ -12554,49 +12858,49 @@
       <w:pPr>
         <w:pStyle w:val="uvodzaver"/>
       </w:pPr>
-      <w:bookmarkStart w:id="85" w:name="_Toc144753409"/>
-      <w:bookmarkStart w:id="86" w:name="_Toc144746940"/>
-      <w:bookmarkStart w:id="87" w:name="_Toc515880902"/>
-      <w:bookmarkStart w:id="88" w:name="_Toc192675322"/>
+      <w:bookmarkStart w:id="86" w:name="_Toc144753409"/>
+      <w:bookmarkStart w:id="87" w:name="_Toc144746940"/>
+      <w:bookmarkStart w:id="88" w:name="_Toc515880902"/>
+      <w:bookmarkStart w:id="89" w:name="_Toc192675322"/>
       <w:r>
         <w:lastRenderedPageBreak/>
         <w:t>Z</w:t>
       </w:r>
-      <w:bookmarkEnd w:id="85"/>
       <w:bookmarkEnd w:id="86"/>
       <w:bookmarkEnd w:id="87"/>
+      <w:bookmarkEnd w:id="88"/>
       <w:r>
         <w:t>ávěr</w:t>
       </w:r>
-      <w:bookmarkEnd w:id="88"/>
+      <w:bookmarkEnd w:id="89"/>
     </w:p>
     <w:p/>
     <w:p>
       <w:pPr>
         <w:pStyle w:val="uvodzaver"/>
       </w:pPr>
-      <w:bookmarkStart w:id="89" w:name="_Toc144753410"/>
-      <w:bookmarkStart w:id="90" w:name="_Toc144746941"/>
-      <w:bookmarkStart w:id="91" w:name="_Toc515880903"/>
-      <w:bookmarkStart w:id="92" w:name="_Toc192675323"/>
+      <w:bookmarkStart w:id="90" w:name="_Toc144753410"/>
+      <w:bookmarkStart w:id="91" w:name="_Toc144746941"/>
+      <w:bookmarkStart w:id="92" w:name="_Toc515880903"/>
+      <w:bookmarkStart w:id="93" w:name="_Toc192675323"/>
       <w:r>
         <w:lastRenderedPageBreak/>
         <w:t>S</w:t>
       </w:r>
-      <w:bookmarkEnd w:id="89"/>
       <w:bookmarkEnd w:id="90"/>
       <w:bookmarkEnd w:id="91"/>
+      <w:bookmarkEnd w:id="92"/>
       <w:r>
         <w:t>eznam použitých zdrojů</w:t>
       </w:r>
-      <w:bookmarkEnd w:id="92"/>
+      <w:bookmarkEnd w:id="93"/>
     </w:p>
     <w:p>
       <w:pPr>
         <w:pStyle w:val="Seznampouitliteratury"/>
       </w:pPr>
-      <w:bookmarkStart w:id="93" w:name="_Ref182339114"/>
-      <w:bookmarkStart w:id="94" w:name="_Ref182252182"/>
+      <w:bookmarkStart w:id="94" w:name="_Ref182339114"/>
+      <w:bookmarkStart w:id="95" w:name="_Ref182252182"/>
       <w:r>
         <w:t>GEEKSFORGEEKS. RAID (</w:t>
       </w:r>
@@ -12685,13 +12989,13 @@
       <w:r>
         <w:t>. [cit. 2024-11-12].</w:t>
       </w:r>
-      <w:bookmarkEnd w:id="93"/>
+      <w:bookmarkEnd w:id="94"/>
     </w:p>
     <w:p>
       <w:pPr>
         <w:pStyle w:val="Seznampouitliteratury"/>
       </w:pPr>
-      <w:bookmarkStart w:id="95" w:name="_Ref187595267"/>
+      <w:bookmarkStart w:id="96" w:name="_Ref187595267"/>
       <w:r>
         <w:t xml:space="preserve">WESTERN DIGITAL. RAID </w:t>
       </w:r>
@@ -12749,7 +13053,15 @@
       </w:r>
       <w:proofErr w:type="spellEnd"/>
       <w:r>
-        <w:t xml:space="preserve">, NAS, Gaming, Data </w:t>
+        <w:t xml:space="preserve">, NAS, </w:t>
+      </w:r>
+      <w:proofErr w:type="spellStart"/>
+      <w:r>
+        <w:t>Gaming</w:t>
+      </w:r>
+      <w:proofErr w:type="spellEnd"/>
+      <w:r>
+        <w:t xml:space="preserve">, Data </w:t>
       </w:r>
       <w:proofErr w:type="spellStart"/>
       <w:r>
@@ -12780,14 +13092,14 @@
       <w:r>
         <w:t>. [cit. 2024-11-11].</w:t>
       </w:r>
-      <w:bookmarkEnd w:id="94"/>
       <w:bookmarkEnd w:id="95"/>
+      <w:bookmarkEnd w:id="96"/>
     </w:p>
     <w:p>
       <w:pPr>
         <w:pStyle w:val="Seznampouitliteratury"/>
       </w:pPr>
-      <w:bookmarkStart w:id="96" w:name="_Ref182413836"/>
+      <w:bookmarkStart w:id="97" w:name="_Ref182413836"/>
       <w:r>
         <w:t xml:space="preserve">MASTERDC. RAID disková pole: jaké jsou základní typy a v čem se liší? Online. </w:t>
       </w:r>
@@ -12812,13 +13124,13 @@
       <w:r>
         <w:t>. [cit. 2024-11-13].</w:t>
       </w:r>
-      <w:bookmarkEnd w:id="96"/>
+      <w:bookmarkEnd w:id="97"/>
     </w:p>
     <w:p>
       <w:pPr>
         <w:pStyle w:val="Seznampouitliteratury"/>
       </w:pPr>
-      <w:bookmarkStart w:id="97" w:name="_Ref188121200"/>
+      <w:bookmarkStart w:id="98" w:name="_Ref188121200"/>
       <w:r>
         <w:t>NORDVPN. </w:t>
       </w:r>
@@ -12885,13 +13197,13 @@
       <w:r>
         <w:t>. [cit. 2025-01-18].</w:t>
       </w:r>
-      <w:bookmarkEnd w:id="97"/>
+      <w:bookmarkEnd w:id="98"/>
     </w:p>
     <w:p>
       <w:pPr>
         <w:pStyle w:val="Seznampouitliteratury"/>
       </w:pPr>
-      <w:bookmarkStart w:id="98" w:name="_Ref188198809"/>
+      <w:bookmarkStart w:id="99" w:name="_Ref188198809"/>
       <w:r>
         <w:t>INTEGRATE. </w:t>
       </w:r>
@@ -12997,13 +13309,13 @@
       <w:r>
         <w:t>. [cit. 2025-01-19].</w:t>
       </w:r>
-      <w:bookmarkEnd w:id="98"/>
+      <w:bookmarkEnd w:id="99"/>
     </w:p>
     <w:p>
       <w:pPr>
         <w:pStyle w:val="Seznampouitliteratury"/>
       </w:pPr>
-      <w:bookmarkStart w:id="99" w:name="_Ref188992016"/>
+      <w:bookmarkStart w:id="100" w:name="_Ref188992016"/>
       <w:r>
         <w:t>ORACLE. </w:t>
       </w:r>
@@ -13053,7 +13365,7 @@
           <w:i/>
           <w:iCs/>
         </w:rPr>
-        <w:t xml:space="preserve"> It </w:t>
+        <w:t xml:space="preserve"> </w:t>
       </w:r>
       <w:proofErr w:type="spellStart"/>
       <w:r>
@@ -13061,7 +13373,7 @@
           <w:i/>
           <w:iCs/>
         </w:rPr>
-        <w:t>Is</w:t>
+        <w:t>It</w:t>
       </w:r>
       <w:proofErr w:type="spellEnd"/>
       <w:r>
@@ -13069,7 +13381,7 @@
           <w:i/>
           <w:iCs/>
         </w:rPr>
-        <w:t xml:space="preserve"> and </w:t>
+        <w:t xml:space="preserve"> </w:t>
       </w:r>
       <w:proofErr w:type="spellStart"/>
       <w:r>
@@ -13077,7 +13389,7 @@
           <w:i/>
           <w:iCs/>
         </w:rPr>
-        <w:t>How</w:t>
+        <w:t>Is</w:t>
       </w:r>
       <w:proofErr w:type="spellEnd"/>
       <w:r>
@@ -13085,7 +13397,7 @@
           <w:i/>
           <w:iCs/>
         </w:rPr>
-        <w:t xml:space="preserve"> </w:t>
+        <w:t xml:space="preserve"> and </w:t>
       </w:r>
       <w:proofErr w:type="spellStart"/>
       <w:r>
@@ -13093,7 +13405,7 @@
           <w:i/>
           <w:iCs/>
         </w:rPr>
-        <w:t>It’s</w:t>
+        <w:t>How</w:t>
       </w:r>
       <w:proofErr w:type="spellEnd"/>
       <w:r>
@@ -13109,11 +13421,43 @@
           <w:i/>
           <w:iCs/>
         </w:rPr>
+        <w:t>It’s</w:t>
+      </w:r>
+      <w:proofErr w:type="spellEnd"/>
+      <w:r>
+        <w:rPr>
+          <w:i/>
+          <w:iCs/>
+        </w:rPr>
+        <w:t xml:space="preserve"> </w:t>
+      </w:r>
+      <w:proofErr w:type="spellStart"/>
+      <w:r>
+        <w:rPr>
+          <w:i/>
+          <w:iCs/>
+        </w:rPr>
         <w:t>Used</w:t>
       </w:r>
       <w:proofErr w:type="spellEnd"/>
       <w:r>
-        <w:t xml:space="preserve">. Online. ORACLE. Oracle Cloud </w:t>
+        <w:t xml:space="preserve">. Online. ORACLE. </w:t>
+      </w:r>
+      <w:proofErr w:type="spellStart"/>
+      <w:r>
+        <w:t>Oracle</w:t>
+      </w:r>
+      <w:proofErr w:type="spellEnd"/>
+      <w:r>
+        <w:t xml:space="preserve"> </w:t>
+      </w:r>
+      <w:proofErr w:type="spellStart"/>
+      <w:r>
+        <w:t>Cloud</w:t>
+      </w:r>
+      <w:proofErr w:type="spellEnd"/>
+      <w:r>
+        <w:t xml:space="preserve"> </w:t>
       </w:r>
       <w:proofErr w:type="spellStart"/>
       <w:r>
@@ -13134,7 +13478,7 @@
       <w:r>
         <w:t>. [cit. 2025-01-28].</w:t>
       </w:r>
-      <w:bookmarkEnd w:id="99"/>
+      <w:bookmarkEnd w:id="100"/>
     </w:p>
     <w:p>
       <w:pPr>
@@ -13238,7 +13582,7 @@
       <w:pPr>
         <w:pStyle w:val="Seznampouitliteratury"/>
       </w:pPr>
-      <w:bookmarkStart w:id="100" w:name="_Ref189736398"/>
+      <w:bookmarkStart w:id="101" w:name="_Ref189736398"/>
       <w:r>
         <w:t>TECHTARGET. </w:t>
       </w:r>
@@ -13280,7 +13624,7 @@
         <w:t xml:space="preserve">. [cit. 2025-02-06]. </w:t>
       </w:r>
     </w:p>
-    <w:bookmarkEnd w:id="100"/>
+    <w:bookmarkEnd w:id="101"/>
     <w:p>
       <w:pPr>
         <w:pStyle w:val="Seznampouitliteratury"/>
@@ -13405,7 +13749,7 @@
       <w:pPr>
         <w:pStyle w:val="Seznampouitliteratury"/>
       </w:pPr>
-      <w:bookmarkStart w:id="101" w:name="_Ref192698251"/>
+      <w:bookmarkStart w:id="102" w:name="_Ref192698251"/>
       <w:r>
         <w:t>TECHTARGET. </w:t>
       </w:r>
@@ -13456,13 +13800,13 @@
       <w:r>
         <w:t>. [cit. 2025-03-12].</w:t>
       </w:r>
-      <w:bookmarkEnd w:id="101"/>
+      <w:bookmarkEnd w:id="102"/>
     </w:p>
     <w:p>
       <w:pPr>
         <w:pStyle w:val="Seznampouitliteratury"/>
       </w:pPr>
-      <w:bookmarkStart w:id="102" w:name="_Ref192698511"/>
+      <w:bookmarkStart w:id="103" w:name="_Ref192698511"/>
       <w:r>
         <w:t>THRU. </w:t>
       </w:r>
@@ -13609,27 +13953,121 @@
       <w:r>
         <w:t>. [cit. 2025-03-12].</w:t>
       </w:r>
-      <w:bookmarkEnd w:id="102"/>
+      <w:bookmarkEnd w:id="103"/>
+    </w:p>
+    <w:p>
+      <w:pPr>
+        <w:pStyle w:val="Seznampouitliteratury"/>
+      </w:pPr>
+      <w:bookmarkStart w:id="104" w:name="_Ref192747712"/>
+      <w:r>
+        <w:rPr>
+          <w:rFonts w:ascii="Arial" w:hAnsi="Arial" w:cs="Arial"/>
+          <w:color w:val="212529"/>
+          <w:shd w:val="clear" w:color="auto" w:fill="FFFFFF"/>
+        </w:rPr>
+        <w:t>COCKPIT. </w:t>
+      </w:r>
+      <w:proofErr w:type="spellStart"/>
+      <w:r>
+        <w:rPr>
+          <w:rFonts w:ascii="Arial" w:hAnsi="Arial" w:cs="Arial"/>
+          <w:i/>
+          <w:iCs/>
+          <w:color w:val="212529"/>
+          <w:shd w:val="clear" w:color="auto" w:fill="FFFFFF"/>
+        </w:rPr>
+        <w:t>Running</w:t>
+      </w:r>
+      <w:proofErr w:type="spellEnd"/>
+      <w:r>
+        <w:rPr>
+          <w:rFonts w:ascii="Arial" w:hAnsi="Arial" w:cs="Arial"/>
+          <w:i/>
+          <w:iCs/>
+          <w:color w:val="212529"/>
+          <w:shd w:val="clear" w:color="auto" w:fill="FFFFFF"/>
+        </w:rPr>
+        <w:t xml:space="preserve"> </w:t>
+      </w:r>
+      <w:proofErr w:type="spellStart"/>
+      <w:r>
+        <w:rPr>
+          <w:rFonts w:ascii="Arial" w:hAnsi="Arial" w:cs="Arial"/>
+          <w:i/>
+          <w:iCs/>
+          <w:color w:val="212529"/>
+          <w:shd w:val="clear" w:color="auto" w:fill="FFFFFF"/>
+        </w:rPr>
+        <w:t>Cockpit</w:t>
+      </w:r>
+      <w:proofErr w:type="spellEnd"/>
+      <w:r>
+        <w:rPr>
+          <w:rFonts w:ascii="Arial" w:hAnsi="Arial" w:cs="Arial"/>
+          <w:color w:val="212529"/>
+          <w:shd w:val="clear" w:color="auto" w:fill="FFFFFF"/>
+        </w:rPr>
+        <w:t xml:space="preserve">. Online. COCKPIT. </w:t>
+      </w:r>
+      <w:proofErr w:type="spellStart"/>
+      <w:r>
+        <w:rPr>
+          <w:rFonts w:ascii="Arial" w:hAnsi="Arial" w:cs="Arial"/>
+          <w:color w:val="212529"/>
+          <w:shd w:val="clear" w:color="auto" w:fill="FFFFFF"/>
+        </w:rPr>
+        <w:t>Cockpit</w:t>
+      </w:r>
+      <w:proofErr w:type="spellEnd"/>
+      <w:r>
+        <w:rPr>
+          <w:rFonts w:ascii="Arial" w:hAnsi="Arial" w:cs="Arial"/>
+          <w:color w:val="212529"/>
+          <w:shd w:val="clear" w:color="auto" w:fill="FFFFFF"/>
+        </w:rPr>
+        <w:t>. 2013. Dostupné z: </w:t>
+      </w:r>
+      <w:hyperlink r:id="rId43" w:history="1">
+        <w:r>
+          <w:rPr>
+            <w:rStyle w:val="Hypertextovodkaz"/>
+            <w:rFonts w:ascii="Arial" w:hAnsi="Arial" w:cs="Arial"/>
+            <w:color w:val="007BFF"/>
+            <w:shd w:val="clear" w:color="auto" w:fill="FFFFFF"/>
+          </w:rPr>
+          <w:t>https://cockpit-project.org/running.html</w:t>
+        </w:r>
+      </w:hyperlink>
+      <w:r>
+        <w:rPr>
+          <w:rFonts w:ascii="Arial" w:hAnsi="Arial" w:cs="Arial"/>
+          <w:color w:val="212529"/>
+          <w:shd w:val="clear" w:color="auto" w:fill="FFFFFF"/>
+        </w:rPr>
+        <w:t>. [cit. 2025-03-13].</w:t>
+      </w:r>
+      <w:bookmarkEnd w:id="104"/>
     </w:p>
     <w:p>
       <w:pPr>
         <w:pStyle w:val="uvodzaver"/>
       </w:pPr>
-      <w:bookmarkStart w:id="103" w:name="_Toc144753411"/>
-      <w:bookmarkStart w:id="104" w:name="_Toc144746942"/>
-      <w:bookmarkStart w:id="105" w:name="_Toc515880904"/>
-      <w:bookmarkStart w:id="106" w:name="_Toc192675324"/>
+      <w:bookmarkStart w:id="105" w:name="_Toc144753411"/>
+      <w:bookmarkStart w:id="106" w:name="_Toc144746942"/>
+      <w:bookmarkStart w:id="107" w:name="_Toc515880904"/>
+      <w:bookmarkStart w:id="108" w:name="_Toc192675324"/>
       <w:r>
         <w:lastRenderedPageBreak/>
         <w:t>S</w:t>
       </w:r>
-      <w:bookmarkEnd w:id="103"/>
-      <w:bookmarkEnd w:id="104"/>
       <w:bookmarkEnd w:id="105"/>
+      <w:bookmarkEnd w:id="106"/>
+      <w:bookmarkEnd w:id="107"/>
       <w:r>
         <w:t>eznam použitých symbolů a zkratek</w:t>
       </w:r>
-      <w:bookmarkEnd w:id="106"/>
+      <w:bookmarkEnd w:id="108"/>
     </w:p>
     <w:tbl>
       <w:tblPr>
@@ -13817,21 +14255,21 @@
       <w:pPr>
         <w:pStyle w:val="uvodzaver"/>
       </w:pPr>
-      <w:bookmarkStart w:id="107" w:name="_Toc144753412"/>
-      <w:bookmarkStart w:id="108" w:name="_Toc144746943"/>
-      <w:bookmarkStart w:id="109" w:name="_Toc515880905"/>
-      <w:bookmarkStart w:id="110" w:name="_Toc192675325"/>
+      <w:bookmarkStart w:id="109" w:name="_Toc144753412"/>
+      <w:bookmarkStart w:id="110" w:name="_Toc144746943"/>
+      <w:bookmarkStart w:id="111" w:name="_Toc515880905"/>
+      <w:bookmarkStart w:id="112" w:name="_Toc192675325"/>
       <w:r>
         <w:lastRenderedPageBreak/>
         <w:t>S</w:t>
       </w:r>
-      <w:bookmarkEnd w:id="107"/>
-      <w:bookmarkEnd w:id="108"/>
       <w:bookmarkEnd w:id="109"/>
+      <w:bookmarkEnd w:id="110"/>
+      <w:bookmarkEnd w:id="111"/>
       <w:r>
         <w:t>eznam obrázků</w:t>
       </w:r>
-      <w:bookmarkEnd w:id="110"/>
+      <w:bookmarkEnd w:id="112"/>
     </w:p>
     <w:p>
       <w:pPr>
@@ -15238,12 +15676,12 @@
       <w:pPr>
         <w:pStyle w:val="uvodzaver"/>
       </w:pPr>
-      <w:bookmarkStart w:id="111" w:name="_Toc192675326"/>
+      <w:bookmarkStart w:id="113" w:name="_Toc192675326"/>
       <w:r>
         <w:lastRenderedPageBreak/>
         <w:t>Seznam tabulek</w:t>
       </w:r>
-      <w:bookmarkEnd w:id="111"/>
+      <w:bookmarkEnd w:id="113"/>
     </w:p>
     <w:p>
       <w:pPr>
@@ -15290,32 +15728,32 @@
       <w:pPr>
         <w:pStyle w:val="uvodzaver"/>
       </w:pPr>
-      <w:bookmarkStart w:id="112" w:name="_Toc144753414"/>
-      <w:bookmarkStart w:id="113" w:name="_Toc144746945"/>
-      <w:bookmarkStart w:id="114" w:name="_Toc515880907"/>
-      <w:bookmarkStart w:id="115" w:name="_Toc192675327"/>
+      <w:bookmarkStart w:id="114" w:name="_Toc144753414"/>
+      <w:bookmarkStart w:id="115" w:name="_Toc144746945"/>
+      <w:bookmarkStart w:id="116" w:name="_Toc515880907"/>
+      <w:bookmarkStart w:id="117" w:name="_Toc192675327"/>
       <w:r>
         <w:lastRenderedPageBreak/>
         <w:t>S</w:t>
       </w:r>
-      <w:bookmarkEnd w:id="112"/>
-      <w:bookmarkEnd w:id="113"/>
       <w:bookmarkEnd w:id="114"/>
+      <w:bookmarkEnd w:id="115"/>
+      <w:bookmarkEnd w:id="116"/>
       <w:r>
         <w:t>eznam příloh</w:t>
       </w:r>
-      <w:bookmarkEnd w:id="115"/>
+      <w:bookmarkEnd w:id="117"/>
     </w:p>
     <w:p>
       <w:r>
         <w:t>Prázdná šablona maturitní práce</w:t>
       </w:r>
-      <w:bookmarkStart w:id="116" w:name="_Toc144746946"/>
+      <w:bookmarkStart w:id="118" w:name="_Toc144746946"/>
       <w:bookmarkEnd w:id="1"/>
-      <w:bookmarkEnd w:id="116"/>
+      <w:bookmarkEnd w:id="118"/>
     </w:p>
     <w:sectPr>
-      <w:footerReference w:type="default" r:id="rId43"/>
+      <w:footerReference w:type="default" r:id="rId44"/>
       <w:pgSz w:w="11906" w:h="16838"/>
       <w:pgMar w:top="1701" w:right="1418" w:bottom="1701" w:left="2268" w:header="709" w:footer="709" w:gutter="0"/>
       <w:cols w:space="708"/>
@@ -15326,7 +15764,7 @@
 </file>
 
 <file path=word/endnotes.xml><?xml version="1.0" encoding="utf-8"?>
-<w:endnotes xmlns:wpc="http://schemas.microsoft.com/office/word/2010/wordprocessingCanvas" xmlns:cx="http://schemas.microsoft.com/office/drawing/2014/chartex" xmlns:cx1="http://schemas.microsoft.com/office/drawing/2015/9/8/chartex" xmlns:cx2="http://schemas.microsoft.com/office/drawing/2015/10/21/chartex" xmlns:cx3="http://schemas.microsoft.com/office/drawing/2016/5/9/chartex" xmlns:cx4="http://schemas.microsoft.com/office/drawing/2016/5/10/chartex" xmlns:cx5="http://schemas.microsoft.com/office/drawing/2016/5/11/chartex" xmlns:cx6="http://schemas.microsoft.com/office/drawing/2016/5/12/chartex" xmlns:cx7="http://schemas.microsoft.com/office/drawing/2016/5/13/chartex" xmlns:cx8="http://schemas.microsoft.com/office/drawing/2016/5/14/chartex" xmlns:mc="http://schemas.openxmlformats.org/markup-compatibility/2006" xmlns:aink="http://schemas.microsoft.com/office/drawing/2016/ink" xmlns:am3d="http://schemas.microsoft.com/office/drawing/2017/model3d" xmlns:o="urn:schemas-microsoft-com:office:office" xmlns:oel="http://schemas.microsoft.com/office/2019/extlst" xmlns:r="http://schemas.openxmlformats.org/officeDocument/2006/relationships" xmlns:m="http://schemas.openxmlformats.org/officeDocument/2006/math" xmlns:v="urn:schemas-microsoft-com:vml" xmlns:wp14="http://schemas.microsoft.com/office/word/2010/wordprocessingDrawing" xmlns:wp="http://schemas.openxmlformats.org/drawingml/2006/wordprocessingDrawing" xmlns:w10="urn:schemas-microsoft-com:office:word" xmlns:w="http://schemas.openxmlformats.org/wordprocessingml/2006/main" xmlns:w14="http://schemas.microsoft.com/office/word/2010/wordml" xmlns:w15="http://schemas.microsoft.com/office/word/2012/wordml" xmlns:w16cex="http://schemas.microsoft.com/office/word/2018/wordml/cex" xmlns:w16cid="http://schemas.microsoft.com/office/word/2016/wordml/cid" xmlns:w16="http://schemas.microsoft.com/office/word/2018/wordml" xmlns:w16du="http://schemas.microsoft.com/office/word/2023/wordml/word16du" xmlns:w16sdtdh="http://schemas.microsoft.com/office/word/2020/wordml/sdtdatahash" xmlns:w16sdtfl="http://schemas.microsoft.com/office/word/2024/wordml/sdtformatlock" xmlns:w16se="http://schemas.microsoft.com/office/word/2015/wordml/symex" xmlns:wpg="http://schemas.microsoft.com/office/word/2010/wordprocessingGroup" xmlns:wpi="http://schemas.microsoft.com/office/word/2010/wordprocessingInk" xmlns:wne="http://schemas.microsoft.com/office/word/2006/wordml" xmlns:wps="http://schemas.microsoft.com/office/word/2010/wordprocessingShape" mc:Ignorable="w14 w15 w16se w16cid w16 w16cex w16sdtdh w16sdtfl w16du wp14">
+<w:endnotes xmlns:wpc="http://schemas.microsoft.com/office/word/2010/wordprocessingCanvas" xmlns:cx="http://schemas.microsoft.com/office/drawing/2014/chartex" xmlns:cx1="http://schemas.microsoft.com/office/drawing/2015/9/8/chartex" xmlns:cx2="http://schemas.microsoft.com/office/drawing/2015/10/21/chartex" xmlns:cx3="http://schemas.microsoft.com/office/drawing/2016/5/9/chartex" xmlns:cx4="http://schemas.microsoft.com/office/drawing/2016/5/10/chartex" xmlns:cx5="http://schemas.microsoft.com/office/drawing/2016/5/11/chartex" xmlns:cx6="http://schemas.microsoft.com/office/drawing/2016/5/12/chartex" xmlns:cx7="http://schemas.microsoft.com/office/drawing/2016/5/13/chartex" xmlns:cx8="http://schemas.microsoft.com/office/drawing/2016/5/14/chartex" xmlns:mc="http://schemas.openxmlformats.org/markup-compatibility/2006" xmlns:aink="http://schemas.microsoft.com/office/drawing/2016/ink" xmlns:am3d="http://schemas.microsoft.com/office/drawing/2017/model3d" xmlns:o="urn:schemas-microsoft-com:office:office" xmlns:r="http://schemas.openxmlformats.org/officeDocument/2006/relationships" xmlns:m="http://schemas.openxmlformats.org/officeDocument/2006/math" xmlns:v="urn:schemas-microsoft-com:vml" xmlns:wp14="http://schemas.microsoft.com/office/word/2010/wordprocessingDrawing" xmlns:wp="http://schemas.openxmlformats.org/drawingml/2006/wordprocessingDrawing" xmlns:w10="urn:schemas-microsoft-com:office:word" xmlns:w="http://schemas.openxmlformats.org/wordprocessingml/2006/main" xmlns:w14="http://schemas.microsoft.com/office/word/2010/wordml" xmlns:w15="http://schemas.microsoft.com/office/word/2012/wordml" xmlns:w16cid="http://schemas.microsoft.com/office/word/2016/wordml/cid" xmlns:w16se="http://schemas.microsoft.com/office/word/2015/wordml/symex" xmlns:wpg="http://schemas.microsoft.com/office/word/2010/wordprocessingGroup" xmlns:wpi="http://schemas.microsoft.com/office/word/2010/wordprocessingInk" xmlns:wne="http://schemas.microsoft.com/office/word/2006/wordml" xmlns:wps="http://schemas.microsoft.com/office/word/2010/wordprocessingShape" mc:Ignorable="w14 w15 w16se w16cid wp14">
   <w:endnote w:type="separator" w:id="-1">
     <w:p>
       <w:r>
@@ -15349,7 +15787,7 @@
 </file>
 
 <file path=word/footer1.xml><?xml version="1.0" encoding="utf-8"?>
-<w:ftr xmlns:wpc="http://schemas.microsoft.com/office/word/2010/wordprocessingCanvas" xmlns:cx="http://schemas.microsoft.com/office/drawing/2014/chartex" xmlns:cx1="http://schemas.microsoft.com/office/drawing/2015/9/8/chartex" xmlns:cx2="http://schemas.microsoft.com/office/drawing/2015/10/21/chartex" xmlns:cx3="http://schemas.microsoft.com/office/drawing/2016/5/9/chartex" xmlns:cx4="http://schemas.microsoft.com/office/drawing/2016/5/10/chartex" xmlns:cx5="http://schemas.microsoft.com/office/drawing/2016/5/11/chartex" xmlns:cx6="http://schemas.microsoft.com/office/drawing/2016/5/12/chartex" xmlns:cx7="http://schemas.microsoft.com/office/drawing/2016/5/13/chartex" xmlns:cx8="http://schemas.microsoft.com/office/drawing/2016/5/14/chartex" xmlns:mc="http://schemas.openxmlformats.org/markup-compatibility/2006" xmlns:aink="http://schemas.microsoft.com/office/drawing/2016/ink" xmlns:am3d="http://schemas.microsoft.com/office/drawing/2017/model3d" xmlns:o="urn:schemas-microsoft-com:office:office" xmlns:oel="http://schemas.microsoft.com/office/2019/extlst" xmlns:r="http://schemas.openxmlformats.org/officeDocument/2006/relationships" xmlns:m="http://schemas.openxmlformats.org/officeDocument/2006/math" xmlns:v="urn:schemas-microsoft-com:vml" xmlns:wp14="http://schemas.microsoft.com/office/word/2010/wordprocessingDrawing" xmlns:wp="http://schemas.openxmlformats.org/drawingml/2006/wordprocessingDrawing" xmlns:w10="urn:schemas-microsoft-com:office:word" xmlns:w="http://schemas.openxmlformats.org/wordprocessingml/2006/main" xmlns:w14="http://schemas.microsoft.com/office/word/2010/wordml" xmlns:w15="http://schemas.microsoft.com/office/word/2012/wordml" xmlns:w16cex="http://schemas.microsoft.com/office/word/2018/wordml/cex" xmlns:w16cid="http://schemas.microsoft.com/office/word/2016/wordml/cid" xmlns:w16="http://schemas.microsoft.com/office/word/2018/wordml" xmlns:w16du="http://schemas.microsoft.com/office/word/2023/wordml/word16du" xmlns:w16sdtdh="http://schemas.microsoft.com/office/word/2020/wordml/sdtdatahash" xmlns:w16sdtfl="http://schemas.microsoft.com/office/word/2024/wordml/sdtformatlock" xmlns:w16se="http://schemas.microsoft.com/office/word/2015/wordml/symex" xmlns:wpg="http://schemas.microsoft.com/office/word/2010/wordprocessingGroup" xmlns:wpi="http://schemas.microsoft.com/office/word/2010/wordprocessingInk" xmlns:wne="http://schemas.microsoft.com/office/word/2006/wordml" xmlns:wps="http://schemas.microsoft.com/office/word/2010/wordprocessingShape" mc:Ignorable="w14 w15 w16se w16cid w16 w16cex w16sdtdh w16sdtfl w16du wp14">
+<w:ftr xmlns:wpc="http://schemas.microsoft.com/office/word/2010/wordprocessingCanvas" xmlns:cx="http://schemas.microsoft.com/office/drawing/2014/chartex" xmlns:cx1="http://schemas.microsoft.com/office/drawing/2015/9/8/chartex" xmlns:cx2="http://schemas.microsoft.com/office/drawing/2015/10/21/chartex" xmlns:cx3="http://schemas.microsoft.com/office/drawing/2016/5/9/chartex" xmlns:cx4="http://schemas.microsoft.com/office/drawing/2016/5/10/chartex" xmlns:cx5="http://schemas.microsoft.com/office/drawing/2016/5/11/chartex" xmlns:cx6="http://schemas.microsoft.com/office/drawing/2016/5/12/chartex" xmlns:cx7="http://schemas.microsoft.com/office/drawing/2016/5/13/chartex" xmlns:cx8="http://schemas.microsoft.com/office/drawing/2016/5/14/chartex" xmlns:mc="http://schemas.openxmlformats.org/markup-compatibility/2006" xmlns:aink="http://schemas.microsoft.com/office/drawing/2016/ink" xmlns:am3d="http://schemas.microsoft.com/office/drawing/2017/model3d" xmlns:o="urn:schemas-microsoft-com:office:office" xmlns:r="http://schemas.openxmlformats.org/officeDocument/2006/relationships" xmlns:m="http://schemas.openxmlformats.org/officeDocument/2006/math" xmlns:v="urn:schemas-microsoft-com:vml" xmlns:wp14="http://schemas.microsoft.com/office/word/2010/wordprocessingDrawing" xmlns:wp="http://schemas.openxmlformats.org/drawingml/2006/wordprocessingDrawing" xmlns:w10="urn:schemas-microsoft-com:office:word" xmlns:w="http://schemas.openxmlformats.org/wordprocessingml/2006/main" xmlns:w14="http://schemas.microsoft.com/office/word/2010/wordml" xmlns:w15="http://schemas.microsoft.com/office/word/2012/wordml" xmlns:w16cid="http://schemas.microsoft.com/office/word/2016/wordml/cid" xmlns:w16se="http://schemas.microsoft.com/office/word/2015/wordml/symex" xmlns:wpg="http://schemas.microsoft.com/office/word/2010/wordprocessingGroup" xmlns:wpi="http://schemas.microsoft.com/office/word/2010/wordprocessingInk" xmlns:wne="http://schemas.microsoft.com/office/word/2006/wordml" xmlns:wps="http://schemas.microsoft.com/office/word/2010/wordprocessingShape" mc:Ignorable="w14 w15 w16se w16cid wp14">
   <w:p>
     <w:pPr>
       <w:pStyle w:val="Zpat"/>
@@ -15359,7 +15797,7 @@
 </file>
 
 <file path=word/footer2.xml><?xml version="1.0" encoding="utf-8"?>
-<w:ftr xmlns:wpc="http://schemas.microsoft.com/office/word/2010/wordprocessingCanvas" xmlns:cx="http://schemas.microsoft.com/office/drawing/2014/chartex" xmlns:cx1="http://schemas.microsoft.com/office/drawing/2015/9/8/chartex" xmlns:cx2="http://schemas.microsoft.com/office/drawing/2015/10/21/chartex" xmlns:cx3="http://schemas.microsoft.com/office/drawing/2016/5/9/chartex" xmlns:cx4="http://schemas.microsoft.com/office/drawing/2016/5/10/chartex" xmlns:cx5="http://schemas.microsoft.com/office/drawing/2016/5/11/chartex" xmlns:cx6="http://schemas.microsoft.com/office/drawing/2016/5/12/chartex" xmlns:cx7="http://schemas.microsoft.com/office/drawing/2016/5/13/chartex" xmlns:cx8="http://schemas.microsoft.com/office/drawing/2016/5/14/chartex" xmlns:mc="http://schemas.openxmlformats.org/markup-compatibility/2006" xmlns:aink="http://schemas.microsoft.com/office/drawing/2016/ink" xmlns:am3d="http://schemas.microsoft.com/office/drawing/2017/model3d" xmlns:o="urn:schemas-microsoft-com:office:office" xmlns:oel="http://schemas.microsoft.com/office/2019/extlst" xmlns:r="http://schemas.openxmlformats.org/officeDocument/2006/relationships" xmlns:m="http://schemas.openxmlformats.org/officeDocument/2006/math" xmlns:v="urn:schemas-microsoft-com:vml" xmlns:wp14="http://schemas.microsoft.com/office/word/2010/wordprocessingDrawing" xmlns:wp="http://schemas.openxmlformats.org/drawingml/2006/wordprocessingDrawing" xmlns:w10="urn:schemas-microsoft-com:office:word" xmlns:w="http://schemas.openxmlformats.org/wordprocessingml/2006/main" xmlns:w14="http://schemas.microsoft.com/office/word/2010/wordml" xmlns:w15="http://schemas.microsoft.com/office/word/2012/wordml" xmlns:w16cex="http://schemas.microsoft.com/office/word/2018/wordml/cex" xmlns:w16cid="http://schemas.microsoft.com/office/word/2016/wordml/cid" xmlns:w16="http://schemas.microsoft.com/office/word/2018/wordml" xmlns:w16du="http://schemas.microsoft.com/office/word/2023/wordml/word16du" xmlns:w16sdtdh="http://schemas.microsoft.com/office/word/2020/wordml/sdtdatahash" xmlns:w16sdtfl="http://schemas.microsoft.com/office/word/2024/wordml/sdtformatlock" xmlns:w16se="http://schemas.microsoft.com/office/word/2015/wordml/symex" xmlns:wpg="http://schemas.microsoft.com/office/word/2010/wordprocessingGroup" xmlns:wpi="http://schemas.microsoft.com/office/word/2010/wordprocessingInk" xmlns:wne="http://schemas.microsoft.com/office/word/2006/wordml" xmlns:wps="http://schemas.microsoft.com/office/word/2010/wordprocessingShape" mc:Ignorable="w14 w15 w16se w16cid w16 w16cex w16sdtdh w16sdtfl w16du wp14">
+<w:ftr xmlns:wpc="http://schemas.microsoft.com/office/word/2010/wordprocessingCanvas" xmlns:cx="http://schemas.microsoft.com/office/drawing/2014/chartex" xmlns:cx1="http://schemas.microsoft.com/office/drawing/2015/9/8/chartex" xmlns:cx2="http://schemas.microsoft.com/office/drawing/2015/10/21/chartex" xmlns:cx3="http://schemas.microsoft.com/office/drawing/2016/5/9/chartex" xmlns:cx4="http://schemas.microsoft.com/office/drawing/2016/5/10/chartex" xmlns:cx5="http://schemas.microsoft.com/office/drawing/2016/5/11/chartex" xmlns:cx6="http://schemas.microsoft.com/office/drawing/2016/5/12/chartex" xmlns:cx7="http://schemas.microsoft.com/office/drawing/2016/5/13/chartex" xmlns:cx8="http://schemas.microsoft.com/office/drawing/2016/5/14/chartex" xmlns:mc="http://schemas.openxmlformats.org/markup-compatibility/2006" xmlns:aink="http://schemas.microsoft.com/office/drawing/2016/ink" xmlns:am3d="http://schemas.microsoft.com/office/drawing/2017/model3d" xmlns:o="urn:schemas-microsoft-com:office:office" xmlns:r="http://schemas.openxmlformats.org/officeDocument/2006/relationships" xmlns:m="http://schemas.openxmlformats.org/officeDocument/2006/math" xmlns:v="urn:schemas-microsoft-com:vml" xmlns:wp14="http://schemas.microsoft.com/office/word/2010/wordprocessingDrawing" xmlns:wp="http://schemas.openxmlformats.org/drawingml/2006/wordprocessingDrawing" xmlns:w10="urn:schemas-microsoft-com:office:word" xmlns:w="http://schemas.openxmlformats.org/wordprocessingml/2006/main" xmlns:w14="http://schemas.microsoft.com/office/word/2010/wordml" xmlns:w15="http://schemas.microsoft.com/office/word/2012/wordml" xmlns:w16cid="http://schemas.microsoft.com/office/word/2016/wordml/cid" xmlns:w16se="http://schemas.microsoft.com/office/word/2015/wordml/symex" xmlns:wpg="http://schemas.microsoft.com/office/word/2010/wordprocessingGroup" xmlns:wpi="http://schemas.microsoft.com/office/word/2010/wordprocessingInk" xmlns:wne="http://schemas.microsoft.com/office/word/2006/wordml" xmlns:wps="http://schemas.microsoft.com/office/word/2010/wordprocessingShape" mc:Ignorable="w14 w15 w16se w16cid wp14">
   <w:sdt>
     <w:sdtPr>
       <w:id w:val="47111526"/>
@@ -15427,7 +15865,7 @@
 </file>
 
 <file path=word/footnotes.xml><?xml version="1.0" encoding="utf-8"?>
-<w:footnotes xmlns:wpc="http://schemas.microsoft.com/office/word/2010/wordprocessingCanvas" xmlns:cx="http://schemas.microsoft.com/office/drawing/2014/chartex" xmlns:cx1="http://schemas.microsoft.com/office/drawing/2015/9/8/chartex" xmlns:cx2="http://schemas.microsoft.com/office/drawing/2015/10/21/chartex" xmlns:cx3="http://schemas.microsoft.com/office/drawing/2016/5/9/chartex" xmlns:cx4="http://schemas.microsoft.com/office/drawing/2016/5/10/chartex" xmlns:cx5="http://schemas.microsoft.com/office/drawing/2016/5/11/chartex" xmlns:cx6="http://schemas.microsoft.com/office/drawing/2016/5/12/chartex" xmlns:cx7="http://schemas.microsoft.com/office/drawing/2016/5/13/chartex" xmlns:cx8="http://schemas.microsoft.com/office/drawing/2016/5/14/chartex" xmlns:mc="http://schemas.openxmlformats.org/markup-compatibility/2006" xmlns:aink="http://schemas.microsoft.com/office/drawing/2016/ink" xmlns:am3d="http://schemas.microsoft.com/office/drawing/2017/model3d" xmlns:o="urn:schemas-microsoft-com:office:office" xmlns:oel="http://schemas.microsoft.com/office/2019/extlst" xmlns:r="http://schemas.openxmlformats.org/officeDocument/2006/relationships" xmlns:m="http://schemas.openxmlformats.org/officeDocument/2006/math" xmlns:v="urn:schemas-microsoft-com:vml" xmlns:wp14="http://schemas.microsoft.com/office/word/2010/wordprocessingDrawing" xmlns:wp="http://schemas.openxmlformats.org/drawingml/2006/wordprocessingDrawing" xmlns:w10="urn:schemas-microsoft-com:office:word" xmlns:w="http://schemas.openxmlformats.org/wordprocessingml/2006/main" xmlns:w14="http://schemas.microsoft.com/office/word/2010/wordml" xmlns:w15="http://schemas.microsoft.com/office/word/2012/wordml" xmlns:w16cex="http://schemas.microsoft.com/office/word/2018/wordml/cex" xmlns:w16cid="http://schemas.microsoft.com/office/word/2016/wordml/cid" xmlns:w16="http://schemas.microsoft.com/office/word/2018/wordml" xmlns:w16du="http://schemas.microsoft.com/office/word/2023/wordml/word16du" xmlns:w16sdtdh="http://schemas.microsoft.com/office/word/2020/wordml/sdtdatahash" xmlns:w16sdtfl="http://schemas.microsoft.com/office/word/2024/wordml/sdtformatlock" xmlns:w16se="http://schemas.microsoft.com/office/word/2015/wordml/symex" xmlns:wpg="http://schemas.microsoft.com/office/word/2010/wordprocessingGroup" xmlns:wpi="http://schemas.microsoft.com/office/word/2010/wordprocessingInk" xmlns:wne="http://schemas.microsoft.com/office/word/2006/wordml" xmlns:wps="http://schemas.microsoft.com/office/word/2010/wordprocessingShape" mc:Ignorable="w14 w15 w16se w16cid w16 w16cex w16sdtdh w16sdtfl w16du wp14">
+<w:footnotes xmlns:wpc="http://schemas.microsoft.com/office/word/2010/wordprocessingCanvas" xmlns:cx="http://schemas.microsoft.com/office/drawing/2014/chartex" xmlns:cx1="http://schemas.microsoft.com/office/drawing/2015/9/8/chartex" xmlns:cx2="http://schemas.microsoft.com/office/drawing/2015/10/21/chartex" xmlns:cx3="http://schemas.microsoft.com/office/drawing/2016/5/9/chartex" xmlns:cx4="http://schemas.microsoft.com/office/drawing/2016/5/10/chartex" xmlns:cx5="http://schemas.microsoft.com/office/drawing/2016/5/11/chartex" xmlns:cx6="http://schemas.microsoft.com/office/drawing/2016/5/12/chartex" xmlns:cx7="http://schemas.microsoft.com/office/drawing/2016/5/13/chartex" xmlns:cx8="http://schemas.microsoft.com/office/drawing/2016/5/14/chartex" xmlns:mc="http://schemas.openxmlformats.org/markup-compatibility/2006" xmlns:aink="http://schemas.microsoft.com/office/drawing/2016/ink" xmlns:am3d="http://schemas.microsoft.com/office/drawing/2017/model3d" xmlns:o="urn:schemas-microsoft-com:office:office" xmlns:r="http://schemas.openxmlformats.org/officeDocument/2006/relationships" xmlns:m="http://schemas.openxmlformats.org/officeDocument/2006/math" xmlns:v="urn:schemas-microsoft-com:vml" xmlns:wp14="http://schemas.microsoft.com/office/word/2010/wordprocessingDrawing" xmlns:wp="http://schemas.openxmlformats.org/drawingml/2006/wordprocessingDrawing" xmlns:w10="urn:schemas-microsoft-com:office:word" xmlns:w="http://schemas.openxmlformats.org/wordprocessingml/2006/main" xmlns:w14="http://schemas.microsoft.com/office/word/2010/wordml" xmlns:w15="http://schemas.microsoft.com/office/word/2012/wordml" xmlns:w16cid="http://schemas.microsoft.com/office/word/2016/wordml/cid" xmlns:w16se="http://schemas.microsoft.com/office/word/2015/wordml/symex" xmlns:wpg="http://schemas.microsoft.com/office/word/2010/wordprocessingGroup" xmlns:wpi="http://schemas.microsoft.com/office/word/2010/wordprocessingInk" xmlns:wne="http://schemas.microsoft.com/office/word/2006/wordml" xmlns:wps="http://schemas.microsoft.com/office/word/2010/wordprocessingShape" mc:Ignorable="w14 w15 w16se w16cid wp14">
   <w:footnote w:type="separator" w:id="-1">
     <w:p>
       <w:r>
@@ -15466,7 +15904,7 @@
 </file>
 
 <file path=word/numbering.xml><?xml version="1.0" encoding="utf-8"?>
-<w:numbering xmlns:wpc="http://schemas.microsoft.com/office/word/2010/wordprocessingCanvas" xmlns:cx="http://schemas.microsoft.com/office/drawing/2014/chartex" xmlns:cx1="http://schemas.microsoft.com/office/drawing/2015/9/8/chartex" xmlns:cx2="http://schemas.microsoft.com/office/drawing/2015/10/21/chartex" xmlns:cx3="http://schemas.microsoft.com/office/drawing/2016/5/9/chartex" xmlns:cx4="http://schemas.microsoft.com/office/drawing/2016/5/10/chartex" xmlns:cx5="http://schemas.microsoft.com/office/drawing/2016/5/11/chartex" xmlns:cx6="http://schemas.microsoft.com/office/drawing/2016/5/12/chartex" xmlns:cx7="http://schemas.microsoft.com/office/drawing/2016/5/13/chartex" xmlns:cx8="http://schemas.microsoft.com/office/drawing/2016/5/14/chartex" xmlns:mc="http://schemas.openxmlformats.org/markup-compatibility/2006" xmlns:aink="http://schemas.microsoft.com/office/drawing/2016/ink" xmlns:am3d="http://schemas.microsoft.com/office/drawing/2017/model3d" xmlns:o="urn:schemas-microsoft-com:office:office" xmlns:oel="http://schemas.microsoft.com/office/2019/extlst" xmlns:r="http://schemas.openxmlformats.org/officeDocument/2006/relationships" xmlns:m="http://schemas.openxmlformats.org/officeDocument/2006/math" xmlns:v="urn:schemas-microsoft-com:vml" xmlns:wp14="http://schemas.microsoft.com/office/word/2010/wordprocessingDrawing" xmlns:wp="http://schemas.openxmlformats.org/drawingml/2006/wordprocessingDrawing" xmlns:w10="urn:schemas-microsoft-com:office:word" xmlns:w="http://schemas.openxmlformats.org/wordprocessingml/2006/main" xmlns:w14="http://schemas.microsoft.com/office/word/2010/wordml" xmlns:w15="http://schemas.microsoft.com/office/word/2012/wordml" xmlns:w16cex="http://schemas.microsoft.com/office/word/2018/wordml/cex" xmlns:w16cid="http://schemas.microsoft.com/office/word/2016/wordml/cid" xmlns:w16="http://schemas.microsoft.com/office/word/2018/wordml" xmlns:w16du="http://schemas.microsoft.com/office/word/2023/wordml/word16du" xmlns:w16sdtdh="http://schemas.microsoft.com/office/word/2020/wordml/sdtdatahash" xmlns:w16sdtfl="http://schemas.microsoft.com/office/word/2024/wordml/sdtformatlock" xmlns:w16se="http://schemas.microsoft.com/office/word/2015/wordml/symex" xmlns:wpg="http://schemas.microsoft.com/office/word/2010/wordprocessingGroup" xmlns:wpi="http://schemas.microsoft.com/office/word/2010/wordprocessingInk" xmlns:wne="http://schemas.microsoft.com/office/word/2006/wordml" xmlns:wps="http://schemas.microsoft.com/office/word/2010/wordprocessingShape" mc:Ignorable="w14 w15 w16se w16cid w16 w16cex w16sdtdh w16sdtfl w16du wp14">
+<w:numbering xmlns:wpc="http://schemas.microsoft.com/office/word/2010/wordprocessingCanvas" xmlns:cx="http://schemas.microsoft.com/office/drawing/2014/chartex" xmlns:cx1="http://schemas.microsoft.com/office/drawing/2015/9/8/chartex" xmlns:cx2="http://schemas.microsoft.com/office/drawing/2015/10/21/chartex" xmlns:cx3="http://schemas.microsoft.com/office/drawing/2016/5/9/chartex" xmlns:cx4="http://schemas.microsoft.com/office/drawing/2016/5/10/chartex" xmlns:cx5="http://schemas.microsoft.com/office/drawing/2016/5/11/chartex" xmlns:cx6="http://schemas.microsoft.com/office/drawing/2016/5/12/chartex" xmlns:cx7="http://schemas.microsoft.com/office/drawing/2016/5/13/chartex" xmlns:cx8="http://schemas.microsoft.com/office/drawing/2016/5/14/chartex" xmlns:mc="http://schemas.openxmlformats.org/markup-compatibility/2006" xmlns:aink="http://schemas.microsoft.com/office/drawing/2016/ink" xmlns:am3d="http://schemas.microsoft.com/office/drawing/2017/model3d" xmlns:o="urn:schemas-microsoft-com:office:office" xmlns:r="http://schemas.openxmlformats.org/officeDocument/2006/relationships" xmlns:m="http://schemas.openxmlformats.org/officeDocument/2006/math" xmlns:v="urn:schemas-microsoft-com:vml" xmlns:wp14="http://schemas.microsoft.com/office/word/2010/wordprocessingDrawing" xmlns:wp="http://schemas.openxmlformats.org/drawingml/2006/wordprocessingDrawing" xmlns:w10="urn:schemas-microsoft-com:office:word" xmlns:w="http://schemas.openxmlformats.org/wordprocessingml/2006/main" xmlns:w14="http://schemas.microsoft.com/office/word/2010/wordml" xmlns:w15="http://schemas.microsoft.com/office/word/2012/wordml" xmlns:w16cid="http://schemas.microsoft.com/office/word/2016/wordml/cid" xmlns:w16se="http://schemas.microsoft.com/office/word/2015/wordml/symex" xmlns:wpg="http://schemas.microsoft.com/office/word/2010/wordprocessingGroup" xmlns:wpi="http://schemas.microsoft.com/office/word/2010/wordprocessingInk" xmlns:wne="http://schemas.microsoft.com/office/word/2006/wordml" xmlns:wps="http://schemas.microsoft.com/office/word/2010/wordprocessingShape" mc:Ignorable="w14 w15 w16se w16cid wp14">
   <w:abstractNum w:abstractNumId="0" w15:restartNumberingAfterBreak="0">
     <w:nsid w:val="FFFFFF7E"/>
     <w:multiLevelType w:val="singleLevel"/>
@@ -17891,70 +18329,70 @@
       </w:pPr>
     </w:lvl>
   </w:abstractNum>
-  <w:num w:numId="1" w16cid:durableId="1515727364">
+  <w:num w:numId="1">
     <w:abstractNumId w:val="3"/>
   </w:num>
-  <w:num w:numId="2" w16cid:durableId="1080828886">
+  <w:num w:numId="2">
     <w:abstractNumId w:val="21"/>
   </w:num>
-  <w:num w:numId="3" w16cid:durableId="1561862979">
+  <w:num w:numId="3">
     <w:abstractNumId w:val="16"/>
   </w:num>
-  <w:num w:numId="4" w16cid:durableId="145634522">
+  <w:num w:numId="4">
     <w:abstractNumId w:val="18"/>
   </w:num>
-  <w:num w:numId="5" w16cid:durableId="370809884">
+  <w:num w:numId="5">
     <w:abstractNumId w:val="11"/>
   </w:num>
-  <w:num w:numId="6" w16cid:durableId="1766922854">
+  <w:num w:numId="6">
     <w:abstractNumId w:val="4"/>
   </w:num>
-  <w:num w:numId="7" w16cid:durableId="1683508109">
+  <w:num w:numId="7">
     <w:abstractNumId w:val="9"/>
   </w:num>
-  <w:num w:numId="8" w16cid:durableId="1523201798">
+  <w:num w:numId="8">
     <w:abstractNumId w:val="6"/>
   </w:num>
-  <w:num w:numId="9" w16cid:durableId="387732345">
+  <w:num w:numId="9">
     <w:abstractNumId w:val="2"/>
   </w:num>
-  <w:num w:numId="10" w16cid:durableId="1605847777">
+  <w:num w:numId="10">
     <w:abstractNumId w:val="1"/>
   </w:num>
-  <w:num w:numId="11" w16cid:durableId="1612593743">
+  <w:num w:numId="11">
     <w:abstractNumId w:val="0"/>
   </w:num>
-  <w:num w:numId="12" w16cid:durableId="1828472251">
+  <w:num w:numId="12">
     <w:abstractNumId w:val="22"/>
   </w:num>
-  <w:num w:numId="13" w16cid:durableId="1357803708">
+  <w:num w:numId="13">
     <w:abstractNumId w:val="13"/>
   </w:num>
-  <w:num w:numId="14" w16cid:durableId="955330138">
+  <w:num w:numId="14">
     <w:abstractNumId w:val="5"/>
   </w:num>
-  <w:num w:numId="15" w16cid:durableId="98260560">
+  <w:num w:numId="15">
     <w:abstractNumId w:val="14"/>
   </w:num>
-  <w:num w:numId="16" w16cid:durableId="1098329226">
+  <w:num w:numId="16">
     <w:abstractNumId w:val="15"/>
   </w:num>
-  <w:num w:numId="17" w16cid:durableId="23602395">
+  <w:num w:numId="17">
     <w:abstractNumId w:val="12"/>
   </w:num>
-  <w:num w:numId="18" w16cid:durableId="1884978143">
+  <w:num w:numId="18">
     <w:abstractNumId w:val="19"/>
   </w:num>
-  <w:num w:numId="19" w16cid:durableId="891889523">
+  <w:num w:numId="19">
     <w:abstractNumId w:val="10"/>
   </w:num>
-  <w:num w:numId="20" w16cid:durableId="1301223975">
+  <w:num w:numId="20">
     <w:abstractNumId w:val="23"/>
   </w:num>
-  <w:num w:numId="21" w16cid:durableId="1448351113">
+  <w:num w:numId="21">
     <w:abstractNumId w:val="8"/>
   </w:num>
-  <w:num w:numId="22" w16cid:durableId="706878470">
+  <w:num w:numId="22">
     <w:abstractNumId w:val="23"/>
     <w:lvlOverride w:ilvl="0">
       <w:startOverride w:val="1"/>
@@ -17984,41 +18422,41 @@
       <w:startOverride w:val="1"/>
     </w:lvlOverride>
   </w:num>
-  <w:num w:numId="23" w16cid:durableId="2042657939">
+  <w:num w:numId="23">
     <w:abstractNumId w:val="8"/>
   </w:num>
-  <w:num w:numId="24" w16cid:durableId="1478495227">
+  <w:num w:numId="24">
     <w:abstractNumId w:val="5"/>
   </w:num>
-  <w:num w:numId="25" w16cid:durableId="1341662473">
+  <w:num w:numId="25">
     <w:abstractNumId w:val="23"/>
   </w:num>
-  <w:num w:numId="26" w16cid:durableId="636842184">
+  <w:num w:numId="26">
     <w:abstractNumId w:val="14"/>
   </w:num>
-  <w:num w:numId="27" w16cid:durableId="118648463">
+  <w:num w:numId="27">
     <w:abstractNumId w:val="23"/>
   </w:num>
-  <w:num w:numId="28" w16cid:durableId="361134253">
+  <w:num w:numId="28">
     <w:abstractNumId w:val="23"/>
   </w:num>
-  <w:num w:numId="29" w16cid:durableId="934285893">
+  <w:num w:numId="29">
     <w:abstractNumId w:val="23"/>
   </w:num>
-  <w:num w:numId="30" w16cid:durableId="76170709">
+  <w:num w:numId="30">
     <w:abstractNumId w:val="20"/>
   </w:num>
-  <w:num w:numId="31" w16cid:durableId="1357653103">
+  <w:num w:numId="31">
     <w:abstractNumId w:val="17"/>
   </w:num>
-  <w:num w:numId="32" w16cid:durableId="1149398805">
+  <w:num w:numId="32">
     <w:abstractNumId w:val="7"/>
   </w:num>
 </w:numbering>
 </file>
 
 <file path=word/styles.xml><?xml version="1.0" encoding="utf-8"?>
-<w:styles xmlns:mc="http://schemas.openxmlformats.org/markup-compatibility/2006" xmlns:r="http://schemas.openxmlformats.org/officeDocument/2006/relationships" xmlns:w="http://schemas.openxmlformats.org/wordprocessingml/2006/main" xmlns:w14="http://schemas.microsoft.com/office/word/2010/wordml" xmlns:w15="http://schemas.microsoft.com/office/word/2012/wordml" xmlns:w16cex="http://schemas.microsoft.com/office/word/2018/wordml/cex" xmlns:w16cid="http://schemas.microsoft.com/office/word/2016/wordml/cid" xmlns:w16="http://schemas.microsoft.com/office/word/2018/wordml" xmlns:w16du="http://schemas.microsoft.com/office/word/2023/wordml/word16du" xmlns:w16sdtdh="http://schemas.microsoft.com/office/word/2020/wordml/sdtdatahash" xmlns:w16sdtfl="http://schemas.microsoft.com/office/word/2024/wordml/sdtformatlock" xmlns:w16se="http://schemas.microsoft.com/office/word/2015/wordml/symex" mc:Ignorable="w14 w15 w16se w16cid w16 w16cex w16sdtdh w16sdtfl w16du">
+<w:styles xmlns:mc="http://schemas.openxmlformats.org/markup-compatibility/2006" xmlns:r="http://schemas.openxmlformats.org/officeDocument/2006/relationships" xmlns:w="http://schemas.openxmlformats.org/wordprocessingml/2006/main" xmlns:w14="http://schemas.microsoft.com/office/word/2010/wordml" xmlns:w15="http://schemas.microsoft.com/office/word/2012/wordml" xmlns:w16cid="http://schemas.microsoft.com/office/word/2016/wordml/cid" xmlns:w16se="http://schemas.microsoft.com/office/word/2015/wordml/symex" mc:Ignorable="w14 w15 w16se w16cid">
   <w:docDefaults>
     <w:rPrDefault>
       <w:rPr>
@@ -18034,7 +18472,7 @@
       </w:pPr>
     </w:pPrDefault>
   </w:docDefaults>
-  <w:latentStyles w:defLockedState="0" w:defUIPriority="99" w:defSemiHidden="0" w:defUnhideWhenUsed="0" w:defQFormat="0" w:count="376">
+  <w:latentStyles w:defLockedState="0" w:defUIPriority="99" w:defSemiHidden="0" w:defUnhideWhenUsed="0" w:defQFormat="0" w:count="375">
     <w:lsdException w:name="Normal" w:uiPriority="0" w:qFormat="1"/>
     <w:lsdException w:name="heading 1" w:uiPriority="9" w:qFormat="1"/>
     <w:lsdException w:name="heading 2" w:semiHidden="1" w:uiPriority="9" w:unhideWhenUsed="1" w:qFormat="1"/>
@@ -18410,7 +18848,6 @@
     <w:lsdException w:name="Smart Hyperlink" w:semiHidden="1" w:unhideWhenUsed="1"/>
     <w:lsdException w:name="Hashtag" w:semiHidden="1" w:unhideWhenUsed="1"/>
     <w:lsdException w:name="Unresolved Mention" w:semiHidden="1" w:unhideWhenUsed="1"/>
-    <w:lsdException w:name="Smart Link" w:semiHidden="1" w:unhideWhenUsed="1"/>
   </w:latentStyles>
   <w:style w:type="paragraph" w:default="1" w:styleId="Normln">
     <w:name w:val="Normal"/>
@@ -18686,6 +19123,7 @@
   <w:style w:type="character" w:default="1" w:styleId="Standardnpsmoodstavce">
     <w:name w:val="Default Paragraph Font"/>
     <w:uiPriority w:val="1"/>
+    <w:semiHidden/>
     <w:unhideWhenUsed/>
   </w:style>
   <w:style w:type="table" w:default="1" w:styleId="Normlntabulka">
@@ -20333,7 +20771,7 @@
 </file>
 
 <file path=customXml/itemProps1.xml><?xml version="1.0" encoding="utf-8"?>
-<ds:datastoreItem xmlns:ds="http://schemas.openxmlformats.org/officeDocument/2006/customXml" ds:itemID="{B00323FF-F247-4885-9E10-741D2BEE9A9E}">
+<ds:datastoreItem xmlns:ds="http://schemas.openxmlformats.org/officeDocument/2006/customXml" ds:itemID="{938CED8C-1626-4331-9D00-97C7C2643117}">
   <ds:schemaRefs>
     <ds:schemaRef ds:uri="http://schemas.openxmlformats.org/officeDocument/2006/bibliography"/>
   </ds:schemaRefs>

</xml_diff>

<commit_message>
Opravené gramatické chyby, přidány poznámky pod čarou
</commit_message>
<xml_diff>
--- a/Documentation/Technická dokumentace - RAID Pole.docx
+++ b/Documentation/Technická dokumentace - RAID Pole.docx
@@ -188,13 +188,13 @@
               </wp:anchor>
             </w:drawing>
           </mc:Choice>
-          <mc:Fallback xmlns:w16sdtfl="http://schemas.microsoft.com/office/word/2024/wordml/sdtformatlock" xmlns:w16sdtdh="http://schemas.microsoft.com/office/word/2020/wordml/sdtdatahash" xmlns:w16du="http://schemas.microsoft.com/office/word/2023/wordml/word16du" xmlns:w16="http://schemas.microsoft.com/office/word/2018/wordml" xmlns:w16cex="http://schemas.microsoft.com/office/word/2018/wordml/cex" xmlns:oel="http://schemas.microsoft.com/office/2019/extlst">
+          <mc:Fallback>
             <w:pict>
               <v:shapetype w14:anchorId="09335D92" id="_x0000_t202" coordsize="21600,21600" o:spt="202" path="m,l,21600r21600,l21600,xe">
                 <v:stroke joinstyle="miter"/>
                 <v:path gradientshapeok="t" o:connecttype="rect"/>
               </v:shapetype>
-              <v:shape id="Textové pole 2" o:spid="_x0000_s1026" type="#_x0000_t202" style="position:absolute;left:0;text-align:left;margin-left:6.25pt;margin-top:174.7pt;width:421.5pt;height:135.8pt;z-index:251659264;visibility:visible;mso-wrap-style:square;mso-width-percent:0;mso-height-percent:0;mso-wrap-distance-left:9pt;mso-wrap-distance-top:3.6pt;mso-wrap-distance-right:9pt;mso-wrap-distance-bottom:3.6pt;mso-position-horizontal:absolute;mso-position-horizontal-relative:text;mso-position-vertical:absolute;mso-position-vertical-relative:text;mso-width-percent:0;mso-height-percent:0;mso-width-relative:margin;mso-height-relative:margin;v-text-anchor:top" o:gfxdata="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" stroked="f">
+              <v:shape id="Textové pole 2" o:spid="_x0000_s1026" type="#_x0000_t202" style="position:absolute;left:0;text-align:left;margin-left:6.25pt;margin-top:174.7pt;width:421.5pt;height:135.8pt;z-index:251659264;visibility:visible;mso-wrap-style:square;mso-width-percent:0;mso-height-percent:0;mso-wrap-distance-left:9pt;mso-wrap-distance-top:3.6pt;mso-wrap-distance-right:9pt;mso-wrap-distance-bottom:3.6pt;mso-position-horizontal:absolute;mso-position-horizontal-relative:text;mso-position-vertical:absolute;mso-position-vertical-relative:text;mso-width-percent:0;mso-height-percent:0;mso-width-relative:margin;mso-height-relative:margin;v-text-anchor:top" o:gfxdata="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" stroked="f">
                 <v:textbox>
                   <w:txbxContent>
                     <w:p>
@@ -331,9 +331,9 @@
               </wp:anchor>
             </w:drawing>
           </mc:Choice>
-          <mc:Fallback xmlns:w16sdtfl="http://schemas.microsoft.com/office/word/2024/wordml/sdtformatlock" xmlns:w16sdtdh="http://schemas.microsoft.com/office/word/2020/wordml/sdtdatahash" xmlns:w16du="http://schemas.microsoft.com/office/word/2023/wordml/word16du" xmlns:w16="http://schemas.microsoft.com/office/word/2018/wordml" xmlns:w16cex="http://schemas.microsoft.com/office/word/2018/wordml/cex" xmlns:oel="http://schemas.microsoft.com/office/2019/extlst">
+          <mc:Fallback>
             <w:pict>
-              <v:shape w14:anchorId="39203A71" id="_x0000_s1027" type="#_x0000_t202" style="position:absolute;left:0;text-align:left;margin-left:367.95pt;margin-top:547.75pt;width:419.15pt;height:101.9pt;z-index:251661312;visibility:visible;mso-wrap-style:square;mso-width-percent:0;mso-height-percent:0;mso-wrap-distance-left:9pt;mso-wrap-distance-top:3.6pt;mso-wrap-distance-right:9pt;mso-wrap-distance-bottom:3.6pt;mso-position-horizontal:right;mso-position-horizontal-relative:margin;mso-position-vertical:absolute;mso-position-vertical-relative:text;mso-width-percent:0;mso-height-percent:0;mso-width-relative:margin;mso-height-relative:margin;v-text-anchor:top" o:gfxdata="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" stroked="f">
+              <v:shape w14:anchorId="39203A71" id="_x0000_s1027" type="#_x0000_t202" style="position:absolute;left:0;text-align:left;margin-left:367.95pt;margin-top:547.75pt;width:419.15pt;height:101.9pt;z-index:251661312;visibility:visible;mso-wrap-style:square;mso-width-percent:0;mso-height-percent:0;mso-wrap-distance-left:9pt;mso-wrap-distance-top:3.6pt;mso-wrap-distance-right:9pt;mso-wrap-distance-bottom:3.6pt;mso-position-horizontal:right;mso-position-horizontal-relative:margin;mso-position-vertical:absolute;mso-position-vertical-relative:text;mso-width-percent:0;mso-height-percent:0;mso-width-relative:margin;mso-height-relative:margin;v-text-anchor:top" o:gfxdata="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" stroked="f">
                 <v:textbox>
                   <w:txbxContent>
                     <w:p>
@@ -957,7 +957,7 @@
               </wp:anchor>
             </w:drawing>
           </mc:Choice>
-          <mc:Fallback xmlns:w16sdtfl="http://schemas.microsoft.com/office/word/2024/wordml/sdtformatlock" xmlns:w16sdtdh="http://schemas.microsoft.com/office/word/2020/wordml/sdtdatahash" xmlns:w16du="http://schemas.microsoft.com/office/word/2023/wordml/word16du" xmlns:w16="http://schemas.microsoft.com/office/word/2018/wordml" xmlns:w16cex="http://schemas.microsoft.com/office/word/2018/wordml/cex" xmlns:oel="http://schemas.microsoft.com/office/2019/extlst">
+          <mc:Fallback xmlns:oel="http://schemas.microsoft.com/office/2019/extlst" xmlns:w16cex="http://schemas.microsoft.com/office/word/2018/wordml/cex" xmlns:w16="http://schemas.microsoft.com/office/word/2018/wordml" xmlns:w16du="http://schemas.microsoft.com/office/word/2023/wordml/word16du" xmlns:w16sdtdh="http://schemas.microsoft.com/office/word/2020/wordml/sdtdatahash" xmlns:w16sdtfl="http://schemas.microsoft.com/office/word/2024/wordml/sdtformatlock">
             <w:pict>
               <v:group w14:anchorId="0B92CE35" id="Group 361" o:spid="_x0000_s1026" style="position:absolute;margin-left:56.7pt;margin-top:0;width:510.25pt;height:113.4pt;z-index:251664384;mso-position-horizontal-relative:page;mso-position-vertical-relative:page" coordsize="64800,14400" o:gfxdata="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">
                 <v:shapetype id="_x0000_t75" coordsize="21600,21600" o:spt="75" o:preferrelative="t" path="m@4@5l@4@11@9@11@9@5xe" filled="f" stroked="f">
@@ -1076,7 +1076,7 @@
               </wp:anchor>
             </w:drawing>
           </mc:Choice>
-          <mc:Fallback xmlns:w16sdtfl="http://schemas.microsoft.com/office/word/2024/wordml/sdtformatlock" xmlns:w16sdtdh="http://schemas.microsoft.com/office/word/2020/wordml/sdtdatahash" xmlns:w16du="http://schemas.microsoft.com/office/word/2023/wordml/word16du" xmlns:w16="http://schemas.microsoft.com/office/word/2018/wordml" xmlns:w16cex="http://schemas.microsoft.com/office/word/2018/wordml/cex" xmlns:oel="http://schemas.microsoft.com/office/2019/extlst">
+          <mc:Fallback xmlns:oel="http://schemas.microsoft.com/office/2019/extlst" xmlns:w16cex="http://schemas.microsoft.com/office/word/2018/wordml/cex" xmlns:w16="http://schemas.microsoft.com/office/word/2018/wordml" xmlns:w16du="http://schemas.microsoft.com/office/word/2023/wordml/word16du" xmlns:w16sdtdh="http://schemas.microsoft.com/office/word/2020/wordml/sdtdatahash" xmlns:w16sdtfl="http://schemas.microsoft.com/office/word/2024/wordml/sdtformatlock">
             <w:pict>
               <v:group w14:anchorId="6E7D4A39" id="Group 362" o:spid="_x0000_s1026" style="position:absolute;margin-left:56.7pt;margin-top:841.9pt;width:481.9pt;height:.85pt;z-index:251665408;mso-position-horizontal-relative:page;mso-position-vertical-relative:page" coordsize="61200,107" o:gfxdata="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">
                 <v:shape id="Shape 41" o:spid="_x0000_s1027" style="position:absolute;width:61200;height:0;visibility:visible;mso-wrap-style:square;v-text-anchor:top" coordsize="6120005,0" o:gfxdata="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" path="m6120005,l,e" filled="f" strokeweight=".85pt">
@@ -1559,7 +1559,6 @@
           <w:docPartUnique/>
         </w:docPartObj>
       </w:sdtPr>
-      <w:sdtEndPr/>
       <w:sdtContent>
         <w:p>
           <w:pPr>
@@ -7181,27 +7180,14 @@
       <w:r>
         <w:t xml:space="preserve">Obrázek </w:t>
       </w:r>
-      <w:r>
-        <w:fldChar w:fldCharType="begin"/>
-      </w:r>
-      <w:r>
-        <w:instrText xml:space="preserve"> SEQ Obrázek \* ARABIC </w:instrText>
-      </w:r>
-      <w:r>
-        <w:fldChar w:fldCharType="separate"/>
-      </w:r>
-      <w:r>
-        <w:rPr>
-          <w:noProof/>
-        </w:rPr>
-        <w:t>1</w:t>
-      </w:r>
-      <w:r>
-        <w:rPr>
-          <w:noProof/>
-        </w:rPr>
-        <w:fldChar w:fldCharType="end"/>
-      </w:r>
+      <w:fldSimple w:instr=" SEQ Obrázek \* ARABIC ">
+        <w:r>
+          <w:rPr>
+            <w:noProof/>
+          </w:rPr>
+          <w:t>1</w:t>
+        </w:r>
+      </w:fldSimple>
       <w:r>
         <w:t>: Ukázka funkcionality RAID 0</w:t>
       </w:r>
@@ -7351,27 +7337,14 @@
       <w:r>
         <w:t xml:space="preserve">Obrázek </w:t>
       </w:r>
-      <w:r>
-        <w:fldChar w:fldCharType="begin"/>
-      </w:r>
-      <w:r>
-        <w:instrText xml:space="preserve"> SEQ Obrázek \* ARABIC </w:instrText>
-      </w:r>
-      <w:r>
-        <w:fldChar w:fldCharType="separate"/>
-      </w:r>
-      <w:r>
-        <w:rPr>
-          <w:noProof/>
-        </w:rPr>
-        <w:t>2</w:t>
-      </w:r>
-      <w:r>
-        <w:rPr>
-          <w:noProof/>
-        </w:rPr>
-        <w:fldChar w:fldCharType="end"/>
-      </w:r>
+      <w:fldSimple w:instr=" SEQ Obrázek \* ARABIC ">
+        <w:r>
+          <w:rPr>
+            <w:noProof/>
+          </w:rPr>
+          <w:t>2</w:t>
+        </w:r>
+      </w:fldSimple>
       <w:r>
         <w:t>: Ukázka funkcionality RAID 1</w:t>
       </w:r>
@@ -7535,27 +7508,14 @@
       <w:r>
         <w:t xml:space="preserve">Obrázek </w:t>
       </w:r>
-      <w:r>
-        <w:fldChar w:fldCharType="begin"/>
-      </w:r>
-      <w:r>
-        <w:instrText xml:space="preserve"> SEQ Obrázek \* ARABIC </w:instrText>
-      </w:r>
-      <w:r>
-        <w:fldChar w:fldCharType="separate"/>
-      </w:r>
-      <w:r>
-        <w:rPr>
-          <w:noProof/>
-        </w:rPr>
-        <w:t>3</w:t>
-      </w:r>
-      <w:r>
-        <w:rPr>
-          <w:noProof/>
-        </w:rPr>
-        <w:fldChar w:fldCharType="end"/>
-      </w:r>
+      <w:fldSimple w:instr=" SEQ Obrázek \* ARABIC ">
+        <w:r>
+          <w:rPr>
+            <w:noProof/>
+          </w:rPr>
+          <w:t>3</w:t>
+        </w:r>
+      </w:fldSimple>
       <w:r>
         <w:t>: Ukázka funkcionality RAID 5. P znázorňují parity</w:t>
       </w:r>
@@ -7756,27 +7716,14 @@
       <w:r>
         <w:t xml:space="preserve">Obrázek </w:t>
       </w:r>
-      <w:r>
-        <w:fldChar w:fldCharType="begin"/>
-      </w:r>
-      <w:r>
-        <w:instrText xml:space="preserve"> SEQ Obrázek \* ARABIC </w:instrText>
-      </w:r>
-      <w:r>
-        <w:fldChar w:fldCharType="separate"/>
-      </w:r>
-      <w:r>
-        <w:rPr>
-          <w:noProof/>
-        </w:rPr>
-        <w:t>4</w:t>
-      </w:r>
-      <w:r>
-        <w:rPr>
-          <w:noProof/>
-        </w:rPr>
-        <w:fldChar w:fldCharType="end"/>
-      </w:r>
+      <w:fldSimple w:instr=" SEQ Obrázek \* ARABIC ">
+        <w:r>
+          <w:rPr>
+            <w:noProof/>
+          </w:rPr>
+          <w:t>4</w:t>
+        </w:r>
+      </w:fldSimple>
       <w:r>
         <w:t>: Ukázka RAID 10</w:t>
       </w:r>
@@ -9600,10 +9547,6 @@
       <w:proofErr w:type="spellEnd"/>
     </w:p>
     <w:p>
-      <w:pPr>
-        <w:spacing w:before="0" w:after="160" w:line="259" w:lineRule="auto"/>
-        <w:jc w:val="left"/>
-      </w:pPr>
       <w:proofErr w:type="spellStart"/>
       <w:r>
         <w:t>Flash</w:t>
@@ -9638,6 +9581,9 @@
         <w:instrText xml:space="preserve"> REF _Ref192698251 \r \h </w:instrText>
       </w:r>
       <w:r>
+        <w:instrText xml:space="preserve"> \* MERGEFORMAT </w:instrText>
+      </w:r>
+      <w:r>
         <w:fldChar w:fldCharType="separate"/>
       </w:r>
       <w:r>
@@ -9648,10 +9594,6 @@
       </w:r>
     </w:p>
     <w:p>
-      <w:pPr>
-        <w:spacing w:before="0" w:after="160" w:line="259" w:lineRule="auto"/>
-        <w:jc w:val="left"/>
-      </w:pPr>
       <w:r>
         <w:t xml:space="preserve">Paměť </w:t>
       </w:r>
@@ -9673,6 +9615,9 @@
         <w:instrText xml:space="preserve"> REF _Ref192698251 \r \h </w:instrText>
       </w:r>
       <w:r>
+        <w:instrText xml:space="preserve"> \* MERGEFORMAT </w:instrText>
+      </w:r>
+      <w:r>
         <w:fldChar w:fldCharType="separate"/>
       </w:r>
       <w:r>
@@ -9683,10 +9628,6 @@
       </w:r>
     </w:p>
     <w:p>
-      <w:pPr>
-        <w:spacing w:before="0" w:after="160" w:line="259" w:lineRule="auto"/>
-        <w:jc w:val="left"/>
-      </w:pPr>
       <w:r>
         <w:t xml:space="preserve">Využívají se dva typy těchto zařízení: NAND a NOR. NAND SSD (Solid </w:t>
       </w:r>
@@ -9714,6 +9655,9 @@
       </w:r>
       <w:r>
         <w:instrText xml:space="preserve"> REF _Ref192698251 \r \h </w:instrText>
+      </w:r>
+      <w:r>
+        <w:instrText xml:space="preserve"> \* MERGEFORMAT </w:instrText>
       </w:r>
       <w:r>
         <w:fldChar w:fldCharType="separate"/>
@@ -9990,27 +9934,14 @@
       <w:r>
         <w:t xml:space="preserve">Obrázek </w:t>
       </w:r>
-      <w:r>
-        <w:fldChar w:fldCharType="begin"/>
-      </w:r>
-      <w:r>
-        <w:instrText xml:space="preserve"> SEQ Obrázek \* ARABIC </w:instrText>
-      </w:r>
-      <w:r>
-        <w:fldChar w:fldCharType="separate"/>
-      </w:r>
-      <w:r>
-        <w:rPr>
-          <w:noProof/>
-        </w:rPr>
-        <w:t>5</w:t>
-      </w:r>
-      <w:r>
-        <w:rPr>
-          <w:noProof/>
-        </w:rPr>
-        <w:fldChar w:fldCharType="end"/>
-      </w:r>
+      <w:fldSimple w:instr=" SEQ Obrázek \* ARABIC ">
+        <w:r>
+          <w:rPr>
+            <w:noProof/>
+          </w:rPr>
+          <w:t>5</w:t>
+        </w:r>
+      </w:fldSimple>
       <w:r>
         <w:t xml:space="preserve"> Ukázka RAID pole v </w:t>
       </w:r>
@@ -10122,51 +10053,38 @@
       <w:r>
         <w:t xml:space="preserve">Obrázek </w:t>
       </w:r>
+      <w:fldSimple w:instr=" SEQ Obrázek \* ARABIC ">
+        <w:r>
+          <w:rPr>
+            <w:noProof/>
+          </w:rPr>
+          <w:t>6</w:t>
+        </w:r>
+      </w:fldSimple>
+      <w:r>
+        <w:t xml:space="preserve">: Instrukce pro instalaci </w:t>
+      </w:r>
+      <w:proofErr w:type="spellStart"/>
+      <w:r>
+        <w:t>Cockpitu</w:t>
+      </w:r>
+      <w:bookmarkEnd w:id="59"/>
+      <w:proofErr w:type="spellEnd"/>
       <w:r>
         <w:fldChar w:fldCharType="begin"/>
       </w:r>
       <w:r>
-        <w:instrText xml:space="preserve"> SEQ Obrázek \* ARABIC </w:instrText>
+        <w:instrText xml:space="preserve"> REF _Ref192747712 \r \h </w:instrText>
       </w:r>
       <w:r>
         <w:fldChar w:fldCharType="separate"/>
       </w:r>
       <w:r>
-        <w:rPr>
-          <w:noProof/>
-        </w:rPr>
-        <w:t>6</w:t>
-      </w:r>
-      <w:r>
-        <w:rPr>
-          <w:noProof/>
-        </w:rPr>
+        <w:t>[13]</w:t>
+      </w:r>
+      <w:r>
         <w:fldChar w:fldCharType="end"/>
       </w:r>
-      <w:r>
-        <w:t xml:space="preserve">: Instrukce pro instalaci </w:t>
-      </w:r>
-      <w:proofErr w:type="spellStart"/>
-      <w:r>
-        <w:t>Cockpitu</w:t>
-      </w:r>
-      <w:bookmarkEnd w:id="59"/>
-      <w:proofErr w:type="spellEnd"/>
-      <w:r>
-        <w:fldChar w:fldCharType="begin"/>
-      </w:r>
-      <w:r>
-        <w:instrText xml:space="preserve"> REF _Ref192747712 \r \h </w:instrText>
-      </w:r>
-      <w:r>
-        <w:fldChar w:fldCharType="separate"/>
-      </w:r>
-      <w:r>
-        <w:t>[13]</w:t>
-      </w:r>
-      <w:r>
-        <w:fldChar w:fldCharType="end"/>
-      </w:r>
     </w:p>
     <w:p>
       <w:r>
@@ -10180,56 +10098,52 @@
       <w:r>
         <w:t xml:space="preserve"> nastavovat.</w:t>
       </w:r>
-      <w:bookmarkStart w:id="60" w:name="_GoBack"/>
+    </w:p>
+    <w:p>
+      <w:r>
+        <w:t xml:space="preserve">Dále také </w:t>
+      </w:r>
+      <w:proofErr w:type="spellStart"/>
+      <w:r>
+        <w:t>Cockpit</w:t>
+      </w:r>
+      <w:proofErr w:type="spellEnd"/>
+      <w:r>
+        <w:t xml:space="preserve"> v základu pracuje na zabezpečené komunikaci pomocí SSL, tudíž není </w:t>
+      </w:r>
+      <w:r>
+        <w:t>třeba řešit následné zabezpečení komunikace mezi klientem a serverem.</w:t>
+      </w:r>
+    </w:p>
+    <w:p>
+      <w:pPr>
+        <w:pStyle w:val="Nadpis3"/>
+      </w:pPr>
+      <w:bookmarkStart w:id="60" w:name="_Toc192675310"/>
+      <w:proofErr w:type="spellStart"/>
+      <w:r>
+        <w:t>OpenSSH</w:t>
+      </w:r>
       <w:bookmarkEnd w:id="60"/>
-    </w:p>
-    <w:p>
-      <w:r>
-        <w:t xml:space="preserve">Dále také </w:t>
-      </w:r>
-      <w:proofErr w:type="spellStart"/>
-      <w:r>
-        <w:t>Cockpit</w:t>
-      </w:r>
-      <w:proofErr w:type="spellEnd"/>
-      <w:r>
-        <w:t xml:space="preserve"> v základu pracuje na zabezpečené komunikaci pomocí SSL, tudíž není </w:t>
-      </w:r>
-      <w:r>
-        <w:t>třeba řešit následné zabezpečení komunikace mezi klientem a serverem.</w:t>
-      </w:r>
-    </w:p>
-    <w:p>
-      <w:pPr>
-        <w:pStyle w:val="Nadpis3"/>
-      </w:pPr>
-      <w:bookmarkStart w:id="61" w:name="_Toc192675310"/>
+      <w:proofErr w:type="spellEnd"/>
+    </w:p>
+    <w:p>
+      <w:pPr>
+        <w:pStyle w:val="Pokraovn"/>
+      </w:pPr>
       <w:proofErr w:type="spellStart"/>
       <w:r>
         <w:t>OpenSSH</w:t>
       </w:r>
-      <w:bookmarkEnd w:id="61"/>
-      <w:proofErr w:type="spellEnd"/>
-    </w:p>
-    <w:p>
-      <w:pPr>
-        <w:pStyle w:val="Pokraovn"/>
-      </w:pPr>
-      <w:proofErr w:type="spellStart"/>
-      <w:r>
-        <w:t>OpenSSH</w:t>
-      </w:r>
       <w:proofErr w:type="spellEnd"/>
       <w:r>
         <w:t xml:space="preserve"> je nástroj pro SSH přístup k zařízení. Původně se jednalo o linuxový nástroj, ale v poslední době se stal zabudovaným nástrojem i ve </w:t>
       </w:r>
-      <w:proofErr w:type="spellStart"/>
-      <w:r>
-        <w:t>windows</w:t>
-      </w:r>
-      <w:proofErr w:type="spellEnd"/>
-      <w:r>
-        <w:t xml:space="preserve">. Použití je velmi jednoduché, stačí do </w:t>
+      <w:r>
+        <w:t>W</w:t>
+      </w:r>
+      <w:r>
+        <w:t xml:space="preserve">indows. Použití je velmi jednoduché, stačí do </w:t>
       </w:r>
       <w:proofErr w:type="spellStart"/>
       <w:r>
@@ -10301,7 +10215,10 @@
       </w:r>
       <w:proofErr w:type="spellStart"/>
       <w:r>
-        <w:t>OpenSSh</w:t>
+        <w:t>OpenSS</w:t>
+      </w:r>
+      <w:r>
+        <w:t>H</w:t>
       </w:r>
       <w:proofErr w:type="spellEnd"/>
       <w:r>
@@ -10312,12 +10229,12 @@
       <w:pPr>
         <w:pStyle w:val="Nadpis3"/>
       </w:pPr>
-      <w:bookmarkStart w:id="62" w:name="_Toc192675311"/>
+      <w:bookmarkStart w:id="61" w:name="_Toc192675311"/>
       <w:proofErr w:type="spellStart"/>
       <w:r>
         <w:t>PuTTY</w:t>
       </w:r>
-      <w:bookmarkEnd w:id="62"/>
+      <w:bookmarkEnd w:id="61"/>
       <w:proofErr w:type="spellEnd"/>
     </w:p>
     <w:p>
@@ -10389,250 +10306,252 @@
       <w:pPr>
         <w:pStyle w:val="Titulek"/>
       </w:pPr>
-      <w:bookmarkStart w:id="63" w:name="_Toc192675334"/>
+      <w:bookmarkStart w:id="62" w:name="_Toc192675334"/>
       <w:r>
         <w:t xml:space="preserve">Obrázek </w:t>
       </w:r>
-      <w:r>
-        <w:fldChar w:fldCharType="begin"/>
-      </w:r>
-      <w:r>
-        <w:instrText xml:space="preserve"> SEQ Obrázek \* ARABIC </w:instrText>
-      </w:r>
-      <w:r>
-        <w:fldChar w:fldCharType="separate"/>
-      </w:r>
+      <w:fldSimple w:instr=" SEQ Obrázek \* ARABIC ">
+        <w:r>
+          <w:rPr>
+            <w:noProof/>
+          </w:rPr>
+          <w:t>7</w:t>
+        </w:r>
+      </w:fldSimple>
+      <w:r>
+        <w:t xml:space="preserve">: Ukázka </w:t>
+      </w:r>
+      <w:proofErr w:type="spellStart"/>
+      <w:r>
+        <w:t>PuTTY</w:t>
+      </w:r>
+      <w:proofErr w:type="spellEnd"/>
+      <w:r>
+        <w:t xml:space="preserve"> </w:t>
+      </w:r>
+      <w:proofErr w:type="spellStart"/>
+      <w:r>
+        <w:t>interfaceu</w:t>
+      </w:r>
+      <w:bookmarkEnd w:id="62"/>
+      <w:proofErr w:type="spellEnd"/>
+    </w:p>
+    <w:p>
+      <w:pPr>
+        <w:pStyle w:val="Nadpis3"/>
+      </w:pPr>
+      <w:bookmarkStart w:id="63" w:name="_Toc192675312"/>
+      <w:proofErr w:type="spellStart"/>
+      <w:r>
+        <w:t>Apache</w:t>
+      </w:r>
+      <w:bookmarkEnd w:id="63"/>
+      <w:proofErr w:type="spellEnd"/>
+    </w:p>
+    <w:p>
+      <w:pPr>
+        <w:pStyle w:val="Pokraovn"/>
+      </w:pPr>
+      <w:proofErr w:type="spellStart"/>
+      <w:r>
+        <w:t>Apache</w:t>
+      </w:r>
+      <w:proofErr w:type="spellEnd"/>
+      <w:r>
+        <w:t xml:space="preserve"> je služba pro hostování webových stránek. V základu podporuje pouze HTML a JavaScript. </w:t>
+      </w:r>
+      <w:proofErr w:type="spellStart"/>
+      <w:r>
+        <w:t>Apache</w:t>
+      </w:r>
+      <w:proofErr w:type="spellEnd"/>
+      <w:r>
+        <w:t xml:space="preserve"> využívá i například XAMPP (</w:t>
+      </w:r>
+      <w:proofErr w:type="spellStart"/>
+      <w:r>
+        <w:t>Cross-Platform</w:t>
+      </w:r>
+      <w:proofErr w:type="spellEnd"/>
+      <w:r>
+        <w:t xml:space="preserve">, </w:t>
+      </w:r>
+      <w:proofErr w:type="spellStart"/>
+      <w:r>
+        <w:t>Apache</w:t>
+      </w:r>
+      <w:proofErr w:type="spellEnd"/>
+      <w:r>
+        <w:t xml:space="preserve">, </w:t>
+      </w:r>
+      <w:proofErr w:type="spellStart"/>
+      <w:r>
+        <w:t>MariaDB</w:t>
+      </w:r>
+      <w:proofErr w:type="spellEnd"/>
+      <w:r>
+        <w:t>, PHP a Perl), který je populární volbou pro správu webového serveru na Windows a Linux</w:t>
+      </w:r>
+      <w:r>
+        <w:rPr>
+          <w:rStyle w:val="Znakapoznpodarou"/>
+        </w:rPr>
+        <w:footnoteReference w:id="1"/>
+      </w:r>
+      <w:r>
+        <w:t xml:space="preserve">. </w:t>
+      </w:r>
+      <w:proofErr w:type="spellStart"/>
+      <w:r>
+        <w:t>Apache</w:t>
+      </w:r>
+      <w:proofErr w:type="spellEnd"/>
+      <w:r>
+        <w:t xml:space="preserve"> dále podporuje různé moduly, například PHP. Pro správu databází pomocí </w:t>
+      </w:r>
+      <w:proofErr w:type="spellStart"/>
+      <w:r>
+        <w:t>Apache</w:t>
+      </w:r>
+      <w:proofErr w:type="spellEnd"/>
+      <w:r>
+        <w:t xml:space="preserve"> serveru je potřeba PHP modulu.</w:t>
+      </w:r>
+    </w:p>
+    <w:p>
+      <w:pPr>
+        <w:pStyle w:val="Nadpis2"/>
+      </w:pPr>
+      <w:bookmarkStart w:id="64" w:name="_Toc192675313"/>
+      <w:r>
+        <w:t>MDADM RAID</w:t>
+      </w:r>
+      <w:bookmarkEnd w:id="64"/>
+    </w:p>
+    <w:p>
+      <w:pPr>
+        <w:pStyle w:val="Pokraovn"/>
+      </w:pPr>
+      <w:r>
+        <w:t xml:space="preserve">Pro vytvoření MDADM </w:t>
+      </w:r>
+      <w:proofErr w:type="spellStart"/>
+      <w:r>
+        <w:t>RAIDu</w:t>
+      </w:r>
+      <w:proofErr w:type="spellEnd"/>
+      <w:r>
+        <w:t xml:space="preserve"> máme několik možností. Můžeme použít terminál, nebo </w:t>
+      </w:r>
+      <w:proofErr w:type="spellStart"/>
+      <w:r>
+        <w:t>Cockpit</w:t>
+      </w:r>
+      <w:proofErr w:type="spellEnd"/>
+      <w:r>
+        <w:t xml:space="preserve"> panel, který jsem zmiňoval dříve. Při použití </w:t>
+      </w:r>
+      <w:proofErr w:type="spellStart"/>
+      <w:r>
+        <w:t>Cockpit</w:t>
+      </w:r>
+      <w:proofErr w:type="spellEnd"/>
+      <w:r>
+        <w:t xml:space="preserve"> panelu je proces jednodušší, protože se zároveň stará a uložení nastavení a automatického připojení </w:t>
+      </w:r>
+      <w:proofErr w:type="spellStart"/>
+      <w:r>
+        <w:t>RAIDu</w:t>
+      </w:r>
+      <w:proofErr w:type="spellEnd"/>
+      <w:r>
+        <w:t xml:space="preserve"> do </w:t>
+      </w:r>
+      <w:r>
+        <w:t>FS (</w:t>
+      </w:r>
+      <w:proofErr w:type="spellStart"/>
+      <w:r>
+        <w:t>File</w:t>
+      </w:r>
+      <w:proofErr w:type="spellEnd"/>
+      <w:r>
+        <w:t xml:space="preserve"> </w:t>
+      </w:r>
+      <w:proofErr w:type="spellStart"/>
+      <w:r>
+        <w:t>System</w:t>
+      </w:r>
+      <w:proofErr w:type="spellEnd"/>
+      <w:r>
+        <w:t>)</w:t>
+      </w:r>
+      <w:r>
+        <w:t xml:space="preserve"> </w:t>
+      </w:r>
+      <w:proofErr w:type="spellStart"/>
+      <w:r>
+        <w:t>linuxu</w:t>
+      </w:r>
+      <w:proofErr w:type="spellEnd"/>
+      <w:r>
+        <w:t>.</w:t>
+      </w:r>
+    </w:p>
+    <w:p>
+      <w:r>
+        <w:lastRenderedPageBreak/>
+        <w:t xml:space="preserve">Pro vytvoření MDADM </w:t>
+      </w:r>
+      <w:proofErr w:type="spellStart"/>
+      <w:r>
+        <w:t>RAID</w:t>
+      </w:r>
+      <w:r>
+        <w:t>u</w:t>
+      </w:r>
+      <w:proofErr w:type="spellEnd"/>
+      <w:r>
+        <w:t xml:space="preserve"> v </w:t>
+      </w:r>
+      <w:proofErr w:type="spellStart"/>
+      <w:r>
+        <w:t>C</w:t>
+      </w:r>
+      <w:r>
+        <w:t>ockpitu</w:t>
+      </w:r>
+      <w:proofErr w:type="spellEnd"/>
+      <w:r>
+        <w:t xml:space="preserve"> stačí najet na záložku Uložiště, kliknout na 3 čárky a vybrat „Vytvoři</w:t>
+      </w:r>
+      <w:r>
+        <w:t>t</w:t>
+      </w:r>
+      <w:r>
+        <w:t xml:space="preserve"> MDRAID zařízení“. Poté stačí jen vybrat disky, pojmenovat nový </w:t>
+      </w:r>
+      <w:r>
+        <w:t>RAID</w:t>
+      </w:r>
+      <w:r>
+        <w:t xml:space="preserve"> a vytvoř</w:t>
+      </w:r>
+      <w:r>
+        <w:t>i</w:t>
+      </w:r>
+      <w:r>
+        <w:t>t ho.</w:t>
+      </w:r>
+    </w:p>
+    <w:p>
+      <w:pPr>
+        <w:pStyle w:val="Titulek"/>
+      </w:pPr>
       <w:r>
         <w:rPr>
           <w:noProof/>
         </w:rPr>
-        <w:t>7</w:t>
-      </w:r>
-      <w:r>
-        <w:rPr>
-          <w:noProof/>
-        </w:rPr>
-        <w:fldChar w:fldCharType="end"/>
-      </w:r>
-      <w:r>
-        <w:t xml:space="preserve">: Ukázka </w:t>
-      </w:r>
-      <w:proofErr w:type="spellStart"/>
-      <w:r>
-        <w:t>PuTTY</w:t>
-      </w:r>
-      <w:proofErr w:type="spellEnd"/>
-      <w:r>
-        <w:t xml:space="preserve"> </w:t>
-      </w:r>
-      <w:proofErr w:type="spellStart"/>
-      <w:r>
-        <w:t>interfaceu</w:t>
-      </w:r>
-      <w:bookmarkEnd w:id="63"/>
-      <w:proofErr w:type="spellEnd"/>
-    </w:p>
-    <w:p>
-      <w:pPr>
-        <w:pStyle w:val="Nadpis3"/>
-      </w:pPr>
-      <w:bookmarkStart w:id="64" w:name="_Toc192675312"/>
-      <w:proofErr w:type="spellStart"/>
-      <w:r>
-        <w:t>Apache</w:t>
-      </w:r>
-      <w:bookmarkEnd w:id="64"/>
-      <w:proofErr w:type="spellEnd"/>
-    </w:p>
-    <w:p>
-      <w:pPr>
-        <w:pStyle w:val="Pokraovn"/>
-      </w:pPr>
-      <w:proofErr w:type="spellStart"/>
-      <w:r>
-        <w:t>Apache</w:t>
-      </w:r>
-      <w:proofErr w:type="spellEnd"/>
-      <w:r>
-        <w:t xml:space="preserve"> je služba pro hostování webových stránek. V základu podporuje pouze HTML a JavaScript. </w:t>
-      </w:r>
-      <w:proofErr w:type="spellStart"/>
-      <w:r>
-        <w:t>Apache</w:t>
-      </w:r>
-      <w:proofErr w:type="spellEnd"/>
-      <w:r>
-        <w:t xml:space="preserve"> využívá i například XAMPP (</w:t>
-      </w:r>
-      <w:proofErr w:type="spellStart"/>
-      <w:r>
-        <w:t>Cross-Platform</w:t>
-      </w:r>
-      <w:proofErr w:type="spellEnd"/>
-      <w:r>
-        <w:t xml:space="preserve">, </w:t>
-      </w:r>
-      <w:proofErr w:type="spellStart"/>
-      <w:r>
-        <w:t>Apache</w:t>
-      </w:r>
-      <w:proofErr w:type="spellEnd"/>
-      <w:r>
-        <w:t xml:space="preserve">, </w:t>
-      </w:r>
-      <w:proofErr w:type="spellStart"/>
-      <w:r>
-        <w:t>MariaDB</w:t>
-      </w:r>
-      <w:proofErr w:type="spellEnd"/>
-      <w:r>
-        <w:t xml:space="preserve">, PHP a Perl), který je populární volbou pro správu webového serveru na Windows a Linux. </w:t>
-      </w:r>
-      <w:proofErr w:type="spellStart"/>
-      <w:r>
-        <w:t>Apache</w:t>
-      </w:r>
-      <w:proofErr w:type="spellEnd"/>
-      <w:r>
-        <w:t xml:space="preserve"> dále podporuje různé moduly, například PHP. Pro správu databází pomocí </w:t>
-      </w:r>
-      <w:proofErr w:type="spellStart"/>
-      <w:r>
-        <w:t>Apache</w:t>
-      </w:r>
-      <w:proofErr w:type="spellEnd"/>
-      <w:r>
-        <w:t xml:space="preserve"> serveru je potřeba PHP modulu.</w:t>
-      </w:r>
-    </w:p>
-    <w:p>
-      <w:pPr>
-        <w:pStyle w:val="Nadpis2"/>
-      </w:pPr>
-      <w:bookmarkStart w:id="65" w:name="_Toc192675313"/>
-      <w:r>
-        <w:t>MDADM RAID</w:t>
-      </w:r>
-      <w:bookmarkEnd w:id="65"/>
-    </w:p>
-    <w:p>
-      <w:pPr>
-        <w:pStyle w:val="Pokraovn"/>
-      </w:pPr>
-      <w:r>
-        <w:t xml:space="preserve">Pro vytvoření MDADM </w:t>
-      </w:r>
-      <w:proofErr w:type="spellStart"/>
-      <w:r>
-        <w:t>RAIDu</w:t>
-      </w:r>
-      <w:proofErr w:type="spellEnd"/>
-      <w:r>
-        <w:t xml:space="preserve"> máme několik možností. Můžeme použít terminál, nebo </w:t>
-      </w:r>
-      <w:proofErr w:type="spellStart"/>
-      <w:r>
-        <w:t>Cockpit</w:t>
-      </w:r>
-      <w:proofErr w:type="spellEnd"/>
-      <w:r>
-        <w:t xml:space="preserve"> panel, který jsem zmiňoval dříve. Při použití </w:t>
-      </w:r>
-      <w:proofErr w:type="spellStart"/>
-      <w:r>
-        <w:t>Cockpit</w:t>
-      </w:r>
-      <w:proofErr w:type="spellEnd"/>
-      <w:r>
-        <w:t xml:space="preserve"> panelu je proces jednodušší, protože se zároveň stará a uložení nastavení a automatického připojení </w:t>
-      </w:r>
-      <w:proofErr w:type="spellStart"/>
-      <w:r>
-        <w:t>RAIDu</w:t>
-      </w:r>
-      <w:proofErr w:type="spellEnd"/>
-      <w:r>
-        <w:t xml:space="preserve"> do </w:t>
-      </w:r>
-      <w:proofErr w:type="spellStart"/>
-      <w:r>
-        <w:t>File</w:t>
-      </w:r>
-      <w:proofErr w:type="spellEnd"/>
-      <w:r>
-        <w:t xml:space="preserve"> </w:t>
-      </w:r>
-      <w:proofErr w:type="spellStart"/>
-      <w:r>
-        <w:t>Systemu</w:t>
-      </w:r>
-      <w:proofErr w:type="spellEnd"/>
-      <w:r>
-        <w:t xml:space="preserve"> </w:t>
-      </w:r>
-      <w:proofErr w:type="spellStart"/>
-      <w:r>
-        <w:t>linuxu</w:t>
-      </w:r>
-      <w:proofErr w:type="spellEnd"/>
-      <w:r>
-        <w:t>.</w:t>
-      </w:r>
-    </w:p>
-    <w:p>
-      <w:r>
-        <w:t xml:space="preserve">Pro vytvoření MDADM </w:t>
-      </w:r>
-      <w:proofErr w:type="spellStart"/>
-      <w:r>
-        <w:t>RAIDu</w:t>
-      </w:r>
-      <w:proofErr w:type="spellEnd"/>
-      <w:r>
-        <w:t xml:space="preserve"> v </w:t>
-      </w:r>
-      <w:proofErr w:type="spellStart"/>
-      <w:r>
-        <w:t>cockpitu</w:t>
-      </w:r>
-      <w:proofErr w:type="spellEnd"/>
-      <w:r>
-        <w:t xml:space="preserve"> stačí najet na záložku Uložiště, kliknout na 3 čárky a vybrat „</w:t>
-      </w:r>
-      <w:proofErr w:type="spellStart"/>
-      <w:r>
-        <w:t>Vytvořid</w:t>
-      </w:r>
-      <w:proofErr w:type="spellEnd"/>
-      <w:r>
-        <w:t xml:space="preserve"> MDRAID zařízení“. Poté stačí jen vybrat disky, pojmenovat nový </w:t>
-      </w:r>
-      <w:proofErr w:type="spellStart"/>
-      <w:r>
-        <w:t>raid</w:t>
-      </w:r>
-      <w:proofErr w:type="spellEnd"/>
-      <w:r>
-        <w:t xml:space="preserve"> a </w:t>
-      </w:r>
-      <w:proofErr w:type="spellStart"/>
-      <w:r>
-        <w:t>vytvořít</w:t>
-      </w:r>
-      <w:proofErr w:type="spellEnd"/>
-      <w:r>
-        <w:t xml:space="preserve"> ho.</w:t>
-      </w:r>
-    </w:p>
-    <w:p>
-      <w:pPr>
-        <w:pStyle w:val="Titulek"/>
-      </w:pPr>
-      <w:r>
-        <w:rPr>
-          <w:noProof/>
-        </w:rPr>
-        <w:lastRenderedPageBreak/>
         <w:drawing>
           <wp:inline distT="0" distB="0" distL="0" distR="0" wp14:anchorId="5C093F1F" wp14:editId="4DBB12CF">
             <wp:extent cx="5219700" cy="3394710"/>
@@ -10674,35 +10593,22 @@
       <w:pPr>
         <w:pStyle w:val="Titulek"/>
       </w:pPr>
-      <w:bookmarkStart w:id="66" w:name="_Toc192675335"/>
+      <w:bookmarkStart w:id="65" w:name="_Toc192675335"/>
       <w:r>
         <w:t xml:space="preserve">Obrázek </w:t>
       </w:r>
-      <w:r>
-        <w:fldChar w:fldCharType="begin"/>
-      </w:r>
-      <w:r>
-        <w:instrText xml:space="preserve"> SEQ Obrázek \* ARABIC </w:instrText>
-      </w:r>
-      <w:r>
-        <w:fldChar w:fldCharType="separate"/>
-      </w:r>
-      <w:r>
-        <w:rPr>
-          <w:noProof/>
-        </w:rPr>
-        <w:t>8</w:t>
-      </w:r>
-      <w:r>
-        <w:rPr>
-          <w:noProof/>
-        </w:rPr>
-        <w:fldChar w:fldCharType="end"/>
-      </w:r>
+      <w:fldSimple w:instr=" SEQ Obrázek \* ARABIC ">
+        <w:r>
+          <w:rPr>
+            <w:noProof/>
+          </w:rPr>
+          <w:t>8</w:t>
+        </w:r>
+      </w:fldSimple>
       <w:r>
         <w:t>: ukázka vytvoření MDRAID zařízení</w:t>
       </w:r>
-      <w:bookmarkEnd w:id="66"/>
+      <w:bookmarkEnd w:id="65"/>
     </w:p>
     <w:p>
       <w:r>
@@ -10769,41 +10675,29 @@
           <w:noProof/>
         </w:rPr>
       </w:pPr>
-      <w:bookmarkStart w:id="67" w:name="_Toc192675336"/>
+      <w:bookmarkStart w:id="66" w:name="_Toc192675336"/>
       <w:r>
         <w:t xml:space="preserve">Obrázek </w:t>
       </w:r>
-      <w:r>
-        <w:fldChar w:fldCharType="begin"/>
-      </w:r>
-      <w:r>
-        <w:instrText xml:space="preserve"> SEQ Obrázek \* ARABIC </w:instrText>
-      </w:r>
-      <w:r>
-        <w:fldChar w:fldCharType="separate"/>
-      </w:r>
-      <w:r>
-        <w:rPr>
-          <w:noProof/>
-        </w:rPr>
-        <w:t>9</w:t>
-      </w:r>
-      <w:r>
-        <w:rPr>
-          <w:noProof/>
-        </w:rPr>
-        <w:fldChar w:fldCharType="end"/>
-      </w:r>
+      <w:fldSimple w:instr=" SEQ Obrázek \* ARABIC ">
+        <w:r>
+          <w:rPr>
+            <w:noProof/>
+          </w:rPr>
+          <w:t>9</w:t>
+        </w:r>
+      </w:fldSimple>
       <w:r>
         <w:rPr>
           <w:noProof/>
         </w:rPr>
         <w:t>: Ukázka selhání disku v MDRAID zařízení</w:t>
       </w:r>
-      <w:bookmarkEnd w:id="67"/>
-    </w:p>
-    <w:p>
-      <w:r>
+      <w:bookmarkEnd w:id="66"/>
+    </w:p>
+    <w:p>
+      <w:r>
+        <w:lastRenderedPageBreak/>
         <w:t xml:space="preserve">Na obrázku se můžeme dozvědět, že disk </w:t>
       </w:r>
       <w:proofErr w:type="spellStart"/>
@@ -10823,12 +10717,11 @@
       <w:pPr>
         <w:pStyle w:val="Nadpis2"/>
       </w:pPr>
-      <w:bookmarkStart w:id="68" w:name="_Toc192675314"/>
-      <w:r>
-        <w:lastRenderedPageBreak/>
+      <w:bookmarkStart w:id="67" w:name="_Toc192675314"/>
+      <w:r>
         <w:t>Přístup k MDRAID disku</w:t>
       </w:r>
-      <w:bookmarkEnd w:id="68"/>
+      <w:bookmarkEnd w:id="67"/>
     </w:p>
     <w:p>
       <w:pPr>
@@ -10847,7 +10740,10 @@
       </w:r>
       <w:proofErr w:type="spellStart"/>
       <w:r>
-        <w:t>apache</w:t>
+        <w:t>A</w:t>
+      </w:r>
+      <w:r>
+        <w:t>pache</w:t>
       </w:r>
       <w:proofErr w:type="spellEnd"/>
       <w:r>
@@ -10911,35 +10807,22 @@
       <w:pPr>
         <w:pStyle w:val="Titulek"/>
       </w:pPr>
-      <w:bookmarkStart w:id="69" w:name="_Toc192675337"/>
+      <w:bookmarkStart w:id="68" w:name="_Toc192675337"/>
       <w:r>
         <w:t xml:space="preserve">Obrázek </w:t>
       </w:r>
-      <w:r>
-        <w:fldChar w:fldCharType="begin"/>
-      </w:r>
-      <w:r>
-        <w:instrText xml:space="preserve"> SEQ Obrázek \* ARABIC </w:instrText>
-      </w:r>
-      <w:r>
-        <w:fldChar w:fldCharType="separate"/>
-      </w:r>
-      <w:r>
-        <w:rPr>
-          <w:noProof/>
-        </w:rPr>
-        <w:t>10</w:t>
-      </w:r>
-      <w:r>
-        <w:rPr>
-          <w:noProof/>
-        </w:rPr>
-        <w:fldChar w:fldCharType="end"/>
-      </w:r>
+      <w:fldSimple w:instr=" SEQ Obrázek \* ARABIC ">
+        <w:r>
+          <w:rPr>
+            <w:noProof/>
+          </w:rPr>
+          <w:t>10</w:t>
+        </w:r>
+      </w:fldSimple>
       <w:r>
         <w:t>: Ukázka konfigurace SFTP web klienta</w:t>
       </w:r>
-      <w:bookmarkEnd w:id="69"/>
+      <w:bookmarkEnd w:id="68"/>
     </w:p>
     <w:p>
       <w:r>
@@ -11002,69 +10885,79 @@
       <w:r>
         <w:t xml:space="preserve">je potřeba upravit pro funkčnost webové stránky. Do proměnné „host“ je zapotřebí napsat IP adresu, pokud je webová stránka a </w:t>
       </w:r>
+      <w:r>
+        <w:t>RAID</w:t>
+      </w:r>
+      <w:r>
+        <w:t xml:space="preserve"> disk na stejném zařízení, píšeme </w:t>
+      </w:r>
+      <w:proofErr w:type="spellStart"/>
+      <w:r>
+        <w:t>localhost</w:t>
+      </w:r>
+      <w:proofErr w:type="spellEnd"/>
+      <w:r>
+        <w:t xml:space="preserve"> IP adresu (tedy 127.0.0.1). To je z důvodu, že PHP pracuje lokálně, tedy není zapotřebí psát IP adresu zařízení v síti, protože data nepotřebují cestovat jinam než z </w:t>
+      </w:r>
+      <w:proofErr w:type="spellStart"/>
+      <w:r>
+        <w:t>localhostu</w:t>
+      </w:r>
+      <w:proofErr w:type="spellEnd"/>
+      <w:r>
+        <w:t>. Dále je zapotřebí účet na linuxovém zařízení. Pro tyto účely doporučuji založit separátní účet, který bude mít přístup jen tam, kde to je třeba. Přihlašovací údaje tohoto účtu vypíšeme do proměnných „</w:t>
+      </w:r>
+      <w:proofErr w:type="spellStart"/>
+      <w:r>
+        <w:t>username</w:t>
+      </w:r>
+      <w:proofErr w:type="spellEnd"/>
+      <w:r>
+        <w:t>“ a „</w:t>
+      </w:r>
+      <w:proofErr w:type="spellStart"/>
+      <w:r>
+        <w:t>password</w:t>
+      </w:r>
+      <w:proofErr w:type="spellEnd"/>
+      <w:r>
+        <w:t>“. A poslední proměnná je „</w:t>
+      </w:r>
+      <w:proofErr w:type="spellStart"/>
+      <w:r>
+        <w:t>defaultPath</w:t>
+      </w:r>
+      <w:proofErr w:type="spellEnd"/>
+      <w:r>
+        <w:t>“. Ta u</w:t>
+      </w:r>
+      <w:r>
+        <w:t>r</w:t>
+      </w:r>
+      <w:r>
+        <w:t>čuje, kam bude uživatel přesměrován po přihlášení. Uživatel nemůže jít výš</w:t>
+      </w:r>
+      <w:r>
+        <w:t>,</w:t>
+      </w:r>
+      <w:r>
+        <w:t xml:space="preserve"> než je základní cesta, jinak pokud bude základní cesta „/</w:t>
+      </w:r>
+      <w:proofErr w:type="spellStart"/>
+      <w:r>
+        <w:t>mnt</w:t>
+      </w:r>
+      <w:proofErr w:type="spellEnd"/>
+      <w:r>
+        <w:t>/</w:t>
+      </w:r>
       <w:proofErr w:type="spellStart"/>
       <w:r>
         <w:t>raid</w:t>
       </w:r>
       <w:proofErr w:type="spellEnd"/>
       <w:r>
-        <w:t xml:space="preserve"> disk na stejném zařízení, píšeme </w:t>
-      </w:r>
-      <w:proofErr w:type="spellStart"/>
-      <w:r>
-        <w:t>localhost</w:t>
-      </w:r>
-      <w:proofErr w:type="spellEnd"/>
-      <w:r>
-        <w:t xml:space="preserve"> IP adresu (tedy 127.0.0.1). To je z důvodu, že PHP pracuje lokálně, tedy není zapotřebí psát IP adresu zařízení v síti, protože data nepotřebují cestovat jinam než z </w:t>
-      </w:r>
-      <w:proofErr w:type="spellStart"/>
-      <w:r>
-        <w:t>localhostu</w:t>
-      </w:r>
-      <w:proofErr w:type="spellEnd"/>
-      <w:r>
-        <w:t>. Dále je zapotřebí účet na linuxovém zařízení. Pro tyto účely doporučuji založit separátní účet, který bude mít přístup jen tam, kde to je třeba. Přihlašovací údaje tohoto účtu vypíšeme do proměnných „</w:t>
-      </w:r>
-      <w:proofErr w:type="spellStart"/>
-      <w:r>
-        <w:t>username</w:t>
-      </w:r>
-      <w:proofErr w:type="spellEnd"/>
-      <w:r>
-        <w:t>“ a „</w:t>
-      </w:r>
-      <w:proofErr w:type="spellStart"/>
-      <w:r>
-        <w:t>password</w:t>
-      </w:r>
-      <w:proofErr w:type="spellEnd"/>
-      <w:r>
-        <w:t>“. A poslední proměnná je „</w:t>
-      </w:r>
-      <w:proofErr w:type="spellStart"/>
-      <w:r>
-        <w:t>defaultPath</w:t>
-      </w:r>
-      <w:proofErr w:type="spellEnd"/>
-      <w:r>
-        <w:t xml:space="preserve">“. Ta </w:t>
-      </w:r>
-      <w:proofErr w:type="spellStart"/>
-      <w:r>
-        <w:t>ukčuje</w:t>
-      </w:r>
-      <w:proofErr w:type="spellEnd"/>
-      <w:r>
-        <w:t xml:space="preserve">, kam bude uživatel přesměrován po přihlášení. Uživatel nemůže jít </w:t>
-      </w:r>
-      <w:proofErr w:type="gramStart"/>
-      <w:r>
-        <w:t>výš</w:t>
-      </w:r>
-      <w:proofErr w:type="gramEnd"/>
-      <w:r>
-        <w:t xml:space="preserve"> než je základní cesta, jinak pokud bude základní cesta „/</w:t>
+        <w:t>“, uživatel se dostane nejvýše do tohoto bodu, ale do „/</w:t>
       </w:r>
       <w:proofErr w:type="spellStart"/>
       <w:r>
@@ -11072,22 +10965,6 @@
       </w:r>
       <w:proofErr w:type="spellEnd"/>
       <w:r>
-        <w:t>/</w:t>
-      </w:r>
-      <w:proofErr w:type="spellStart"/>
-      <w:r>
-        <w:t>raid</w:t>
-      </w:r>
-      <w:proofErr w:type="spellEnd"/>
-      <w:r>
-        <w:t>“, uživatel se dostane nejvýše do tohoto bodu, ale do „/</w:t>
-      </w:r>
-      <w:proofErr w:type="spellStart"/>
-      <w:r>
-        <w:t>mnt</w:t>
-      </w:r>
-      <w:proofErr w:type="spellEnd"/>
-      <w:r>
         <w:t xml:space="preserve">“ už se nedostane. </w:t>
       </w:r>
     </w:p>
@@ -11095,11 +10972,11 @@
       <w:pPr>
         <w:pStyle w:val="Nadpis2"/>
       </w:pPr>
-      <w:bookmarkStart w:id="70" w:name="_Toc192675315"/>
+      <w:bookmarkStart w:id="69" w:name="_Toc192675315"/>
       <w:r>
         <w:t>Nastavení webové stránky</w:t>
       </w:r>
-      <w:bookmarkEnd w:id="70"/>
+      <w:bookmarkEnd w:id="69"/>
     </w:p>
     <w:p>
       <w:pPr>
@@ -11111,6 +10988,7 @@
     </w:p>
     <w:p>
       <w:r>
+        <w:lastRenderedPageBreak/>
         <w:t xml:space="preserve">Pro zjednodušení jsem vytvořil export databáze. Tento export stačí nahrát do </w:t>
       </w:r>
       <w:proofErr w:type="spellStart"/>
@@ -11118,6 +10996,12 @@
         <w:t>phpmyadmin</w:t>
       </w:r>
       <w:proofErr w:type="spellEnd"/>
+      <w:r>
+        <w:rPr>
+          <w:rStyle w:val="Znakapoznpodarou"/>
+        </w:rPr>
+        <w:footnoteReference w:id="2"/>
+      </w:r>
       <w:r>
         <w:t xml:space="preserve"> a vytvoří se databáze s tabulkou </w:t>
       </w:r>
@@ -11142,7 +11026,6 @@
         <w:rPr>
           <w:noProof/>
         </w:rPr>
-        <w:lastRenderedPageBreak/>
         <w:drawing>
           <wp:inline distT="0" distB="0" distL="0" distR="0" wp14:anchorId="2AE0B595" wp14:editId="601DC852">
             <wp:extent cx="5219700" cy="1654175"/>
@@ -11184,39 +11067,24 @@
       <w:pPr>
         <w:pStyle w:val="Titulek"/>
       </w:pPr>
-      <w:bookmarkStart w:id="71" w:name="_Toc192675338"/>
+      <w:bookmarkStart w:id="70" w:name="_Toc192675338"/>
       <w:r>
         <w:t xml:space="preserve">Obrázek </w:t>
       </w:r>
-      <w:r>
-        <w:fldChar w:fldCharType="begin"/>
-      </w:r>
-      <w:r>
-        <w:instrText xml:space="preserve"> SEQ Obrázek \* ARABIC </w:instrText>
-      </w:r>
-      <w:r>
-        <w:fldChar w:fldCharType="separate"/>
-      </w:r>
-      <w:r>
-        <w:rPr>
-          <w:noProof/>
-        </w:rPr>
-        <w:t>11</w:t>
-      </w:r>
-      <w:r>
-        <w:rPr>
-          <w:noProof/>
-        </w:rPr>
-        <w:fldChar w:fldCharType="end"/>
-      </w:r>
-      <w:r>
-        <w:t xml:space="preserve">: </w:t>
-      </w:r>
-      <w:proofErr w:type="gramStart"/>
-      <w:r>
-        <w:t>Ukázka</w:t>
-      </w:r>
-      <w:proofErr w:type="gramEnd"/>
+      <w:fldSimple w:instr=" SEQ Obrázek \* ARABIC ">
+        <w:r>
+          <w:rPr>
+            <w:noProof/>
+          </w:rPr>
+          <w:t>11</w:t>
+        </w:r>
+      </w:fldSimple>
+      <w:r>
+        <w:t>: Ukázka</w:t>
+      </w:r>
+      <w:r>
+        <w:t>,</w:t>
+      </w:r>
       <w:r>
         <w:t xml:space="preserve"> jak importovat pomocí </w:t>
       </w:r>
@@ -11224,7 +11092,7 @@
       <w:r>
         <w:t>phpmyadmin</w:t>
       </w:r>
-      <w:bookmarkEnd w:id="71"/>
+      <w:bookmarkEnd w:id="70"/>
       <w:proofErr w:type="spellEnd"/>
     </w:p>
     <w:p>
@@ -11314,38 +11182,25 @@
           <w:noProof/>
         </w:rPr>
       </w:pPr>
-      <w:bookmarkStart w:id="72" w:name="_Toc192675339"/>
+      <w:bookmarkStart w:id="71" w:name="_Toc192675339"/>
       <w:r>
         <w:t xml:space="preserve">Obrázek </w:t>
       </w:r>
-      <w:r>
-        <w:fldChar w:fldCharType="begin"/>
-      </w:r>
-      <w:r>
-        <w:instrText xml:space="preserve"> SEQ Obrázek \* ARABIC </w:instrText>
-      </w:r>
-      <w:r>
-        <w:fldChar w:fldCharType="separate"/>
-      </w:r>
-      <w:r>
-        <w:rPr>
-          <w:noProof/>
-        </w:rPr>
-        <w:t>12</w:t>
-      </w:r>
-      <w:r>
-        <w:rPr>
-          <w:noProof/>
-        </w:rPr>
-        <w:fldChar w:fldCharType="end"/>
-      </w:r>
+      <w:fldSimple w:instr=" SEQ Obrázek \* ARABIC ">
+        <w:r>
+          <w:rPr>
+            <w:noProof/>
+          </w:rPr>
+          <w:t>12</w:t>
+        </w:r>
+      </w:fldSimple>
       <w:r>
         <w:rPr>
           <w:noProof/>
         </w:rPr>
         <w:t>: Ukázka, jak vytvořit uživatele</w:t>
       </w:r>
-      <w:bookmarkEnd w:id="72"/>
+      <w:bookmarkEnd w:id="71"/>
     </w:p>
     <w:p>
       <w:r>
@@ -11390,13 +11245,12 @@
         </w:rPr>
       </w:pPr>
       <w:r>
+        <w:lastRenderedPageBreak/>
         <w:t xml:space="preserve">Po vytvoření uživatele je potřeba jej zavést do </w:t>
       </w:r>
-      <w:proofErr w:type="spellStart"/>
-      <w:r>
-        <w:t>php</w:t>
-      </w:r>
-      <w:proofErr w:type="spellEnd"/>
+      <w:r>
+        <w:t>PHP</w:t>
+      </w:r>
       <w:r>
         <w:t xml:space="preserve"> </w:t>
       </w:r>
@@ -11409,7 +11263,7 @@
         <w:rPr>
           <w:rStyle w:val="Znakapoznpodarou"/>
         </w:rPr>
-        <w:footnoteReference w:id="1"/>
+        <w:footnoteReference w:id="3"/>
       </w:r>
       <w:r>
         <w:t xml:space="preserve"> na webové stránce. Přesněji se jedná o </w:t>
@@ -11499,7 +11353,6 @@
         <w:rPr>
           <w:noProof/>
         </w:rPr>
-        <w:lastRenderedPageBreak/>
         <w:drawing>
           <wp:inline distT="0" distB="0" distL="0" distR="0" wp14:anchorId="6F994D7E" wp14:editId="19A54103">
             <wp:extent cx="3067478" cy="1171739"/>
@@ -11544,38 +11397,25 @@
           <w:noProof/>
         </w:rPr>
       </w:pPr>
-      <w:bookmarkStart w:id="73" w:name="_Toc192675340"/>
+      <w:bookmarkStart w:id="72" w:name="_Toc192675340"/>
       <w:r>
         <w:t xml:space="preserve">Obrázek </w:t>
       </w:r>
-      <w:r>
-        <w:fldChar w:fldCharType="begin"/>
-      </w:r>
-      <w:r>
-        <w:instrText xml:space="preserve"> SEQ Obrázek \* ARABIC </w:instrText>
-      </w:r>
-      <w:r>
-        <w:fldChar w:fldCharType="separate"/>
-      </w:r>
-      <w:r>
-        <w:rPr>
-          <w:noProof/>
-        </w:rPr>
-        <w:t>13</w:t>
-      </w:r>
-      <w:r>
-        <w:rPr>
-          <w:noProof/>
-        </w:rPr>
-        <w:fldChar w:fldCharType="end"/>
-      </w:r>
+      <w:fldSimple w:instr=" SEQ Obrázek \* ARABIC ">
+        <w:r>
+          <w:rPr>
+            <w:noProof/>
+          </w:rPr>
+          <w:t>13</w:t>
+        </w:r>
+      </w:fldSimple>
       <w:r>
         <w:rPr>
           <w:noProof/>
         </w:rPr>
         <w:t>: Ukázka údajů databáze</w:t>
       </w:r>
-      <w:bookmarkEnd w:id="73"/>
+      <w:bookmarkEnd w:id="72"/>
     </w:p>
     <w:p>
       <w:r>
@@ -11664,11 +11504,11 @@
       <w:pPr>
         <w:pStyle w:val="Nadpis2"/>
       </w:pPr>
-      <w:bookmarkStart w:id="74" w:name="_Toc192675316"/>
+      <w:bookmarkStart w:id="73" w:name="_Toc192675316"/>
       <w:r>
         <w:t>První použití webovky</w:t>
       </w:r>
-      <w:bookmarkEnd w:id="74"/>
+      <w:bookmarkEnd w:id="73"/>
     </w:p>
     <w:p>
       <w:pPr>
@@ -11748,38 +11588,25 @@
       <w:pPr>
         <w:pStyle w:val="Titulek"/>
       </w:pPr>
-      <w:bookmarkStart w:id="75" w:name="_Toc192675341"/>
+      <w:bookmarkStart w:id="74" w:name="_Toc192675341"/>
       <w:r>
         <w:t xml:space="preserve">Obrázek </w:t>
       </w:r>
-      <w:r>
-        <w:fldChar w:fldCharType="begin"/>
-      </w:r>
-      <w:r>
-        <w:instrText xml:space="preserve"> SEQ Obrázek \* ARABIC </w:instrText>
-      </w:r>
-      <w:r>
-        <w:fldChar w:fldCharType="separate"/>
-      </w:r>
-      <w:r>
-        <w:rPr>
-          <w:noProof/>
-        </w:rPr>
-        <w:t>14</w:t>
-      </w:r>
-      <w:r>
-        <w:rPr>
-          <w:noProof/>
-        </w:rPr>
-        <w:fldChar w:fldCharType="end"/>
-      </w:r>
+      <w:fldSimple w:instr=" SEQ Obrázek \* ARABIC ">
+        <w:r>
+          <w:rPr>
+            <w:noProof/>
+          </w:rPr>
+          <w:t>14</w:t>
+        </w:r>
+      </w:fldSimple>
       <w:r>
         <w:rPr>
           <w:noProof/>
         </w:rPr>
         <w:t>: Ukázka formuláře pro přihlášení</w:t>
       </w:r>
-      <w:bookmarkEnd w:id="75"/>
+      <w:bookmarkEnd w:id="74"/>
     </w:p>
     <w:p>
       <w:pPr>
@@ -11857,46 +11684,33 @@
       <w:pPr>
         <w:pStyle w:val="Titulek"/>
       </w:pPr>
-      <w:bookmarkStart w:id="76" w:name="_Toc192675342"/>
+      <w:bookmarkStart w:id="75" w:name="_Toc192675342"/>
       <w:r>
         <w:t xml:space="preserve">Obrázek </w:t>
       </w:r>
-      <w:r>
-        <w:fldChar w:fldCharType="begin"/>
-      </w:r>
-      <w:r>
-        <w:instrText xml:space="preserve"> SEQ Obrázek \* ARABIC </w:instrText>
-      </w:r>
-      <w:r>
-        <w:fldChar w:fldCharType="separate"/>
-      </w:r>
-      <w:r>
-        <w:rPr>
-          <w:noProof/>
-        </w:rPr>
-        <w:t>15</w:t>
-      </w:r>
-      <w:r>
-        <w:rPr>
-          <w:noProof/>
-        </w:rPr>
-        <w:fldChar w:fldCharType="end"/>
-      </w:r>
+      <w:fldSimple w:instr=" SEQ Obrázek \* ARABIC ">
+        <w:r>
+          <w:rPr>
+            <w:noProof/>
+          </w:rPr>
+          <w:t>15</w:t>
+        </w:r>
+      </w:fldSimple>
       <w:r>
         <w:t>: Ukázka admin panelu</w:t>
       </w:r>
-      <w:bookmarkEnd w:id="76"/>
+      <w:bookmarkEnd w:id="75"/>
     </w:p>
     <w:p>
       <w:pPr>
         <w:pStyle w:val="Nadpis2"/>
       </w:pPr>
-      <w:bookmarkStart w:id="77" w:name="_Toc192675317"/>
+      <w:bookmarkStart w:id="76" w:name="_Toc192675317"/>
       <w:r>
         <w:lastRenderedPageBreak/>
         <w:t>Funkcionalita stránky</w:t>
       </w:r>
-      <w:bookmarkEnd w:id="77"/>
+      <w:bookmarkEnd w:id="76"/>
     </w:p>
     <w:p>
       <w:pPr>
@@ -11955,56 +11769,43 @@
       <w:pPr>
         <w:pStyle w:val="Titulek"/>
       </w:pPr>
-      <w:bookmarkStart w:id="78" w:name="_Toc192675343"/>
+      <w:bookmarkStart w:id="77" w:name="_Toc192675343"/>
       <w:r>
         <w:t xml:space="preserve">Obrázek </w:t>
       </w:r>
-      <w:r>
-        <w:fldChar w:fldCharType="begin"/>
-      </w:r>
-      <w:r>
-        <w:instrText xml:space="preserve"> SEQ Obrázek \* ARABIC </w:instrText>
-      </w:r>
-      <w:r>
-        <w:fldChar w:fldCharType="separate"/>
-      </w:r>
-      <w:r>
-        <w:rPr>
-          <w:noProof/>
-        </w:rPr>
-        <w:t>16</w:t>
-      </w:r>
-      <w:r>
-        <w:rPr>
-          <w:noProof/>
-        </w:rPr>
-        <w:fldChar w:fldCharType="end"/>
-      </w:r>
+      <w:fldSimple w:instr=" SEQ Obrázek \* ARABIC ">
+        <w:r>
+          <w:rPr>
+            <w:noProof/>
+          </w:rPr>
+          <w:t>16</w:t>
+        </w:r>
+      </w:fldSimple>
       <w:r>
         <w:rPr>
           <w:noProof/>
         </w:rPr>
         <w:t>: Ukázka SFTP klienta na webu</w:t>
       </w:r>
+      <w:bookmarkEnd w:id="77"/>
+    </w:p>
+    <w:p>
+      <w:pPr>
+        <w:pStyle w:val="Pokraovn"/>
+      </w:pPr>
+      <w:r>
+        <w:t>Po přihlášení pomocí uživatele bez administrátorského přístupu se dostáváme na SFTP klienta, kde můžeme nahrávat položky pomocí drag-and-drop menu, stahovat položky, procházet adresáře a mazat položky i adresáře.</w:t>
+      </w:r>
+    </w:p>
+    <w:p>
+      <w:pPr>
+        <w:pStyle w:val="Nadpis2"/>
+      </w:pPr>
+      <w:bookmarkStart w:id="78" w:name="_Toc192675318"/>
+      <w:r>
+        <w:t>Praktické porovnání úrovní RAID</w:t>
+      </w:r>
       <w:bookmarkEnd w:id="78"/>
-    </w:p>
-    <w:p>
-      <w:pPr>
-        <w:pStyle w:val="Pokraovn"/>
-      </w:pPr>
-      <w:r>
-        <w:t>Po přihlášení pomocí uživatele bez administrátorského přístupu se dostáváme na SFTP klienta, kde můžeme nahrávat položky pomocí drag-and-drop menu, stahovat položky, procházet adresáře a mazat položky i adresáře.</w:t>
-      </w:r>
-    </w:p>
-    <w:p>
-      <w:pPr>
-        <w:pStyle w:val="Nadpis2"/>
-      </w:pPr>
-      <w:bookmarkStart w:id="79" w:name="_Toc192675318"/>
-      <w:r>
-        <w:t>Praktické porovnání úrovní RAID</w:t>
-      </w:r>
-      <w:bookmarkEnd w:id="79"/>
     </w:p>
     <w:p>
       <w:pPr>
@@ -12032,27 +11833,14 @@
       <w:r>
         <w:t xml:space="preserve">Tabulka </w:t>
       </w:r>
-      <w:r>
-        <w:fldChar w:fldCharType="begin"/>
-      </w:r>
-      <w:r>
-        <w:instrText xml:space="preserve"> SEQ Tabulka \* ARABIC </w:instrText>
-      </w:r>
-      <w:r>
-        <w:fldChar w:fldCharType="separate"/>
-      </w:r>
-      <w:r>
-        <w:rPr>
-          <w:noProof/>
-        </w:rPr>
-        <w:t>1</w:t>
-      </w:r>
-      <w:r>
-        <w:rPr>
-          <w:noProof/>
-        </w:rPr>
-        <w:fldChar w:fldCharType="end"/>
-      </w:r>
+      <w:fldSimple w:instr=" SEQ Tabulka \* ARABIC ">
+        <w:r>
+          <w:rPr>
+            <w:noProof/>
+          </w:rPr>
+          <w:t>1</w:t>
+        </w:r>
+      </w:fldSimple>
       <w:r>
         <w:rPr>
           <w:noProof/>
@@ -12262,29 +12050,29 @@
       <w:pPr>
         <w:pStyle w:val="Nadpis2"/>
       </w:pPr>
-      <w:bookmarkStart w:id="80" w:name="_Toc192675319"/>
+      <w:bookmarkStart w:id="79" w:name="_Toc192675319"/>
       <w:r>
         <w:t>Funkčnost webové stránky kódově</w:t>
       </w:r>
+      <w:bookmarkEnd w:id="79"/>
+    </w:p>
+    <w:p>
+      <w:pPr>
+        <w:pStyle w:val="Pokraovn"/>
+      </w:pPr>
+      <w:r>
+        <w:t xml:space="preserve">Webová stránka je rozdělena na několik podstránek. Každá podstránka je důležitá pro správnou funkčnost webové stránky. </w:t>
+      </w:r>
+    </w:p>
+    <w:p>
+      <w:pPr>
+        <w:pStyle w:val="Nadpis3"/>
+      </w:pPr>
+      <w:bookmarkStart w:id="80" w:name="_Toc192675320"/>
+      <w:r>
+        <w:t>Úvodní stránka</w:t>
+      </w:r>
       <w:bookmarkEnd w:id="80"/>
-    </w:p>
-    <w:p>
-      <w:pPr>
-        <w:pStyle w:val="Pokraovn"/>
-      </w:pPr>
-      <w:r>
-        <w:t xml:space="preserve">Webová stránka je rozdělena na několik podstránek. Každá podstránka je důležitá pro správnou funkčnost webové stránky. </w:t>
-      </w:r>
-    </w:p>
-    <w:p>
-      <w:pPr>
-        <w:pStyle w:val="Nadpis3"/>
-      </w:pPr>
-      <w:bookmarkStart w:id="81" w:name="_Toc192675320"/>
-      <w:r>
-        <w:t>Úvodní stránka</w:t>
-      </w:r>
-      <w:bookmarkEnd w:id="81"/>
     </w:p>
     <w:p>
       <w:pPr>
@@ -12397,38 +12185,25 @@
       <w:pPr>
         <w:pStyle w:val="Titulek"/>
       </w:pPr>
-      <w:bookmarkStart w:id="82" w:name="_Toc192675344"/>
+      <w:bookmarkStart w:id="81" w:name="_Toc192675344"/>
       <w:r>
         <w:t xml:space="preserve">Obrázek </w:t>
       </w:r>
-      <w:r>
-        <w:fldChar w:fldCharType="begin"/>
-      </w:r>
-      <w:r>
-        <w:instrText xml:space="preserve"> SEQ Obrázek \* ARABIC </w:instrText>
-      </w:r>
-      <w:r>
-        <w:fldChar w:fldCharType="separate"/>
-      </w:r>
-      <w:r>
-        <w:rPr>
-          <w:noProof/>
-        </w:rPr>
-        <w:t>17</w:t>
-      </w:r>
-      <w:r>
-        <w:rPr>
-          <w:noProof/>
-        </w:rPr>
-        <w:fldChar w:fldCharType="end"/>
-      </w:r>
+      <w:fldSimple w:instr=" SEQ Obrázek \* ARABIC ">
+        <w:r>
+          <w:rPr>
+            <w:noProof/>
+          </w:rPr>
+          <w:t>17</w:t>
+        </w:r>
+      </w:fldSimple>
       <w:r>
         <w:rPr>
           <w:noProof/>
         </w:rPr>
         <w:t>: Ukázka stylů v index.html</w:t>
       </w:r>
-      <w:bookmarkEnd w:id="82"/>
+      <w:bookmarkEnd w:id="81"/>
     </w:p>
     <w:p>
       <w:r>
@@ -12495,38 +12270,25 @@
       <w:pPr>
         <w:pStyle w:val="Titulek"/>
       </w:pPr>
-      <w:bookmarkStart w:id="83" w:name="_Toc192675345"/>
+      <w:bookmarkStart w:id="82" w:name="_Toc192675345"/>
       <w:r>
         <w:t xml:space="preserve">Obrázek </w:t>
       </w:r>
-      <w:r>
-        <w:fldChar w:fldCharType="begin"/>
-      </w:r>
-      <w:r>
-        <w:instrText xml:space="preserve"> SEQ Obrázek \* ARABIC </w:instrText>
-      </w:r>
-      <w:r>
-        <w:fldChar w:fldCharType="separate"/>
-      </w:r>
-      <w:r>
-        <w:rPr>
-          <w:noProof/>
-        </w:rPr>
-        <w:t>18</w:t>
-      </w:r>
-      <w:r>
-        <w:rPr>
-          <w:noProof/>
-        </w:rPr>
-        <w:fldChar w:fldCharType="end"/>
-      </w:r>
+      <w:fldSimple w:instr=" SEQ Obrázek \* ARABIC ">
+        <w:r>
+          <w:rPr>
+            <w:noProof/>
+          </w:rPr>
+          <w:t>18</w:t>
+        </w:r>
+      </w:fldSimple>
       <w:r>
         <w:rPr>
           <w:noProof/>
         </w:rPr>
         <w:t>: Ukázka login formuláře</w:t>
       </w:r>
-      <w:bookmarkEnd w:id="83"/>
+      <w:bookmarkEnd w:id="82"/>
     </w:p>
     <w:p>
       <w:r>
@@ -12554,12 +12316,12 @@
       <w:pPr>
         <w:pStyle w:val="Nadpis3"/>
       </w:pPr>
-      <w:bookmarkStart w:id="84" w:name="_Toc192675321"/>
+      <w:bookmarkStart w:id="83" w:name="_Toc192675321"/>
       <w:r>
         <w:lastRenderedPageBreak/>
         <w:t>Admin panel</w:t>
       </w:r>
-      <w:bookmarkEnd w:id="84"/>
+      <w:bookmarkEnd w:id="83"/>
     </w:p>
     <w:p>
       <w:pPr>
@@ -12688,48 +12450,33 @@
           <w:noProof/>
         </w:rPr>
       </w:pPr>
-      <w:bookmarkStart w:id="85" w:name="_Toc192675346"/>
+      <w:bookmarkStart w:id="84" w:name="_Toc192675346"/>
       <w:r>
         <w:t xml:space="preserve">Obrázek </w:t>
       </w:r>
-      <w:r>
-        <w:fldChar w:fldCharType="begin"/>
-      </w:r>
-      <w:r>
-        <w:instrText xml:space="preserve"> SEQ Obrázek \* ARABIC </w:instrText>
-      </w:r>
-      <w:r>
-        <w:fldChar w:fldCharType="separate"/>
-      </w:r>
-      <w:r>
-        <w:rPr>
-          <w:noProof/>
-        </w:rPr>
-        <w:t>19</w:t>
-      </w:r>
-      <w:r>
-        <w:rPr>
-          <w:noProof/>
-        </w:rPr>
-        <w:fldChar w:fldCharType="end"/>
-      </w:r>
+      <w:fldSimple w:instr=" SEQ Obrázek \* ARABIC ">
+        <w:r>
+          <w:rPr>
+            <w:noProof/>
+          </w:rPr>
+          <w:t>19</w:t>
+        </w:r>
+      </w:fldSimple>
       <w:r>
         <w:rPr>
           <w:noProof/>
         </w:rPr>
         <w:t>: ukázka přidávání záznamů do databáze</w:t>
       </w:r>
-      <w:bookmarkEnd w:id="85"/>
-    </w:p>
-    <w:p>
-      <w:r>
-        <w:t xml:space="preserve">Dále při přidávání záznamů se uživateli </w:t>
-      </w:r>
-      <w:proofErr w:type="gramStart"/>
-      <w:r>
-        <w:t>vypíše</w:t>
-      </w:r>
-      <w:proofErr w:type="gramEnd"/>
+      <w:bookmarkEnd w:id="84"/>
+    </w:p>
+    <w:p>
+      <w:r>
+        <w:t>Dále při přidávání záznamů se uživateli vypíše</w:t>
+      </w:r>
+      <w:r>
+        <w:t>,</w:t>
+      </w:r>
       <w:r>
         <w:t xml:space="preserve"> zda byla akce úspěšná či nikoliv.</w:t>
       </w:r>
@@ -12811,7 +12558,12 @@
       </w:r>
       <w:proofErr w:type="spellEnd"/>
       <w:r>
-        <w:t xml:space="preserve">, který jsme nastavovali pár kroků nazpět. V tomto souboru se nastavují přihlašovací údaje a IP serveru, aby mohla být navázána SSH komunikace. Dále obsahuje další </w:t>
+        <w:t>, který jsme nastavovali pár kroků nazpět. V tomto souboru se nastavují při</w:t>
+      </w:r>
+      <w:bookmarkStart w:id="85" w:name="_GoBack"/>
+      <w:bookmarkEnd w:id="85"/>
+      <w:r>
+        <w:t xml:space="preserve">hlašovací údaje a IP serveru, aby mohla být navázána SSH komunikace. Dále obsahuje další </w:t>
       </w:r>
       <w:r>
         <w:t xml:space="preserve">důležité kódy, jako je </w:t>
@@ -15896,7 +15648,112 @@
         <w:footnoteRef/>
       </w:r>
       <w:r>
-        <w:t xml:space="preserve"> Pro správnou funkčnost je potřeba nahradit informace u všech scriptů.</w:t>
+        <w:t xml:space="preserve"> Pro </w:t>
+      </w:r>
+      <w:proofErr w:type="spellStart"/>
+      <w:r>
+        <w:t>linux</w:t>
+      </w:r>
+      <w:proofErr w:type="spellEnd"/>
+      <w:r>
+        <w:t xml:space="preserve"> se používá LAMPP </w:t>
+      </w:r>
+      <w:r>
+        <w:t>(</w:t>
+      </w:r>
+      <w:r>
+        <w:t>Linux</w:t>
+      </w:r>
+      <w:r>
+        <w:t xml:space="preserve">, </w:t>
+      </w:r>
+      <w:proofErr w:type="spellStart"/>
+      <w:r>
+        <w:t>Apache</w:t>
+      </w:r>
+      <w:proofErr w:type="spellEnd"/>
+      <w:r>
+        <w:t xml:space="preserve">, </w:t>
+      </w:r>
+      <w:proofErr w:type="spellStart"/>
+      <w:r>
+        <w:t>MariaDB</w:t>
+      </w:r>
+      <w:proofErr w:type="spellEnd"/>
+      <w:r>
+        <w:t>, PHP a Perl)</w:t>
+      </w:r>
+      <w:r>
+        <w:t xml:space="preserve">, jedná se o port XAMPP na </w:t>
+      </w:r>
+      <w:proofErr w:type="spellStart"/>
+      <w:r>
+        <w:t>linux</w:t>
+      </w:r>
+      <w:proofErr w:type="spellEnd"/>
+    </w:p>
+  </w:footnote>
+  <w:footnote w:id="2">
+    <w:p>
+      <w:pPr>
+        <w:pStyle w:val="Textpoznpodarou"/>
+      </w:pPr>
+      <w:r>
+        <w:rPr>
+          <w:rStyle w:val="Znakapoznpodarou"/>
+        </w:rPr>
+        <w:footnoteRef/>
+      </w:r>
+      <w:r>
+        <w:t xml:space="preserve"> </w:t>
+      </w:r>
+      <w:proofErr w:type="spellStart"/>
+      <w:r>
+        <w:t>Phpmyadmin</w:t>
+      </w:r>
+      <w:proofErr w:type="spellEnd"/>
+      <w:r>
+        <w:t xml:space="preserve"> je webový nástroj pro správu </w:t>
+      </w:r>
+      <w:proofErr w:type="spellStart"/>
+      <w:r>
+        <w:t>MySQL</w:t>
+      </w:r>
+      <w:proofErr w:type="spellEnd"/>
+      <w:r>
+        <w:t xml:space="preserve"> databází. V základu je předinstalovaný pro XAMPP a LAMPP, nikoliv však pro </w:t>
+      </w:r>
+      <w:proofErr w:type="spellStart"/>
+      <w:r>
+        <w:t>Apache</w:t>
+      </w:r>
+      <w:proofErr w:type="spellEnd"/>
+      <w:r>
+        <w:t xml:space="preserve"> samotný.</w:t>
+      </w:r>
+    </w:p>
+  </w:footnote>
+  <w:footnote w:id="3">
+    <w:p>
+      <w:pPr>
+        <w:pStyle w:val="Textpoznpodarou"/>
+      </w:pPr>
+      <w:r>
+        <w:rPr>
+          <w:rStyle w:val="Znakapoznpodarou"/>
+        </w:rPr>
+        <w:footnoteRef/>
+      </w:r>
+      <w:r>
+        <w:t xml:space="preserve"> Pro správnou funkčnost je potřeba nahradit informace u všech </w:t>
+      </w:r>
+      <w:proofErr w:type="spellStart"/>
+      <w:r>
+        <w:t>scriptů</w:t>
+      </w:r>
+      <w:proofErr w:type="spellEnd"/>
+      <w:r>
+        <w:t>.</w:t>
       </w:r>
     </w:p>
   </w:footnote>
@@ -20771,7 +20628,7 @@
 </file>
 
 <file path=customXml/itemProps1.xml><?xml version="1.0" encoding="utf-8"?>
-<ds:datastoreItem xmlns:ds="http://schemas.openxmlformats.org/officeDocument/2006/customXml" ds:itemID="{938CED8C-1626-4331-9D00-97C7C2643117}">
+<ds:datastoreItem xmlns:ds="http://schemas.openxmlformats.org/officeDocument/2006/customXml" ds:itemID="{CAB048EE-A3A7-42B5-84BC-A536CC77E70A}">
   <ds:schemaRefs>
     <ds:schemaRef ds:uri="http://schemas.openxmlformats.org/officeDocument/2006/bibliography"/>
   </ds:schemaRefs>

</xml_diff>

<commit_message>
Prázdná stránka na konci dokumentu - odstraněno
</commit_message>
<xml_diff>
--- a/Documentation/Technická dokumentace - RAID Pole.docx
+++ b/Documentation/Technická dokumentace - RAID Pole.docx
@@ -913,7 +913,7 @@
               </wp:anchor>
             </w:drawing>
           </mc:Choice>
-          <mc:Fallback xmlns:w16sdtfl="http://schemas.microsoft.com/office/word/2024/wordml/sdtformatlock" xmlns:w16sdtdh="http://schemas.microsoft.com/office/word/2020/wordml/sdtdatahash" xmlns:w16du="http://schemas.microsoft.com/office/word/2023/wordml/word16du" xmlns:w16="http://schemas.microsoft.com/office/word/2018/wordml" xmlns:w16cex="http://schemas.microsoft.com/office/word/2018/wordml/cex" xmlns:oel="http://schemas.microsoft.com/office/2019/extlst">
+          <mc:Fallback xmlns:oel="http://schemas.microsoft.com/office/2019/extlst" xmlns:w16cex="http://schemas.microsoft.com/office/word/2018/wordml/cex" xmlns:w16="http://schemas.microsoft.com/office/word/2018/wordml" xmlns:w16du="http://schemas.microsoft.com/office/word/2023/wordml/word16du" xmlns:w16sdtdh="http://schemas.microsoft.com/office/word/2020/wordml/sdtdatahash" xmlns:w16sdtfl="http://schemas.microsoft.com/office/word/2024/wordml/sdtformatlock">
             <w:pict>
               <v:group id="shape_0" alt="Group 361" style="position:absolute;margin-left:56.4pt;margin-top:0pt;width:510.25pt;height:113.4pt" coordorigin="1128,0" coordsize="10205,2268">
                 <v:shapetype id="_x0000_t75" coordsize="21600,21600" o:spt="75" o:preferrelative="t" path="m@4@5l@4@11@9@11@9@5xe" filled="f" stroked="f">
@@ -1029,7 +1029,7 @@
               </wp:anchor>
             </w:drawing>
           </mc:Choice>
-          <mc:Fallback xmlns:w16sdtfl="http://schemas.microsoft.com/office/word/2024/wordml/sdtformatlock" xmlns:w16sdtdh="http://schemas.microsoft.com/office/word/2020/wordml/sdtdatahash" xmlns:w16du="http://schemas.microsoft.com/office/word/2023/wordml/word16du" xmlns:w16="http://schemas.microsoft.com/office/word/2018/wordml" xmlns:w16cex="http://schemas.microsoft.com/office/word/2018/wordml/cex" xmlns:oel="http://schemas.microsoft.com/office/2019/extlst">
+          <mc:Fallback xmlns:oel="http://schemas.microsoft.com/office/2019/extlst" xmlns:w16cex="http://schemas.microsoft.com/office/word/2018/wordml/cex" xmlns:w16="http://schemas.microsoft.com/office/word/2018/wordml" xmlns:w16du="http://schemas.microsoft.com/office/word/2023/wordml/word16du" xmlns:w16sdtdh="http://schemas.microsoft.com/office/word/2020/wordml/sdtdatahash" xmlns:w16sdtfl="http://schemas.microsoft.com/office/word/2024/wordml/sdtformatlock">
             <w:pict>
               <v:group id="shape_0" alt="Group 362" style="position:absolute;margin-left:56.7pt;margin-top:841.9pt;width:481.9pt;height:0.85pt" coordorigin="1134,16838" coordsize="9638,17"/>
             </w:pict>
@@ -2139,6 +2139,7 @@
           <w:docPartUnique/>
         </w:docPartObj>
       </w:sdtPr>
+      <w:sdtEndPr/>
       <w:sdtContent>
         <w:p>
           <w:pPr>
@@ -7212,7 +7213,7 @@
                 <w:noProof/>
                 <w:webHidden/>
               </w:rPr>
-              <w:t>38</w:t>
+              <w:t>37</w:t>
             </w:r>
             <w:r>
               <w:rPr>
@@ -7287,7 +7288,7 @@
                 <w:noProof/>
                 <w:webHidden/>
               </w:rPr>
-              <w:t>39</w:t>
+              <w:t>38</w:t>
             </w:r>
             <w:r>
               <w:rPr>
@@ -7362,7 +7363,7 @@
                 <w:noProof/>
                 <w:webHidden/>
               </w:rPr>
-              <w:t>40</w:t>
+              <w:t>39</w:t>
             </w:r>
             <w:r>
               <w:rPr>
@@ -7907,27 +7908,14 @@
       <w:r>
         <w:t xml:space="preserve">Obrázek </w:t>
       </w:r>
-      <w:r>
-        <w:fldChar w:fldCharType="begin"/>
-      </w:r>
-      <w:r>
-        <w:instrText xml:space="preserve"> SEQ Obrázek \* ARABIC </w:instrText>
-      </w:r>
-      <w:r>
-        <w:fldChar w:fldCharType="separate"/>
-      </w:r>
-      <w:r>
-        <w:rPr>
-          <w:noProof/>
-        </w:rPr>
-        <w:t>1</w:t>
-      </w:r>
-      <w:r>
-        <w:rPr>
-          <w:noProof/>
-        </w:rPr>
-        <w:fldChar w:fldCharType="end"/>
-      </w:r>
+      <w:fldSimple w:instr=" SEQ Obrázek \* ARABIC ">
+        <w:r>
+          <w:rPr>
+            <w:noProof/>
+          </w:rPr>
+          <w:t>1</w:t>
+        </w:r>
+      </w:fldSimple>
       <w:r>
         <w:t xml:space="preserve">: Ukázka funkcionality RAID 0 </w:t>
       </w:r>
@@ -8041,27 +8029,14 @@
       <w:r>
         <w:t xml:space="preserve">Obrázek </w:t>
       </w:r>
-      <w:r>
-        <w:fldChar w:fldCharType="begin"/>
-      </w:r>
-      <w:r>
-        <w:instrText xml:space="preserve"> SEQ Obrázek \* ARABIC </w:instrText>
-      </w:r>
-      <w:r>
-        <w:fldChar w:fldCharType="separate"/>
-      </w:r>
-      <w:r>
-        <w:rPr>
-          <w:noProof/>
-        </w:rPr>
-        <w:t>2</w:t>
-      </w:r>
-      <w:r>
-        <w:rPr>
-          <w:noProof/>
-        </w:rPr>
-        <w:fldChar w:fldCharType="end"/>
-      </w:r>
+      <w:fldSimple w:instr=" SEQ Obrázek \* ARABIC ">
+        <w:r>
+          <w:rPr>
+            <w:noProof/>
+          </w:rPr>
+          <w:t>2</w:t>
+        </w:r>
+      </w:fldSimple>
       <w:r>
         <w:t xml:space="preserve">: Ukázka funkcionality RAID 1 </w:t>
       </w:r>
@@ -8207,27 +8182,14 @@
       <w:r>
         <w:t xml:space="preserve">Obrázek </w:t>
       </w:r>
-      <w:r>
-        <w:fldChar w:fldCharType="begin"/>
-      </w:r>
-      <w:r>
-        <w:instrText xml:space="preserve"> SEQ Obrázek \* ARABIC </w:instrText>
-      </w:r>
-      <w:r>
-        <w:fldChar w:fldCharType="separate"/>
-      </w:r>
-      <w:r>
-        <w:rPr>
-          <w:noProof/>
-        </w:rPr>
-        <w:t>3</w:t>
-      </w:r>
-      <w:r>
-        <w:rPr>
-          <w:noProof/>
-        </w:rPr>
-        <w:fldChar w:fldCharType="end"/>
-      </w:r>
+      <w:fldSimple w:instr=" SEQ Obrázek \* ARABIC ">
+        <w:r>
+          <w:rPr>
+            <w:noProof/>
+          </w:rPr>
+          <w:t>3</w:t>
+        </w:r>
+      </w:fldSimple>
       <w:r>
         <w:t xml:space="preserve">: Ukázka funkcionality RAID 5. P znázorňují parity </w:t>
       </w:r>
@@ -8413,27 +8375,14 @@
       <w:r>
         <w:t xml:space="preserve">Obrázek </w:t>
       </w:r>
-      <w:r>
-        <w:fldChar w:fldCharType="begin"/>
-      </w:r>
-      <w:r>
-        <w:instrText xml:space="preserve"> SEQ Obrázek \* ARABIC </w:instrText>
-      </w:r>
-      <w:r>
-        <w:fldChar w:fldCharType="separate"/>
-      </w:r>
-      <w:r>
-        <w:rPr>
-          <w:noProof/>
-        </w:rPr>
-        <w:t>4</w:t>
-      </w:r>
-      <w:r>
-        <w:rPr>
-          <w:noProof/>
-        </w:rPr>
-        <w:fldChar w:fldCharType="end"/>
-      </w:r>
+      <w:fldSimple w:instr=" SEQ Obrázek \* ARABIC ">
+        <w:r>
+          <w:rPr>
+            <w:noProof/>
+          </w:rPr>
+          <w:t>4</w:t>
+        </w:r>
+      </w:fldSimple>
       <w:r>
         <w:t>: Ukázka RAID 10 [3]</w:t>
       </w:r>
@@ -10562,27 +10511,14 @@
       <w:r>
         <w:t xml:space="preserve">Obrázek </w:t>
       </w:r>
-      <w:r>
-        <w:fldChar w:fldCharType="begin"/>
-      </w:r>
-      <w:r>
-        <w:instrText xml:space="preserve"> SEQ Obrázek \* ARABIC </w:instrText>
-      </w:r>
-      <w:r>
-        <w:fldChar w:fldCharType="separate"/>
-      </w:r>
-      <w:r>
-        <w:rPr>
-          <w:noProof/>
-        </w:rPr>
-        <w:t>5</w:t>
-      </w:r>
-      <w:r>
-        <w:rPr>
-          <w:noProof/>
-        </w:rPr>
-        <w:fldChar w:fldCharType="end"/>
-      </w:r>
+      <w:fldSimple w:instr=" SEQ Obrázek \* ARABIC ">
+        <w:r>
+          <w:rPr>
+            <w:noProof/>
+          </w:rPr>
+          <w:t>5</w:t>
+        </w:r>
+      </w:fldSimple>
       <w:r>
         <w:t xml:space="preserve"> Ukázka RAID pole v </w:t>
       </w:r>
@@ -10698,27 +10634,14 @@
       <w:r>
         <w:t xml:space="preserve">Obrázek </w:t>
       </w:r>
-      <w:r>
-        <w:fldChar w:fldCharType="begin"/>
-      </w:r>
-      <w:r>
-        <w:instrText xml:space="preserve"> SEQ Obrázek \* ARABIC </w:instrText>
-      </w:r>
-      <w:r>
-        <w:fldChar w:fldCharType="separate"/>
-      </w:r>
-      <w:r>
-        <w:rPr>
-          <w:noProof/>
-        </w:rPr>
-        <w:t>6</w:t>
-      </w:r>
-      <w:r>
-        <w:rPr>
-          <w:noProof/>
-        </w:rPr>
-        <w:fldChar w:fldCharType="end"/>
-      </w:r>
+      <w:fldSimple w:instr=" SEQ Obrázek \* ARABIC ">
+        <w:r>
+          <w:rPr>
+            <w:noProof/>
+          </w:rPr>
+          <w:t>6</w:t>
+        </w:r>
+      </w:fldSimple>
       <w:r>
         <w:t xml:space="preserve">: Instrukce pro instalaci </w:t>
       </w:r>
@@ -10954,27 +10877,14 @@
       <w:r>
         <w:t xml:space="preserve">Obrázek </w:t>
       </w:r>
-      <w:r>
-        <w:fldChar w:fldCharType="begin"/>
-      </w:r>
-      <w:r>
-        <w:instrText xml:space="preserve"> SEQ Obrázek \* ARABIC </w:instrText>
-      </w:r>
-      <w:r>
-        <w:fldChar w:fldCharType="separate"/>
-      </w:r>
-      <w:r>
-        <w:rPr>
-          <w:noProof/>
-        </w:rPr>
-        <w:t>7</w:t>
-      </w:r>
-      <w:r>
-        <w:rPr>
-          <w:noProof/>
-        </w:rPr>
-        <w:fldChar w:fldCharType="end"/>
-      </w:r>
+      <w:fldSimple w:instr=" SEQ Obrázek \* ARABIC ">
+        <w:r>
+          <w:rPr>
+            <w:noProof/>
+          </w:rPr>
+          <w:t>7</w:t>
+        </w:r>
+      </w:fldSimple>
       <w:r>
         <w:t xml:space="preserve">: Ukázka </w:t>
       </w:r>
@@ -11236,27 +11146,14 @@
       <w:r>
         <w:t xml:space="preserve">Obrázek </w:t>
       </w:r>
-      <w:r>
-        <w:fldChar w:fldCharType="begin"/>
-      </w:r>
-      <w:r>
-        <w:instrText xml:space="preserve"> SEQ Obrázek \* ARABIC </w:instrText>
-      </w:r>
-      <w:r>
-        <w:fldChar w:fldCharType="separate"/>
-      </w:r>
-      <w:r>
-        <w:rPr>
-          <w:noProof/>
-        </w:rPr>
-        <w:t>8</w:t>
-      </w:r>
-      <w:r>
-        <w:rPr>
-          <w:noProof/>
-        </w:rPr>
-        <w:fldChar w:fldCharType="end"/>
-      </w:r>
+      <w:fldSimple w:instr=" SEQ Obrázek \* ARABIC ">
+        <w:r>
+          <w:rPr>
+            <w:noProof/>
+          </w:rPr>
+          <w:t>8</w:t>
+        </w:r>
+      </w:fldSimple>
       <w:r>
         <w:t>: ukázka vytvoření MDRAID zařízení</w:t>
       </w:r>
@@ -11340,27 +11237,14 @@
       <w:r>
         <w:t xml:space="preserve">Obrázek </w:t>
       </w:r>
-      <w:r>
-        <w:fldChar w:fldCharType="begin"/>
-      </w:r>
-      <w:r>
-        <w:instrText xml:space="preserve"> SEQ Obrázek \* ARABIC </w:instrText>
-      </w:r>
-      <w:r>
-        <w:fldChar w:fldCharType="separate"/>
-      </w:r>
-      <w:r>
-        <w:rPr>
-          <w:noProof/>
-        </w:rPr>
-        <w:t>9</w:t>
-      </w:r>
-      <w:r>
-        <w:rPr>
-          <w:noProof/>
-        </w:rPr>
-        <w:fldChar w:fldCharType="end"/>
-      </w:r>
+      <w:fldSimple w:instr=" SEQ Obrázek \* ARABIC ">
+        <w:r>
+          <w:rPr>
+            <w:noProof/>
+          </w:rPr>
+          <w:t>9</w:t>
+        </w:r>
+      </w:fldSimple>
       <w:r>
         <w:t>: Ukázka selhání disku v MDRAID zařízení</w:t>
       </w:r>
@@ -11491,27 +11375,14 @@
       <w:r>
         <w:t xml:space="preserve">Obrázek </w:t>
       </w:r>
-      <w:r>
-        <w:fldChar w:fldCharType="begin"/>
-      </w:r>
-      <w:r>
-        <w:instrText xml:space="preserve"> SEQ Obrázek \* ARABIC </w:instrText>
-      </w:r>
-      <w:r>
-        <w:fldChar w:fldCharType="separate"/>
-      </w:r>
-      <w:r>
-        <w:rPr>
-          <w:noProof/>
-        </w:rPr>
-        <w:t>10</w:t>
-      </w:r>
-      <w:r>
-        <w:rPr>
-          <w:noProof/>
-        </w:rPr>
-        <w:fldChar w:fldCharType="end"/>
-      </w:r>
+      <w:fldSimple w:instr=" SEQ Obrázek \* ARABIC ">
+        <w:r>
+          <w:rPr>
+            <w:noProof/>
+          </w:rPr>
+          <w:t>10</w:t>
+        </w:r>
+      </w:fldSimple>
       <w:r>
         <w:t>: Ukázka konfigurace SFTP web klienta</w:t>
       </w:r>
@@ -11732,27 +11603,14 @@
       <w:r>
         <w:t xml:space="preserve">Obrázek </w:t>
       </w:r>
-      <w:r>
-        <w:fldChar w:fldCharType="begin"/>
-      </w:r>
-      <w:r>
-        <w:instrText xml:space="preserve"> SEQ Obrázek \* ARABIC </w:instrText>
-      </w:r>
-      <w:r>
-        <w:fldChar w:fldCharType="separate"/>
-      </w:r>
-      <w:r>
-        <w:rPr>
-          <w:noProof/>
-        </w:rPr>
-        <w:t>11</w:t>
-      </w:r>
-      <w:r>
-        <w:rPr>
-          <w:noProof/>
-        </w:rPr>
-        <w:fldChar w:fldCharType="end"/>
-      </w:r>
+      <w:fldSimple w:instr=" SEQ Obrázek \* ARABIC ">
+        <w:r>
+          <w:rPr>
+            <w:noProof/>
+          </w:rPr>
+          <w:t>11</w:t>
+        </w:r>
+      </w:fldSimple>
       <w:r>
         <w:t xml:space="preserve">: Ukázka, jak importovat pomocí </w:t>
       </w:r>
@@ -11855,27 +11713,14 @@
       <w:r>
         <w:t xml:space="preserve">Obrázek </w:t>
       </w:r>
-      <w:r>
-        <w:fldChar w:fldCharType="begin"/>
-      </w:r>
-      <w:r>
-        <w:instrText xml:space="preserve"> SEQ Obrázek \* ARABIC </w:instrText>
-      </w:r>
-      <w:r>
-        <w:fldChar w:fldCharType="separate"/>
-      </w:r>
-      <w:r>
-        <w:rPr>
-          <w:noProof/>
-        </w:rPr>
-        <w:t>12</w:t>
-      </w:r>
-      <w:r>
-        <w:rPr>
-          <w:noProof/>
-        </w:rPr>
-        <w:fldChar w:fldCharType="end"/>
-      </w:r>
+      <w:fldSimple w:instr=" SEQ Obrázek \* ARABIC ">
+        <w:r>
+          <w:rPr>
+            <w:noProof/>
+          </w:rPr>
+          <w:t>12</w:t>
+        </w:r>
+      </w:fldSimple>
       <w:r>
         <w:t>: Ukázka, jak vytvořit uživatele</w:t>
       </w:r>
@@ -12075,27 +11920,14 @@
       <w:r>
         <w:t xml:space="preserve">Obrázek </w:t>
       </w:r>
-      <w:r>
-        <w:fldChar w:fldCharType="begin"/>
-      </w:r>
-      <w:r>
-        <w:instrText xml:space="preserve"> SEQ Obrázek \* ARABIC </w:instrText>
-      </w:r>
-      <w:r>
-        <w:fldChar w:fldCharType="separate"/>
-      </w:r>
-      <w:r>
-        <w:rPr>
-          <w:noProof/>
-        </w:rPr>
-        <w:t>13</w:t>
-      </w:r>
-      <w:r>
-        <w:rPr>
-          <w:noProof/>
-        </w:rPr>
-        <w:fldChar w:fldCharType="end"/>
-      </w:r>
+      <w:fldSimple w:instr=" SEQ Obrázek \* ARABIC ">
+        <w:r>
+          <w:rPr>
+            <w:noProof/>
+          </w:rPr>
+          <w:t>13</w:t>
+        </w:r>
+      </w:fldSimple>
       <w:r>
         <w:t>: Ukázka údajů databáze</w:t>
       </w:r>
@@ -12286,27 +12118,14 @@
       <w:r>
         <w:t xml:space="preserve">Obrázek </w:t>
       </w:r>
-      <w:r>
-        <w:fldChar w:fldCharType="begin"/>
-      </w:r>
-      <w:r>
-        <w:instrText xml:space="preserve"> SEQ Obrázek \* ARABIC </w:instrText>
-      </w:r>
-      <w:r>
-        <w:fldChar w:fldCharType="separate"/>
-      </w:r>
-      <w:r>
-        <w:rPr>
-          <w:noProof/>
-        </w:rPr>
-        <w:t>14</w:t>
-      </w:r>
-      <w:r>
-        <w:rPr>
-          <w:noProof/>
-        </w:rPr>
-        <w:fldChar w:fldCharType="end"/>
-      </w:r>
+      <w:fldSimple w:instr=" SEQ Obrázek \* ARABIC ">
+        <w:r>
+          <w:rPr>
+            <w:noProof/>
+          </w:rPr>
+          <w:t>14</w:t>
+        </w:r>
+      </w:fldSimple>
       <w:r>
         <w:t>: Ukázka formuláře pro přihlášení</w:t>
       </w:r>
@@ -12393,27 +12212,14 @@
       <w:r>
         <w:t xml:space="preserve">Obrázek </w:t>
       </w:r>
-      <w:r>
-        <w:fldChar w:fldCharType="begin"/>
-      </w:r>
-      <w:r>
-        <w:instrText xml:space="preserve"> SEQ Obrázek \* ARABIC </w:instrText>
-      </w:r>
-      <w:r>
-        <w:fldChar w:fldCharType="separate"/>
-      </w:r>
-      <w:r>
-        <w:rPr>
-          <w:noProof/>
-        </w:rPr>
-        <w:t>15</w:t>
-      </w:r>
-      <w:r>
-        <w:rPr>
-          <w:noProof/>
-        </w:rPr>
-        <w:fldChar w:fldCharType="end"/>
-      </w:r>
+      <w:fldSimple w:instr=" SEQ Obrázek \* ARABIC ">
+        <w:r>
+          <w:rPr>
+            <w:noProof/>
+          </w:rPr>
+          <w:t>15</w:t>
+        </w:r>
+      </w:fldSimple>
       <w:r>
         <w:t xml:space="preserve">: Ukázka </w:t>
       </w:r>
@@ -12592,27 +12398,14 @@
       <w:r>
         <w:t xml:space="preserve">Obrázek </w:t>
       </w:r>
-      <w:r>
-        <w:fldChar w:fldCharType="begin"/>
-      </w:r>
-      <w:r>
-        <w:instrText xml:space="preserve"> SEQ Obrázek \* ARABIC </w:instrText>
-      </w:r>
-      <w:r>
-        <w:fldChar w:fldCharType="separate"/>
-      </w:r>
-      <w:r>
-        <w:rPr>
-          <w:noProof/>
-        </w:rPr>
-        <w:t>16</w:t>
-      </w:r>
-      <w:r>
-        <w:rPr>
-          <w:noProof/>
-        </w:rPr>
-        <w:fldChar w:fldCharType="end"/>
-      </w:r>
+      <w:fldSimple w:instr=" SEQ Obrázek \* ARABIC ">
+        <w:r>
+          <w:rPr>
+            <w:noProof/>
+          </w:rPr>
+          <w:t>16</w:t>
+        </w:r>
+      </w:fldSimple>
       <w:r>
         <w:t xml:space="preserve">: Ukázka správy session v </w:t>
       </w:r>
@@ -12694,27 +12487,14 @@
       <w:r>
         <w:t xml:space="preserve">Obrázek </w:t>
       </w:r>
-      <w:r>
-        <w:fldChar w:fldCharType="begin"/>
-      </w:r>
-      <w:r>
-        <w:instrText xml:space="preserve"> SEQ Obrázek \* ARABIC </w:instrText>
-      </w:r>
-      <w:r>
-        <w:fldChar w:fldCharType="separate"/>
-      </w:r>
-      <w:r>
-        <w:rPr>
-          <w:noProof/>
-        </w:rPr>
-        <w:t>17</w:t>
-      </w:r>
-      <w:r>
-        <w:rPr>
-          <w:noProof/>
-        </w:rPr>
-        <w:fldChar w:fldCharType="end"/>
-      </w:r>
+      <w:fldSimple w:instr=" SEQ Obrázek \* ARABIC ">
+        <w:r>
+          <w:rPr>
+            <w:noProof/>
+          </w:rPr>
+          <w:t>17</w:t>
+        </w:r>
+      </w:fldSimple>
       <w:r>
         <w:t xml:space="preserve">: Logika zapisování do session v </w:t>
       </w:r>
@@ -12836,27 +12616,14 @@
       <w:r>
         <w:t xml:space="preserve">Obrázek </w:t>
       </w:r>
-      <w:r>
-        <w:fldChar w:fldCharType="begin"/>
-      </w:r>
-      <w:r>
-        <w:instrText xml:space="preserve"> SEQ Obrázek \* ARABIC </w:instrText>
-      </w:r>
-      <w:r>
-        <w:fldChar w:fldCharType="separate"/>
-      </w:r>
-      <w:r>
-        <w:rPr>
-          <w:noProof/>
-        </w:rPr>
-        <w:t>18</w:t>
-      </w:r>
-      <w:r>
-        <w:rPr>
-          <w:noProof/>
-        </w:rPr>
-        <w:fldChar w:fldCharType="end"/>
-      </w:r>
+      <w:fldSimple w:instr=" SEQ Obrázek \* ARABIC ">
+        <w:r>
+          <w:rPr>
+            <w:noProof/>
+          </w:rPr>
+          <w:t>18</w:t>
+        </w:r>
+      </w:fldSimple>
       <w:r>
         <w:t>: Ukázka SFTP klienta na webu</w:t>
       </w:r>
@@ -12937,27 +12704,14 @@
       <w:r>
         <w:t xml:space="preserve">Obrázek </w:t>
       </w:r>
-      <w:r>
-        <w:fldChar w:fldCharType="begin"/>
-      </w:r>
-      <w:r>
-        <w:instrText xml:space="preserve"> SEQ Obrázek \* ARABIC </w:instrText>
-      </w:r>
-      <w:r>
-        <w:fldChar w:fldCharType="separate"/>
-      </w:r>
-      <w:r>
-        <w:rPr>
-          <w:noProof/>
-        </w:rPr>
-        <w:t>19</w:t>
-      </w:r>
-      <w:r>
-        <w:rPr>
-          <w:noProof/>
-        </w:rPr>
-        <w:fldChar w:fldCharType="end"/>
-      </w:r>
+      <w:fldSimple w:instr=" SEQ Obrázek \* ARABIC ">
+        <w:r>
+          <w:rPr>
+            <w:noProof/>
+          </w:rPr>
+          <w:t>19</w:t>
+        </w:r>
+      </w:fldSimple>
       <w:r>
         <w:t>: Ukázka editoru textu</w:t>
       </w:r>
@@ -13055,27 +12809,14 @@
       <w:r>
         <w:t xml:space="preserve">Obrázek </w:t>
       </w:r>
-      <w:r>
-        <w:fldChar w:fldCharType="begin"/>
-      </w:r>
-      <w:r>
-        <w:instrText xml:space="preserve"> SEQ Obrázek \* ARABIC </w:instrText>
-      </w:r>
-      <w:r>
-        <w:fldChar w:fldCharType="separate"/>
-      </w:r>
-      <w:r>
-        <w:rPr>
-          <w:noProof/>
-        </w:rPr>
-        <w:t>20</w:t>
-      </w:r>
-      <w:r>
-        <w:rPr>
-          <w:noProof/>
-        </w:rPr>
-        <w:fldChar w:fldCharType="end"/>
-      </w:r>
+      <w:fldSimple w:instr=" SEQ Obrázek \* ARABIC ">
+        <w:r>
+          <w:rPr>
+            <w:noProof/>
+          </w:rPr>
+          <w:t>20</w:t>
+        </w:r>
+      </w:fldSimple>
       <w:r>
         <w:t>: Ukázka multimediálního přehrávače</w:t>
       </w:r>
@@ -13170,27 +12911,14 @@
       <w:r>
         <w:t xml:space="preserve">Obrázek </w:t>
       </w:r>
-      <w:r>
-        <w:fldChar w:fldCharType="begin"/>
-      </w:r>
-      <w:r>
-        <w:instrText xml:space="preserve"> SEQ Obrázek \* ARABIC </w:instrText>
-      </w:r>
-      <w:r>
-        <w:fldChar w:fldCharType="separate"/>
-      </w:r>
-      <w:r>
-        <w:rPr>
-          <w:noProof/>
-        </w:rPr>
-        <w:t>21</w:t>
-      </w:r>
-      <w:r>
-        <w:rPr>
-          <w:noProof/>
-        </w:rPr>
-        <w:fldChar w:fldCharType="end"/>
-      </w:r>
+      <w:fldSimple w:instr=" SEQ Obrázek \* ARABIC ">
+        <w:r>
+          <w:rPr>
+            <w:noProof/>
+          </w:rPr>
+          <w:t>21</w:t>
+        </w:r>
+      </w:fldSimple>
       <w:r>
         <w:t>: Ukázka změny hesla</w:t>
       </w:r>
@@ -13276,27 +13004,14 @@
       <w:r>
         <w:t xml:space="preserve">Obrázek </w:t>
       </w:r>
-      <w:r>
-        <w:fldChar w:fldCharType="begin"/>
-      </w:r>
-      <w:r>
-        <w:instrText xml:space="preserve"> SEQ Obrázek \* ARABIC </w:instrText>
-      </w:r>
-      <w:r>
-        <w:fldChar w:fldCharType="separate"/>
-      </w:r>
-      <w:r>
-        <w:rPr>
-          <w:noProof/>
-        </w:rPr>
-        <w:t>22</w:t>
-      </w:r>
-      <w:r>
-        <w:rPr>
-          <w:noProof/>
-        </w:rPr>
-        <w:fldChar w:fldCharType="end"/>
-      </w:r>
+      <w:fldSimple w:instr=" SEQ Obrázek \* ARABIC ">
+        <w:r>
+          <w:rPr>
+            <w:noProof/>
+          </w:rPr>
+          <w:t>22</w:t>
+        </w:r>
+      </w:fldSimple>
       <w:r>
         <w:t>: Tlačítko na změnu motivu</w:t>
       </w:r>
@@ -13352,27 +13067,14 @@
       <w:r>
         <w:t xml:space="preserve">Tabulka </w:t>
       </w:r>
-      <w:r>
-        <w:fldChar w:fldCharType="begin"/>
-      </w:r>
-      <w:r>
-        <w:instrText xml:space="preserve"> SEQ Tabulka \* ARABIC </w:instrText>
-      </w:r>
-      <w:r>
-        <w:fldChar w:fldCharType="separate"/>
-      </w:r>
-      <w:r>
-        <w:rPr>
-          <w:noProof/>
-        </w:rPr>
-        <w:t>1</w:t>
-      </w:r>
-      <w:r>
-        <w:rPr>
-          <w:noProof/>
-        </w:rPr>
-        <w:fldChar w:fldCharType="end"/>
-      </w:r>
+      <w:fldSimple w:instr=" SEQ Tabulka \* ARABIC ">
+        <w:r>
+          <w:rPr>
+            <w:noProof/>
+          </w:rPr>
+          <w:t>1</w:t>
+        </w:r>
+      </w:fldSimple>
       <w:r>
         <w:t>: Rychlosti různých úrovní RAID</w:t>
       </w:r>
@@ -14852,8 +14554,6 @@
       <w:bookmarkStart w:id="134" w:name="_Toc144746942"/>
       <w:bookmarkStart w:id="135" w:name="_Toc515880904"/>
       <w:bookmarkStart w:id="136" w:name="_Toc193776380"/>
-      <w:bookmarkStart w:id="137" w:name="_GoBack"/>
-      <w:bookmarkEnd w:id="137"/>
       <w:r>
         <w:lastRenderedPageBreak/>
         <w:t>S</w:t>
@@ -16314,6 +16014,7 @@
               <w:ind w:firstLine="454"/>
             </w:pPr>
             <w:r>
+              <w:lastRenderedPageBreak/>
               <w:t>OS</w:t>
             </w:r>
           </w:p>
@@ -16720,1393 +16421,26 @@
           </w:p>
         </w:tc>
       </w:tr>
-      <w:tr>
-        <w:tc>
-          <w:tcPr>
-            <w:tcW w:w="1560" w:type="dxa"/>
-            <w:tcBorders>
-              <w:top w:val="nil"/>
-              <w:left w:val="nil"/>
-              <w:bottom w:val="nil"/>
-              <w:right w:val="nil"/>
-            </w:tcBorders>
-            <w:vAlign w:val="center"/>
-          </w:tcPr>
-          <w:p>
-            <w:pPr>
-              <w:widowControl w:val="0"/>
-              <w:ind w:firstLine="454"/>
-            </w:pPr>
-          </w:p>
-        </w:tc>
-        <w:tc>
-          <w:tcPr>
-            <w:tcW w:w="5103" w:type="dxa"/>
-            <w:tcBorders>
-              <w:top w:val="nil"/>
-              <w:left w:val="nil"/>
-              <w:bottom w:val="nil"/>
-              <w:right w:val="nil"/>
-            </w:tcBorders>
-            <w:vAlign w:val="center"/>
-          </w:tcPr>
-          <w:p>
-            <w:pPr>
-              <w:widowControl w:val="0"/>
-              <w:ind w:firstLine="454"/>
-            </w:pPr>
-          </w:p>
-        </w:tc>
-        <w:tc>
-          <w:tcPr>
-            <w:tcW w:w="1557" w:type="dxa"/>
-            <w:tcBorders>
-              <w:top w:val="nil"/>
-              <w:left w:val="nil"/>
-              <w:bottom w:val="nil"/>
-              <w:right w:val="nil"/>
-            </w:tcBorders>
-            <w:vAlign w:val="center"/>
-          </w:tcPr>
-          <w:p>
-            <w:pPr>
-              <w:widowControl w:val="0"/>
-              <w:ind w:firstLine="454"/>
-              <w:jc w:val="left"/>
-            </w:pPr>
-          </w:p>
-        </w:tc>
-      </w:tr>
-      <w:tr>
-        <w:tc>
-          <w:tcPr>
-            <w:tcW w:w="1560" w:type="dxa"/>
-            <w:tcBorders>
-              <w:top w:val="nil"/>
-              <w:left w:val="nil"/>
-              <w:bottom w:val="nil"/>
-              <w:right w:val="nil"/>
-            </w:tcBorders>
-            <w:vAlign w:val="center"/>
-          </w:tcPr>
-          <w:p>
-            <w:pPr>
-              <w:widowControl w:val="0"/>
-              <w:ind w:firstLine="454"/>
-            </w:pPr>
-          </w:p>
-        </w:tc>
-        <w:tc>
-          <w:tcPr>
-            <w:tcW w:w="5103" w:type="dxa"/>
-            <w:tcBorders>
-              <w:top w:val="nil"/>
-              <w:left w:val="nil"/>
-              <w:bottom w:val="nil"/>
-              <w:right w:val="nil"/>
-            </w:tcBorders>
-            <w:vAlign w:val="center"/>
-          </w:tcPr>
-          <w:p>
-            <w:pPr>
-              <w:widowControl w:val="0"/>
-              <w:ind w:firstLine="454"/>
-            </w:pPr>
-          </w:p>
-        </w:tc>
-        <w:tc>
-          <w:tcPr>
-            <w:tcW w:w="1557" w:type="dxa"/>
-            <w:tcBorders>
-              <w:top w:val="nil"/>
-              <w:left w:val="nil"/>
-              <w:bottom w:val="nil"/>
-              <w:right w:val="nil"/>
-            </w:tcBorders>
-            <w:vAlign w:val="center"/>
-          </w:tcPr>
-          <w:p>
-            <w:pPr>
-              <w:widowControl w:val="0"/>
-              <w:ind w:firstLine="454"/>
-              <w:jc w:val="left"/>
-            </w:pPr>
-          </w:p>
-        </w:tc>
-      </w:tr>
-      <w:tr>
-        <w:tc>
-          <w:tcPr>
-            <w:tcW w:w="1560" w:type="dxa"/>
-            <w:tcBorders>
-              <w:top w:val="nil"/>
-              <w:left w:val="nil"/>
-              <w:bottom w:val="nil"/>
-              <w:right w:val="nil"/>
-            </w:tcBorders>
-            <w:vAlign w:val="center"/>
-          </w:tcPr>
-          <w:p>
-            <w:pPr>
-              <w:widowControl w:val="0"/>
-              <w:ind w:firstLine="454"/>
-            </w:pPr>
-          </w:p>
-        </w:tc>
-        <w:tc>
-          <w:tcPr>
-            <w:tcW w:w="5103" w:type="dxa"/>
-            <w:tcBorders>
-              <w:top w:val="nil"/>
-              <w:left w:val="nil"/>
-              <w:bottom w:val="nil"/>
-              <w:right w:val="nil"/>
-            </w:tcBorders>
-            <w:vAlign w:val="center"/>
-          </w:tcPr>
-          <w:p>
-            <w:pPr>
-              <w:widowControl w:val="0"/>
-              <w:ind w:firstLine="454"/>
-            </w:pPr>
-          </w:p>
-        </w:tc>
-        <w:tc>
-          <w:tcPr>
-            <w:tcW w:w="1557" w:type="dxa"/>
-            <w:tcBorders>
-              <w:top w:val="nil"/>
-              <w:left w:val="nil"/>
-              <w:bottom w:val="nil"/>
-              <w:right w:val="nil"/>
-            </w:tcBorders>
-            <w:vAlign w:val="center"/>
-          </w:tcPr>
-          <w:p>
-            <w:pPr>
-              <w:widowControl w:val="0"/>
-              <w:ind w:firstLine="454"/>
-              <w:jc w:val="left"/>
-            </w:pPr>
-          </w:p>
-        </w:tc>
-      </w:tr>
-      <w:tr>
-        <w:tc>
-          <w:tcPr>
-            <w:tcW w:w="1560" w:type="dxa"/>
-            <w:tcBorders>
-              <w:top w:val="nil"/>
-              <w:left w:val="nil"/>
-              <w:bottom w:val="nil"/>
-              <w:right w:val="nil"/>
-            </w:tcBorders>
-            <w:vAlign w:val="center"/>
-          </w:tcPr>
-          <w:p>
-            <w:pPr>
-              <w:widowControl w:val="0"/>
-              <w:ind w:firstLine="454"/>
-            </w:pPr>
-          </w:p>
-        </w:tc>
-        <w:tc>
-          <w:tcPr>
-            <w:tcW w:w="5103" w:type="dxa"/>
-            <w:tcBorders>
-              <w:top w:val="nil"/>
-              <w:left w:val="nil"/>
-              <w:bottom w:val="nil"/>
-              <w:right w:val="nil"/>
-            </w:tcBorders>
-            <w:vAlign w:val="center"/>
-          </w:tcPr>
-          <w:p>
-            <w:pPr>
-              <w:widowControl w:val="0"/>
-              <w:ind w:firstLine="454"/>
-            </w:pPr>
-          </w:p>
-        </w:tc>
-        <w:tc>
-          <w:tcPr>
-            <w:tcW w:w="1557" w:type="dxa"/>
-            <w:tcBorders>
-              <w:top w:val="nil"/>
-              <w:left w:val="nil"/>
-              <w:bottom w:val="nil"/>
-              <w:right w:val="nil"/>
-            </w:tcBorders>
-            <w:vAlign w:val="center"/>
-          </w:tcPr>
-          <w:p>
-            <w:pPr>
-              <w:widowControl w:val="0"/>
-              <w:ind w:firstLine="454"/>
-              <w:jc w:val="left"/>
-            </w:pPr>
-          </w:p>
-        </w:tc>
-      </w:tr>
-      <w:tr>
-        <w:tc>
-          <w:tcPr>
-            <w:tcW w:w="1560" w:type="dxa"/>
-            <w:tcBorders>
-              <w:top w:val="nil"/>
-              <w:left w:val="nil"/>
-              <w:bottom w:val="nil"/>
-              <w:right w:val="nil"/>
-            </w:tcBorders>
-            <w:vAlign w:val="center"/>
-          </w:tcPr>
-          <w:p>
-            <w:pPr>
-              <w:widowControl w:val="0"/>
-              <w:ind w:firstLine="454"/>
-            </w:pPr>
-          </w:p>
-        </w:tc>
-        <w:tc>
-          <w:tcPr>
-            <w:tcW w:w="5103" w:type="dxa"/>
-            <w:tcBorders>
-              <w:top w:val="nil"/>
-              <w:left w:val="nil"/>
-              <w:bottom w:val="nil"/>
-              <w:right w:val="nil"/>
-            </w:tcBorders>
-            <w:vAlign w:val="center"/>
-          </w:tcPr>
-          <w:p>
-            <w:pPr>
-              <w:widowControl w:val="0"/>
-              <w:ind w:firstLine="454"/>
-            </w:pPr>
-          </w:p>
-        </w:tc>
-        <w:tc>
-          <w:tcPr>
-            <w:tcW w:w="1557" w:type="dxa"/>
-            <w:tcBorders>
-              <w:top w:val="nil"/>
-              <w:left w:val="nil"/>
-              <w:bottom w:val="nil"/>
-              <w:right w:val="nil"/>
-            </w:tcBorders>
-            <w:vAlign w:val="center"/>
-          </w:tcPr>
-          <w:p>
-            <w:pPr>
-              <w:widowControl w:val="0"/>
-              <w:ind w:firstLine="454"/>
-              <w:jc w:val="left"/>
-            </w:pPr>
-          </w:p>
-        </w:tc>
-      </w:tr>
-      <w:tr>
-        <w:tc>
-          <w:tcPr>
-            <w:tcW w:w="1560" w:type="dxa"/>
-            <w:tcBorders>
-              <w:top w:val="nil"/>
-              <w:left w:val="nil"/>
-              <w:bottom w:val="nil"/>
-              <w:right w:val="nil"/>
-            </w:tcBorders>
-            <w:vAlign w:val="center"/>
-          </w:tcPr>
-          <w:p>
-            <w:pPr>
-              <w:widowControl w:val="0"/>
-              <w:ind w:firstLine="454"/>
-            </w:pPr>
-          </w:p>
-        </w:tc>
-        <w:tc>
-          <w:tcPr>
-            <w:tcW w:w="5103" w:type="dxa"/>
-            <w:tcBorders>
-              <w:top w:val="nil"/>
-              <w:left w:val="nil"/>
-              <w:bottom w:val="nil"/>
-              <w:right w:val="nil"/>
-            </w:tcBorders>
-            <w:vAlign w:val="center"/>
-          </w:tcPr>
-          <w:p>
-            <w:pPr>
-              <w:widowControl w:val="0"/>
-              <w:ind w:firstLine="454"/>
-            </w:pPr>
-          </w:p>
-        </w:tc>
-        <w:tc>
-          <w:tcPr>
-            <w:tcW w:w="1557" w:type="dxa"/>
-            <w:tcBorders>
-              <w:top w:val="nil"/>
-              <w:left w:val="nil"/>
-              <w:bottom w:val="nil"/>
-              <w:right w:val="nil"/>
-            </w:tcBorders>
-            <w:vAlign w:val="center"/>
-          </w:tcPr>
-          <w:p>
-            <w:pPr>
-              <w:widowControl w:val="0"/>
-              <w:ind w:firstLine="454"/>
-              <w:jc w:val="left"/>
-            </w:pPr>
-          </w:p>
-        </w:tc>
-      </w:tr>
-      <w:tr>
-        <w:tc>
-          <w:tcPr>
-            <w:tcW w:w="1560" w:type="dxa"/>
-            <w:tcBorders>
-              <w:top w:val="nil"/>
-              <w:left w:val="nil"/>
-              <w:bottom w:val="nil"/>
-              <w:right w:val="nil"/>
-            </w:tcBorders>
-            <w:vAlign w:val="center"/>
-          </w:tcPr>
-          <w:p>
-            <w:pPr>
-              <w:widowControl w:val="0"/>
-              <w:ind w:firstLine="454"/>
-            </w:pPr>
-          </w:p>
-        </w:tc>
-        <w:tc>
-          <w:tcPr>
-            <w:tcW w:w="5103" w:type="dxa"/>
-            <w:tcBorders>
-              <w:top w:val="nil"/>
-              <w:left w:val="nil"/>
-              <w:bottom w:val="nil"/>
-              <w:right w:val="nil"/>
-            </w:tcBorders>
-            <w:vAlign w:val="center"/>
-          </w:tcPr>
-          <w:p>
-            <w:pPr>
-              <w:widowControl w:val="0"/>
-              <w:ind w:firstLine="454"/>
-            </w:pPr>
-          </w:p>
-        </w:tc>
-        <w:tc>
-          <w:tcPr>
-            <w:tcW w:w="1557" w:type="dxa"/>
-            <w:tcBorders>
-              <w:top w:val="nil"/>
-              <w:left w:val="nil"/>
-              <w:bottom w:val="nil"/>
-              <w:right w:val="nil"/>
-            </w:tcBorders>
-            <w:vAlign w:val="center"/>
-          </w:tcPr>
-          <w:p>
-            <w:pPr>
-              <w:widowControl w:val="0"/>
-              <w:ind w:firstLine="454"/>
-              <w:jc w:val="left"/>
-            </w:pPr>
-          </w:p>
-        </w:tc>
-      </w:tr>
-      <w:tr>
-        <w:tc>
-          <w:tcPr>
-            <w:tcW w:w="1560" w:type="dxa"/>
-            <w:tcBorders>
-              <w:top w:val="nil"/>
-              <w:left w:val="nil"/>
-              <w:bottom w:val="nil"/>
-              <w:right w:val="nil"/>
-            </w:tcBorders>
-            <w:vAlign w:val="center"/>
-          </w:tcPr>
-          <w:p>
-            <w:pPr>
-              <w:widowControl w:val="0"/>
-              <w:ind w:firstLine="454"/>
-            </w:pPr>
-          </w:p>
-        </w:tc>
-        <w:tc>
-          <w:tcPr>
-            <w:tcW w:w="5103" w:type="dxa"/>
-            <w:tcBorders>
-              <w:top w:val="nil"/>
-              <w:left w:val="nil"/>
-              <w:bottom w:val="nil"/>
-              <w:right w:val="nil"/>
-            </w:tcBorders>
-            <w:vAlign w:val="center"/>
-          </w:tcPr>
-          <w:p>
-            <w:pPr>
-              <w:widowControl w:val="0"/>
-              <w:ind w:firstLine="454"/>
-            </w:pPr>
-          </w:p>
-        </w:tc>
-        <w:tc>
-          <w:tcPr>
-            <w:tcW w:w="1557" w:type="dxa"/>
-            <w:tcBorders>
-              <w:top w:val="nil"/>
-              <w:left w:val="nil"/>
-              <w:bottom w:val="nil"/>
-              <w:right w:val="nil"/>
-            </w:tcBorders>
-            <w:vAlign w:val="center"/>
-          </w:tcPr>
-          <w:p>
-            <w:pPr>
-              <w:widowControl w:val="0"/>
-              <w:ind w:firstLine="454"/>
-              <w:jc w:val="left"/>
-            </w:pPr>
-          </w:p>
-        </w:tc>
-      </w:tr>
-      <w:tr>
-        <w:tc>
-          <w:tcPr>
-            <w:tcW w:w="1560" w:type="dxa"/>
-            <w:tcBorders>
-              <w:top w:val="nil"/>
-              <w:left w:val="nil"/>
-              <w:bottom w:val="nil"/>
-              <w:right w:val="nil"/>
-            </w:tcBorders>
-            <w:vAlign w:val="center"/>
-          </w:tcPr>
-          <w:p>
-            <w:pPr>
-              <w:widowControl w:val="0"/>
-              <w:ind w:firstLine="454"/>
-            </w:pPr>
-          </w:p>
-        </w:tc>
-        <w:tc>
-          <w:tcPr>
-            <w:tcW w:w="5103" w:type="dxa"/>
-            <w:tcBorders>
-              <w:top w:val="nil"/>
-              <w:left w:val="nil"/>
-              <w:bottom w:val="nil"/>
-              <w:right w:val="nil"/>
-            </w:tcBorders>
-            <w:vAlign w:val="center"/>
-          </w:tcPr>
-          <w:p>
-            <w:pPr>
-              <w:widowControl w:val="0"/>
-              <w:ind w:firstLine="454"/>
-            </w:pPr>
-          </w:p>
-        </w:tc>
-        <w:tc>
-          <w:tcPr>
-            <w:tcW w:w="1557" w:type="dxa"/>
-            <w:tcBorders>
-              <w:top w:val="nil"/>
-              <w:left w:val="nil"/>
-              <w:bottom w:val="nil"/>
-              <w:right w:val="nil"/>
-            </w:tcBorders>
-            <w:vAlign w:val="center"/>
-          </w:tcPr>
-          <w:p>
-            <w:pPr>
-              <w:widowControl w:val="0"/>
-              <w:ind w:firstLine="454"/>
-              <w:jc w:val="left"/>
-            </w:pPr>
-          </w:p>
-        </w:tc>
-      </w:tr>
-      <w:tr>
-        <w:tc>
-          <w:tcPr>
-            <w:tcW w:w="1560" w:type="dxa"/>
-            <w:tcBorders>
-              <w:top w:val="nil"/>
-              <w:left w:val="nil"/>
-              <w:bottom w:val="nil"/>
-              <w:right w:val="nil"/>
-            </w:tcBorders>
-            <w:vAlign w:val="center"/>
-          </w:tcPr>
-          <w:p>
-            <w:pPr>
-              <w:widowControl w:val="0"/>
-              <w:ind w:firstLine="454"/>
-            </w:pPr>
-          </w:p>
-        </w:tc>
-        <w:tc>
-          <w:tcPr>
-            <w:tcW w:w="5103" w:type="dxa"/>
-            <w:tcBorders>
-              <w:top w:val="nil"/>
-              <w:left w:val="nil"/>
-              <w:bottom w:val="nil"/>
-              <w:right w:val="nil"/>
-            </w:tcBorders>
-            <w:vAlign w:val="center"/>
-          </w:tcPr>
-          <w:p>
-            <w:pPr>
-              <w:widowControl w:val="0"/>
-              <w:ind w:firstLine="454"/>
-            </w:pPr>
-          </w:p>
-        </w:tc>
-        <w:tc>
-          <w:tcPr>
-            <w:tcW w:w="1557" w:type="dxa"/>
-            <w:tcBorders>
-              <w:top w:val="nil"/>
-              <w:left w:val="nil"/>
-              <w:bottom w:val="nil"/>
-              <w:right w:val="nil"/>
-            </w:tcBorders>
-            <w:vAlign w:val="center"/>
-          </w:tcPr>
-          <w:p>
-            <w:pPr>
-              <w:widowControl w:val="0"/>
-              <w:ind w:firstLine="454"/>
-              <w:jc w:val="left"/>
-            </w:pPr>
-          </w:p>
-        </w:tc>
-      </w:tr>
-      <w:tr>
-        <w:tc>
-          <w:tcPr>
-            <w:tcW w:w="1560" w:type="dxa"/>
-            <w:tcBorders>
-              <w:top w:val="nil"/>
-              <w:left w:val="nil"/>
-              <w:bottom w:val="nil"/>
-              <w:right w:val="nil"/>
-            </w:tcBorders>
-            <w:vAlign w:val="center"/>
-          </w:tcPr>
-          <w:p>
-            <w:pPr>
-              <w:widowControl w:val="0"/>
-              <w:ind w:firstLine="454"/>
-            </w:pPr>
-          </w:p>
-        </w:tc>
-        <w:tc>
-          <w:tcPr>
-            <w:tcW w:w="5103" w:type="dxa"/>
-            <w:tcBorders>
-              <w:top w:val="nil"/>
-              <w:left w:val="nil"/>
-              <w:bottom w:val="nil"/>
-              <w:right w:val="nil"/>
-            </w:tcBorders>
-            <w:vAlign w:val="center"/>
-          </w:tcPr>
-          <w:p>
-            <w:pPr>
-              <w:widowControl w:val="0"/>
-              <w:ind w:firstLine="454"/>
-            </w:pPr>
-          </w:p>
-        </w:tc>
-        <w:tc>
-          <w:tcPr>
-            <w:tcW w:w="1557" w:type="dxa"/>
-            <w:tcBorders>
-              <w:top w:val="nil"/>
-              <w:left w:val="nil"/>
-              <w:bottom w:val="nil"/>
-              <w:right w:val="nil"/>
-            </w:tcBorders>
-            <w:vAlign w:val="center"/>
-          </w:tcPr>
-          <w:p>
-            <w:pPr>
-              <w:widowControl w:val="0"/>
-              <w:ind w:firstLine="454"/>
-              <w:jc w:val="left"/>
-            </w:pPr>
-          </w:p>
-        </w:tc>
-      </w:tr>
-      <w:tr>
-        <w:tc>
-          <w:tcPr>
-            <w:tcW w:w="1560" w:type="dxa"/>
-            <w:tcBorders>
-              <w:top w:val="nil"/>
-              <w:left w:val="nil"/>
-              <w:bottom w:val="nil"/>
-              <w:right w:val="nil"/>
-            </w:tcBorders>
-            <w:vAlign w:val="center"/>
-          </w:tcPr>
-          <w:p>
-            <w:pPr>
-              <w:widowControl w:val="0"/>
-              <w:ind w:firstLine="454"/>
-            </w:pPr>
-          </w:p>
-        </w:tc>
-        <w:tc>
-          <w:tcPr>
-            <w:tcW w:w="5103" w:type="dxa"/>
-            <w:tcBorders>
-              <w:top w:val="nil"/>
-              <w:left w:val="nil"/>
-              <w:bottom w:val="nil"/>
-              <w:right w:val="nil"/>
-            </w:tcBorders>
-            <w:vAlign w:val="center"/>
-          </w:tcPr>
-          <w:p>
-            <w:pPr>
-              <w:widowControl w:val="0"/>
-              <w:ind w:firstLine="454"/>
-            </w:pPr>
-          </w:p>
-        </w:tc>
-        <w:tc>
-          <w:tcPr>
-            <w:tcW w:w="1557" w:type="dxa"/>
-            <w:tcBorders>
-              <w:top w:val="nil"/>
-              <w:left w:val="nil"/>
-              <w:bottom w:val="nil"/>
-              <w:right w:val="nil"/>
-            </w:tcBorders>
-            <w:vAlign w:val="center"/>
-          </w:tcPr>
-          <w:p>
-            <w:pPr>
-              <w:widowControl w:val="0"/>
-              <w:ind w:firstLine="454"/>
-              <w:jc w:val="left"/>
-            </w:pPr>
-          </w:p>
-        </w:tc>
-      </w:tr>
-      <w:tr>
-        <w:tc>
-          <w:tcPr>
-            <w:tcW w:w="1560" w:type="dxa"/>
-            <w:tcBorders>
-              <w:top w:val="nil"/>
-              <w:left w:val="nil"/>
-              <w:bottom w:val="nil"/>
-              <w:right w:val="nil"/>
-            </w:tcBorders>
-            <w:vAlign w:val="center"/>
-          </w:tcPr>
-          <w:p>
-            <w:pPr>
-              <w:widowControl w:val="0"/>
-              <w:ind w:firstLine="454"/>
-            </w:pPr>
-          </w:p>
-        </w:tc>
-        <w:tc>
-          <w:tcPr>
-            <w:tcW w:w="5103" w:type="dxa"/>
-            <w:tcBorders>
-              <w:top w:val="nil"/>
-              <w:left w:val="nil"/>
-              <w:bottom w:val="nil"/>
-              <w:right w:val="nil"/>
-            </w:tcBorders>
-            <w:vAlign w:val="center"/>
-          </w:tcPr>
-          <w:p>
-            <w:pPr>
-              <w:widowControl w:val="0"/>
-              <w:ind w:firstLine="454"/>
-            </w:pPr>
-          </w:p>
-        </w:tc>
-        <w:tc>
-          <w:tcPr>
-            <w:tcW w:w="1557" w:type="dxa"/>
-            <w:tcBorders>
-              <w:top w:val="nil"/>
-              <w:left w:val="nil"/>
-              <w:bottom w:val="nil"/>
-              <w:right w:val="nil"/>
-            </w:tcBorders>
-            <w:vAlign w:val="center"/>
-          </w:tcPr>
-          <w:p>
-            <w:pPr>
-              <w:widowControl w:val="0"/>
-              <w:ind w:firstLine="454"/>
-              <w:jc w:val="left"/>
-            </w:pPr>
-          </w:p>
-        </w:tc>
-      </w:tr>
-      <w:tr>
-        <w:tc>
-          <w:tcPr>
-            <w:tcW w:w="1560" w:type="dxa"/>
-            <w:tcBorders>
-              <w:top w:val="nil"/>
-              <w:left w:val="nil"/>
-              <w:bottom w:val="nil"/>
-              <w:right w:val="nil"/>
-            </w:tcBorders>
-            <w:vAlign w:val="center"/>
-          </w:tcPr>
-          <w:p>
-            <w:pPr>
-              <w:widowControl w:val="0"/>
-              <w:ind w:firstLine="454"/>
-            </w:pPr>
-          </w:p>
-        </w:tc>
-        <w:tc>
-          <w:tcPr>
-            <w:tcW w:w="5103" w:type="dxa"/>
-            <w:tcBorders>
-              <w:top w:val="nil"/>
-              <w:left w:val="nil"/>
-              <w:bottom w:val="nil"/>
-              <w:right w:val="nil"/>
-            </w:tcBorders>
-            <w:vAlign w:val="center"/>
-          </w:tcPr>
-          <w:p>
-            <w:pPr>
-              <w:widowControl w:val="0"/>
-              <w:ind w:firstLine="454"/>
-            </w:pPr>
-          </w:p>
-        </w:tc>
-        <w:tc>
-          <w:tcPr>
-            <w:tcW w:w="1557" w:type="dxa"/>
-            <w:tcBorders>
-              <w:top w:val="nil"/>
-              <w:left w:val="nil"/>
-              <w:bottom w:val="nil"/>
-              <w:right w:val="nil"/>
-            </w:tcBorders>
-            <w:vAlign w:val="center"/>
-          </w:tcPr>
-          <w:p>
-            <w:pPr>
-              <w:widowControl w:val="0"/>
-              <w:ind w:firstLine="454"/>
-              <w:jc w:val="left"/>
-            </w:pPr>
-          </w:p>
-        </w:tc>
-      </w:tr>
-      <w:tr>
-        <w:tc>
-          <w:tcPr>
-            <w:tcW w:w="1560" w:type="dxa"/>
-            <w:tcBorders>
-              <w:top w:val="nil"/>
-              <w:left w:val="nil"/>
-              <w:bottom w:val="nil"/>
-              <w:right w:val="nil"/>
-            </w:tcBorders>
-            <w:vAlign w:val="center"/>
-          </w:tcPr>
-          <w:p>
-            <w:pPr>
-              <w:widowControl w:val="0"/>
-              <w:ind w:firstLine="454"/>
-            </w:pPr>
-          </w:p>
-        </w:tc>
-        <w:tc>
-          <w:tcPr>
-            <w:tcW w:w="5103" w:type="dxa"/>
-            <w:tcBorders>
-              <w:top w:val="nil"/>
-              <w:left w:val="nil"/>
-              <w:bottom w:val="nil"/>
-              <w:right w:val="nil"/>
-            </w:tcBorders>
-            <w:vAlign w:val="center"/>
-          </w:tcPr>
-          <w:p>
-            <w:pPr>
-              <w:widowControl w:val="0"/>
-              <w:ind w:firstLine="454"/>
-            </w:pPr>
-          </w:p>
-        </w:tc>
-        <w:tc>
-          <w:tcPr>
-            <w:tcW w:w="1557" w:type="dxa"/>
-            <w:tcBorders>
-              <w:top w:val="nil"/>
-              <w:left w:val="nil"/>
-              <w:bottom w:val="nil"/>
-              <w:right w:val="nil"/>
-            </w:tcBorders>
-            <w:vAlign w:val="ce